<commit_message>
some good discussion on different moral perspectives of priority in universal health care discussions.
</commit_message>
<xml_diff>
--- a/Dissertation Reading/Moral Decision Theory/Moral Decision Notes.docx
+++ b/Dissertation Reading/Moral Decision Theory/Moral Decision Notes.docx
@@ -206,8 +206,17 @@
           <w:sz w:val="24"/>
           <w:szCs w:val="24"/>
         </w:rPr>
-        <w:t>Respect for persons, both by informing them what is happening, and protecting those with lower autonomy</w:t>
-      </w:r>
+        <w:t xml:space="preserve">Respect for persons, both by informing them what is happening, and protecting those with lower </w:t>
+      </w:r>
+      <w:proofErr w:type="gramStart"/>
+      <w:r>
+        <w:rPr>
+          <w:sz w:val="24"/>
+          <w:szCs w:val="24"/>
+        </w:rPr>
+        <w:t>autonomy</w:t>
+      </w:r>
+      <w:proofErr w:type="gramEnd"/>
     </w:p>
     <w:p>
       <w:pPr>
@@ -246,8 +255,17 @@
           <w:sz w:val="24"/>
           <w:szCs w:val="24"/>
         </w:rPr>
-        <w:t>Respect people’s decisions, protect them from harm, and ensure well-being</w:t>
-      </w:r>
+        <w:t xml:space="preserve">Respect people’s decisions, protect them from harm, and ensure </w:t>
+      </w:r>
+      <w:proofErr w:type="gramStart"/>
+      <w:r>
+        <w:rPr>
+          <w:sz w:val="24"/>
+          <w:szCs w:val="24"/>
+        </w:rPr>
+        <w:t>well-being</w:t>
+      </w:r>
+      <w:proofErr w:type="gramEnd"/>
     </w:p>
     <w:p>
       <w:pPr>
@@ -312,8 +330,18 @@
           <w:szCs w:val="24"/>
           <w:highlight w:val="yellow"/>
         </w:rPr>
-        <w:t>This clearly doesn’t happen “as-is” so we can point to this as a major weakness/concern of ethical healthcare theory</w:t>
-      </w:r>
+        <w:t xml:space="preserve">This clearly doesn’t happen “as-is” so we can point to this as a major weakness/concern of ethical healthcare </w:t>
+      </w:r>
+      <w:proofErr w:type="gramStart"/>
+      <w:r>
+        <w:rPr>
+          <w:sz w:val="24"/>
+          <w:szCs w:val="24"/>
+          <w:highlight w:val="yellow"/>
+        </w:rPr>
+        <w:t>theory</w:t>
+      </w:r>
+      <w:proofErr w:type="gramEnd"/>
     </w:p>
     <w:p>
       <w:pPr>
@@ -392,7 +420,23 @@
           <w:sz w:val="24"/>
           <w:szCs w:val="24"/>
         </w:rPr>
-        <w:t>Utilitarian ethics are inclined to be society-centered; this values care for the greatest welfare for the greatest number of human beings;</w:t>
+        <w:t xml:space="preserve">Utilitarian ethics are inclined to be society-centered; </w:t>
+      </w:r>
+      <w:proofErr w:type="gramStart"/>
+      <w:r>
+        <w:rPr>
+          <w:sz w:val="24"/>
+          <w:szCs w:val="24"/>
+        </w:rPr>
+        <w:t>this</w:t>
+      </w:r>
+      <w:proofErr w:type="gramEnd"/>
+      <w:r>
+        <w:rPr>
+          <w:sz w:val="24"/>
+          <w:szCs w:val="24"/>
+        </w:rPr>
+        <w:t xml:space="preserve"> values care for the greatest welfare for the greatest number of human beings;</w:t>
       </w:r>
       <w:r>
         <w:rPr>
@@ -493,7 +537,23 @@
           <w:sz w:val="24"/>
           <w:szCs w:val="24"/>
         </w:rPr>
-        <w:t>Consequentialist ethical theories; maximize utility and prioritize public happiness.</w:t>
+        <w:t xml:space="preserve">Consequentialist ethical </w:t>
+      </w:r>
+      <w:proofErr w:type="gramStart"/>
+      <w:r>
+        <w:rPr>
+          <w:sz w:val="24"/>
+          <w:szCs w:val="24"/>
+        </w:rPr>
+        <w:t>theories;</w:t>
+      </w:r>
+      <w:proofErr w:type="gramEnd"/>
+      <w:r>
+        <w:rPr>
+          <w:sz w:val="24"/>
+          <w:szCs w:val="24"/>
+        </w:rPr>
+        <w:t xml:space="preserve"> maximize utility and prioritize public happiness.</w:t>
       </w:r>
     </w:p>
     <w:p>
@@ -533,7 +593,23 @@
           <w:sz w:val="24"/>
           <w:szCs w:val="24"/>
         </w:rPr>
-        <w:t>Utilitarian ethics can lead to some harmed for the ‘good of all’</w:t>
+        <w:t xml:space="preserve">Utilitarian ethics can lead to some harmed for the ‘good of </w:t>
+      </w:r>
+      <w:proofErr w:type="gramStart"/>
+      <w:r>
+        <w:rPr>
+          <w:sz w:val="24"/>
+          <w:szCs w:val="24"/>
+        </w:rPr>
+        <w:t>all</w:t>
+      </w:r>
+      <w:proofErr w:type="gramEnd"/>
+      <w:r>
+        <w:rPr>
+          <w:sz w:val="24"/>
+          <w:szCs w:val="24"/>
+        </w:rPr>
+        <w:t>’</w:t>
       </w:r>
     </w:p>
     <w:p>
@@ -554,7 +630,23 @@
           <w:szCs w:val="24"/>
         </w:rPr>
         <w:lastRenderedPageBreak/>
-        <w:t>“From a utilitarian perspective, medical resources are finite and there is a need to distribute them appropriately, to reach maximum health care benefit for greatest number of people”</w:t>
+        <w:t xml:space="preserve">“From a utilitarian perspective, medical resources are finite and there is a need to distribute them appropriately, to reach maximum health care benefit for greatest number of </w:t>
+      </w:r>
+      <w:proofErr w:type="gramStart"/>
+      <w:r>
+        <w:rPr>
+          <w:sz w:val="24"/>
+          <w:szCs w:val="24"/>
+        </w:rPr>
+        <w:t>people</w:t>
+      </w:r>
+      <w:proofErr w:type="gramEnd"/>
+      <w:r>
+        <w:rPr>
+          <w:sz w:val="24"/>
+          <w:szCs w:val="24"/>
+        </w:rPr>
+        <w:t>”</w:t>
       </w:r>
     </w:p>
     <w:p>
@@ -614,7 +706,25 @@
           <w:sz w:val="24"/>
           <w:szCs w:val="24"/>
         </w:rPr>
-        <w:t>Whether an action is moral is evaluated by the nature of the action, not it’s consequences.</w:t>
+        <w:t xml:space="preserve">Whether an action is moral is evaluated by the nature of the action, not </w:t>
+      </w:r>
+      <w:proofErr w:type="spellStart"/>
+      <w:proofErr w:type="gramStart"/>
+      <w:r>
+        <w:rPr>
+          <w:sz w:val="24"/>
+          <w:szCs w:val="24"/>
+        </w:rPr>
+        <w:t>it’s</w:t>
+      </w:r>
+      <w:proofErr w:type="spellEnd"/>
+      <w:proofErr w:type="gramEnd"/>
+      <w:r>
+        <w:rPr>
+          <w:sz w:val="24"/>
+          <w:szCs w:val="24"/>
+        </w:rPr>
+        <w:t xml:space="preserve"> consequences.</w:t>
       </w:r>
     </w:p>
     <w:p>
@@ -643,6 +753,498 @@
         </w:rPr>
         <w:t>.</w:t>
       </w:r>
+    </w:p>
+    <w:p>
+      <w:pPr>
+        <w:rPr>
+          <w:sz w:val="24"/>
+          <w:szCs w:val="24"/>
+        </w:rPr>
+      </w:pPr>
+      <w:r>
+        <w:rPr>
+          <w:sz w:val="24"/>
+          <w:szCs w:val="24"/>
+        </w:rPr>
+        <w:t xml:space="preserve">Utilitarianism is seen as the preference when you </w:t>
+      </w:r>
+      <w:proofErr w:type="gramStart"/>
+      <w:r>
+        <w:rPr>
+          <w:sz w:val="24"/>
+          <w:szCs w:val="24"/>
+        </w:rPr>
+        <w:t>have to</w:t>
+      </w:r>
+      <w:proofErr w:type="gramEnd"/>
+      <w:r>
+        <w:rPr>
+          <w:sz w:val="24"/>
+          <w:szCs w:val="24"/>
+        </w:rPr>
+        <w:t xml:space="preserve"> ration care (Organ donation)</w:t>
+      </w:r>
+    </w:p>
+    <w:p>
+      <w:pPr>
+        <w:pStyle w:val="ListParagraph"/>
+        <w:numPr>
+          <w:ilvl w:val="0"/>
+          <w:numId w:val="2"/>
+        </w:numPr>
+        <w:rPr>
+          <w:sz w:val="24"/>
+          <w:szCs w:val="24"/>
+        </w:rPr>
+      </w:pPr>
+      <w:r>
+        <w:rPr>
+          <w:sz w:val="24"/>
+          <w:szCs w:val="24"/>
+        </w:rPr>
+        <w:t>Do people support UHC based on their support for utilitarian vs deontological ethics?</w:t>
+      </w:r>
+    </w:p>
+    <w:p>
+      <w:pPr>
+        <w:pStyle w:val="ListParagraph"/>
+        <w:numPr>
+          <w:ilvl w:val="1"/>
+          <w:numId w:val="2"/>
+        </w:numPr>
+        <w:rPr>
+          <w:sz w:val="24"/>
+          <w:szCs w:val="24"/>
+        </w:rPr>
+      </w:pPr>
+      <w:r>
+        <w:rPr>
+          <w:sz w:val="24"/>
+          <w:szCs w:val="24"/>
+        </w:rPr>
+        <w:t>Providing medical care can be seen both deontologically (people need medical care and it is ethical to give that to them</w:t>
+      </w:r>
+    </w:p>
+    <w:p>
+      <w:pPr>
+        <w:pStyle w:val="ListParagraph"/>
+        <w:numPr>
+          <w:ilvl w:val="1"/>
+          <w:numId w:val="2"/>
+        </w:numPr>
+        <w:rPr>
+          <w:sz w:val="24"/>
+          <w:szCs w:val="24"/>
+        </w:rPr>
+      </w:pPr>
+      <w:r>
+        <w:rPr>
+          <w:sz w:val="24"/>
+          <w:szCs w:val="24"/>
+        </w:rPr>
+        <w:t>Can also be seen as utilitarianism (people want others to have medical care because it’s a net benefit for society)</w:t>
+      </w:r>
+    </w:p>
+    <w:p>
+      <w:pPr>
+        <w:pStyle w:val="ListParagraph"/>
+        <w:numPr>
+          <w:ilvl w:val="0"/>
+          <w:numId w:val="2"/>
+        </w:numPr>
+        <w:rPr>
+          <w:sz w:val="24"/>
+          <w:szCs w:val="24"/>
+        </w:rPr>
+      </w:pPr>
+      <w:r>
+        <w:rPr>
+          <w:sz w:val="24"/>
+          <w:szCs w:val="24"/>
+        </w:rPr>
+        <w:t>Attacking UHC</w:t>
+      </w:r>
+    </w:p>
+    <w:p>
+      <w:pPr>
+        <w:pStyle w:val="ListParagraph"/>
+        <w:numPr>
+          <w:ilvl w:val="1"/>
+          <w:numId w:val="2"/>
+        </w:numPr>
+        <w:rPr>
+          <w:sz w:val="24"/>
+          <w:szCs w:val="24"/>
+        </w:rPr>
+      </w:pPr>
+      <w:r>
+        <w:rPr>
+          <w:sz w:val="24"/>
+          <w:szCs w:val="24"/>
+        </w:rPr>
+        <w:t>Deontological: People should not be given handouts, need to ‘earn their keep’</w:t>
+      </w:r>
+      <w:r>
+        <w:rPr>
+          <w:sz w:val="24"/>
+          <w:szCs w:val="24"/>
+        </w:rPr>
+        <w:t xml:space="preserve">, people can get healthcare from their job – if they were part of society and being </w:t>
+      </w:r>
+      <w:proofErr w:type="gramStart"/>
+      <w:r>
+        <w:rPr>
+          <w:sz w:val="24"/>
+          <w:szCs w:val="24"/>
+        </w:rPr>
+        <w:t>productive</w:t>
+      </w:r>
+      <w:proofErr w:type="gramEnd"/>
+      <w:r>
+        <w:rPr>
+          <w:sz w:val="24"/>
+          <w:szCs w:val="24"/>
+        </w:rPr>
+        <w:t xml:space="preserve"> they WOULD have healthcare (suffering from no healthcare is a choice and consequence)</w:t>
+      </w:r>
+      <w:r>
+        <w:rPr>
+          <w:sz w:val="24"/>
+          <w:szCs w:val="24"/>
+        </w:rPr>
+        <w:t>.</w:t>
+      </w:r>
+    </w:p>
+    <w:p>
+      <w:pPr>
+        <w:pStyle w:val="ListParagraph"/>
+        <w:numPr>
+          <w:ilvl w:val="1"/>
+          <w:numId w:val="2"/>
+        </w:numPr>
+        <w:rPr>
+          <w:sz w:val="24"/>
+          <w:szCs w:val="24"/>
+        </w:rPr>
+      </w:pPr>
+      <w:r>
+        <w:rPr>
+          <w:sz w:val="24"/>
+          <w:szCs w:val="24"/>
+        </w:rPr>
+        <w:t xml:space="preserve">UHC is bad because we need high privatized healthcare spending in order to push forward </w:t>
+      </w:r>
+      <w:proofErr w:type="gramStart"/>
+      <w:r>
+        <w:rPr>
+          <w:sz w:val="24"/>
+          <w:szCs w:val="24"/>
+        </w:rPr>
+        <w:t>innovation</w:t>
+      </w:r>
+      <w:proofErr w:type="gramEnd"/>
+    </w:p>
+    <w:p>
+      <w:pPr>
+        <w:rPr>
+          <w:sz w:val="32"/>
+          <w:szCs w:val="32"/>
+        </w:rPr>
+      </w:pPr>
+    </w:p>
+    <w:p>
+      <w:pPr>
+        <w:rPr>
+          <w:sz w:val="32"/>
+          <w:szCs w:val="32"/>
+        </w:rPr>
+      </w:pPr>
+      <w:r>
+        <w:rPr>
+          <w:sz w:val="32"/>
+          <w:szCs w:val="32"/>
+        </w:rPr>
+        <w:t xml:space="preserve">Wagner 2015: </w:t>
+      </w:r>
+      <w:r>
+        <w:rPr>
+          <w:sz w:val="32"/>
+          <w:szCs w:val="32"/>
+        </w:rPr>
+        <w:t>NURSING ETHICS AND DISASTER TRIAGE</w:t>
+      </w:r>
+      <w:r>
+        <w:rPr>
+          <w:sz w:val="32"/>
+          <w:szCs w:val="32"/>
+        </w:rPr>
+        <w:t xml:space="preserve"> - </w:t>
+      </w:r>
+      <w:r>
+        <w:rPr>
+          <w:sz w:val="32"/>
+          <w:szCs w:val="32"/>
+        </w:rPr>
+        <w:t>APPLYING UTILITARIAN ETHICAL THEORY</w:t>
+      </w:r>
+    </w:p>
+    <w:p>
+      <w:pPr>
+        <w:pStyle w:val="ListParagraph"/>
+        <w:numPr>
+          <w:ilvl w:val="0"/>
+          <w:numId w:val="2"/>
+        </w:numPr>
+        <w:rPr>
+          <w:sz w:val="24"/>
+          <w:szCs w:val="24"/>
+        </w:rPr>
+      </w:pPr>
+      <w:r>
+        <w:rPr>
+          <w:sz w:val="24"/>
+          <w:szCs w:val="24"/>
+        </w:rPr>
+        <w:t xml:space="preserve">This paper focuses on ‘disaster’ striking wherein normal procedures need to be </w:t>
+      </w:r>
+      <w:proofErr w:type="gramStart"/>
+      <w:r>
+        <w:rPr>
+          <w:sz w:val="24"/>
+          <w:szCs w:val="24"/>
+        </w:rPr>
+        <w:t>modified</w:t>
+      </w:r>
+      <w:proofErr w:type="gramEnd"/>
+      <w:r>
+        <w:rPr>
+          <w:sz w:val="24"/>
+          <w:szCs w:val="24"/>
+        </w:rPr>
+        <w:t xml:space="preserve"> </w:t>
+      </w:r>
+    </w:p>
+    <w:p>
+      <w:pPr>
+        <w:pStyle w:val="ListParagraph"/>
+        <w:numPr>
+          <w:ilvl w:val="1"/>
+          <w:numId w:val="2"/>
+        </w:numPr>
+        <w:rPr>
+          <w:sz w:val="24"/>
+          <w:szCs w:val="24"/>
+        </w:rPr>
+      </w:pPr>
+      <w:r>
+        <w:rPr>
+          <w:sz w:val="24"/>
+          <w:szCs w:val="24"/>
+        </w:rPr>
+        <w:t>Is this triage mindset appropriate? Perhaps expansion of treatment that is cheap for manufacturers but expensive for consumers (insulin)</w:t>
+      </w:r>
+    </w:p>
+    <w:p>
+      <w:pPr>
+        <w:pStyle w:val="ListParagraph"/>
+        <w:numPr>
+          <w:ilvl w:val="0"/>
+          <w:numId w:val="2"/>
+        </w:numPr>
+        <w:rPr>
+          <w:sz w:val="24"/>
+          <w:szCs w:val="24"/>
+        </w:rPr>
+      </w:pPr>
+      <w:r>
+        <w:rPr>
+          <w:sz w:val="24"/>
+          <w:szCs w:val="24"/>
+        </w:rPr>
+        <w:t xml:space="preserve">Compare and </w:t>
+      </w:r>
+      <w:proofErr w:type="gramStart"/>
+      <w:r>
+        <w:rPr>
+          <w:sz w:val="24"/>
+          <w:szCs w:val="24"/>
+        </w:rPr>
+        <w:t>contrast</w:t>
+      </w:r>
+      <w:proofErr w:type="gramEnd"/>
+      <w:r>
+        <w:rPr>
+          <w:sz w:val="24"/>
+          <w:szCs w:val="24"/>
+        </w:rPr>
+        <w:t xml:space="preserve"> </w:t>
+      </w:r>
+    </w:p>
+    <w:p>
+      <w:pPr>
+        <w:pStyle w:val="ListParagraph"/>
+        <w:numPr>
+          <w:ilvl w:val="1"/>
+          <w:numId w:val="2"/>
+        </w:numPr>
+        <w:rPr>
+          <w:sz w:val="24"/>
+          <w:szCs w:val="24"/>
+        </w:rPr>
+      </w:pPr>
+      <w:r>
+        <w:rPr>
+          <w:sz w:val="24"/>
+          <w:szCs w:val="24"/>
+        </w:rPr>
+        <w:t>T</w:t>
+      </w:r>
+      <w:r>
+        <w:rPr>
+          <w:sz w:val="24"/>
+          <w:szCs w:val="24"/>
+        </w:rPr>
+        <w:t>he ‘4 ethical principles (autonomy, beneficence, nonmaleficence, and justice)</w:t>
+      </w:r>
+    </w:p>
+    <w:p>
+      <w:pPr>
+        <w:pStyle w:val="ListParagraph"/>
+        <w:numPr>
+          <w:ilvl w:val="1"/>
+          <w:numId w:val="2"/>
+        </w:numPr>
+        <w:rPr>
+          <w:sz w:val="24"/>
+          <w:szCs w:val="24"/>
+        </w:rPr>
+      </w:pPr>
+      <w:r>
+        <w:rPr>
+          <w:sz w:val="24"/>
+          <w:szCs w:val="24"/>
+        </w:rPr>
+        <w:t>Utilitarian ethical theory</w:t>
+      </w:r>
+    </w:p>
+    <w:p>
+      <w:pPr>
+        <w:pStyle w:val="ListParagraph"/>
+        <w:numPr>
+          <w:ilvl w:val="2"/>
+          <w:numId w:val="2"/>
+        </w:numPr>
+        <w:rPr>
+          <w:sz w:val="24"/>
+          <w:szCs w:val="24"/>
+        </w:rPr>
+      </w:pPr>
+      <w:r>
+        <w:rPr>
+          <w:sz w:val="24"/>
+          <w:szCs w:val="24"/>
+        </w:rPr>
+        <w:t>“</w:t>
+      </w:r>
+      <w:r>
+        <w:rPr>
+          <w:sz w:val="24"/>
+          <w:szCs w:val="24"/>
+        </w:rPr>
+        <w:t xml:space="preserve">Making a </w:t>
+      </w:r>
+      <w:proofErr w:type="gramStart"/>
+      <w:r>
+        <w:rPr>
+          <w:sz w:val="24"/>
+          <w:szCs w:val="24"/>
+        </w:rPr>
+        <w:t>life or death</w:t>
+      </w:r>
+      <w:proofErr w:type="gramEnd"/>
+      <w:r>
+        <w:rPr>
+          <w:sz w:val="24"/>
+          <w:szCs w:val="24"/>
+        </w:rPr>
+        <w:t xml:space="preserve"> </w:t>
+      </w:r>
+      <w:r>
+        <w:rPr>
+          <w:sz w:val="24"/>
+          <w:szCs w:val="24"/>
+        </w:rPr>
+        <w:t>decision that a patient will consume too many resources</w:t>
+      </w:r>
+      <w:r>
+        <w:rPr>
+          <w:sz w:val="24"/>
+          <w:szCs w:val="24"/>
+        </w:rPr>
+        <w:t xml:space="preserve"> </w:t>
+      </w:r>
+      <w:r>
+        <w:rPr>
+          <w:sz w:val="24"/>
+          <w:szCs w:val="24"/>
+        </w:rPr>
+        <w:t>and must go into the dead or dying category runs counter</w:t>
+      </w:r>
+      <w:r>
+        <w:rPr>
+          <w:sz w:val="24"/>
+          <w:szCs w:val="24"/>
+        </w:rPr>
+        <w:t xml:space="preserve"> </w:t>
+      </w:r>
+      <w:r>
+        <w:rPr>
+          <w:sz w:val="24"/>
+          <w:szCs w:val="24"/>
+        </w:rPr>
+        <w:t>to the moral intuition of most people and most nurses, as</w:t>
+      </w:r>
+      <w:r>
+        <w:rPr>
+          <w:sz w:val="24"/>
+          <w:szCs w:val="24"/>
+        </w:rPr>
+        <w:t xml:space="preserve"> </w:t>
+      </w:r>
+      <w:r>
+        <w:rPr>
+          <w:sz w:val="24"/>
+          <w:szCs w:val="24"/>
+        </w:rPr>
+        <w:t>well as counter to the typical ethical principles that</w:t>
+      </w:r>
+      <w:r>
+        <w:rPr>
+          <w:sz w:val="24"/>
+          <w:szCs w:val="24"/>
+        </w:rPr>
+        <w:t xml:space="preserve"> </w:t>
+      </w:r>
+      <w:r>
+        <w:rPr>
+          <w:sz w:val="24"/>
+          <w:szCs w:val="24"/>
+        </w:rPr>
+        <w:t>normally inform daily nursing practice.</w:t>
+      </w:r>
+    </w:p>
+    <w:p>
+      <w:pPr>
+        <w:pStyle w:val="ListParagraph"/>
+        <w:numPr>
+          <w:ilvl w:val="0"/>
+          <w:numId w:val="2"/>
+        </w:numPr>
+        <w:rPr>
+          <w:sz w:val="24"/>
+          <w:szCs w:val="24"/>
+        </w:rPr>
+      </w:pPr>
     </w:p>
     <w:sectPr>
       <w:pgSz w:w="12240" w:h="15840"/>

</xml_diff>

<commit_message>
did a little bit of writing and reading, I think researching works on bioethics and different ethical frameworks (that we can try to answer with our research) would be a great next goal!
</commit_message>
<xml_diff>
--- a/Dissertation Reading/Moral Decision Theory/Moral Decision Notes.docx
+++ b/Dissertation Reading/Moral Decision Theory/Moral Decision Notes.docx
@@ -206,17 +206,8 @@
           <w:sz w:val="24"/>
           <w:szCs w:val="24"/>
         </w:rPr>
-        <w:t xml:space="preserve">Respect for persons, both by informing them what is happening, and protecting those with lower </w:t>
-      </w:r>
-      <w:proofErr w:type="gramStart"/>
-      <w:r>
-        <w:rPr>
-          <w:sz w:val="24"/>
-          <w:szCs w:val="24"/>
-        </w:rPr>
-        <w:t>autonomy</w:t>
-      </w:r>
-      <w:proofErr w:type="gramEnd"/>
+        <w:t>Respect for persons, both by informing them what is happening, and protecting those with lower autonomy</w:t>
+      </w:r>
     </w:p>
     <w:p>
       <w:pPr>
@@ -255,17 +246,8 @@
           <w:sz w:val="24"/>
           <w:szCs w:val="24"/>
         </w:rPr>
-        <w:t xml:space="preserve">Respect people’s decisions, protect them from harm, and ensure </w:t>
-      </w:r>
-      <w:proofErr w:type="gramStart"/>
-      <w:r>
-        <w:rPr>
-          <w:sz w:val="24"/>
-          <w:szCs w:val="24"/>
-        </w:rPr>
-        <w:t>well-being</w:t>
-      </w:r>
-      <w:proofErr w:type="gramEnd"/>
+        <w:t>Respect people’s decisions, protect them from harm, and ensure well-being</w:t>
+      </w:r>
     </w:p>
     <w:p>
       <w:pPr>
@@ -330,18 +312,8 @@
           <w:szCs w:val="24"/>
           <w:highlight w:val="yellow"/>
         </w:rPr>
-        <w:t xml:space="preserve">This clearly doesn’t happen “as-is” so we can point to this as a major weakness/concern of ethical healthcare </w:t>
-      </w:r>
-      <w:proofErr w:type="gramStart"/>
-      <w:r>
-        <w:rPr>
-          <w:sz w:val="24"/>
-          <w:szCs w:val="24"/>
-          <w:highlight w:val="yellow"/>
-        </w:rPr>
-        <w:t>theory</w:t>
-      </w:r>
-      <w:proofErr w:type="gramEnd"/>
+        <w:t>This clearly doesn’t happen “as-is” so we can point to this as a major weakness/concern of ethical healthcare theory</w:t>
+      </w:r>
     </w:p>
     <w:p>
       <w:pPr>
@@ -420,23 +392,7 @@
           <w:sz w:val="24"/>
           <w:szCs w:val="24"/>
         </w:rPr>
-        <w:t xml:space="preserve">Utilitarian ethics are inclined to be society-centered; </w:t>
-      </w:r>
-      <w:proofErr w:type="gramStart"/>
-      <w:r>
-        <w:rPr>
-          <w:sz w:val="24"/>
-          <w:szCs w:val="24"/>
-        </w:rPr>
-        <w:t>this</w:t>
-      </w:r>
-      <w:proofErr w:type="gramEnd"/>
-      <w:r>
-        <w:rPr>
-          <w:sz w:val="24"/>
-          <w:szCs w:val="24"/>
-        </w:rPr>
-        <w:t xml:space="preserve"> values care for the greatest welfare for the greatest number of human beings;</w:t>
+        <w:t>Utilitarian ethics are inclined to be society-centered; this values care for the greatest welfare for the greatest number of human beings;</w:t>
       </w:r>
       <w:r>
         <w:rPr>
@@ -537,23 +493,7 @@
           <w:sz w:val="24"/>
           <w:szCs w:val="24"/>
         </w:rPr>
-        <w:t xml:space="preserve">Consequentialist ethical </w:t>
-      </w:r>
-      <w:proofErr w:type="gramStart"/>
-      <w:r>
-        <w:rPr>
-          <w:sz w:val="24"/>
-          <w:szCs w:val="24"/>
-        </w:rPr>
-        <w:t>theories;</w:t>
-      </w:r>
-      <w:proofErr w:type="gramEnd"/>
-      <w:r>
-        <w:rPr>
-          <w:sz w:val="24"/>
-          <w:szCs w:val="24"/>
-        </w:rPr>
-        <w:t xml:space="preserve"> maximize utility and prioritize public happiness.</w:t>
+        <w:t>Consequentialist ethical theories; maximize utility and prioritize public happiness.</w:t>
       </w:r>
     </w:p>
     <w:p>
@@ -593,23 +533,7 @@
           <w:sz w:val="24"/>
           <w:szCs w:val="24"/>
         </w:rPr>
-        <w:t xml:space="preserve">Utilitarian ethics can lead to some harmed for the ‘good of </w:t>
-      </w:r>
-      <w:proofErr w:type="gramStart"/>
-      <w:r>
-        <w:rPr>
-          <w:sz w:val="24"/>
-          <w:szCs w:val="24"/>
-        </w:rPr>
-        <w:t>all</w:t>
-      </w:r>
-      <w:proofErr w:type="gramEnd"/>
-      <w:r>
-        <w:rPr>
-          <w:sz w:val="24"/>
-          <w:szCs w:val="24"/>
-        </w:rPr>
-        <w:t>’</w:t>
+        <w:t>Utilitarian ethics can lead to some harmed for the ‘good of all’</w:t>
       </w:r>
     </w:p>
     <w:p>
@@ -630,23 +554,7 @@
           <w:szCs w:val="24"/>
         </w:rPr>
         <w:lastRenderedPageBreak/>
-        <w:t xml:space="preserve">“From a utilitarian perspective, medical resources are finite and there is a need to distribute them appropriately, to reach maximum health care benefit for greatest number of </w:t>
-      </w:r>
-      <w:proofErr w:type="gramStart"/>
-      <w:r>
-        <w:rPr>
-          <w:sz w:val="24"/>
-          <w:szCs w:val="24"/>
-        </w:rPr>
-        <w:t>people</w:t>
-      </w:r>
-      <w:proofErr w:type="gramEnd"/>
-      <w:r>
-        <w:rPr>
-          <w:sz w:val="24"/>
-          <w:szCs w:val="24"/>
-        </w:rPr>
-        <w:t>”</w:t>
+        <w:t>“From a utilitarian perspective, medical resources are finite and there is a need to distribute them appropriately, to reach maximum health care benefit for greatest number of people”</w:t>
       </w:r>
     </w:p>
     <w:p>
@@ -706,25 +614,7 @@
           <w:sz w:val="24"/>
           <w:szCs w:val="24"/>
         </w:rPr>
-        <w:t xml:space="preserve">Whether an action is moral is evaluated by the nature of the action, not </w:t>
-      </w:r>
-      <w:proofErr w:type="spellStart"/>
-      <w:proofErr w:type="gramStart"/>
-      <w:r>
-        <w:rPr>
-          <w:sz w:val="24"/>
-          <w:szCs w:val="24"/>
-        </w:rPr>
-        <w:t>it’s</w:t>
-      </w:r>
-      <w:proofErr w:type="spellEnd"/>
-      <w:proofErr w:type="gramEnd"/>
-      <w:r>
-        <w:rPr>
-          <w:sz w:val="24"/>
-          <w:szCs w:val="24"/>
-        </w:rPr>
-        <w:t xml:space="preserve"> consequences.</w:t>
+        <w:t>Whether an action is moral is evaluated by the nature of the action, not it’s consequences.</w:t>
       </w:r>
     </w:p>
     <w:p>
@@ -766,23 +656,7 @@
           <w:sz w:val="24"/>
           <w:szCs w:val="24"/>
         </w:rPr>
-        <w:t xml:space="preserve">Utilitarianism is seen as the preference when you </w:t>
-      </w:r>
-      <w:proofErr w:type="gramStart"/>
-      <w:r>
-        <w:rPr>
-          <w:sz w:val="24"/>
-          <w:szCs w:val="24"/>
-        </w:rPr>
-        <w:t>have to</w:t>
-      </w:r>
-      <w:proofErr w:type="gramEnd"/>
-      <w:r>
-        <w:rPr>
-          <w:sz w:val="24"/>
-          <w:szCs w:val="24"/>
-        </w:rPr>
-        <w:t xml:space="preserve"> ration care (Organ donation)</w:t>
+        <w:t>Utilitarianism is seen as the preference when you have to ration care (Organ donation)</w:t>
       </w:r>
     </w:p>
     <w:p>
@@ -889,23 +763,7 @@
           <w:sz w:val="24"/>
           <w:szCs w:val="24"/>
         </w:rPr>
-        <w:t xml:space="preserve">, people can get healthcare from their job – if they were part of society and being </w:t>
-      </w:r>
-      <w:proofErr w:type="gramStart"/>
-      <w:r>
-        <w:rPr>
-          <w:sz w:val="24"/>
-          <w:szCs w:val="24"/>
-        </w:rPr>
-        <w:t>productive</w:t>
-      </w:r>
-      <w:proofErr w:type="gramEnd"/>
-      <w:r>
-        <w:rPr>
-          <w:sz w:val="24"/>
-          <w:szCs w:val="24"/>
-        </w:rPr>
-        <w:t xml:space="preserve"> they WOULD have healthcare (suffering from no healthcare is a choice and consequence)</w:t>
+        <w:t>, people can get healthcare from their job – if they were part of society and being productive they WOULD have healthcare (suffering from no healthcare is a choice and consequence)</w:t>
       </w:r>
       <w:r>
         <w:rPr>
@@ -932,17 +790,8 @@
           <w:sz w:val="24"/>
           <w:szCs w:val="24"/>
         </w:rPr>
-        <w:t xml:space="preserve">UHC is bad because we need high privatized healthcare spending in order to push forward </w:t>
-      </w:r>
-      <w:proofErr w:type="gramStart"/>
-      <w:r>
-        <w:rPr>
-          <w:sz w:val="24"/>
-          <w:szCs w:val="24"/>
-        </w:rPr>
-        <w:t>innovation</w:t>
-      </w:r>
-      <w:proofErr w:type="gramEnd"/>
+        <w:t>UHC is bad because we need high privatized healthcare spending in order to push forward innovation</w:t>
+      </w:r>
     </w:p>
     <w:p>
       <w:pPr>
@@ -1005,17 +854,115 @@
           <w:sz w:val="24"/>
           <w:szCs w:val="24"/>
         </w:rPr>
-        <w:t xml:space="preserve">This paper focuses on ‘disaster’ striking wherein normal procedures need to be </w:t>
-      </w:r>
-      <w:proofErr w:type="gramStart"/>
-      <w:r>
-        <w:rPr>
-          <w:sz w:val="24"/>
-          <w:szCs w:val="24"/>
-        </w:rPr>
-        <w:t>modified</w:t>
-      </w:r>
-      <w:proofErr w:type="gramEnd"/>
+        <w:t xml:space="preserve">This paper focuses on ‘disaster’ striking wherein normal procedures need to be modified </w:t>
+      </w:r>
+    </w:p>
+    <w:p>
+      <w:pPr>
+        <w:pStyle w:val="ListParagraph"/>
+        <w:numPr>
+          <w:ilvl w:val="1"/>
+          <w:numId w:val="2"/>
+        </w:numPr>
+        <w:rPr>
+          <w:sz w:val="24"/>
+          <w:szCs w:val="24"/>
+        </w:rPr>
+      </w:pPr>
+      <w:r>
+        <w:rPr>
+          <w:sz w:val="24"/>
+          <w:szCs w:val="24"/>
+        </w:rPr>
+        <w:t>Is this triage mindset appropriate? Perhaps expansion of treatment that is cheap for manufacturers but expensive for consumers (insulin)</w:t>
+      </w:r>
+    </w:p>
+    <w:p>
+      <w:pPr>
+        <w:pStyle w:val="ListParagraph"/>
+        <w:numPr>
+          <w:ilvl w:val="0"/>
+          <w:numId w:val="2"/>
+        </w:numPr>
+        <w:rPr>
+          <w:sz w:val="24"/>
+          <w:szCs w:val="24"/>
+        </w:rPr>
+      </w:pPr>
+      <w:r>
+        <w:rPr>
+          <w:sz w:val="24"/>
+          <w:szCs w:val="24"/>
+        </w:rPr>
+        <w:t xml:space="preserve">Compare and contrast </w:t>
+      </w:r>
+    </w:p>
+    <w:p>
+      <w:pPr>
+        <w:pStyle w:val="ListParagraph"/>
+        <w:numPr>
+          <w:ilvl w:val="1"/>
+          <w:numId w:val="2"/>
+        </w:numPr>
+        <w:rPr>
+          <w:sz w:val="24"/>
+          <w:szCs w:val="24"/>
+        </w:rPr>
+      </w:pPr>
+      <w:r>
+        <w:rPr>
+          <w:sz w:val="24"/>
+          <w:szCs w:val="24"/>
+        </w:rPr>
+        <w:t>T</w:t>
+      </w:r>
+      <w:r>
+        <w:rPr>
+          <w:sz w:val="24"/>
+          <w:szCs w:val="24"/>
+        </w:rPr>
+        <w:t>he ‘4 ethical principles (autonomy, beneficence, nonmaleficence, and justice)</w:t>
+      </w:r>
+    </w:p>
+    <w:p>
+      <w:pPr>
+        <w:pStyle w:val="ListParagraph"/>
+        <w:numPr>
+          <w:ilvl w:val="1"/>
+          <w:numId w:val="2"/>
+        </w:numPr>
+        <w:rPr>
+          <w:sz w:val="24"/>
+          <w:szCs w:val="24"/>
+        </w:rPr>
+      </w:pPr>
+      <w:r>
+        <w:rPr>
+          <w:sz w:val="24"/>
+          <w:szCs w:val="24"/>
+        </w:rPr>
+        <w:t>Utilitarian ethical theory</w:t>
+      </w:r>
+    </w:p>
+    <w:p>
+      <w:pPr>
+        <w:pStyle w:val="ListParagraph"/>
+        <w:numPr>
+          <w:ilvl w:val="2"/>
+          <w:numId w:val="2"/>
+        </w:numPr>
+        <w:rPr>
+          <w:sz w:val="24"/>
+          <w:szCs w:val="24"/>
+        </w:rPr>
+      </w:pPr>
+      <w:r>
+        <w:rPr>
+          <w:sz w:val="24"/>
+          <w:szCs w:val="24"/>
+        </w:rPr>
+        <w:t>“Making a life or death decision that a patient will consume too many resources and must go into the dead or dying category runs counter to the moral intuition of most people and most nurses, as well as counter to the typical ethical principles that</w:t>
+      </w:r>
       <w:r>
         <w:rPr>
           <w:sz w:val="24"/>
@@ -1023,25 +970,12 @@
         </w:rPr>
         <w:t xml:space="preserve"> </w:t>
       </w:r>
-    </w:p>
-    <w:p>
-      <w:pPr>
-        <w:pStyle w:val="ListParagraph"/>
-        <w:numPr>
-          <w:ilvl w:val="1"/>
-          <w:numId w:val="2"/>
-        </w:numPr>
-        <w:rPr>
-          <w:sz w:val="24"/>
-          <w:szCs w:val="24"/>
-        </w:rPr>
-      </w:pPr>
-      <w:r>
-        <w:rPr>
-          <w:sz w:val="24"/>
-          <w:szCs w:val="24"/>
-        </w:rPr>
-        <w:t>Is this triage mindset appropriate? Perhaps expansion of treatment that is cheap for manufacturers but expensive for consumers (insulin)</w:t>
+      <w:r>
+        <w:rPr>
+          <w:sz w:val="24"/>
+          <w:szCs w:val="24"/>
+        </w:rPr>
+        <w:t>normally inform daily nursing practice.</w:t>
       </w:r>
     </w:p>
     <w:p>
@@ -1061,176 +995,49 @@
           <w:sz w:val="24"/>
           <w:szCs w:val="24"/>
         </w:rPr>
-        <w:t xml:space="preserve">Compare and </w:t>
-      </w:r>
-      <w:proofErr w:type="gramStart"/>
-      <w:r>
-        <w:rPr>
-          <w:sz w:val="24"/>
-          <w:szCs w:val="24"/>
-        </w:rPr>
-        <w:t>contrast</w:t>
-      </w:r>
-      <w:proofErr w:type="gramEnd"/>
-      <w:r>
-        <w:rPr>
-          <w:sz w:val="24"/>
-          <w:szCs w:val="24"/>
-        </w:rPr>
-        <w:t xml:space="preserve"> </w:t>
-      </w:r>
-    </w:p>
-    <w:p>
-      <w:pPr>
-        <w:pStyle w:val="ListParagraph"/>
-        <w:numPr>
-          <w:ilvl w:val="1"/>
-          <w:numId w:val="2"/>
-        </w:numPr>
-        <w:rPr>
-          <w:sz w:val="24"/>
-          <w:szCs w:val="24"/>
-        </w:rPr>
-      </w:pPr>
-      <w:r>
-        <w:rPr>
-          <w:sz w:val="24"/>
-          <w:szCs w:val="24"/>
-        </w:rPr>
-        <w:t>T</w:t>
-      </w:r>
-      <w:r>
-        <w:rPr>
-          <w:sz w:val="24"/>
-          <w:szCs w:val="24"/>
-        </w:rPr>
-        <w:t>he ‘4 ethical principles (autonomy, beneficence, nonmaleficence, and justice)</w:t>
-      </w:r>
-    </w:p>
-    <w:p>
-      <w:pPr>
-        <w:pStyle w:val="ListParagraph"/>
-        <w:numPr>
-          <w:ilvl w:val="1"/>
-          <w:numId w:val="2"/>
-        </w:numPr>
-        <w:rPr>
-          <w:sz w:val="24"/>
-          <w:szCs w:val="24"/>
-        </w:rPr>
-      </w:pPr>
-      <w:r>
-        <w:rPr>
-          <w:sz w:val="24"/>
-          <w:szCs w:val="24"/>
-        </w:rPr>
-        <w:t>Utilitarian ethical theory</w:t>
-      </w:r>
-    </w:p>
-    <w:p>
-      <w:pPr>
-        <w:pStyle w:val="ListParagraph"/>
-        <w:numPr>
-          <w:ilvl w:val="2"/>
-          <w:numId w:val="2"/>
-        </w:numPr>
-        <w:rPr>
-          <w:sz w:val="24"/>
-          <w:szCs w:val="24"/>
-        </w:rPr>
-      </w:pPr>
-      <w:r>
-        <w:rPr>
-          <w:sz w:val="24"/>
-          <w:szCs w:val="24"/>
-        </w:rPr>
-        <w:t>“</w:t>
-      </w:r>
-      <w:r>
-        <w:rPr>
-          <w:sz w:val="24"/>
-          <w:szCs w:val="24"/>
-        </w:rPr>
-        <w:t xml:space="preserve">Making a </w:t>
-      </w:r>
-      <w:proofErr w:type="gramStart"/>
-      <w:r>
-        <w:rPr>
-          <w:sz w:val="24"/>
-          <w:szCs w:val="24"/>
-        </w:rPr>
-        <w:t>life or death</w:t>
-      </w:r>
-      <w:proofErr w:type="gramEnd"/>
-      <w:r>
-        <w:rPr>
-          <w:sz w:val="24"/>
-          <w:szCs w:val="24"/>
-        </w:rPr>
-        <w:t xml:space="preserve"> </w:t>
-      </w:r>
-      <w:r>
-        <w:rPr>
-          <w:sz w:val="24"/>
-          <w:szCs w:val="24"/>
-        </w:rPr>
-        <w:t>decision that a patient will consume too many resources</w:t>
-      </w:r>
-      <w:r>
-        <w:rPr>
-          <w:sz w:val="24"/>
-          <w:szCs w:val="24"/>
-        </w:rPr>
-        <w:t xml:space="preserve"> </w:t>
-      </w:r>
-      <w:r>
-        <w:rPr>
-          <w:sz w:val="24"/>
-          <w:szCs w:val="24"/>
-        </w:rPr>
-        <w:t>and must go into the dead or dying category runs counter</w:t>
-      </w:r>
-      <w:r>
-        <w:rPr>
-          <w:sz w:val="24"/>
-          <w:szCs w:val="24"/>
-        </w:rPr>
-        <w:t xml:space="preserve"> </w:t>
-      </w:r>
-      <w:r>
-        <w:rPr>
-          <w:sz w:val="24"/>
-          <w:szCs w:val="24"/>
-        </w:rPr>
-        <w:t>to the moral intuition of most people and most nurses, as</w:t>
-      </w:r>
-      <w:r>
-        <w:rPr>
-          <w:sz w:val="24"/>
-          <w:szCs w:val="24"/>
-        </w:rPr>
-        <w:t xml:space="preserve"> </w:t>
-      </w:r>
-      <w:r>
-        <w:rPr>
-          <w:sz w:val="24"/>
-          <w:szCs w:val="24"/>
-        </w:rPr>
-        <w:t>well as counter to the typical ethical principles that</w:t>
-      </w:r>
-      <w:r>
-        <w:rPr>
-          <w:sz w:val="24"/>
-          <w:szCs w:val="24"/>
-        </w:rPr>
-        <w:t xml:space="preserve"> </w:t>
-      </w:r>
-      <w:r>
-        <w:rPr>
-          <w:sz w:val="24"/>
-          <w:szCs w:val="24"/>
-        </w:rPr>
-        <w:t>normally inform daily nursing practice.</w:t>
+        <w:t xml:space="preserve">Triage is used every day in Emergency Depts. </w:t>
+      </w:r>
+      <w:r>
+        <w:rPr>
+          <w:sz w:val="24"/>
+          <w:szCs w:val="24"/>
+        </w:rPr>
+        <w:t>W</w:t>
+      </w:r>
+      <w:r>
+        <w:rPr>
+          <w:sz w:val="24"/>
+          <w:szCs w:val="24"/>
+        </w:rPr>
+        <w:t>orldwide</w:t>
+      </w:r>
+    </w:p>
+    <w:p>
+      <w:pPr>
+        <w:pStyle w:val="ListParagraph"/>
+        <w:numPr>
+          <w:ilvl w:val="1"/>
+          <w:numId w:val="2"/>
+        </w:numPr>
+        <w:rPr>
+          <w:sz w:val="24"/>
+          <w:szCs w:val="24"/>
+        </w:rPr>
+      </w:pPr>
+      <w:r>
+        <w:rPr>
+          <w:sz w:val="24"/>
+          <w:szCs w:val="24"/>
+        </w:rPr>
+        <w:lastRenderedPageBreak/>
+        <w:t>How would people react if healthcare were distributed according to the Emergency Severity Index Scale (5 level triage system)</w:t>
+      </w:r>
+      <w:r>
+        <w:rPr>
+          <w:sz w:val="24"/>
+          <w:szCs w:val="24"/>
+        </w:rPr>
+        <w:t xml:space="preserve"> instead of ability/willingness to pay?</w:t>
       </w:r>
     </w:p>
     <w:p>
@@ -1245,6 +1052,113 @@
           <w:szCs w:val="24"/>
         </w:rPr>
       </w:pPr>
+      <w:r>
+        <w:rPr>
+          <w:sz w:val="24"/>
+          <w:szCs w:val="24"/>
+        </w:rPr>
+        <w:t>In a “disaster” triage does NOT use the ESI system, because resources become SCARE quickly, thus, the goal is maximum good for most people through most efficient utilization of resources.</w:t>
+      </w:r>
+    </w:p>
+    <w:p>
+      <w:pPr>
+        <w:pStyle w:val="ListParagraph"/>
+        <w:numPr>
+          <w:ilvl w:val="1"/>
+          <w:numId w:val="2"/>
+        </w:numPr>
+        <w:rPr>
+          <w:sz w:val="24"/>
+          <w:szCs w:val="24"/>
+        </w:rPr>
+      </w:pPr>
+      <w:r>
+        <w:rPr>
+          <w:sz w:val="24"/>
+          <w:szCs w:val="24"/>
+        </w:rPr>
+        <w:t>This is similar to utilitarian ethical theory!</w:t>
+      </w:r>
+    </w:p>
+    <w:p>
+      <w:pPr>
+        <w:pStyle w:val="ListParagraph"/>
+        <w:numPr>
+          <w:ilvl w:val="1"/>
+          <w:numId w:val="2"/>
+        </w:numPr>
+        <w:rPr>
+          <w:sz w:val="24"/>
+          <w:szCs w:val="24"/>
+        </w:rPr>
+      </w:pPr>
+      <w:r>
+        <w:rPr>
+          <w:sz w:val="24"/>
+          <w:szCs w:val="24"/>
+        </w:rPr>
+        <w:t>The process here is in direct contrast to system used in emergency departments! If someone is doing very badly in an ED, they are taken care of first and EVERYTHING is done to try to save that person, no matter the resources.</w:t>
+      </w:r>
+    </w:p>
+    <w:p>
+      <w:pPr>
+        <w:pStyle w:val="ListParagraph"/>
+        <w:numPr>
+          <w:ilvl w:val="1"/>
+          <w:numId w:val="2"/>
+        </w:numPr>
+        <w:rPr>
+          <w:sz w:val="24"/>
+          <w:szCs w:val="24"/>
+        </w:rPr>
+      </w:pPr>
+      <w:r>
+        <w:rPr>
+          <w:sz w:val="24"/>
+          <w:szCs w:val="24"/>
+        </w:rPr>
+        <w:t>In a disaster… critically ill patients with minimal chance of survival are NOT given resources, primarily comfort care and pain control.</w:t>
+      </w:r>
+    </w:p>
+    <w:p>
+      <w:pPr>
+        <w:pStyle w:val="ListParagraph"/>
+        <w:numPr>
+          <w:ilvl w:val="0"/>
+          <w:numId w:val="2"/>
+        </w:numPr>
+        <w:rPr>
+          <w:sz w:val="24"/>
+          <w:szCs w:val="24"/>
+        </w:rPr>
+      </w:pPr>
+      <w:r>
+        <w:rPr>
+          <w:sz w:val="24"/>
+          <w:szCs w:val="24"/>
+        </w:rPr>
+        <w:t>Covers the conflict between caring for every patient, and doing the most good for the most people.</w:t>
+      </w:r>
+    </w:p>
+    <w:p>
+      <w:pPr>
+        <w:pStyle w:val="ListParagraph"/>
+        <w:numPr>
+          <w:ilvl w:val="1"/>
+          <w:numId w:val="2"/>
+        </w:numPr>
+        <w:rPr>
+          <w:sz w:val="24"/>
+          <w:szCs w:val="24"/>
+        </w:rPr>
+      </w:pPr>
+      <w:r>
+        <w:rPr>
+          <w:sz w:val="24"/>
+          <w:szCs w:val="24"/>
+        </w:rPr>
+        <w:t>What are contemporary criticisms of both utilitarianism and deontological thinking?</w:t>
+      </w:r>
     </w:p>
     <w:sectPr>
       <w:pgSz w:w="12240" w:h="15840"/>

</xml_diff>

<commit_message>
more reading on moral theory.
</commit_message>
<xml_diff>
--- a/Dissertation Reading/Moral Decision Theory/Moral Decision Notes.docx
+++ b/Dissertation Reading/Moral Decision Theory/Moral Decision Notes.docx
@@ -206,8 +206,17 @@
           <w:sz w:val="24"/>
           <w:szCs w:val="24"/>
         </w:rPr>
-        <w:t>Respect for persons, both by informing them what is happening, and protecting those with lower autonomy</w:t>
-      </w:r>
+        <w:t xml:space="preserve">Respect for persons, both by informing them what is happening, and protecting those with lower </w:t>
+      </w:r>
+      <w:proofErr w:type="gramStart"/>
+      <w:r>
+        <w:rPr>
+          <w:sz w:val="24"/>
+          <w:szCs w:val="24"/>
+        </w:rPr>
+        <w:t>autonomy</w:t>
+      </w:r>
+      <w:proofErr w:type="gramEnd"/>
     </w:p>
     <w:p>
       <w:pPr>
@@ -246,8 +255,17 @@
           <w:sz w:val="24"/>
           <w:szCs w:val="24"/>
         </w:rPr>
-        <w:t>Respect people’s decisions, protect them from harm, and ensure well-being</w:t>
-      </w:r>
+        <w:t xml:space="preserve">Respect people’s decisions, protect them from harm, and ensure </w:t>
+      </w:r>
+      <w:proofErr w:type="gramStart"/>
+      <w:r>
+        <w:rPr>
+          <w:sz w:val="24"/>
+          <w:szCs w:val="24"/>
+        </w:rPr>
+        <w:t>well-being</w:t>
+      </w:r>
+      <w:proofErr w:type="gramEnd"/>
     </w:p>
     <w:p>
       <w:pPr>
@@ -312,8 +330,18 @@
           <w:szCs w:val="24"/>
           <w:highlight w:val="yellow"/>
         </w:rPr>
-        <w:t>This clearly doesn’t happen “as-is” so we can point to this as a major weakness/concern of ethical healthcare theory</w:t>
-      </w:r>
+        <w:t xml:space="preserve">This clearly doesn’t happen “as-is” so we can point to this as a major weakness/concern of ethical healthcare </w:t>
+      </w:r>
+      <w:proofErr w:type="gramStart"/>
+      <w:r>
+        <w:rPr>
+          <w:sz w:val="24"/>
+          <w:szCs w:val="24"/>
+          <w:highlight w:val="yellow"/>
+        </w:rPr>
+        <w:t>theory</w:t>
+      </w:r>
+      <w:proofErr w:type="gramEnd"/>
     </w:p>
     <w:p>
       <w:pPr>
@@ -392,7 +420,23 @@
           <w:sz w:val="24"/>
           <w:szCs w:val="24"/>
         </w:rPr>
-        <w:t>Utilitarian ethics are inclined to be society-centered; this values care for the greatest welfare for the greatest number of human beings;</w:t>
+        <w:t xml:space="preserve">Utilitarian ethics are inclined to be society-centered; </w:t>
+      </w:r>
+      <w:proofErr w:type="gramStart"/>
+      <w:r>
+        <w:rPr>
+          <w:sz w:val="24"/>
+          <w:szCs w:val="24"/>
+        </w:rPr>
+        <w:t>this</w:t>
+      </w:r>
+      <w:proofErr w:type="gramEnd"/>
+      <w:r>
+        <w:rPr>
+          <w:sz w:val="24"/>
+          <w:szCs w:val="24"/>
+        </w:rPr>
+        <w:t xml:space="preserve"> values care for the greatest welfare for the greatest number of human beings;</w:t>
       </w:r>
       <w:r>
         <w:rPr>
@@ -493,7 +537,23 @@
           <w:sz w:val="24"/>
           <w:szCs w:val="24"/>
         </w:rPr>
-        <w:t>Consequentialist ethical theories; maximize utility and prioritize public happiness.</w:t>
+        <w:t xml:space="preserve">Consequentialist ethical </w:t>
+      </w:r>
+      <w:proofErr w:type="gramStart"/>
+      <w:r>
+        <w:rPr>
+          <w:sz w:val="24"/>
+          <w:szCs w:val="24"/>
+        </w:rPr>
+        <w:t>theories;</w:t>
+      </w:r>
+      <w:proofErr w:type="gramEnd"/>
+      <w:r>
+        <w:rPr>
+          <w:sz w:val="24"/>
+          <w:szCs w:val="24"/>
+        </w:rPr>
+        <w:t xml:space="preserve"> maximize utility and prioritize public happiness.</w:t>
       </w:r>
     </w:p>
     <w:p>
@@ -533,7 +593,23 @@
           <w:sz w:val="24"/>
           <w:szCs w:val="24"/>
         </w:rPr>
-        <w:t>Utilitarian ethics can lead to some harmed for the ‘good of all’</w:t>
+        <w:t xml:space="preserve">Utilitarian ethics can lead to some harmed for the ‘good of </w:t>
+      </w:r>
+      <w:proofErr w:type="gramStart"/>
+      <w:r>
+        <w:rPr>
+          <w:sz w:val="24"/>
+          <w:szCs w:val="24"/>
+        </w:rPr>
+        <w:t>all</w:t>
+      </w:r>
+      <w:proofErr w:type="gramEnd"/>
+      <w:r>
+        <w:rPr>
+          <w:sz w:val="24"/>
+          <w:szCs w:val="24"/>
+        </w:rPr>
+        <w:t>’</w:t>
       </w:r>
     </w:p>
     <w:p>
@@ -554,7 +630,23 @@
           <w:szCs w:val="24"/>
         </w:rPr>
         <w:lastRenderedPageBreak/>
-        <w:t>“From a utilitarian perspective, medical resources are finite and there is a need to distribute them appropriately, to reach maximum health care benefit for greatest number of people”</w:t>
+        <w:t xml:space="preserve">“From a utilitarian perspective, medical resources are finite and there is a need to distribute them appropriately, to reach maximum health care benefit for greatest number of </w:t>
+      </w:r>
+      <w:proofErr w:type="gramStart"/>
+      <w:r>
+        <w:rPr>
+          <w:sz w:val="24"/>
+          <w:szCs w:val="24"/>
+        </w:rPr>
+        <w:t>people</w:t>
+      </w:r>
+      <w:proofErr w:type="gramEnd"/>
+      <w:r>
+        <w:rPr>
+          <w:sz w:val="24"/>
+          <w:szCs w:val="24"/>
+        </w:rPr>
+        <w:t>”</w:t>
       </w:r>
     </w:p>
     <w:p>
@@ -614,7 +706,25 @@
           <w:sz w:val="24"/>
           <w:szCs w:val="24"/>
         </w:rPr>
-        <w:t>Whether an action is moral is evaluated by the nature of the action, not it’s consequences.</w:t>
+        <w:t xml:space="preserve">Whether an action is moral is evaluated by the nature of the action, not </w:t>
+      </w:r>
+      <w:proofErr w:type="spellStart"/>
+      <w:proofErr w:type="gramStart"/>
+      <w:r>
+        <w:rPr>
+          <w:sz w:val="24"/>
+          <w:szCs w:val="24"/>
+        </w:rPr>
+        <w:t>it’s</w:t>
+      </w:r>
+      <w:proofErr w:type="spellEnd"/>
+      <w:proofErr w:type="gramEnd"/>
+      <w:r>
+        <w:rPr>
+          <w:sz w:val="24"/>
+          <w:szCs w:val="24"/>
+        </w:rPr>
+        <w:t xml:space="preserve"> consequences.</w:t>
       </w:r>
     </w:p>
     <w:p>
@@ -894,7 +1004,23 @@
           <w:sz w:val="24"/>
           <w:szCs w:val="24"/>
         </w:rPr>
-        <w:t xml:space="preserve">Compare and contrast </w:t>
+        <w:t xml:space="preserve">Compare and </w:t>
+      </w:r>
+      <w:proofErr w:type="gramStart"/>
+      <w:r>
+        <w:rPr>
+          <w:sz w:val="24"/>
+          <w:szCs w:val="24"/>
+        </w:rPr>
+        <w:t>contrast</w:t>
+      </w:r>
+      <w:proofErr w:type="gramEnd"/>
+      <w:r>
+        <w:rPr>
+          <w:sz w:val="24"/>
+          <w:szCs w:val="24"/>
+        </w:rPr>
+        <w:t xml:space="preserve"> </w:t>
       </w:r>
     </w:p>
     <w:p>
@@ -961,7 +1087,23 @@
           <w:sz w:val="24"/>
           <w:szCs w:val="24"/>
         </w:rPr>
-        <w:t>“Making a life or death decision that a patient will consume too many resources and must go into the dead or dying category runs counter to the moral intuition of most people and most nurses, as well as counter to the typical ethical principles that</w:t>
+        <w:t xml:space="preserve">“Making a </w:t>
+      </w:r>
+      <w:proofErr w:type="gramStart"/>
+      <w:r>
+        <w:rPr>
+          <w:sz w:val="24"/>
+          <w:szCs w:val="24"/>
+        </w:rPr>
+        <w:t>life or death</w:t>
+      </w:r>
+      <w:proofErr w:type="gramEnd"/>
+      <w:r>
+        <w:rPr>
+          <w:sz w:val="24"/>
+          <w:szCs w:val="24"/>
+        </w:rPr>
+        <w:t xml:space="preserve"> decision that a patient will consume too many resources and must go into the dead or dying category runs counter to the moral intuition of most people and most nurses, as well as counter to the typical ethical principles that</w:t>
       </w:r>
       <w:r>
         <w:rPr>
@@ -1077,7 +1219,23 @@
           <w:sz w:val="24"/>
           <w:szCs w:val="24"/>
         </w:rPr>
-        <w:t>This is similar to utilitarian ethical theory!</w:t>
+        <w:t xml:space="preserve">This is </w:t>
+      </w:r>
+      <w:proofErr w:type="gramStart"/>
+      <w:r>
+        <w:rPr>
+          <w:sz w:val="24"/>
+          <w:szCs w:val="24"/>
+        </w:rPr>
+        <w:t>similar to</w:t>
+      </w:r>
+      <w:proofErr w:type="gramEnd"/>
+      <w:r>
+        <w:rPr>
+          <w:sz w:val="24"/>
+          <w:szCs w:val="24"/>
+        </w:rPr>
+        <w:t xml:space="preserve"> utilitarian ethical theory!</w:t>
       </w:r>
     </w:p>
     <w:p>
@@ -1097,7 +1255,39 @@
           <w:sz w:val="24"/>
           <w:szCs w:val="24"/>
         </w:rPr>
-        <w:t>The process here is in direct contrast to system used in emergency departments! If someone is doing very badly in an ED, they are taken care of first and EVERYTHING is done to try to save that person, no matter the resources.</w:t>
+        <w:t xml:space="preserve">The process here is in direct contrast to </w:t>
+      </w:r>
+      <w:proofErr w:type="gramStart"/>
+      <w:r>
+        <w:rPr>
+          <w:sz w:val="24"/>
+          <w:szCs w:val="24"/>
+        </w:rPr>
+        <w:t>system</w:t>
+      </w:r>
+      <w:proofErr w:type="gramEnd"/>
+      <w:r>
+        <w:rPr>
+          <w:sz w:val="24"/>
+          <w:szCs w:val="24"/>
+        </w:rPr>
+        <w:t xml:space="preserve"> used in emergency departments! If someone is doing very badly in an ED, they are taken care of first and EVERYTHING is done to try to save that person, no </w:t>
+      </w:r>
+      <w:proofErr w:type="gramStart"/>
+      <w:r>
+        <w:rPr>
+          <w:sz w:val="24"/>
+          <w:szCs w:val="24"/>
+        </w:rPr>
+        <w:t>matter</w:t>
+      </w:r>
+      <w:proofErr w:type="gramEnd"/>
+      <w:r>
+        <w:rPr>
+          <w:sz w:val="24"/>
+          <w:szCs w:val="24"/>
+        </w:rPr>
+        <w:t xml:space="preserve"> the resources.</w:t>
       </w:r>
     </w:p>
     <w:p>
@@ -1137,7 +1327,23 @@
           <w:sz w:val="24"/>
           <w:szCs w:val="24"/>
         </w:rPr>
-        <w:t>Covers the conflict between caring for every patient, and doing the most good for the most people.</w:t>
+        <w:t xml:space="preserve">Covers the conflict between caring for every </w:t>
+      </w:r>
+      <w:proofErr w:type="gramStart"/>
+      <w:r>
+        <w:rPr>
+          <w:sz w:val="24"/>
+          <w:szCs w:val="24"/>
+        </w:rPr>
+        <w:t>patient, and</w:t>
+      </w:r>
+      <w:proofErr w:type="gramEnd"/>
+      <w:r>
+        <w:rPr>
+          <w:sz w:val="24"/>
+          <w:szCs w:val="24"/>
+        </w:rPr>
+        <w:t xml:space="preserve"> doing the most good for the most people.</w:t>
       </w:r>
     </w:p>
     <w:p>
@@ -1159,6 +1365,798 @@
         </w:rPr>
         <w:t>What are contemporary criticisms of both utilitarianism and deontological thinking?</w:t>
       </w:r>
+    </w:p>
+    <w:p>
+      <w:pPr>
+        <w:rPr>
+          <w:sz w:val="24"/>
+          <w:szCs w:val="24"/>
+        </w:rPr>
+      </w:pPr>
+    </w:p>
+    <w:p>
+      <w:pPr>
+        <w:rPr>
+          <w:sz w:val="28"/>
+          <w:szCs w:val="28"/>
+        </w:rPr>
+      </w:pPr>
+      <w:r>
+        <w:rPr>
+          <w:sz w:val="28"/>
+          <w:szCs w:val="28"/>
+        </w:rPr>
+        <w:t xml:space="preserve">Benatar </w:t>
+      </w:r>
+      <w:r>
+        <w:rPr>
+          <w:sz w:val="28"/>
+          <w:szCs w:val="28"/>
+        </w:rPr>
+        <w:t>1997: Just Healthcare beyond Individualism – Challenges for North American Bioethics</w:t>
+      </w:r>
+    </w:p>
+    <w:p>
+      <w:pPr>
+        <w:pStyle w:val="ListParagraph"/>
+        <w:numPr>
+          <w:ilvl w:val="0"/>
+          <w:numId w:val="2"/>
+        </w:numPr>
+        <w:rPr>
+          <w:sz w:val="24"/>
+          <w:szCs w:val="24"/>
+        </w:rPr>
+      </w:pPr>
+      <w:r>
+        <w:rPr>
+          <w:sz w:val="24"/>
+          <w:szCs w:val="24"/>
+        </w:rPr>
+        <w:t>Autonomy has been given lots of support and leverage (patients have a good amount vs. physicians)</w:t>
+      </w:r>
+    </w:p>
+    <w:p>
+      <w:pPr>
+        <w:pStyle w:val="ListParagraph"/>
+        <w:numPr>
+          <w:ilvl w:val="0"/>
+          <w:numId w:val="2"/>
+        </w:numPr>
+        <w:rPr>
+          <w:sz w:val="24"/>
+          <w:szCs w:val="24"/>
+        </w:rPr>
+      </w:pPr>
+      <w:r>
+        <w:rPr>
+          <w:sz w:val="24"/>
+          <w:szCs w:val="24"/>
+        </w:rPr>
+        <w:t xml:space="preserve">Justice </w:t>
+      </w:r>
+      <w:proofErr w:type="spellStart"/>
+      <w:r>
+        <w:rPr>
+          <w:sz w:val="24"/>
+          <w:szCs w:val="24"/>
+        </w:rPr>
+        <w:t>w.r.t.</w:t>
+      </w:r>
+      <w:proofErr w:type="spellEnd"/>
+      <w:r>
+        <w:rPr>
+          <w:sz w:val="24"/>
+          <w:szCs w:val="24"/>
+        </w:rPr>
+        <w:t xml:space="preserve"> resource allocation has less support!</w:t>
+      </w:r>
+    </w:p>
+    <w:p>
+      <w:pPr>
+        <w:pStyle w:val="ListParagraph"/>
+        <w:numPr>
+          <w:ilvl w:val="1"/>
+          <w:numId w:val="2"/>
+        </w:numPr>
+        <w:rPr>
+          <w:sz w:val="24"/>
+          <w:szCs w:val="24"/>
+        </w:rPr>
+      </w:pPr>
+      <w:r>
+        <w:rPr>
+          <w:sz w:val="24"/>
+          <w:szCs w:val="24"/>
+        </w:rPr>
+        <w:t xml:space="preserve">Due to </w:t>
+      </w:r>
+      <w:proofErr w:type="gramStart"/>
+      <w:r>
+        <w:rPr>
+          <w:sz w:val="24"/>
+          <w:szCs w:val="24"/>
+        </w:rPr>
+        <w:t>high-profiles</w:t>
+      </w:r>
+      <w:proofErr w:type="gramEnd"/>
+      <w:r>
+        <w:rPr>
+          <w:sz w:val="24"/>
+          <w:szCs w:val="24"/>
+        </w:rPr>
+        <w:t xml:space="preserve"> given to technological interventions @ beginning and end of life.</w:t>
+      </w:r>
+    </w:p>
+    <w:p>
+      <w:pPr>
+        <w:pStyle w:val="ListParagraph"/>
+        <w:numPr>
+          <w:ilvl w:val="1"/>
+          <w:numId w:val="2"/>
+        </w:numPr>
+        <w:rPr>
+          <w:sz w:val="24"/>
+          <w:szCs w:val="24"/>
+          <w:highlight w:val="yellow"/>
+        </w:rPr>
+      </w:pPr>
+      <w:r>
+        <w:rPr>
+          <w:sz w:val="24"/>
+          <w:szCs w:val="24"/>
+          <w:highlight w:val="yellow"/>
+        </w:rPr>
+        <w:t xml:space="preserve">Focus on ‘individual liberty’ and the ‘free market’ eclipses considerations of ‘social </w:t>
+      </w:r>
+      <w:proofErr w:type="gramStart"/>
+      <w:r>
+        <w:rPr>
+          <w:sz w:val="24"/>
+          <w:szCs w:val="24"/>
+          <w:highlight w:val="yellow"/>
+        </w:rPr>
+        <w:t>justice’</w:t>
+      </w:r>
+      <w:proofErr w:type="gramEnd"/>
+    </w:p>
+    <w:p>
+      <w:pPr>
+        <w:pStyle w:val="ListParagraph"/>
+        <w:numPr>
+          <w:ilvl w:val="2"/>
+          <w:numId w:val="2"/>
+        </w:numPr>
+        <w:rPr>
+          <w:sz w:val="24"/>
+          <w:szCs w:val="24"/>
+          <w:highlight w:val="yellow"/>
+        </w:rPr>
+      </w:pPr>
+      <w:r>
+        <w:rPr>
+          <w:sz w:val="24"/>
+          <w:szCs w:val="24"/>
+          <w:highlight w:val="yellow"/>
+        </w:rPr>
+        <w:t xml:space="preserve">How can we </w:t>
+      </w:r>
+      <w:proofErr w:type="gramStart"/>
+      <w:r>
+        <w:rPr>
+          <w:sz w:val="24"/>
+          <w:szCs w:val="24"/>
+          <w:highlight w:val="yellow"/>
+        </w:rPr>
+        <w:t>compare and contrast</w:t>
+      </w:r>
+      <w:proofErr w:type="gramEnd"/>
+      <w:r>
+        <w:rPr>
+          <w:sz w:val="24"/>
+          <w:szCs w:val="24"/>
+          <w:highlight w:val="yellow"/>
+        </w:rPr>
+        <w:t xml:space="preserve"> these two concerns against each other?</w:t>
+      </w:r>
+    </w:p>
+    <w:p>
+      <w:pPr>
+        <w:pStyle w:val="ListParagraph"/>
+        <w:numPr>
+          <w:ilvl w:val="1"/>
+          <w:numId w:val="2"/>
+        </w:numPr>
+        <w:rPr>
+          <w:sz w:val="24"/>
+          <w:szCs w:val="24"/>
+        </w:rPr>
+      </w:pPr>
+      <w:proofErr w:type="spellStart"/>
+      <w:r>
+        <w:rPr>
+          <w:sz w:val="24"/>
+          <w:szCs w:val="24"/>
+        </w:rPr>
+        <w:t>Self determination</w:t>
+      </w:r>
+      <w:proofErr w:type="spellEnd"/>
+      <w:r>
+        <w:rPr>
+          <w:sz w:val="24"/>
+          <w:szCs w:val="24"/>
+        </w:rPr>
+        <w:t xml:space="preserve">, civil and political rights, free trade are HIGHLY </w:t>
+      </w:r>
+      <w:proofErr w:type="gramStart"/>
+      <w:r>
+        <w:rPr>
+          <w:sz w:val="24"/>
+          <w:szCs w:val="24"/>
+        </w:rPr>
+        <w:t>prized</w:t>
+      </w:r>
+      <w:proofErr w:type="gramEnd"/>
+    </w:p>
+    <w:p>
+      <w:pPr>
+        <w:pStyle w:val="ListParagraph"/>
+        <w:numPr>
+          <w:ilvl w:val="2"/>
+          <w:numId w:val="2"/>
+        </w:numPr>
+        <w:rPr>
+          <w:sz w:val="24"/>
+          <w:szCs w:val="24"/>
+        </w:rPr>
+      </w:pPr>
+      <w:r>
+        <w:rPr>
+          <w:sz w:val="24"/>
+          <w:szCs w:val="24"/>
+        </w:rPr>
+        <w:t xml:space="preserve">Socioeconomic rights, government control </w:t>
+      </w:r>
+      <w:proofErr w:type="spellStart"/>
+      <w:r>
+        <w:rPr>
+          <w:sz w:val="24"/>
+          <w:szCs w:val="24"/>
+        </w:rPr>
+        <w:t>w.r.t.</w:t>
+      </w:r>
+      <w:proofErr w:type="spellEnd"/>
+      <w:r>
+        <w:rPr>
+          <w:sz w:val="24"/>
+          <w:szCs w:val="24"/>
+        </w:rPr>
+        <w:t xml:space="preserve"> healthcare, and civic responsibilities are FEARED and UNDEREMPHASIZED</w:t>
+      </w:r>
+    </w:p>
+    <w:p>
+      <w:pPr>
+        <w:pStyle w:val="ListParagraph"/>
+        <w:numPr>
+          <w:ilvl w:val="2"/>
+          <w:numId w:val="2"/>
+        </w:numPr>
+        <w:rPr>
+          <w:sz w:val="24"/>
+          <w:szCs w:val="24"/>
+          <w:highlight w:val="yellow"/>
+        </w:rPr>
+      </w:pPr>
+      <w:r>
+        <w:rPr>
+          <w:sz w:val="24"/>
+          <w:szCs w:val="24"/>
+          <w:highlight w:val="yellow"/>
+        </w:rPr>
+        <w:t>Concern about excessive</w:t>
+      </w:r>
+      <w:r>
+        <w:rPr>
+          <w:sz w:val="24"/>
+          <w:szCs w:val="24"/>
+          <w:highlight w:val="yellow"/>
+        </w:rPr>
+        <w:t xml:space="preserve"> </w:t>
+      </w:r>
+      <w:r>
+        <w:rPr>
+          <w:sz w:val="24"/>
+          <w:szCs w:val="24"/>
+          <w:highlight w:val="yellow"/>
+        </w:rPr>
+        <w:t>state power, potentially subject to public accountability through the</w:t>
+      </w:r>
+      <w:r>
+        <w:rPr>
+          <w:sz w:val="24"/>
+          <w:szCs w:val="24"/>
+          <w:highlight w:val="yellow"/>
+        </w:rPr>
+        <w:t xml:space="preserve"> </w:t>
+      </w:r>
+      <w:r>
+        <w:rPr>
+          <w:sz w:val="24"/>
+          <w:szCs w:val="24"/>
+          <w:highlight w:val="yellow"/>
+        </w:rPr>
+        <w:t>democratic process, however, seems to have been, traded for the progressive</w:t>
+      </w:r>
+      <w:r>
+        <w:rPr>
+          <w:sz w:val="24"/>
+          <w:szCs w:val="24"/>
+          <w:highlight w:val="yellow"/>
+        </w:rPr>
+        <w:t xml:space="preserve"> </w:t>
+      </w:r>
+      <w:r>
+        <w:rPr>
+          <w:sz w:val="24"/>
+          <w:szCs w:val="24"/>
+          <w:highlight w:val="yellow"/>
+        </w:rPr>
+        <w:t>accumulation of (almost anarchic) power by private corporations that have</w:t>
+      </w:r>
+      <w:r>
+        <w:rPr>
+          <w:sz w:val="24"/>
+          <w:szCs w:val="24"/>
+          <w:highlight w:val="yellow"/>
+        </w:rPr>
+        <w:t xml:space="preserve"> </w:t>
+      </w:r>
+      <w:r>
+        <w:rPr>
+          <w:sz w:val="24"/>
+          <w:szCs w:val="24"/>
+          <w:highlight w:val="yellow"/>
+        </w:rPr>
+        <w:t>been freed from accountability by "</w:t>
+      </w:r>
+      <w:proofErr w:type="gramStart"/>
+      <w:r>
+        <w:rPr>
+          <w:sz w:val="24"/>
+          <w:szCs w:val="24"/>
+          <w:highlight w:val="yellow"/>
+        </w:rPr>
+        <w:t>deregulation</w:t>
+      </w:r>
+      <w:proofErr w:type="gramEnd"/>
+      <w:r>
+        <w:rPr>
+          <w:sz w:val="24"/>
+          <w:szCs w:val="24"/>
+          <w:highlight w:val="yellow"/>
+        </w:rPr>
+        <w:t>”</w:t>
+      </w:r>
+    </w:p>
+    <w:p>
+      <w:pPr>
+        <w:pStyle w:val="ListParagraph"/>
+        <w:numPr>
+          <w:ilvl w:val="0"/>
+          <w:numId w:val="2"/>
+        </w:numPr>
+        <w:rPr>
+          <w:sz w:val="24"/>
+          <w:szCs w:val="24"/>
+        </w:rPr>
+      </w:pPr>
+      <w:r>
+        <w:rPr>
+          <w:sz w:val="24"/>
+          <w:szCs w:val="24"/>
+        </w:rPr>
+        <w:t xml:space="preserve">Huge annual expenditure of healthcare (10x per capita GNP of half of </w:t>
+      </w:r>
+      <w:proofErr w:type="spellStart"/>
+      <w:r>
+        <w:rPr>
+          <w:sz w:val="24"/>
+          <w:szCs w:val="24"/>
+        </w:rPr>
+        <w:t>worlds</w:t>
+      </w:r>
+      <w:proofErr w:type="spellEnd"/>
+      <w:r>
+        <w:rPr>
+          <w:sz w:val="24"/>
+          <w:szCs w:val="24"/>
+        </w:rPr>
+        <w:t xml:space="preserve"> population)</w:t>
+      </w:r>
+    </w:p>
+    <w:p>
+      <w:pPr>
+        <w:pStyle w:val="ListParagraph"/>
+        <w:numPr>
+          <w:ilvl w:val="1"/>
+          <w:numId w:val="2"/>
+        </w:numPr>
+        <w:rPr>
+          <w:sz w:val="24"/>
+          <w:szCs w:val="24"/>
+        </w:rPr>
+      </w:pPr>
+      <w:r>
+        <w:rPr>
+          <w:sz w:val="24"/>
+          <w:szCs w:val="24"/>
+        </w:rPr>
+        <w:t xml:space="preserve">Yet can’t, or CHOOSES not to provide basic minimum healthcare </w:t>
+      </w:r>
+      <w:proofErr w:type="gramStart"/>
+      <w:r>
+        <w:rPr>
+          <w:sz w:val="24"/>
+          <w:szCs w:val="24"/>
+        </w:rPr>
+        <w:t>package?</w:t>
+      </w:r>
+      <w:proofErr w:type="gramEnd"/>
+    </w:p>
+    <w:p>
+      <w:pPr>
+        <w:pStyle w:val="ListParagraph"/>
+        <w:numPr>
+          <w:ilvl w:val="1"/>
+          <w:numId w:val="2"/>
+        </w:numPr>
+        <w:rPr>
+          <w:sz w:val="24"/>
+          <w:szCs w:val="24"/>
+        </w:rPr>
+      </w:pPr>
+      <w:r>
+        <w:rPr>
+          <w:sz w:val="24"/>
+          <w:szCs w:val="24"/>
+        </w:rPr>
+        <w:t>Why are health expenditures so high, but outcomes so poor?</w:t>
+      </w:r>
+    </w:p>
+    <w:p>
+      <w:pPr>
+        <w:pStyle w:val="ListParagraph"/>
+        <w:numPr>
+          <w:ilvl w:val="1"/>
+          <w:numId w:val="2"/>
+        </w:numPr>
+        <w:rPr>
+          <w:sz w:val="24"/>
+          <w:szCs w:val="24"/>
+          <w:highlight w:val="yellow"/>
+        </w:rPr>
+      </w:pPr>
+      <w:r>
+        <w:rPr>
+          <w:sz w:val="24"/>
+          <w:szCs w:val="24"/>
+          <w:highlight w:val="yellow"/>
+        </w:rPr>
+        <w:lastRenderedPageBreak/>
+        <w:t xml:space="preserve">CANNOT treat healthcare as another commodity to be traded for profit in the </w:t>
+      </w:r>
+      <w:proofErr w:type="gramStart"/>
+      <w:r>
+        <w:rPr>
+          <w:sz w:val="24"/>
+          <w:szCs w:val="24"/>
+          <w:highlight w:val="yellow"/>
+        </w:rPr>
+        <w:t>marketplace</w:t>
+      </w:r>
+      <w:proofErr w:type="gramEnd"/>
+    </w:p>
+    <w:p>
+      <w:pPr>
+        <w:pStyle w:val="ListParagraph"/>
+        <w:numPr>
+          <w:ilvl w:val="0"/>
+          <w:numId w:val="2"/>
+        </w:numPr>
+        <w:rPr>
+          <w:sz w:val="24"/>
+          <w:szCs w:val="24"/>
+        </w:rPr>
+      </w:pPr>
+      <w:r>
+        <w:rPr>
+          <w:sz w:val="24"/>
+          <w:szCs w:val="24"/>
+        </w:rPr>
+        <w:t xml:space="preserve">What is/Where is consistency </w:t>
+      </w:r>
+      <w:r>
+        <w:rPr>
+          <w:sz w:val="24"/>
+          <w:szCs w:val="24"/>
+        </w:rPr>
+        <w:t>in the overriding of individual choices by state interest in protecting</w:t>
+      </w:r>
+      <w:r>
+        <w:rPr>
+          <w:sz w:val="24"/>
+          <w:szCs w:val="24"/>
+        </w:rPr>
+        <w:t xml:space="preserve"> </w:t>
+      </w:r>
+      <w:r>
+        <w:rPr>
+          <w:sz w:val="24"/>
+          <w:szCs w:val="24"/>
+        </w:rPr>
+        <w:t>life?</w:t>
+      </w:r>
+    </w:p>
+    <w:p>
+      <w:pPr>
+        <w:pStyle w:val="ListParagraph"/>
+        <w:numPr>
+          <w:ilvl w:val="1"/>
+          <w:numId w:val="2"/>
+        </w:numPr>
+        <w:rPr>
+          <w:sz w:val="24"/>
+          <w:szCs w:val="24"/>
+        </w:rPr>
+      </w:pPr>
+      <w:r>
+        <w:rPr>
+          <w:sz w:val="24"/>
+          <w:szCs w:val="24"/>
+          <w:highlight w:val="yellow"/>
+        </w:rPr>
+        <w:t>If state interests in life</w:t>
+      </w:r>
+      <w:r>
+        <w:rPr>
+          <w:sz w:val="24"/>
+          <w:szCs w:val="24"/>
+          <w:highlight w:val="yellow"/>
+        </w:rPr>
+        <w:t xml:space="preserve"> </w:t>
+      </w:r>
+      <w:r>
+        <w:rPr>
+          <w:sz w:val="24"/>
+          <w:szCs w:val="24"/>
+          <w:highlight w:val="yellow"/>
+        </w:rPr>
+        <w:t>can be used to override individual interest for the alleged benefit of the public</w:t>
+      </w:r>
+      <w:r>
+        <w:rPr>
+          <w:sz w:val="24"/>
+          <w:szCs w:val="24"/>
+          <w:highlight w:val="yellow"/>
+        </w:rPr>
+        <w:t xml:space="preserve"> </w:t>
+      </w:r>
+      <w:r>
+        <w:rPr>
+          <w:sz w:val="24"/>
+          <w:szCs w:val="24"/>
+          <w:highlight w:val="yellow"/>
+        </w:rPr>
+        <w:t>good, why is this not used as an argument for the role universal access to</w:t>
+      </w:r>
+      <w:r>
+        <w:rPr>
+          <w:sz w:val="24"/>
+          <w:szCs w:val="24"/>
+          <w:highlight w:val="yellow"/>
+        </w:rPr>
+        <w:t xml:space="preserve"> </w:t>
+      </w:r>
+      <w:r>
+        <w:rPr>
+          <w:sz w:val="24"/>
+          <w:szCs w:val="24"/>
+          <w:highlight w:val="yellow"/>
+        </w:rPr>
+        <w:t>healthcare could play in shaping a cohesive society respectful of autonomous</w:t>
+      </w:r>
+      <w:r>
+        <w:rPr>
+          <w:sz w:val="24"/>
+          <w:szCs w:val="24"/>
+          <w:highlight w:val="yellow"/>
+        </w:rPr>
+        <w:t xml:space="preserve"> </w:t>
+      </w:r>
+      <w:r>
+        <w:rPr>
+          <w:sz w:val="24"/>
+          <w:szCs w:val="24"/>
+          <w:highlight w:val="yellow"/>
+        </w:rPr>
+        <w:t>citizens and the common good?</w:t>
+      </w:r>
+    </w:p>
+    <w:p>
+      <w:pPr>
+        <w:pStyle w:val="ListParagraph"/>
+        <w:numPr>
+          <w:ilvl w:val="1"/>
+          <w:numId w:val="2"/>
+        </w:numPr>
+        <w:rPr>
+          <w:sz w:val="24"/>
+          <w:szCs w:val="24"/>
+        </w:rPr>
+      </w:pPr>
+      <w:r>
+        <w:rPr>
+          <w:sz w:val="24"/>
+          <w:szCs w:val="24"/>
+        </w:rPr>
+        <w:t>This links very closely with restrictions and bans on abortion in MO and other states.</w:t>
+      </w:r>
+    </w:p>
+    <w:p>
+      <w:pPr>
+        <w:pStyle w:val="ListParagraph"/>
+        <w:numPr>
+          <w:ilvl w:val="1"/>
+          <w:numId w:val="2"/>
+        </w:numPr>
+        <w:rPr>
+          <w:sz w:val="24"/>
+          <w:szCs w:val="24"/>
+          <w:highlight w:val="yellow"/>
+        </w:rPr>
+      </w:pPr>
+      <w:r>
+        <w:rPr>
+          <w:sz w:val="24"/>
+          <w:szCs w:val="24"/>
+          <w:highlight w:val="yellow"/>
+        </w:rPr>
+        <w:t>“A</w:t>
+      </w:r>
+      <w:r>
+        <w:rPr>
+          <w:sz w:val="24"/>
+          <w:szCs w:val="24"/>
+          <w:highlight w:val="yellow"/>
+        </w:rPr>
+        <w:t xml:space="preserve"> society that has elevated the admirable concept of</w:t>
+      </w:r>
+      <w:r>
+        <w:rPr>
+          <w:sz w:val="24"/>
+          <w:szCs w:val="24"/>
+          <w:highlight w:val="yellow"/>
+        </w:rPr>
+        <w:t xml:space="preserve"> </w:t>
+      </w:r>
+      <w:r>
+        <w:rPr>
+          <w:sz w:val="24"/>
+          <w:szCs w:val="24"/>
+          <w:highlight w:val="yellow"/>
+        </w:rPr>
+        <w:t>individual liberty to a level that (with the best of intentions for individuals)</w:t>
+      </w:r>
+      <w:r>
+        <w:rPr>
+          <w:sz w:val="24"/>
+          <w:szCs w:val="24"/>
+          <w:highlight w:val="yellow"/>
+        </w:rPr>
+        <w:t xml:space="preserve"> </w:t>
+      </w:r>
+      <w:r>
+        <w:rPr>
+          <w:sz w:val="24"/>
+          <w:szCs w:val="24"/>
+          <w:highlight w:val="yellow"/>
+        </w:rPr>
+        <w:t xml:space="preserve">seems to undermine the concept of community to the detriment of both </w:t>
+      </w:r>
+      <w:proofErr w:type="gramStart"/>
+      <w:r>
+        <w:rPr>
+          <w:sz w:val="24"/>
+          <w:szCs w:val="24"/>
+          <w:highlight w:val="yellow"/>
+        </w:rPr>
+        <w:t>society</w:t>
+      </w:r>
+      <w:proofErr w:type="gramEnd"/>
+      <w:r>
+        <w:rPr>
+          <w:sz w:val="24"/>
+          <w:szCs w:val="24"/>
+          <w:highlight w:val="yellow"/>
+        </w:rPr>
+        <w:t xml:space="preserve"> </w:t>
+      </w:r>
+      <w:r>
+        <w:rPr>
+          <w:sz w:val="24"/>
+          <w:szCs w:val="24"/>
+          <w:highlight w:val="yellow"/>
+        </w:rPr>
+        <w:t>at large and many of its citizens.</w:t>
+      </w:r>
+      <w:r>
+        <w:rPr>
+          <w:sz w:val="24"/>
+          <w:szCs w:val="24"/>
+          <w:highlight w:val="yellow"/>
+        </w:rPr>
+        <w:t>”</w:t>
+      </w:r>
+    </w:p>
+    <w:p>
+      <w:pPr>
+        <w:rPr>
+          <w:sz w:val="24"/>
+          <w:szCs w:val="24"/>
+          <w:highlight w:val="yellow"/>
+        </w:rPr>
+      </w:pPr>
+    </w:p>
+    <w:p>
+      <w:pPr>
+        <w:rPr>
+          <w:sz w:val="28"/>
+          <w:szCs w:val="28"/>
+        </w:rPr>
+      </w:pPr>
+      <w:r>
+        <w:rPr>
+          <w:sz w:val="28"/>
+          <w:szCs w:val="28"/>
+        </w:rPr>
+        <w:t xml:space="preserve">Barilan &amp; Brusa 2007: </w:t>
+      </w:r>
+      <w:r>
+        <w:rPr>
+          <w:sz w:val="28"/>
+          <w:szCs w:val="28"/>
+        </w:rPr>
+        <w:t>Human rights and bioethics</w:t>
+      </w:r>
+    </w:p>
+    <w:p>
+      <w:pPr>
+        <w:pStyle w:val="ListParagraph"/>
+        <w:numPr>
+          <w:ilvl w:val="0"/>
+          <w:numId w:val="2"/>
+        </w:numPr>
+        <w:rPr>
+          <w:sz w:val="24"/>
+          <w:szCs w:val="24"/>
+        </w:rPr>
+      </w:pPr>
+    </w:p>
+    <w:p>
+      <w:pPr>
+        <w:rPr>
+          <w:sz w:val="24"/>
+          <w:szCs w:val="24"/>
+        </w:rPr>
+      </w:pPr>
+    </w:p>
+    <w:p>
+      <w:pPr>
+        <w:rPr>
+          <w:sz w:val="24"/>
+          <w:szCs w:val="24"/>
+        </w:rPr>
+      </w:pPr>
     </w:p>
     <w:sectPr>
       <w:pgSz w:w="12240" w:h="15840"/>

</xml_diff>

<commit_message>
Schminke and Ambrose paper, started reading and I feel like it's giving me a very good framework for how to actually operationalize the research method for our moral decisionmaking research!
</commit_message>
<xml_diff>
--- a/Dissertation Reading/Moral Decision Theory/Moral Decision Notes.docx
+++ b/Dissertation Reading/Moral Decision Theory/Moral Decision Notes.docx
@@ -630,23 +630,7 @@
           <w:szCs w:val="24"/>
         </w:rPr>
         <w:lastRenderedPageBreak/>
-        <w:t xml:space="preserve">“From a utilitarian perspective, medical resources are finite and there is a need to distribute them appropriately, to reach maximum health care benefit for greatest number of </w:t>
-      </w:r>
-      <w:proofErr w:type="gramStart"/>
-      <w:r>
-        <w:rPr>
-          <w:sz w:val="24"/>
-          <w:szCs w:val="24"/>
-        </w:rPr>
-        <w:t>people</w:t>
-      </w:r>
-      <w:proofErr w:type="gramEnd"/>
-      <w:r>
-        <w:rPr>
-          <w:sz w:val="24"/>
-          <w:szCs w:val="24"/>
-        </w:rPr>
-        <w:t>”</w:t>
+        <w:t>“From a utilitarian perspective, medical resources are finite and there is a need to distribute them appropriately, to reach maximum health care benefit for greatest number of people”</w:t>
       </w:r>
     </w:p>
     <w:p>
@@ -1087,23 +1071,7 @@
           <w:sz w:val="24"/>
           <w:szCs w:val="24"/>
         </w:rPr>
-        <w:t xml:space="preserve">“Making a </w:t>
-      </w:r>
-      <w:proofErr w:type="gramStart"/>
-      <w:r>
-        <w:rPr>
-          <w:sz w:val="24"/>
-          <w:szCs w:val="24"/>
-        </w:rPr>
-        <w:t>life or death</w:t>
-      </w:r>
-      <w:proofErr w:type="gramEnd"/>
-      <w:r>
-        <w:rPr>
-          <w:sz w:val="24"/>
-          <w:szCs w:val="24"/>
-        </w:rPr>
-        <w:t xml:space="preserve"> decision that a patient will consume too many resources and must go into the dead or dying category runs counter to the moral intuition of most people and most nurses, as well as counter to the typical ethical principles that</w:t>
+        <w:t>“Making a life or death decision that a patient will consume too many resources and must go into the dead or dying category runs counter to the moral intuition of most people and most nurses, as well as counter to the typical ethical principles that</w:t>
       </w:r>
       <w:r>
         <w:rPr>
@@ -1507,7 +1475,29 @@
           <w:szCs w:val="24"/>
           <w:highlight w:val="yellow"/>
         </w:rPr>
-        <w:t xml:space="preserve">Focus on ‘individual liberty’ and the ‘free market’ eclipses considerations of ‘social </w:t>
+        <w:t>Focus on ‘individual liberty’ and the ‘free market’ eclipses considerations of ‘social justice’</w:t>
+      </w:r>
+    </w:p>
+    <w:p>
+      <w:pPr>
+        <w:pStyle w:val="ListParagraph"/>
+        <w:numPr>
+          <w:ilvl w:val="2"/>
+          <w:numId w:val="2"/>
+        </w:numPr>
+        <w:rPr>
+          <w:sz w:val="24"/>
+          <w:szCs w:val="24"/>
+          <w:highlight w:val="yellow"/>
+        </w:rPr>
+      </w:pPr>
+      <w:r>
+        <w:rPr>
+          <w:sz w:val="24"/>
+          <w:szCs w:val="24"/>
+          <w:highlight w:val="yellow"/>
+        </w:rPr>
+        <w:t xml:space="preserve">How can we </w:t>
       </w:r>
       <w:proofErr w:type="gramStart"/>
       <w:r>
@@ -1516,9 +1506,55 @@
           <w:szCs w:val="24"/>
           <w:highlight w:val="yellow"/>
         </w:rPr>
-        <w:t>justice’</w:t>
+        <w:t>compare and contrast</w:t>
       </w:r>
       <w:proofErr w:type="gramEnd"/>
+      <w:r>
+        <w:rPr>
+          <w:sz w:val="24"/>
+          <w:szCs w:val="24"/>
+          <w:highlight w:val="yellow"/>
+        </w:rPr>
+        <w:t xml:space="preserve"> these two concerns against each other?</w:t>
+      </w:r>
+    </w:p>
+    <w:p>
+      <w:pPr>
+        <w:pStyle w:val="ListParagraph"/>
+        <w:numPr>
+          <w:ilvl w:val="1"/>
+          <w:numId w:val="2"/>
+        </w:numPr>
+        <w:rPr>
+          <w:sz w:val="24"/>
+          <w:szCs w:val="24"/>
+        </w:rPr>
+      </w:pPr>
+      <w:proofErr w:type="spellStart"/>
+      <w:r>
+        <w:rPr>
+          <w:sz w:val="24"/>
+          <w:szCs w:val="24"/>
+        </w:rPr>
+        <w:t>Self determination</w:t>
+      </w:r>
+      <w:proofErr w:type="spellEnd"/>
+      <w:r>
+        <w:rPr>
+          <w:sz w:val="24"/>
+          <w:szCs w:val="24"/>
+        </w:rPr>
+        <w:t xml:space="preserve">, civil and political rights, free trade are HIGHLY </w:t>
+      </w:r>
+      <w:proofErr w:type="gramStart"/>
+      <w:r>
+        <w:rPr>
+          <w:sz w:val="24"/>
+          <w:szCs w:val="24"/>
+        </w:rPr>
+        <w:t>prized</w:t>
+      </w:r>
+      <w:proofErr w:type="gramEnd"/>
     </w:p>
     <w:p>
       <w:pPr>
@@ -1530,71 +1566,1022 @@
         <w:rPr>
           <w:sz w:val="24"/>
           <w:szCs w:val="24"/>
-          <w:highlight w:val="yellow"/>
-        </w:rPr>
-      </w:pPr>
-      <w:r>
-        <w:rPr>
-          <w:sz w:val="24"/>
-          <w:szCs w:val="24"/>
-          <w:highlight w:val="yellow"/>
-        </w:rPr>
-        <w:t xml:space="preserve">How can we </w:t>
+        </w:rPr>
+      </w:pPr>
+      <w:r>
+        <w:rPr>
+          <w:sz w:val="24"/>
+          <w:szCs w:val="24"/>
+        </w:rPr>
+        <w:t xml:space="preserve">Socioeconomic rights, government control </w:t>
+      </w:r>
+      <w:proofErr w:type="spellStart"/>
+      <w:r>
+        <w:rPr>
+          <w:sz w:val="24"/>
+          <w:szCs w:val="24"/>
+        </w:rPr>
+        <w:t>w.r.t.</w:t>
+      </w:r>
+      <w:proofErr w:type="spellEnd"/>
+      <w:r>
+        <w:rPr>
+          <w:sz w:val="24"/>
+          <w:szCs w:val="24"/>
+        </w:rPr>
+        <w:t xml:space="preserve"> healthcare, and civic responsibilities are FEARED and UNDEREMPHASIZED</w:t>
+      </w:r>
+    </w:p>
+    <w:p>
+      <w:pPr>
+        <w:pStyle w:val="ListParagraph"/>
+        <w:numPr>
+          <w:ilvl w:val="2"/>
+          <w:numId w:val="2"/>
+        </w:numPr>
+        <w:rPr>
+          <w:sz w:val="24"/>
+          <w:szCs w:val="24"/>
+          <w:highlight w:val="yellow"/>
+        </w:rPr>
+      </w:pPr>
+      <w:r>
+        <w:rPr>
+          <w:sz w:val="24"/>
+          <w:szCs w:val="24"/>
+          <w:highlight w:val="yellow"/>
+        </w:rPr>
+        <w:t>Concern about excessive state power, potentially subject to public accountability through the democratic process, however, seems to have been, traded for the progressive accumulation of (almost anarchic) power by private corporations that have been freed from accountability by "deregulation”</w:t>
+      </w:r>
+    </w:p>
+    <w:p>
+      <w:pPr>
+        <w:pStyle w:val="ListParagraph"/>
+        <w:numPr>
+          <w:ilvl w:val="0"/>
+          <w:numId w:val="2"/>
+        </w:numPr>
+        <w:rPr>
+          <w:sz w:val="24"/>
+          <w:szCs w:val="24"/>
+        </w:rPr>
+      </w:pPr>
+      <w:r>
+        <w:rPr>
+          <w:sz w:val="24"/>
+          <w:szCs w:val="24"/>
+        </w:rPr>
+        <w:t xml:space="preserve">Huge annual expenditure of healthcare (10x per capita GNP of half of </w:t>
+      </w:r>
+      <w:proofErr w:type="spellStart"/>
+      <w:r>
+        <w:rPr>
+          <w:sz w:val="24"/>
+          <w:szCs w:val="24"/>
+        </w:rPr>
+        <w:t>worlds</w:t>
+      </w:r>
+      <w:proofErr w:type="spellEnd"/>
+      <w:r>
+        <w:rPr>
+          <w:sz w:val="24"/>
+          <w:szCs w:val="24"/>
+        </w:rPr>
+        <w:t xml:space="preserve"> population)</w:t>
+      </w:r>
+    </w:p>
+    <w:p>
+      <w:pPr>
+        <w:pStyle w:val="ListParagraph"/>
+        <w:numPr>
+          <w:ilvl w:val="1"/>
+          <w:numId w:val="2"/>
+        </w:numPr>
+        <w:rPr>
+          <w:sz w:val="24"/>
+          <w:szCs w:val="24"/>
+        </w:rPr>
+      </w:pPr>
+      <w:r>
+        <w:rPr>
+          <w:sz w:val="24"/>
+          <w:szCs w:val="24"/>
+        </w:rPr>
+        <w:t>Yet can’t, or CHOOSES not to provide basic minimum healthcare package?</w:t>
+      </w:r>
+    </w:p>
+    <w:p>
+      <w:pPr>
+        <w:pStyle w:val="ListParagraph"/>
+        <w:numPr>
+          <w:ilvl w:val="1"/>
+          <w:numId w:val="2"/>
+        </w:numPr>
+        <w:rPr>
+          <w:sz w:val="24"/>
+          <w:szCs w:val="24"/>
+        </w:rPr>
+      </w:pPr>
+      <w:r>
+        <w:rPr>
+          <w:sz w:val="24"/>
+          <w:szCs w:val="24"/>
+        </w:rPr>
+        <w:t>Why are health expenditures so high, but outcomes so poor?</w:t>
+      </w:r>
+    </w:p>
+    <w:p>
+      <w:pPr>
+        <w:pStyle w:val="ListParagraph"/>
+        <w:numPr>
+          <w:ilvl w:val="1"/>
+          <w:numId w:val="2"/>
+        </w:numPr>
+        <w:rPr>
+          <w:sz w:val="24"/>
+          <w:szCs w:val="24"/>
+          <w:highlight w:val="yellow"/>
+        </w:rPr>
+      </w:pPr>
+      <w:r>
+        <w:rPr>
+          <w:sz w:val="24"/>
+          <w:szCs w:val="24"/>
+          <w:highlight w:val="yellow"/>
+        </w:rPr>
+        <w:lastRenderedPageBreak/>
+        <w:t>CANNOT treat healthcare as another commodity to be traded for profit in the marketplace</w:t>
+      </w:r>
+    </w:p>
+    <w:p>
+      <w:pPr>
+        <w:pStyle w:val="ListParagraph"/>
+        <w:numPr>
+          <w:ilvl w:val="0"/>
+          <w:numId w:val="2"/>
+        </w:numPr>
+        <w:rPr>
+          <w:sz w:val="24"/>
+          <w:szCs w:val="24"/>
+        </w:rPr>
+      </w:pPr>
+      <w:r>
+        <w:rPr>
+          <w:sz w:val="24"/>
+          <w:szCs w:val="24"/>
+        </w:rPr>
+        <w:t xml:space="preserve">What is/Where is consistency </w:t>
+      </w:r>
+      <w:r>
+        <w:rPr>
+          <w:sz w:val="24"/>
+          <w:szCs w:val="24"/>
+        </w:rPr>
+        <w:t>in the overriding of individual choices by state interest in protecting</w:t>
+      </w:r>
+      <w:r>
+        <w:rPr>
+          <w:sz w:val="24"/>
+          <w:szCs w:val="24"/>
+        </w:rPr>
+        <w:t xml:space="preserve"> </w:t>
+      </w:r>
+      <w:r>
+        <w:rPr>
+          <w:sz w:val="24"/>
+          <w:szCs w:val="24"/>
+        </w:rPr>
+        <w:t>life?</w:t>
+      </w:r>
+    </w:p>
+    <w:p>
+      <w:pPr>
+        <w:pStyle w:val="ListParagraph"/>
+        <w:numPr>
+          <w:ilvl w:val="1"/>
+          <w:numId w:val="2"/>
+        </w:numPr>
+        <w:rPr>
+          <w:sz w:val="24"/>
+          <w:szCs w:val="24"/>
+        </w:rPr>
+      </w:pPr>
+      <w:r>
+        <w:rPr>
+          <w:sz w:val="24"/>
+          <w:szCs w:val="24"/>
+          <w:highlight w:val="yellow"/>
+        </w:rPr>
+        <w:t>If state interests in life can be used to override individual interest for the alleged benefit of the public good, why is this not used as an argument for the role universal access to healthcare could play in shaping a cohesive society respectful of autonomous citizens and the common good?</w:t>
+      </w:r>
+    </w:p>
+    <w:p>
+      <w:pPr>
+        <w:pStyle w:val="ListParagraph"/>
+        <w:numPr>
+          <w:ilvl w:val="1"/>
+          <w:numId w:val="2"/>
+        </w:numPr>
+        <w:rPr>
+          <w:sz w:val="24"/>
+          <w:szCs w:val="24"/>
+        </w:rPr>
+      </w:pPr>
+      <w:r>
+        <w:rPr>
+          <w:sz w:val="24"/>
+          <w:szCs w:val="24"/>
+        </w:rPr>
+        <w:t>This links very closely with restrictions and bans on abortion in MO and other states.</w:t>
+      </w:r>
+    </w:p>
+    <w:p>
+      <w:pPr>
+        <w:pStyle w:val="ListParagraph"/>
+        <w:numPr>
+          <w:ilvl w:val="1"/>
+          <w:numId w:val="2"/>
+        </w:numPr>
+        <w:rPr>
+          <w:sz w:val="24"/>
+          <w:szCs w:val="24"/>
+          <w:highlight w:val="yellow"/>
+        </w:rPr>
+      </w:pPr>
+      <w:r>
+        <w:rPr>
+          <w:sz w:val="24"/>
+          <w:szCs w:val="24"/>
+          <w:highlight w:val="yellow"/>
+        </w:rPr>
+        <w:t>“A society that has elevated the admirable concept of individual liberty to a level that (with the best of intentions for individuals) seems to undermine the concept of community to the detriment of both society at large and many of its citizens.”</w:t>
+      </w:r>
+    </w:p>
+    <w:p>
+      <w:pPr>
+        <w:rPr>
+          <w:sz w:val="28"/>
+          <w:szCs w:val="28"/>
+        </w:rPr>
+      </w:pPr>
+    </w:p>
+    <w:p>
+      <w:pPr>
+        <w:rPr>
+          <w:sz w:val="28"/>
+          <w:szCs w:val="28"/>
+        </w:rPr>
+      </w:pPr>
+      <w:r>
+        <w:rPr>
+          <w:sz w:val="28"/>
+          <w:szCs w:val="28"/>
+        </w:rPr>
+        <w:t>Schminke &amp; Ambrose 1997: The Effect of Ethical Frameworks on Perceptions of Organizational Justice</w:t>
+      </w:r>
+    </w:p>
+    <w:p>
+      <w:pPr>
+        <w:pStyle w:val="ListParagraph"/>
+        <w:numPr>
+          <w:ilvl w:val="0"/>
+          <w:numId w:val="2"/>
+        </w:numPr>
+        <w:rPr>
+          <w:sz w:val="24"/>
+          <w:szCs w:val="24"/>
+        </w:rPr>
+      </w:pPr>
+      <w:r>
+        <w:rPr>
+          <w:sz w:val="24"/>
+          <w:szCs w:val="24"/>
+        </w:rPr>
+        <w:t xml:space="preserve">Research focuses on PROCESS concerns and OUTCOME </w:t>
       </w:r>
       <w:proofErr w:type="gramStart"/>
       <w:r>
         <w:rPr>
           <w:sz w:val="24"/>
           <w:szCs w:val="24"/>
-          <w:highlight w:val="yellow"/>
-        </w:rPr>
-        <w:t>compare and contrast</w:t>
+        </w:rPr>
+        <w:t>concerns</w:t>
       </w:r>
       <w:proofErr w:type="gramEnd"/>
-      <w:r>
-        <w:rPr>
-          <w:sz w:val="24"/>
-          <w:szCs w:val="24"/>
-          <w:highlight w:val="yellow"/>
-        </w:rPr>
-        <w:t xml:space="preserve"> these two concerns against each other?</w:t>
-      </w:r>
-    </w:p>
-    <w:p>
-      <w:pPr>
-        <w:pStyle w:val="ListParagraph"/>
-        <w:numPr>
-          <w:ilvl w:val="1"/>
-          <w:numId w:val="2"/>
-        </w:numPr>
-        <w:rPr>
-          <w:sz w:val="24"/>
-          <w:szCs w:val="24"/>
-        </w:rPr>
-      </w:pPr>
+    </w:p>
+    <w:p>
+      <w:pPr>
+        <w:pStyle w:val="ListParagraph"/>
+        <w:numPr>
+          <w:ilvl w:val="1"/>
+          <w:numId w:val="2"/>
+        </w:numPr>
+        <w:rPr>
+          <w:sz w:val="24"/>
+          <w:szCs w:val="24"/>
+        </w:rPr>
+      </w:pPr>
+      <w:r>
+        <w:rPr>
+          <w:sz w:val="24"/>
+          <w:szCs w:val="24"/>
+        </w:rPr>
+        <w:t xml:space="preserve">Relatively </w:t>
+      </w:r>
+      <w:proofErr w:type="gramStart"/>
+      <w:r>
+        <w:rPr>
+          <w:sz w:val="24"/>
+          <w:szCs w:val="24"/>
+        </w:rPr>
+        <w:t>similar to</w:t>
+      </w:r>
+      <w:proofErr w:type="gramEnd"/>
+      <w:r>
+        <w:rPr>
+          <w:sz w:val="24"/>
+          <w:szCs w:val="24"/>
+        </w:rPr>
+        <w:t xml:space="preserve"> “deontological” ethics and “utilitarian” ethics</w:t>
+      </w:r>
+    </w:p>
+    <w:p>
+      <w:pPr>
+        <w:pStyle w:val="ListParagraph"/>
+        <w:numPr>
+          <w:ilvl w:val="0"/>
+          <w:numId w:val="2"/>
+        </w:numPr>
+        <w:rPr>
+          <w:sz w:val="24"/>
+          <w:szCs w:val="24"/>
+        </w:rPr>
+      </w:pPr>
+      <w:r>
+        <w:rPr>
+          <w:sz w:val="24"/>
+          <w:szCs w:val="24"/>
+        </w:rPr>
+        <w:t xml:space="preserve">Shows that individual ethical frameworks do indeed change how people perceive </w:t>
+      </w:r>
+      <w:proofErr w:type="gramStart"/>
+      <w:r>
+        <w:rPr>
+          <w:sz w:val="24"/>
+          <w:szCs w:val="24"/>
+        </w:rPr>
+        <w:t>whether or not</w:t>
+      </w:r>
+      <w:proofErr w:type="gramEnd"/>
+      <w:r>
+        <w:rPr>
+          <w:sz w:val="24"/>
+          <w:szCs w:val="24"/>
+        </w:rPr>
+        <w:t xml:space="preserve"> an organization is just.</w:t>
+      </w:r>
+    </w:p>
+    <w:p>
+      <w:pPr>
+        <w:pStyle w:val="ListParagraph"/>
+        <w:numPr>
+          <w:ilvl w:val="1"/>
+          <w:numId w:val="2"/>
+        </w:numPr>
+        <w:rPr>
+          <w:sz w:val="24"/>
+          <w:szCs w:val="24"/>
+        </w:rPr>
+      </w:pPr>
+      <w:r>
+        <w:rPr>
+          <w:sz w:val="24"/>
+          <w:szCs w:val="24"/>
+        </w:rPr>
+        <w:t>Ethical formalists = sensitive to procedural justice</w:t>
+      </w:r>
+    </w:p>
+    <w:p>
+      <w:pPr>
+        <w:pStyle w:val="ListParagraph"/>
+        <w:numPr>
+          <w:ilvl w:val="1"/>
+          <w:numId w:val="2"/>
+        </w:numPr>
+        <w:rPr>
+          <w:sz w:val="24"/>
+          <w:szCs w:val="24"/>
+        </w:rPr>
+      </w:pPr>
+      <w:r>
+        <w:rPr>
+          <w:sz w:val="24"/>
+          <w:szCs w:val="24"/>
+        </w:rPr>
+        <w:t>Ethical utilitarians = sensitive to distributive justice.</w:t>
+      </w:r>
+    </w:p>
+    <w:p>
+      <w:pPr>
+        <w:pStyle w:val="ListParagraph"/>
+        <w:numPr>
+          <w:ilvl w:val="0"/>
+          <w:numId w:val="2"/>
+        </w:numPr>
+        <w:rPr>
+          <w:sz w:val="24"/>
+          <w:szCs w:val="24"/>
+        </w:rPr>
+      </w:pPr>
+      <w:r>
+        <w:rPr>
+          <w:sz w:val="24"/>
+          <w:szCs w:val="24"/>
+        </w:rPr>
+        <w:t>Distributive Justice:</w:t>
+      </w:r>
+    </w:p>
+    <w:p>
+      <w:pPr>
+        <w:pStyle w:val="ListParagraph"/>
+        <w:numPr>
+          <w:ilvl w:val="1"/>
+          <w:numId w:val="2"/>
+        </w:numPr>
+        <w:rPr>
+          <w:sz w:val="24"/>
+          <w:szCs w:val="24"/>
+        </w:rPr>
+      </w:pPr>
+      <w:r>
+        <w:rPr>
+          <w:sz w:val="24"/>
+          <w:szCs w:val="24"/>
+        </w:rPr>
+        <w:t xml:space="preserve">Seen as how people feel about the distribution of </w:t>
+      </w:r>
+      <w:proofErr w:type="gramStart"/>
+      <w:r>
+        <w:rPr>
+          <w:sz w:val="24"/>
+          <w:szCs w:val="24"/>
+        </w:rPr>
+        <w:t>outcomes</w:t>
+      </w:r>
+      <w:proofErr w:type="gramEnd"/>
+    </w:p>
+    <w:p>
+      <w:pPr>
+        <w:pStyle w:val="ListParagraph"/>
+        <w:numPr>
+          <w:ilvl w:val="0"/>
+          <w:numId w:val="2"/>
+        </w:numPr>
+        <w:rPr>
+          <w:sz w:val="24"/>
+          <w:szCs w:val="24"/>
+        </w:rPr>
+      </w:pPr>
+      <w:r>
+        <w:rPr>
+          <w:sz w:val="24"/>
+          <w:szCs w:val="24"/>
+        </w:rPr>
+        <w:t>Procedural Justice:</w:t>
+      </w:r>
+    </w:p>
+    <w:p>
+      <w:pPr>
+        <w:pStyle w:val="ListParagraph"/>
+        <w:numPr>
+          <w:ilvl w:val="1"/>
+          <w:numId w:val="2"/>
+        </w:numPr>
+        <w:rPr>
+          <w:sz w:val="24"/>
+          <w:szCs w:val="24"/>
+        </w:rPr>
+      </w:pPr>
+      <w:r>
+        <w:rPr>
+          <w:sz w:val="24"/>
+          <w:szCs w:val="24"/>
+        </w:rPr>
+        <w:t>Seen as how people feel about the process by which these ethical outcome allocation decisions are made!</w:t>
+      </w:r>
+    </w:p>
+    <w:p>
+      <w:pPr>
+        <w:pStyle w:val="ListParagraph"/>
+        <w:numPr>
+          <w:ilvl w:val="0"/>
+          <w:numId w:val="2"/>
+        </w:numPr>
+        <w:rPr>
+          <w:sz w:val="24"/>
+          <w:szCs w:val="24"/>
+        </w:rPr>
+      </w:pPr>
+      <w:r>
+        <w:rPr>
+          <w:sz w:val="24"/>
+          <w:szCs w:val="24"/>
+        </w:rPr>
+        <w:t>Again, focuses on the contrast between utilitarian (outcome-based) and formalistic (rules/process based) decisions.</w:t>
+      </w:r>
+    </w:p>
+    <w:p>
+      <w:pPr>
+        <w:rPr>
+          <w:sz w:val="24"/>
+          <w:szCs w:val="24"/>
+        </w:rPr>
+      </w:pPr>
+      <w:r>
+        <w:rPr>
+          <w:sz w:val="24"/>
+          <w:szCs w:val="24"/>
+        </w:rPr>
+        <w:t>Process and Outcomes in Justice Research</w:t>
+      </w:r>
+    </w:p>
+    <w:p>
+      <w:pPr>
+        <w:pStyle w:val="ListParagraph"/>
+        <w:numPr>
+          <w:ilvl w:val="0"/>
+          <w:numId w:val="2"/>
+        </w:numPr>
+        <w:rPr>
+          <w:sz w:val="24"/>
+          <w:szCs w:val="24"/>
+        </w:rPr>
+      </w:pPr>
+      <w:r>
+        <w:rPr>
+          <w:sz w:val="24"/>
+          <w:szCs w:val="24"/>
+        </w:rPr>
+        <w:t>Early work in ‘justice’ morality focuses on ‘distributed fairness’ (perceived fairness of outcome distributions!)</w:t>
+      </w:r>
+    </w:p>
+    <w:p>
+      <w:pPr>
+        <w:pStyle w:val="ListParagraph"/>
+        <w:numPr>
+          <w:ilvl w:val="1"/>
+          <w:numId w:val="2"/>
+        </w:numPr>
+        <w:rPr>
+          <w:sz w:val="24"/>
+          <w:szCs w:val="24"/>
+        </w:rPr>
+      </w:pPr>
+      <w:r>
+        <w:rPr>
+          <w:sz w:val="24"/>
+          <w:szCs w:val="24"/>
+        </w:rPr>
+        <w:t>In organizations, distributive justice</w:t>
+      </w:r>
+      <w:r>
+        <w:rPr>
+          <w:sz w:val="24"/>
+          <w:szCs w:val="24"/>
+        </w:rPr>
+        <w:t xml:space="preserve"> focuses on perceptions of equity.</w:t>
+      </w:r>
+    </w:p>
+    <w:p>
+      <w:pPr>
+        <w:pStyle w:val="ListParagraph"/>
+        <w:numPr>
+          <w:ilvl w:val="1"/>
+          <w:numId w:val="2"/>
+        </w:numPr>
+        <w:rPr>
+          <w:sz w:val="24"/>
+          <w:szCs w:val="24"/>
+        </w:rPr>
+      </w:pPr>
+      <w:r>
+        <w:rPr>
+          <w:sz w:val="24"/>
+          <w:szCs w:val="24"/>
+        </w:rPr>
+        <w:t>Mostly, reactions to pay equity and inequity, although also experienced in job challenge, job security, supervision, office space, and layoffs.</w:t>
+      </w:r>
+    </w:p>
+    <w:p>
+      <w:pPr>
+        <w:pStyle w:val="ListParagraph"/>
+        <w:numPr>
+          <w:ilvl w:val="0"/>
+          <w:numId w:val="2"/>
+        </w:numPr>
+        <w:rPr>
+          <w:sz w:val="24"/>
+          <w:szCs w:val="24"/>
+        </w:rPr>
+      </w:pPr>
+      <w:r>
+        <w:rPr>
+          <w:sz w:val="24"/>
+          <w:szCs w:val="24"/>
+        </w:rPr>
+        <w:t>Research on the fairness of outcomes shows that this perception directly affects attitudes and behaviors.</w:t>
+      </w:r>
+    </w:p>
+    <w:p>
+      <w:pPr>
+        <w:pStyle w:val="ListParagraph"/>
+        <w:numPr>
+          <w:ilvl w:val="0"/>
+          <w:numId w:val="2"/>
+        </w:numPr>
+        <w:rPr>
+          <w:sz w:val="24"/>
+          <w:szCs w:val="24"/>
+          <w:highlight w:val="yellow"/>
+        </w:rPr>
+      </w:pPr>
+      <w:r>
+        <w:rPr>
+          <w:sz w:val="24"/>
+          <w:szCs w:val="24"/>
+          <w:highlight w:val="yellow"/>
+        </w:rPr>
+        <w:lastRenderedPageBreak/>
+        <w:t xml:space="preserve">Thibaut and Walker (1975): Even when people receive individually unfavorable outcomes, the outcome is seen as MORE positive when they believe the process by which it was determined was </w:t>
+      </w:r>
+      <w:proofErr w:type="gramStart"/>
+      <w:r>
+        <w:rPr>
+          <w:sz w:val="24"/>
+          <w:szCs w:val="24"/>
+          <w:highlight w:val="yellow"/>
+        </w:rPr>
+        <w:t>fair</w:t>
+      </w:r>
+      <w:proofErr w:type="gramEnd"/>
+    </w:p>
+    <w:p>
+      <w:pPr>
+        <w:pStyle w:val="ListParagraph"/>
+        <w:numPr>
+          <w:ilvl w:val="1"/>
+          <w:numId w:val="2"/>
+        </w:numPr>
+        <w:rPr>
+          <w:sz w:val="24"/>
+          <w:szCs w:val="24"/>
+          <w:highlight w:val="yellow"/>
+        </w:rPr>
+      </w:pPr>
+      <w:r>
+        <w:rPr>
+          <w:sz w:val="24"/>
+          <w:szCs w:val="24"/>
+          <w:highlight w:val="yellow"/>
+        </w:rPr>
+        <w:t xml:space="preserve">Input into a decision process increases </w:t>
+      </w:r>
+      <w:proofErr w:type="gramStart"/>
+      <w:r>
+        <w:rPr>
+          <w:sz w:val="24"/>
+          <w:szCs w:val="24"/>
+          <w:highlight w:val="yellow"/>
+        </w:rPr>
+        <w:t>individuals</w:t>
+      </w:r>
+      <w:proofErr w:type="gramEnd"/>
+      <w:r>
+        <w:rPr>
+          <w:sz w:val="24"/>
+          <w:szCs w:val="24"/>
+          <w:highlight w:val="yellow"/>
+        </w:rPr>
+        <w:t xml:space="preserve"> perception of the fairness of the process</w:t>
+      </w:r>
+      <w:r>
+        <w:rPr>
+          <w:sz w:val="24"/>
+          <w:szCs w:val="24"/>
+          <w:highlight w:val="yellow"/>
+        </w:rPr>
+        <w:t xml:space="preserve"> (Lind, Kanfer, Early</w:t>
+      </w:r>
+      <w:r>
+        <w:rPr>
+          <w:sz w:val="24"/>
+          <w:szCs w:val="24"/>
+          <w:highlight w:val="yellow"/>
+        </w:rPr>
+        <w:t>;</w:t>
+      </w:r>
+      <w:r>
+        <w:rPr>
+          <w:sz w:val="24"/>
+          <w:szCs w:val="24"/>
+          <w:highlight w:val="yellow"/>
+        </w:rPr>
+        <w:t xml:space="preserve"> 1990)</w:t>
+      </w:r>
+    </w:p>
+    <w:p>
+      <w:pPr>
+        <w:pStyle w:val="ListParagraph"/>
+        <w:numPr>
+          <w:ilvl w:val="1"/>
+          <w:numId w:val="2"/>
+        </w:numPr>
+        <w:rPr>
+          <w:sz w:val="24"/>
+          <w:szCs w:val="24"/>
+          <w:highlight w:val="yellow"/>
+        </w:rPr>
+      </w:pPr>
+      <w:r>
+        <w:rPr>
+          <w:sz w:val="24"/>
+          <w:szCs w:val="24"/>
+          <w:highlight w:val="yellow"/>
+        </w:rPr>
+        <w:t xml:space="preserve">Procedural fairness is applicable in many settings (drug testing, </w:t>
+      </w:r>
       <w:proofErr w:type="spellStart"/>
       <w:r>
         <w:rPr>
           <w:sz w:val="24"/>
           <w:szCs w:val="24"/>
-        </w:rPr>
-        <w:t>Self determination</w:t>
+          <w:highlight w:val="yellow"/>
+        </w:rPr>
+        <w:t>slection</w:t>
       </w:r>
       <w:proofErr w:type="spellEnd"/>
       <w:r>
         <w:rPr>
           <w:sz w:val="24"/>
           <w:szCs w:val="24"/>
-        </w:rPr>
-        <w:t xml:space="preserve">, civil and political rights, free trade are HIGHLY </w:t>
+          <w:highlight w:val="yellow"/>
+        </w:rPr>
+        <w:t xml:space="preserve"> testing, discipline, budget decisions, recruiting, etc.)</w:t>
+      </w:r>
+    </w:p>
+    <w:p>
+      <w:pPr>
+        <w:pStyle w:val="ListParagraph"/>
+        <w:numPr>
+          <w:ilvl w:val="0"/>
+          <w:numId w:val="2"/>
+        </w:numPr>
+        <w:rPr>
+          <w:sz w:val="24"/>
+          <w:szCs w:val="24"/>
+        </w:rPr>
+      </w:pPr>
+      <w:r>
+        <w:rPr>
+          <w:sz w:val="24"/>
+          <w:szCs w:val="24"/>
+        </w:rPr>
+        <w:t xml:space="preserve">In comparison… Distributive justice has been mostly ignored </w:t>
+      </w:r>
+      <w:r>
+        <w:rPr>
+          <w:sz w:val="24"/>
+          <w:szCs w:val="24"/>
+        </w:rPr>
+        <w:t>(Greenberg 1990; 1993)</w:t>
+      </w:r>
+    </w:p>
+    <w:p>
+      <w:pPr>
+        <w:pStyle w:val="ListParagraph"/>
+        <w:numPr>
+          <w:ilvl w:val="0"/>
+          <w:numId w:val="2"/>
+        </w:numPr>
+        <w:rPr>
+          <w:sz w:val="24"/>
+          <w:szCs w:val="24"/>
+        </w:rPr>
+      </w:pPr>
+      <w:r>
+        <w:rPr>
+          <w:sz w:val="24"/>
+          <w:szCs w:val="24"/>
+        </w:rPr>
+        <w:t>The two constructs are related but distinct.</w:t>
+      </w:r>
+    </w:p>
+    <w:p>
+      <w:pPr>
+        <w:pStyle w:val="ListParagraph"/>
+        <w:numPr>
+          <w:ilvl w:val="1"/>
+          <w:numId w:val="2"/>
+        </w:numPr>
+        <w:rPr>
+          <w:sz w:val="24"/>
+          <w:szCs w:val="24"/>
+        </w:rPr>
+      </w:pPr>
+      <w:r>
+        <w:rPr>
+          <w:sz w:val="24"/>
+          <w:szCs w:val="24"/>
+        </w:rPr>
+        <w:t>Perceptions of distributive justice and perceptions of procedural justice may affect each other.</w:t>
+      </w:r>
+    </w:p>
+    <w:p>
+      <w:pPr>
+        <w:pStyle w:val="ListParagraph"/>
+        <w:numPr>
+          <w:ilvl w:val="1"/>
+          <w:numId w:val="2"/>
+        </w:numPr>
+        <w:rPr>
+          <w:sz w:val="24"/>
+          <w:szCs w:val="24"/>
+        </w:rPr>
+      </w:pPr>
+      <w:r>
+        <w:rPr>
+          <w:sz w:val="24"/>
+          <w:szCs w:val="24"/>
+        </w:rPr>
+        <w:t>Research also suggests that they interact!</w:t>
+      </w:r>
+    </w:p>
+    <w:p>
+      <w:pPr>
+        <w:pStyle w:val="ListParagraph"/>
+        <w:numPr>
+          <w:ilvl w:val="2"/>
+          <w:numId w:val="2"/>
+        </w:numPr>
+        <w:rPr>
+          <w:sz w:val="24"/>
+          <w:szCs w:val="24"/>
+        </w:rPr>
+      </w:pPr>
+      <w:r>
+        <w:rPr>
+          <w:sz w:val="24"/>
+          <w:szCs w:val="24"/>
+        </w:rPr>
+        <w:t>Procedural justice = stronger impact when outcome is unfair, distributive justice = stronger impact when the procedure is unfair.</w:t>
+      </w:r>
+    </w:p>
+    <w:p>
+      <w:pPr>
+        <w:pStyle w:val="ListParagraph"/>
+        <w:numPr>
+          <w:ilvl w:val="2"/>
+          <w:numId w:val="2"/>
+        </w:numPr>
+        <w:rPr>
+          <w:sz w:val="24"/>
+          <w:szCs w:val="24"/>
+          <w:highlight w:val="yellow"/>
+        </w:rPr>
+      </w:pPr>
+      <w:r>
+        <w:rPr>
+          <w:sz w:val="24"/>
+          <w:szCs w:val="24"/>
+          <w:highlight w:val="yellow"/>
+        </w:rPr>
+        <w:t>“</w:t>
+      </w:r>
+      <w:r>
+        <w:rPr>
+          <w:sz w:val="24"/>
+          <w:szCs w:val="24"/>
+          <w:highlight w:val="yellow"/>
+        </w:rPr>
+        <w:t>For example, an individual may</w:t>
+      </w:r>
+      <w:r>
+        <w:rPr>
+          <w:sz w:val="24"/>
+          <w:szCs w:val="24"/>
+          <w:highlight w:val="yellow"/>
+        </w:rPr>
+        <w:t xml:space="preserve"> </w:t>
+      </w:r>
+      <w:r>
+        <w:rPr>
+          <w:sz w:val="24"/>
+          <w:szCs w:val="24"/>
+          <w:highlight w:val="yellow"/>
+        </w:rPr>
+        <w:t>receive a promotion she deserves, but may not feel the process allowed her</w:t>
+      </w:r>
+      <w:r>
+        <w:rPr>
+          <w:sz w:val="24"/>
+          <w:szCs w:val="24"/>
+          <w:highlight w:val="yellow"/>
+        </w:rPr>
+        <w:t xml:space="preserve"> </w:t>
+      </w:r>
+      <w:r>
+        <w:rPr>
+          <w:sz w:val="24"/>
+          <w:szCs w:val="24"/>
+          <w:highlight w:val="yellow"/>
+        </w:rPr>
+        <w:t>adequate input prior to the decision. If she focuses on the outcome, she is</w:t>
+      </w:r>
+      <w:r>
+        <w:rPr>
+          <w:sz w:val="24"/>
+          <w:szCs w:val="24"/>
+          <w:highlight w:val="yellow"/>
+        </w:rPr>
+        <w:t xml:space="preserve"> </w:t>
+      </w:r>
+      <w:r>
+        <w:rPr>
+          <w:sz w:val="24"/>
+          <w:szCs w:val="24"/>
+          <w:highlight w:val="yellow"/>
+        </w:rPr>
+        <w:t>likely to assess the situation as fair. If she focuses on the process, she is likely</w:t>
+      </w:r>
+      <w:r>
+        <w:rPr>
+          <w:sz w:val="24"/>
+          <w:szCs w:val="24"/>
+          <w:highlight w:val="yellow"/>
+        </w:rPr>
+        <w:t xml:space="preserve"> </w:t>
+      </w:r>
+      <w:r>
+        <w:rPr>
+          <w:sz w:val="24"/>
+          <w:szCs w:val="24"/>
+          <w:highlight w:val="yellow"/>
+        </w:rPr>
+        <w:t>to assess the situation as unfair.</w:t>
+      </w:r>
+      <w:r>
+        <w:rPr>
+          <w:sz w:val="24"/>
+          <w:szCs w:val="24"/>
+          <w:highlight w:val="yellow"/>
+        </w:rPr>
+        <w:t>”</w:t>
+      </w:r>
+    </w:p>
+    <w:p>
+      <w:pPr>
+        <w:rPr>
+          <w:sz w:val="24"/>
+          <w:szCs w:val="24"/>
+        </w:rPr>
+      </w:pPr>
+      <w:r>
+        <w:rPr>
+          <w:sz w:val="24"/>
+          <w:szCs w:val="24"/>
+        </w:rPr>
+        <w:t>Process and Outcomes in Ethics Research</w:t>
+      </w:r>
+    </w:p>
+    <w:p>
+      <w:pPr>
+        <w:pStyle w:val="ListParagraph"/>
+        <w:numPr>
+          <w:ilvl w:val="0"/>
+          <w:numId w:val="2"/>
+        </w:numPr>
+        <w:rPr>
+          <w:sz w:val="24"/>
+          <w:szCs w:val="24"/>
+          <w:highlight w:val="yellow"/>
+        </w:rPr>
+      </w:pPr>
+      <w:r>
+        <w:rPr>
+          <w:sz w:val="24"/>
+          <w:szCs w:val="24"/>
+          <w:highlight w:val="yellow"/>
+        </w:rPr>
+        <w:t xml:space="preserve">Individual differences exist in how people deal with/assess moral judgement in </w:t>
       </w:r>
       <w:proofErr w:type="gramStart"/>
       <w:r>
         <w:rPr>
           <w:sz w:val="24"/>
           <w:szCs w:val="24"/>
-        </w:rPr>
-        <w:t>prized</w:t>
+          <w:highlight w:val="yellow"/>
+        </w:rPr>
+        <w:t>ethics</w:t>
       </w:r>
       <w:proofErr w:type="gramEnd"/>
     </w:p>
@@ -1602,6 +2589,200 @@
       <w:pPr>
         <w:pStyle w:val="ListParagraph"/>
         <w:numPr>
+          <w:ilvl w:val="1"/>
+          <w:numId w:val="2"/>
+        </w:numPr>
+        <w:rPr>
+          <w:sz w:val="24"/>
+          <w:szCs w:val="24"/>
+          <w:highlight w:val="yellow"/>
+        </w:rPr>
+      </w:pPr>
+      <w:r>
+        <w:rPr>
+          <w:sz w:val="24"/>
+          <w:szCs w:val="24"/>
+          <w:highlight w:val="yellow"/>
+        </w:rPr>
+        <w:t>Several taxonomies exist to delineate these ethical frameworks</w:t>
+      </w:r>
+      <w:r>
+        <w:rPr>
+          <w:sz w:val="24"/>
+          <w:szCs w:val="24"/>
+          <w:highlight w:val="yellow"/>
+        </w:rPr>
+        <w:t xml:space="preserve"> (Brady 1985, Kohlberg 1984, Velasquez 1992)</w:t>
+      </w:r>
+    </w:p>
+    <w:p>
+      <w:pPr>
+        <w:pStyle w:val="ListParagraph"/>
+        <w:numPr>
+          <w:ilvl w:val="1"/>
+          <w:numId w:val="2"/>
+        </w:numPr>
+        <w:rPr>
+          <w:sz w:val="24"/>
+          <w:szCs w:val="24"/>
+          <w:highlight w:val="yellow"/>
+        </w:rPr>
+      </w:pPr>
+      <w:r>
+        <w:rPr>
+          <w:sz w:val="24"/>
+          <w:szCs w:val="24"/>
+          <w:highlight w:val="yellow"/>
+        </w:rPr>
+        <w:t xml:space="preserve">They share the belief that stable individual differences in ethical ideology affect individual ethical </w:t>
+      </w:r>
+      <w:proofErr w:type="gramStart"/>
+      <w:r>
+        <w:rPr>
+          <w:sz w:val="24"/>
+          <w:szCs w:val="24"/>
+          <w:highlight w:val="yellow"/>
+        </w:rPr>
+        <w:t>judgements</w:t>
+      </w:r>
+      <w:proofErr w:type="gramEnd"/>
+    </w:p>
+    <w:p>
+      <w:pPr>
+        <w:pStyle w:val="ListParagraph"/>
+        <w:numPr>
+          <w:ilvl w:val="0"/>
+          <w:numId w:val="2"/>
+        </w:numPr>
+        <w:rPr>
+          <w:sz w:val="24"/>
+          <w:szCs w:val="24"/>
+          <w:highlight w:val="yellow"/>
+        </w:rPr>
+      </w:pPr>
+      <w:r>
+        <w:rPr>
+          <w:sz w:val="24"/>
+          <w:szCs w:val="24"/>
+          <w:highlight w:val="yellow"/>
+        </w:rPr>
+        <w:t>Formalist approaches: Process oriented, individuals subscribe to a ‘set of rules and principles’ to guide behavior, actions are ethical or unethical based on how well they conform to these rules!</w:t>
+      </w:r>
+    </w:p>
+    <w:p>
+      <w:pPr>
+        <w:pStyle w:val="ListParagraph"/>
+        <w:numPr>
+          <w:ilvl w:val="0"/>
+          <w:numId w:val="2"/>
+        </w:numPr>
+        <w:rPr>
+          <w:sz w:val="24"/>
+          <w:szCs w:val="24"/>
+          <w:highlight w:val="yellow"/>
+        </w:rPr>
+      </w:pPr>
+      <w:r>
+        <w:rPr>
+          <w:sz w:val="24"/>
+          <w:szCs w:val="24"/>
+          <w:highlight w:val="yellow"/>
+        </w:rPr>
+        <w:t>Utilitarian approaches: Outcome oriented, people define ethical actions as those that create the greatest ‘net social good’ (under whose calculation?, very subjective)</w:t>
+      </w:r>
+      <w:r>
+        <w:rPr>
+          <w:sz w:val="24"/>
+          <w:szCs w:val="24"/>
+          <w:highlight w:val="yellow"/>
+        </w:rPr>
+        <w:t>. Actions cannot be identified as ethical; only their outcomes can.</w:t>
+      </w:r>
+    </w:p>
+    <w:p>
+      <w:pPr>
+        <w:pStyle w:val="ListParagraph"/>
+        <w:numPr>
+          <w:ilvl w:val="0"/>
+          <w:numId w:val="2"/>
+        </w:numPr>
+        <w:rPr>
+          <w:sz w:val="24"/>
+          <w:szCs w:val="24"/>
+        </w:rPr>
+      </w:pPr>
+      <w:r>
+        <w:rPr>
+          <w:sz w:val="24"/>
+          <w:szCs w:val="24"/>
+        </w:rPr>
+        <w:t>Note that these are roughly synonymous with Deontology and Teleology (the two major ethical principles)</w:t>
+      </w:r>
+    </w:p>
+    <w:p>
+      <w:pPr>
+        <w:pStyle w:val="ListParagraph"/>
+        <w:numPr>
+          <w:ilvl w:val="1"/>
+          <w:numId w:val="2"/>
+        </w:numPr>
+        <w:rPr>
+          <w:sz w:val="24"/>
+          <w:szCs w:val="24"/>
+        </w:rPr>
+      </w:pPr>
+      <w:r>
+        <w:rPr>
+          <w:sz w:val="24"/>
+          <w:szCs w:val="24"/>
+        </w:rPr>
+        <w:t>Fine grained distinction exists, such as act/rule formalism or utilitarianism, but is unnecessary at this level of consideration.</w:t>
+      </w:r>
+    </w:p>
+    <w:p>
+      <w:pPr>
+        <w:pStyle w:val="ListParagraph"/>
+        <w:numPr>
+          <w:ilvl w:val="1"/>
+          <w:numId w:val="2"/>
+        </w:numPr>
+        <w:rPr>
+          <w:sz w:val="24"/>
+          <w:szCs w:val="24"/>
+          <w:highlight w:val="yellow"/>
+        </w:rPr>
+      </w:pPr>
+      <w:r>
+        <w:rPr>
+          <w:sz w:val="24"/>
+          <w:szCs w:val="24"/>
+          <w:highlight w:val="yellow"/>
+        </w:rPr>
+        <w:t xml:space="preserve">Originally considered to be relatively separate ends of a continuum, however, Brady and Wheeler (1996) </w:t>
+      </w:r>
+      <w:proofErr w:type="gramStart"/>
+      <w:r>
+        <w:rPr>
+          <w:sz w:val="24"/>
+          <w:szCs w:val="24"/>
+          <w:highlight w:val="yellow"/>
+        </w:rPr>
+        <w:t>finds</w:t>
+      </w:r>
+      <w:proofErr w:type="gramEnd"/>
+      <w:r>
+        <w:rPr>
+          <w:sz w:val="24"/>
+          <w:szCs w:val="24"/>
+          <w:highlight w:val="yellow"/>
+        </w:rPr>
+        <w:t xml:space="preserve"> that they are not, but instead independent subdimensions (can be high or low on both!)</w:t>
+      </w:r>
+    </w:p>
+    <w:p>
+      <w:pPr>
+        <w:pStyle w:val="ListParagraph"/>
+        <w:numPr>
           <w:ilvl w:val="2"/>
           <w:numId w:val="2"/>
         </w:numPr>
@@ -1615,24 +2796,233 @@
           <w:sz w:val="24"/>
           <w:szCs w:val="24"/>
         </w:rPr>
-        <w:t xml:space="preserve">Socioeconomic rights, government control </w:t>
-      </w:r>
+        <w:lastRenderedPageBreak/>
+        <w:t>Note: Must consider and measure each of these separately, and theorize</w:t>
+      </w:r>
+      <w:r>
+        <w:rPr>
+          <w:sz w:val="24"/>
+          <w:szCs w:val="24"/>
+        </w:rPr>
+        <w:t xml:space="preserve"> a</w:t>
+      </w:r>
+      <w:r>
+        <w:rPr>
+          <w:sz w:val="24"/>
+          <w:szCs w:val="24"/>
+        </w:rPr>
+        <w:t>s to which would generally fall in line with support or rejection of UHC</w:t>
+      </w:r>
+    </w:p>
+    <w:p>
+      <w:pPr>
+        <w:rPr>
+          <w:sz w:val="24"/>
+          <w:szCs w:val="24"/>
+        </w:rPr>
+      </w:pPr>
+      <w:r>
+        <w:rPr>
+          <w:sz w:val="24"/>
+          <w:szCs w:val="24"/>
+        </w:rPr>
+        <w:t>Integrated Model of Ethics/Fairness:</w:t>
+      </w:r>
+    </w:p>
+    <w:p>
+      <w:pPr>
+        <w:pStyle w:val="ListParagraph"/>
+        <w:numPr>
+          <w:ilvl w:val="0"/>
+          <w:numId w:val="2"/>
+        </w:numPr>
+        <w:rPr>
+          <w:sz w:val="24"/>
+          <w:szCs w:val="24"/>
+        </w:rPr>
+      </w:pPr>
+      <w:r>
+        <w:rPr>
+          <w:sz w:val="24"/>
+          <w:szCs w:val="24"/>
+        </w:rPr>
+        <w:t xml:space="preserve">Ethics research focuses on individuals and how beliefs affect perceptions of </w:t>
+      </w:r>
+      <w:proofErr w:type="gramStart"/>
+      <w:r>
+        <w:rPr>
+          <w:sz w:val="24"/>
+          <w:szCs w:val="24"/>
+        </w:rPr>
+        <w:t>organizations</w:t>
+      </w:r>
+      <w:proofErr w:type="gramEnd"/>
+    </w:p>
+    <w:p>
+      <w:pPr>
+        <w:pStyle w:val="ListParagraph"/>
+        <w:numPr>
+          <w:ilvl w:val="0"/>
+          <w:numId w:val="2"/>
+        </w:numPr>
+        <w:rPr>
+          <w:sz w:val="24"/>
+          <w:szCs w:val="24"/>
+        </w:rPr>
+      </w:pPr>
+      <w:r>
+        <w:rPr>
+          <w:sz w:val="24"/>
+          <w:szCs w:val="24"/>
+        </w:rPr>
+        <w:t>Justice research focuses on situations and how attributions of situations affect individual perceptions of organizations.</w:t>
+      </w:r>
+    </w:p>
+    <w:p>
+      <w:pPr>
+        <w:pStyle w:val="ListParagraph"/>
+        <w:numPr>
+          <w:ilvl w:val="1"/>
+          <w:numId w:val="2"/>
+        </w:numPr>
+        <w:rPr>
+          <w:sz w:val="24"/>
+          <w:szCs w:val="24"/>
+        </w:rPr>
+      </w:pPr>
+      <w:r>
+        <w:rPr>
+          <w:sz w:val="24"/>
+          <w:szCs w:val="24"/>
+        </w:rPr>
+        <w:t>Hypothesis: Different predisposition for people to view the world based on their preference towards one or another ethical framework.</w:t>
+      </w:r>
+    </w:p>
+    <w:p>
+      <w:pPr>
+        <w:pStyle w:val="ListParagraph"/>
+        <w:numPr>
+          <w:ilvl w:val="1"/>
+          <w:numId w:val="2"/>
+        </w:numPr>
+        <w:rPr>
+          <w:sz w:val="24"/>
+          <w:szCs w:val="24"/>
+        </w:rPr>
+      </w:pPr>
+      <w:r>
+        <w:rPr>
+          <w:sz w:val="24"/>
+          <w:szCs w:val="24"/>
+        </w:rPr>
+        <w:t xml:space="preserve">Affects how they view general organizations and outcomes as well, including </w:t>
+      </w:r>
+      <w:proofErr w:type="gramStart"/>
+      <w:r>
+        <w:rPr>
+          <w:sz w:val="24"/>
+          <w:szCs w:val="24"/>
+        </w:rPr>
+        <w:t>those w/ fairness of procedures/distribution</w:t>
+      </w:r>
+      <w:proofErr w:type="gramEnd"/>
+      <w:r>
+        <w:rPr>
+          <w:sz w:val="24"/>
+          <w:szCs w:val="24"/>
+        </w:rPr>
+        <w:t xml:space="preserve"> of outcomes.</w:t>
+      </w:r>
+    </w:p>
+    <w:p>
+      <w:pPr>
+        <w:pStyle w:val="ListParagraph"/>
+        <w:numPr>
+          <w:ilvl w:val="0"/>
+          <w:numId w:val="2"/>
+        </w:numPr>
+        <w:rPr>
+          <w:sz w:val="24"/>
+          <w:szCs w:val="24"/>
+          <w:highlight w:val="yellow"/>
+        </w:rPr>
+      </w:pPr>
+      <w:r>
+        <w:rPr>
+          <w:sz w:val="24"/>
+          <w:szCs w:val="24"/>
+          <w:highlight w:val="yellow"/>
+        </w:rPr>
+        <w:t>There is difference sensitivity to perception of equity (Huseman, Hatfield, Miles 1987)</w:t>
+      </w:r>
+    </w:p>
+    <w:p>
+      <w:pPr>
+        <w:pStyle w:val="ListParagraph"/>
+        <w:numPr>
+          <w:ilvl w:val="1"/>
+          <w:numId w:val="2"/>
+        </w:numPr>
+        <w:rPr>
+          <w:sz w:val="24"/>
+          <w:szCs w:val="24"/>
+          <w:highlight w:val="yellow"/>
+        </w:rPr>
+      </w:pPr>
       <w:proofErr w:type="spellStart"/>
       <w:r>
         <w:rPr>
           <w:sz w:val="24"/>
           <w:szCs w:val="24"/>
-        </w:rPr>
-        <w:t>w.r.t.</w:t>
+          <w:highlight w:val="yellow"/>
+        </w:rPr>
+        <w:t>Rasinki</w:t>
       </w:r>
       <w:proofErr w:type="spellEnd"/>
       <w:r>
         <w:rPr>
           <w:sz w:val="24"/>
           <w:szCs w:val="24"/>
-        </w:rPr>
-        <w:t xml:space="preserve"> healthcare, and civic responsibilities are FEARED and UNDEREMPHASIZED</w:t>
-      </w:r>
+          <w:highlight w:val="yellow"/>
+        </w:rPr>
+        <w:t xml:space="preserve"> (1987) finds that individual preferences for proportionality or egalitarianism affects how they weigh procedural or distributive justice in judging the ‘fairness’ of government policy!</w:t>
+      </w:r>
+    </w:p>
+    <w:p>
+      <w:pPr>
+        <w:pStyle w:val="ListParagraph"/>
+        <w:numPr>
+          <w:ilvl w:val="1"/>
+          <w:numId w:val="2"/>
+        </w:numPr>
+        <w:rPr>
+          <w:sz w:val="24"/>
+          <w:szCs w:val="24"/>
+        </w:rPr>
+      </w:pPr>
+      <w:r>
+        <w:rPr>
+          <w:sz w:val="24"/>
+          <w:szCs w:val="24"/>
+        </w:rPr>
+        <w:t>Propose that people are most sensitive to aspects of organizational decisions that match their ethical orientations (formalism, utilitarianism, or BOTH!</w:t>
+      </w:r>
+      <w:r>
+        <w:rPr>
+          <w:sz w:val="24"/>
+          <w:szCs w:val="24"/>
+        </w:rPr>
+        <w:t xml:space="preserve">). Seen as a MODERATING effect of ethical framework on the relationship between organizational decisions and their perceived </w:t>
+      </w:r>
+      <w:proofErr w:type="gramStart"/>
+      <w:r>
+        <w:rPr>
+          <w:sz w:val="24"/>
+          <w:szCs w:val="24"/>
+        </w:rPr>
+        <w:t>framework</w:t>
+      </w:r>
+      <w:proofErr w:type="gramEnd"/>
     </w:p>
     <w:p>
       <w:pPr>
@@ -1644,80 +3034,56 @@
         <w:rPr>
           <w:sz w:val="24"/>
           <w:szCs w:val="24"/>
-          <w:highlight w:val="yellow"/>
-        </w:rPr>
-      </w:pPr>
-      <w:r>
-        <w:rPr>
-          <w:sz w:val="24"/>
-          <w:szCs w:val="24"/>
-          <w:highlight w:val="yellow"/>
-        </w:rPr>
-        <w:t>Concern about excessive</w:t>
-      </w:r>
-      <w:r>
-        <w:rPr>
-          <w:sz w:val="24"/>
-          <w:szCs w:val="24"/>
-          <w:highlight w:val="yellow"/>
-        </w:rPr>
-        <w:t xml:space="preserve"> </w:t>
-      </w:r>
-      <w:r>
-        <w:rPr>
-          <w:sz w:val="24"/>
-          <w:szCs w:val="24"/>
-          <w:highlight w:val="yellow"/>
-        </w:rPr>
-        <w:t>state power, potentially subject to public accountability through the</w:t>
-      </w:r>
-      <w:r>
-        <w:rPr>
-          <w:sz w:val="24"/>
-          <w:szCs w:val="24"/>
-          <w:highlight w:val="yellow"/>
-        </w:rPr>
-        <w:t xml:space="preserve"> </w:t>
-      </w:r>
-      <w:r>
-        <w:rPr>
-          <w:sz w:val="24"/>
-          <w:szCs w:val="24"/>
-          <w:highlight w:val="yellow"/>
-        </w:rPr>
-        <w:t>democratic process, however, seems to have been, traded for the progressive</w:t>
-      </w:r>
-      <w:r>
-        <w:rPr>
-          <w:sz w:val="24"/>
-          <w:szCs w:val="24"/>
-          <w:highlight w:val="yellow"/>
-        </w:rPr>
-        <w:t xml:space="preserve"> </w:t>
-      </w:r>
-      <w:r>
-        <w:rPr>
-          <w:sz w:val="24"/>
-          <w:szCs w:val="24"/>
-          <w:highlight w:val="yellow"/>
-        </w:rPr>
-        <w:t>accumulation of (almost anarchic) power by private corporations that have</w:t>
-      </w:r>
-      <w:r>
-        <w:rPr>
-          <w:sz w:val="24"/>
-          <w:szCs w:val="24"/>
-          <w:highlight w:val="yellow"/>
-        </w:rPr>
-        <w:t xml:space="preserve"> </w:t>
-      </w:r>
-      <w:r>
-        <w:rPr>
-          <w:sz w:val="24"/>
-          <w:szCs w:val="24"/>
-          <w:highlight w:val="yellow"/>
-        </w:rPr>
-        <w:t>been freed from accountability by "</w:t>
+        </w:rPr>
+      </w:pPr>
+      <w:r>
+        <w:rPr>
+          <w:sz w:val="24"/>
+          <w:szCs w:val="24"/>
+        </w:rPr>
+        <w:t>Two ways it can manifest: Relationship between organizational procedures and their perceived fairness should be stronger for STRONG formalists (those who base opinions on what is right on rules of action)</w:t>
+      </w:r>
+    </w:p>
+    <w:p>
+      <w:pPr>
+        <w:pStyle w:val="ListParagraph"/>
+        <w:numPr>
+          <w:ilvl w:val="2"/>
+          <w:numId w:val="2"/>
+        </w:numPr>
+        <w:rPr>
+          <w:sz w:val="24"/>
+          <w:szCs w:val="24"/>
+        </w:rPr>
+      </w:pPr>
+      <w:r>
+        <w:rPr>
+          <w:sz w:val="24"/>
+          <w:szCs w:val="24"/>
+        </w:rPr>
+        <w:t>Relationship between distribution of organizational outcomes and their fairness should be stronger for STRONG utilitarians (those who base opinions of what is right on outcomes of actions)</w:t>
+      </w:r>
+    </w:p>
+    <w:p>
+      <w:pPr>
+        <w:pStyle w:val="ListParagraph"/>
+        <w:numPr>
+          <w:ilvl w:val="1"/>
+          <w:numId w:val="2"/>
+        </w:numPr>
+        <w:rPr>
+          <w:sz w:val="24"/>
+          <w:szCs w:val="24"/>
+          <w:highlight w:val="yellow"/>
+        </w:rPr>
+      </w:pPr>
+      <w:r>
+        <w:rPr>
+          <w:sz w:val="24"/>
+          <w:szCs w:val="24"/>
+          <w:highlight w:val="yellow"/>
+        </w:rPr>
+        <w:t xml:space="preserve">Perhaps we can frame UHC received as either the result of certain given procedures/rules of action (Formalism), or… </w:t>
       </w:r>
       <w:proofErr w:type="gramStart"/>
       <w:r>
@@ -1726,7 +3092,7 @@
           <w:szCs w:val="24"/>
           <w:highlight w:val="yellow"/>
         </w:rPr>
-        <w:t>deregulation</w:t>
+        <w:t>whether or not</w:t>
       </w:r>
       <w:proofErr w:type="gramEnd"/>
       <w:r>
@@ -1735,7 +3101,22 @@
           <w:szCs w:val="24"/>
           <w:highlight w:val="yellow"/>
         </w:rPr>
-        <w:t>”</w:t>
+        <w:t xml:space="preserve"> those who received UHC had a good outcome (Utility)</w:t>
+      </w:r>
+    </w:p>
+    <w:p>
+      <w:pPr>
+        <w:rPr>
+          <w:sz w:val="28"/>
+          <w:szCs w:val="28"/>
+        </w:rPr>
+      </w:pPr>
+      <w:r>
+        <w:rPr>
+          <w:sz w:val="28"/>
+          <w:szCs w:val="28"/>
+        </w:rPr>
+        <w:t>Methods</w:t>
       </w:r>
     </w:p>
     <w:p>
@@ -1755,43 +3136,47 @@
           <w:sz w:val="24"/>
           <w:szCs w:val="24"/>
         </w:rPr>
-        <w:t xml:space="preserve">Huge annual expenditure of healthcare (10x per capita GNP of half of </w:t>
-      </w:r>
-      <w:proofErr w:type="spellStart"/>
-      <w:r>
-        <w:rPr>
-          <w:sz w:val="24"/>
-          <w:szCs w:val="24"/>
-        </w:rPr>
-        <w:t>worlds</w:t>
-      </w:r>
-      <w:proofErr w:type="spellEnd"/>
-      <w:r>
-        <w:rPr>
-          <w:sz w:val="24"/>
-          <w:szCs w:val="24"/>
-        </w:rPr>
-        <w:t xml:space="preserve"> population)</w:t>
-      </w:r>
-    </w:p>
-    <w:p>
-      <w:pPr>
-        <w:pStyle w:val="ListParagraph"/>
-        <w:numPr>
-          <w:ilvl w:val="1"/>
-          <w:numId w:val="2"/>
-        </w:numPr>
-        <w:rPr>
-          <w:sz w:val="24"/>
-          <w:szCs w:val="24"/>
-        </w:rPr>
-      </w:pPr>
-      <w:r>
-        <w:rPr>
-          <w:sz w:val="24"/>
-          <w:szCs w:val="24"/>
-        </w:rPr>
-        <w:t xml:space="preserve">Yet can’t, or CHOOSES not to provide basic minimum healthcare </w:t>
+        <w:t>Respondents from 11 midwestern organizations w/ various business concerns.</w:t>
+      </w:r>
+    </w:p>
+    <w:p>
+      <w:pPr>
+        <w:pStyle w:val="ListParagraph"/>
+        <w:numPr>
+          <w:ilvl w:val="1"/>
+          <w:numId w:val="2"/>
+        </w:numPr>
+        <w:rPr>
+          <w:sz w:val="24"/>
+          <w:szCs w:val="24"/>
+        </w:rPr>
+      </w:pPr>
+      <w:r>
+        <w:rPr>
+          <w:sz w:val="24"/>
+          <w:szCs w:val="24"/>
+        </w:rPr>
+        <w:t>Including hospital/university/govt. organizations.</w:t>
+      </w:r>
+    </w:p>
+    <w:p>
+      <w:pPr>
+        <w:pStyle w:val="ListParagraph"/>
+        <w:numPr>
+          <w:ilvl w:val="0"/>
+          <w:numId w:val="2"/>
+        </w:numPr>
+        <w:rPr>
+          <w:sz w:val="24"/>
+          <w:szCs w:val="24"/>
+        </w:rPr>
+      </w:pPr>
+      <w:r>
+        <w:rPr>
+          <w:sz w:val="24"/>
+          <w:szCs w:val="24"/>
+        </w:rPr>
+        <w:t xml:space="preserve">73% response rate, with </w:t>
       </w:r>
       <w:proofErr w:type="gramStart"/>
       <w:r>
@@ -1799,60 +3184,560 @@
           <w:sz w:val="24"/>
           <w:szCs w:val="24"/>
         </w:rPr>
-        <w:t>package?</w:t>
+        <w:t>avg</w:t>
       </w:r>
       <w:proofErr w:type="gramEnd"/>
-    </w:p>
-    <w:p>
-      <w:pPr>
-        <w:pStyle w:val="ListParagraph"/>
-        <w:numPr>
-          <w:ilvl w:val="1"/>
-          <w:numId w:val="2"/>
-        </w:numPr>
-        <w:rPr>
-          <w:sz w:val="24"/>
-          <w:szCs w:val="24"/>
-        </w:rPr>
-      </w:pPr>
-      <w:r>
-        <w:rPr>
-          <w:sz w:val="24"/>
-          <w:szCs w:val="24"/>
-        </w:rPr>
-        <w:t>Why are health expenditures so high, but outcomes so poor?</w:t>
-      </w:r>
-    </w:p>
-    <w:p>
-      <w:pPr>
-        <w:pStyle w:val="ListParagraph"/>
-        <w:numPr>
-          <w:ilvl w:val="1"/>
-          <w:numId w:val="2"/>
-        </w:numPr>
-        <w:rPr>
-          <w:sz w:val="24"/>
-          <w:szCs w:val="24"/>
-          <w:highlight w:val="yellow"/>
-        </w:rPr>
-      </w:pPr>
-      <w:r>
-        <w:rPr>
-          <w:sz w:val="24"/>
-          <w:szCs w:val="24"/>
-          <w:highlight w:val="yellow"/>
+      <w:r>
+        <w:rPr>
+          <w:sz w:val="24"/>
+          <w:szCs w:val="24"/>
+        </w:rPr>
+        <w:t xml:space="preserve"> age 38.</w:t>
+      </w:r>
+    </w:p>
+    <w:p>
+      <w:pPr>
+        <w:pStyle w:val="ListParagraph"/>
+        <w:numPr>
+          <w:ilvl w:val="0"/>
+          <w:numId w:val="2"/>
+        </w:numPr>
+        <w:rPr>
+          <w:sz w:val="24"/>
+          <w:szCs w:val="24"/>
+        </w:rPr>
+      </w:pPr>
+      <w:r>
+        <w:rPr>
+          <w:sz w:val="24"/>
+          <w:szCs w:val="24"/>
+        </w:rPr>
+        <w:t>4 main variables that affect perceptions of organizational justice:</w:t>
+      </w:r>
+    </w:p>
+    <w:p>
+      <w:pPr>
+        <w:pStyle w:val="ListParagraph"/>
+        <w:numPr>
+          <w:ilvl w:val="1"/>
+          <w:numId w:val="2"/>
+        </w:numPr>
+        <w:rPr>
+          <w:sz w:val="24"/>
+          <w:szCs w:val="24"/>
+        </w:rPr>
+      </w:pPr>
+      <w:r>
+        <w:rPr>
+          <w:sz w:val="24"/>
+          <w:szCs w:val="24"/>
+        </w:rPr>
+        <w:t>Ethical formalism</w:t>
+      </w:r>
+    </w:p>
+    <w:p>
+      <w:pPr>
+        <w:pStyle w:val="ListParagraph"/>
+        <w:numPr>
+          <w:ilvl w:val="1"/>
+          <w:numId w:val="2"/>
+        </w:numPr>
+        <w:rPr>
+          <w:sz w:val="24"/>
+          <w:szCs w:val="24"/>
+        </w:rPr>
+      </w:pPr>
+      <w:r>
+        <w:rPr>
+          <w:sz w:val="24"/>
+          <w:szCs w:val="24"/>
+        </w:rPr>
+        <w:t>Ethical utilitarianism</w:t>
+      </w:r>
+    </w:p>
+    <w:p>
+      <w:pPr>
+        <w:pStyle w:val="ListParagraph"/>
+        <w:numPr>
+          <w:ilvl w:val="1"/>
+          <w:numId w:val="2"/>
+        </w:numPr>
+        <w:rPr>
+          <w:sz w:val="24"/>
+          <w:szCs w:val="24"/>
+        </w:rPr>
+      </w:pPr>
+      <w:r>
+        <w:rPr>
+          <w:sz w:val="24"/>
+          <w:szCs w:val="24"/>
+        </w:rPr>
+        <w:t>Procedural justice</w:t>
+      </w:r>
+    </w:p>
+    <w:p>
+      <w:pPr>
+        <w:pStyle w:val="ListParagraph"/>
+        <w:numPr>
+          <w:ilvl w:val="1"/>
+          <w:numId w:val="2"/>
+        </w:numPr>
+        <w:rPr>
+          <w:sz w:val="24"/>
+          <w:szCs w:val="24"/>
+        </w:rPr>
+      </w:pPr>
+      <w:r>
+        <w:rPr>
+          <w:sz w:val="24"/>
+          <w:szCs w:val="24"/>
+        </w:rPr>
+        <w:t>Distributive justice</w:t>
+      </w:r>
+    </w:p>
+    <w:p>
+      <w:pPr>
+        <w:pStyle w:val="ListParagraph"/>
+        <w:numPr>
+          <w:ilvl w:val="2"/>
+          <w:numId w:val="2"/>
+        </w:numPr>
+        <w:rPr>
+          <w:sz w:val="24"/>
+          <w:szCs w:val="24"/>
+        </w:rPr>
+      </w:pPr>
+      <w:r>
+        <w:rPr>
+          <w:sz w:val="24"/>
+          <w:szCs w:val="24"/>
         </w:rPr>
         <w:lastRenderedPageBreak/>
-        <w:t xml:space="preserve">CANNOT treat healthcare as another commodity to be traded for profit in the </w:t>
+        <w:t>The first two are individual difference variables, the latter two are experimentally manipulated through scenarios that reflected procedurally just or unjust and distributively just or unjust organizational actions.</w:t>
+      </w:r>
+    </w:p>
+    <w:p>
+      <w:pPr>
+        <w:pStyle w:val="ListParagraph"/>
+        <w:numPr>
+          <w:ilvl w:val="0"/>
+          <w:numId w:val="2"/>
+        </w:numPr>
+        <w:rPr>
+          <w:sz w:val="24"/>
+          <w:szCs w:val="24"/>
+        </w:rPr>
+      </w:pPr>
+      <w:r>
+        <w:rPr>
+          <w:sz w:val="24"/>
+          <w:szCs w:val="24"/>
+        </w:rPr>
+        <w:t>Each survey pack had instructions and demographic questions, then questions presented in random order:</w:t>
+      </w:r>
+    </w:p>
+    <w:p>
+      <w:pPr>
+        <w:pStyle w:val="ListParagraph"/>
+        <w:numPr>
+          <w:ilvl w:val="1"/>
+          <w:numId w:val="2"/>
+        </w:numPr>
+        <w:rPr>
+          <w:sz w:val="24"/>
+          <w:szCs w:val="24"/>
+        </w:rPr>
+      </w:pPr>
+      <w:r>
+        <w:rPr>
+          <w:sz w:val="24"/>
+          <w:szCs w:val="24"/>
+        </w:rPr>
+        <w:t>Assessment of individual ethical frameworks</w:t>
+      </w:r>
+    </w:p>
+    <w:p>
+      <w:pPr>
+        <w:pStyle w:val="ListParagraph"/>
+        <w:numPr>
+          <w:ilvl w:val="1"/>
+          <w:numId w:val="2"/>
+        </w:numPr>
+        <w:rPr>
+          <w:sz w:val="24"/>
+          <w:szCs w:val="24"/>
+        </w:rPr>
+      </w:pPr>
+      <w:r>
+        <w:rPr>
+          <w:sz w:val="24"/>
+          <w:szCs w:val="24"/>
+        </w:rPr>
+        <w:t xml:space="preserve">Scenario describing a moral activity (up for promotion) </w:t>
+      </w:r>
+    </w:p>
+    <w:p>
+      <w:pPr>
+        <w:pStyle w:val="ListParagraph"/>
+        <w:numPr>
+          <w:ilvl w:val="2"/>
+          <w:numId w:val="2"/>
+        </w:numPr>
+        <w:rPr>
+          <w:sz w:val="24"/>
+          <w:szCs w:val="24"/>
+        </w:rPr>
+      </w:pPr>
+      <w:r>
+        <w:rPr>
+          <w:sz w:val="24"/>
+          <w:szCs w:val="24"/>
+        </w:rPr>
+        <w:t>Both procedural and distributive justice were manipulated</w:t>
+      </w:r>
+    </w:p>
+    <w:p>
+      <w:pPr>
+        <w:pStyle w:val="ListParagraph"/>
+        <w:numPr>
+          <w:ilvl w:val="1"/>
+          <w:numId w:val="2"/>
+        </w:numPr>
+        <w:rPr>
+          <w:sz w:val="24"/>
+          <w:szCs w:val="24"/>
+        </w:rPr>
+      </w:pPr>
+      <w:r>
+        <w:rPr>
+          <w:sz w:val="24"/>
+          <w:szCs w:val="24"/>
+        </w:rPr>
+        <w:t>Followed by assessment of respondent’s perception of the fairness of the process and the outcome.</w:t>
+      </w:r>
+    </w:p>
+    <w:p>
+      <w:pPr>
+        <w:pStyle w:val="ListParagraph"/>
+        <w:numPr>
+          <w:ilvl w:val="1"/>
+          <w:numId w:val="2"/>
+        </w:numPr>
+        <w:rPr>
+          <w:sz w:val="24"/>
+          <w:szCs w:val="24"/>
+        </w:rPr>
+      </w:pPr>
+      <w:r>
+        <w:rPr>
+          <w:sz w:val="24"/>
+          <w:szCs w:val="24"/>
+        </w:rPr>
+        <w:t>Lastly, measures of perceptions of the respondents own organization, including perceptions of procedural and distributive justice.</w:t>
+      </w:r>
+    </w:p>
+    <w:p>
+      <w:pPr>
+        <w:rPr>
+          <w:sz w:val="28"/>
+          <w:szCs w:val="28"/>
+        </w:rPr>
+      </w:pPr>
+      <w:r>
+        <w:rPr>
+          <w:sz w:val="28"/>
+          <w:szCs w:val="28"/>
+        </w:rPr>
+        <w:t>Measures</w:t>
+      </w:r>
+    </w:p>
+    <w:p>
+      <w:pPr>
+        <w:pStyle w:val="ListParagraph"/>
+        <w:numPr>
+          <w:ilvl w:val="0"/>
+          <w:numId w:val="2"/>
+        </w:numPr>
+        <w:rPr>
+          <w:sz w:val="24"/>
+          <w:szCs w:val="24"/>
+        </w:rPr>
+      </w:pPr>
+      <w:r>
+        <w:rPr>
+          <w:sz w:val="24"/>
+          <w:szCs w:val="24"/>
+        </w:rPr>
+        <w:t>Ethical Predispositions:</w:t>
+      </w:r>
+    </w:p>
+    <w:p>
+      <w:pPr>
+        <w:pStyle w:val="ListParagraph"/>
+        <w:numPr>
+          <w:ilvl w:val="1"/>
+          <w:numId w:val="2"/>
+        </w:numPr>
+        <w:rPr>
+          <w:sz w:val="24"/>
+          <w:szCs w:val="24"/>
+        </w:rPr>
+      </w:pPr>
+      <w:r>
+        <w:rPr>
+          <w:sz w:val="24"/>
+          <w:szCs w:val="24"/>
+          <w:highlight w:val="yellow"/>
+        </w:rPr>
+        <w:t>Character traits version of the Measure of Ethical Viewpoints (Brady &amp; Wheeler, 1996): Measures the extent to which respondents display utilitarian or formalist ethical predispositions.</w:t>
+      </w:r>
+    </w:p>
+    <w:p>
+      <w:pPr>
+        <w:pStyle w:val="ListParagraph"/>
+        <w:numPr>
+          <w:ilvl w:val="2"/>
+          <w:numId w:val="2"/>
+        </w:numPr>
+        <w:rPr>
+          <w:sz w:val="24"/>
+          <w:szCs w:val="24"/>
+        </w:rPr>
+      </w:pPr>
+      <w:r>
+        <w:rPr>
+          <w:sz w:val="24"/>
+          <w:szCs w:val="24"/>
+        </w:rPr>
+        <w:t>Perhaps look to see if there are more updated measures?</w:t>
+      </w:r>
+    </w:p>
+    <w:p>
+      <w:pPr>
+        <w:pStyle w:val="ListParagraph"/>
+        <w:numPr>
+          <w:ilvl w:val="1"/>
+          <w:numId w:val="2"/>
+        </w:numPr>
+        <w:rPr>
+          <w:sz w:val="24"/>
+          <w:szCs w:val="24"/>
+        </w:rPr>
+      </w:pPr>
+      <w:r>
+        <w:rPr>
+          <w:sz w:val="24"/>
+          <w:szCs w:val="24"/>
+        </w:rPr>
+        <w:t>Note: two factors account for 42% of data variance:</w:t>
+      </w:r>
+    </w:p>
+    <w:p>
+      <w:pPr>
+        <w:pStyle w:val="ListParagraph"/>
+        <w:numPr>
+          <w:ilvl w:val="2"/>
+          <w:numId w:val="2"/>
+        </w:numPr>
+        <w:rPr>
+          <w:sz w:val="24"/>
+          <w:szCs w:val="24"/>
+        </w:rPr>
+      </w:pPr>
+      <w:r>
+        <w:rPr>
+          <w:sz w:val="24"/>
+          <w:szCs w:val="24"/>
+        </w:rPr>
+        <w:t>Utilitarianism at 26%, and Formalism, at 16.7%.</w:t>
+      </w:r>
+    </w:p>
+    <w:p>
+      <w:pPr>
+        <w:pStyle w:val="ListParagraph"/>
+        <w:numPr>
+          <w:ilvl w:val="2"/>
+          <w:numId w:val="2"/>
+        </w:numPr>
+        <w:rPr>
+          <w:sz w:val="24"/>
+          <w:szCs w:val="24"/>
+        </w:rPr>
+      </w:pPr>
+      <w:r>
+        <w:rPr>
+          <w:sz w:val="24"/>
+          <w:szCs w:val="24"/>
+        </w:rPr>
+        <w:t>Utilitarianism and Formalism scores are calculated by averaging responses for both sets of items.</w:t>
+      </w:r>
+    </w:p>
+    <w:p>
+      <w:pPr>
+        <w:pStyle w:val="ListParagraph"/>
+        <w:numPr>
+          <w:ilvl w:val="0"/>
+          <w:numId w:val="2"/>
+        </w:numPr>
+        <w:rPr>
+          <w:sz w:val="24"/>
+          <w:szCs w:val="24"/>
+        </w:rPr>
+      </w:pPr>
+      <w:r>
+        <w:rPr>
+          <w:sz w:val="24"/>
+          <w:szCs w:val="24"/>
+        </w:rPr>
+        <w:t>Scenario-Based procedural and distributive justice:</w:t>
+      </w:r>
+    </w:p>
+    <w:p>
+      <w:pPr>
+        <w:pStyle w:val="ListParagraph"/>
+        <w:numPr>
+          <w:ilvl w:val="1"/>
+          <w:numId w:val="2"/>
+        </w:numPr>
+        <w:rPr>
+          <w:sz w:val="24"/>
+          <w:szCs w:val="24"/>
+        </w:rPr>
+      </w:pPr>
+      <w:r>
+        <w:rPr>
+          <w:sz w:val="24"/>
+          <w:szCs w:val="24"/>
+        </w:rPr>
+        <w:t>Procedural and distributive justice were between-subjects manipulations:</w:t>
+      </w:r>
+    </w:p>
+    <w:p>
+      <w:pPr>
+        <w:pStyle w:val="ListParagraph"/>
+        <w:numPr>
+          <w:ilvl w:val="2"/>
+          <w:numId w:val="2"/>
+        </w:numPr>
+        <w:rPr>
+          <w:sz w:val="24"/>
+          <w:szCs w:val="24"/>
+        </w:rPr>
+      </w:pPr>
+      <w:r>
+        <w:rPr>
+          <w:sz w:val="24"/>
+          <w:szCs w:val="24"/>
+        </w:rPr>
+        <w:t>4 possible scenarios:</w:t>
+      </w:r>
+    </w:p>
+    <w:p>
+      <w:pPr>
+        <w:pStyle w:val="ListParagraph"/>
+        <w:numPr>
+          <w:ilvl w:val="3"/>
+          <w:numId w:val="2"/>
+        </w:numPr>
+        <w:rPr>
+          <w:sz w:val="24"/>
+          <w:szCs w:val="24"/>
+        </w:rPr>
+      </w:pPr>
+      <w:r>
+        <w:rPr>
+          <w:sz w:val="24"/>
+          <w:szCs w:val="24"/>
+        </w:rPr>
+        <w:t>Procedurally just, distributively just</w:t>
+      </w:r>
+    </w:p>
+    <w:p>
+      <w:pPr>
+        <w:pStyle w:val="ListParagraph"/>
+        <w:numPr>
+          <w:ilvl w:val="3"/>
+          <w:numId w:val="2"/>
+        </w:numPr>
+        <w:rPr>
+          <w:sz w:val="24"/>
+          <w:szCs w:val="24"/>
+        </w:rPr>
+      </w:pPr>
+      <w:r>
+        <w:rPr>
+          <w:sz w:val="24"/>
+          <w:szCs w:val="24"/>
+        </w:rPr>
+        <w:t>Procedurally just, distributively unjust</w:t>
+      </w:r>
+    </w:p>
+    <w:p>
+      <w:pPr>
+        <w:pStyle w:val="ListParagraph"/>
+        <w:numPr>
+          <w:ilvl w:val="3"/>
+          <w:numId w:val="2"/>
+        </w:numPr>
+        <w:rPr>
+          <w:sz w:val="24"/>
+          <w:szCs w:val="24"/>
+        </w:rPr>
+      </w:pPr>
+      <w:r>
+        <w:rPr>
+          <w:sz w:val="24"/>
+          <w:szCs w:val="24"/>
+        </w:rPr>
+        <w:t>Procedurally unjust, distributively just</w:t>
+      </w:r>
+    </w:p>
+    <w:p>
+      <w:pPr>
+        <w:pStyle w:val="ListParagraph"/>
+        <w:numPr>
+          <w:ilvl w:val="3"/>
+          <w:numId w:val="2"/>
+        </w:numPr>
+        <w:rPr>
+          <w:sz w:val="24"/>
+          <w:szCs w:val="24"/>
+        </w:rPr>
+      </w:pPr>
+      <w:r>
+        <w:rPr>
+          <w:sz w:val="24"/>
+          <w:szCs w:val="24"/>
+        </w:rPr>
+        <w:t>Procedurally unjust, distributively unjust</w:t>
+      </w:r>
+    </w:p>
+    <w:p>
+      <w:pPr>
+        <w:pStyle w:val="ListParagraph"/>
+        <w:numPr>
+          <w:ilvl w:val="2"/>
+          <w:numId w:val="2"/>
+        </w:numPr>
+        <w:rPr>
+          <w:sz w:val="24"/>
+          <w:szCs w:val="24"/>
+        </w:rPr>
+      </w:pPr>
+      <w:r>
+        <w:rPr>
+          <w:sz w:val="24"/>
+          <w:szCs w:val="24"/>
+        </w:rPr>
+        <w:t xml:space="preserve">In the high procedural justice scenario – both people involved in the promotion decision are allowed input into the decision-making </w:t>
       </w:r>
       <w:proofErr w:type="gramStart"/>
       <w:r>
         <w:rPr>
           <w:sz w:val="24"/>
           <w:szCs w:val="24"/>
-          <w:highlight w:val="yellow"/>
-        </w:rPr>
-        <w:t>marketplace</w:t>
+        </w:rPr>
+        <w:t>process</w:t>
       </w:r>
       <w:proofErr w:type="gramEnd"/>
     </w:p>
@@ -1860,6 +3745,131 @@
       <w:pPr>
         <w:pStyle w:val="ListParagraph"/>
         <w:numPr>
+          <w:ilvl w:val="2"/>
+          <w:numId w:val="2"/>
+        </w:numPr>
+        <w:rPr>
+          <w:sz w:val="24"/>
+          <w:szCs w:val="24"/>
+        </w:rPr>
+      </w:pPr>
+      <w:r>
+        <w:rPr>
+          <w:sz w:val="24"/>
+          <w:szCs w:val="24"/>
+        </w:rPr>
+        <w:t>In the low procedural justice scenario – only the co-worker is allowed input into the process, NOT the main person up for promotion!</w:t>
+      </w:r>
+    </w:p>
+    <w:p>
+      <w:pPr>
+        <w:pStyle w:val="ListParagraph"/>
+        <w:numPr>
+          <w:ilvl w:val="2"/>
+          <w:numId w:val="2"/>
+        </w:numPr>
+        <w:rPr>
+          <w:sz w:val="24"/>
+          <w:szCs w:val="24"/>
+        </w:rPr>
+      </w:pPr>
+      <w:r>
+        <w:rPr>
+          <w:sz w:val="24"/>
+          <w:szCs w:val="24"/>
+        </w:rPr>
+        <w:t>In the high distributive justice scenario – individual with a better objective performance is awarded the promotion!</w:t>
+      </w:r>
+    </w:p>
+    <w:p>
+      <w:pPr>
+        <w:pStyle w:val="ListParagraph"/>
+        <w:numPr>
+          <w:ilvl w:val="2"/>
+          <w:numId w:val="2"/>
+        </w:numPr>
+        <w:rPr>
+          <w:sz w:val="24"/>
+          <w:szCs w:val="24"/>
+        </w:rPr>
+      </w:pPr>
+      <w:r>
+        <w:rPr>
+          <w:sz w:val="24"/>
+          <w:szCs w:val="24"/>
+        </w:rPr>
+        <w:t>In the low distribution justice scenario – individual with a better performance is NOT awarded the promotion</w:t>
+      </w:r>
+      <w:r>
+        <w:rPr>
+          <w:sz w:val="24"/>
+          <w:szCs w:val="24"/>
+        </w:rPr>
+        <w:t>.</w:t>
+      </w:r>
+    </w:p>
+    <w:p>
+      <w:pPr>
+        <w:pStyle w:val="ListParagraph"/>
+        <w:numPr>
+          <w:ilvl w:val="1"/>
+          <w:numId w:val="2"/>
+        </w:numPr>
+        <w:rPr>
+          <w:sz w:val="24"/>
+          <w:szCs w:val="24"/>
+        </w:rPr>
+      </w:pPr>
+      <w:r>
+        <w:rPr>
+          <w:sz w:val="24"/>
+          <w:szCs w:val="24"/>
+        </w:rPr>
+        <w:lastRenderedPageBreak/>
+        <w:t>Think of how to adapt these 4 scenarios to various forms of UHC, specific HBP plans (input or no input?)</w:t>
+      </w:r>
+      <w:r>
+        <w:rPr>
+          <w:sz w:val="24"/>
+          <w:szCs w:val="24"/>
+        </w:rPr>
+        <w:t>.</w:t>
+      </w:r>
+    </w:p>
+    <w:p>
+      <w:pPr>
+        <w:pStyle w:val="ListParagraph"/>
+        <w:numPr>
+          <w:ilvl w:val="1"/>
+          <w:numId w:val="2"/>
+        </w:numPr>
+        <w:rPr>
+          <w:sz w:val="24"/>
+          <w:szCs w:val="24"/>
+          <w:highlight w:val="yellow"/>
+        </w:rPr>
+      </w:pPr>
+      <w:r>
+        <w:rPr>
+          <w:sz w:val="24"/>
+          <w:szCs w:val="24"/>
+          <w:highlight w:val="yellow"/>
+        </w:rPr>
+        <w:t>Pilot tests were used to confirm that procedural and distributive justice manipulations were perceived as intended!</w:t>
+      </w:r>
+      <w:r>
+        <w:rPr>
+          <w:sz w:val="24"/>
+          <w:szCs w:val="24"/>
+          <w:highlight w:val="yellow"/>
+        </w:rPr>
+        <w:t xml:space="preserve"> This is vital to the procedure.</w:t>
+      </w:r>
+    </w:p>
+    <w:p>
+      <w:pPr>
+        <w:pStyle w:val="ListParagraph"/>
+        <w:numPr>
           <w:ilvl w:val="0"/>
           <w:numId w:val="2"/>
         </w:numPr>
@@ -1873,237 +3883,106 @@
           <w:sz w:val="24"/>
           <w:szCs w:val="24"/>
         </w:rPr>
-        <w:t xml:space="preserve">What is/Where is consistency </w:t>
-      </w:r>
-      <w:r>
-        <w:rPr>
-          <w:sz w:val="24"/>
-          <w:szCs w:val="24"/>
-        </w:rPr>
-        <w:t>in the overriding of individual choices by state interest in protecting</w:t>
-      </w:r>
-      <w:r>
-        <w:rPr>
-          <w:sz w:val="24"/>
-          <w:szCs w:val="24"/>
-        </w:rPr>
-        <w:t xml:space="preserve"> </w:t>
-      </w:r>
-      <w:r>
-        <w:rPr>
-          <w:sz w:val="24"/>
-          <w:szCs w:val="24"/>
-        </w:rPr>
-        <w:t>life?</w:t>
-      </w:r>
-    </w:p>
-    <w:p>
-      <w:pPr>
-        <w:pStyle w:val="ListParagraph"/>
-        <w:numPr>
-          <w:ilvl w:val="1"/>
-          <w:numId w:val="2"/>
-        </w:numPr>
-        <w:rPr>
-          <w:sz w:val="24"/>
-          <w:szCs w:val="24"/>
-        </w:rPr>
-      </w:pPr>
-      <w:r>
-        <w:rPr>
-          <w:sz w:val="24"/>
-          <w:szCs w:val="24"/>
-          <w:highlight w:val="yellow"/>
-        </w:rPr>
-        <w:t>If state interests in life</w:t>
-      </w:r>
-      <w:r>
-        <w:rPr>
-          <w:sz w:val="24"/>
-          <w:szCs w:val="24"/>
-          <w:highlight w:val="yellow"/>
-        </w:rPr>
-        <w:t xml:space="preserve"> </w:t>
-      </w:r>
-      <w:r>
-        <w:rPr>
-          <w:sz w:val="24"/>
-          <w:szCs w:val="24"/>
-          <w:highlight w:val="yellow"/>
-        </w:rPr>
-        <w:t>can be used to override individual interest for the alleged benefit of the public</w:t>
-      </w:r>
-      <w:r>
-        <w:rPr>
-          <w:sz w:val="24"/>
-          <w:szCs w:val="24"/>
-          <w:highlight w:val="yellow"/>
-        </w:rPr>
-        <w:t xml:space="preserve"> </w:t>
-      </w:r>
-      <w:r>
-        <w:rPr>
-          <w:sz w:val="24"/>
-          <w:szCs w:val="24"/>
-          <w:highlight w:val="yellow"/>
-        </w:rPr>
-        <w:t>good, why is this not used as an argument for the role universal access to</w:t>
-      </w:r>
-      <w:r>
-        <w:rPr>
-          <w:sz w:val="24"/>
-          <w:szCs w:val="24"/>
-          <w:highlight w:val="yellow"/>
-        </w:rPr>
-        <w:t xml:space="preserve"> </w:t>
-      </w:r>
-      <w:r>
-        <w:rPr>
-          <w:sz w:val="24"/>
-          <w:szCs w:val="24"/>
-          <w:highlight w:val="yellow"/>
-        </w:rPr>
-        <w:t>healthcare could play in shaping a cohesive society respectful of autonomous</w:t>
-      </w:r>
-      <w:r>
-        <w:rPr>
-          <w:sz w:val="24"/>
-          <w:szCs w:val="24"/>
-          <w:highlight w:val="yellow"/>
-        </w:rPr>
-        <w:t xml:space="preserve"> </w:t>
-      </w:r>
-      <w:r>
-        <w:rPr>
-          <w:sz w:val="24"/>
-          <w:szCs w:val="24"/>
-          <w:highlight w:val="yellow"/>
-        </w:rPr>
-        <w:t>citizens and the common good?</w:t>
-      </w:r>
-    </w:p>
-    <w:p>
-      <w:pPr>
-        <w:pStyle w:val="ListParagraph"/>
-        <w:numPr>
-          <w:ilvl w:val="1"/>
-          <w:numId w:val="2"/>
-        </w:numPr>
-        <w:rPr>
-          <w:sz w:val="24"/>
-          <w:szCs w:val="24"/>
-        </w:rPr>
-      </w:pPr>
-      <w:r>
-        <w:rPr>
-          <w:sz w:val="24"/>
-          <w:szCs w:val="24"/>
-        </w:rPr>
-        <w:t>This links very closely with restrictions and bans on abortion in MO and other states.</w:t>
-      </w:r>
-    </w:p>
-    <w:p>
-      <w:pPr>
-        <w:pStyle w:val="ListParagraph"/>
-        <w:numPr>
-          <w:ilvl w:val="1"/>
-          <w:numId w:val="2"/>
-        </w:numPr>
-        <w:rPr>
-          <w:sz w:val="24"/>
-          <w:szCs w:val="24"/>
-          <w:highlight w:val="yellow"/>
-        </w:rPr>
-      </w:pPr>
-      <w:r>
-        <w:rPr>
-          <w:sz w:val="24"/>
-          <w:szCs w:val="24"/>
-          <w:highlight w:val="yellow"/>
-        </w:rPr>
-        <w:t>“A</w:t>
-      </w:r>
-      <w:r>
-        <w:rPr>
-          <w:sz w:val="24"/>
-          <w:szCs w:val="24"/>
-          <w:highlight w:val="yellow"/>
-        </w:rPr>
-        <w:t xml:space="preserve"> society that has elevated the admirable concept of</w:t>
-      </w:r>
-      <w:r>
-        <w:rPr>
-          <w:sz w:val="24"/>
-          <w:szCs w:val="24"/>
-          <w:highlight w:val="yellow"/>
-        </w:rPr>
-        <w:t xml:space="preserve"> </w:t>
-      </w:r>
-      <w:r>
-        <w:rPr>
-          <w:sz w:val="24"/>
-          <w:szCs w:val="24"/>
-          <w:highlight w:val="yellow"/>
-        </w:rPr>
-        <w:t>individual liberty to a level that (with the best of intentions for individuals)</w:t>
-      </w:r>
-      <w:r>
-        <w:rPr>
-          <w:sz w:val="24"/>
-          <w:szCs w:val="24"/>
-          <w:highlight w:val="yellow"/>
-        </w:rPr>
-        <w:t xml:space="preserve"> </w:t>
-      </w:r>
-      <w:r>
-        <w:rPr>
-          <w:sz w:val="24"/>
-          <w:szCs w:val="24"/>
-          <w:highlight w:val="yellow"/>
-        </w:rPr>
-        <w:t xml:space="preserve">seems to undermine the concept of community to the detriment of both </w:t>
+        <w:t>Finally asked questions that assess their reaction/perception of the scenario</w:t>
+      </w:r>
+      <w:r>
+        <w:rPr>
+          <w:sz w:val="24"/>
+          <w:szCs w:val="24"/>
+        </w:rPr>
+        <w:t>:</w:t>
+      </w:r>
+    </w:p>
+    <w:p>
+      <w:pPr>
+        <w:pStyle w:val="ListParagraph"/>
+        <w:numPr>
+          <w:ilvl w:val="1"/>
+          <w:numId w:val="2"/>
+        </w:numPr>
+        <w:rPr>
+          <w:sz w:val="24"/>
+          <w:szCs w:val="24"/>
+        </w:rPr>
+      </w:pPr>
+      <w:r>
+        <w:rPr>
+          <w:sz w:val="24"/>
+          <w:szCs w:val="24"/>
+        </w:rPr>
+        <w:t>How fair was the method the supervisor used to make the decision (assessed perception of procedural fairness)</w:t>
+      </w:r>
+    </w:p>
+    <w:p>
+      <w:pPr>
+        <w:pStyle w:val="ListParagraph"/>
+        <w:numPr>
+          <w:ilvl w:val="1"/>
+          <w:numId w:val="2"/>
+        </w:numPr>
+        <w:rPr>
+          <w:sz w:val="24"/>
+          <w:szCs w:val="24"/>
+        </w:rPr>
+      </w:pPr>
+      <w:r>
+        <w:rPr>
+          <w:sz w:val="24"/>
+          <w:szCs w:val="24"/>
+        </w:rPr>
+        <w:t>How fair was the decision/How fair was Chris’ outcome? (</w:t>
       </w:r>
       <w:proofErr w:type="gramStart"/>
       <w:r>
         <w:rPr>
           <w:sz w:val="24"/>
           <w:szCs w:val="24"/>
-          <w:highlight w:val="yellow"/>
-        </w:rPr>
-        <w:t>society</w:t>
+        </w:rPr>
+        <w:t>measured</w:t>
       </w:r>
       <w:proofErr w:type="gramEnd"/>
       <w:r>
         <w:rPr>
           <w:sz w:val="24"/>
           <w:szCs w:val="24"/>
-          <w:highlight w:val="yellow"/>
-        </w:rPr>
-        <w:t xml:space="preserve"> </w:t>
-      </w:r>
-      <w:r>
-        <w:rPr>
-          <w:sz w:val="24"/>
-          <w:szCs w:val="24"/>
-          <w:highlight w:val="yellow"/>
-        </w:rPr>
-        <w:t>at large and many of its citizens.</w:t>
-      </w:r>
-      <w:r>
-        <w:rPr>
-          <w:sz w:val="24"/>
-          <w:szCs w:val="24"/>
-          <w:highlight w:val="yellow"/>
-        </w:rPr>
-        <w:t>”</w:t>
-      </w:r>
-    </w:p>
-    <w:p>
-      <w:pPr>
-        <w:rPr>
-          <w:sz w:val="24"/>
-          <w:szCs w:val="24"/>
-          <w:highlight w:val="yellow"/>
+        </w:rPr>
+        <w:t xml:space="preserve"> perceived distributive fairness)</w:t>
+      </w:r>
+    </w:p>
+    <w:p>
+      <w:pPr>
+        <w:pStyle w:val="ListParagraph"/>
+        <w:numPr>
+          <w:ilvl w:val="1"/>
+          <w:numId w:val="2"/>
+        </w:numPr>
+        <w:rPr>
+          <w:sz w:val="24"/>
+          <w:szCs w:val="24"/>
+        </w:rPr>
+      </w:pPr>
+    </w:p>
+    <w:p>
+      <w:pPr>
+        <w:rPr>
+          <w:sz w:val="28"/>
+          <w:szCs w:val="28"/>
+        </w:rPr>
+      </w:pPr>
+    </w:p>
+    <w:p>
+      <w:pPr>
+        <w:rPr>
+          <w:sz w:val="28"/>
+          <w:szCs w:val="28"/>
+        </w:rPr>
+      </w:pPr>
+    </w:p>
+    <w:p>
+      <w:pPr>
+        <w:rPr>
+          <w:sz w:val="28"/>
+          <w:szCs w:val="28"/>
         </w:rPr>
       </w:pPr>
     </w:p>
@@ -2209,7 +4088,7 @@
         <w:rFonts w:ascii="Wingdings" w:hAnsi="Wingdings" w:hint="default"/>
       </w:rPr>
     </w:lvl>
-    <w:lvl w:ilvl="3" w:tplc="04090001" w:tentative="1">
+    <w:lvl w:ilvl="3" w:tplc="04090001">
       <w:start w:val="1"/>
       <w:numFmt w:val="bullet"/>
       <w:lvlText w:val=""/>

</xml_diff>

<commit_message>
Found a very promising measure for ethical judgement and evaluation!
</commit_message>
<xml_diff>
--- a/Dissertation Reading/Moral Decision Theory/Moral Decision Notes.docx
+++ b/Dissertation Reading/Moral Decision Theory/Moral Decision Notes.docx
@@ -206,17 +206,8 @@
           <w:sz w:val="24"/>
           <w:szCs w:val="24"/>
         </w:rPr>
-        <w:t xml:space="preserve">Respect for persons, both by informing them what is happening, and protecting those with lower </w:t>
-      </w:r>
-      <w:proofErr w:type="gramStart"/>
-      <w:r>
-        <w:rPr>
-          <w:sz w:val="24"/>
-          <w:szCs w:val="24"/>
-        </w:rPr>
-        <w:t>autonomy</w:t>
-      </w:r>
-      <w:proofErr w:type="gramEnd"/>
+        <w:t>Respect for persons, both by informing them what is happening, and protecting those with lower autonomy</w:t>
+      </w:r>
     </w:p>
     <w:p>
       <w:pPr>
@@ -255,17 +246,8 @@
           <w:sz w:val="24"/>
           <w:szCs w:val="24"/>
         </w:rPr>
-        <w:t xml:space="preserve">Respect people’s decisions, protect them from harm, and ensure </w:t>
-      </w:r>
-      <w:proofErr w:type="gramStart"/>
-      <w:r>
-        <w:rPr>
-          <w:sz w:val="24"/>
-          <w:szCs w:val="24"/>
-        </w:rPr>
-        <w:t>well-being</w:t>
-      </w:r>
-      <w:proofErr w:type="gramEnd"/>
+        <w:t>Respect people’s decisions, protect them from harm, and ensure well-being</w:t>
+      </w:r>
     </w:p>
     <w:p>
       <w:pPr>
@@ -330,18 +312,8 @@
           <w:szCs w:val="24"/>
           <w:highlight w:val="yellow"/>
         </w:rPr>
-        <w:t xml:space="preserve">This clearly doesn’t happen “as-is” so we can point to this as a major weakness/concern of ethical healthcare </w:t>
-      </w:r>
-      <w:proofErr w:type="gramStart"/>
-      <w:r>
-        <w:rPr>
-          <w:sz w:val="24"/>
-          <w:szCs w:val="24"/>
-          <w:highlight w:val="yellow"/>
-        </w:rPr>
-        <w:t>theory</w:t>
-      </w:r>
-      <w:proofErr w:type="gramEnd"/>
+        <w:t>This clearly doesn’t happen “as-is” so we can point to this as a major weakness/concern of ethical healthcare theory</w:t>
+      </w:r>
     </w:p>
     <w:p>
       <w:pPr>
@@ -420,23 +392,7 @@
           <w:sz w:val="24"/>
           <w:szCs w:val="24"/>
         </w:rPr>
-        <w:t xml:space="preserve">Utilitarian ethics are inclined to be society-centered; </w:t>
-      </w:r>
-      <w:proofErr w:type="gramStart"/>
-      <w:r>
-        <w:rPr>
-          <w:sz w:val="24"/>
-          <w:szCs w:val="24"/>
-        </w:rPr>
-        <w:t>this</w:t>
-      </w:r>
-      <w:proofErr w:type="gramEnd"/>
-      <w:r>
-        <w:rPr>
-          <w:sz w:val="24"/>
-          <w:szCs w:val="24"/>
-        </w:rPr>
-        <w:t xml:space="preserve"> values care for the greatest welfare for the greatest number of human beings;</w:t>
+        <w:t>Utilitarian ethics are inclined to be society-centered; this values care for the greatest welfare for the greatest number of human beings;</w:t>
       </w:r>
       <w:r>
         <w:rPr>
@@ -537,23 +493,7 @@
           <w:sz w:val="24"/>
           <w:szCs w:val="24"/>
         </w:rPr>
-        <w:t xml:space="preserve">Consequentialist ethical </w:t>
-      </w:r>
-      <w:proofErr w:type="gramStart"/>
-      <w:r>
-        <w:rPr>
-          <w:sz w:val="24"/>
-          <w:szCs w:val="24"/>
-        </w:rPr>
-        <w:t>theories;</w:t>
-      </w:r>
-      <w:proofErr w:type="gramEnd"/>
-      <w:r>
-        <w:rPr>
-          <w:sz w:val="24"/>
-          <w:szCs w:val="24"/>
-        </w:rPr>
-        <w:t xml:space="preserve"> maximize utility and prioritize public happiness.</w:t>
+        <w:t>Consequentialist ethical theories; maximize utility and prioritize public happiness.</w:t>
       </w:r>
     </w:p>
     <w:p>
@@ -593,23 +533,7 @@
           <w:sz w:val="24"/>
           <w:szCs w:val="24"/>
         </w:rPr>
-        <w:t xml:space="preserve">Utilitarian ethics can lead to some harmed for the ‘good of </w:t>
-      </w:r>
-      <w:proofErr w:type="gramStart"/>
-      <w:r>
-        <w:rPr>
-          <w:sz w:val="24"/>
-          <w:szCs w:val="24"/>
-        </w:rPr>
-        <w:t>all</w:t>
-      </w:r>
-      <w:proofErr w:type="gramEnd"/>
-      <w:r>
-        <w:rPr>
-          <w:sz w:val="24"/>
-          <w:szCs w:val="24"/>
-        </w:rPr>
-        <w:t>’</w:t>
+        <w:t>Utilitarian ethics can lead to some harmed for the ‘good of all’</w:t>
       </w:r>
     </w:p>
     <w:p>
@@ -690,25 +614,7 @@
           <w:sz w:val="24"/>
           <w:szCs w:val="24"/>
         </w:rPr>
-        <w:t xml:space="preserve">Whether an action is moral is evaluated by the nature of the action, not </w:t>
-      </w:r>
-      <w:proofErr w:type="spellStart"/>
-      <w:proofErr w:type="gramStart"/>
-      <w:r>
-        <w:rPr>
-          <w:sz w:val="24"/>
-          <w:szCs w:val="24"/>
-        </w:rPr>
-        <w:t>it’s</w:t>
-      </w:r>
-      <w:proofErr w:type="spellEnd"/>
-      <w:proofErr w:type="gramEnd"/>
-      <w:r>
-        <w:rPr>
-          <w:sz w:val="24"/>
-          <w:szCs w:val="24"/>
-        </w:rPr>
-        <w:t xml:space="preserve"> consequences.</w:t>
+        <w:t>Whether an action is moral is evaluated by the nature of the action, not it’s consequences.</w:t>
       </w:r>
     </w:p>
     <w:p>
@@ -988,23 +894,7 @@
           <w:sz w:val="24"/>
           <w:szCs w:val="24"/>
         </w:rPr>
-        <w:t xml:space="preserve">Compare and </w:t>
-      </w:r>
-      <w:proofErr w:type="gramStart"/>
-      <w:r>
-        <w:rPr>
-          <w:sz w:val="24"/>
-          <w:szCs w:val="24"/>
-        </w:rPr>
-        <w:t>contrast</w:t>
-      </w:r>
-      <w:proofErr w:type="gramEnd"/>
-      <w:r>
-        <w:rPr>
-          <w:sz w:val="24"/>
-          <w:szCs w:val="24"/>
-        </w:rPr>
-        <w:t xml:space="preserve"> </w:t>
+        <w:t xml:space="preserve">Compare and contrast </w:t>
       </w:r>
     </w:p>
     <w:p>
@@ -1187,75 +1077,27 @@
           <w:sz w:val="24"/>
           <w:szCs w:val="24"/>
         </w:rPr>
-        <w:t xml:space="preserve">This is </w:t>
-      </w:r>
-      <w:proofErr w:type="gramStart"/>
-      <w:r>
-        <w:rPr>
-          <w:sz w:val="24"/>
-          <w:szCs w:val="24"/>
-        </w:rPr>
-        <w:t>similar to</w:t>
-      </w:r>
-      <w:proofErr w:type="gramEnd"/>
-      <w:r>
-        <w:rPr>
-          <w:sz w:val="24"/>
-          <w:szCs w:val="24"/>
-        </w:rPr>
-        <w:t xml:space="preserve"> utilitarian ethical theory!</w:t>
-      </w:r>
-    </w:p>
-    <w:p>
-      <w:pPr>
-        <w:pStyle w:val="ListParagraph"/>
-        <w:numPr>
-          <w:ilvl w:val="1"/>
-          <w:numId w:val="2"/>
-        </w:numPr>
-        <w:rPr>
-          <w:sz w:val="24"/>
-          <w:szCs w:val="24"/>
-        </w:rPr>
-      </w:pPr>
-      <w:r>
-        <w:rPr>
-          <w:sz w:val="24"/>
-          <w:szCs w:val="24"/>
-        </w:rPr>
-        <w:t xml:space="preserve">The process here is in direct contrast to </w:t>
-      </w:r>
-      <w:proofErr w:type="gramStart"/>
-      <w:r>
-        <w:rPr>
-          <w:sz w:val="24"/>
-          <w:szCs w:val="24"/>
-        </w:rPr>
-        <w:t>system</w:t>
-      </w:r>
-      <w:proofErr w:type="gramEnd"/>
-      <w:r>
-        <w:rPr>
-          <w:sz w:val="24"/>
-          <w:szCs w:val="24"/>
-        </w:rPr>
-        <w:t xml:space="preserve"> used in emergency departments! If someone is doing very badly in an ED, they are taken care of first and EVERYTHING is done to try to save that person, no </w:t>
-      </w:r>
-      <w:proofErr w:type="gramStart"/>
-      <w:r>
-        <w:rPr>
-          <w:sz w:val="24"/>
-          <w:szCs w:val="24"/>
-        </w:rPr>
-        <w:t>matter</w:t>
-      </w:r>
-      <w:proofErr w:type="gramEnd"/>
-      <w:r>
-        <w:rPr>
-          <w:sz w:val="24"/>
-          <w:szCs w:val="24"/>
-        </w:rPr>
-        <w:t xml:space="preserve"> the resources.</w:t>
+        <w:t>This is similar to utilitarian ethical theory!</w:t>
+      </w:r>
+    </w:p>
+    <w:p>
+      <w:pPr>
+        <w:pStyle w:val="ListParagraph"/>
+        <w:numPr>
+          <w:ilvl w:val="1"/>
+          <w:numId w:val="2"/>
+        </w:numPr>
+        <w:rPr>
+          <w:sz w:val="24"/>
+          <w:szCs w:val="24"/>
+        </w:rPr>
+      </w:pPr>
+      <w:r>
+        <w:rPr>
+          <w:sz w:val="24"/>
+          <w:szCs w:val="24"/>
+        </w:rPr>
+        <w:t>The process here is in direct contrast to system used in emergency departments! If someone is doing very badly in an ED, they are taken care of first and EVERYTHING is done to try to save that person, no matter the resources.</w:t>
       </w:r>
     </w:p>
     <w:p>
@@ -1295,23 +1137,7 @@
           <w:sz w:val="24"/>
           <w:szCs w:val="24"/>
         </w:rPr>
-        <w:t xml:space="preserve">Covers the conflict between caring for every </w:t>
-      </w:r>
-      <w:proofErr w:type="gramStart"/>
-      <w:r>
-        <w:rPr>
-          <w:sz w:val="24"/>
-          <w:szCs w:val="24"/>
-        </w:rPr>
-        <w:t>patient, and</w:t>
-      </w:r>
-      <w:proofErr w:type="gramEnd"/>
-      <w:r>
-        <w:rPr>
-          <w:sz w:val="24"/>
-          <w:szCs w:val="24"/>
-        </w:rPr>
-        <w:t xml:space="preserve"> doing the most good for the most people.</w:t>
+        <w:t>Covers the conflict between caring for every patient, and doing the most good for the most people.</w:t>
       </w:r>
     </w:p>
     <w:p>
@@ -1401,59 +1227,27 @@
           <w:sz w:val="24"/>
           <w:szCs w:val="24"/>
         </w:rPr>
-        <w:t xml:space="preserve">Justice </w:t>
-      </w:r>
-      <w:proofErr w:type="spellStart"/>
-      <w:r>
-        <w:rPr>
-          <w:sz w:val="24"/>
-          <w:szCs w:val="24"/>
-        </w:rPr>
-        <w:t>w.r.t.</w:t>
-      </w:r>
-      <w:proofErr w:type="spellEnd"/>
-      <w:r>
-        <w:rPr>
-          <w:sz w:val="24"/>
-          <w:szCs w:val="24"/>
-        </w:rPr>
-        <w:t xml:space="preserve"> resource allocation has less support!</w:t>
-      </w:r>
-    </w:p>
-    <w:p>
-      <w:pPr>
-        <w:pStyle w:val="ListParagraph"/>
-        <w:numPr>
-          <w:ilvl w:val="1"/>
-          <w:numId w:val="2"/>
-        </w:numPr>
-        <w:rPr>
-          <w:sz w:val="24"/>
-          <w:szCs w:val="24"/>
-        </w:rPr>
-      </w:pPr>
-      <w:r>
-        <w:rPr>
-          <w:sz w:val="24"/>
-          <w:szCs w:val="24"/>
-        </w:rPr>
-        <w:t xml:space="preserve">Due to </w:t>
-      </w:r>
-      <w:proofErr w:type="gramStart"/>
-      <w:r>
-        <w:rPr>
-          <w:sz w:val="24"/>
-          <w:szCs w:val="24"/>
-        </w:rPr>
-        <w:t>high-profiles</w:t>
-      </w:r>
-      <w:proofErr w:type="gramEnd"/>
-      <w:r>
-        <w:rPr>
-          <w:sz w:val="24"/>
-          <w:szCs w:val="24"/>
-        </w:rPr>
-        <w:t xml:space="preserve"> given to technological interventions @ beginning and end of life.</w:t>
+        <w:t>Justice w.r.t. resource allocation has less support!</w:t>
+      </w:r>
+    </w:p>
+    <w:p>
+      <w:pPr>
+        <w:pStyle w:val="ListParagraph"/>
+        <w:numPr>
+          <w:ilvl w:val="1"/>
+          <w:numId w:val="2"/>
+        </w:numPr>
+        <w:rPr>
+          <w:sz w:val="24"/>
+          <w:szCs w:val="24"/>
+        </w:rPr>
+      </w:pPr>
+      <w:r>
+        <w:rPr>
+          <w:sz w:val="24"/>
+          <w:szCs w:val="24"/>
+        </w:rPr>
+        <w:t>Due to high-profiles given to technological interventions @ beginning and end of life.</w:t>
       </w:r>
     </w:p>
     <w:p>
@@ -1497,120 +1291,68 @@
           <w:szCs w:val="24"/>
           <w:highlight w:val="yellow"/>
         </w:rPr>
-        <w:t xml:space="preserve">How can we </w:t>
-      </w:r>
-      <w:proofErr w:type="gramStart"/>
-      <w:r>
+        <w:t>How can we compare and contrast these two concerns against each other?</w:t>
+      </w:r>
+    </w:p>
+    <w:p>
+      <w:pPr>
+        <w:pStyle w:val="ListParagraph"/>
+        <w:numPr>
+          <w:ilvl w:val="1"/>
+          <w:numId w:val="2"/>
+        </w:numPr>
+        <w:rPr>
+          <w:sz w:val="24"/>
+          <w:szCs w:val="24"/>
+        </w:rPr>
+      </w:pPr>
+      <w:r>
+        <w:rPr>
+          <w:sz w:val="24"/>
+          <w:szCs w:val="24"/>
+        </w:rPr>
+        <w:t>Self determination, civil and political rights, free trade are HIGHLY prized</w:t>
+      </w:r>
+    </w:p>
+    <w:p>
+      <w:pPr>
+        <w:pStyle w:val="ListParagraph"/>
+        <w:numPr>
+          <w:ilvl w:val="2"/>
+          <w:numId w:val="2"/>
+        </w:numPr>
+        <w:rPr>
+          <w:sz w:val="24"/>
+          <w:szCs w:val="24"/>
+        </w:rPr>
+      </w:pPr>
+      <w:r>
+        <w:rPr>
+          <w:sz w:val="24"/>
+          <w:szCs w:val="24"/>
+        </w:rPr>
+        <w:t>Socioeconomic rights, government control w.r.t. healthcare, and civic responsibilities are FEARED and UNDEREMPHASIZED</w:t>
+      </w:r>
+    </w:p>
+    <w:p>
+      <w:pPr>
+        <w:pStyle w:val="ListParagraph"/>
+        <w:numPr>
+          <w:ilvl w:val="2"/>
+          <w:numId w:val="2"/>
+        </w:numPr>
         <w:rPr>
           <w:sz w:val="24"/>
           <w:szCs w:val="24"/>
           <w:highlight w:val="yellow"/>
         </w:rPr>
-        <w:t>compare and contrast</w:t>
-      </w:r>
-      <w:proofErr w:type="gramEnd"/>
+      </w:pPr>
       <w:r>
         <w:rPr>
           <w:sz w:val="24"/>
           <w:szCs w:val="24"/>
           <w:highlight w:val="yellow"/>
         </w:rPr>
-        <w:t xml:space="preserve"> these two concerns against each other?</w:t>
-      </w:r>
-    </w:p>
-    <w:p>
-      <w:pPr>
-        <w:pStyle w:val="ListParagraph"/>
-        <w:numPr>
-          <w:ilvl w:val="1"/>
-          <w:numId w:val="2"/>
-        </w:numPr>
-        <w:rPr>
-          <w:sz w:val="24"/>
-          <w:szCs w:val="24"/>
-        </w:rPr>
-      </w:pPr>
-      <w:proofErr w:type="spellStart"/>
-      <w:r>
-        <w:rPr>
-          <w:sz w:val="24"/>
-          <w:szCs w:val="24"/>
-        </w:rPr>
-        <w:t>Self determination</w:t>
-      </w:r>
-      <w:proofErr w:type="spellEnd"/>
-      <w:r>
-        <w:rPr>
-          <w:sz w:val="24"/>
-          <w:szCs w:val="24"/>
-        </w:rPr>
-        <w:t xml:space="preserve">, civil and political rights, free trade are HIGHLY </w:t>
-      </w:r>
-      <w:proofErr w:type="gramStart"/>
-      <w:r>
-        <w:rPr>
-          <w:sz w:val="24"/>
-          <w:szCs w:val="24"/>
-        </w:rPr>
-        <w:t>prized</w:t>
-      </w:r>
-      <w:proofErr w:type="gramEnd"/>
-    </w:p>
-    <w:p>
-      <w:pPr>
-        <w:pStyle w:val="ListParagraph"/>
-        <w:numPr>
-          <w:ilvl w:val="2"/>
-          <w:numId w:val="2"/>
-        </w:numPr>
-        <w:rPr>
-          <w:sz w:val="24"/>
-          <w:szCs w:val="24"/>
-        </w:rPr>
-      </w:pPr>
-      <w:r>
-        <w:rPr>
-          <w:sz w:val="24"/>
-          <w:szCs w:val="24"/>
-        </w:rPr>
-        <w:t xml:space="preserve">Socioeconomic rights, government control </w:t>
-      </w:r>
-      <w:proofErr w:type="spellStart"/>
-      <w:r>
-        <w:rPr>
-          <w:sz w:val="24"/>
-          <w:szCs w:val="24"/>
-        </w:rPr>
-        <w:t>w.r.t.</w:t>
-      </w:r>
-      <w:proofErr w:type="spellEnd"/>
-      <w:r>
-        <w:rPr>
-          <w:sz w:val="24"/>
-          <w:szCs w:val="24"/>
-        </w:rPr>
-        <w:t xml:space="preserve"> healthcare, and civic responsibilities are FEARED and UNDEREMPHASIZED</w:t>
-      </w:r>
-    </w:p>
-    <w:p>
-      <w:pPr>
-        <w:pStyle w:val="ListParagraph"/>
-        <w:numPr>
-          <w:ilvl w:val="2"/>
-          <w:numId w:val="2"/>
-        </w:numPr>
-        <w:rPr>
-          <w:sz w:val="24"/>
-          <w:szCs w:val="24"/>
-          <w:highlight w:val="yellow"/>
-        </w:rPr>
-      </w:pPr>
-      <w:r>
-        <w:rPr>
-          <w:sz w:val="24"/>
-          <w:szCs w:val="24"/>
-          <w:highlight w:val="yellow"/>
-        </w:rPr>
         <w:t>Concern about excessive state power, potentially subject to public accountability through the democratic process, however, seems to have been, traded for the progressive accumulation of (almost anarchic) power by private corporations that have been freed from accountability by "deregulation”</w:t>
       </w:r>
     </w:p>
@@ -1631,23 +1373,7 @@
           <w:sz w:val="24"/>
           <w:szCs w:val="24"/>
         </w:rPr>
-        <w:t xml:space="preserve">Huge annual expenditure of healthcare (10x per capita GNP of half of </w:t>
-      </w:r>
-      <w:proofErr w:type="spellStart"/>
-      <w:r>
-        <w:rPr>
-          <w:sz w:val="24"/>
-          <w:szCs w:val="24"/>
-        </w:rPr>
-        <w:t>worlds</w:t>
-      </w:r>
-      <w:proofErr w:type="spellEnd"/>
-      <w:r>
-        <w:rPr>
-          <w:sz w:val="24"/>
-          <w:szCs w:val="24"/>
-        </w:rPr>
-        <w:t xml:space="preserve"> population)</w:t>
+        <w:t>Huge annual expenditure of healthcare (10x per capita GNP of half of worlds population)</w:t>
       </w:r>
     </w:p>
     <w:p>
@@ -1857,88 +1583,47 @@
           <w:sz w:val="24"/>
           <w:szCs w:val="24"/>
         </w:rPr>
-        <w:t xml:space="preserve">Research focuses on PROCESS concerns and OUTCOME </w:t>
-      </w:r>
-      <w:proofErr w:type="gramStart"/>
-      <w:r>
-        <w:rPr>
-          <w:sz w:val="24"/>
-          <w:szCs w:val="24"/>
-        </w:rPr>
-        <w:t>concerns</w:t>
-      </w:r>
-      <w:proofErr w:type="gramEnd"/>
-    </w:p>
-    <w:p>
-      <w:pPr>
-        <w:pStyle w:val="ListParagraph"/>
-        <w:numPr>
-          <w:ilvl w:val="1"/>
-          <w:numId w:val="2"/>
-        </w:numPr>
-        <w:rPr>
-          <w:sz w:val="24"/>
-          <w:szCs w:val="24"/>
-        </w:rPr>
-      </w:pPr>
-      <w:r>
-        <w:rPr>
-          <w:sz w:val="24"/>
-          <w:szCs w:val="24"/>
-        </w:rPr>
-        <w:t xml:space="preserve">Relatively </w:t>
-      </w:r>
-      <w:proofErr w:type="gramStart"/>
-      <w:r>
-        <w:rPr>
-          <w:sz w:val="24"/>
-          <w:szCs w:val="24"/>
-        </w:rPr>
-        <w:t>similar to</w:t>
-      </w:r>
-      <w:proofErr w:type="gramEnd"/>
-      <w:r>
-        <w:rPr>
-          <w:sz w:val="24"/>
-          <w:szCs w:val="24"/>
-        </w:rPr>
-        <w:t xml:space="preserve"> “deontological” ethics and “utilitarian” ethics</w:t>
-      </w:r>
-    </w:p>
-    <w:p>
-      <w:pPr>
-        <w:pStyle w:val="ListParagraph"/>
-        <w:numPr>
-          <w:ilvl w:val="0"/>
-          <w:numId w:val="2"/>
-        </w:numPr>
-        <w:rPr>
-          <w:sz w:val="24"/>
-          <w:szCs w:val="24"/>
-        </w:rPr>
-      </w:pPr>
-      <w:r>
-        <w:rPr>
-          <w:sz w:val="24"/>
-          <w:szCs w:val="24"/>
-        </w:rPr>
-        <w:t xml:space="preserve">Shows that individual ethical frameworks do indeed change how people perceive </w:t>
-      </w:r>
-      <w:proofErr w:type="gramStart"/>
-      <w:r>
-        <w:rPr>
-          <w:sz w:val="24"/>
-          <w:szCs w:val="24"/>
-        </w:rPr>
-        <w:t>whether or not</w:t>
-      </w:r>
-      <w:proofErr w:type="gramEnd"/>
-      <w:r>
-        <w:rPr>
-          <w:sz w:val="24"/>
-          <w:szCs w:val="24"/>
-        </w:rPr>
-        <w:t xml:space="preserve"> an organization is just.</w:t>
+        <w:t>Research focuses on PROCESS concerns and OUTCOME concerns</w:t>
+      </w:r>
+    </w:p>
+    <w:p>
+      <w:pPr>
+        <w:pStyle w:val="ListParagraph"/>
+        <w:numPr>
+          <w:ilvl w:val="1"/>
+          <w:numId w:val="2"/>
+        </w:numPr>
+        <w:rPr>
+          <w:sz w:val="24"/>
+          <w:szCs w:val="24"/>
+        </w:rPr>
+      </w:pPr>
+      <w:r>
+        <w:rPr>
+          <w:sz w:val="24"/>
+          <w:szCs w:val="24"/>
+        </w:rPr>
+        <w:t>Relatively similar to “deontological” ethics and “utilitarian” ethics</w:t>
+      </w:r>
+    </w:p>
+    <w:p>
+      <w:pPr>
+        <w:pStyle w:val="ListParagraph"/>
+        <w:numPr>
+          <w:ilvl w:val="0"/>
+          <w:numId w:val="2"/>
+        </w:numPr>
+        <w:rPr>
+          <w:sz w:val="24"/>
+          <w:szCs w:val="24"/>
+        </w:rPr>
+      </w:pPr>
+      <w:r>
+        <w:rPr>
+          <w:sz w:val="24"/>
+          <w:szCs w:val="24"/>
+        </w:rPr>
+        <w:t>Shows that individual ethical frameworks do indeed change how people perceive whether or not an organization is just.</w:t>
       </w:r>
     </w:p>
     <w:p>
@@ -2018,17 +1703,8 @@
           <w:sz w:val="24"/>
           <w:szCs w:val="24"/>
         </w:rPr>
-        <w:t xml:space="preserve">Seen as how people feel about the distribution of </w:t>
-      </w:r>
-      <w:proofErr w:type="gramStart"/>
-      <w:r>
-        <w:rPr>
-          <w:sz w:val="24"/>
-          <w:szCs w:val="24"/>
-        </w:rPr>
-        <w:t>outcomes</w:t>
-      </w:r>
-      <w:proofErr w:type="gramEnd"/>
+        <w:t>Seen as how people feel about the distribution of outcomes</w:t>
+      </w:r>
     </w:p>
     <w:p>
       <w:pPr>
@@ -2212,298 +1888,337 @@
           <w:highlight w:val="yellow"/>
         </w:rPr>
         <w:lastRenderedPageBreak/>
-        <w:t xml:space="preserve">Thibaut and Walker (1975): Even when people receive individually unfavorable outcomes, the outcome is seen as MORE positive when they believe the process by which it was determined was </w:t>
-      </w:r>
-      <w:proofErr w:type="gramStart"/>
-      <w:r>
+        <w:t>Thibaut and Walker (1975): Even when people receive individually unfavorable outcomes, the outcome is seen as MORE positive when they believe the process by which it was determined was fair</w:t>
+      </w:r>
+    </w:p>
+    <w:p>
+      <w:pPr>
+        <w:pStyle w:val="ListParagraph"/>
+        <w:numPr>
+          <w:ilvl w:val="1"/>
+          <w:numId w:val="2"/>
+        </w:numPr>
         <w:rPr>
           <w:sz w:val="24"/>
           <w:szCs w:val="24"/>
           <w:highlight w:val="yellow"/>
         </w:rPr>
-        <w:t>fair</w:t>
-      </w:r>
-      <w:proofErr w:type="gramEnd"/>
-    </w:p>
-    <w:p>
-      <w:pPr>
-        <w:pStyle w:val="ListParagraph"/>
-        <w:numPr>
-          <w:ilvl w:val="1"/>
-          <w:numId w:val="2"/>
-        </w:numPr>
+      </w:pPr>
+      <w:r>
         <w:rPr>
           <w:sz w:val="24"/>
           <w:szCs w:val="24"/>
           <w:highlight w:val="yellow"/>
         </w:rPr>
-      </w:pPr>
+        <w:t>Input into a decision process increases individuals perception of the fairness of the process</w:t>
+      </w:r>
       <w:r>
         <w:rPr>
           <w:sz w:val="24"/>
           <w:szCs w:val="24"/>
           <w:highlight w:val="yellow"/>
         </w:rPr>
-        <w:t xml:space="preserve">Input into a decision process increases </w:t>
-      </w:r>
-      <w:proofErr w:type="gramStart"/>
+        <w:t xml:space="preserve"> (Lind, Kanfer, Early</w:t>
+      </w:r>
       <w:r>
         <w:rPr>
           <w:sz w:val="24"/>
           <w:szCs w:val="24"/>
           <w:highlight w:val="yellow"/>
         </w:rPr>
-        <w:t>individuals</w:t>
-      </w:r>
-      <w:proofErr w:type="gramEnd"/>
+        <w:t>;</w:t>
+      </w:r>
       <w:r>
         <w:rPr>
           <w:sz w:val="24"/>
           <w:szCs w:val="24"/>
           <w:highlight w:val="yellow"/>
         </w:rPr>
-        <w:t xml:space="preserve"> perception of the fairness of the process</w:t>
-      </w:r>
-      <w:r>
+        <w:t xml:space="preserve"> 1990)</w:t>
+      </w:r>
+    </w:p>
+    <w:p>
+      <w:pPr>
+        <w:pStyle w:val="ListParagraph"/>
+        <w:numPr>
+          <w:ilvl w:val="1"/>
+          <w:numId w:val="2"/>
+        </w:numPr>
         <w:rPr>
           <w:sz w:val="24"/>
           <w:szCs w:val="24"/>
           <w:highlight w:val="yellow"/>
         </w:rPr>
-        <w:t xml:space="preserve"> (Lind, Kanfer, Early</w:t>
-      </w:r>
+      </w:pPr>
       <w:r>
         <w:rPr>
           <w:sz w:val="24"/>
           <w:szCs w:val="24"/>
           <w:highlight w:val="yellow"/>
         </w:rPr>
-        <w:t>;</w:t>
-      </w:r>
-      <w:r>
+        <w:t>Procedural fairness is applicable in many settings (drug testing, slection testing, discipline, budget decisions, recruiting, etc.)</w:t>
+      </w:r>
+    </w:p>
+    <w:p>
+      <w:pPr>
+        <w:pStyle w:val="ListParagraph"/>
+        <w:numPr>
+          <w:ilvl w:val="0"/>
+          <w:numId w:val="2"/>
+        </w:numPr>
+        <w:rPr>
+          <w:sz w:val="24"/>
+          <w:szCs w:val="24"/>
+        </w:rPr>
+      </w:pPr>
+      <w:r>
+        <w:rPr>
+          <w:sz w:val="24"/>
+          <w:szCs w:val="24"/>
+        </w:rPr>
+        <w:t xml:space="preserve">In comparison… Distributive justice has been mostly ignored </w:t>
+      </w:r>
+      <w:r>
+        <w:rPr>
+          <w:sz w:val="24"/>
+          <w:szCs w:val="24"/>
+        </w:rPr>
+        <w:t>(Greenberg 1990; 1993)</w:t>
+      </w:r>
+    </w:p>
+    <w:p>
+      <w:pPr>
+        <w:pStyle w:val="ListParagraph"/>
+        <w:numPr>
+          <w:ilvl w:val="0"/>
+          <w:numId w:val="2"/>
+        </w:numPr>
+        <w:rPr>
+          <w:sz w:val="24"/>
+          <w:szCs w:val="24"/>
+        </w:rPr>
+      </w:pPr>
+      <w:r>
+        <w:rPr>
+          <w:sz w:val="24"/>
+          <w:szCs w:val="24"/>
+        </w:rPr>
+        <w:t>The two constructs are related but distinct.</w:t>
+      </w:r>
+    </w:p>
+    <w:p>
+      <w:pPr>
+        <w:pStyle w:val="ListParagraph"/>
+        <w:numPr>
+          <w:ilvl w:val="1"/>
+          <w:numId w:val="2"/>
+        </w:numPr>
+        <w:rPr>
+          <w:sz w:val="24"/>
+          <w:szCs w:val="24"/>
+        </w:rPr>
+      </w:pPr>
+      <w:r>
+        <w:rPr>
+          <w:sz w:val="24"/>
+          <w:szCs w:val="24"/>
+        </w:rPr>
+        <w:t>Perceptions of distributive justice and perceptions of procedural justice may affect each other.</w:t>
+      </w:r>
+    </w:p>
+    <w:p>
+      <w:pPr>
+        <w:pStyle w:val="ListParagraph"/>
+        <w:numPr>
+          <w:ilvl w:val="1"/>
+          <w:numId w:val="2"/>
+        </w:numPr>
+        <w:rPr>
+          <w:sz w:val="24"/>
+          <w:szCs w:val="24"/>
+        </w:rPr>
+      </w:pPr>
+      <w:r>
+        <w:rPr>
+          <w:sz w:val="24"/>
+          <w:szCs w:val="24"/>
+        </w:rPr>
+        <w:t>Research also suggests that they interact!</w:t>
+      </w:r>
+    </w:p>
+    <w:p>
+      <w:pPr>
+        <w:pStyle w:val="ListParagraph"/>
+        <w:numPr>
+          <w:ilvl w:val="2"/>
+          <w:numId w:val="2"/>
+        </w:numPr>
+        <w:rPr>
+          <w:sz w:val="24"/>
+          <w:szCs w:val="24"/>
+        </w:rPr>
+      </w:pPr>
+      <w:r>
+        <w:rPr>
+          <w:sz w:val="24"/>
+          <w:szCs w:val="24"/>
+        </w:rPr>
+        <w:t>Procedural justice = stronger impact when outcome is unfair, distributive justice = stronger impact when the procedure is unfair.</w:t>
+      </w:r>
+    </w:p>
+    <w:p>
+      <w:pPr>
+        <w:pStyle w:val="ListParagraph"/>
+        <w:numPr>
+          <w:ilvl w:val="2"/>
+          <w:numId w:val="2"/>
+        </w:numPr>
         <w:rPr>
           <w:sz w:val="24"/>
           <w:szCs w:val="24"/>
           <w:highlight w:val="yellow"/>
         </w:rPr>
-        <w:t xml:space="preserve"> 1990)</w:t>
-      </w:r>
-    </w:p>
-    <w:p>
-      <w:pPr>
-        <w:pStyle w:val="ListParagraph"/>
-        <w:numPr>
-          <w:ilvl w:val="1"/>
-          <w:numId w:val="2"/>
-        </w:numPr>
+      </w:pPr>
+      <w:r>
         <w:rPr>
           <w:sz w:val="24"/>
           <w:szCs w:val="24"/>
           <w:highlight w:val="yellow"/>
         </w:rPr>
-      </w:pPr>
-      <w:r>
+        <w:t>“For example, an individual may receive a promotion she deserves, but may not feel the process allowed her adequate input prior to the decision. If she focuses on the outcome, she is likely to assess the situation as fair. If she focuses on the process, she is likely to assess the situation as unfair.”</w:t>
+      </w:r>
+    </w:p>
+    <w:p>
+      <w:pPr>
+        <w:rPr>
+          <w:sz w:val="24"/>
+          <w:szCs w:val="24"/>
+        </w:rPr>
+      </w:pPr>
+      <w:r>
+        <w:rPr>
+          <w:sz w:val="24"/>
+          <w:szCs w:val="24"/>
+        </w:rPr>
+        <w:t>Process and Outcomes in Ethics Research</w:t>
+      </w:r>
+    </w:p>
+    <w:p>
+      <w:pPr>
+        <w:pStyle w:val="ListParagraph"/>
+        <w:numPr>
+          <w:ilvl w:val="0"/>
+          <w:numId w:val="2"/>
+        </w:numPr>
         <w:rPr>
           <w:sz w:val="24"/>
           <w:szCs w:val="24"/>
           <w:highlight w:val="yellow"/>
         </w:rPr>
-        <w:t xml:space="preserve">Procedural fairness is applicable in many settings (drug testing, </w:t>
-      </w:r>
-      <w:proofErr w:type="spellStart"/>
+      </w:pPr>
       <w:r>
         <w:rPr>
           <w:sz w:val="24"/>
           <w:szCs w:val="24"/>
           <w:highlight w:val="yellow"/>
         </w:rPr>
-        <w:t>slection</w:t>
-      </w:r>
-      <w:proofErr w:type="spellEnd"/>
-      <w:r>
+        <w:t>Individual differences exist in how people deal with/assess moral judgement in ethics</w:t>
+      </w:r>
+    </w:p>
+    <w:p>
+      <w:pPr>
+        <w:pStyle w:val="ListParagraph"/>
+        <w:numPr>
+          <w:ilvl w:val="1"/>
+          <w:numId w:val="2"/>
+        </w:numPr>
         <w:rPr>
           <w:sz w:val="24"/>
           <w:szCs w:val="24"/>
           <w:highlight w:val="yellow"/>
         </w:rPr>
-        <w:t xml:space="preserve"> testing, discipline, budget decisions, recruiting, etc.)</w:t>
-      </w:r>
-    </w:p>
-    <w:p>
-      <w:pPr>
-        <w:pStyle w:val="ListParagraph"/>
-        <w:numPr>
-          <w:ilvl w:val="0"/>
-          <w:numId w:val="2"/>
-        </w:numPr>
-        <w:rPr>
-          <w:sz w:val="24"/>
-          <w:szCs w:val="24"/>
-        </w:rPr>
-      </w:pPr>
-      <w:r>
-        <w:rPr>
-          <w:sz w:val="24"/>
-          <w:szCs w:val="24"/>
-        </w:rPr>
-        <w:t xml:space="preserve">In comparison… Distributive justice has been mostly ignored </w:t>
-      </w:r>
-      <w:r>
-        <w:rPr>
-          <w:sz w:val="24"/>
-          <w:szCs w:val="24"/>
-        </w:rPr>
-        <w:t>(Greenberg 1990; 1993)</w:t>
-      </w:r>
-    </w:p>
-    <w:p>
-      <w:pPr>
-        <w:pStyle w:val="ListParagraph"/>
-        <w:numPr>
-          <w:ilvl w:val="0"/>
-          <w:numId w:val="2"/>
-        </w:numPr>
-        <w:rPr>
-          <w:sz w:val="24"/>
-          <w:szCs w:val="24"/>
-        </w:rPr>
-      </w:pPr>
-      <w:r>
-        <w:rPr>
-          <w:sz w:val="24"/>
-          <w:szCs w:val="24"/>
-        </w:rPr>
-        <w:t>The two constructs are related but distinct.</w:t>
-      </w:r>
-    </w:p>
-    <w:p>
-      <w:pPr>
-        <w:pStyle w:val="ListParagraph"/>
-        <w:numPr>
-          <w:ilvl w:val="1"/>
-          <w:numId w:val="2"/>
-        </w:numPr>
-        <w:rPr>
-          <w:sz w:val="24"/>
-          <w:szCs w:val="24"/>
-        </w:rPr>
-      </w:pPr>
-      <w:r>
-        <w:rPr>
-          <w:sz w:val="24"/>
-          <w:szCs w:val="24"/>
-        </w:rPr>
-        <w:t>Perceptions of distributive justice and perceptions of procedural justice may affect each other.</w:t>
-      </w:r>
-    </w:p>
-    <w:p>
-      <w:pPr>
-        <w:pStyle w:val="ListParagraph"/>
-        <w:numPr>
-          <w:ilvl w:val="1"/>
-          <w:numId w:val="2"/>
-        </w:numPr>
-        <w:rPr>
-          <w:sz w:val="24"/>
-          <w:szCs w:val="24"/>
-        </w:rPr>
-      </w:pPr>
-      <w:r>
-        <w:rPr>
-          <w:sz w:val="24"/>
-          <w:szCs w:val="24"/>
-        </w:rPr>
-        <w:t>Research also suggests that they interact!</w:t>
-      </w:r>
-    </w:p>
-    <w:p>
-      <w:pPr>
-        <w:pStyle w:val="ListParagraph"/>
-        <w:numPr>
-          <w:ilvl w:val="2"/>
-          <w:numId w:val="2"/>
-        </w:numPr>
-        <w:rPr>
-          <w:sz w:val="24"/>
-          <w:szCs w:val="24"/>
-        </w:rPr>
-      </w:pPr>
-      <w:r>
-        <w:rPr>
-          <w:sz w:val="24"/>
-          <w:szCs w:val="24"/>
-        </w:rPr>
-        <w:t>Procedural justice = stronger impact when outcome is unfair, distributive justice = stronger impact when the procedure is unfair.</w:t>
-      </w:r>
-    </w:p>
-    <w:p>
-      <w:pPr>
-        <w:pStyle w:val="ListParagraph"/>
-        <w:numPr>
-          <w:ilvl w:val="2"/>
-          <w:numId w:val="2"/>
-        </w:numPr>
+      </w:pPr>
+      <w:r>
         <w:rPr>
           <w:sz w:val="24"/>
           <w:szCs w:val="24"/>
           <w:highlight w:val="yellow"/>
         </w:rPr>
-      </w:pPr>
+        <w:t>Several taxonomies exist to delineate these ethical frameworks</w:t>
+      </w:r>
       <w:r>
         <w:rPr>
           <w:sz w:val="24"/>
           <w:szCs w:val="24"/>
           <w:highlight w:val="yellow"/>
         </w:rPr>
-        <w:t>“</w:t>
-      </w:r>
-      <w:r>
+        <w:t xml:space="preserve"> (Brady 1985, Kohlberg 1984, Velasquez 1992)</w:t>
+      </w:r>
+    </w:p>
+    <w:p>
+      <w:pPr>
+        <w:pStyle w:val="ListParagraph"/>
+        <w:numPr>
+          <w:ilvl w:val="1"/>
+          <w:numId w:val="2"/>
+        </w:numPr>
         <w:rPr>
           <w:sz w:val="24"/>
           <w:szCs w:val="24"/>
           <w:highlight w:val="yellow"/>
         </w:rPr>
-        <w:t>For example, an individual may</w:t>
-      </w:r>
+      </w:pPr>
       <w:r>
         <w:rPr>
           <w:sz w:val="24"/>
           <w:szCs w:val="24"/>
           <w:highlight w:val="yellow"/>
         </w:rPr>
-        <w:t xml:space="preserve"> </w:t>
-      </w:r>
-      <w:r>
+        <w:t>They share the belief that stable individual differences in ethical ideology affect individual ethical judgements</w:t>
+      </w:r>
+    </w:p>
+    <w:p>
+      <w:pPr>
+        <w:pStyle w:val="ListParagraph"/>
+        <w:numPr>
+          <w:ilvl w:val="0"/>
+          <w:numId w:val="2"/>
+        </w:numPr>
         <w:rPr>
           <w:sz w:val="24"/>
           <w:szCs w:val="24"/>
           <w:highlight w:val="yellow"/>
         </w:rPr>
-        <w:t>receive a promotion she deserves, but may not feel the process allowed her</w:t>
-      </w:r>
+      </w:pPr>
       <w:r>
         <w:rPr>
           <w:sz w:val="24"/>
           <w:szCs w:val="24"/>
           <w:highlight w:val="yellow"/>
         </w:rPr>
-        <w:t xml:space="preserve"> </w:t>
-      </w:r>
-      <w:r>
+        <w:t>Formalist approaches: Process oriented, individuals subscribe to a ‘set of rules and principles’ to guide behavior, actions are ethical or unethical based on how well they conform to these rules!</w:t>
+      </w:r>
+    </w:p>
+    <w:p>
+      <w:pPr>
+        <w:pStyle w:val="ListParagraph"/>
+        <w:numPr>
+          <w:ilvl w:val="0"/>
+          <w:numId w:val="2"/>
+        </w:numPr>
         <w:rPr>
           <w:sz w:val="24"/>
           <w:szCs w:val="24"/>
           <w:highlight w:val="yellow"/>
         </w:rPr>
-        <w:t>adequate input prior to the decision. If she focuses on the outcome, she is</w:t>
-      </w:r>
+      </w:pPr>
       <w:r>
         <w:rPr>
           <w:sz w:val="24"/>
           <w:szCs w:val="24"/>
           <w:highlight w:val="yellow"/>
         </w:rPr>
-        <w:t xml:space="preserve"> </w:t>
+        <w:t>Utilitarian approaches: Outcome oriented, people define ethical actions as those that create the greatest ‘net social good’ (under whose calculation?, very subjective)</w:t>
       </w:r>
       <w:r>
         <w:rPr>
@@ -2511,272 +2226,69 @@
           <w:szCs w:val="24"/>
           <w:highlight w:val="yellow"/>
         </w:rPr>
-        <w:t>likely to assess the situation as fair. If she focuses on the process, she is likely</w:t>
-      </w:r>
-      <w:r>
+        <w:t>. Actions cannot be identified as ethical; only their outcomes can.</w:t>
+      </w:r>
+    </w:p>
+    <w:p>
+      <w:pPr>
+        <w:pStyle w:val="ListParagraph"/>
+        <w:numPr>
+          <w:ilvl w:val="0"/>
+          <w:numId w:val="2"/>
+        </w:numPr>
+        <w:rPr>
+          <w:sz w:val="24"/>
+          <w:szCs w:val="24"/>
+        </w:rPr>
+      </w:pPr>
+      <w:r>
+        <w:rPr>
+          <w:sz w:val="24"/>
+          <w:szCs w:val="24"/>
+        </w:rPr>
+        <w:t>Note that these are roughly synonymous with Deontology and Teleology (the two major ethical principles)</w:t>
+      </w:r>
+    </w:p>
+    <w:p>
+      <w:pPr>
+        <w:pStyle w:val="ListParagraph"/>
+        <w:numPr>
+          <w:ilvl w:val="1"/>
+          <w:numId w:val="2"/>
+        </w:numPr>
+        <w:rPr>
+          <w:sz w:val="24"/>
+          <w:szCs w:val="24"/>
+        </w:rPr>
+      </w:pPr>
+      <w:r>
+        <w:rPr>
+          <w:sz w:val="24"/>
+          <w:szCs w:val="24"/>
+        </w:rPr>
+        <w:t>Fine grained distinction exists, such as act/rule formalism or utilitarianism, but is unnecessary at this level of consideration.</w:t>
+      </w:r>
+    </w:p>
+    <w:p>
+      <w:pPr>
+        <w:pStyle w:val="ListParagraph"/>
+        <w:numPr>
+          <w:ilvl w:val="1"/>
+          <w:numId w:val="2"/>
+        </w:numPr>
         <w:rPr>
           <w:sz w:val="24"/>
           <w:szCs w:val="24"/>
           <w:highlight w:val="yellow"/>
         </w:rPr>
-        <w:t xml:space="preserve"> </w:t>
-      </w:r>
+      </w:pPr>
       <w:r>
         <w:rPr>
           <w:sz w:val="24"/>
           <w:szCs w:val="24"/>
           <w:highlight w:val="yellow"/>
         </w:rPr>
-        <w:t>to assess the situation as unfair.</w:t>
-      </w:r>
-      <w:r>
-        <w:rPr>
-          <w:sz w:val="24"/>
-          <w:szCs w:val="24"/>
-          <w:highlight w:val="yellow"/>
-        </w:rPr>
-        <w:t>”</w:t>
-      </w:r>
-    </w:p>
-    <w:p>
-      <w:pPr>
-        <w:rPr>
-          <w:sz w:val="24"/>
-          <w:szCs w:val="24"/>
-        </w:rPr>
-      </w:pPr>
-      <w:r>
-        <w:rPr>
-          <w:sz w:val="24"/>
-          <w:szCs w:val="24"/>
-        </w:rPr>
-        <w:t>Process and Outcomes in Ethics Research</w:t>
-      </w:r>
-    </w:p>
-    <w:p>
-      <w:pPr>
-        <w:pStyle w:val="ListParagraph"/>
-        <w:numPr>
-          <w:ilvl w:val="0"/>
-          <w:numId w:val="2"/>
-        </w:numPr>
-        <w:rPr>
-          <w:sz w:val="24"/>
-          <w:szCs w:val="24"/>
-          <w:highlight w:val="yellow"/>
-        </w:rPr>
-      </w:pPr>
-      <w:r>
-        <w:rPr>
-          <w:sz w:val="24"/>
-          <w:szCs w:val="24"/>
-          <w:highlight w:val="yellow"/>
-        </w:rPr>
-        <w:t xml:space="preserve">Individual differences exist in how people deal with/assess moral judgement in </w:t>
-      </w:r>
-      <w:proofErr w:type="gramStart"/>
-      <w:r>
-        <w:rPr>
-          <w:sz w:val="24"/>
-          <w:szCs w:val="24"/>
-          <w:highlight w:val="yellow"/>
-        </w:rPr>
-        <w:t>ethics</w:t>
-      </w:r>
-      <w:proofErr w:type="gramEnd"/>
-    </w:p>
-    <w:p>
-      <w:pPr>
-        <w:pStyle w:val="ListParagraph"/>
-        <w:numPr>
-          <w:ilvl w:val="1"/>
-          <w:numId w:val="2"/>
-        </w:numPr>
-        <w:rPr>
-          <w:sz w:val="24"/>
-          <w:szCs w:val="24"/>
-          <w:highlight w:val="yellow"/>
-        </w:rPr>
-      </w:pPr>
-      <w:r>
-        <w:rPr>
-          <w:sz w:val="24"/>
-          <w:szCs w:val="24"/>
-          <w:highlight w:val="yellow"/>
-        </w:rPr>
-        <w:t>Several taxonomies exist to delineate these ethical frameworks</w:t>
-      </w:r>
-      <w:r>
-        <w:rPr>
-          <w:sz w:val="24"/>
-          <w:szCs w:val="24"/>
-          <w:highlight w:val="yellow"/>
-        </w:rPr>
-        <w:t xml:space="preserve"> (Brady 1985, Kohlberg 1984, Velasquez 1992)</w:t>
-      </w:r>
-    </w:p>
-    <w:p>
-      <w:pPr>
-        <w:pStyle w:val="ListParagraph"/>
-        <w:numPr>
-          <w:ilvl w:val="1"/>
-          <w:numId w:val="2"/>
-        </w:numPr>
-        <w:rPr>
-          <w:sz w:val="24"/>
-          <w:szCs w:val="24"/>
-          <w:highlight w:val="yellow"/>
-        </w:rPr>
-      </w:pPr>
-      <w:r>
-        <w:rPr>
-          <w:sz w:val="24"/>
-          <w:szCs w:val="24"/>
-          <w:highlight w:val="yellow"/>
-        </w:rPr>
-        <w:t xml:space="preserve">They share the belief that stable individual differences in ethical ideology affect individual ethical </w:t>
-      </w:r>
-      <w:proofErr w:type="gramStart"/>
-      <w:r>
-        <w:rPr>
-          <w:sz w:val="24"/>
-          <w:szCs w:val="24"/>
-          <w:highlight w:val="yellow"/>
-        </w:rPr>
-        <w:t>judgements</w:t>
-      </w:r>
-      <w:proofErr w:type="gramEnd"/>
-    </w:p>
-    <w:p>
-      <w:pPr>
-        <w:pStyle w:val="ListParagraph"/>
-        <w:numPr>
-          <w:ilvl w:val="0"/>
-          <w:numId w:val="2"/>
-        </w:numPr>
-        <w:rPr>
-          <w:sz w:val="24"/>
-          <w:szCs w:val="24"/>
-          <w:highlight w:val="yellow"/>
-        </w:rPr>
-      </w:pPr>
-      <w:r>
-        <w:rPr>
-          <w:sz w:val="24"/>
-          <w:szCs w:val="24"/>
-          <w:highlight w:val="yellow"/>
-        </w:rPr>
-        <w:t>Formalist approaches: Process oriented, individuals subscribe to a ‘set of rules and principles’ to guide behavior, actions are ethical or unethical based on how well they conform to these rules!</w:t>
-      </w:r>
-    </w:p>
-    <w:p>
-      <w:pPr>
-        <w:pStyle w:val="ListParagraph"/>
-        <w:numPr>
-          <w:ilvl w:val="0"/>
-          <w:numId w:val="2"/>
-        </w:numPr>
-        <w:rPr>
-          <w:sz w:val="24"/>
-          <w:szCs w:val="24"/>
-          <w:highlight w:val="yellow"/>
-        </w:rPr>
-      </w:pPr>
-      <w:r>
-        <w:rPr>
-          <w:sz w:val="24"/>
-          <w:szCs w:val="24"/>
-          <w:highlight w:val="yellow"/>
-        </w:rPr>
-        <w:t>Utilitarian approaches: Outcome oriented, people define ethical actions as those that create the greatest ‘net social good’ (under whose calculation?, very subjective)</w:t>
-      </w:r>
-      <w:r>
-        <w:rPr>
-          <w:sz w:val="24"/>
-          <w:szCs w:val="24"/>
-          <w:highlight w:val="yellow"/>
-        </w:rPr>
-        <w:t>. Actions cannot be identified as ethical; only their outcomes can.</w:t>
-      </w:r>
-    </w:p>
-    <w:p>
-      <w:pPr>
-        <w:pStyle w:val="ListParagraph"/>
-        <w:numPr>
-          <w:ilvl w:val="0"/>
-          <w:numId w:val="2"/>
-        </w:numPr>
-        <w:rPr>
-          <w:sz w:val="24"/>
-          <w:szCs w:val="24"/>
-        </w:rPr>
-      </w:pPr>
-      <w:r>
-        <w:rPr>
-          <w:sz w:val="24"/>
-          <w:szCs w:val="24"/>
-        </w:rPr>
-        <w:t>Note that these are roughly synonymous with Deontology and Teleology (the two major ethical principles)</w:t>
-      </w:r>
-    </w:p>
-    <w:p>
-      <w:pPr>
-        <w:pStyle w:val="ListParagraph"/>
-        <w:numPr>
-          <w:ilvl w:val="1"/>
-          <w:numId w:val="2"/>
-        </w:numPr>
-        <w:rPr>
-          <w:sz w:val="24"/>
-          <w:szCs w:val="24"/>
-        </w:rPr>
-      </w:pPr>
-      <w:r>
-        <w:rPr>
-          <w:sz w:val="24"/>
-          <w:szCs w:val="24"/>
-        </w:rPr>
-        <w:t>Fine grained distinction exists, such as act/rule formalism or utilitarianism, but is unnecessary at this level of consideration.</w:t>
-      </w:r>
-    </w:p>
-    <w:p>
-      <w:pPr>
-        <w:pStyle w:val="ListParagraph"/>
-        <w:numPr>
-          <w:ilvl w:val="1"/>
-          <w:numId w:val="2"/>
-        </w:numPr>
-        <w:rPr>
-          <w:sz w:val="24"/>
-          <w:szCs w:val="24"/>
-          <w:highlight w:val="yellow"/>
-        </w:rPr>
-      </w:pPr>
-      <w:r>
-        <w:rPr>
-          <w:sz w:val="24"/>
-          <w:szCs w:val="24"/>
-          <w:highlight w:val="yellow"/>
-        </w:rPr>
-        <w:t xml:space="preserve">Originally considered to be relatively separate ends of a continuum, however, Brady and Wheeler (1996) </w:t>
-      </w:r>
-      <w:proofErr w:type="gramStart"/>
-      <w:r>
-        <w:rPr>
-          <w:sz w:val="24"/>
-          <w:szCs w:val="24"/>
-          <w:highlight w:val="yellow"/>
-        </w:rPr>
-        <w:t>finds</w:t>
-      </w:r>
-      <w:proofErr w:type="gramEnd"/>
-      <w:r>
-        <w:rPr>
-          <w:sz w:val="24"/>
-          <w:szCs w:val="24"/>
-          <w:highlight w:val="yellow"/>
-        </w:rPr>
-        <w:t xml:space="preserve"> that they are not, but instead independent subdimensions (can be high or low on both!)</w:t>
+        <w:t>Originally considered to be relatively separate ends of a continuum, however, Brady and Wheeler (1996) finds that they are not, but instead independent subdimensions (can be high or low on both!)</w:t>
       </w:r>
     </w:p>
     <w:p>
@@ -2846,17 +2358,8 @@
           <w:sz w:val="24"/>
           <w:szCs w:val="24"/>
         </w:rPr>
-        <w:t xml:space="preserve">Ethics research focuses on individuals and how beliefs affect perceptions of </w:t>
-      </w:r>
-      <w:proofErr w:type="gramStart"/>
-      <w:r>
-        <w:rPr>
-          <w:sz w:val="24"/>
-          <w:szCs w:val="24"/>
-        </w:rPr>
-        <w:t>organizations</w:t>
-      </w:r>
-      <w:proofErr w:type="gramEnd"/>
+        <w:t>Ethics research focuses on individuals and how beliefs affect perceptions of organizations</w:t>
+      </w:r>
     </w:p>
     <w:p>
       <w:pPr>
@@ -2915,23 +2418,7 @@
           <w:sz w:val="24"/>
           <w:szCs w:val="24"/>
         </w:rPr>
-        <w:t xml:space="preserve">Affects how they view general organizations and outcomes as well, including </w:t>
-      </w:r>
-      <w:proofErr w:type="gramStart"/>
-      <w:r>
-        <w:rPr>
-          <w:sz w:val="24"/>
-          <w:szCs w:val="24"/>
-        </w:rPr>
-        <w:t>those w/ fairness of procedures/distribution</w:t>
-      </w:r>
-      <w:proofErr w:type="gramEnd"/>
-      <w:r>
-        <w:rPr>
-          <w:sz w:val="24"/>
-          <w:szCs w:val="24"/>
-        </w:rPr>
-        <w:t xml:space="preserve"> of outcomes.</w:t>
+        <w:t>Affects how they view general organizations and outcomes as well, including those w/ fairness of procedures/distribution of outcomes.</w:t>
       </w:r>
     </w:p>
     <w:p>
@@ -2969,139 +2456,102 @@
           <w:highlight w:val="yellow"/>
         </w:rPr>
       </w:pPr>
-      <w:proofErr w:type="spellStart"/>
       <w:r>
         <w:rPr>
           <w:sz w:val="24"/>
           <w:szCs w:val="24"/>
           <w:highlight w:val="yellow"/>
         </w:rPr>
-        <w:t>Rasinki</w:t>
-      </w:r>
-      <w:proofErr w:type="spellEnd"/>
-      <w:r>
+        <w:t>Rasinki (1987) finds that individual preferences for proportionality or egalitarianism affects how they weigh procedural or distributive justice in judging the ‘fairness’ of government policy!</w:t>
+      </w:r>
+    </w:p>
+    <w:p>
+      <w:pPr>
+        <w:pStyle w:val="ListParagraph"/>
+        <w:numPr>
+          <w:ilvl w:val="1"/>
+          <w:numId w:val="2"/>
+        </w:numPr>
+        <w:rPr>
+          <w:sz w:val="24"/>
+          <w:szCs w:val="24"/>
+        </w:rPr>
+      </w:pPr>
+      <w:r>
+        <w:rPr>
+          <w:sz w:val="24"/>
+          <w:szCs w:val="24"/>
+        </w:rPr>
+        <w:t>Propose that people are most sensitive to aspects of organizational decisions that match their ethical orientations (formalism, utilitarianism, or BOTH!</w:t>
+      </w:r>
+      <w:r>
+        <w:rPr>
+          <w:sz w:val="24"/>
+          <w:szCs w:val="24"/>
+        </w:rPr>
+        <w:t>). Seen as a MODERATING effect of ethical framework on the relationship between organizational decisions and their perceived framework</w:t>
+      </w:r>
+    </w:p>
+    <w:p>
+      <w:pPr>
+        <w:pStyle w:val="ListParagraph"/>
+        <w:numPr>
+          <w:ilvl w:val="2"/>
+          <w:numId w:val="2"/>
+        </w:numPr>
+        <w:rPr>
+          <w:sz w:val="24"/>
+          <w:szCs w:val="24"/>
+        </w:rPr>
+      </w:pPr>
+      <w:r>
+        <w:rPr>
+          <w:sz w:val="24"/>
+          <w:szCs w:val="24"/>
+        </w:rPr>
+        <w:t>Two ways it can manifest: Relationship between organizational procedures and their perceived fairness should be stronger for STRONG formalists (those who base opinions on what is right on rules of action)</w:t>
+      </w:r>
+    </w:p>
+    <w:p>
+      <w:pPr>
+        <w:pStyle w:val="ListParagraph"/>
+        <w:numPr>
+          <w:ilvl w:val="2"/>
+          <w:numId w:val="2"/>
+        </w:numPr>
+        <w:rPr>
+          <w:sz w:val="24"/>
+          <w:szCs w:val="24"/>
+        </w:rPr>
+      </w:pPr>
+      <w:r>
+        <w:rPr>
+          <w:sz w:val="24"/>
+          <w:szCs w:val="24"/>
+        </w:rPr>
+        <w:t>Relationship between distribution of organizational outcomes and their fairness should be stronger for STRONG utilitarians (those who base opinions of what is right on outcomes of actions)</w:t>
+      </w:r>
+    </w:p>
+    <w:p>
+      <w:pPr>
+        <w:pStyle w:val="ListParagraph"/>
+        <w:numPr>
+          <w:ilvl w:val="1"/>
+          <w:numId w:val="2"/>
+        </w:numPr>
         <w:rPr>
           <w:sz w:val="24"/>
           <w:szCs w:val="24"/>
           <w:highlight w:val="yellow"/>
         </w:rPr>
-        <w:t xml:space="preserve"> (1987) finds that individual preferences for proportionality or egalitarianism affects how they weigh procedural or distributive justice in judging the ‘fairness’ of government policy!</w:t>
-      </w:r>
-    </w:p>
-    <w:p>
-      <w:pPr>
-        <w:pStyle w:val="ListParagraph"/>
-        <w:numPr>
-          <w:ilvl w:val="1"/>
-          <w:numId w:val="2"/>
-        </w:numPr>
-        <w:rPr>
-          <w:sz w:val="24"/>
-          <w:szCs w:val="24"/>
-        </w:rPr>
-      </w:pPr>
-      <w:r>
-        <w:rPr>
-          <w:sz w:val="24"/>
-          <w:szCs w:val="24"/>
-        </w:rPr>
-        <w:t>Propose that people are most sensitive to aspects of organizational decisions that match their ethical orientations (formalism, utilitarianism, or BOTH!</w:t>
-      </w:r>
-      <w:r>
-        <w:rPr>
-          <w:sz w:val="24"/>
-          <w:szCs w:val="24"/>
-        </w:rPr>
-        <w:t xml:space="preserve">). Seen as a MODERATING effect of ethical framework on the relationship between organizational decisions and their perceived </w:t>
-      </w:r>
-      <w:proofErr w:type="gramStart"/>
-      <w:r>
-        <w:rPr>
-          <w:sz w:val="24"/>
-          <w:szCs w:val="24"/>
-        </w:rPr>
-        <w:t>framework</w:t>
-      </w:r>
-      <w:proofErr w:type="gramEnd"/>
-    </w:p>
-    <w:p>
-      <w:pPr>
-        <w:pStyle w:val="ListParagraph"/>
-        <w:numPr>
-          <w:ilvl w:val="2"/>
-          <w:numId w:val="2"/>
-        </w:numPr>
-        <w:rPr>
-          <w:sz w:val="24"/>
-          <w:szCs w:val="24"/>
-        </w:rPr>
-      </w:pPr>
-      <w:r>
-        <w:rPr>
-          <w:sz w:val="24"/>
-          <w:szCs w:val="24"/>
-        </w:rPr>
-        <w:t>Two ways it can manifest: Relationship between organizational procedures and their perceived fairness should be stronger for STRONG formalists (those who base opinions on what is right on rules of action)</w:t>
-      </w:r>
-    </w:p>
-    <w:p>
-      <w:pPr>
-        <w:pStyle w:val="ListParagraph"/>
-        <w:numPr>
-          <w:ilvl w:val="2"/>
-          <w:numId w:val="2"/>
-        </w:numPr>
-        <w:rPr>
-          <w:sz w:val="24"/>
-          <w:szCs w:val="24"/>
-        </w:rPr>
-      </w:pPr>
-      <w:r>
-        <w:rPr>
-          <w:sz w:val="24"/>
-          <w:szCs w:val="24"/>
-        </w:rPr>
-        <w:t>Relationship between distribution of organizational outcomes and their fairness should be stronger for STRONG utilitarians (those who base opinions of what is right on outcomes of actions)</w:t>
-      </w:r>
-    </w:p>
-    <w:p>
-      <w:pPr>
-        <w:pStyle w:val="ListParagraph"/>
-        <w:numPr>
-          <w:ilvl w:val="1"/>
-          <w:numId w:val="2"/>
-        </w:numPr>
+      </w:pPr>
+      <w:r>
         <w:rPr>
           <w:sz w:val="24"/>
           <w:szCs w:val="24"/>
           <w:highlight w:val="yellow"/>
         </w:rPr>
-      </w:pPr>
-      <w:r>
-        <w:rPr>
-          <w:sz w:val="24"/>
-          <w:szCs w:val="24"/>
-          <w:highlight w:val="yellow"/>
-        </w:rPr>
-        <w:t xml:space="preserve">Perhaps we can frame UHC received as either the result of certain given procedures/rules of action (Formalism), or… </w:t>
-      </w:r>
-      <w:proofErr w:type="gramStart"/>
-      <w:r>
-        <w:rPr>
-          <w:sz w:val="24"/>
-          <w:szCs w:val="24"/>
-          <w:highlight w:val="yellow"/>
-        </w:rPr>
-        <w:t>whether or not</w:t>
-      </w:r>
-      <w:proofErr w:type="gramEnd"/>
-      <w:r>
-        <w:rPr>
-          <w:sz w:val="24"/>
-          <w:szCs w:val="24"/>
-          <w:highlight w:val="yellow"/>
-        </w:rPr>
-        <w:t xml:space="preserve"> those who received UHC had a good outcome (Utility)</w:t>
+        <w:t>Perhaps we can frame UHC received as either the result of certain given procedures/rules of action (Formalism), or… whether or not those who received UHC had a good outcome (Utility)</w:t>
       </w:r>
     </w:p>
     <w:p>
@@ -3176,23 +2626,7 @@
           <w:sz w:val="24"/>
           <w:szCs w:val="24"/>
         </w:rPr>
-        <w:t xml:space="preserve">73% response rate, with </w:t>
-      </w:r>
-      <w:proofErr w:type="gramStart"/>
-      <w:r>
-        <w:rPr>
-          <w:sz w:val="24"/>
-          <w:szCs w:val="24"/>
-        </w:rPr>
-        <w:t>avg</w:t>
-      </w:r>
-      <w:proofErr w:type="gramEnd"/>
-      <w:r>
-        <w:rPr>
-          <w:sz w:val="24"/>
-          <w:szCs w:val="24"/>
-        </w:rPr>
-        <w:t xml:space="preserve"> age 38.</w:t>
+        <w:t>73% response rate, with avg age 38.</w:t>
       </w:r>
     </w:p>
     <w:p>
@@ -3729,17 +3163,8 @@
           <w:sz w:val="24"/>
           <w:szCs w:val="24"/>
         </w:rPr>
-        <w:t xml:space="preserve">In the high procedural justice scenario – both people involved in the promotion decision are allowed input into the decision-making </w:t>
-      </w:r>
-      <w:proofErr w:type="gramStart"/>
-      <w:r>
-        <w:rPr>
-          <w:sz w:val="24"/>
-          <w:szCs w:val="24"/>
-        </w:rPr>
-        <w:t>process</w:t>
-      </w:r>
-      <w:proofErr w:type="gramEnd"/>
+        <w:t>In the high procedural justice scenario – both people involved in the promotion decision are allowed input into the decision-making process</w:t>
+      </w:r>
     </w:p>
     <w:p>
       <w:pPr>
@@ -3930,35 +3355,1126 @@
           <w:sz w:val="24"/>
           <w:szCs w:val="24"/>
         </w:rPr>
-        <w:t>How fair was the decision/How fair was Chris’ outcome? (</w:t>
-      </w:r>
-      <w:proofErr w:type="gramStart"/>
-      <w:r>
-        <w:rPr>
-          <w:sz w:val="24"/>
-          <w:szCs w:val="24"/>
-        </w:rPr>
-        <w:t>measured</w:t>
-      </w:r>
-      <w:proofErr w:type="gramEnd"/>
-      <w:r>
-        <w:rPr>
-          <w:sz w:val="24"/>
-          <w:szCs w:val="24"/>
-        </w:rPr>
-        <w:t xml:space="preserve"> perceived distributive fairness)</w:t>
-      </w:r>
-    </w:p>
-    <w:p>
-      <w:pPr>
-        <w:pStyle w:val="ListParagraph"/>
-        <w:numPr>
-          <w:ilvl w:val="1"/>
-          <w:numId w:val="2"/>
-        </w:numPr>
-        <w:rPr>
-          <w:sz w:val="24"/>
-          <w:szCs w:val="24"/>
+        <w:t>How fair was the decision/How fair was Chris’ outcome? (measured perceived distributive fairness)</w:t>
+      </w:r>
+    </w:p>
+    <w:p>
+      <w:pPr>
+        <w:pStyle w:val="ListParagraph"/>
+        <w:numPr>
+          <w:ilvl w:val="0"/>
+          <w:numId w:val="2"/>
+        </w:numPr>
+        <w:rPr>
+          <w:sz w:val="24"/>
+          <w:szCs w:val="24"/>
+        </w:rPr>
+      </w:pPr>
+      <w:r>
+        <w:rPr>
+          <w:sz w:val="24"/>
+          <w:szCs w:val="24"/>
+        </w:rPr>
+        <w:t>Afterwards, asked questions on their own organization/workplace balance of procedural justice (are procedures fair/how fairly treated are you by your supervisor?) and distributive justice (how fair are the outcomes you receive from your organization?)</w:t>
+      </w:r>
+    </w:p>
+    <w:p>
+      <w:pPr>
+        <w:rPr>
+          <w:sz w:val="28"/>
+          <w:szCs w:val="28"/>
+        </w:rPr>
+      </w:pPr>
+      <w:r>
+        <w:rPr>
+          <w:sz w:val="28"/>
+          <w:szCs w:val="28"/>
+        </w:rPr>
+        <w:t>Analysis/Results</w:t>
+      </w:r>
+    </w:p>
+    <w:p>
+      <w:pPr>
+        <w:pStyle w:val="ListParagraph"/>
+        <w:numPr>
+          <w:ilvl w:val="0"/>
+          <w:numId w:val="2"/>
+        </w:numPr>
+        <w:rPr>
+          <w:sz w:val="24"/>
+          <w:szCs w:val="24"/>
+        </w:rPr>
+      </w:pPr>
+      <w:r>
+        <w:rPr>
+          <w:sz w:val="24"/>
+          <w:szCs w:val="24"/>
+        </w:rPr>
+        <w:t>Individual differences in utilitarianism/formalism scores used as covariates in analysis</w:t>
+      </w:r>
+    </w:p>
+    <w:p>
+      <w:pPr>
+        <w:pStyle w:val="ListParagraph"/>
+        <w:numPr>
+          <w:ilvl w:val="1"/>
+          <w:numId w:val="2"/>
+        </w:numPr>
+        <w:rPr>
+          <w:sz w:val="24"/>
+          <w:szCs w:val="24"/>
+        </w:rPr>
+      </w:pPr>
+      <w:r>
+        <w:rPr>
+          <w:sz w:val="24"/>
+          <w:szCs w:val="24"/>
+        </w:rPr>
+        <w:t>Perceptions of procedural justice matched the manipulation (just = 4.6, unust = 2.7)</w:t>
+      </w:r>
+    </w:p>
+    <w:p>
+      <w:pPr>
+        <w:pStyle w:val="ListParagraph"/>
+        <w:numPr>
+          <w:ilvl w:val="1"/>
+          <w:numId w:val="2"/>
+        </w:numPr>
+        <w:rPr>
+          <w:sz w:val="24"/>
+          <w:szCs w:val="24"/>
+        </w:rPr>
+      </w:pPr>
+      <w:r>
+        <w:rPr>
+          <w:sz w:val="24"/>
+          <w:szCs w:val="24"/>
+        </w:rPr>
+        <w:t>Same with distributive justice (just = 4.7, unjust 3.2)</w:t>
+      </w:r>
+    </w:p>
+    <w:p>
+      <w:pPr>
+        <w:pStyle w:val="ListParagraph"/>
+        <w:numPr>
+          <w:ilvl w:val="2"/>
+          <w:numId w:val="2"/>
+        </w:numPr>
+        <w:rPr>
+          <w:sz w:val="24"/>
+          <w:szCs w:val="24"/>
+        </w:rPr>
+      </w:pPr>
+      <w:r>
+        <w:rPr>
+          <w:sz w:val="24"/>
+          <w:szCs w:val="24"/>
+        </w:rPr>
+        <w:t>Small effect of both manipulations on perception of the other aspect as well!</w:t>
+      </w:r>
+      <w:r>
+        <w:rPr>
+          <w:sz w:val="24"/>
+          <w:szCs w:val="24"/>
+        </w:rPr>
+        <w:t xml:space="preserve"> (some spillover from related concepts?)</w:t>
+      </w:r>
+      <w:r>
+        <w:rPr>
+          <w:sz w:val="24"/>
+          <w:szCs w:val="24"/>
+        </w:rPr>
+        <w:t>, but less significant than on the main effect expected</w:t>
+      </w:r>
+    </w:p>
+    <w:p>
+      <w:pPr>
+        <w:pStyle w:val="ListParagraph"/>
+        <w:numPr>
+          <w:ilvl w:val="0"/>
+          <w:numId w:val="2"/>
+        </w:numPr>
+        <w:rPr>
+          <w:sz w:val="24"/>
+          <w:szCs w:val="24"/>
+        </w:rPr>
+      </w:pPr>
+      <w:r>
+        <w:rPr>
+          <w:sz w:val="24"/>
+          <w:szCs w:val="24"/>
+        </w:rPr>
+        <w:t>No effect of demographics on our outcomes.</w:t>
+      </w:r>
+    </w:p>
+    <w:p>
+      <w:pPr>
+        <w:pStyle w:val="ListParagraph"/>
+        <w:numPr>
+          <w:ilvl w:val="0"/>
+          <w:numId w:val="2"/>
+        </w:numPr>
+        <w:rPr>
+          <w:sz w:val="24"/>
+          <w:szCs w:val="24"/>
+        </w:rPr>
+      </w:pPr>
+      <w:r>
+        <w:rPr>
+          <w:sz w:val="24"/>
+          <w:szCs w:val="24"/>
+        </w:rPr>
+        <w:t>Hypothesis 1: relation b/w organization procedures and perception of fairness is stronger for high formalism than low formalism scores.</w:t>
+      </w:r>
+    </w:p>
+    <w:p>
+      <w:pPr>
+        <w:pStyle w:val="ListParagraph"/>
+        <w:numPr>
+          <w:ilvl w:val="1"/>
+          <w:numId w:val="2"/>
+        </w:numPr>
+        <w:rPr>
+          <w:sz w:val="24"/>
+          <w:szCs w:val="24"/>
+        </w:rPr>
+      </w:pPr>
+      <w:r>
+        <w:rPr>
+          <w:sz w:val="24"/>
+          <w:szCs w:val="24"/>
+        </w:rPr>
+        <w:t>Significant interaction between procedural justice outcomes and formalism scores</w:t>
+      </w:r>
+    </w:p>
+    <w:p>
+      <w:pPr>
+        <w:pStyle w:val="ListParagraph"/>
+        <w:numPr>
+          <w:ilvl w:val="1"/>
+          <w:numId w:val="2"/>
+        </w:numPr>
+        <w:rPr>
+          <w:sz w:val="24"/>
+          <w:szCs w:val="24"/>
+        </w:rPr>
+      </w:pPr>
+      <w:r>
+        <w:rPr>
+          <w:sz w:val="24"/>
+          <w:szCs w:val="24"/>
+        </w:rPr>
+        <w:t>High formalism see procedurally just actions as more fair than those with lower formalism (especially fair!)</w:t>
+      </w:r>
+    </w:p>
+    <w:p>
+      <w:pPr>
+        <w:pStyle w:val="ListParagraph"/>
+        <w:numPr>
+          <w:ilvl w:val="1"/>
+          <w:numId w:val="2"/>
+        </w:numPr>
+        <w:rPr>
+          <w:sz w:val="24"/>
+          <w:szCs w:val="24"/>
+        </w:rPr>
+      </w:pPr>
+      <w:r>
+        <w:rPr>
+          <w:sz w:val="24"/>
+          <w:szCs w:val="24"/>
+        </w:rPr>
+        <w:t>Utilitarian tendencies did NOT interact with procedural justice perception however!</w:t>
+      </w:r>
+    </w:p>
+    <w:p>
+      <w:pPr>
+        <w:pStyle w:val="ListParagraph"/>
+        <w:numPr>
+          <w:ilvl w:val="0"/>
+          <w:numId w:val="2"/>
+        </w:numPr>
+        <w:rPr>
+          <w:sz w:val="24"/>
+          <w:szCs w:val="24"/>
+        </w:rPr>
+      </w:pPr>
+      <w:r>
+        <w:rPr>
+          <w:sz w:val="24"/>
+          <w:szCs w:val="24"/>
+        </w:rPr>
+        <w:t>Hypothesis 2: relation b/w organizational outcomes and perception of distributive fairness will be stronger for those with high utilitarian than low utilitarian scores.</w:t>
+      </w:r>
+    </w:p>
+    <w:p>
+      <w:pPr>
+        <w:pStyle w:val="ListParagraph"/>
+        <w:numPr>
+          <w:ilvl w:val="1"/>
+          <w:numId w:val="2"/>
+        </w:numPr>
+        <w:rPr>
+          <w:sz w:val="24"/>
+          <w:szCs w:val="24"/>
+        </w:rPr>
+      </w:pPr>
+      <w:r>
+        <w:rPr>
+          <w:sz w:val="24"/>
+          <w:szCs w:val="24"/>
+        </w:rPr>
+        <w:t>This interaction is significant!</w:t>
+      </w:r>
+    </w:p>
+    <w:p>
+      <w:pPr>
+        <w:pStyle w:val="ListParagraph"/>
+        <w:numPr>
+          <w:ilvl w:val="1"/>
+          <w:numId w:val="2"/>
+        </w:numPr>
+        <w:rPr>
+          <w:sz w:val="24"/>
+          <w:szCs w:val="24"/>
+        </w:rPr>
+      </w:pPr>
+      <w:r>
+        <w:rPr>
+          <w:sz w:val="24"/>
+          <w:szCs w:val="24"/>
+        </w:rPr>
+        <w:t>Highly utilitarian subjects view distributively just actions as ESPECIALLY fair</w:t>
+      </w:r>
+      <w:r>
+        <w:rPr>
+          <w:sz w:val="24"/>
+          <w:szCs w:val="24"/>
+        </w:rPr>
+        <w:t>!</w:t>
+      </w:r>
+    </w:p>
+    <w:p>
+      <w:pPr>
+        <w:pStyle w:val="ListParagraph"/>
+        <w:numPr>
+          <w:ilvl w:val="2"/>
+          <w:numId w:val="2"/>
+        </w:numPr>
+        <w:rPr>
+          <w:sz w:val="24"/>
+          <w:szCs w:val="24"/>
+        </w:rPr>
+      </w:pPr>
+      <w:r>
+        <w:rPr>
+          <w:sz w:val="24"/>
+          <w:szCs w:val="24"/>
+        </w:rPr>
+        <w:t>Formalist tendencies also did not interact with organizational outcome perceptions, as expected</w:t>
+      </w:r>
+      <w:r>
+        <w:rPr>
+          <w:sz w:val="24"/>
+          <w:szCs w:val="24"/>
+        </w:rPr>
+        <w:t>.</w:t>
+      </w:r>
+    </w:p>
+    <w:p>
+      <w:pPr>
+        <w:pStyle w:val="ListParagraph"/>
+        <w:numPr>
+          <w:ilvl w:val="0"/>
+          <w:numId w:val="2"/>
+        </w:numPr>
+        <w:rPr>
+          <w:sz w:val="24"/>
+          <w:szCs w:val="24"/>
+        </w:rPr>
+      </w:pPr>
+      <w:r>
+        <w:rPr>
+          <w:sz w:val="24"/>
+          <w:szCs w:val="24"/>
+        </w:rPr>
+        <w:t>Own Org Analysis:</w:t>
+      </w:r>
+    </w:p>
+    <w:p>
+      <w:pPr>
+        <w:pStyle w:val="ListParagraph"/>
+        <w:numPr>
+          <w:ilvl w:val="1"/>
+          <w:numId w:val="2"/>
+        </w:numPr>
+        <w:rPr>
+          <w:sz w:val="24"/>
+          <w:szCs w:val="24"/>
+        </w:rPr>
+      </w:pPr>
+      <w:r>
+        <w:rPr>
+          <w:sz w:val="24"/>
+          <w:szCs w:val="24"/>
+        </w:rPr>
+        <w:t>Formalism was marginally related to perception of procedural justice, and utilitarianism was related to perception of distributive justice.</w:t>
+      </w:r>
+    </w:p>
+    <w:p>
+      <w:pPr>
+        <w:pStyle w:val="ListParagraph"/>
+        <w:numPr>
+          <w:ilvl w:val="0"/>
+          <w:numId w:val="2"/>
+        </w:numPr>
+        <w:rPr>
+          <w:sz w:val="24"/>
+          <w:szCs w:val="24"/>
+        </w:rPr>
+      </w:pPr>
+      <w:r>
+        <w:rPr>
+          <w:sz w:val="24"/>
+          <w:szCs w:val="24"/>
+        </w:rPr>
+        <w:lastRenderedPageBreak/>
+        <w:t>Individual ethical frameworks ARE indeed important to perceptions and judgements of what is valuable and important.</w:t>
+      </w:r>
+    </w:p>
+    <w:p>
+      <w:pPr>
+        <w:pStyle w:val="ListParagraph"/>
+        <w:numPr>
+          <w:ilvl w:val="1"/>
+          <w:numId w:val="2"/>
+        </w:numPr>
+        <w:rPr>
+          <w:sz w:val="24"/>
+          <w:szCs w:val="24"/>
+        </w:rPr>
+      </w:pPr>
+      <w:r>
+        <w:rPr>
+          <w:sz w:val="24"/>
+          <w:szCs w:val="24"/>
+        </w:rPr>
+        <w:t>What is the cognitive process by which ethical frameworks affect judgements??</w:t>
+      </w:r>
+    </w:p>
+    <w:p>
+      <w:pPr>
+        <w:pStyle w:val="ListParagraph"/>
+        <w:numPr>
+          <w:ilvl w:val="1"/>
+          <w:numId w:val="2"/>
+        </w:numPr>
+        <w:rPr>
+          <w:sz w:val="24"/>
+          <w:szCs w:val="24"/>
+        </w:rPr>
+      </w:pPr>
+      <w:r>
+        <w:rPr>
+          <w:sz w:val="24"/>
+          <w:szCs w:val="24"/>
+        </w:rPr>
+        <w:t>E.g. Formalists may notice procedural aspects, utilitarians notice outcomes, etc.</w:t>
+      </w:r>
+    </w:p>
+    <w:p>
+      <w:pPr>
+        <w:pStyle w:val="ListParagraph"/>
+        <w:numPr>
+          <w:ilvl w:val="1"/>
+          <w:numId w:val="2"/>
+        </w:numPr>
+        <w:rPr>
+          <w:sz w:val="24"/>
+          <w:szCs w:val="24"/>
+        </w:rPr>
+      </w:pPr>
+      <w:r>
+        <w:rPr>
+          <w:sz w:val="24"/>
+          <w:szCs w:val="24"/>
+        </w:rPr>
+        <w:t>Or… ethics can influence how information is interpreted/encoded: Formalists may give more weight to fairness aspects of procedure, for example.</w:t>
+      </w:r>
+    </w:p>
+    <w:p>
+      <w:pPr>
+        <w:pStyle w:val="ListParagraph"/>
+        <w:numPr>
+          <w:ilvl w:val="0"/>
+          <w:numId w:val="2"/>
+        </w:numPr>
+        <w:rPr>
+          <w:sz w:val="24"/>
+          <w:szCs w:val="24"/>
+        </w:rPr>
+      </w:pPr>
+      <w:r>
+        <w:rPr>
+          <w:sz w:val="24"/>
+          <w:szCs w:val="24"/>
+        </w:rPr>
+        <w:t>Could also be due to cognitive shortcuts, using a ‘fairness heuristic’</w:t>
+      </w:r>
+    </w:p>
+    <w:p>
+      <w:pPr>
+        <w:pStyle w:val="ListParagraph"/>
+        <w:numPr>
+          <w:ilvl w:val="0"/>
+          <w:numId w:val="2"/>
+        </w:numPr>
+        <w:rPr>
+          <w:sz w:val="24"/>
+          <w:szCs w:val="24"/>
+        </w:rPr>
+      </w:pPr>
+      <w:r>
+        <w:rPr>
+          <w:sz w:val="24"/>
+          <w:szCs w:val="24"/>
+        </w:rPr>
+        <w:t>Incongruence between what people prioritize means someone may thinking something is fair under criteria of formalism, but not under criteria of utility!</w:t>
+      </w:r>
+    </w:p>
+    <w:p>
+      <w:pPr>
+        <w:rPr>
+          <w:sz w:val="28"/>
+          <w:szCs w:val="28"/>
+        </w:rPr>
+      </w:pPr>
+    </w:p>
+    <w:p>
+      <w:pPr>
+        <w:autoSpaceDE w:val="0"/>
+        <w:autoSpaceDN w:val="0"/>
+        <w:adjustRightInd w:val="0"/>
+        <w:spacing w:after="0" w:line="240" w:lineRule="auto"/>
+        <w:rPr>
+          <w:sz w:val="32"/>
+          <w:szCs w:val="32"/>
+        </w:rPr>
+      </w:pPr>
+      <w:r>
+        <w:rPr>
+          <w:sz w:val="32"/>
+          <w:szCs w:val="32"/>
+        </w:rPr>
+        <w:t xml:space="preserve">Love 2018: </w:t>
+      </w:r>
+      <w:r>
+        <w:rPr>
+          <w:rFonts w:ascii="FxxscqMyriadPro-SemiboldSemiCn" w:hAnsi="FxxscqMyriadPro-SemiboldSemiCn" w:cs="FxxscqMyriadPro-SemiboldSemiCn"/>
+          <w:sz w:val="32"/>
+          <w:szCs w:val="32"/>
+        </w:rPr>
+        <w:t>The Ethical Standards of Judgment Questionnaire</w:t>
+      </w:r>
+      <w:r>
+        <w:rPr>
+          <w:rFonts w:ascii="FxxscqMyriadPro-SemiboldSemiCn" w:hAnsi="FxxscqMyriadPro-SemiboldSemiCn" w:cs="FxxscqMyriadPro-SemiboldSemiCn"/>
+          <w:sz w:val="32"/>
+          <w:szCs w:val="32"/>
+        </w:rPr>
+        <w:t xml:space="preserve"> – </w:t>
+      </w:r>
+      <w:r>
+        <w:rPr>
+          <w:rFonts w:ascii="FxxscqMyriadPro-SemiboldSemiCn" w:hAnsi="FxxscqMyriadPro-SemiboldSemiCn" w:cs="FxxscqMyriadPro-SemiboldSemiCn"/>
+          <w:sz w:val="32"/>
+          <w:szCs w:val="32"/>
+        </w:rPr>
+        <w:t>Development</w:t>
+      </w:r>
+      <w:r>
+        <w:rPr>
+          <w:rFonts w:ascii="FxxscqMyriadPro-SemiboldSemiCn" w:hAnsi="FxxscqMyriadPro-SemiboldSemiCn" w:cs="FxxscqMyriadPro-SemiboldSemiCn"/>
+          <w:sz w:val="32"/>
+          <w:szCs w:val="32"/>
+        </w:rPr>
+        <w:t xml:space="preserve"> </w:t>
+      </w:r>
+      <w:r>
+        <w:rPr>
+          <w:rFonts w:ascii="FxxscqMyriadPro-SemiboldSemiCn" w:hAnsi="FxxscqMyriadPro-SemiboldSemiCn" w:cs="FxxscqMyriadPro-SemiboldSemiCn"/>
+          <w:sz w:val="32"/>
+          <w:szCs w:val="32"/>
+        </w:rPr>
+        <w:t>and Validation of Independent Measures of Formalism</w:t>
+      </w:r>
+      <w:r>
+        <w:rPr>
+          <w:rFonts w:ascii="FxxscqMyriadPro-SemiboldSemiCn" w:hAnsi="FxxscqMyriadPro-SemiboldSemiCn" w:cs="FxxscqMyriadPro-SemiboldSemiCn"/>
+          <w:sz w:val="32"/>
+          <w:szCs w:val="32"/>
+        </w:rPr>
+        <w:t xml:space="preserve"> </w:t>
+      </w:r>
+      <w:r>
+        <w:rPr>
+          <w:rFonts w:ascii="FxxscqMyriadPro-SemiboldSemiCn" w:hAnsi="FxxscqMyriadPro-SemiboldSemiCn" w:cs="FxxscqMyriadPro-SemiboldSemiCn"/>
+          <w:sz w:val="32"/>
+          <w:szCs w:val="32"/>
+        </w:rPr>
+        <w:t>and Consequentialism</w:t>
+      </w:r>
+    </w:p>
+    <w:p>
+      <w:pPr>
+        <w:pStyle w:val="ListParagraph"/>
+        <w:numPr>
+          <w:ilvl w:val="0"/>
+          <w:numId w:val="2"/>
+        </w:numPr>
+        <w:rPr>
+          <w:sz w:val="24"/>
+          <w:szCs w:val="24"/>
+        </w:rPr>
+      </w:pPr>
+      <w:r>
+        <w:rPr>
+          <w:sz w:val="24"/>
+          <w:szCs w:val="24"/>
+        </w:rPr>
+        <w:t>This paper focuses on how to measure the ethical frameworks of consequentialism (utilitarianism) and formalism</w:t>
+      </w:r>
+      <w:r>
+        <w:rPr>
+          <w:sz w:val="24"/>
+          <w:szCs w:val="24"/>
+        </w:rPr>
+        <w:t>, and measuring the two elements independently!</w:t>
+      </w:r>
+    </w:p>
+    <w:p>
+      <w:pPr>
+        <w:pStyle w:val="ListParagraph"/>
+        <w:numPr>
+          <w:ilvl w:val="1"/>
+          <w:numId w:val="2"/>
+        </w:numPr>
+        <w:rPr>
+          <w:sz w:val="24"/>
+          <w:szCs w:val="24"/>
+        </w:rPr>
+      </w:pPr>
+      <w:r>
+        <w:rPr>
+          <w:sz w:val="24"/>
+          <w:szCs w:val="24"/>
+        </w:rPr>
+        <w:t>Follows contemporary work and theory/statistical dependability!</w:t>
+      </w:r>
+    </w:p>
+    <w:p>
+      <w:pPr>
+        <w:pStyle w:val="ListParagraph"/>
+        <w:numPr>
+          <w:ilvl w:val="0"/>
+          <w:numId w:val="2"/>
+        </w:numPr>
+        <w:rPr>
+          <w:sz w:val="24"/>
+          <w:szCs w:val="24"/>
+        </w:rPr>
+      </w:pPr>
+      <w:r>
+        <w:rPr>
+          <w:sz w:val="24"/>
+          <w:szCs w:val="24"/>
+        </w:rPr>
+        <w:t>New, valid, scale to measure consequentialism and formalism being well grounded in prior research.</w:t>
+      </w:r>
+    </w:p>
+    <w:p>
+      <w:pPr>
+        <w:pStyle w:val="ListParagraph"/>
+        <w:numPr>
+          <w:ilvl w:val="1"/>
+          <w:numId w:val="2"/>
+        </w:numPr>
+        <w:rPr>
+          <w:sz w:val="24"/>
+          <w:szCs w:val="24"/>
+        </w:rPr>
+      </w:pPr>
+      <w:r>
+        <w:rPr>
+          <w:sz w:val="24"/>
+          <w:szCs w:val="24"/>
+        </w:rPr>
+        <w:t>Measurement items develop in first 3 studies, fourth study addresses discriminant validity, 5-6</w:t>
+      </w:r>
+      <w:r>
+        <w:rPr>
+          <w:sz w:val="24"/>
+          <w:szCs w:val="24"/>
+          <w:vertAlign w:val="superscript"/>
+        </w:rPr>
+        <w:t>th</w:t>
+      </w:r>
+      <w:r>
+        <w:rPr>
+          <w:sz w:val="24"/>
+          <w:szCs w:val="24"/>
+        </w:rPr>
+        <w:t xml:space="preserve"> studies give insight onto how both consequentialism and formalism scores predict how people perceive behaviors in both consumer and religious beliefs</w:t>
+      </w:r>
+    </w:p>
+    <w:p>
+      <w:pPr>
+        <w:pStyle w:val="ListParagraph"/>
+        <w:numPr>
+          <w:ilvl w:val="0"/>
+          <w:numId w:val="2"/>
+        </w:numPr>
+        <w:rPr>
+          <w:sz w:val="24"/>
+          <w:szCs w:val="24"/>
+        </w:rPr>
+      </w:pPr>
+      <w:r>
+        <w:rPr>
+          <w:sz w:val="24"/>
+          <w:szCs w:val="24"/>
+        </w:rPr>
+        <w:t>Contemporary research notes that harmful actions must be categorized as ‘acceptable’ or ‘unacceptable’, tacitly endorsing deontology or utilitarianism</w:t>
+      </w:r>
+      <w:r>
+        <w:rPr>
+          <w:sz w:val="24"/>
+          <w:szCs w:val="24"/>
+        </w:rPr>
+        <w:t>. This confound is fine if the moral inclinations were inversely related (high deontology = low utility and vice/versa)</w:t>
+      </w:r>
+      <w:r>
+        <w:rPr>
+          <w:sz w:val="24"/>
+          <w:szCs w:val="24"/>
+        </w:rPr>
+        <w:t>. However, this is NOT the case, and both can be high or low separately!</w:t>
+      </w:r>
+    </w:p>
+    <w:p>
+      <w:pPr>
+        <w:pStyle w:val="ListParagraph"/>
+        <w:numPr>
+          <w:ilvl w:val="1"/>
+          <w:numId w:val="2"/>
+        </w:numPr>
+        <w:rPr>
+          <w:sz w:val="24"/>
+          <w:szCs w:val="24"/>
+        </w:rPr>
+      </w:pPr>
+      <w:r>
+        <w:rPr>
+          <w:sz w:val="24"/>
+          <w:szCs w:val="24"/>
+        </w:rPr>
+        <w:t>E.g. Deontologist = follows principles, thus an anti-deontologist = IGNORES principles? This is crazy, and doesn’t suggest they care about outcomes instead of principles. The hypothetical anti-deontologist would make choices based on what takes the least effort as well as utility</w:t>
+      </w:r>
+      <w:r>
+        <w:rPr>
+          <w:sz w:val="24"/>
+          <w:szCs w:val="24"/>
+        </w:rPr>
+        <w:t xml:space="preserve"> (anti-utilitarian is much the same w.r.t. NOT adhering to principles, it’s not necessary to do so!)</w:t>
+      </w:r>
+    </w:p>
+    <w:p>
+      <w:pPr>
+        <w:pStyle w:val="ListParagraph"/>
+        <w:numPr>
+          <w:ilvl w:val="0"/>
+          <w:numId w:val="2"/>
+        </w:numPr>
+        <w:rPr>
+          <w:sz w:val="24"/>
+          <w:szCs w:val="24"/>
+        </w:rPr>
+      </w:pPr>
+      <w:r>
+        <w:rPr>
+          <w:sz w:val="24"/>
+          <w:szCs w:val="24"/>
+        </w:rPr>
+        <w:t>Note – Authors consider a difference between consequentialism and utilitarianism!</w:t>
+      </w:r>
+    </w:p>
+    <w:p>
+      <w:pPr>
+        <w:pStyle w:val="ListParagraph"/>
+        <w:numPr>
+          <w:ilvl w:val="1"/>
+          <w:numId w:val="2"/>
+        </w:numPr>
+        <w:rPr>
+          <w:sz w:val="24"/>
+          <w:szCs w:val="24"/>
+        </w:rPr>
+      </w:pPr>
+      <w:r>
+        <w:rPr>
+          <w:sz w:val="24"/>
+          <w:szCs w:val="24"/>
+        </w:rPr>
+        <w:t>“The tendency to assess ethical situations in terms of their consequences to people”</w:t>
+      </w:r>
+    </w:p>
+    <w:p>
+      <w:pPr>
+        <w:pStyle w:val="ListParagraph"/>
+        <w:numPr>
+          <w:ilvl w:val="1"/>
+          <w:numId w:val="2"/>
+        </w:numPr>
+        <w:rPr>
+          <w:sz w:val="24"/>
+          <w:szCs w:val="24"/>
+        </w:rPr>
+      </w:pPr>
+      <w:r>
+        <w:rPr>
+          <w:sz w:val="24"/>
+          <w:szCs w:val="24"/>
+        </w:rPr>
+        <w:t>The “rightness” of a choice is a function of the results (consequences) of that choice, and thus, rightness = maximization of wellbeing (based on outcomes!)</w:t>
+      </w:r>
+    </w:p>
+    <w:p>
+      <w:pPr>
+        <w:rPr>
+          <w:sz w:val="28"/>
+          <w:szCs w:val="28"/>
+        </w:rPr>
+      </w:pPr>
+    </w:p>
+    <w:p>
+      <w:pPr>
+        <w:rPr>
+          <w:sz w:val="28"/>
+          <w:szCs w:val="28"/>
+        </w:rPr>
+      </w:pPr>
+      <w:r>
+        <w:rPr>
+          <w:sz w:val="28"/>
+          <w:szCs w:val="28"/>
+        </w:rPr>
+        <w:lastRenderedPageBreak/>
+        <w:t>Necessary Criteria for New Measure:</w:t>
+      </w:r>
+    </w:p>
+    <w:p>
+      <w:pPr>
+        <w:pStyle w:val="ListParagraph"/>
+        <w:numPr>
+          <w:ilvl w:val="0"/>
+          <w:numId w:val="2"/>
+        </w:numPr>
+        <w:rPr>
+          <w:sz w:val="24"/>
+          <w:szCs w:val="24"/>
+        </w:rPr>
+      </w:pPr>
+      <w:r>
+        <w:rPr>
+          <w:sz w:val="24"/>
+          <w:szCs w:val="24"/>
+        </w:rPr>
+        <w:t>Formalism and consequentialism measured separately as two constructs, with discriminant validity b/w the two constructs</w:t>
+      </w:r>
+    </w:p>
+    <w:p>
+      <w:pPr>
+        <w:pStyle w:val="ListParagraph"/>
+        <w:numPr>
+          <w:ilvl w:val="1"/>
+          <w:numId w:val="2"/>
+        </w:numPr>
+        <w:rPr>
+          <w:sz w:val="24"/>
+          <w:szCs w:val="24"/>
+        </w:rPr>
+      </w:pPr>
+      <w:r>
+        <w:rPr>
+          <w:sz w:val="24"/>
+          <w:szCs w:val="24"/>
+        </w:rPr>
+        <w:t>Formalism scale needs to capture the tendency of a person to make ethical choices based on set of rules which determine whether behavior is good/bad, consequences should be irrelevant</w:t>
+      </w:r>
+    </w:p>
+    <w:p>
+      <w:pPr>
+        <w:pStyle w:val="ListParagraph"/>
+        <w:numPr>
+          <w:ilvl w:val="1"/>
+          <w:numId w:val="2"/>
+        </w:numPr>
+        <w:rPr>
+          <w:sz w:val="24"/>
+          <w:szCs w:val="24"/>
+        </w:rPr>
+      </w:pPr>
+      <w:r>
+        <w:rPr>
+          <w:sz w:val="24"/>
+          <w:szCs w:val="24"/>
+        </w:rPr>
+        <w:t>Consequentialism scale needs to capture tendency of individual to make judgements and evaluate ethical choices based on outcomes or net utility of the choice.</w:t>
+      </w:r>
+    </w:p>
+    <w:p>
+      <w:pPr>
+        <w:pStyle w:val="ListParagraph"/>
+        <w:numPr>
+          <w:ilvl w:val="2"/>
+          <w:numId w:val="2"/>
+        </w:numPr>
+        <w:rPr>
+          <w:sz w:val="24"/>
+          <w:szCs w:val="24"/>
+        </w:rPr>
+      </w:pPr>
+      <w:r>
+        <w:rPr>
+          <w:sz w:val="24"/>
+          <w:szCs w:val="24"/>
+        </w:rPr>
+        <w:t>Creates the Ethical Standards of Judgement Questionnaire (ESJQ)</w:t>
+      </w:r>
+    </w:p>
+    <w:p>
+      <w:pPr>
+        <w:rPr>
+          <w:sz w:val="24"/>
+          <w:szCs w:val="24"/>
+        </w:rPr>
+      </w:pPr>
+      <w:r>
+        <w:rPr>
+          <w:sz w:val="24"/>
+          <w:szCs w:val="24"/>
+        </w:rPr>
+        <w:t>Old Measures</w:t>
+      </w:r>
+    </w:p>
+    <w:p>
+      <w:pPr>
+        <w:pStyle w:val="ListParagraph"/>
+        <w:numPr>
+          <w:ilvl w:val="0"/>
+          <w:numId w:val="2"/>
+        </w:numPr>
+        <w:rPr>
+          <w:sz w:val="24"/>
+          <w:szCs w:val="24"/>
+        </w:rPr>
+      </w:pPr>
+      <w:r>
+        <w:rPr>
+          <w:sz w:val="24"/>
+          <w:szCs w:val="24"/>
+        </w:rPr>
+        <w:t>Measure of Ethical Viewpoints (Brady and Wheeler 1996)</w:t>
+      </w:r>
+    </w:p>
+    <w:p>
+      <w:pPr>
+        <w:pStyle w:val="ListParagraph"/>
+        <w:numPr>
+          <w:ilvl w:val="0"/>
+          <w:numId w:val="2"/>
+        </w:numPr>
+        <w:rPr>
+          <w:sz w:val="24"/>
+          <w:szCs w:val="24"/>
+        </w:rPr>
+      </w:pPr>
+      <w:r>
+        <w:rPr>
+          <w:sz w:val="24"/>
+          <w:szCs w:val="24"/>
+        </w:rPr>
+        <w:t>Survey of Ethical Theoretical Aptitudes (SETA, Brady 1990)</w:t>
+      </w:r>
+    </w:p>
+    <w:p>
+      <w:pPr>
+        <w:pStyle w:val="ListParagraph"/>
+        <w:numPr>
+          <w:ilvl w:val="1"/>
+          <w:numId w:val="2"/>
+        </w:numPr>
+        <w:rPr>
+          <w:sz w:val="24"/>
+          <w:szCs w:val="24"/>
+        </w:rPr>
+      </w:pPr>
+      <w:r>
+        <w:rPr>
+          <w:sz w:val="24"/>
+          <w:szCs w:val="24"/>
+        </w:rPr>
+        <w:t>Both used in prior research, however, there are big limits to them!</w:t>
+      </w:r>
+    </w:p>
+    <w:p>
+      <w:pPr>
+        <w:pStyle w:val="ListParagraph"/>
+        <w:numPr>
+          <w:ilvl w:val="0"/>
+          <w:numId w:val="2"/>
+        </w:numPr>
+        <w:rPr>
+          <w:sz w:val="24"/>
+          <w:szCs w:val="24"/>
+        </w:rPr>
+      </w:pPr>
+      <w:r>
+        <w:rPr>
+          <w:sz w:val="24"/>
+          <w:szCs w:val="24"/>
+        </w:rPr>
+        <w:t>MEV:</w:t>
+      </w:r>
+    </w:p>
+    <w:p>
+      <w:pPr>
+        <w:pStyle w:val="ListParagraph"/>
+        <w:numPr>
+          <w:ilvl w:val="1"/>
+          <w:numId w:val="2"/>
+        </w:numPr>
+        <w:rPr>
+          <w:sz w:val="24"/>
+          <w:szCs w:val="24"/>
+        </w:rPr>
+      </w:pPr>
+      <w:r>
+        <w:rPr>
+          <w:sz w:val="24"/>
+          <w:szCs w:val="24"/>
+        </w:rPr>
+        <w:t>Forced choice vignettes matched with a character traits measure.</w:t>
+      </w:r>
+    </w:p>
+    <w:p>
+      <w:pPr>
+        <w:pStyle w:val="ListParagraph"/>
+        <w:numPr>
+          <w:ilvl w:val="1"/>
+          <w:numId w:val="2"/>
+        </w:numPr>
+        <w:rPr>
+          <w:sz w:val="24"/>
+          <w:szCs w:val="24"/>
+        </w:rPr>
+      </w:pPr>
+      <w:r>
+        <w:rPr>
+          <w:sz w:val="24"/>
+          <w:szCs w:val="24"/>
+        </w:rPr>
+        <w:t>Biggest issue is large correlation b/w formalism and consequentialism when measured.</w:t>
+      </w:r>
+    </w:p>
+    <w:p>
+      <w:pPr>
+        <w:pStyle w:val="ListParagraph"/>
+        <w:numPr>
+          <w:ilvl w:val="1"/>
+          <w:numId w:val="2"/>
+        </w:numPr>
+        <w:rPr>
+          <w:sz w:val="24"/>
+          <w:szCs w:val="24"/>
+        </w:rPr>
+      </w:pPr>
+      <w:r>
+        <w:rPr>
+          <w:sz w:val="24"/>
+          <w:szCs w:val="24"/>
+        </w:rPr>
+        <w:t>Uncertainty whether this subscale measures constructs OTHER than consequentialism and formalism.</w:t>
+      </w:r>
+    </w:p>
+    <w:p>
+      <w:pPr>
+        <w:pStyle w:val="ListParagraph"/>
+        <w:numPr>
+          <w:ilvl w:val="0"/>
+          <w:numId w:val="2"/>
+        </w:numPr>
+        <w:rPr>
+          <w:sz w:val="24"/>
+          <w:szCs w:val="24"/>
+        </w:rPr>
+      </w:pPr>
+      <w:r>
+        <w:rPr>
+          <w:sz w:val="24"/>
+          <w:szCs w:val="24"/>
+        </w:rPr>
+        <w:t>SETA:</w:t>
+      </w:r>
+    </w:p>
+    <w:p>
+      <w:pPr>
+        <w:pStyle w:val="ListParagraph"/>
+        <w:numPr>
+          <w:ilvl w:val="1"/>
+          <w:numId w:val="2"/>
+        </w:numPr>
+        <w:rPr>
+          <w:sz w:val="24"/>
+          <w:szCs w:val="24"/>
+        </w:rPr>
+      </w:pPr>
+      <w:r>
+        <w:rPr>
+          <w:sz w:val="24"/>
+          <w:szCs w:val="24"/>
+        </w:rPr>
+        <w:t>Measures individual preference for consequentialist or formalist framework</w:t>
+      </w:r>
+      <w:r>
+        <w:rPr>
+          <w:sz w:val="24"/>
+          <w:szCs w:val="24"/>
+        </w:rPr>
+        <w:t>.</w:t>
+      </w:r>
+    </w:p>
+    <w:p>
+      <w:pPr>
+        <w:rPr>
+          <w:sz w:val="28"/>
+          <w:szCs w:val="28"/>
+        </w:rPr>
+      </w:pPr>
+    </w:p>
+    <w:p>
+      <w:pPr>
+        <w:rPr>
+          <w:sz w:val="28"/>
+          <w:szCs w:val="28"/>
+        </w:rPr>
+      </w:pPr>
+    </w:p>
+    <w:p>
+      <w:pPr>
+        <w:rPr>
+          <w:sz w:val="28"/>
+          <w:szCs w:val="28"/>
         </w:rPr>
       </w:pPr>
     </w:p>

</xml_diff>

<commit_message>
Read a few papes and have some seeds of ideas for sub-studies for research!
</commit_message>
<xml_diff>
--- a/Dissertation Reading/Moral Decision Theory/Moral Decision Notes.docx
+++ b/Dissertation Reading/Moral Decision Theory/Moral Decision Notes.docx
@@ -206,8 +206,17 @@
           <w:sz w:val="24"/>
           <w:szCs w:val="24"/>
         </w:rPr>
-        <w:t>Respect for persons, both by informing them what is happening, and protecting those with lower autonomy</w:t>
-      </w:r>
+        <w:t xml:space="preserve">Respect for persons, both by informing them what is happening, and protecting those with lower </w:t>
+      </w:r>
+      <w:proofErr w:type="gramStart"/>
+      <w:r>
+        <w:rPr>
+          <w:sz w:val="24"/>
+          <w:szCs w:val="24"/>
+        </w:rPr>
+        <w:t>autonomy</w:t>
+      </w:r>
+      <w:proofErr w:type="gramEnd"/>
     </w:p>
     <w:p>
       <w:pPr>
@@ -246,8 +255,17 @@
           <w:sz w:val="24"/>
           <w:szCs w:val="24"/>
         </w:rPr>
-        <w:t>Respect people’s decisions, protect them from harm, and ensure well-being</w:t>
-      </w:r>
+        <w:t xml:space="preserve">Respect people’s decisions, protect them from harm, and ensure </w:t>
+      </w:r>
+      <w:proofErr w:type="gramStart"/>
+      <w:r>
+        <w:rPr>
+          <w:sz w:val="24"/>
+          <w:szCs w:val="24"/>
+        </w:rPr>
+        <w:t>well-being</w:t>
+      </w:r>
+      <w:proofErr w:type="gramEnd"/>
     </w:p>
     <w:p>
       <w:pPr>
@@ -312,8 +330,18 @@
           <w:szCs w:val="24"/>
           <w:highlight w:val="yellow"/>
         </w:rPr>
-        <w:t>This clearly doesn’t happen “as-is” so we can point to this as a major weakness/concern of ethical healthcare theory</w:t>
-      </w:r>
+        <w:t xml:space="preserve">This clearly doesn’t happen “as-is” so we can point to this as a major weakness/concern of ethical healthcare </w:t>
+      </w:r>
+      <w:proofErr w:type="gramStart"/>
+      <w:r>
+        <w:rPr>
+          <w:sz w:val="24"/>
+          <w:szCs w:val="24"/>
+          <w:highlight w:val="yellow"/>
+        </w:rPr>
+        <w:t>theory</w:t>
+      </w:r>
+      <w:proofErr w:type="gramEnd"/>
     </w:p>
     <w:p>
       <w:pPr>
@@ -392,7 +420,23 @@
           <w:sz w:val="24"/>
           <w:szCs w:val="24"/>
         </w:rPr>
-        <w:t>Utilitarian ethics are inclined to be society-centered; this values care for the greatest welfare for the greatest number of human beings;</w:t>
+        <w:t xml:space="preserve">Utilitarian ethics are inclined to be society-centered; </w:t>
+      </w:r>
+      <w:proofErr w:type="gramStart"/>
+      <w:r>
+        <w:rPr>
+          <w:sz w:val="24"/>
+          <w:szCs w:val="24"/>
+        </w:rPr>
+        <w:t>this</w:t>
+      </w:r>
+      <w:proofErr w:type="gramEnd"/>
+      <w:r>
+        <w:rPr>
+          <w:sz w:val="24"/>
+          <w:szCs w:val="24"/>
+        </w:rPr>
+        <w:t xml:space="preserve"> values care for the greatest welfare for the greatest number of human beings;</w:t>
       </w:r>
       <w:r>
         <w:rPr>
@@ -493,7 +537,23 @@
           <w:sz w:val="24"/>
           <w:szCs w:val="24"/>
         </w:rPr>
-        <w:t>Consequentialist ethical theories; maximize utility and prioritize public happiness.</w:t>
+        <w:t xml:space="preserve">Consequentialist ethical </w:t>
+      </w:r>
+      <w:proofErr w:type="gramStart"/>
+      <w:r>
+        <w:rPr>
+          <w:sz w:val="24"/>
+          <w:szCs w:val="24"/>
+        </w:rPr>
+        <w:t>theories;</w:t>
+      </w:r>
+      <w:proofErr w:type="gramEnd"/>
+      <w:r>
+        <w:rPr>
+          <w:sz w:val="24"/>
+          <w:szCs w:val="24"/>
+        </w:rPr>
+        <w:t xml:space="preserve"> maximize utility and prioritize public happiness.</w:t>
       </w:r>
     </w:p>
     <w:p>
@@ -614,7 +674,25 @@
           <w:sz w:val="24"/>
           <w:szCs w:val="24"/>
         </w:rPr>
-        <w:t>Whether an action is moral is evaluated by the nature of the action, not it’s consequences.</w:t>
+        <w:t xml:space="preserve">Whether an action is moral is evaluated by the nature of the action, not </w:t>
+      </w:r>
+      <w:proofErr w:type="spellStart"/>
+      <w:proofErr w:type="gramStart"/>
+      <w:r>
+        <w:rPr>
+          <w:sz w:val="24"/>
+          <w:szCs w:val="24"/>
+        </w:rPr>
+        <w:t>it’s</w:t>
+      </w:r>
+      <w:proofErr w:type="spellEnd"/>
+      <w:proofErr w:type="gramEnd"/>
+      <w:r>
+        <w:rPr>
+          <w:sz w:val="24"/>
+          <w:szCs w:val="24"/>
+        </w:rPr>
+        <w:t xml:space="preserve"> consequences.</w:t>
       </w:r>
     </w:p>
     <w:p>
@@ -763,7 +841,23 @@
           <w:sz w:val="24"/>
           <w:szCs w:val="24"/>
         </w:rPr>
-        <w:t>, people can get healthcare from their job – if they were part of society and being productive they WOULD have healthcare (suffering from no healthcare is a choice and consequence)</w:t>
+        <w:t xml:space="preserve">, people can get healthcare from their job – if they were part of society and being </w:t>
+      </w:r>
+      <w:proofErr w:type="gramStart"/>
+      <w:r>
+        <w:rPr>
+          <w:sz w:val="24"/>
+          <w:szCs w:val="24"/>
+        </w:rPr>
+        <w:t>productive</w:t>
+      </w:r>
+      <w:proofErr w:type="gramEnd"/>
+      <w:r>
+        <w:rPr>
+          <w:sz w:val="24"/>
+          <w:szCs w:val="24"/>
+        </w:rPr>
+        <w:t xml:space="preserve"> they WOULD have healthcare (suffering from no healthcare is a choice and consequence)</w:t>
       </w:r>
       <w:r>
         <w:rPr>
@@ -790,8 +884,17 @@
           <w:sz w:val="24"/>
           <w:szCs w:val="24"/>
         </w:rPr>
-        <w:t>UHC is bad because we need high privatized healthcare spending in order to push forward innovation</w:t>
-      </w:r>
+        <w:t xml:space="preserve">UHC is bad because we need high privatized healthcare spending in order to push forward </w:t>
+      </w:r>
+      <w:proofErr w:type="gramStart"/>
+      <w:r>
+        <w:rPr>
+          <w:sz w:val="24"/>
+          <w:szCs w:val="24"/>
+        </w:rPr>
+        <w:t>innovation</w:t>
+      </w:r>
+      <w:proofErr w:type="gramEnd"/>
     </w:p>
     <w:p>
       <w:pPr>
@@ -854,7 +957,23 @@
           <w:sz w:val="24"/>
           <w:szCs w:val="24"/>
         </w:rPr>
-        <w:t xml:space="preserve">This paper focuses on ‘disaster’ striking wherein normal procedures need to be modified </w:t>
+        <w:t xml:space="preserve">This paper focuses on ‘disaster’ striking wherein normal procedures need to be </w:t>
+      </w:r>
+      <w:proofErr w:type="gramStart"/>
+      <w:r>
+        <w:rPr>
+          <w:sz w:val="24"/>
+          <w:szCs w:val="24"/>
+        </w:rPr>
+        <w:t>modified</w:t>
+      </w:r>
+      <w:proofErr w:type="gramEnd"/>
+      <w:r>
+        <w:rPr>
+          <w:sz w:val="24"/>
+          <w:szCs w:val="24"/>
+        </w:rPr>
+        <w:t xml:space="preserve"> </w:t>
       </w:r>
     </w:p>
     <w:p>
@@ -894,7 +1013,23 @@
           <w:sz w:val="24"/>
           <w:szCs w:val="24"/>
         </w:rPr>
-        <w:t xml:space="preserve">Compare and contrast </w:t>
+        <w:t xml:space="preserve">Compare and </w:t>
+      </w:r>
+      <w:proofErr w:type="gramStart"/>
+      <w:r>
+        <w:rPr>
+          <w:sz w:val="24"/>
+          <w:szCs w:val="24"/>
+        </w:rPr>
+        <w:t>contrast</w:t>
+      </w:r>
+      <w:proofErr w:type="gramEnd"/>
+      <w:r>
+        <w:rPr>
+          <w:sz w:val="24"/>
+          <w:szCs w:val="24"/>
+        </w:rPr>
+        <w:t xml:space="preserve"> </w:t>
       </w:r>
     </w:p>
     <w:p>
@@ -961,7 +1096,23 @@
           <w:sz w:val="24"/>
           <w:szCs w:val="24"/>
         </w:rPr>
-        <w:t>“Making a life or death decision that a patient will consume too many resources and must go into the dead or dying category runs counter to the moral intuition of most people and most nurses, as well as counter to the typical ethical principles that</w:t>
+        <w:t xml:space="preserve">“Making a </w:t>
+      </w:r>
+      <w:proofErr w:type="gramStart"/>
+      <w:r>
+        <w:rPr>
+          <w:sz w:val="24"/>
+          <w:szCs w:val="24"/>
+        </w:rPr>
+        <w:t>life or death</w:t>
+      </w:r>
+      <w:proofErr w:type="gramEnd"/>
+      <w:r>
+        <w:rPr>
+          <w:sz w:val="24"/>
+          <w:szCs w:val="24"/>
+        </w:rPr>
+        <w:t xml:space="preserve"> decision that a patient will consume too many resources and must go into the dead or dying category runs counter to the moral intuition of most people and most nurses, as well as counter to the typical ethical principles that</w:t>
       </w:r>
       <w:r>
         <w:rPr>
@@ -1077,27 +1228,59 @@
           <w:sz w:val="24"/>
           <w:szCs w:val="24"/>
         </w:rPr>
-        <w:t>This is similar to utilitarian ethical theory!</w:t>
-      </w:r>
-    </w:p>
-    <w:p>
-      <w:pPr>
-        <w:pStyle w:val="ListParagraph"/>
-        <w:numPr>
-          <w:ilvl w:val="1"/>
-          <w:numId w:val="2"/>
-        </w:numPr>
-        <w:rPr>
-          <w:sz w:val="24"/>
-          <w:szCs w:val="24"/>
-        </w:rPr>
-      </w:pPr>
-      <w:r>
-        <w:rPr>
-          <w:sz w:val="24"/>
-          <w:szCs w:val="24"/>
-        </w:rPr>
-        <w:t>The process here is in direct contrast to system used in emergency departments! If someone is doing very badly in an ED, they are taken care of first and EVERYTHING is done to try to save that person, no matter the resources.</w:t>
+        <w:t xml:space="preserve">This is </w:t>
+      </w:r>
+      <w:proofErr w:type="gramStart"/>
+      <w:r>
+        <w:rPr>
+          <w:sz w:val="24"/>
+          <w:szCs w:val="24"/>
+        </w:rPr>
+        <w:t>similar to</w:t>
+      </w:r>
+      <w:proofErr w:type="gramEnd"/>
+      <w:r>
+        <w:rPr>
+          <w:sz w:val="24"/>
+          <w:szCs w:val="24"/>
+        </w:rPr>
+        <w:t xml:space="preserve"> utilitarian ethical theory!</w:t>
+      </w:r>
+    </w:p>
+    <w:p>
+      <w:pPr>
+        <w:pStyle w:val="ListParagraph"/>
+        <w:numPr>
+          <w:ilvl w:val="1"/>
+          <w:numId w:val="2"/>
+        </w:numPr>
+        <w:rPr>
+          <w:sz w:val="24"/>
+          <w:szCs w:val="24"/>
+        </w:rPr>
+      </w:pPr>
+      <w:r>
+        <w:rPr>
+          <w:sz w:val="24"/>
+          <w:szCs w:val="24"/>
+        </w:rPr>
+        <w:t xml:space="preserve">The process here is in direct contrast to </w:t>
+      </w:r>
+      <w:proofErr w:type="gramStart"/>
+      <w:r>
+        <w:rPr>
+          <w:sz w:val="24"/>
+          <w:szCs w:val="24"/>
+        </w:rPr>
+        <w:t>system</w:t>
+      </w:r>
+      <w:proofErr w:type="gramEnd"/>
+      <w:r>
+        <w:rPr>
+          <w:sz w:val="24"/>
+          <w:szCs w:val="24"/>
+        </w:rPr>
+        <w:t xml:space="preserve"> used in emergency departments! If someone is doing very badly in an ED, they are taken care of first and EVERYTHING is done to try to save that person, no matter the resources.</w:t>
       </w:r>
     </w:p>
     <w:p>
@@ -1137,7 +1320,23 @@
           <w:sz w:val="24"/>
           <w:szCs w:val="24"/>
         </w:rPr>
-        <w:t>Covers the conflict between caring for every patient, and doing the most good for the most people.</w:t>
+        <w:t xml:space="preserve">Covers the conflict between caring for every </w:t>
+      </w:r>
+      <w:proofErr w:type="gramStart"/>
+      <w:r>
+        <w:rPr>
+          <w:sz w:val="24"/>
+          <w:szCs w:val="24"/>
+        </w:rPr>
+        <w:t>patient, and</w:t>
+      </w:r>
+      <w:proofErr w:type="gramEnd"/>
+      <w:r>
+        <w:rPr>
+          <w:sz w:val="24"/>
+          <w:szCs w:val="24"/>
+        </w:rPr>
+        <w:t xml:space="preserve"> doing the most good for the most people.</w:t>
       </w:r>
     </w:p>
     <w:p>
@@ -1227,50 +1426,92 @@
           <w:sz w:val="24"/>
           <w:szCs w:val="24"/>
         </w:rPr>
-        <w:t>Justice w.r.t. resource allocation has less support!</w:t>
-      </w:r>
-    </w:p>
-    <w:p>
-      <w:pPr>
-        <w:pStyle w:val="ListParagraph"/>
-        <w:numPr>
-          <w:ilvl w:val="1"/>
-          <w:numId w:val="2"/>
-        </w:numPr>
-        <w:rPr>
-          <w:sz w:val="24"/>
-          <w:szCs w:val="24"/>
-        </w:rPr>
-      </w:pPr>
-      <w:r>
-        <w:rPr>
-          <w:sz w:val="24"/>
-          <w:szCs w:val="24"/>
-        </w:rPr>
-        <w:t>Due to high-profiles given to technological interventions @ beginning and end of life.</w:t>
-      </w:r>
-    </w:p>
-    <w:p>
-      <w:pPr>
-        <w:pStyle w:val="ListParagraph"/>
-        <w:numPr>
-          <w:ilvl w:val="1"/>
-          <w:numId w:val="2"/>
-        </w:numPr>
-        <w:rPr>
-          <w:sz w:val="24"/>
-          <w:szCs w:val="24"/>
-          <w:highlight w:val="yellow"/>
-        </w:rPr>
-      </w:pPr>
-      <w:r>
-        <w:rPr>
-          <w:sz w:val="24"/>
-          <w:szCs w:val="24"/>
-          <w:highlight w:val="yellow"/>
-        </w:rPr>
-        <w:t>Focus on ‘individual liberty’ and the ‘free market’ eclipses considerations of ‘social justice’</w:t>
-      </w:r>
+        <w:t xml:space="preserve">Justice </w:t>
+      </w:r>
+      <w:proofErr w:type="spellStart"/>
+      <w:r>
+        <w:rPr>
+          <w:sz w:val="24"/>
+          <w:szCs w:val="24"/>
+        </w:rPr>
+        <w:t>w.r.t.</w:t>
+      </w:r>
+      <w:proofErr w:type="spellEnd"/>
+      <w:r>
+        <w:rPr>
+          <w:sz w:val="24"/>
+          <w:szCs w:val="24"/>
+        </w:rPr>
+        <w:t xml:space="preserve"> resource allocation has less support!</w:t>
+      </w:r>
+    </w:p>
+    <w:p>
+      <w:pPr>
+        <w:pStyle w:val="ListParagraph"/>
+        <w:numPr>
+          <w:ilvl w:val="1"/>
+          <w:numId w:val="2"/>
+        </w:numPr>
+        <w:rPr>
+          <w:sz w:val="24"/>
+          <w:szCs w:val="24"/>
+        </w:rPr>
+      </w:pPr>
+      <w:r>
+        <w:rPr>
+          <w:sz w:val="24"/>
+          <w:szCs w:val="24"/>
+        </w:rPr>
+        <w:t xml:space="preserve">Due to </w:t>
+      </w:r>
+      <w:proofErr w:type="gramStart"/>
+      <w:r>
+        <w:rPr>
+          <w:sz w:val="24"/>
+          <w:szCs w:val="24"/>
+        </w:rPr>
+        <w:t>high-profiles</w:t>
+      </w:r>
+      <w:proofErr w:type="gramEnd"/>
+      <w:r>
+        <w:rPr>
+          <w:sz w:val="24"/>
+          <w:szCs w:val="24"/>
+        </w:rPr>
+        <w:t xml:space="preserve"> given to technological interventions @ beginning and end of life.</w:t>
+      </w:r>
+    </w:p>
+    <w:p>
+      <w:pPr>
+        <w:pStyle w:val="ListParagraph"/>
+        <w:numPr>
+          <w:ilvl w:val="1"/>
+          <w:numId w:val="2"/>
+        </w:numPr>
+        <w:rPr>
+          <w:sz w:val="24"/>
+          <w:szCs w:val="24"/>
+          <w:highlight w:val="yellow"/>
+        </w:rPr>
+      </w:pPr>
+      <w:r>
+        <w:rPr>
+          <w:sz w:val="24"/>
+          <w:szCs w:val="24"/>
+          <w:highlight w:val="yellow"/>
+        </w:rPr>
+        <w:t xml:space="preserve">Focus on ‘individual liberty’ and the ‘free market’ eclipses considerations of ‘social </w:t>
+      </w:r>
+      <w:proofErr w:type="gramStart"/>
+      <w:r>
+        <w:rPr>
+          <w:sz w:val="24"/>
+          <w:szCs w:val="24"/>
+          <w:highlight w:val="yellow"/>
+        </w:rPr>
+        <w:t>justice’</w:t>
+      </w:r>
+      <w:proofErr w:type="gramEnd"/>
     </w:p>
     <w:p>
       <w:pPr>
@@ -1291,28 +1532,64 @@
           <w:szCs w:val="24"/>
           <w:highlight w:val="yellow"/>
         </w:rPr>
-        <w:t>How can we compare and contrast these two concerns against each other?</w:t>
-      </w:r>
-    </w:p>
-    <w:p>
-      <w:pPr>
-        <w:pStyle w:val="ListParagraph"/>
-        <w:numPr>
-          <w:ilvl w:val="1"/>
-          <w:numId w:val="2"/>
-        </w:numPr>
-        <w:rPr>
-          <w:sz w:val="24"/>
-          <w:szCs w:val="24"/>
-        </w:rPr>
-      </w:pPr>
-      <w:r>
-        <w:rPr>
-          <w:sz w:val="24"/>
-          <w:szCs w:val="24"/>
-        </w:rPr>
-        <w:t>Self determination, civil and political rights, free trade are HIGHLY prized</w:t>
-      </w:r>
+        <w:t xml:space="preserve">How can we </w:t>
+      </w:r>
+      <w:proofErr w:type="gramStart"/>
+      <w:r>
+        <w:rPr>
+          <w:sz w:val="24"/>
+          <w:szCs w:val="24"/>
+          <w:highlight w:val="yellow"/>
+        </w:rPr>
+        <w:t>compare and contrast</w:t>
+      </w:r>
+      <w:proofErr w:type="gramEnd"/>
+      <w:r>
+        <w:rPr>
+          <w:sz w:val="24"/>
+          <w:szCs w:val="24"/>
+          <w:highlight w:val="yellow"/>
+        </w:rPr>
+        <w:t xml:space="preserve"> these two concerns against each other?</w:t>
+      </w:r>
+    </w:p>
+    <w:p>
+      <w:pPr>
+        <w:pStyle w:val="ListParagraph"/>
+        <w:numPr>
+          <w:ilvl w:val="1"/>
+          <w:numId w:val="2"/>
+        </w:numPr>
+        <w:rPr>
+          <w:sz w:val="24"/>
+          <w:szCs w:val="24"/>
+        </w:rPr>
+      </w:pPr>
+      <w:proofErr w:type="spellStart"/>
+      <w:r>
+        <w:rPr>
+          <w:sz w:val="24"/>
+          <w:szCs w:val="24"/>
+        </w:rPr>
+        <w:t>Self determination</w:t>
+      </w:r>
+      <w:proofErr w:type="spellEnd"/>
+      <w:r>
+        <w:rPr>
+          <w:sz w:val="24"/>
+          <w:szCs w:val="24"/>
+        </w:rPr>
+        <w:t xml:space="preserve">, civil and political rights, free trade are HIGHLY </w:t>
+      </w:r>
+      <w:proofErr w:type="gramStart"/>
+      <w:r>
+        <w:rPr>
+          <w:sz w:val="24"/>
+          <w:szCs w:val="24"/>
+        </w:rPr>
+        <w:t>prized</w:t>
+      </w:r>
+      <w:proofErr w:type="gramEnd"/>
     </w:p>
     <w:p>
       <w:pPr>
@@ -1331,7 +1608,23 @@
           <w:sz w:val="24"/>
           <w:szCs w:val="24"/>
         </w:rPr>
-        <w:t>Socioeconomic rights, government control w.r.t. healthcare, and civic responsibilities are FEARED and UNDEREMPHASIZED</w:t>
+        <w:t xml:space="preserve">Socioeconomic rights, government control </w:t>
+      </w:r>
+      <w:proofErr w:type="spellStart"/>
+      <w:r>
+        <w:rPr>
+          <w:sz w:val="24"/>
+          <w:szCs w:val="24"/>
+        </w:rPr>
+        <w:t>w.r.t.</w:t>
+      </w:r>
+      <w:proofErr w:type="spellEnd"/>
+      <w:r>
+        <w:rPr>
+          <w:sz w:val="24"/>
+          <w:szCs w:val="24"/>
+        </w:rPr>
+        <w:t xml:space="preserve"> healthcare, and civic responsibilities are FEARED and UNDEREMPHASIZED</w:t>
       </w:r>
     </w:p>
     <w:p>
@@ -1353,48 +1646,91 @@
           <w:szCs w:val="24"/>
           <w:highlight w:val="yellow"/>
         </w:rPr>
-        <w:t>Concern about excessive state power, potentially subject to public accountability through the democratic process, however, seems to have been, traded for the progressive accumulation of (almost anarchic) power by private corporations that have been freed from accountability by "deregulation”</w:t>
-      </w:r>
-    </w:p>
-    <w:p>
-      <w:pPr>
-        <w:pStyle w:val="ListParagraph"/>
-        <w:numPr>
-          <w:ilvl w:val="0"/>
-          <w:numId w:val="2"/>
-        </w:numPr>
-        <w:rPr>
-          <w:sz w:val="24"/>
-          <w:szCs w:val="24"/>
-        </w:rPr>
-      </w:pPr>
-      <w:r>
-        <w:rPr>
-          <w:sz w:val="24"/>
-          <w:szCs w:val="24"/>
-        </w:rPr>
-        <w:t>Huge annual expenditure of healthcare (10x per capita GNP of half of worlds population)</w:t>
-      </w:r>
-    </w:p>
-    <w:p>
-      <w:pPr>
-        <w:pStyle w:val="ListParagraph"/>
-        <w:numPr>
-          <w:ilvl w:val="1"/>
-          <w:numId w:val="2"/>
-        </w:numPr>
-        <w:rPr>
-          <w:sz w:val="24"/>
-          <w:szCs w:val="24"/>
-        </w:rPr>
-      </w:pPr>
-      <w:r>
-        <w:rPr>
-          <w:sz w:val="24"/>
-          <w:szCs w:val="24"/>
-        </w:rPr>
-        <w:t>Yet can’t, or CHOOSES not to provide basic minimum healthcare package?</w:t>
-      </w:r>
+        <w:t>Concern about excessive state power, potentially subject to public accountability through the democratic process, however, seems to have been, traded for the progressive accumulation of (almost anarchic) power by private corporations that have been freed from accountability by "</w:t>
+      </w:r>
+      <w:proofErr w:type="gramStart"/>
+      <w:r>
+        <w:rPr>
+          <w:sz w:val="24"/>
+          <w:szCs w:val="24"/>
+          <w:highlight w:val="yellow"/>
+        </w:rPr>
+        <w:t>deregulation</w:t>
+      </w:r>
+      <w:proofErr w:type="gramEnd"/>
+      <w:r>
+        <w:rPr>
+          <w:sz w:val="24"/>
+          <w:szCs w:val="24"/>
+          <w:highlight w:val="yellow"/>
+        </w:rPr>
+        <w:t>”</w:t>
+      </w:r>
+    </w:p>
+    <w:p>
+      <w:pPr>
+        <w:pStyle w:val="ListParagraph"/>
+        <w:numPr>
+          <w:ilvl w:val="0"/>
+          <w:numId w:val="2"/>
+        </w:numPr>
+        <w:rPr>
+          <w:sz w:val="24"/>
+          <w:szCs w:val="24"/>
+        </w:rPr>
+      </w:pPr>
+      <w:r>
+        <w:rPr>
+          <w:sz w:val="24"/>
+          <w:szCs w:val="24"/>
+        </w:rPr>
+        <w:t xml:space="preserve">Huge annual expenditure of healthcare (10x per capita GNP of half of </w:t>
+      </w:r>
+      <w:proofErr w:type="spellStart"/>
+      <w:r>
+        <w:rPr>
+          <w:sz w:val="24"/>
+          <w:szCs w:val="24"/>
+        </w:rPr>
+        <w:t>worlds</w:t>
+      </w:r>
+      <w:proofErr w:type="spellEnd"/>
+      <w:r>
+        <w:rPr>
+          <w:sz w:val="24"/>
+          <w:szCs w:val="24"/>
+        </w:rPr>
+        <w:t xml:space="preserve"> population)</w:t>
+      </w:r>
+    </w:p>
+    <w:p>
+      <w:pPr>
+        <w:pStyle w:val="ListParagraph"/>
+        <w:numPr>
+          <w:ilvl w:val="1"/>
+          <w:numId w:val="2"/>
+        </w:numPr>
+        <w:rPr>
+          <w:sz w:val="24"/>
+          <w:szCs w:val="24"/>
+        </w:rPr>
+      </w:pPr>
+      <w:r>
+        <w:rPr>
+          <w:sz w:val="24"/>
+          <w:szCs w:val="24"/>
+        </w:rPr>
+        <w:t xml:space="preserve">Yet can’t, or CHOOSES not to provide basic minimum healthcare </w:t>
+      </w:r>
+      <w:proofErr w:type="gramStart"/>
+      <w:r>
+        <w:rPr>
+          <w:sz w:val="24"/>
+          <w:szCs w:val="24"/>
+        </w:rPr>
+        <w:t>package?</w:t>
+      </w:r>
+      <w:proofErr w:type="gramEnd"/>
     </w:p>
     <w:p>
       <w:pPr>
@@ -1436,8 +1772,18 @@
           <w:highlight w:val="yellow"/>
         </w:rPr>
         <w:lastRenderedPageBreak/>
-        <w:t>CANNOT treat healthcare as another commodity to be traded for profit in the marketplace</w:t>
-      </w:r>
+        <w:t xml:space="preserve">CANNOT treat healthcare as another commodity to be traded for profit in the </w:t>
+      </w:r>
+      <w:proofErr w:type="gramStart"/>
+      <w:r>
+        <w:rPr>
+          <w:sz w:val="24"/>
+          <w:szCs w:val="24"/>
+          <w:highlight w:val="yellow"/>
+        </w:rPr>
+        <w:t>marketplace</w:t>
+      </w:r>
+      <w:proofErr w:type="gramEnd"/>
     </w:p>
     <w:p>
       <w:pPr>
@@ -1540,7 +1886,25 @@
           <w:szCs w:val="24"/>
           <w:highlight w:val="yellow"/>
         </w:rPr>
-        <w:t>“A society that has elevated the admirable concept of individual liberty to a level that (with the best of intentions for individuals) seems to undermine the concept of community to the detriment of both society at large and many of its citizens.”</w:t>
+        <w:t xml:space="preserve">“A society that has elevated the admirable concept of individual liberty to a level that (with the best of intentions for individuals) seems to undermine the concept of community to the detriment of both </w:t>
+      </w:r>
+      <w:proofErr w:type="gramStart"/>
+      <w:r>
+        <w:rPr>
+          <w:sz w:val="24"/>
+          <w:szCs w:val="24"/>
+          <w:highlight w:val="yellow"/>
+        </w:rPr>
+        <w:t>society</w:t>
+      </w:r>
+      <w:proofErr w:type="gramEnd"/>
+      <w:r>
+        <w:rPr>
+          <w:sz w:val="24"/>
+          <w:szCs w:val="24"/>
+          <w:highlight w:val="yellow"/>
+        </w:rPr>
+        <w:t xml:space="preserve"> at large and many of its citizens.”</w:t>
       </w:r>
     </w:p>
     <w:p>
@@ -1583,47 +1947,88 @@
           <w:sz w:val="24"/>
           <w:szCs w:val="24"/>
         </w:rPr>
-        <w:t>Research focuses on PROCESS concerns and OUTCOME concerns</w:t>
-      </w:r>
-    </w:p>
-    <w:p>
-      <w:pPr>
-        <w:pStyle w:val="ListParagraph"/>
-        <w:numPr>
-          <w:ilvl w:val="1"/>
-          <w:numId w:val="2"/>
-        </w:numPr>
-        <w:rPr>
-          <w:sz w:val="24"/>
-          <w:szCs w:val="24"/>
-        </w:rPr>
-      </w:pPr>
-      <w:r>
-        <w:rPr>
-          <w:sz w:val="24"/>
-          <w:szCs w:val="24"/>
-        </w:rPr>
-        <w:t>Relatively similar to “deontological” ethics and “utilitarian” ethics</w:t>
-      </w:r>
-    </w:p>
-    <w:p>
-      <w:pPr>
-        <w:pStyle w:val="ListParagraph"/>
-        <w:numPr>
-          <w:ilvl w:val="0"/>
-          <w:numId w:val="2"/>
-        </w:numPr>
-        <w:rPr>
-          <w:sz w:val="24"/>
-          <w:szCs w:val="24"/>
-        </w:rPr>
-      </w:pPr>
-      <w:r>
-        <w:rPr>
-          <w:sz w:val="24"/>
-          <w:szCs w:val="24"/>
-        </w:rPr>
-        <w:t>Shows that individual ethical frameworks do indeed change how people perceive whether or not an organization is just.</w:t>
+        <w:t xml:space="preserve">Research focuses on PROCESS concerns and OUTCOME </w:t>
+      </w:r>
+      <w:proofErr w:type="gramStart"/>
+      <w:r>
+        <w:rPr>
+          <w:sz w:val="24"/>
+          <w:szCs w:val="24"/>
+        </w:rPr>
+        <w:t>concerns</w:t>
+      </w:r>
+      <w:proofErr w:type="gramEnd"/>
+    </w:p>
+    <w:p>
+      <w:pPr>
+        <w:pStyle w:val="ListParagraph"/>
+        <w:numPr>
+          <w:ilvl w:val="1"/>
+          <w:numId w:val="2"/>
+        </w:numPr>
+        <w:rPr>
+          <w:sz w:val="24"/>
+          <w:szCs w:val="24"/>
+        </w:rPr>
+      </w:pPr>
+      <w:r>
+        <w:rPr>
+          <w:sz w:val="24"/>
+          <w:szCs w:val="24"/>
+        </w:rPr>
+        <w:t xml:space="preserve">Relatively </w:t>
+      </w:r>
+      <w:proofErr w:type="gramStart"/>
+      <w:r>
+        <w:rPr>
+          <w:sz w:val="24"/>
+          <w:szCs w:val="24"/>
+        </w:rPr>
+        <w:t>similar to</w:t>
+      </w:r>
+      <w:proofErr w:type="gramEnd"/>
+      <w:r>
+        <w:rPr>
+          <w:sz w:val="24"/>
+          <w:szCs w:val="24"/>
+        </w:rPr>
+        <w:t xml:space="preserve"> “deontological” ethics and “utilitarian” ethics</w:t>
+      </w:r>
+    </w:p>
+    <w:p>
+      <w:pPr>
+        <w:pStyle w:val="ListParagraph"/>
+        <w:numPr>
+          <w:ilvl w:val="0"/>
+          <w:numId w:val="2"/>
+        </w:numPr>
+        <w:rPr>
+          <w:sz w:val="24"/>
+          <w:szCs w:val="24"/>
+        </w:rPr>
+      </w:pPr>
+      <w:r>
+        <w:rPr>
+          <w:sz w:val="24"/>
+          <w:szCs w:val="24"/>
+        </w:rPr>
+        <w:t xml:space="preserve">Shows that individual ethical frameworks do indeed change how people perceive </w:t>
+      </w:r>
+      <w:proofErr w:type="gramStart"/>
+      <w:r>
+        <w:rPr>
+          <w:sz w:val="24"/>
+          <w:szCs w:val="24"/>
+        </w:rPr>
+        <w:t>whether or not</w:t>
+      </w:r>
+      <w:proofErr w:type="gramEnd"/>
+      <w:r>
+        <w:rPr>
+          <w:sz w:val="24"/>
+          <w:szCs w:val="24"/>
+        </w:rPr>
+        <w:t xml:space="preserve"> an organization is just.</w:t>
       </w:r>
     </w:p>
     <w:p>
@@ -1703,8 +2108,17 @@
           <w:sz w:val="24"/>
           <w:szCs w:val="24"/>
         </w:rPr>
-        <w:t>Seen as how people feel about the distribution of outcomes</w:t>
-      </w:r>
+        <w:t xml:space="preserve">Seen as how people feel about the distribution of </w:t>
+      </w:r>
+      <w:proofErr w:type="gramStart"/>
+      <w:r>
+        <w:rPr>
+          <w:sz w:val="24"/>
+          <w:szCs w:val="24"/>
+        </w:rPr>
+        <w:t>outcomes</w:t>
+      </w:r>
+      <w:proofErr w:type="gramEnd"/>
     </w:p>
     <w:p>
       <w:pPr>
@@ -1888,29 +2302,57 @@
           <w:highlight w:val="yellow"/>
         </w:rPr>
         <w:lastRenderedPageBreak/>
-        <w:t>Thibaut and Walker (1975): Even when people receive individually unfavorable outcomes, the outcome is seen as MORE positive when they believe the process by which it was determined was fair</w:t>
-      </w:r>
-    </w:p>
-    <w:p>
-      <w:pPr>
-        <w:pStyle w:val="ListParagraph"/>
-        <w:numPr>
-          <w:ilvl w:val="1"/>
-          <w:numId w:val="2"/>
-        </w:numPr>
-        <w:rPr>
-          <w:sz w:val="24"/>
-          <w:szCs w:val="24"/>
-          <w:highlight w:val="yellow"/>
-        </w:rPr>
-      </w:pPr>
-      <w:r>
-        <w:rPr>
-          <w:sz w:val="24"/>
-          <w:szCs w:val="24"/>
-          <w:highlight w:val="yellow"/>
-        </w:rPr>
-        <w:t>Input into a decision process increases individuals perception of the fairness of the process</w:t>
+        <w:t xml:space="preserve">Thibaut and Walker (1975): Even when people receive individually unfavorable outcomes, the outcome is seen as MORE positive when they believe the process by which it was determined was </w:t>
+      </w:r>
+      <w:proofErr w:type="gramStart"/>
+      <w:r>
+        <w:rPr>
+          <w:sz w:val="24"/>
+          <w:szCs w:val="24"/>
+          <w:highlight w:val="yellow"/>
+        </w:rPr>
+        <w:t>fair</w:t>
+      </w:r>
+      <w:proofErr w:type="gramEnd"/>
+    </w:p>
+    <w:p>
+      <w:pPr>
+        <w:pStyle w:val="ListParagraph"/>
+        <w:numPr>
+          <w:ilvl w:val="1"/>
+          <w:numId w:val="2"/>
+        </w:numPr>
+        <w:rPr>
+          <w:sz w:val="24"/>
+          <w:szCs w:val="24"/>
+          <w:highlight w:val="yellow"/>
+        </w:rPr>
+      </w:pPr>
+      <w:r>
+        <w:rPr>
+          <w:sz w:val="24"/>
+          <w:szCs w:val="24"/>
+          <w:highlight w:val="yellow"/>
+        </w:rPr>
+        <w:t xml:space="preserve">Input into a decision process increases </w:t>
+      </w:r>
+      <w:proofErr w:type="gramStart"/>
+      <w:r>
+        <w:rPr>
+          <w:sz w:val="24"/>
+          <w:szCs w:val="24"/>
+          <w:highlight w:val="yellow"/>
+        </w:rPr>
+        <w:t>individuals</w:t>
+      </w:r>
+      <w:proofErr w:type="gramEnd"/>
+      <w:r>
+        <w:rPr>
+          <w:sz w:val="24"/>
+          <w:szCs w:val="24"/>
+          <w:highlight w:val="yellow"/>
+        </w:rPr>
+        <w:t xml:space="preserve"> perception of the fairness of the process</w:t>
       </w:r>
       <w:r>
         <w:rPr>
@@ -1956,7 +2398,25 @@
           <w:szCs w:val="24"/>
           <w:highlight w:val="yellow"/>
         </w:rPr>
-        <w:t>Procedural fairness is applicable in many settings (drug testing, slection testing, discipline, budget decisions, recruiting, etc.)</w:t>
+        <w:t xml:space="preserve">Procedural fairness is applicable in many settings (drug testing, </w:t>
+      </w:r>
+      <w:proofErr w:type="spellStart"/>
+      <w:r>
+        <w:rPr>
+          <w:sz w:val="24"/>
+          <w:szCs w:val="24"/>
+          <w:highlight w:val="yellow"/>
+        </w:rPr>
+        <w:t>slection</w:t>
+      </w:r>
+      <w:proofErr w:type="spellEnd"/>
+      <w:r>
+        <w:rPr>
+          <w:sz w:val="24"/>
+          <w:szCs w:val="24"/>
+          <w:highlight w:val="yellow"/>
+        </w:rPr>
+        <w:t xml:space="preserve"> testing, discipline, budget decisions, recruiting, etc.)</w:t>
       </w:r>
     </w:p>
     <w:p>
@@ -2122,8 +2582,18 @@
           <w:szCs w:val="24"/>
           <w:highlight w:val="yellow"/>
         </w:rPr>
-        <w:t>Individual differences exist in how people deal with/assess moral judgement in ethics</w:t>
-      </w:r>
+        <w:t xml:space="preserve">Individual differences exist in how people deal with/assess moral judgement in </w:t>
+      </w:r>
+      <w:proofErr w:type="gramStart"/>
+      <w:r>
+        <w:rPr>
+          <w:sz w:val="24"/>
+          <w:szCs w:val="24"/>
+          <w:highlight w:val="yellow"/>
+        </w:rPr>
+        <w:t>ethics</w:t>
+      </w:r>
+      <w:proofErr w:type="gramEnd"/>
     </w:p>
     <w:p>
       <w:pPr>
@@ -2174,8 +2644,18 @@
           <w:szCs w:val="24"/>
           <w:highlight w:val="yellow"/>
         </w:rPr>
-        <w:t>They share the belief that stable individual differences in ethical ideology affect individual ethical judgements</w:t>
-      </w:r>
+        <w:t xml:space="preserve">They share the belief that stable individual differences in ethical ideology affect individual ethical </w:t>
+      </w:r>
+      <w:proofErr w:type="gramStart"/>
+      <w:r>
+        <w:rPr>
+          <w:sz w:val="24"/>
+          <w:szCs w:val="24"/>
+          <w:highlight w:val="yellow"/>
+        </w:rPr>
+        <w:t>judgements</w:t>
+      </w:r>
+      <w:proofErr w:type="gramEnd"/>
     </w:p>
     <w:p>
       <w:pPr>
@@ -2218,7 +2698,25 @@
           <w:szCs w:val="24"/>
           <w:highlight w:val="yellow"/>
         </w:rPr>
-        <w:t>Utilitarian approaches: Outcome oriented, people define ethical actions as those that create the greatest ‘net social good’ (under whose calculation?, very subjective)</w:t>
+        <w:t xml:space="preserve">Utilitarian approaches: Outcome oriented, people define ethical actions as those that create the greatest ‘net social good’ (under whose </w:t>
+      </w:r>
+      <w:proofErr w:type="gramStart"/>
+      <w:r>
+        <w:rPr>
+          <w:sz w:val="24"/>
+          <w:szCs w:val="24"/>
+          <w:highlight w:val="yellow"/>
+        </w:rPr>
+        <w:t>calculation?,</w:t>
+      </w:r>
+      <w:proofErr w:type="gramEnd"/>
+      <w:r>
+        <w:rPr>
+          <w:sz w:val="24"/>
+          <w:szCs w:val="24"/>
+          <w:highlight w:val="yellow"/>
+        </w:rPr>
+        <w:t xml:space="preserve"> very subjective)</w:t>
       </w:r>
       <w:r>
         <w:rPr>
@@ -2288,7 +2786,25 @@
           <w:szCs w:val="24"/>
           <w:highlight w:val="yellow"/>
         </w:rPr>
-        <w:t>Originally considered to be relatively separate ends of a continuum, however, Brady and Wheeler (1996) finds that they are not, but instead independent subdimensions (can be high or low on both!)</w:t>
+        <w:t xml:space="preserve">Originally considered to be relatively separate ends of a continuum, however, Brady and Wheeler (1996) </w:t>
+      </w:r>
+      <w:proofErr w:type="gramStart"/>
+      <w:r>
+        <w:rPr>
+          <w:sz w:val="24"/>
+          <w:szCs w:val="24"/>
+          <w:highlight w:val="yellow"/>
+        </w:rPr>
+        <w:t>finds</w:t>
+      </w:r>
+      <w:proofErr w:type="gramEnd"/>
+      <w:r>
+        <w:rPr>
+          <w:sz w:val="24"/>
+          <w:szCs w:val="24"/>
+          <w:highlight w:val="yellow"/>
+        </w:rPr>
+        <w:t xml:space="preserve"> that they are not, but instead independent subdimensions (can be high or low on both!)</w:t>
       </w:r>
     </w:p>
     <w:p>
@@ -2358,8 +2874,17 @@
           <w:sz w:val="24"/>
           <w:szCs w:val="24"/>
         </w:rPr>
-        <w:t>Ethics research focuses on individuals and how beliefs affect perceptions of organizations</w:t>
-      </w:r>
+        <w:t xml:space="preserve">Ethics research focuses on individuals and how beliefs affect perceptions of </w:t>
+      </w:r>
+      <w:proofErr w:type="gramStart"/>
+      <w:r>
+        <w:rPr>
+          <w:sz w:val="24"/>
+          <w:szCs w:val="24"/>
+        </w:rPr>
+        <w:t>organizations</w:t>
+      </w:r>
+      <w:proofErr w:type="gramEnd"/>
     </w:p>
     <w:p>
       <w:pPr>
@@ -2418,7 +2943,23 @@
           <w:sz w:val="24"/>
           <w:szCs w:val="24"/>
         </w:rPr>
-        <w:t>Affects how they view general organizations and outcomes as well, including those w/ fairness of procedures/distribution of outcomes.</w:t>
+        <w:t xml:space="preserve">Affects how they view general organizations and outcomes as well, including </w:t>
+      </w:r>
+      <w:proofErr w:type="gramStart"/>
+      <w:r>
+        <w:rPr>
+          <w:sz w:val="24"/>
+          <w:szCs w:val="24"/>
+        </w:rPr>
+        <w:t>those w/ fairness of procedures/distribution</w:t>
+      </w:r>
+      <w:proofErr w:type="gramEnd"/>
+      <w:r>
+        <w:rPr>
+          <w:sz w:val="24"/>
+          <w:szCs w:val="24"/>
+        </w:rPr>
+        <w:t xml:space="preserve"> of outcomes.</w:t>
       </w:r>
     </w:p>
     <w:p>
@@ -2456,13 +2997,23 @@
           <w:highlight w:val="yellow"/>
         </w:rPr>
       </w:pPr>
-      <w:r>
-        <w:rPr>
-          <w:sz w:val="24"/>
-          <w:szCs w:val="24"/>
-          <w:highlight w:val="yellow"/>
-        </w:rPr>
-        <w:t>Rasinki (1987) finds that individual preferences for proportionality or egalitarianism affects how they weigh procedural or distributive justice in judging the ‘fairness’ of government policy!</w:t>
+      <w:proofErr w:type="spellStart"/>
+      <w:r>
+        <w:rPr>
+          <w:sz w:val="24"/>
+          <w:szCs w:val="24"/>
+          <w:highlight w:val="yellow"/>
+        </w:rPr>
+        <w:t>Rasinki</w:t>
+      </w:r>
+      <w:proofErr w:type="spellEnd"/>
+      <w:r>
+        <w:rPr>
+          <w:sz w:val="24"/>
+          <w:szCs w:val="24"/>
+          <w:highlight w:val="yellow"/>
+        </w:rPr>
+        <w:t xml:space="preserve"> (1987) finds that individual preferences for proportionality or egalitarianism affects how they weigh procedural or distributive justice in judging the ‘fairness’ of government policy!</w:t>
       </w:r>
     </w:p>
     <w:p>
@@ -2489,8 +3040,17 @@
           <w:sz w:val="24"/>
           <w:szCs w:val="24"/>
         </w:rPr>
-        <w:t>). Seen as a MODERATING effect of ethical framework on the relationship between organizational decisions and their perceived framework</w:t>
-      </w:r>
+        <w:t xml:space="preserve">). Seen as a MODERATING effect of ethical framework on the relationship between organizational decisions and their perceived </w:t>
+      </w:r>
+      <w:proofErr w:type="gramStart"/>
+      <w:r>
+        <w:rPr>
+          <w:sz w:val="24"/>
+          <w:szCs w:val="24"/>
+        </w:rPr>
+        <w:t>framework</w:t>
+      </w:r>
+      <w:proofErr w:type="gramEnd"/>
     </w:p>
     <w:p>
       <w:pPr>
@@ -2551,7 +3111,25 @@
           <w:szCs w:val="24"/>
           <w:highlight w:val="yellow"/>
         </w:rPr>
-        <w:t>Perhaps we can frame UHC received as either the result of certain given procedures/rules of action (Formalism), or… whether or not those who received UHC had a good outcome (Utility)</w:t>
+        <w:t xml:space="preserve">Perhaps we can frame UHC received as either the result of certain given procedures/rules of action (Formalism), or… </w:t>
+      </w:r>
+      <w:proofErr w:type="gramStart"/>
+      <w:r>
+        <w:rPr>
+          <w:sz w:val="24"/>
+          <w:szCs w:val="24"/>
+          <w:highlight w:val="yellow"/>
+        </w:rPr>
+        <w:t>whether or not</w:t>
+      </w:r>
+      <w:proofErr w:type="gramEnd"/>
+      <w:r>
+        <w:rPr>
+          <w:sz w:val="24"/>
+          <w:szCs w:val="24"/>
+          <w:highlight w:val="yellow"/>
+        </w:rPr>
+        <w:t xml:space="preserve"> those who received UHC had a good outcome (Utility)</w:t>
       </w:r>
     </w:p>
     <w:p>
@@ -2626,7 +3204,23 @@
           <w:sz w:val="24"/>
           <w:szCs w:val="24"/>
         </w:rPr>
-        <w:t>73% response rate, with avg age 38.</w:t>
+        <w:t xml:space="preserve">73% response rate, with </w:t>
+      </w:r>
+      <w:proofErr w:type="gramStart"/>
+      <w:r>
+        <w:rPr>
+          <w:sz w:val="24"/>
+          <w:szCs w:val="24"/>
+        </w:rPr>
+        <w:t>avg</w:t>
+      </w:r>
+      <w:proofErr w:type="gramEnd"/>
+      <w:r>
+        <w:rPr>
+          <w:sz w:val="24"/>
+          <w:szCs w:val="24"/>
+        </w:rPr>
+        <w:t xml:space="preserve"> age 38.</w:t>
       </w:r>
     </w:p>
     <w:p>
@@ -3163,8 +3757,17 @@
           <w:sz w:val="24"/>
           <w:szCs w:val="24"/>
         </w:rPr>
-        <w:t>In the high procedural justice scenario – both people involved in the promotion decision are allowed input into the decision-making process</w:t>
-      </w:r>
+        <w:t xml:space="preserve">In the high procedural justice scenario – both people involved in the promotion decision are allowed input into the decision-making </w:t>
+      </w:r>
+      <w:proofErr w:type="gramStart"/>
+      <w:r>
+        <w:rPr>
+          <w:sz w:val="24"/>
+          <w:szCs w:val="24"/>
+        </w:rPr>
+        <w:t>process</w:t>
+      </w:r>
+      <w:proofErr w:type="gramEnd"/>
     </w:p>
     <w:p>
       <w:pPr>
@@ -3355,7 +3958,23 @@
           <w:sz w:val="24"/>
           <w:szCs w:val="24"/>
         </w:rPr>
-        <w:t>How fair was the decision/How fair was Chris’ outcome? (measured perceived distributive fairness)</w:t>
+        <w:t>How fair was the decision/How fair was Chris’ outcome? (</w:t>
+      </w:r>
+      <w:proofErr w:type="gramStart"/>
+      <w:r>
+        <w:rPr>
+          <w:sz w:val="24"/>
+          <w:szCs w:val="24"/>
+        </w:rPr>
+        <w:t>measured</w:t>
+      </w:r>
+      <w:proofErr w:type="gramEnd"/>
+      <w:r>
+        <w:rPr>
+          <w:sz w:val="24"/>
+          <w:szCs w:val="24"/>
+        </w:rPr>
+        <w:t xml:space="preserve"> perceived distributive fairness)</w:t>
       </w:r>
     </w:p>
     <w:p>
@@ -3410,27 +4029,52 @@
           <w:sz w:val="24"/>
           <w:szCs w:val="24"/>
         </w:rPr>
-        <w:t>Individual differences in utilitarianism/formalism scores used as covariates in analysis</w:t>
-      </w:r>
-    </w:p>
-    <w:p>
-      <w:pPr>
-        <w:pStyle w:val="ListParagraph"/>
-        <w:numPr>
-          <w:ilvl w:val="1"/>
-          <w:numId w:val="2"/>
-        </w:numPr>
-        <w:rPr>
-          <w:sz w:val="24"/>
-          <w:szCs w:val="24"/>
-        </w:rPr>
-      </w:pPr>
-      <w:r>
-        <w:rPr>
-          <w:sz w:val="24"/>
-          <w:szCs w:val="24"/>
-        </w:rPr>
-        <w:t>Perceptions of procedural justice matched the manipulation (just = 4.6, unust = 2.7)</w:t>
+        <w:t xml:space="preserve">Individual differences in utilitarianism/formalism scores used as covariates in </w:t>
+      </w:r>
+      <w:proofErr w:type="gramStart"/>
+      <w:r>
+        <w:rPr>
+          <w:sz w:val="24"/>
+          <w:szCs w:val="24"/>
+        </w:rPr>
+        <w:t>analysis</w:t>
+      </w:r>
+      <w:proofErr w:type="gramEnd"/>
+    </w:p>
+    <w:p>
+      <w:pPr>
+        <w:pStyle w:val="ListParagraph"/>
+        <w:numPr>
+          <w:ilvl w:val="1"/>
+          <w:numId w:val="2"/>
+        </w:numPr>
+        <w:rPr>
+          <w:sz w:val="24"/>
+          <w:szCs w:val="24"/>
+        </w:rPr>
+      </w:pPr>
+      <w:r>
+        <w:rPr>
+          <w:sz w:val="24"/>
+          <w:szCs w:val="24"/>
+        </w:rPr>
+        <w:t xml:space="preserve">Perceptions of procedural justice matched the manipulation (just = 4.6, </w:t>
+      </w:r>
+      <w:proofErr w:type="spellStart"/>
+      <w:r>
+        <w:rPr>
+          <w:sz w:val="24"/>
+          <w:szCs w:val="24"/>
+        </w:rPr>
+        <w:t>unust</w:t>
+      </w:r>
+      <w:proofErr w:type="spellEnd"/>
+      <w:r>
+        <w:rPr>
+          <w:sz w:val="24"/>
+          <w:szCs w:val="24"/>
+        </w:rPr>
+        <w:t xml:space="preserve"> = 2.7)</w:t>
       </w:r>
     </w:p>
     <w:p>
@@ -3477,7 +4121,23 @@
           <w:sz w:val="24"/>
           <w:szCs w:val="24"/>
         </w:rPr>
-        <w:t xml:space="preserve"> (some spillover from related concepts?)</w:t>
+        <w:t xml:space="preserve"> (</w:t>
+      </w:r>
+      <w:proofErr w:type="gramStart"/>
+      <w:r>
+        <w:rPr>
+          <w:sz w:val="24"/>
+          <w:szCs w:val="24"/>
+        </w:rPr>
+        <w:t>some</w:t>
+      </w:r>
+      <w:proofErr w:type="gramEnd"/>
+      <w:r>
+        <w:rPr>
+          <w:sz w:val="24"/>
+          <w:szCs w:val="24"/>
+        </w:rPr>
+        <w:t xml:space="preserve"> spillover from related concepts?)</w:t>
       </w:r>
       <w:r>
         <w:rPr>
@@ -3564,7 +4224,23 @@
           <w:sz w:val="24"/>
           <w:szCs w:val="24"/>
         </w:rPr>
-        <w:t>High formalism see procedurally just actions as more fair than those with lower formalism (especially fair!)</w:t>
+        <w:t xml:space="preserve">High formalism </w:t>
+      </w:r>
+      <w:proofErr w:type="gramStart"/>
+      <w:r>
+        <w:rPr>
+          <w:sz w:val="24"/>
+          <w:szCs w:val="24"/>
+        </w:rPr>
+        <w:t>see</w:t>
+      </w:r>
+      <w:proofErr w:type="gramEnd"/>
+      <w:r>
+        <w:rPr>
+          <w:sz w:val="24"/>
+          <w:szCs w:val="24"/>
+        </w:rPr>
+        <w:t xml:space="preserve"> procedurally just actions as more fair than those with lower formalism (especially fair!)</w:t>
       </w:r>
     </w:p>
     <w:p>
@@ -3774,12 +4450,21 @@
           <w:szCs w:val="24"/>
         </w:rPr>
       </w:pPr>
-      <w:r>
-        <w:rPr>
-          <w:sz w:val="24"/>
-          <w:szCs w:val="24"/>
-        </w:rPr>
-        <w:t>E.g. Formalists may notice procedural aspects, utilitarians notice outcomes, etc.</w:t>
+      <w:proofErr w:type="gramStart"/>
+      <w:r>
+        <w:rPr>
+          <w:sz w:val="24"/>
+          <w:szCs w:val="24"/>
+        </w:rPr>
+        <w:t>E.g.</w:t>
+      </w:r>
+      <w:proofErr w:type="gramEnd"/>
+      <w:r>
+        <w:rPr>
+          <w:sz w:val="24"/>
+          <w:szCs w:val="24"/>
+        </w:rPr>
+        <w:t xml:space="preserve"> Formalists may notice procedural aspects, utilitarians notice outcomes, etc.</w:t>
       </w:r>
     </w:p>
     <w:p>
@@ -3819,27 +4504,59 @@
           <w:sz w:val="24"/>
           <w:szCs w:val="24"/>
         </w:rPr>
-        <w:t>Could also be due to cognitive shortcuts, using a ‘fairness heuristic’</w:t>
-      </w:r>
-    </w:p>
-    <w:p>
-      <w:pPr>
-        <w:pStyle w:val="ListParagraph"/>
-        <w:numPr>
-          <w:ilvl w:val="0"/>
-          <w:numId w:val="2"/>
-        </w:numPr>
-        <w:rPr>
-          <w:sz w:val="24"/>
-          <w:szCs w:val="24"/>
-        </w:rPr>
-      </w:pPr>
-      <w:r>
-        <w:rPr>
-          <w:sz w:val="24"/>
-          <w:szCs w:val="24"/>
-        </w:rPr>
-        <w:t>Incongruence between what people prioritize means someone may thinking something is fair under criteria of formalism, but not under criteria of utility!</w:t>
+        <w:t xml:space="preserve">Could also be due to cognitive shortcuts, using a ‘fairness </w:t>
+      </w:r>
+      <w:proofErr w:type="gramStart"/>
+      <w:r>
+        <w:rPr>
+          <w:sz w:val="24"/>
+          <w:szCs w:val="24"/>
+        </w:rPr>
+        <w:t>heuristic</w:t>
+      </w:r>
+      <w:proofErr w:type="gramEnd"/>
+      <w:r>
+        <w:rPr>
+          <w:sz w:val="24"/>
+          <w:szCs w:val="24"/>
+        </w:rPr>
+        <w:t>’</w:t>
+      </w:r>
+    </w:p>
+    <w:p>
+      <w:pPr>
+        <w:pStyle w:val="ListParagraph"/>
+        <w:numPr>
+          <w:ilvl w:val="0"/>
+          <w:numId w:val="2"/>
+        </w:numPr>
+        <w:rPr>
+          <w:sz w:val="24"/>
+          <w:szCs w:val="24"/>
+        </w:rPr>
+      </w:pPr>
+      <w:r>
+        <w:rPr>
+          <w:sz w:val="24"/>
+          <w:szCs w:val="24"/>
+        </w:rPr>
+        <w:t xml:space="preserve">Incongruence between what people prioritize means someone may </w:t>
+      </w:r>
+      <w:proofErr w:type="gramStart"/>
+      <w:r>
+        <w:rPr>
+          <w:sz w:val="24"/>
+          <w:szCs w:val="24"/>
+        </w:rPr>
+        <w:t>thinking</w:t>
+      </w:r>
+      <w:proofErr w:type="gramEnd"/>
+      <w:r>
+        <w:rPr>
+          <w:sz w:val="24"/>
+          <w:szCs w:val="24"/>
+        </w:rPr>
+        <w:t xml:space="preserve"> something is fair under criteria of formalism, but not under criteria of utility!</w:t>
       </w:r>
     </w:p>
     <w:p>
@@ -3874,278 +4591,1306 @@
           <w:sz w:val="32"/>
           <w:szCs w:val="32"/>
         </w:rPr>
-        <w:t>The Ethical Standards of Judgment Questionnaire</w:t>
-      </w:r>
-      <w:r>
-        <w:rPr>
-          <w:rFonts w:ascii="FxxscqMyriadPro-SemiboldSemiCn" w:hAnsi="FxxscqMyriadPro-SemiboldSemiCn" w:cs="FxxscqMyriadPro-SemiboldSemiCn"/>
+        <w:t>The Ethical Standards of Judgment Questionnaire – Development and Validation of Independent Measures of Formalism and Consequentialism</w:t>
+      </w:r>
+    </w:p>
+    <w:p>
+      <w:pPr>
+        <w:pStyle w:val="ListParagraph"/>
+        <w:numPr>
+          <w:ilvl w:val="0"/>
+          <w:numId w:val="2"/>
+        </w:numPr>
+        <w:rPr>
+          <w:sz w:val="24"/>
+          <w:szCs w:val="24"/>
+        </w:rPr>
+      </w:pPr>
+      <w:r>
+        <w:rPr>
+          <w:sz w:val="24"/>
+          <w:szCs w:val="24"/>
+        </w:rPr>
+        <w:t xml:space="preserve">This paper focuses on how to measure the ethical frameworks of consequentialism (utilitarianism) and </w:t>
+      </w:r>
+      <w:proofErr w:type="gramStart"/>
+      <w:r>
+        <w:rPr>
+          <w:sz w:val="24"/>
+          <w:szCs w:val="24"/>
+        </w:rPr>
+        <w:t>formalism</w:t>
+      </w:r>
+      <w:r>
+        <w:rPr>
+          <w:sz w:val="24"/>
+          <w:szCs w:val="24"/>
+        </w:rPr>
+        <w:t>, and</w:t>
+      </w:r>
+      <w:proofErr w:type="gramEnd"/>
+      <w:r>
+        <w:rPr>
+          <w:sz w:val="24"/>
+          <w:szCs w:val="24"/>
+        </w:rPr>
+        <w:t xml:space="preserve"> measuring the two elements independently!</w:t>
+      </w:r>
+    </w:p>
+    <w:p>
+      <w:pPr>
+        <w:pStyle w:val="ListParagraph"/>
+        <w:numPr>
+          <w:ilvl w:val="1"/>
+          <w:numId w:val="2"/>
+        </w:numPr>
+        <w:rPr>
+          <w:sz w:val="24"/>
+          <w:szCs w:val="24"/>
+        </w:rPr>
+      </w:pPr>
+      <w:r>
+        <w:rPr>
+          <w:sz w:val="24"/>
+          <w:szCs w:val="24"/>
+        </w:rPr>
+        <w:t>Follows contemporary work and theory/statistical dependability!</w:t>
+      </w:r>
+    </w:p>
+    <w:p>
+      <w:pPr>
+        <w:pStyle w:val="ListParagraph"/>
+        <w:numPr>
+          <w:ilvl w:val="0"/>
+          <w:numId w:val="2"/>
+        </w:numPr>
+        <w:rPr>
+          <w:sz w:val="24"/>
+          <w:szCs w:val="24"/>
+        </w:rPr>
+      </w:pPr>
+      <w:r>
+        <w:rPr>
+          <w:sz w:val="24"/>
+          <w:szCs w:val="24"/>
+        </w:rPr>
+        <w:t>New, valid, scale to measure consequentialism and formalism being well grounded in prior research.</w:t>
+      </w:r>
+    </w:p>
+    <w:p>
+      <w:pPr>
+        <w:pStyle w:val="ListParagraph"/>
+        <w:numPr>
+          <w:ilvl w:val="1"/>
+          <w:numId w:val="2"/>
+        </w:numPr>
+        <w:rPr>
+          <w:sz w:val="24"/>
+          <w:szCs w:val="24"/>
+        </w:rPr>
+      </w:pPr>
+      <w:r>
+        <w:rPr>
+          <w:sz w:val="24"/>
+          <w:szCs w:val="24"/>
+        </w:rPr>
+        <w:t>Measurement items develop in first 3 studies, fourth study addresses discriminant validity, 5-6</w:t>
+      </w:r>
+      <w:r>
+        <w:rPr>
+          <w:sz w:val="24"/>
+          <w:szCs w:val="24"/>
+          <w:vertAlign w:val="superscript"/>
+        </w:rPr>
+        <w:t>th</w:t>
+      </w:r>
+      <w:r>
+        <w:rPr>
+          <w:sz w:val="24"/>
+          <w:szCs w:val="24"/>
+        </w:rPr>
+        <w:t xml:space="preserve"> studies give insight onto how both consequentialism and formalism scores predict how people perceive behaviors in both consumer and religious </w:t>
+      </w:r>
+      <w:proofErr w:type="gramStart"/>
+      <w:r>
+        <w:rPr>
+          <w:sz w:val="24"/>
+          <w:szCs w:val="24"/>
+        </w:rPr>
+        <w:t>beliefs</w:t>
+      </w:r>
+      <w:proofErr w:type="gramEnd"/>
+    </w:p>
+    <w:p>
+      <w:pPr>
+        <w:pStyle w:val="ListParagraph"/>
+        <w:numPr>
+          <w:ilvl w:val="0"/>
+          <w:numId w:val="2"/>
+        </w:numPr>
+        <w:rPr>
+          <w:sz w:val="24"/>
+          <w:szCs w:val="24"/>
+        </w:rPr>
+      </w:pPr>
+      <w:r>
+        <w:rPr>
+          <w:sz w:val="24"/>
+          <w:szCs w:val="24"/>
+        </w:rPr>
+        <w:t>Contemporary research notes that harmful actions must be categorized as ‘acceptable’ or ‘unacceptable’, tacitly endorsing deontology or utilitarianism</w:t>
+      </w:r>
+      <w:r>
+        <w:rPr>
+          <w:sz w:val="24"/>
+          <w:szCs w:val="24"/>
+        </w:rPr>
+        <w:t xml:space="preserve">. This </w:t>
+      </w:r>
+      <w:proofErr w:type="gramStart"/>
+      <w:r>
+        <w:rPr>
+          <w:sz w:val="24"/>
+          <w:szCs w:val="24"/>
+        </w:rPr>
+        <w:t>confound</w:t>
+      </w:r>
+      <w:proofErr w:type="gramEnd"/>
+      <w:r>
+        <w:rPr>
+          <w:sz w:val="24"/>
+          <w:szCs w:val="24"/>
+        </w:rPr>
+        <w:t xml:space="preserve"> is fine if the moral inclinations were inversely related (high deontology = low utility and vice/versa)</w:t>
+      </w:r>
+      <w:r>
+        <w:rPr>
+          <w:sz w:val="24"/>
+          <w:szCs w:val="24"/>
+        </w:rPr>
+        <w:t>. However, this is NOT the case, and both can be high or low separately!</w:t>
+      </w:r>
+    </w:p>
+    <w:p>
+      <w:pPr>
+        <w:pStyle w:val="ListParagraph"/>
+        <w:numPr>
+          <w:ilvl w:val="1"/>
+          <w:numId w:val="2"/>
+        </w:numPr>
+        <w:rPr>
+          <w:sz w:val="24"/>
+          <w:szCs w:val="24"/>
+        </w:rPr>
+      </w:pPr>
+      <w:proofErr w:type="gramStart"/>
+      <w:r>
+        <w:rPr>
+          <w:sz w:val="24"/>
+          <w:szCs w:val="24"/>
+        </w:rPr>
+        <w:t>E.g.</w:t>
+      </w:r>
+      <w:proofErr w:type="gramEnd"/>
+      <w:r>
+        <w:rPr>
+          <w:sz w:val="24"/>
+          <w:szCs w:val="24"/>
+        </w:rPr>
+        <w:t xml:space="preserve"> Deontologist = follows principles, thus an anti-deontologist = IGNORES principles? This is </w:t>
+      </w:r>
+      <w:proofErr w:type="gramStart"/>
+      <w:r>
+        <w:rPr>
+          <w:sz w:val="24"/>
+          <w:szCs w:val="24"/>
+        </w:rPr>
+        <w:t>crazy, and</w:t>
+      </w:r>
+      <w:proofErr w:type="gramEnd"/>
+      <w:r>
+        <w:rPr>
+          <w:sz w:val="24"/>
+          <w:szCs w:val="24"/>
+        </w:rPr>
+        <w:t xml:space="preserve"> doesn’t suggest they care about outcomes instead of principles. The hypothetical anti-deontologist would make choices based on what takes the least effort as well as utility</w:t>
+      </w:r>
+      <w:r>
+        <w:rPr>
+          <w:sz w:val="24"/>
+          <w:szCs w:val="24"/>
+        </w:rPr>
+        <w:t xml:space="preserve"> (anti-utilitarian is much the same </w:t>
+      </w:r>
+      <w:proofErr w:type="spellStart"/>
+      <w:r>
+        <w:rPr>
+          <w:sz w:val="24"/>
+          <w:szCs w:val="24"/>
+        </w:rPr>
+        <w:t>w.r.t.</w:t>
+      </w:r>
+      <w:proofErr w:type="spellEnd"/>
+      <w:r>
+        <w:rPr>
+          <w:sz w:val="24"/>
+          <w:szCs w:val="24"/>
+        </w:rPr>
+        <w:t xml:space="preserve"> NOT adhering to principles, it’s not necessary to do so!)</w:t>
+      </w:r>
+    </w:p>
+    <w:p>
+      <w:pPr>
+        <w:pStyle w:val="ListParagraph"/>
+        <w:numPr>
+          <w:ilvl w:val="0"/>
+          <w:numId w:val="2"/>
+        </w:numPr>
+        <w:rPr>
+          <w:sz w:val="24"/>
+          <w:szCs w:val="24"/>
+        </w:rPr>
+      </w:pPr>
+      <w:r>
+        <w:rPr>
+          <w:sz w:val="24"/>
+          <w:szCs w:val="24"/>
+        </w:rPr>
+        <w:t>Note – Authors consider a difference between consequentialism and utilitarianism!</w:t>
+      </w:r>
+    </w:p>
+    <w:p>
+      <w:pPr>
+        <w:pStyle w:val="ListParagraph"/>
+        <w:numPr>
+          <w:ilvl w:val="1"/>
+          <w:numId w:val="2"/>
+        </w:numPr>
+        <w:rPr>
+          <w:sz w:val="24"/>
+          <w:szCs w:val="24"/>
+        </w:rPr>
+      </w:pPr>
+      <w:r>
+        <w:rPr>
+          <w:sz w:val="24"/>
+          <w:szCs w:val="24"/>
+        </w:rPr>
+        <w:t xml:space="preserve">“The tendency to assess ethical situations in terms of their consequences to </w:t>
+      </w:r>
+      <w:proofErr w:type="gramStart"/>
+      <w:r>
+        <w:rPr>
+          <w:sz w:val="24"/>
+          <w:szCs w:val="24"/>
+        </w:rPr>
+        <w:t>people</w:t>
+      </w:r>
+      <w:proofErr w:type="gramEnd"/>
+      <w:r>
+        <w:rPr>
+          <w:sz w:val="24"/>
+          <w:szCs w:val="24"/>
+        </w:rPr>
+        <w:t>”</w:t>
+      </w:r>
+    </w:p>
+    <w:p>
+      <w:pPr>
+        <w:pStyle w:val="ListParagraph"/>
+        <w:numPr>
+          <w:ilvl w:val="1"/>
+          <w:numId w:val="2"/>
+        </w:numPr>
+        <w:rPr>
+          <w:sz w:val="24"/>
+          <w:szCs w:val="24"/>
+        </w:rPr>
+      </w:pPr>
+      <w:r>
+        <w:rPr>
+          <w:sz w:val="24"/>
+          <w:szCs w:val="24"/>
+        </w:rPr>
+        <w:t>The “rightness” of a choice is a function of the results (consequences) of that choice, and thus, rightness = maximization of wellbeing (based on outcomes!)</w:t>
+      </w:r>
+    </w:p>
+    <w:p>
+      <w:pPr>
+        <w:rPr>
+          <w:sz w:val="28"/>
+          <w:szCs w:val="28"/>
+        </w:rPr>
+      </w:pPr>
+    </w:p>
+    <w:p>
+      <w:pPr>
+        <w:rPr>
+          <w:sz w:val="28"/>
+          <w:szCs w:val="28"/>
+        </w:rPr>
+      </w:pPr>
+      <w:r>
+        <w:rPr>
+          <w:sz w:val="28"/>
+          <w:szCs w:val="28"/>
+        </w:rPr>
+        <w:lastRenderedPageBreak/>
+        <w:t>Necessary Criteria for New Measure:</w:t>
+      </w:r>
+    </w:p>
+    <w:p>
+      <w:pPr>
+        <w:pStyle w:val="ListParagraph"/>
+        <w:numPr>
+          <w:ilvl w:val="0"/>
+          <w:numId w:val="2"/>
+        </w:numPr>
+        <w:rPr>
+          <w:sz w:val="24"/>
+          <w:szCs w:val="24"/>
+        </w:rPr>
+      </w:pPr>
+      <w:r>
+        <w:rPr>
+          <w:sz w:val="24"/>
+          <w:szCs w:val="24"/>
+        </w:rPr>
+        <w:t xml:space="preserve">Formalism and consequentialism measured separately as two constructs, with discriminant validity b/w the two </w:t>
+      </w:r>
+      <w:proofErr w:type="gramStart"/>
+      <w:r>
+        <w:rPr>
+          <w:sz w:val="24"/>
+          <w:szCs w:val="24"/>
+        </w:rPr>
+        <w:t>constructs</w:t>
+      </w:r>
+      <w:proofErr w:type="gramEnd"/>
+    </w:p>
+    <w:p>
+      <w:pPr>
+        <w:pStyle w:val="ListParagraph"/>
+        <w:numPr>
+          <w:ilvl w:val="1"/>
+          <w:numId w:val="2"/>
+        </w:numPr>
+        <w:rPr>
+          <w:sz w:val="24"/>
+          <w:szCs w:val="24"/>
+        </w:rPr>
+      </w:pPr>
+      <w:r>
+        <w:rPr>
+          <w:sz w:val="24"/>
+          <w:szCs w:val="24"/>
+        </w:rPr>
+        <w:t xml:space="preserve">Formalism scale needs to capture the tendency of a person to make ethical choices based on set of rules which determine whether behavior is good/bad, consequences should be </w:t>
+      </w:r>
+      <w:proofErr w:type="gramStart"/>
+      <w:r>
+        <w:rPr>
+          <w:sz w:val="24"/>
+          <w:szCs w:val="24"/>
+        </w:rPr>
+        <w:t>irrelevant</w:t>
+      </w:r>
+      <w:proofErr w:type="gramEnd"/>
+    </w:p>
+    <w:p>
+      <w:pPr>
+        <w:pStyle w:val="ListParagraph"/>
+        <w:numPr>
+          <w:ilvl w:val="1"/>
+          <w:numId w:val="2"/>
+        </w:numPr>
+        <w:rPr>
+          <w:sz w:val="24"/>
+          <w:szCs w:val="24"/>
+        </w:rPr>
+      </w:pPr>
+      <w:r>
+        <w:rPr>
+          <w:sz w:val="24"/>
+          <w:szCs w:val="24"/>
+        </w:rPr>
+        <w:t>Consequentialism scale needs to capture tendency of individual to make judgements and evaluate ethical choices based on outcomes or net utility of the choice.</w:t>
+      </w:r>
+    </w:p>
+    <w:p>
+      <w:pPr>
+        <w:pStyle w:val="ListParagraph"/>
+        <w:numPr>
+          <w:ilvl w:val="2"/>
+          <w:numId w:val="2"/>
+        </w:numPr>
+        <w:rPr>
+          <w:sz w:val="24"/>
+          <w:szCs w:val="24"/>
+        </w:rPr>
+      </w:pPr>
+      <w:r>
+        <w:rPr>
+          <w:sz w:val="24"/>
+          <w:szCs w:val="24"/>
+        </w:rPr>
+        <w:t>Creates the Ethical Standards of Judgement Questionnaire (ESJQ)</w:t>
+      </w:r>
+    </w:p>
+    <w:p>
+      <w:pPr>
+        <w:rPr>
+          <w:sz w:val="24"/>
+          <w:szCs w:val="24"/>
+        </w:rPr>
+      </w:pPr>
+      <w:r>
+        <w:rPr>
+          <w:sz w:val="24"/>
+          <w:szCs w:val="24"/>
+        </w:rPr>
+        <w:t>Old Measures</w:t>
+      </w:r>
+    </w:p>
+    <w:p>
+      <w:pPr>
+        <w:pStyle w:val="ListParagraph"/>
+        <w:numPr>
+          <w:ilvl w:val="0"/>
+          <w:numId w:val="2"/>
+        </w:numPr>
+        <w:rPr>
+          <w:sz w:val="24"/>
+          <w:szCs w:val="24"/>
+        </w:rPr>
+      </w:pPr>
+      <w:r>
+        <w:rPr>
+          <w:sz w:val="24"/>
+          <w:szCs w:val="24"/>
+        </w:rPr>
+        <w:t>Measure of Ethical Viewpoints (Brady and Wheeler 1996)</w:t>
+      </w:r>
+    </w:p>
+    <w:p>
+      <w:pPr>
+        <w:pStyle w:val="ListParagraph"/>
+        <w:numPr>
+          <w:ilvl w:val="0"/>
+          <w:numId w:val="2"/>
+        </w:numPr>
+        <w:rPr>
+          <w:sz w:val="24"/>
+          <w:szCs w:val="24"/>
+        </w:rPr>
+      </w:pPr>
+      <w:r>
+        <w:rPr>
+          <w:sz w:val="24"/>
+          <w:szCs w:val="24"/>
+        </w:rPr>
+        <w:t>Survey of Ethical Theoretical Aptitudes (SETA, Brady 1990)</w:t>
+      </w:r>
+    </w:p>
+    <w:p>
+      <w:pPr>
+        <w:pStyle w:val="ListParagraph"/>
+        <w:numPr>
+          <w:ilvl w:val="1"/>
+          <w:numId w:val="2"/>
+        </w:numPr>
+        <w:rPr>
+          <w:sz w:val="24"/>
+          <w:szCs w:val="24"/>
+        </w:rPr>
+      </w:pPr>
+      <w:r>
+        <w:rPr>
+          <w:sz w:val="24"/>
+          <w:szCs w:val="24"/>
+        </w:rPr>
+        <w:t>Both used in prior research, however, there are big limits to them!</w:t>
+      </w:r>
+    </w:p>
+    <w:p>
+      <w:pPr>
+        <w:pStyle w:val="ListParagraph"/>
+        <w:numPr>
+          <w:ilvl w:val="0"/>
+          <w:numId w:val="2"/>
+        </w:numPr>
+        <w:rPr>
+          <w:sz w:val="24"/>
+          <w:szCs w:val="24"/>
+        </w:rPr>
+      </w:pPr>
+      <w:r>
+        <w:rPr>
+          <w:sz w:val="24"/>
+          <w:szCs w:val="24"/>
+        </w:rPr>
+        <w:t>MEV:</w:t>
+      </w:r>
+    </w:p>
+    <w:p>
+      <w:pPr>
+        <w:pStyle w:val="ListParagraph"/>
+        <w:numPr>
+          <w:ilvl w:val="1"/>
+          <w:numId w:val="2"/>
+        </w:numPr>
+        <w:rPr>
+          <w:sz w:val="24"/>
+          <w:szCs w:val="24"/>
+        </w:rPr>
+      </w:pPr>
+      <w:r>
+        <w:rPr>
+          <w:sz w:val="24"/>
+          <w:szCs w:val="24"/>
+        </w:rPr>
+        <w:t>Forced choice vignettes matched with a character traits measure.</w:t>
+      </w:r>
+    </w:p>
+    <w:p>
+      <w:pPr>
+        <w:pStyle w:val="ListParagraph"/>
+        <w:numPr>
+          <w:ilvl w:val="1"/>
+          <w:numId w:val="2"/>
+        </w:numPr>
+        <w:rPr>
+          <w:sz w:val="24"/>
+          <w:szCs w:val="24"/>
+        </w:rPr>
+      </w:pPr>
+      <w:proofErr w:type="gramStart"/>
+      <w:r>
+        <w:rPr>
+          <w:sz w:val="24"/>
+          <w:szCs w:val="24"/>
+        </w:rPr>
+        <w:t>Biggest</w:t>
+      </w:r>
+      <w:proofErr w:type="gramEnd"/>
+      <w:r>
+        <w:rPr>
+          <w:sz w:val="24"/>
+          <w:szCs w:val="24"/>
+        </w:rPr>
+        <w:t xml:space="preserve"> issue is large correlation b/w formalism and consequentialism when measured.</w:t>
+      </w:r>
+    </w:p>
+    <w:p>
+      <w:pPr>
+        <w:pStyle w:val="ListParagraph"/>
+        <w:numPr>
+          <w:ilvl w:val="1"/>
+          <w:numId w:val="2"/>
+        </w:numPr>
+        <w:rPr>
+          <w:sz w:val="24"/>
+          <w:szCs w:val="24"/>
+        </w:rPr>
+      </w:pPr>
+      <w:r>
+        <w:rPr>
+          <w:sz w:val="24"/>
+          <w:szCs w:val="24"/>
+        </w:rPr>
+        <w:t>Uncertainty whether this subscale measures constructs OTHER than consequentialism and formalism.</w:t>
+      </w:r>
+    </w:p>
+    <w:p>
+      <w:pPr>
+        <w:pStyle w:val="ListParagraph"/>
+        <w:numPr>
+          <w:ilvl w:val="0"/>
+          <w:numId w:val="2"/>
+        </w:numPr>
+        <w:rPr>
+          <w:sz w:val="24"/>
+          <w:szCs w:val="24"/>
+        </w:rPr>
+      </w:pPr>
+      <w:r>
+        <w:rPr>
+          <w:sz w:val="24"/>
+          <w:szCs w:val="24"/>
+        </w:rPr>
+        <w:t>SETA:</w:t>
+      </w:r>
+    </w:p>
+    <w:p>
+      <w:pPr>
+        <w:pStyle w:val="ListParagraph"/>
+        <w:numPr>
+          <w:ilvl w:val="1"/>
+          <w:numId w:val="2"/>
+        </w:numPr>
+        <w:rPr>
+          <w:sz w:val="24"/>
+          <w:szCs w:val="24"/>
+        </w:rPr>
+      </w:pPr>
+      <w:r>
+        <w:rPr>
+          <w:sz w:val="24"/>
+          <w:szCs w:val="24"/>
+        </w:rPr>
+        <w:t>Measures individual preference for consequentialist or formalist framework</w:t>
+      </w:r>
+      <w:r>
+        <w:rPr>
+          <w:sz w:val="24"/>
+          <w:szCs w:val="24"/>
+        </w:rPr>
+        <w:t>.</w:t>
+      </w:r>
+    </w:p>
+    <w:p>
+      <w:pPr>
+        <w:pStyle w:val="ListParagraph"/>
+        <w:numPr>
+          <w:ilvl w:val="2"/>
+          <w:numId w:val="2"/>
+        </w:numPr>
+        <w:rPr>
+          <w:sz w:val="24"/>
+          <w:szCs w:val="24"/>
+        </w:rPr>
+      </w:pPr>
+      <w:r>
+        <w:rPr>
+          <w:sz w:val="24"/>
+          <w:szCs w:val="24"/>
+        </w:rPr>
+        <w:t>15 statements split into several options, relating to either one preference or the other.</w:t>
+      </w:r>
+    </w:p>
+    <w:p>
+      <w:pPr>
+        <w:pStyle w:val="ListParagraph"/>
+        <w:numPr>
+          <w:ilvl w:val="2"/>
+          <w:numId w:val="2"/>
+        </w:numPr>
+        <w:rPr>
+          <w:sz w:val="24"/>
+          <w:szCs w:val="24"/>
+        </w:rPr>
+      </w:pPr>
+      <w:r>
+        <w:rPr>
+          <w:sz w:val="24"/>
+          <w:szCs w:val="24"/>
+        </w:rPr>
+        <w:t>Considered superior to MEV; the sentence completion task is provided as a ‘forced choice’ suitable for capturing relative preference, but doesn’t show the degree to which either preference is favored!</w:t>
+      </w:r>
+    </w:p>
+    <w:p>
+      <w:pPr>
+        <w:pStyle w:val="ListParagraph"/>
+        <w:numPr>
+          <w:ilvl w:val="1"/>
+          <w:numId w:val="2"/>
+        </w:numPr>
+        <w:rPr>
+          <w:sz w:val="24"/>
+          <w:szCs w:val="24"/>
+        </w:rPr>
+      </w:pPr>
+      <w:r>
+        <w:rPr>
+          <w:sz w:val="24"/>
+          <w:szCs w:val="24"/>
+        </w:rPr>
+        <w:t>The relationship between formalism/consequentialism is proscribed to be two parts of a continuum, they are not allowed to vary separately.</w:t>
+      </w:r>
+    </w:p>
+    <w:p>
+      <w:pPr>
+        <w:rPr>
+          <w:sz w:val="28"/>
+          <w:szCs w:val="28"/>
+        </w:rPr>
+      </w:pPr>
+      <w:r>
+        <w:rPr>
+          <w:sz w:val="28"/>
+          <w:szCs w:val="28"/>
+        </w:rPr>
+        <w:t>Scale Study Development:</w:t>
+      </w:r>
+    </w:p>
+    <w:p>
+      <w:pPr>
+        <w:pStyle w:val="ListParagraph"/>
+        <w:numPr>
+          <w:ilvl w:val="0"/>
+          <w:numId w:val="2"/>
+        </w:numPr>
+        <w:rPr>
+          <w:sz w:val="24"/>
+          <w:szCs w:val="24"/>
+        </w:rPr>
+      </w:pPr>
+      <w:r>
+        <w:rPr>
+          <w:sz w:val="24"/>
+          <w:szCs w:val="24"/>
+        </w:rPr>
+        <w:t>The ESJQ has satisfactory discriminant validity while the MEV does not</w:t>
+      </w:r>
+    </w:p>
+    <w:p>
+      <w:pPr>
+        <w:pStyle w:val="ListParagraph"/>
+        <w:numPr>
+          <w:ilvl w:val="0"/>
+          <w:numId w:val="2"/>
+        </w:numPr>
+        <w:rPr>
+          <w:sz w:val="24"/>
+          <w:szCs w:val="24"/>
+        </w:rPr>
+      </w:pPr>
+      <w:r>
+        <w:rPr>
+          <w:sz w:val="24"/>
+          <w:szCs w:val="24"/>
+        </w:rPr>
+        <w:t>The ESJQ consequentialism subscale has satisfactory construct validity, the MEV does not!</w:t>
+      </w:r>
+    </w:p>
+    <w:p>
+      <w:pPr>
+        <w:pStyle w:val="ListParagraph"/>
+        <w:numPr>
+          <w:ilvl w:val="1"/>
+          <w:numId w:val="2"/>
+        </w:numPr>
+        <w:rPr>
+          <w:sz w:val="24"/>
+          <w:szCs w:val="24"/>
+        </w:rPr>
+      </w:pPr>
+      <w:r>
+        <w:rPr>
+          <w:sz w:val="24"/>
+          <w:szCs w:val="24"/>
+        </w:rPr>
+        <w:t xml:space="preserve">MEV formalism scale works </w:t>
+      </w:r>
+      <w:proofErr w:type="gramStart"/>
+      <w:r>
+        <w:rPr>
+          <w:sz w:val="24"/>
+          <w:szCs w:val="24"/>
+        </w:rPr>
+        <w:t>fine</w:t>
+      </w:r>
+      <w:proofErr w:type="gramEnd"/>
+      <w:r>
+        <w:rPr>
+          <w:sz w:val="24"/>
+          <w:szCs w:val="24"/>
+        </w:rPr>
+        <w:t xml:space="preserve"> however.</w:t>
+      </w:r>
+    </w:p>
+    <w:p>
+      <w:pPr>
+        <w:pStyle w:val="ListParagraph"/>
+        <w:numPr>
+          <w:ilvl w:val="0"/>
+          <w:numId w:val="2"/>
+        </w:numPr>
+        <w:rPr>
+          <w:sz w:val="24"/>
+          <w:szCs w:val="24"/>
+        </w:rPr>
+      </w:pPr>
+      <w:r>
+        <w:rPr>
+          <w:sz w:val="24"/>
+          <w:szCs w:val="24"/>
+        </w:rPr>
+        <w:t xml:space="preserve">Assessed the impact of formalism and consequences on ethical perceptions w/ MV-CES scale (measuring consumer ethical </w:t>
+      </w:r>
+      <w:proofErr w:type="spellStart"/>
+      <w:r>
+        <w:rPr>
+          <w:sz w:val="24"/>
+          <w:szCs w:val="24"/>
+        </w:rPr>
+        <w:t>beliefrs</w:t>
+      </w:r>
+      <w:proofErr w:type="spellEnd"/>
+      <w:r>
+        <w:rPr>
+          <w:sz w:val="24"/>
+          <w:szCs w:val="24"/>
+        </w:rPr>
+        <w:t>)</w:t>
+      </w:r>
+    </w:p>
+    <w:p>
+      <w:pPr>
+        <w:pStyle w:val="ListParagraph"/>
+        <w:numPr>
+          <w:ilvl w:val="1"/>
+          <w:numId w:val="2"/>
+        </w:numPr>
+        <w:rPr>
+          <w:sz w:val="24"/>
+          <w:szCs w:val="24"/>
+        </w:rPr>
+      </w:pPr>
+      <w:r>
+        <w:rPr>
+          <w:sz w:val="24"/>
+          <w:szCs w:val="24"/>
+        </w:rPr>
+        <w:lastRenderedPageBreak/>
+        <w:t>The ESJQ results were a satisfactory match for predicted consequences or outcomes.</w:t>
+      </w:r>
+    </w:p>
+    <w:p>
+      <w:pPr>
+        <w:pStyle w:val="ListParagraph"/>
+        <w:numPr>
+          <w:ilvl w:val="0"/>
+          <w:numId w:val="2"/>
+        </w:numPr>
+        <w:rPr>
+          <w:sz w:val="24"/>
+          <w:szCs w:val="24"/>
+        </w:rPr>
+      </w:pPr>
+      <w:r>
+        <w:rPr>
+          <w:sz w:val="24"/>
+          <w:szCs w:val="24"/>
+        </w:rPr>
+        <w:t xml:space="preserve">Some of these ethical consumer issues show some </w:t>
+      </w:r>
+      <w:proofErr w:type="gramStart"/>
+      <w:r>
+        <w:rPr>
+          <w:sz w:val="24"/>
+          <w:szCs w:val="24"/>
+        </w:rPr>
+        <w:t>deviation</w:t>
+      </w:r>
+      <w:proofErr w:type="gramEnd"/>
+    </w:p>
+    <w:p>
+      <w:pPr>
+        <w:pStyle w:val="ListParagraph"/>
+        <w:numPr>
+          <w:ilvl w:val="1"/>
+          <w:numId w:val="2"/>
+        </w:numPr>
+        <w:rPr>
+          <w:sz w:val="24"/>
+          <w:szCs w:val="24"/>
+        </w:rPr>
+      </w:pPr>
+      <w:r>
+        <w:rPr>
+          <w:sz w:val="24"/>
+          <w:szCs w:val="24"/>
+        </w:rPr>
+        <w:t>High consequentialism score = negative correlation w/ actively benefiting from illegal activities, but not correlated with PASSIVELY benefiting from illegal activities.</w:t>
+      </w:r>
+    </w:p>
+    <w:p>
+      <w:pPr>
+        <w:pStyle w:val="ListParagraph"/>
+        <w:numPr>
+          <w:ilvl w:val="1"/>
+          <w:numId w:val="2"/>
+        </w:numPr>
+        <w:rPr>
+          <w:sz w:val="24"/>
+          <w:szCs w:val="24"/>
+        </w:rPr>
+      </w:pPr>
+      <w:r>
+        <w:rPr>
+          <w:sz w:val="24"/>
+          <w:szCs w:val="24"/>
+        </w:rPr>
+        <w:t>People can support or attack different things based on their own moral reasoning!</w:t>
+      </w:r>
+    </w:p>
+    <w:p>
+      <w:pPr>
+        <w:pStyle w:val="ListParagraph"/>
+        <w:numPr>
+          <w:ilvl w:val="0"/>
+          <w:numId w:val="2"/>
+        </w:numPr>
+        <w:rPr>
+          <w:sz w:val="24"/>
+          <w:szCs w:val="24"/>
+        </w:rPr>
+      </w:pPr>
+      <w:r>
+        <w:rPr>
+          <w:sz w:val="24"/>
+          <w:szCs w:val="24"/>
+        </w:rPr>
+        <w:t>Formalism/Consequentialism differentiation can also be found in assessment of different religious faiths.</w:t>
+      </w:r>
+    </w:p>
+    <w:p>
+      <w:pPr>
+        <w:rPr>
+          <w:sz w:val="28"/>
+          <w:szCs w:val="28"/>
+        </w:rPr>
+      </w:pPr>
+      <w:r>
+        <w:rPr>
+          <w:sz w:val="28"/>
+          <w:szCs w:val="28"/>
+        </w:rPr>
+        <w:t>Conclusion</w:t>
+      </w:r>
+    </w:p>
+    <w:p>
+      <w:pPr>
+        <w:pStyle w:val="ListParagraph"/>
+        <w:numPr>
+          <w:ilvl w:val="0"/>
+          <w:numId w:val="2"/>
+        </w:numPr>
+        <w:rPr>
+          <w:sz w:val="24"/>
+          <w:szCs w:val="24"/>
+        </w:rPr>
+      </w:pPr>
+      <w:r>
+        <w:rPr>
+          <w:sz w:val="24"/>
+          <w:szCs w:val="24"/>
+        </w:rPr>
+        <w:t>ESJQ works well to inform research in social/moral psychology.</w:t>
+      </w:r>
+      <w:r>
+        <w:rPr>
+          <w:sz w:val="24"/>
+          <w:szCs w:val="24"/>
+        </w:rPr>
+        <w:t xml:space="preserve"> The ESJQ consequentialism and formalism scales uniquely can predict responses on moral d</w:t>
+      </w:r>
+      <w:r>
+        <w:rPr>
+          <w:sz w:val="24"/>
+          <w:szCs w:val="24"/>
+        </w:rPr>
+        <w:t>ilemmas.</w:t>
+      </w:r>
+    </w:p>
+    <w:p>
+      <w:pPr>
+        <w:pStyle w:val="ListParagraph"/>
+        <w:numPr>
+          <w:ilvl w:val="0"/>
+          <w:numId w:val="2"/>
+        </w:numPr>
+        <w:rPr>
+          <w:sz w:val="24"/>
+          <w:szCs w:val="24"/>
+          <w:highlight w:val="yellow"/>
+        </w:rPr>
+      </w:pPr>
+      <w:r>
+        <w:rPr>
+          <w:sz w:val="24"/>
+          <w:szCs w:val="24"/>
+          <w:highlight w:val="yellow"/>
+        </w:rPr>
+        <w:t xml:space="preserve">It is LIKELY that other personality traits interact with consequentialism and formalism to influence decision making and </w:t>
+      </w:r>
+      <w:proofErr w:type="gramStart"/>
+      <w:r>
+        <w:rPr>
+          <w:sz w:val="24"/>
+          <w:szCs w:val="24"/>
+          <w:highlight w:val="yellow"/>
+        </w:rPr>
+        <w:t>behaviors</w:t>
+      </w:r>
+      <w:proofErr w:type="gramEnd"/>
+    </w:p>
+    <w:p>
+      <w:pPr>
+        <w:pStyle w:val="ListParagraph"/>
+        <w:numPr>
+          <w:ilvl w:val="1"/>
+          <w:numId w:val="2"/>
+        </w:numPr>
+        <w:rPr>
+          <w:sz w:val="24"/>
+          <w:szCs w:val="24"/>
+          <w:highlight w:val="yellow"/>
+        </w:rPr>
+      </w:pPr>
+      <w:proofErr w:type="gramStart"/>
+      <w:r>
+        <w:rPr>
+          <w:sz w:val="24"/>
+          <w:szCs w:val="24"/>
+          <w:highlight w:val="yellow"/>
+        </w:rPr>
+        <w:t>E.g.</w:t>
+      </w:r>
+      <w:proofErr w:type="gramEnd"/>
+      <w:r>
+        <w:rPr>
+          <w:sz w:val="24"/>
+          <w:szCs w:val="24"/>
+          <w:highlight w:val="yellow"/>
+        </w:rPr>
+        <w:t xml:space="preserve"> Machiavellian consequentialism may be different from that </w:t>
+      </w:r>
+      <w:proofErr w:type="gramStart"/>
+      <w:r>
+        <w:rPr>
+          <w:sz w:val="24"/>
+          <w:szCs w:val="24"/>
+          <w:highlight w:val="yellow"/>
+        </w:rPr>
+        <w:t>from</w:t>
+      </w:r>
+      <w:proofErr w:type="gramEnd"/>
+      <w:r>
+        <w:rPr>
+          <w:sz w:val="24"/>
+          <w:szCs w:val="24"/>
+          <w:highlight w:val="yellow"/>
+        </w:rPr>
+        <w:t xml:space="preserve"> an altruist!</w:t>
+      </w:r>
+    </w:p>
+    <w:p>
+      <w:pPr>
+        <w:pStyle w:val="ListParagraph"/>
+        <w:numPr>
+          <w:ilvl w:val="1"/>
+          <w:numId w:val="2"/>
+        </w:numPr>
+        <w:rPr>
+          <w:sz w:val="24"/>
+          <w:szCs w:val="24"/>
+          <w:highlight w:val="yellow"/>
+        </w:rPr>
+      </w:pPr>
+      <w:r>
+        <w:rPr>
+          <w:sz w:val="24"/>
+          <w:szCs w:val="24"/>
+          <w:highlight w:val="yellow"/>
+        </w:rPr>
+        <w:t>Consider seeing if these preferences towards consequentialism/formalism interact with or are predicted by political affiliation/preferences?</w:t>
+      </w:r>
+    </w:p>
+    <w:p>
+      <w:pPr>
+        <w:pStyle w:val="ListParagraph"/>
+        <w:numPr>
+          <w:ilvl w:val="0"/>
+          <w:numId w:val="2"/>
+        </w:numPr>
+        <w:rPr>
+          <w:sz w:val="24"/>
+          <w:szCs w:val="24"/>
+          <w:highlight w:val="yellow"/>
+        </w:rPr>
+      </w:pPr>
+      <w:r>
+        <w:rPr>
+          <w:sz w:val="24"/>
+          <w:szCs w:val="24"/>
+          <w:highlight w:val="yellow"/>
+        </w:rPr>
+        <w:t>The final measure itself is two 6-item subscales, with one corresponding to consequentialism, and the other, formalism.</w:t>
+      </w:r>
+    </w:p>
+    <w:p>
+      <w:pPr>
+        <w:rPr>
           <w:sz w:val="32"/>
           <w:szCs w:val="32"/>
         </w:rPr>
-        <w:t xml:space="preserve"> – </w:t>
-      </w:r>
-      <w:r>
-        <w:rPr>
-          <w:rFonts w:ascii="FxxscqMyriadPro-SemiboldSemiCn" w:hAnsi="FxxscqMyriadPro-SemiboldSemiCn" w:cs="FxxscqMyriadPro-SemiboldSemiCn"/>
+      </w:pPr>
+      <w:r>
+        <w:rPr>
           <w:sz w:val="32"/>
           <w:szCs w:val="32"/>
         </w:rPr>
-        <w:t>Development</w:t>
-      </w:r>
-      <w:r>
-        <w:rPr>
-          <w:rFonts w:ascii="FxxscqMyriadPro-SemiboldSemiCn" w:hAnsi="FxxscqMyriadPro-SemiboldSemiCn" w:cs="FxxscqMyriadPro-SemiboldSemiCn"/>
+        <w:t xml:space="preserve">Tanner 2008: </w:t>
+      </w:r>
+      <w:r>
+        <w:rPr>
           <w:sz w:val="32"/>
           <w:szCs w:val="32"/>
         </w:rPr>
-        <w:t xml:space="preserve"> </w:t>
-      </w:r>
-      <w:r>
-        <w:rPr>
-          <w:rFonts w:ascii="FxxscqMyriadPro-SemiboldSemiCn" w:hAnsi="FxxscqMyriadPro-SemiboldSemiCn" w:cs="FxxscqMyriadPro-SemiboldSemiCn"/>
+        <w:t>Influence of deontological versus consequentialist</w:t>
+      </w:r>
+      <w:r>
+        <w:rPr>
           <w:sz w:val="32"/>
           <w:szCs w:val="32"/>
         </w:rPr>
-        <w:t>and Validation of Independent Measures of Formalism</w:t>
-      </w:r>
-      <w:r>
-        <w:rPr>
-          <w:rFonts w:ascii="FxxscqMyriadPro-SemiboldSemiCn" w:hAnsi="FxxscqMyriadPro-SemiboldSemiCn" w:cs="FxxscqMyriadPro-SemiboldSemiCn"/>
+        <w:t xml:space="preserve"> O</w:t>
+      </w:r>
+      <w:r>
+        <w:rPr>
           <w:sz w:val="32"/>
           <w:szCs w:val="32"/>
         </w:rPr>
-        <w:t xml:space="preserve"> </w:t>
-      </w:r>
-      <w:r>
-        <w:rPr>
-          <w:rFonts w:ascii="FxxscqMyriadPro-SemiboldSemiCn" w:hAnsi="FxxscqMyriadPro-SemiboldSemiCn" w:cs="FxxscqMyriadPro-SemiboldSemiCn"/>
+        <w:t>rientations on act choices</w:t>
+      </w:r>
+      <w:r>
+        <w:rPr>
           <w:sz w:val="32"/>
           <w:szCs w:val="32"/>
         </w:rPr>
-        <w:t>and Consequentialism</w:t>
-      </w:r>
-    </w:p>
-    <w:p>
-      <w:pPr>
-        <w:pStyle w:val="ListParagraph"/>
-        <w:numPr>
-          <w:ilvl w:val="0"/>
-          <w:numId w:val="2"/>
-        </w:numPr>
-        <w:rPr>
-          <w:sz w:val="24"/>
-          <w:szCs w:val="24"/>
-        </w:rPr>
-      </w:pPr>
-      <w:r>
-        <w:rPr>
-          <w:sz w:val="24"/>
-          <w:szCs w:val="24"/>
-        </w:rPr>
-        <w:t>This paper focuses on how to measure the ethical frameworks of consequentialism (utilitarianism) and formalism</w:t>
-      </w:r>
-      <w:r>
-        <w:rPr>
-          <w:sz w:val="24"/>
-          <w:szCs w:val="24"/>
-        </w:rPr>
-        <w:t>, and measuring the two elements independently!</w:t>
-      </w:r>
-    </w:p>
-    <w:p>
-      <w:pPr>
-        <w:pStyle w:val="ListParagraph"/>
-        <w:numPr>
-          <w:ilvl w:val="1"/>
-          <w:numId w:val="2"/>
-        </w:numPr>
-        <w:rPr>
-          <w:sz w:val="24"/>
-          <w:szCs w:val="24"/>
-        </w:rPr>
-      </w:pPr>
-      <w:r>
-        <w:rPr>
-          <w:sz w:val="24"/>
-          <w:szCs w:val="24"/>
-        </w:rPr>
-        <w:t>Follows contemporary work and theory/statistical dependability!</w:t>
-      </w:r>
-    </w:p>
-    <w:p>
-      <w:pPr>
-        <w:pStyle w:val="ListParagraph"/>
-        <w:numPr>
-          <w:ilvl w:val="0"/>
-          <w:numId w:val="2"/>
-        </w:numPr>
-        <w:rPr>
-          <w:sz w:val="24"/>
-          <w:szCs w:val="24"/>
-        </w:rPr>
-      </w:pPr>
-      <w:r>
-        <w:rPr>
-          <w:sz w:val="24"/>
-          <w:szCs w:val="24"/>
-        </w:rPr>
-        <w:t>New, valid, scale to measure consequentialism and formalism being well grounded in prior research.</w:t>
-      </w:r>
-    </w:p>
-    <w:p>
-      <w:pPr>
-        <w:pStyle w:val="ListParagraph"/>
-        <w:numPr>
-          <w:ilvl w:val="1"/>
-          <w:numId w:val="2"/>
-        </w:numPr>
-        <w:rPr>
-          <w:sz w:val="24"/>
-          <w:szCs w:val="24"/>
-        </w:rPr>
-      </w:pPr>
-      <w:r>
-        <w:rPr>
-          <w:sz w:val="24"/>
-          <w:szCs w:val="24"/>
-        </w:rPr>
-        <w:t>Measurement items develop in first 3 studies, fourth study addresses discriminant validity, 5-6</w:t>
-      </w:r>
-      <w:r>
-        <w:rPr>
-          <w:sz w:val="24"/>
-          <w:szCs w:val="24"/>
-          <w:vertAlign w:val="superscript"/>
-        </w:rPr>
-        <w:t>th</w:t>
-      </w:r>
-      <w:r>
-        <w:rPr>
-          <w:sz w:val="24"/>
-          <w:szCs w:val="24"/>
-        </w:rPr>
-        <w:t xml:space="preserve"> studies give insight onto how both consequentialism and formalism scores predict how people perceive behaviors in both consumer and religious beliefs</w:t>
-      </w:r>
-    </w:p>
-    <w:p>
-      <w:pPr>
-        <w:pStyle w:val="ListParagraph"/>
-        <w:numPr>
-          <w:ilvl w:val="0"/>
-          <w:numId w:val="2"/>
-        </w:numPr>
-        <w:rPr>
-          <w:sz w:val="24"/>
-          <w:szCs w:val="24"/>
-        </w:rPr>
-      </w:pPr>
-      <w:r>
-        <w:rPr>
-          <w:sz w:val="24"/>
-          <w:szCs w:val="24"/>
-        </w:rPr>
-        <w:t>Contemporary research notes that harmful actions must be categorized as ‘acceptable’ or ‘unacceptable’, tacitly endorsing deontology or utilitarianism</w:t>
-      </w:r>
-      <w:r>
-        <w:rPr>
-          <w:sz w:val="24"/>
-          <w:szCs w:val="24"/>
-        </w:rPr>
-        <w:t>. This confound is fine if the moral inclinations were inversely related (high deontology = low utility and vice/versa)</w:t>
-      </w:r>
-      <w:r>
-        <w:rPr>
-          <w:sz w:val="24"/>
-          <w:szCs w:val="24"/>
-        </w:rPr>
-        <w:t>. However, this is NOT the case, and both can be high or low separately!</w:t>
-      </w:r>
-    </w:p>
-    <w:p>
-      <w:pPr>
-        <w:pStyle w:val="ListParagraph"/>
-        <w:numPr>
-          <w:ilvl w:val="1"/>
-          <w:numId w:val="2"/>
-        </w:numPr>
-        <w:rPr>
-          <w:sz w:val="24"/>
-          <w:szCs w:val="24"/>
-        </w:rPr>
-      </w:pPr>
-      <w:r>
-        <w:rPr>
-          <w:sz w:val="24"/>
-          <w:szCs w:val="24"/>
-        </w:rPr>
-        <w:t>E.g. Deontologist = follows principles, thus an anti-deontologist = IGNORES principles? This is crazy, and doesn’t suggest they care about outcomes instead of principles. The hypothetical anti-deontologist would make choices based on what takes the least effort as well as utility</w:t>
-      </w:r>
-      <w:r>
-        <w:rPr>
-          <w:sz w:val="24"/>
-          <w:szCs w:val="24"/>
-        </w:rPr>
-        <w:t xml:space="preserve"> (anti-utilitarian is much the same w.r.t. NOT adhering to principles, it’s not necessary to do so!)</w:t>
-      </w:r>
-    </w:p>
-    <w:p>
-      <w:pPr>
-        <w:pStyle w:val="ListParagraph"/>
-        <w:numPr>
-          <w:ilvl w:val="0"/>
-          <w:numId w:val="2"/>
-        </w:numPr>
-        <w:rPr>
-          <w:sz w:val="24"/>
-          <w:szCs w:val="24"/>
-        </w:rPr>
-      </w:pPr>
-      <w:r>
-        <w:rPr>
-          <w:sz w:val="24"/>
-          <w:szCs w:val="24"/>
-        </w:rPr>
-        <w:t>Note – Authors consider a difference between consequentialism and utilitarianism!</w:t>
-      </w:r>
-    </w:p>
-    <w:p>
-      <w:pPr>
-        <w:pStyle w:val="ListParagraph"/>
-        <w:numPr>
-          <w:ilvl w:val="1"/>
-          <w:numId w:val="2"/>
-        </w:numPr>
-        <w:rPr>
-          <w:sz w:val="24"/>
-          <w:szCs w:val="24"/>
-        </w:rPr>
-      </w:pPr>
-      <w:r>
-        <w:rPr>
-          <w:sz w:val="24"/>
-          <w:szCs w:val="24"/>
-        </w:rPr>
-        <w:t>“The tendency to assess ethical situations in terms of their consequences to people”</w:t>
-      </w:r>
-    </w:p>
-    <w:p>
-      <w:pPr>
-        <w:pStyle w:val="ListParagraph"/>
-        <w:numPr>
-          <w:ilvl w:val="1"/>
-          <w:numId w:val="2"/>
-        </w:numPr>
-        <w:rPr>
-          <w:sz w:val="24"/>
-          <w:szCs w:val="24"/>
-        </w:rPr>
-      </w:pPr>
-      <w:r>
-        <w:rPr>
-          <w:sz w:val="24"/>
-          <w:szCs w:val="24"/>
-        </w:rPr>
-        <w:t>The “rightness” of a choice is a function of the results (consequences) of that choice, and thus, rightness = maximization of wellbeing (based on outcomes!)</w:t>
+        <w:t xml:space="preserve"> </w:t>
+      </w:r>
+      <w:r>
+        <w:rPr>
+          <w:sz w:val="32"/>
+          <w:szCs w:val="32"/>
+        </w:rPr>
+        <w:t xml:space="preserve">and framing effects: When principles are more important than </w:t>
+      </w:r>
+      <w:proofErr w:type="gramStart"/>
+      <w:r>
+        <w:rPr>
+          <w:sz w:val="32"/>
+          <w:szCs w:val="32"/>
+        </w:rPr>
+        <w:t>consequences</w:t>
+      </w:r>
+      <w:proofErr w:type="gramEnd"/>
+    </w:p>
+    <w:p>
+      <w:pPr>
+        <w:pStyle w:val="ListParagraph"/>
+        <w:numPr>
+          <w:ilvl w:val="0"/>
+          <w:numId w:val="2"/>
+        </w:numPr>
+        <w:rPr>
+          <w:sz w:val="24"/>
+          <w:szCs w:val="24"/>
+        </w:rPr>
+      </w:pPr>
+      <w:proofErr w:type="gramStart"/>
+      <w:r>
+        <w:rPr>
+          <w:sz w:val="24"/>
+          <w:szCs w:val="24"/>
+        </w:rPr>
+        <w:t>Focuses</w:t>
+      </w:r>
+      <w:proofErr w:type="gramEnd"/>
+      <w:r>
+        <w:rPr>
+          <w:sz w:val="24"/>
+          <w:szCs w:val="24"/>
+        </w:rPr>
+        <w:t xml:space="preserve"> is primarily on what scenarios people prefer deontological vs consequentialist morality.</w:t>
+      </w:r>
+    </w:p>
+    <w:p>
+      <w:pPr>
+        <w:pStyle w:val="ListParagraph"/>
+        <w:numPr>
+          <w:ilvl w:val="1"/>
+          <w:numId w:val="2"/>
+        </w:numPr>
+        <w:rPr>
+          <w:sz w:val="24"/>
+          <w:szCs w:val="24"/>
+        </w:rPr>
+      </w:pPr>
+      <w:r>
+        <w:rPr>
+          <w:sz w:val="24"/>
+          <w:szCs w:val="24"/>
+        </w:rPr>
+        <w:t>Modification of Tversky ‘risky choice’ paradigm that manipulates the farming of outcomes (positive or negative) as well as if the outcome was due to action or inaction.</w:t>
+      </w:r>
+    </w:p>
+    <w:p>
+      <w:pPr>
+        <w:pStyle w:val="ListParagraph"/>
+        <w:numPr>
+          <w:ilvl w:val="0"/>
+          <w:numId w:val="2"/>
+        </w:numPr>
+        <w:rPr>
+          <w:sz w:val="24"/>
+          <w:szCs w:val="24"/>
+        </w:rPr>
+      </w:pPr>
+      <w:r>
+        <w:rPr>
+          <w:sz w:val="24"/>
+          <w:szCs w:val="24"/>
+        </w:rPr>
+        <w:t xml:space="preserve">Act vs. Omission tendencies are linked to deontological focus and </w:t>
+      </w:r>
+      <w:proofErr w:type="gramStart"/>
+      <w:r>
+        <w:rPr>
+          <w:sz w:val="24"/>
+          <w:szCs w:val="24"/>
+        </w:rPr>
+        <w:t>PVs</w:t>
+      </w:r>
+      <w:proofErr w:type="gramEnd"/>
+    </w:p>
+    <w:p>
+      <w:pPr>
+        <w:pStyle w:val="ListParagraph"/>
+        <w:numPr>
+          <w:ilvl w:val="1"/>
+          <w:numId w:val="2"/>
+        </w:numPr>
+        <w:rPr>
+          <w:sz w:val="24"/>
+          <w:szCs w:val="24"/>
+        </w:rPr>
+      </w:pPr>
+      <w:r>
+        <w:rPr>
+          <w:sz w:val="24"/>
+          <w:szCs w:val="24"/>
+        </w:rPr>
+        <w:t xml:space="preserve">Framing </w:t>
+      </w:r>
+      <w:proofErr w:type="gramStart"/>
+      <w:r>
+        <w:rPr>
+          <w:sz w:val="24"/>
+          <w:szCs w:val="24"/>
+        </w:rPr>
+        <w:t>effects</w:t>
+      </w:r>
+      <w:proofErr w:type="gramEnd"/>
+      <w:r>
+        <w:rPr>
+          <w:sz w:val="24"/>
+          <w:szCs w:val="24"/>
+        </w:rPr>
+        <w:t xml:space="preserve"> however, are driven by consequentialist focus!</w:t>
       </w:r>
     </w:p>
     <w:p>
@@ -4155,312 +5900,221 @@
           <w:szCs w:val="28"/>
         </w:rPr>
       </w:pPr>
-    </w:p>
-    <w:p>
-      <w:pPr>
+      <w:r>
         <w:rPr>
           <w:sz w:val="28"/>
           <w:szCs w:val="28"/>
         </w:rPr>
-      </w:pPr>
-      <w:r>
+        <w:t>Link b/w Deontology and Consequentialism:</w:t>
+      </w:r>
+    </w:p>
+    <w:p>
+      <w:pPr>
+        <w:pStyle w:val="ListParagraph"/>
+        <w:numPr>
+          <w:ilvl w:val="0"/>
+          <w:numId w:val="2"/>
+        </w:numPr>
+        <w:rPr>
+          <w:sz w:val="24"/>
+          <w:szCs w:val="24"/>
+        </w:rPr>
+      </w:pPr>
+      <w:r>
+        <w:rPr>
+          <w:sz w:val="24"/>
+          <w:szCs w:val="24"/>
+        </w:rPr>
+        <w:t>Not a vacuum where neither influences the other, nor a binary where one is in stark opposition to the other, on balance, the other element CAN be considered, just generally at a lower level of priority!</w:t>
+      </w:r>
+    </w:p>
+    <w:p>
+      <w:pPr>
+        <w:pStyle w:val="ListParagraph"/>
+        <w:numPr>
+          <w:ilvl w:val="0"/>
+          <w:numId w:val="2"/>
+        </w:numPr>
+        <w:rPr>
+          <w:sz w:val="24"/>
+          <w:szCs w:val="24"/>
+        </w:rPr>
+      </w:pPr>
+      <w:r>
+        <w:rPr>
+          <w:sz w:val="24"/>
+          <w:szCs w:val="24"/>
+        </w:rPr>
+        <w:lastRenderedPageBreak/>
+        <w:t xml:space="preserve">Wants to find the influence of deontological vs consequentialist perspectives, and </w:t>
+      </w:r>
+      <w:proofErr w:type="gramStart"/>
+      <w:r>
+        <w:rPr>
+          <w:sz w:val="24"/>
+          <w:szCs w:val="24"/>
+        </w:rPr>
+        <w:t>whether or not</w:t>
+      </w:r>
+      <w:proofErr w:type="gramEnd"/>
+      <w:r>
+        <w:rPr>
+          <w:sz w:val="24"/>
+          <w:szCs w:val="24"/>
+        </w:rPr>
+        <w:t xml:space="preserve"> “protected values” (personal moral expectations) affect act/omission bias and on framing effects.</w:t>
+      </w:r>
+    </w:p>
+    <w:p>
+      <w:pPr>
         <w:rPr>
           <w:sz w:val="28"/>
           <w:szCs w:val="28"/>
         </w:rPr>
-        <w:lastRenderedPageBreak/>
-        <w:t>Necessary Criteria for New Measure:</w:t>
-      </w:r>
-    </w:p>
-    <w:p>
-      <w:pPr>
-        <w:pStyle w:val="ListParagraph"/>
-        <w:numPr>
-          <w:ilvl w:val="0"/>
-          <w:numId w:val="2"/>
-        </w:numPr>
-        <w:rPr>
-          <w:sz w:val="24"/>
-          <w:szCs w:val="24"/>
-        </w:rPr>
-      </w:pPr>
-      <w:r>
-        <w:rPr>
-          <w:sz w:val="24"/>
-          <w:szCs w:val="24"/>
-        </w:rPr>
-        <w:t>Formalism and consequentialism measured separately as two constructs, with discriminant validity b/w the two constructs</w:t>
-      </w:r>
-    </w:p>
-    <w:p>
-      <w:pPr>
-        <w:pStyle w:val="ListParagraph"/>
-        <w:numPr>
-          <w:ilvl w:val="1"/>
-          <w:numId w:val="2"/>
-        </w:numPr>
-        <w:rPr>
-          <w:sz w:val="24"/>
-          <w:szCs w:val="24"/>
-        </w:rPr>
-      </w:pPr>
-      <w:r>
-        <w:rPr>
-          <w:sz w:val="24"/>
-          <w:szCs w:val="24"/>
-        </w:rPr>
-        <w:t>Formalism scale needs to capture the tendency of a person to make ethical choices based on set of rules which determine whether behavior is good/bad, consequences should be irrelevant</w:t>
-      </w:r>
-    </w:p>
-    <w:p>
-      <w:pPr>
-        <w:pStyle w:val="ListParagraph"/>
-        <w:numPr>
-          <w:ilvl w:val="1"/>
-          <w:numId w:val="2"/>
-        </w:numPr>
-        <w:rPr>
-          <w:sz w:val="24"/>
-          <w:szCs w:val="24"/>
-        </w:rPr>
-      </w:pPr>
-      <w:r>
-        <w:rPr>
-          <w:sz w:val="24"/>
-          <w:szCs w:val="24"/>
-        </w:rPr>
-        <w:t>Consequentialism scale needs to capture tendency of individual to make judgements and evaluate ethical choices based on outcomes or net utility of the choice.</w:t>
-      </w:r>
-    </w:p>
-    <w:p>
-      <w:pPr>
-        <w:pStyle w:val="ListParagraph"/>
-        <w:numPr>
-          <w:ilvl w:val="2"/>
-          <w:numId w:val="2"/>
-        </w:numPr>
-        <w:rPr>
-          <w:sz w:val="24"/>
-          <w:szCs w:val="24"/>
-        </w:rPr>
-      </w:pPr>
-      <w:r>
-        <w:rPr>
-          <w:sz w:val="24"/>
-          <w:szCs w:val="24"/>
-        </w:rPr>
-        <w:t>Creates the Ethical Standards of Judgement Questionnaire (ESJQ)</w:t>
-      </w:r>
-    </w:p>
-    <w:p>
-      <w:pPr>
-        <w:rPr>
-          <w:sz w:val="24"/>
-          <w:szCs w:val="24"/>
-        </w:rPr>
-      </w:pPr>
-      <w:r>
-        <w:rPr>
-          <w:sz w:val="24"/>
-          <w:szCs w:val="24"/>
-        </w:rPr>
-        <w:t>Old Measures</w:t>
-      </w:r>
-    </w:p>
-    <w:p>
-      <w:pPr>
-        <w:pStyle w:val="ListParagraph"/>
-        <w:numPr>
-          <w:ilvl w:val="0"/>
-          <w:numId w:val="2"/>
-        </w:numPr>
-        <w:rPr>
-          <w:sz w:val="24"/>
-          <w:szCs w:val="24"/>
-        </w:rPr>
-      </w:pPr>
-      <w:r>
-        <w:rPr>
-          <w:sz w:val="24"/>
-          <w:szCs w:val="24"/>
-        </w:rPr>
-        <w:t>Measure of Ethical Viewpoints (Brady and Wheeler 1996)</w:t>
-      </w:r>
-    </w:p>
-    <w:p>
-      <w:pPr>
-        <w:pStyle w:val="ListParagraph"/>
-        <w:numPr>
-          <w:ilvl w:val="0"/>
-          <w:numId w:val="2"/>
-        </w:numPr>
-        <w:rPr>
-          <w:sz w:val="24"/>
-          <w:szCs w:val="24"/>
-        </w:rPr>
-      </w:pPr>
-      <w:r>
-        <w:rPr>
-          <w:sz w:val="24"/>
-          <w:szCs w:val="24"/>
-        </w:rPr>
-        <w:t>Survey of Ethical Theoretical Aptitudes (SETA, Brady 1990)</w:t>
-      </w:r>
-    </w:p>
-    <w:p>
-      <w:pPr>
-        <w:pStyle w:val="ListParagraph"/>
-        <w:numPr>
-          <w:ilvl w:val="1"/>
-          <w:numId w:val="2"/>
-        </w:numPr>
-        <w:rPr>
-          <w:sz w:val="24"/>
-          <w:szCs w:val="24"/>
-        </w:rPr>
-      </w:pPr>
-      <w:r>
-        <w:rPr>
-          <w:sz w:val="24"/>
-          <w:szCs w:val="24"/>
-        </w:rPr>
-        <w:t>Both used in prior research, however, there are big limits to them!</w:t>
-      </w:r>
-    </w:p>
-    <w:p>
-      <w:pPr>
-        <w:pStyle w:val="ListParagraph"/>
-        <w:numPr>
-          <w:ilvl w:val="0"/>
-          <w:numId w:val="2"/>
-        </w:numPr>
-        <w:rPr>
-          <w:sz w:val="24"/>
-          <w:szCs w:val="24"/>
-        </w:rPr>
-      </w:pPr>
-      <w:r>
-        <w:rPr>
-          <w:sz w:val="24"/>
-          <w:szCs w:val="24"/>
-        </w:rPr>
-        <w:t>MEV:</w:t>
-      </w:r>
-    </w:p>
-    <w:p>
-      <w:pPr>
-        <w:pStyle w:val="ListParagraph"/>
-        <w:numPr>
-          <w:ilvl w:val="1"/>
-          <w:numId w:val="2"/>
-        </w:numPr>
-        <w:rPr>
-          <w:sz w:val="24"/>
-          <w:szCs w:val="24"/>
-        </w:rPr>
-      </w:pPr>
-      <w:r>
-        <w:rPr>
-          <w:sz w:val="24"/>
-          <w:szCs w:val="24"/>
-        </w:rPr>
-        <w:t>Forced choice vignettes matched with a character traits measure.</w:t>
-      </w:r>
-    </w:p>
-    <w:p>
-      <w:pPr>
-        <w:pStyle w:val="ListParagraph"/>
-        <w:numPr>
-          <w:ilvl w:val="1"/>
-          <w:numId w:val="2"/>
-        </w:numPr>
-        <w:rPr>
-          <w:sz w:val="24"/>
-          <w:szCs w:val="24"/>
-        </w:rPr>
-      </w:pPr>
-      <w:r>
-        <w:rPr>
-          <w:sz w:val="24"/>
-          <w:szCs w:val="24"/>
-        </w:rPr>
-        <w:t>Biggest issue is large correlation b/w formalism and consequentialism when measured.</w:t>
-      </w:r>
-    </w:p>
-    <w:p>
-      <w:pPr>
-        <w:pStyle w:val="ListParagraph"/>
-        <w:numPr>
-          <w:ilvl w:val="1"/>
-          <w:numId w:val="2"/>
-        </w:numPr>
-        <w:rPr>
-          <w:sz w:val="24"/>
-          <w:szCs w:val="24"/>
-        </w:rPr>
-      </w:pPr>
-      <w:r>
-        <w:rPr>
-          <w:sz w:val="24"/>
-          <w:szCs w:val="24"/>
-        </w:rPr>
-        <w:t>Uncertainty whether this subscale measures constructs OTHER than consequentialism and formalism.</w:t>
-      </w:r>
-    </w:p>
-    <w:p>
-      <w:pPr>
-        <w:pStyle w:val="ListParagraph"/>
-        <w:numPr>
-          <w:ilvl w:val="0"/>
-          <w:numId w:val="2"/>
-        </w:numPr>
-        <w:rPr>
-          <w:sz w:val="24"/>
-          <w:szCs w:val="24"/>
-        </w:rPr>
-      </w:pPr>
-      <w:r>
-        <w:rPr>
-          <w:sz w:val="24"/>
-          <w:szCs w:val="24"/>
-        </w:rPr>
-        <w:t>SETA:</w:t>
-      </w:r>
-    </w:p>
-    <w:p>
-      <w:pPr>
-        <w:pStyle w:val="ListParagraph"/>
-        <w:numPr>
-          <w:ilvl w:val="1"/>
-          <w:numId w:val="2"/>
-        </w:numPr>
-        <w:rPr>
-          <w:sz w:val="24"/>
-          <w:szCs w:val="24"/>
-        </w:rPr>
-      </w:pPr>
-      <w:r>
-        <w:rPr>
-          <w:sz w:val="24"/>
-          <w:szCs w:val="24"/>
-        </w:rPr>
-        <w:t>Measures individual preference for consequentialist or formalist framework</w:t>
-      </w:r>
-      <w:r>
-        <w:rPr>
-          <w:sz w:val="24"/>
-          <w:szCs w:val="24"/>
-        </w:rPr>
-        <w:t>.</w:t>
-      </w:r>
-    </w:p>
-    <w:p>
-      <w:pPr>
+      </w:pPr>
+      <w:r>
         <w:rPr>
           <w:sz w:val="28"/>
           <w:szCs w:val="28"/>
         </w:rPr>
-      </w:pPr>
+        <w:t>Experiment:</w:t>
+      </w:r>
+    </w:p>
+    <w:p>
+      <w:pPr>
+        <w:pStyle w:val="ListParagraph"/>
+        <w:numPr>
+          <w:ilvl w:val="0"/>
+          <w:numId w:val="2"/>
+        </w:numPr>
+        <w:rPr>
+          <w:sz w:val="24"/>
+          <w:szCs w:val="24"/>
+        </w:rPr>
+      </w:pPr>
+      <w:r>
+        <w:rPr>
+          <w:sz w:val="24"/>
+          <w:szCs w:val="24"/>
+        </w:rPr>
+        <w:t xml:space="preserve">Multiple items to assess deontological/consequentialist </w:t>
+      </w:r>
+      <w:proofErr w:type="gramStart"/>
+      <w:r>
+        <w:rPr>
+          <w:sz w:val="24"/>
+          <w:szCs w:val="24"/>
+        </w:rPr>
+        <w:t>orientation</w:t>
+      </w:r>
+      <w:proofErr w:type="gramEnd"/>
+    </w:p>
+    <w:p>
+      <w:pPr>
+        <w:pStyle w:val="ListParagraph"/>
+        <w:numPr>
+          <w:ilvl w:val="1"/>
+          <w:numId w:val="2"/>
+        </w:numPr>
+        <w:rPr>
+          <w:sz w:val="24"/>
+          <w:szCs w:val="24"/>
+        </w:rPr>
+      </w:pPr>
+      <w:r>
+        <w:rPr>
+          <w:sz w:val="24"/>
+          <w:szCs w:val="24"/>
+        </w:rPr>
+        <w:t>Expect to see that both types of reasoning have different effects on action preferences and framing effects.</w:t>
+      </w:r>
+    </w:p>
+    <w:p>
+      <w:pPr>
+        <w:pStyle w:val="ListParagraph"/>
+        <w:numPr>
+          <w:ilvl w:val="1"/>
+          <w:numId w:val="2"/>
+        </w:numPr>
+        <w:rPr>
+          <w:sz w:val="24"/>
+          <w:szCs w:val="24"/>
+        </w:rPr>
+      </w:pPr>
+      <w:r>
+        <w:rPr>
+          <w:sz w:val="24"/>
+          <w:szCs w:val="24"/>
+        </w:rPr>
+        <w:t>Deontological = bias towards acts rather than omission, and insensitive to framing effects</w:t>
+      </w:r>
+      <w:r>
+        <w:rPr>
+          <w:sz w:val="24"/>
+          <w:szCs w:val="24"/>
+        </w:rPr>
+        <w:t>?</w:t>
+      </w:r>
+    </w:p>
+    <w:p>
+      <w:pPr>
+        <w:pStyle w:val="ListParagraph"/>
+        <w:numPr>
+          <w:ilvl w:val="1"/>
+          <w:numId w:val="2"/>
+        </w:numPr>
+        <w:rPr>
+          <w:sz w:val="24"/>
+          <w:szCs w:val="24"/>
+        </w:rPr>
+      </w:pPr>
+      <w:r>
+        <w:rPr>
+          <w:sz w:val="24"/>
+          <w:szCs w:val="24"/>
+        </w:rPr>
+        <w:t>Consequentialism = sensitive towards framing effects?</w:t>
+      </w:r>
+    </w:p>
+    <w:p>
+      <w:pPr>
+        <w:pStyle w:val="ListParagraph"/>
+        <w:numPr>
+          <w:ilvl w:val="0"/>
+          <w:numId w:val="2"/>
+        </w:numPr>
+        <w:rPr>
+          <w:sz w:val="24"/>
+          <w:szCs w:val="24"/>
+        </w:rPr>
+      </w:pPr>
+      <w:r>
+        <w:rPr>
+          <w:sz w:val="24"/>
+          <w:szCs w:val="24"/>
+        </w:rPr>
+        <w:t>Set of items to determine what, if any, values are “protected values”</w:t>
+      </w:r>
+    </w:p>
+    <w:p>
+      <w:pPr>
+        <w:pStyle w:val="ListParagraph"/>
+        <w:numPr>
+          <w:ilvl w:val="0"/>
+          <w:numId w:val="2"/>
+        </w:numPr>
+        <w:rPr>
+          <w:sz w:val="24"/>
+          <w:szCs w:val="24"/>
+        </w:rPr>
+      </w:pPr>
+      <w:r>
+        <w:rPr>
+          <w:sz w:val="24"/>
+          <w:szCs w:val="24"/>
+        </w:rPr>
+        <w:t>N = 248, mostly women, avg 32 years old, primarily from Germany.</w:t>
+      </w:r>
     </w:p>
     <w:p>
       <w:pPr>
@@ -4469,13 +6123,285 @@
           <w:szCs w:val="28"/>
         </w:rPr>
       </w:pPr>
-    </w:p>
-    <w:p>
-      <w:pPr>
+      <w:r>
         <w:rPr>
           <w:sz w:val="28"/>
           <w:szCs w:val="28"/>
         </w:rPr>
+        <w:t>Results:</w:t>
+      </w:r>
+    </w:p>
+    <w:p>
+      <w:pPr>
+        <w:pStyle w:val="ListParagraph"/>
+        <w:numPr>
+          <w:ilvl w:val="0"/>
+          <w:numId w:val="2"/>
+        </w:numPr>
+        <w:rPr>
+          <w:sz w:val="24"/>
+          <w:szCs w:val="24"/>
+        </w:rPr>
+      </w:pPr>
+      <w:r>
+        <w:rPr>
+          <w:sz w:val="24"/>
+          <w:szCs w:val="24"/>
+        </w:rPr>
+        <w:t>Deontology and consequentialist are NOT opposite ends of a dimension.</w:t>
+      </w:r>
+    </w:p>
+    <w:p>
+      <w:pPr>
+        <w:pStyle w:val="ListParagraph"/>
+        <w:numPr>
+          <w:ilvl w:val="1"/>
+          <w:numId w:val="2"/>
+        </w:numPr>
+        <w:rPr>
+          <w:sz w:val="24"/>
+          <w:szCs w:val="24"/>
+        </w:rPr>
+      </w:pPr>
+      <w:r>
+        <w:rPr>
+          <w:sz w:val="24"/>
+          <w:szCs w:val="24"/>
+        </w:rPr>
+        <w:t>Not mutually exclusive, or negatively correlated!</w:t>
+      </w:r>
+    </w:p>
+    <w:p>
+      <w:pPr>
+        <w:pStyle w:val="ListParagraph"/>
+        <w:numPr>
+          <w:ilvl w:val="1"/>
+          <w:numId w:val="2"/>
+        </w:numPr>
+        <w:rPr>
+          <w:sz w:val="24"/>
+          <w:szCs w:val="24"/>
+        </w:rPr>
+      </w:pPr>
+      <w:r>
+        <w:rPr>
+          <w:sz w:val="24"/>
+          <w:szCs w:val="24"/>
+        </w:rPr>
+        <w:t>Hypothesized that this is an orthogonal relationship instead!</w:t>
+      </w:r>
+    </w:p>
+    <w:p>
+      <w:pPr>
+        <w:pStyle w:val="ListParagraph"/>
+        <w:numPr>
+          <w:ilvl w:val="0"/>
+          <w:numId w:val="2"/>
+        </w:numPr>
+        <w:rPr>
+          <w:sz w:val="24"/>
+          <w:szCs w:val="24"/>
+          <w:highlight w:val="yellow"/>
+        </w:rPr>
+      </w:pPr>
+      <w:r>
+        <w:rPr>
+          <w:sz w:val="24"/>
+          <w:szCs w:val="24"/>
+          <w:highlight w:val="yellow"/>
+        </w:rPr>
+        <w:t>Deontological orientation was more likely to prefer action over omission (in otherwise balanced cases)</w:t>
+      </w:r>
+    </w:p>
+    <w:p>
+      <w:pPr>
+        <w:pStyle w:val="ListParagraph"/>
+        <w:numPr>
+          <w:ilvl w:val="0"/>
+          <w:numId w:val="2"/>
+        </w:numPr>
+        <w:rPr>
+          <w:sz w:val="24"/>
+          <w:szCs w:val="24"/>
+          <w:highlight w:val="yellow"/>
+        </w:rPr>
+      </w:pPr>
+      <w:r>
+        <w:rPr>
+          <w:sz w:val="24"/>
+          <w:szCs w:val="24"/>
+          <w:highlight w:val="yellow"/>
+        </w:rPr>
+        <w:t>Framing effects were moderated by consequentialist orientation, those with higher consequentialism showed larger framing effects!</w:t>
+      </w:r>
+    </w:p>
+    <w:p>
+      <w:pPr>
+        <w:pStyle w:val="ListParagraph"/>
+        <w:numPr>
+          <w:ilvl w:val="0"/>
+          <w:numId w:val="2"/>
+        </w:numPr>
+        <w:rPr>
+          <w:sz w:val="24"/>
+          <w:szCs w:val="24"/>
+        </w:rPr>
+      </w:pPr>
+      <w:r>
+        <w:rPr>
+          <w:sz w:val="24"/>
+          <w:szCs w:val="24"/>
+        </w:rPr>
+        <w:t>Having ‘protected values’ is highly associated with deontology!</w:t>
+      </w:r>
+    </w:p>
+    <w:p>
+      <w:pPr>
+        <w:pStyle w:val="ListParagraph"/>
+        <w:numPr>
+          <w:ilvl w:val="1"/>
+          <w:numId w:val="2"/>
+        </w:numPr>
+        <w:rPr>
+          <w:sz w:val="24"/>
+          <w:szCs w:val="24"/>
+        </w:rPr>
+      </w:pPr>
+      <w:r>
+        <w:rPr>
+          <w:sz w:val="24"/>
+          <w:szCs w:val="24"/>
+        </w:rPr>
+        <w:t>Also associated with preference action than those without PVs</w:t>
+      </w:r>
+    </w:p>
+    <w:p>
+      <w:pPr>
+        <w:pStyle w:val="ListParagraph"/>
+        <w:numPr>
+          <w:ilvl w:val="0"/>
+          <w:numId w:val="2"/>
+        </w:numPr>
+        <w:rPr>
+          <w:sz w:val="24"/>
+          <w:szCs w:val="24"/>
+        </w:rPr>
+      </w:pPr>
+      <w:r>
+        <w:rPr>
+          <w:sz w:val="24"/>
+          <w:szCs w:val="24"/>
+        </w:rPr>
+        <w:t>Consequentialists cared much more about framing effects</w:t>
+      </w:r>
+      <w:r>
+        <w:rPr>
+          <w:sz w:val="24"/>
+          <w:szCs w:val="24"/>
+        </w:rPr>
+        <w:t xml:space="preserve"> (positive or negative focus on same #’s)</w:t>
+      </w:r>
+      <w:r>
+        <w:rPr>
+          <w:sz w:val="24"/>
+          <w:szCs w:val="24"/>
+        </w:rPr>
+        <w:t xml:space="preserve"> rather than act/omission distinctions.</w:t>
+      </w:r>
+    </w:p>
+    <w:p>
+      <w:pPr>
+        <w:pStyle w:val="ListParagraph"/>
+        <w:numPr>
+          <w:ilvl w:val="1"/>
+          <w:numId w:val="2"/>
+        </w:numPr>
+        <w:rPr>
+          <w:sz w:val="24"/>
+          <w:szCs w:val="24"/>
+        </w:rPr>
+      </w:pPr>
+      <w:r>
+        <w:rPr>
+          <w:sz w:val="24"/>
+          <w:szCs w:val="24"/>
+        </w:rPr>
+        <w:t>Tradeoff reluctance is an issue w/ PV’s that have consequentialist orientation, as they may believe that following the rules yields better consequences over the LONG term, regardless of the benefits/costs at that exact point and time.</w:t>
+      </w:r>
+    </w:p>
+    <w:p>
+      <w:pPr>
+        <w:pStyle w:val="ListParagraph"/>
+        <w:numPr>
+          <w:ilvl w:val="0"/>
+          <w:numId w:val="2"/>
+        </w:numPr>
+        <w:rPr>
+          <w:sz w:val="24"/>
+          <w:szCs w:val="24"/>
+        </w:rPr>
+      </w:pPr>
+      <w:r>
+        <w:rPr>
+          <w:sz w:val="24"/>
+          <w:szCs w:val="24"/>
+        </w:rPr>
+        <w:t xml:space="preserve">Note: Deontological rules can be framed as acts of action, or actions of omission! This is important for </w:t>
+      </w:r>
+      <w:proofErr w:type="gramStart"/>
+      <w:r>
+        <w:rPr>
+          <w:sz w:val="24"/>
+          <w:szCs w:val="24"/>
+        </w:rPr>
+        <w:t>the framing</w:t>
+      </w:r>
+      <w:proofErr w:type="gramEnd"/>
+      <w:r>
+        <w:rPr>
+          <w:sz w:val="24"/>
+          <w:szCs w:val="24"/>
+        </w:rPr>
+        <w:t>.</w:t>
+      </w:r>
+    </w:p>
+    <w:p>
+      <w:pPr>
+        <w:pStyle w:val="ListParagraph"/>
+        <w:numPr>
+          <w:ilvl w:val="0"/>
+          <w:numId w:val="2"/>
+        </w:numPr>
+        <w:rPr>
+          <w:sz w:val="24"/>
+          <w:szCs w:val="24"/>
+          <w:highlight w:val="yellow"/>
+        </w:rPr>
+      </w:pPr>
+      <w:r>
+        <w:rPr>
+          <w:sz w:val="24"/>
+          <w:szCs w:val="24"/>
+          <w:highlight w:val="yellow"/>
+        </w:rPr>
+        <w:t>We found insensitivity to framing effects among strict deontologists (high deontology, low consequentialism). Furthermore, we found strong act preferences as well as large framing effects among people that combined both deontological and consequentialist concerns. Given that these people showed preferences for action (over omission) and framing effects, their principle may be best described as ‘‘you have a duty to act but act in way that produces better outcomes.’’</w:t>
+      </w:r>
+    </w:p>
+    <w:p>
+      <w:pPr>
+        <w:rPr>
+          <w:sz w:val="24"/>
+          <w:szCs w:val="24"/>
+          <w:highlight w:val="yellow"/>
+        </w:rPr>
+      </w:pPr>
+    </w:p>
+    <w:p>
+      <w:pPr>
+        <w:rPr>
+          <w:sz w:val="24"/>
+          <w:szCs w:val="24"/>
+        </w:rPr>
       </w:pPr>
     </w:p>
     <w:p>
@@ -4485,14 +6411,939 @@
           <w:szCs w:val="28"/>
         </w:rPr>
       </w:pPr>
-    </w:p>
-    <w:p>
-      <w:pPr>
+      <w:r>
         <w:rPr>
           <w:sz w:val="28"/>
           <w:szCs w:val="28"/>
         </w:rPr>
-      </w:pPr>
+        <w:lastRenderedPageBreak/>
+        <w:t xml:space="preserve">Laakasuo 2016: </w:t>
+      </w:r>
+      <w:r>
+        <w:rPr>
+          <w:sz w:val="28"/>
+          <w:szCs w:val="28"/>
+        </w:rPr>
+        <w:t>Are Utilitarian/Deontological</w:t>
+      </w:r>
+      <w:r>
+        <w:rPr>
+          <w:sz w:val="28"/>
+          <w:szCs w:val="28"/>
+        </w:rPr>
+        <w:t xml:space="preserve"> </w:t>
+      </w:r>
+      <w:r>
+        <w:rPr>
+          <w:sz w:val="28"/>
+          <w:szCs w:val="28"/>
+        </w:rPr>
+        <w:t>Preferences Unidimensional?</w:t>
+      </w:r>
+    </w:p>
+    <w:p>
+      <w:pPr>
+        <w:pStyle w:val="ListParagraph"/>
+        <w:numPr>
+          <w:ilvl w:val="0"/>
+          <w:numId w:val="2"/>
+        </w:numPr>
+        <w:rPr>
+          <w:sz w:val="24"/>
+          <w:szCs w:val="24"/>
+        </w:rPr>
+      </w:pPr>
+      <w:r>
+        <w:rPr>
+          <w:sz w:val="24"/>
+          <w:szCs w:val="24"/>
+        </w:rPr>
+        <w:t>Simple study covering utilitarian/deontological preferences, across several measurement tools.</w:t>
+      </w:r>
+    </w:p>
+    <w:p>
+      <w:pPr>
+        <w:pStyle w:val="ListParagraph"/>
+        <w:numPr>
+          <w:ilvl w:val="0"/>
+          <w:numId w:val="2"/>
+        </w:numPr>
+        <w:rPr>
+          <w:sz w:val="24"/>
+          <w:szCs w:val="24"/>
+        </w:rPr>
+      </w:pPr>
+      <w:r>
+        <w:rPr>
+          <w:sz w:val="24"/>
+          <w:szCs w:val="24"/>
+        </w:rPr>
+        <w:t>No significant evidence supporting a single-factor model of utilitarian/deontological beliefs.</w:t>
+      </w:r>
+    </w:p>
+    <w:p>
+      <w:pPr>
+        <w:pStyle w:val="ListParagraph"/>
+        <w:numPr>
+          <w:ilvl w:val="0"/>
+          <w:numId w:val="2"/>
+        </w:numPr>
+        <w:rPr>
+          <w:sz w:val="24"/>
+          <w:szCs w:val="24"/>
+        </w:rPr>
+      </w:pPr>
+      <w:r>
+        <w:rPr>
+          <w:sz w:val="24"/>
+          <w:szCs w:val="24"/>
+        </w:rPr>
+        <w:t>“</w:t>
+      </w:r>
+      <w:r>
+        <w:rPr>
+          <w:sz w:val="24"/>
+          <w:szCs w:val="24"/>
+        </w:rPr>
+        <w:t>Deontologists</w:t>
+      </w:r>
+      <w:r>
+        <w:rPr>
+          <w:sz w:val="24"/>
+          <w:szCs w:val="24"/>
+        </w:rPr>
+        <w:t xml:space="preserve"> </w:t>
+      </w:r>
+      <w:r>
+        <w:rPr>
+          <w:sz w:val="24"/>
+          <w:szCs w:val="24"/>
+        </w:rPr>
+        <w:t>argue that if a moral rule can be violated in one situation, it can be violated in any situation, and</w:t>
+      </w:r>
+      <w:r>
+        <w:rPr>
+          <w:sz w:val="24"/>
+          <w:szCs w:val="24"/>
+        </w:rPr>
+        <w:t xml:space="preserve"> </w:t>
+      </w:r>
+      <w:r>
+        <w:rPr>
+          <w:sz w:val="24"/>
+          <w:szCs w:val="24"/>
+        </w:rPr>
+        <w:t>therefore stops being a moral rule. For example, “do not kill” is a classic absolute deontological</w:t>
+      </w:r>
+      <w:r>
+        <w:rPr>
+          <w:sz w:val="24"/>
+          <w:szCs w:val="24"/>
+        </w:rPr>
+        <w:t xml:space="preserve"> </w:t>
+      </w:r>
+      <w:r>
+        <w:rPr>
+          <w:sz w:val="24"/>
+          <w:szCs w:val="24"/>
+        </w:rPr>
+        <w:t>rule, and thus murder is always wrong from a deontological perspective even if it saves lives. For a</w:t>
+      </w:r>
+      <w:r>
+        <w:rPr>
+          <w:sz w:val="24"/>
+          <w:szCs w:val="24"/>
+        </w:rPr>
+        <w:t xml:space="preserve"> </w:t>
+      </w:r>
+      <w:r>
+        <w:rPr>
+          <w:sz w:val="24"/>
+          <w:szCs w:val="24"/>
+        </w:rPr>
+        <w:t>utilitarian, the ends justify the means whereas for a deontologist they do not.</w:t>
+      </w:r>
+      <w:r>
+        <w:rPr>
+          <w:sz w:val="24"/>
+          <w:szCs w:val="24"/>
+        </w:rPr>
+        <w:t>”</w:t>
+      </w:r>
+    </w:p>
+    <w:p>
+      <w:pPr>
+        <w:pStyle w:val="ListParagraph"/>
+        <w:numPr>
+          <w:ilvl w:val="0"/>
+          <w:numId w:val="2"/>
+        </w:numPr>
+        <w:rPr>
+          <w:sz w:val="24"/>
+          <w:szCs w:val="24"/>
+        </w:rPr>
+      </w:pPr>
+      <w:r>
+        <w:rPr>
+          <w:sz w:val="24"/>
+          <w:szCs w:val="24"/>
+        </w:rPr>
+        <w:t xml:space="preserve">Talks about ‘high-conflict dilemmas’ where a moral agent (participant) has the option to kill an </w:t>
+      </w:r>
+      <w:proofErr w:type="gramStart"/>
+      <w:r>
+        <w:rPr>
+          <w:sz w:val="24"/>
+          <w:szCs w:val="24"/>
+        </w:rPr>
+        <w:t>innocent w/ actions</w:t>
+      </w:r>
+      <w:proofErr w:type="gramEnd"/>
+      <w:r>
+        <w:rPr>
+          <w:sz w:val="24"/>
+          <w:szCs w:val="24"/>
+        </w:rPr>
+        <w:t xml:space="preserve"> to save the lives of others.</w:t>
+      </w:r>
+    </w:p>
+    <w:p>
+      <w:pPr>
+        <w:pStyle w:val="ListParagraph"/>
+        <w:numPr>
+          <w:ilvl w:val="1"/>
+          <w:numId w:val="2"/>
+        </w:numPr>
+        <w:rPr>
+          <w:sz w:val="24"/>
+          <w:szCs w:val="24"/>
+        </w:rPr>
+      </w:pPr>
+      <w:r>
+        <w:rPr>
+          <w:sz w:val="24"/>
+          <w:szCs w:val="24"/>
+        </w:rPr>
+        <w:t xml:space="preserve">Considered an ‘emotionally taxing personal engagement’ as there is conflict between utilitarian and deontological </w:t>
+      </w:r>
+      <w:proofErr w:type="gramStart"/>
+      <w:r>
+        <w:rPr>
+          <w:sz w:val="24"/>
+          <w:szCs w:val="24"/>
+        </w:rPr>
+        <w:t>tendencies</w:t>
+      </w:r>
+      <w:proofErr w:type="gramEnd"/>
+    </w:p>
+    <w:p>
+      <w:pPr>
+        <w:pStyle w:val="ListParagraph"/>
+        <w:numPr>
+          <w:ilvl w:val="1"/>
+          <w:numId w:val="2"/>
+        </w:numPr>
+        <w:rPr>
+          <w:sz w:val="24"/>
+          <w:szCs w:val="24"/>
+        </w:rPr>
+      </w:pPr>
+      <w:r>
+        <w:rPr>
+          <w:sz w:val="24"/>
+          <w:szCs w:val="24"/>
+          <w:highlight w:val="yellow"/>
+        </w:rPr>
+        <w:t>Is there a moral high-conflict dilemma when evaluating support/opposition for UHC? Or is this a ‘relatively easy’ choice with no moral juxtaposition for decision makers?</w:t>
+      </w:r>
+    </w:p>
+    <w:p>
+      <w:pPr>
+        <w:pStyle w:val="ListParagraph"/>
+        <w:numPr>
+          <w:ilvl w:val="2"/>
+          <w:numId w:val="2"/>
+        </w:numPr>
+        <w:rPr>
+          <w:sz w:val="24"/>
+          <w:szCs w:val="24"/>
+          <w:highlight w:val="yellow"/>
+        </w:rPr>
+      </w:pPr>
+      <w:proofErr w:type="gramStart"/>
+      <w:r>
+        <w:rPr>
+          <w:sz w:val="24"/>
+          <w:szCs w:val="24"/>
+          <w:highlight w:val="yellow"/>
+        </w:rPr>
+        <w:t>E.g.</w:t>
+      </w:r>
+      <w:proofErr w:type="gramEnd"/>
+      <w:r>
+        <w:rPr>
+          <w:sz w:val="24"/>
+          <w:szCs w:val="24"/>
+          <w:highlight w:val="yellow"/>
+        </w:rPr>
+        <w:t xml:space="preserve"> People are aware of deontological or utilitarian benefits, but the choice that needs to be made is so simple that no conflict is generated?</w:t>
+      </w:r>
+    </w:p>
+    <w:p>
+      <w:pPr>
+        <w:pStyle w:val="ListParagraph"/>
+        <w:numPr>
+          <w:ilvl w:val="1"/>
+          <w:numId w:val="2"/>
+        </w:numPr>
+        <w:rPr>
+          <w:sz w:val="24"/>
+          <w:szCs w:val="24"/>
+          <w:highlight w:val="yellow"/>
+        </w:rPr>
+      </w:pPr>
+      <w:r>
+        <w:rPr>
+          <w:sz w:val="24"/>
+          <w:szCs w:val="24"/>
+          <w:highlight w:val="yellow"/>
+        </w:rPr>
+        <w:t>Is UHC considered a circumstance where there is a moral-high conflict dilemma? Need to determine if this is the case!!!</w:t>
+      </w:r>
+    </w:p>
+    <w:p>
+      <w:pPr>
+        <w:pStyle w:val="ListParagraph"/>
+        <w:numPr>
+          <w:ilvl w:val="0"/>
+          <w:numId w:val="2"/>
+        </w:numPr>
+        <w:rPr>
+          <w:sz w:val="24"/>
+          <w:szCs w:val="24"/>
+          <w:highlight w:val="yellow"/>
+        </w:rPr>
+      </w:pPr>
+      <w:r>
+        <w:rPr>
+          <w:sz w:val="24"/>
+          <w:szCs w:val="24"/>
+          <w:highlight w:val="yellow"/>
+        </w:rPr>
+        <w:t>Deontological responses are tied to:</w:t>
+      </w:r>
+    </w:p>
+    <w:p>
+      <w:pPr>
+        <w:pStyle w:val="ListParagraph"/>
+        <w:numPr>
+          <w:ilvl w:val="1"/>
+          <w:numId w:val="2"/>
+        </w:numPr>
+        <w:rPr>
+          <w:sz w:val="24"/>
+          <w:szCs w:val="24"/>
+          <w:highlight w:val="yellow"/>
+        </w:rPr>
+      </w:pPr>
+      <w:r>
+        <w:rPr>
+          <w:sz w:val="24"/>
+          <w:szCs w:val="24"/>
+          <w:highlight w:val="yellow"/>
+        </w:rPr>
+        <w:t>‘Instinctive, emotional ‘gut reaction’</w:t>
+      </w:r>
+    </w:p>
+    <w:p>
+      <w:pPr>
+        <w:pStyle w:val="ListParagraph"/>
+        <w:numPr>
+          <w:ilvl w:val="0"/>
+          <w:numId w:val="2"/>
+        </w:numPr>
+        <w:rPr>
+          <w:sz w:val="24"/>
+          <w:szCs w:val="24"/>
+          <w:highlight w:val="yellow"/>
+        </w:rPr>
+      </w:pPr>
+      <w:r>
+        <w:rPr>
+          <w:sz w:val="24"/>
+          <w:szCs w:val="24"/>
+          <w:highlight w:val="yellow"/>
+        </w:rPr>
+        <w:t xml:space="preserve">Utilitarian responses are tied to: </w:t>
+      </w:r>
+    </w:p>
+    <w:p>
+      <w:pPr>
+        <w:pStyle w:val="ListParagraph"/>
+        <w:numPr>
+          <w:ilvl w:val="1"/>
+          <w:numId w:val="2"/>
+        </w:numPr>
+        <w:rPr>
+          <w:sz w:val="24"/>
+          <w:szCs w:val="24"/>
+          <w:highlight w:val="yellow"/>
+        </w:rPr>
+      </w:pPr>
+      <w:r>
+        <w:rPr>
+          <w:sz w:val="24"/>
+          <w:szCs w:val="24"/>
+          <w:highlight w:val="yellow"/>
+        </w:rPr>
+        <w:t>“Dark triad” measures</w:t>
+      </w:r>
+    </w:p>
+    <w:p>
+      <w:pPr>
+        <w:pStyle w:val="ListParagraph"/>
+        <w:numPr>
+          <w:ilvl w:val="1"/>
+          <w:numId w:val="2"/>
+        </w:numPr>
+        <w:rPr>
+          <w:sz w:val="24"/>
+          <w:szCs w:val="24"/>
+          <w:highlight w:val="yellow"/>
+        </w:rPr>
+      </w:pPr>
+      <w:r>
+        <w:rPr>
+          <w:sz w:val="24"/>
+          <w:szCs w:val="24"/>
+          <w:highlight w:val="yellow"/>
+        </w:rPr>
+        <w:t>Negative correlation w/ honesty-humility and harm/care ethics</w:t>
+      </w:r>
+    </w:p>
+    <w:p>
+      <w:pPr>
+        <w:pStyle w:val="ListParagraph"/>
+        <w:numPr>
+          <w:ilvl w:val="1"/>
+          <w:numId w:val="2"/>
+        </w:numPr>
+        <w:rPr>
+          <w:sz w:val="24"/>
+          <w:szCs w:val="24"/>
+          <w:highlight w:val="yellow"/>
+        </w:rPr>
+      </w:pPr>
+      <w:r>
+        <w:rPr>
+          <w:sz w:val="24"/>
+          <w:szCs w:val="24"/>
+          <w:highlight w:val="yellow"/>
+        </w:rPr>
+        <w:t xml:space="preserve">Decision making with less emotion </w:t>
+      </w:r>
+      <w:proofErr w:type="gramStart"/>
+      <w:r>
+        <w:rPr>
+          <w:sz w:val="24"/>
+          <w:szCs w:val="24"/>
+          <w:highlight w:val="yellow"/>
+        </w:rPr>
+        <w:t>involved</w:t>
+      </w:r>
+      <w:proofErr w:type="gramEnd"/>
+    </w:p>
+    <w:p>
+      <w:pPr>
+        <w:pStyle w:val="ListParagraph"/>
+        <w:numPr>
+          <w:ilvl w:val="1"/>
+          <w:numId w:val="2"/>
+        </w:numPr>
+        <w:rPr>
+          <w:sz w:val="24"/>
+          <w:szCs w:val="24"/>
+          <w:highlight w:val="yellow"/>
+        </w:rPr>
+      </w:pPr>
+      <w:r>
+        <w:rPr>
+          <w:sz w:val="24"/>
+          <w:szCs w:val="24"/>
+          <w:highlight w:val="yellow"/>
+        </w:rPr>
+        <w:t>Greater working memory capacity</w:t>
+      </w:r>
+    </w:p>
+    <w:p>
+      <w:pPr>
+        <w:pStyle w:val="ListParagraph"/>
+        <w:numPr>
+          <w:ilvl w:val="0"/>
+          <w:numId w:val="2"/>
+        </w:numPr>
+        <w:rPr>
+          <w:sz w:val="24"/>
+          <w:szCs w:val="24"/>
+          <w:highlight w:val="yellow"/>
+        </w:rPr>
+      </w:pPr>
+      <w:r>
+        <w:rPr>
+          <w:sz w:val="24"/>
+          <w:szCs w:val="24"/>
+          <w:highlight w:val="yellow"/>
+        </w:rPr>
+        <w:t>Utilitarian/Deontological preferences when measuring moral inclinations CAN be seen as unidimensional (with weighted averages), opposing some other recent research saying that they are multi-dimensional!</w:t>
+      </w:r>
+    </w:p>
+    <w:p>
+      <w:pPr>
+        <w:rPr>
+          <w:sz w:val="28"/>
+          <w:szCs w:val="28"/>
+        </w:rPr>
+      </w:pPr>
+      <w:r>
+        <w:rPr>
+          <w:sz w:val="28"/>
+          <w:szCs w:val="28"/>
+        </w:rPr>
+        <w:t xml:space="preserve">Lee &amp; Gino 2014: </w:t>
+      </w:r>
+      <w:r>
+        <w:rPr>
+          <w:sz w:val="28"/>
+          <w:szCs w:val="28"/>
+        </w:rPr>
+        <w:t>Poker-faced morality: Concealing emotions leads to utilitarian decision</w:t>
+      </w:r>
+      <w:r>
+        <w:rPr>
+          <w:sz w:val="28"/>
+          <w:szCs w:val="28"/>
+        </w:rPr>
+        <w:t xml:space="preserve"> </w:t>
+      </w:r>
+      <w:proofErr w:type="gramStart"/>
+      <w:r>
+        <w:rPr>
+          <w:sz w:val="28"/>
+          <w:szCs w:val="28"/>
+        </w:rPr>
+        <w:t>making</w:t>
+      </w:r>
+      <w:proofErr w:type="gramEnd"/>
+    </w:p>
+    <w:p>
+      <w:pPr>
+        <w:pStyle w:val="ListParagraph"/>
+        <w:numPr>
+          <w:ilvl w:val="0"/>
+          <w:numId w:val="2"/>
+        </w:numPr>
+        <w:rPr>
+          <w:sz w:val="24"/>
+          <w:szCs w:val="24"/>
+          <w:highlight w:val="yellow"/>
+        </w:rPr>
+      </w:pPr>
+      <w:r>
+        <w:rPr>
+          <w:sz w:val="24"/>
+          <w:szCs w:val="24"/>
+          <w:highlight w:val="yellow"/>
+        </w:rPr>
+        <w:t>Emotional regulation (specifically, suppression and reappraisal) encourages utilitarian choices in ‘Emotionally charged’ (moral high-conflict dilemma) contexts and this is directly mediated by decreased deontological inclinations (are we/can we see shifts in relative utilitarian/deontological perspectives here?)</w:t>
+      </w:r>
+    </w:p>
+    <w:p>
+      <w:pPr>
+        <w:pStyle w:val="ListParagraph"/>
+        <w:numPr>
+          <w:ilvl w:val="1"/>
+          <w:numId w:val="2"/>
+        </w:numPr>
+        <w:rPr>
+          <w:sz w:val="24"/>
+          <w:szCs w:val="24"/>
+          <w:highlight w:val="yellow"/>
+        </w:rPr>
+      </w:pPr>
+      <w:proofErr w:type="gramStart"/>
+      <w:r>
+        <w:rPr>
+          <w:sz w:val="24"/>
+          <w:szCs w:val="24"/>
+          <w:highlight w:val="yellow"/>
+        </w:rPr>
+        <w:lastRenderedPageBreak/>
+        <w:t>E.g.</w:t>
+      </w:r>
+      <w:proofErr w:type="gramEnd"/>
+      <w:r>
+        <w:rPr>
+          <w:sz w:val="24"/>
+          <w:szCs w:val="24"/>
+          <w:highlight w:val="yellow"/>
+        </w:rPr>
+        <w:t xml:space="preserve"> Use deontological/utilitarian scores as a mediator much the same way as ‘understanding’ and ‘perceptions of fairness’ in our previous research?</w:t>
+      </w:r>
+    </w:p>
+    <w:p>
+      <w:pPr>
+        <w:pStyle w:val="ListParagraph"/>
+        <w:numPr>
+          <w:ilvl w:val="0"/>
+          <w:numId w:val="2"/>
+        </w:numPr>
+        <w:rPr>
+          <w:sz w:val="24"/>
+          <w:szCs w:val="24"/>
+        </w:rPr>
+      </w:pPr>
+      <w:r>
+        <w:rPr>
+          <w:sz w:val="24"/>
+          <w:szCs w:val="24"/>
+        </w:rPr>
+        <w:t>Study 1:</w:t>
+      </w:r>
+      <w:r>
+        <w:rPr>
+          <w:sz w:val="24"/>
+          <w:szCs w:val="24"/>
+        </w:rPr>
+        <w:t xml:space="preserve"> People making utilitarian choices were more likely to suppress their emotional </w:t>
+      </w:r>
+      <w:proofErr w:type="gramStart"/>
+      <w:r>
+        <w:rPr>
+          <w:sz w:val="24"/>
+          <w:szCs w:val="24"/>
+        </w:rPr>
+        <w:t>expression</w:t>
+      </w:r>
+      <w:proofErr w:type="gramEnd"/>
+    </w:p>
+    <w:p>
+      <w:pPr>
+        <w:pStyle w:val="ListParagraph"/>
+        <w:numPr>
+          <w:ilvl w:val="0"/>
+          <w:numId w:val="2"/>
+        </w:numPr>
+        <w:rPr>
+          <w:sz w:val="24"/>
+          <w:szCs w:val="24"/>
+        </w:rPr>
+      </w:pPr>
+      <w:r>
+        <w:rPr>
+          <w:sz w:val="24"/>
+          <w:szCs w:val="24"/>
+        </w:rPr>
+        <w:t>Study 2</w:t>
+      </w:r>
+      <w:proofErr w:type="gramStart"/>
+      <w:r>
+        <w:rPr>
+          <w:sz w:val="24"/>
+          <w:szCs w:val="24"/>
+        </w:rPr>
+        <w:t>a,b</w:t>
+      </w:r>
+      <w:proofErr w:type="gramEnd"/>
+      <w:r>
+        <w:rPr>
+          <w:sz w:val="24"/>
+          <w:szCs w:val="24"/>
+        </w:rPr>
+        <w:t>, and 3: Participants were told to either regulate their emotions (2 different strategies) or not to regulate emotion.</w:t>
+      </w:r>
+    </w:p>
+    <w:p>
+      <w:pPr>
+        <w:pStyle w:val="ListParagraph"/>
+        <w:numPr>
+          <w:ilvl w:val="1"/>
+          <w:numId w:val="2"/>
+        </w:numPr>
+        <w:rPr>
+          <w:sz w:val="24"/>
+          <w:szCs w:val="24"/>
+        </w:rPr>
+      </w:pPr>
+      <w:r>
+        <w:rPr>
+          <w:sz w:val="24"/>
+          <w:szCs w:val="24"/>
+        </w:rPr>
+        <w:t xml:space="preserve">Participants who suppressed their emotions were more likely to make utilitarian </w:t>
+      </w:r>
+      <w:proofErr w:type="gramStart"/>
+      <w:r>
+        <w:rPr>
+          <w:sz w:val="24"/>
+          <w:szCs w:val="24"/>
+        </w:rPr>
+        <w:t>decisions</w:t>
+      </w:r>
+      <w:proofErr w:type="gramEnd"/>
+    </w:p>
+    <w:p>
+      <w:pPr>
+        <w:pStyle w:val="ListParagraph"/>
+        <w:numPr>
+          <w:ilvl w:val="1"/>
+          <w:numId w:val="2"/>
+        </w:numPr>
+        <w:rPr>
+          <w:sz w:val="24"/>
+          <w:szCs w:val="24"/>
+          <w:highlight w:val="yellow"/>
+        </w:rPr>
+      </w:pPr>
+      <w:r>
+        <w:rPr>
+          <w:sz w:val="24"/>
+          <w:szCs w:val="24"/>
+          <w:highlight w:val="yellow"/>
+        </w:rPr>
+        <w:t>If we see this pattern replicate itself in our own study… We can set that up by framing UHC as a great ‘utilitarian’ choice, or as a great ‘deontological’ choice.</w:t>
+      </w:r>
+    </w:p>
+    <w:p>
+      <w:pPr>
+        <w:pStyle w:val="ListParagraph"/>
+        <w:numPr>
+          <w:ilvl w:val="2"/>
+          <w:numId w:val="2"/>
+        </w:numPr>
+        <w:rPr>
+          <w:sz w:val="24"/>
+          <w:szCs w:val="24"/>
+          <w:highlight w:val="yellow"/>
+        </w:rPr>
+      </w:pPr>
+      <w:r>
+        <w:rPr>
+          <w:sz w:val="24"/>
+          <w:szCs w:val="24"/>
+          <w:highlight w:val="yellow"/>
+        </w:rPr>
+        <w:t xml:space="preserve">Then, if we see that suppression of emotion works to increase acceptance of the ‘utilitarian’ </w:t>
+      </w:r>
+      <w:proofErr w:type="gramStart"/>
+      <w:r>
+        <w:rPr>
+          <w:sz w:val="24"/>
+          <w:szCs w:val="24"/>
+          <w:highlight w:val="yellow"/>
+        </w:rPr>
+        <w:t>choice,  that</w:t>
+      </w:r>
+      <w:proofErr w:type="gramEnd"/>
+      <w:r>
+        <w:rPr>
+          <w:sz w:val="24"/>
+          <w:szCs w:val="24"/>
+          <w:highlight w:val="yellow"/>
+        </w:rPr>
+        <w:t xml:space="preserve"> indicates that the moral decision making within UHC is seen as a ‘moral-high conflict- dilemma’ which is UNKNOWN in the literature (and quite valuable?)</w:t>
+      </w:r>
+    </w:p>
+    <w:p>
+      <w:pPr>
+        <w:pStyle w:val="ListParagraph"/>
+        <w:numPr>
+          <w:ilvl w:val="0"/>
+          <w:numId w:val="2"/>
+        </w:numPr>
+        <w:rPr>
+          <w:sz w:val="24"/>
+          <w:szCs w:val="24"/>
+          <w:highlight w:val="yellow"/>
+        </w:rPr>
+      </w:pPr>
+      <w:r>
+        <w:rPr>
+          <w:sz w:val="24"/>
+          <w:szCs w:val="24"/>
+          <w:highlight w:val="yellow"/>
+        </w:rPr>
+        <w:t>Study 4: Reduced deontological inclinations mediate the relationship between emotional regulation and utilitarian decision-making!</w:t>
+      </w:r>
+    </w:p>
+    <w:p>
+      <w:pPr>
+        <w:rPr>
+          <w:sz w:val="24"/>
+          <w:szCs w:val="24"/>
+          <w:highlight w:val="yellow"/>
+        </w:rPr>
+      </w:pPr>
+    </w:p>
+    <w:p>
+      <w:pPr>
+        <w:rPr>
+          <w:sz w:val="24"/>
+          <w:szCs w:val="24"/>
+        </w:rPr>
+      </w:pPr>
+      <w:r>
+        <w:rPr>
+          <w:sz w:val="24"/>
+          <w:szCs w:val="24"/>
+        </w:rPr>
+        <w:t xml:space="preserve">Some utilitarian choices are seen as ‘necessary evils’, wherein those surveyed found 46% making those choices were ‘psychologically </w:t>
+      </w:r>
+      <w:proofErr w:type="gramStart"/>
+      <w:r>
+        <w:rPr>
+          <w:sz w:val="24"/>
+          <w:szCs w:val="24"/>
+        </w:rPr>
+        <w:t>disengaged</w:t>
+      </w:r>
+      <w:proofErr w:type="gramEnd"/>
+      <w:r>
+        <w:rPr>
+          <w:sz w:val="24"/>
+          <w:szCs w:val="24"/>
+        </w:rPr>
+        <w:t>”</w:t>
+      </w:r>
+    </w:p>
+    <w:p>
+      <w:pPr>
+        <w:pStyle w:val="ListParagraph"/>
+        <w:numPr>
+          <w:ilvl w:val="0"/>
+          <w:numId w:val="2"/>
+        </w:numPr>
+        <w:rPr>
+          <w:sz w:val="24"/>
+          <w:szCs w:val="24"/>
+          <w:highlight w:val="yellow"/>
+        </w:rPr>
+      </w:pPr>
+      <w:r>
+        <w:rPr>
+          <w:sz w:val="24"/>
+          <w:szCs w:val="24"/>
+          <w:highlight w:val="yellow"/>
+        </w:rPr>
+        <w:t>Can we frame UHC as a ‘necessary evil’? Wherein it may be deontologically a poor choice to provide handouts, but the resulting improvements in general health (especially for hard working Americans that are unlucky and get shafted) are a worthwhile tradeoff?</w:t>
+      </w:r>
+    </w:p>
+    <w:p>
+      <w:pPr>
+        <w:pStyle w:val="ListParagraph"/>
+        <w:numPr>
+          <w:ilvl w:val="0"/>
+          <w:numId w:val="2"/>
+        </w:numPr>
+        <w:rPr>
+          <w:sz w:val="24"/>
+          <w:szCs w:val="24"/>
+          <w:highlight w:val="yellow"/>
+        </w:rPr>
+      </w:pPr>
+      <w:r>
+        <w:rPr>
+          <w:sz w:val="24"/>
+          <w:szCs w:val="24"/>
+          <w:highlight w:val="yellow"/>
+        </w:rPr>
+        <w:t>How much suffering should exist for unlucky people as an acceptable corollary to ‘punishing’ those who don’t contribute?</w:t>
+      </w:r>
+    </w:p>
+    <w:p>
+      <w:pPr>
+        <w:pStyle w:val="ListParagraph"/>
+        <w:numPr>
+          <w:ilvl w:val="0"/>
+          <w:numId w:val="2"/>
+        </w:numPr>
+        <w:rPr>
+          <w:sz w:val="24"/>
+          <w:szCs w:val="24"/>
+          <w:highlight w:val="yellow"/>
+        </w:rPr>
+      </w:pPr>
+      <w:r>
+        <w:rPr>
+          <w:sz w:val="24"/>
+          <w:szCs w:val="24"/>
+          <w:highlight w:val="yellow"/>
+        </w:rPr>
+        <w:t>When ‘Strong aversive emotions’ are tied to moral dilemmas (such as those generated by trolly problems!), people no longer prefer the utilitarian option</w:t>
+      </w:r>
+      <w:r>
+        <w:rPr>
+          <w:sz w:val="24"/>
+          <w:szCs w:val="24"/>
+          <w:highlight w:val="yellow"/>
+        </w:rPr>
+        <w:t xml:space="preserve"> </w:t>
+      </w:r>
+      <w:r>
+        <w:rPr>
+          <w:sz w:val="24"/>
+          <w:szCs w:val="24"/>
+          <w:highlight w:val="yellow"/>
+        </w:rPr>
+        <w:t>‘‘Doing harm is morally acceptable</w:t>
+      </w:r>
+      <w:r>
+        <w:rPr>
+          <w:sz w:val="24"/>
+          <w:szCs w:val="24"/>
+          <w:highlight w:val="yellow"/>
+        </w:rPr>
+        <w:t xml:space="preserve"> </w:t>
+      </w:r>
+      <w:r>
+        <w:rPr>
+          <w:sz w:val="24"/>
+          <w:szCs w:val="24"/>
+          <w:highlight w:val="yellow"/>
+        </w:rPr>
+        <w:t>in circumstances that improve well-being’’) and instead tend</w:t>
+      </w:r>
+      <w:r>
+        <w:rPr>
+          <w:sz w:val="24"/>
+          <w:szCs w:val="24"/>
+          <w:highlight w:val="yellow"/>
+        </w:rPr>
+        <w:t xml:space="preserve"> </w:t>
+      </w:r>
+      <w:r>
+        <w:rPr>
+          <w:sz w:val="24"/>
+          <w:szCs w:val="24"/>
+          <w:highlight w:val="yellow"/>
+        </w:rPr>
+        <w:t>to choose the more morally intuitive, deontological one (‘‘Doing</w:t>
+      </w:r>
+      <w:r>
+        <w:rPr>
+          <w:sz w:val="24"/>
+          <w:szCs w:val="24"/>
+          <w:highlight w:val="yellow"/>
+        </w:rPr>
+        <w:t xml:space="preserve"> </w:t>
+      </w:r>
+      <w:r>
+        <w:rPr>
+          <w:sz w:val="24"/>
+          <w:szCs w:val="24"/>
+          <w:highlight w:val="yellow"/>
+        </w:rPr>
+        <w:t>harm is morally unacceptable’’).</w:t>
+      </w:r>
     </w:p>
     <w:p>
       <w:pPr>

</xml_diff>

<commit_message>
SSome more writing, especially on the 'outside' aspect of social consensus based ethical choices.
</commit_message>
<xml_diff>
--- a/Dissertation Reading/Moral Decision Theory/Moral Decision Notes.docx
+++ b/Dissertation Reading/Moral Decision Theory/Moral Decision Notes.docx
@@ -206,17 +206,8 @@
           <w:sz w:val="24"/>
           <w:szCs w:val="24"/>
         </w:rPr>
-        <w:t xml:space="preserve">Respect for persons, both by informing them what is happening, and protecting those with lower </w:t>
-      </w:r>
-      <w:proofErr w:type="gramStart"/>
-      <w:r>
-        <w:rPr>
-          <w:sz w:val="24"/>
-          <w:szCs w:val="24"/>
-        </w:rPr>
-        <w:t>autonomy</w:t>
-      </w:r>
-      <w:proofErr w:type="gramEnd"/>
+        <w:t>Respect for persons, both by informing them what is happening, and protecting those with lower autonomy</w:t>
+      </w:r>
     </w:p>
     <w:p>
       <w:pPr>
@@ -255,17 +246,8 @@
           <w:sz w:val="24"/>
           <w:szCs w:val="24"/>
         </w:rPr>
-        <w:t xml:space="preserve">Respect people’s decisions, protect them from harm, and ensure </w:t>
-      </w:r>
-      <w:proofErr w:type="gramStart"/>
-      <w:r>
-        <w:rPr>
-          <w:sz w:val="24"/>
-          <w:szCs w:val="24"/>
-        </w:rPr>
-        <w:t>well-being</w:t>
-      </w:r>
-      <w:proofErr w:type="gramEnd"/>
+        <w:t>Respect people’s decisions, protect them from harm, and ensure well-being</w:t>
+      </w:r>
     </w:p>
     <w:p>
       <w:pPr>
@@ -330,18 +312,8 @@
           <w:szCs w:val="24"/>
           <w:highlight w:val="yellow"/>
         </w:rPr>
-        <w:t xml:space="preserve">This clearly doesn’t happen “as-is” so we can point to this as a major weakness/concern of ethical healthcare </w:t>
-      </w:r>
-      <w:proofErr w:type="gramStart"/>
-      <w:r>
-        <w:rPr>
-          <w:sz w:val="24"/>
-          <w:szCs w:val="24"/>
-          <w:highlight w:val="yellow"/>
-        </w:rPr>
-        <w:t>theory</w:t>
-      </w:r>
-      <w:proofErr w:type="gramEnd"/>
+        <w:t>This clearly doesn’t happen “as-is” so we can point to this as a major weakness/concern of ethical healthcare theory</w:t>
+      </w:r>
     </w:p>
     <w:p>
       <w:pPr>
@@ -420,23 +392,7 @@
           <w:sz w:val="24"/>
           <w:szCs w:val="24"/>
         </w:rPr>
-        <w:t xml:space="preserve">Utilitarian ethics are inclined to be society-centered; </w:t>
-      </w:r>
-      <w:proofErr w:type="gramStart"/>
-      <w:r>
-        <w:rPr>
-          <w:sz w:val="24"/>
-          <w:szCs w:val="24"/>
-        </w:rPr>
-        <w:t>this</w:t>
-      </w:r>
-      <w:proofErr w:type="gramEnd"/>
-      <w:r>
-        <w:rPr>
-          <w:sz w:val="24"/>
-          <w:szCs w:val="24"/>
-        </w:rPr>
-        <w:t xml:space="preserve"> values care for the greatest welfare for the greatest number of human beings;</w:t>
+        <w:t>Utilitarian ethics are inclined to be society-centered; this values care for the greatest welfare for the greatest number of human beings;</w:t>
       </w:r>
       <w:r>
         <w:rPr>
@@ -537,23 +493,7 @@
           <w:sz w:val="24"/>
           <w:szCs w:val="24"/>
         </w:rPr>
-        <w:t xml:space="preserve">Consequentialist ethical </w:t>
-      </w:r>
-      <w:proofErr w:type="gramStart"/>
-      <w:r>
-        <w:rPr>
-          <w:sz w:val="24"/>
-          <w:szCs w:val="24"/>
-        </w:rPr>
-        <w:t>theories;</w:t>
-      </w:r>
-      <w:proofErr w:type="gramEnd"/>
-      <w:r>
-        <w:rPr>
-          <w:sz w:val="24"/>
-          <w:szCs w:val="24"/>
-        </w:rPr>
-        <w:t xml:space="preserve"> maximize utility and prioritize public happiness.</w:t>
+        <w:t>Consequentialist ethical theories; maximize utility and prioritize public happiness.</w:t>
       </w:r>
     </w:p>
     <w:p>
@@ -674,25 +614,7 @@
           <w:sz w:val="24"/>
           <w:szCs w:val="24"/>
         </w:rPr>
-        <w:t xml:space="preserve">Whether an action is moral is evaluated by the nature of the action, not </w:t>
-      </w:r>
-      <w:proofErr w:type="spellStart"/>
-      <w:proofErr w:type="gramStart"/>
-      <w:r>
-        <w:rPr>
-          <w:sz w:val="24"/>
-          <w:szCs w:val="24"/>
-        </w:rPr>
-        <w:t>it’s</w:t>
-      </w:r>
-      <w:proofErr w:type="spellEnd"/>
-      <w:proofErr w:type="gramEnd"/>
-      <w:r>
-        <w:rPr>
-          <w:sz w:val="24"/>
-          <w:szCs w:val="24"/>
-        </w:rPr>
-        <w:t xml:space="preserve"> consequences.</w:t>
+        <w:t>Whether an action is moral is evaluated by the nature of the action, not it’s consequences.</w:t>
       </w:r>
     </w:p>
     <w:p>
@@ -841,23 +763,7 @@
           <w:sz w:val="24"/>
           <w:szCs w:val="24"/>
         </w:rPr>
-        <w:t xml:space="preserve">, people can get healthcare from their job – if they were part of society and being </w:t>
-      </w:r>
-      <w:proofErr w:type="gramStart"/>
-      <w:r>
-        <w:rPr>
-          <w:sz w:val="24"/>
-          <w:szCs w:val="24"/>
-        </w:rPr>
-        <w:t>productive</w:t>
-      </w:r>
-      <w:proofErr w:type="gramEnd"/>
-      <w:r>
-        <w:rPr>
-          <w:sz w:val="24"/>
-          <w:szCs w:val="24"/>
-        </w:rPr>
-        <w:t xml:space="preserve"> they WOULD have healthcare (suffering from no healthcare is a choice and consequence)</w:t>
+        <w:t>, people can get healthcare from their job – if they were part of society and being productive they WOULD have healthcare (suffering from no healthcare is a choice and consequence)</w:t>
       </w:r>
       <w:r>
         <w:rPr>
@@ -884,17 +790,8 @@
           <w:sz w:val="24"/>
           <w:szCs w:val="24"/>
         </w:rPr>
-        <w:t xml:space="preserve">UHC is bad because we need high privatized healthcare spending in order to push forward </w:t>
-      </w:r>
-      <w:proofErr w:type="gramStart"/>
-      <w:r>
-        <w:rPr>
-          <w:sz w:val="24"/>
-          <w:szCs w:val="24"/>
-        </w:rPr>
-        <w:t>innovation</w:t>
-      </w:r>
-      <w:proofErr w:type="gramEnd"/>
+        <w:t>UHC is bad because we need high privatized healthcare spending in order to push forward innovation</w:t>
+      </w:r>
     </w:p>
     <w:p>
       <w:pPr>
@@ -957,23 +854,7 @@
           <w:sz w:val="24"/>
           <w:szCs w:val="24"/>
         </w:rPr>
-        <w:t xml:space="preserve">This paper focuses on ‘disaster’ striking wherein normal procedures need to be </w:t>
-      </w:r>
-      <w:proofErr w:type="gramStart"/>
-      <w:r>
-        <w:rPr>
-          <w:sz w:val="24"/>
-          <w:szCs w:val="24"/>
-        </w:rPr>
-        <w:t>modified</w:t>
-      </w:r>
-      <w:proofErr w:type="gramEnd"/>
-      <w:r>
-        <w:rPr>
-          <w:sz w:val="24"/>
-          <w:szCs w:val="24"/>
-        </w:rPr>
-        <w:t xml:space="preserve"> </w:t>
+        <w:t xml:space="preserve">This paper focuses on ‘disaster’ striking wherein normal procedures need to be modified </w:t>
       </w:r>
     </w:p>
     <w:p>
@@ -1013,23 +894,7 @@
           <w:sz w:val="24"/>
           <w:szCs w:val="24"/>
         </w:rPr>
-        <w:t xml:space="preserve">Compare and </w:t>
-      </w:r>
-      <w:proofErr w:type="gramStart"/>
-      <w:r>
-        <w:rPr>
-          <w:sz w:val="24"/>
-          <w:szCs w:val="24"/>
-        </w:rPr>
-        <w:t>contrast</w:t>
-      </w:r>
-      <w:proofErr w:type="gramEnd"/>
-      <w:r>
-        <w:rPr>
-          <w:sz w:val="24"/>
-          <w:szCs w:val="24"/>
-        </w:rPr>
-        <w:t xml:space="preserve"> </w:t>
+        <w:t xml:space="preserve">Compare and contrast </w:t>
       </w:r>
     </w:p>
     <w:p>
@@ -1096,23 +961,7 @@
           <w:sz w:val="24"/>
           <w:szCs w:val="24"/>
         </w:rPr>
-        <w:t xml:space="preserve">“Making a </w:t>
-      </w:r>
-      <w:proofErr w:type="gramStart"/>
-      <w:r>
-        <w:rPr>
-          <w:sz w:val="24"/>
-          <w:szCs w:val="24"/>
-        </w:rPr>
-        <w:t>life or death</w:t>
-      </w:r>
-      <w:proofErr w:type="gramEnd"/>
-      <w:r>
-        <w:rPr>
-          <w:sz w:val="24"/>
-          <w:szCs w:val="24"/>
-        </w:rPr>
-        <w:t xml:space="preserve"> decision that a patient will consume too many resources and must go into the dead or dying category runs counter to the moral intuition of most people and most nurses, as well as counter to the typical ethical principles that</w:t>
+        <w:t>“Making a life or death decision that a patient will consume too many resources and must go into the dead or dying category runs counter to the moral intuition of most people and most nurses, as well as counter to the typical ethical principles that</w:t>
       </w:r>
       <w:r>
         <w:rPr>
@@ -1228,59 +1077,27 @@
           <w:sz w:val="24"/>
           <w:szCs w:val="24"/>
         </w:rPr>
-        <w:t xml:space="preserve">This is </w:t>
-      </w:r>
-      <w:proofErr w:type="gramStart"/>
-      <w:r>
-        <w:rPr>
-          <w:sz w:val="24"/>
-          <w:szCs w:val="24"/>
-        </w:rPr>
-        <w:t>similar to</w:t>
-      </w:r>
-      <w:proofErr w:type="gramEnd"/>
-      <w:r>
-        <w:rPr>
-          <w:sz w:val="24"/>
-          <w:szCs w:val="24"/>
-        </w:rPr>
-        <w:t xml:space="preserve"> utilitarian ethical theory!</w:t>
-      </w:r>
-    </w:p>
-    <w:p>
-      <w:pPr>
-        <w:pStyle w:val="ListParagraph"/>
-        <w:numPr>
-          <w:ilvl w:val="1"/>
-          <w:numId w:val="2"/>
-        </w:numPr>
-        <w:rPr>
-          <w:sz w:val="24"/>
-          <w:szCs w:val="24"/>
-        </w:rPr>
-      </w:pPr>
-      <w:r>
-        <w:rPr>
-          <w:sz w:val="24"/>
-          <w:szCs w:val="24"/>
-        </w:rPr>
-        <w:t xml:space="preserve">The process here is in direct contrast to </w:t>
-      </w:r>
-      <w:proofErr w:type="gramStart"/>
-      <w:r>
-        <w:rPr>
-          <w:sz w:val="24"/>
-          <w:szCs w:val="24"/>
-        </w:rPr>
-        <w:t>system</w:t>
-      </w:r>
-      <w:proofErr w:type="gramEnd"/>
-      <w:r>
-        <w:rPr>
-          <w:sz w:val="24"/>
-          <w:szCs w:val="24"/>
-        </w:rPr>
-        <w:t xml:space="preserve"> used in emergency departments! If someone is doing very badly in an ED, they are taken care of first and EVERYTHING is done to try to save that person, no matter the resources.</w:t>
+        <w:t>This is similar to utilitarian ethical theory!</w:t>
+      </w:r>
+    </w:p>
+    <w:p>
+      <w:pPr>
+        <w:pStyle w:val="ListParagraph"/>
+        <w:numPr>
+          <w:ilvl w:val="1"/>
+          <w:numId w:val="2"/>
+        </w:numPr>
+        <w:rPr>
+          <w:sz w:val="24"/>
+          <w:szCs w:val="24"/>
+        </w:rPr>
+      </w:pPr>
+      <w:r>
+        <w:rPr>
+          <w:sz w:val="24"/>
+          <w:szCs w:val="24"/>
+        </w:rPr>
+        <w:t>The process here is in direct contrast to system used in emergency departments! If someone is doing very badly in an ED, they are taken care of first and EVERYTHING is done to try to save that person, no matter the resources.</w:t>
       </w:r>
     </w:p>
     <w:p>
@@ -1320,23 +1137,7 @@
           <w:sz w:val="24"/>
           <w:szCs w:val="24"/>
         </w:rPr>
-        <w:t xml:space="preserve">Covers the conflict between caring for every </w:t>
-      </w:r>
-      <w:proofErr w:type="gramStart"/>
-      <w:r>
-        <w:rPr>
-          <w:sz w:val="24"/>
-          <w:szCs w:val="24"/>
-        </w:rPr>
-        <w:t>patient, and</w:t>
-      </w:r>
-      <w:proofErr w:type="gramEnd"/>
-      <w:r>
-        <w:rPr>
-          <w:sz w:val="24"/>
-          <w:szCs w:val="24"/>
-        </w:rPr>
-        <w:t xml:space="preserve"> doing the most good for the most people.</w:t>
+        <w:t>Covers the conflict between caring for every patient, and doing the most good for the most people.</w:t>
       </w:r>
     </w:p>
     <w:p>
@@ -1426,92 +1227,50 @@
           <w:sz w:val="24"/>
           <w:szCs w:val="24"/>
         </w:rPr>
-        <w:t xml:space="preserve">Justice </w:t>
-      </w:r>
-      <w:proofErr w:type="spellStart"/>
-      <w:r>
-        <w:rPr>
-          <w:sz w:val="24"/>
-          <w:szCs w:val="24"/>
-        </w:rPr>
-        <w:t>w.r.t.</w:t>
-      </w:r>
-      <w:proofErr w:type="spellEnd"/>
-      <w:r>
-        <w:rPr>
-          <w:sz w:val="24"/>
-          <w:szCs w:val="24"/>
-        </w:rPr>
-        <w:t xml:space="preserve"> resource allocation has less support!</w:t>
-      </w:r>
-    </w:p>
-    <w:p>
-      <w:pPr>
-        <w:pStyle w:val="ListParagraph"/>
-        <w:numPr>
-          <w:ilvl w:val="1"/>
-          <w:numId w:val="2"/>
-        </w:numPr>
-        <w:rPr>
-          <w:sz w:val="24"/>
-          <w:szCs w:val="24"/>
-        </w:rPr>
-      </w:pPr>
-      <w:r>
-        <w:rPr>
-          <w:sz w:val="24"/>
-          <w:szCs w:val="24"/>
-        </w:rPr>
-        <w:t xml:space="preserve">Due to </w:t>
-      </w:r>
-      <w:proofErr w:type="gramStart"/>
-      <w:r>
-        <w:rPr>
-          <w:sz w:val="24"/>
-          <w:szCs w:val="24"/>
-        </w:rPr>
-        <w:t>high-profiles</w:t>
-      </w:r>
-      <w:proofErr w:type="gramEnd"/>
-      <w:r>
-        <w:rPr>
-          <w:sz w:val="24"/>
-          <w:szCs w:val="24"/>
-        </w:rPr>
-        <w:t xml:space="preserve"> given to technological interventions @ beginning and end of life.</w:t>
-      </w:r>
-    </w:p>
-    <w:p>
-      <w:pPr>
-        <w:pStyle w:val="ListParagraph"/>
-        <w:numPr>
-          <w:ilvl w:val="1"/>
-          <w:numId w:val="2"/>
-        </w:numPr>
-        <w:rPr>
-          <w:sz w:val="24"/>
-          <w:szCs w:val="24"/>
-          <w:highlight w:val="yellow"/>
-        </w:rPr>
-      </w:pPr>
-      <w:r>
-        <w:rPr>
-          <w:sz w:val="24"/>
-          <w:szCs w:val="24"/>
-          <w:highlight w:val="yellow"/>
-        </w:rPr>
-        <w:t xml:space="preserve">Focus on ‘individual liberty’ and the ‘free market’ eclipses considerations of ‘social </w:t>
-      </w:r>
-      <w:proofErr w:type="gramStart"/>
-      <w:r>
-        <w:rPr>
-          <w:sz w:val="24"/>
-          <w:szCs w:val="24"/>
-          <w:highlight w:val="yellow"/>
-        </w:rPr>
-        <w:t>justice’</w:t>
-      </w:r>
-      <w:proofErr w:type="gramEnd"/>
+        <w:t>Justice w.r.t. resource allocation has less support!</w:t>
+      </w:r>
+    </w:p>
+    <w:p>
+      <w:pPr>
+        <w:pStyle w:val="ListParagraph"/>
+        <w:numPr>
+          <w:ilvl w:val="1"/>
+          <w:numId w:val="2"/>
+        </w:numPr>
+        <w:rPr>
+          <w:sz w:val="24"/>
+          <w:szCs w:val="24"/>
+        </w:rPr>
+      </w:pPr>
+      <w:r>
+        <w:rPr>
+          <w:sz w:val="24"/>
+          <w:szCs w:val="24"/>
+        </w:rPr>
+        <w:t>Due to high-profiles given to technological interventions @ beginning and end of life.</w:t>
+      </w:r>
+    </w:p>
+    <w:p>
+      <w:pPr>
+        <w:pStyle w:val="ListParagraph"/>
+        <w:numPr>
+          <w:ilvl w:val="1"/>
+          <w:numId w:val="2"/>
+        </w:numPr>
+        <w:rPr>
+          <w:sz w:val="24"/>
+          <w:szCs w:val="24"/>
+          <w:highlight w:val="yellow"/>
+        </w:rPr>
+      </w:pPr>
+      <w:r>
+        <w:rPr>
+          <w:sz w:val="24"/>
+          <w:szCs w:val="24"/>
+          <w:highlight w:val="yellow"/>
+        </w:rPr>
+        <w:t>Focus on ‘individual liberty’ and the ‘free market’ eclipses considerations of ‘social justice’</w:t>
+      </w:r>
     </w:p>
     <w:p>
       <w:pPr>
@@ -1532,64 +1291,28 @@
           <w:szCs w:val="24"/>
           <w:highlight w:val="yellow"/>
         </w:rPr>
-        <w:t xml:space="preserve">How can we </w:t>
-      </w:r>
-      <w:proofErr w:type="gramStart"/>
-      <w:r>
-        <w:rPr>
-          <w:sz w:val="24"/>
-          <w:szCs w:val="24"/>
-          <w:highlight w:val="yellow"/>
-        </w:rPr>
-        <w:t>compare and contrast</w:t>
-      </w:r>
-      <w:proofErr w:type="gramEnd"/>
-      <w:r>
-        <w:rPr>
-          <w:sz w:val="24"/>
-          <w:szCs w:val="24"/>
-          <w:highlight w:val="yellow"/>
-        </w:rPr>
-        <w:t xml:space="preserve"> these two concerns against each other?</w:t>
-      </w:r>
-    </w:p>
-    <w:p>
-      <w:pPr>
-        <w:pStyle w:val="ListParagraph"/>
-        <w:numPr>
-          <w:ilvl w:val="1"/>
-          <w:numId w:val="2"/>
-        </w:numPr>
-        <w:rPr>
-          <w:sz w:val="24"/>
-          <w:szCs w:val="24"/>
-        </w:rPr>
-      </w:pPr>
-      <w:proofErr w:type="spellStart"/>
-      <w:r>
-        <w:rPr>
-          <w:sz w:val="24"/>
-          <w:szCs w:val="24"/>
-        </w:rPr>
-        <w:t>Self determination</w:t>
-      </w:r>
-      <w:proofErr w:type="spellEnd"/>
-      <w:r>
-        <w:rPr>
-          <w:sz w:val="24"/>
-          <w:szCs w:val="24"/>
-        </w:rPr>
-        <w:t xml:space="preserve">, civil and political rights, free trade are HIGHLY </w:t>
-      </w:r>
-      <w:proofErr w:type="gramStart"/>
-      <w:r>
-        <w:rPr>
-          <w:sz w:val="24"/>
-          <w:szCs w:val="24"/>
-        </w:rPr>
-        <w:t>prized</w:t>
-      </w:r>
-      <w:proofErr w:type="gramEnd"/>
+        <w:t>How can we compare and contrast these two concerns against each other?</w:t>
+      </w:r>
+    </w:p>
+    <w:p>
+      <w:pPr>
+        <w:pStyle w:val="ListParagraph"/>
+        <w:numPr>
+          <w:ilvl w:val="1"/>
+          <w:numId w:val="2"/>
+        </w:numPr>
+        <w:rPr>
+          <w:sz w:val="24"/>
+          <w:szCs w:val="24"/>
+        </w:rPr>
+      </w:pPr>
+      <w:r>
+        <w:rPr>
+          <w:sz w:val="24"/>
+          <w:szCs w:val="24"/>
+        </w:rPr>
+        <w:t>Self determination, civil and political rights, free trade are HIGHLY prized</w:t>
+      </w:r>
     </w:p>
     <w:p>
       <w:pPr>
@@ -1608,23 +1331,7 @@
           <w:sz w:val="24"/>
           <w:szCs w:val="24"/>
         </w:rPr>
-        <w:t xml:space="preserve">Socioeconomic rights, government control </w:t>
-      </w:r>
-      <w:proofErr w:type="spellStart"/>
-      <w:r>
-        <w:rPr>
-          <w:sz w:val="24"/>
-          <w:szCs w:val="24"/>
-        </w:rPr>
-        <w:t>w.r.t.</w:t>
-      </w:r>
-      <w:proofErr w:type="spellEnd"/>
-      <w:r>
-        <w:rPr>
-          <w:sz w:val="24"/>
-          <w:szCs w:val="24"/>
-        </w:rPr>
-        <w:t xml:space="preserve"> healthcare, and civic responsibilities are FEARED and UNDEREMPHASIZED</w:t>
+        <w:t>Socioeconomic rights, government control w.r.t. healthcare, and civic responsibilities are FEARED and UNDEREMPHASIZED</w:t>
       </w:r>
     </w:p>
     <w:p>
@@ -1646,91 +1353,48 @@
           <w:szCs w:val="24"/>
           <w:highlight w:val="yellow"/>
         </w:rPr>
-        <w:t>Concern about excessive state power, potentially subject to public accountability through the democratic process, however, seems to have been, traded for the progressive accumulation of (almost anarchic) power by private corporations that have been freed from accountability by "</w:t>
-      </w:r>
-      <w:proofErr w:type="gramStart"/>
-      <w:r>
-        <w:rPr>
-          <w:sz w:val="24"/>
-          <w:szCs w:val="24"/>
-          <w:highlight w:val="yellow"/>
-        </w:rPr>
-        <w:t>deregulation</w:t>
-      </w:r>
-      <w:proofErr w:type="gramEnd"/>
-      <w:r>
-        <w:rPr>
-          <w:sz w:val="24"/>
-          <w:szCs w:val="24"/>
-          <w:highlight w:val="yellow"/>
-        </w:rPr>
-        <w:t>”</w:t>
-      </w:r>
-    </w:p>
-    <w:p>
-      <w:pPr>
-        <w:pStyle w:val="ListParagraph"/>
-        <w:numPr>
-          <w:ilvl w:val="0"/>
-          <w:numId w:val="2"/>
-        </w:numPr>
-        <w:rPr>
-          <w:sz w:val="24"/>
-          <w:szCs w:val="24"/>
-        </w:rPr>
-      </w:pPr>
-      <w:r>
-        <w:rPr>
-          <w:sz w:val="24"/>
-          <w:szCs w:val="24"/>
-        </w:rPr>
-        <w:t xml:space="preserve">Huge annual expenditure of healthcare (10x per capita GNP of half of </w:t>
-      </w:r>
-      <w:proofErr w:type="spellStart"/>
-      <w:r>
-        <w:rPr>
-          <w:sz w:val="24"/>
-          <w:szCs w:val="24"/>
-        </w:rPr>
-        <w:t>worlds</w:t>
-      </w:r>
-      <w:proofErr w:type="spellEnd"/>
-      <w:r>
-        <w:rPr>
-          <w:sz w:val="24"/>
-          <w:szCs w:val="24"/>
-        </w:rPr>
-        <w:t xml:space="preserve"> population)</w:t>
-      </w:r>
-    </w:p>
-    <w:p>
-      <w:pPr>
-        <w:pStyle w:val="ListParagraph"/>
-        <w:numPr>
-          <w:ilvl w:val="1"/>
-          <w:numId w:val="2"/>
-        </w:numPr>
-        <w:rPr>
-          <w:sz w:val="24"/>
-          <w:szCs w:val="24"/>
-        </w:rPr>
-      </w:pPr>
-      <w:r>
-        <w:rPr>
-          <w:sz w:val="24"/>
-          <w:szCs w:val="24"/>
-        </w:rPr>
-        <w:t xml:space="preserve">Yet can’t, or CHOOSES not to provide basic minimum healthcare </w:t>
-      </w:r>
-      <w:proofErr w:type="gramStart"/>
-      <w:r>
-        <w:rPr>
-          <w:sz w:val="24"/>
-          <w:szCs w:val="24"/>
-        </w:rPr>
-        <w:t>package?</w:t>
-      </w:r>
-      <w:proofErr w:type="gramEnd"/>
+        <w:t>Concern about excessive state power, potentially subject to public accountability through the democratic process, however, seems to have been, traded for the progressive accumulation of (almost anarchic) power by private corporations that have been freed from accountability by "deregulation”</w:t>
+      </w:r>
+    </w:p>
+    <w:p>
+      <w:pPr>
+        <w:pStyle w:val="ListParagraph"/>
+        <w:numPr>
+          <w:ilvl w:val="0"/>
+          <w:numId w:val="2"/>
+        </w:numPr>
+        <w:rPr>
+          <w:sz w:val="24"/>
+          <w:szCs w:val="24"/>
+        </w:rPr>
+      </w:pPr>
+      <w:r>
+        <w:rPr>
+          <w:sz w:val="24"/>
+          <w:szCs w:val="24"/>
+        </w:rPr>
+        <w:t>Huge annual expenditure of healthcare (10x per capita GNP of half of worlds population)</w:t>
+      </w:r>
+    </w:p>
+    <w:p>
+      <w:pPr>
+        <w:pStyle w:val="ListParagraph"/>
+        <w:numPr>
+          <w:ilvl w:val="1"/>
+          <w:numId w:val="2"/>
+        </w:numPr>
+        <w:rPr>
+          <w:sz w:val="24"/>
+          <w:szCs w:val="24"/>
+        </w:rPr>
+      </w:pPr>
+      <w:r>
+        <w:rPr>
+          <w:sz w:val="24"/>
+          <w:szCs w:val="24"/>
+        </w:rPr>
+        <w:t>Yet can’t, or CHOOSES not to provide basic minimum healthcare package?</w:t>
+      </w:r>
     </w:p>
     <w:p>
       <w:pPr>
@@ -1772,18 +1436,8 @@
           <w:highlight w:val="yellow"/>
         </w:rPr>
         <w:lastRenderedPageBreak/>
-        <w:t xml:space="preserve">CANNOT treat healthcare as another commodity to be traded for profit in the </w:t>
-      </w:r>
-      <w:proofErr w:type="gramStart"/>
-      <w:r>
-        <w:rPr>
-          <w:sz w:val="24"/>
-          <w:szCs w:val="24"/>
-          <w:highlight w:val="yellow"/>
-        </w:rPr>
-        <w:t>marketplace</w:t>
-      </w:r>
-      <w:proofErr w:type="gramEnd"/>
+        <w:t>CANNOT treat healthcare as another commodity to be traded for profit in the marketplace</w:t>
+      </w:r>
     </w:p>
     <w:p>
       <w:pPr>
@@ -1886,25 +1540,7 @@
           <w:szCs w:val="24"/>
           <w:highlight w:val="yellow"/>
         </w:rPr>
-        <w:t xml:space="preserve">“A society that has elevated the admirable concept of individual liberty to a level that (with the best of intentions for individuals) seems to undermine the concept of community to the detriment of both </w:t>
-      </w:r>
-      <w:proofErr w:type="gramStart"/>
-      <w:r>
-        <w:rPr>
-          <w:sz w:val="24"/>
-          <w:szCs w:val="24"/>
-          <w:highlight w:val="yellow"/>
-        </w:rPr>
-        <w:t>society</w:t>
-      </w:r>
-      <w:proofErr w:type="gramEnd"/>
-      <w:r>
-        <w:rPr>
-          <w:sz w:val="24"/>
-          <w:szCs w:val="24"/>
-          <w:highlight w:val="yellow"/>
-        </w:rPr>
-        <w:t xml:space="preserve"> at large and many of its citizens.”</w:t>
+        <w:t>“A society that has elevated the admirable concept of individual liberty to a level that (with the best of intentions for individuals) seems to undermine the concept of community to the detriment of both society at large and many of its citizens.”</w:t>
       </w:r>
     </w:p>
     <w:p>
@@ -1947,88 +1583,47 @@
           <w:sz w:val="24"/>
           <w:szCs w:val="24"/>
         </w:rPr>
-        <w:t xml:space="preserve">Research focuses on PROCESS concerns and OUTCOME </w:t>
-      </w:r>
-      <w:proofErr w:type="gramStart"/>
-      <w:r>
-        <w:rPr>
-          <w:sz w:val="24"/>
-          <w:szCs w:val="24"/>
-        </w:rPr>
-        <w:t>concerns</w:t>
-      </w:r>
-      <w:proofErr w:type="gramEnd"/>
-    </w:p>
-    <w:p>
-      <w:pPr>
-        <w:pStyle w:val="ListParagraph"/>
-        <w:numPr>
-          <w:ilvl w:val="1"/>
-          <w:numId w:val="2"/>
-        </w:numPr>
-        <w:rPr>
-          <w:sz w:val="24"/>
-          <w:szCs w:val="24"/>
-        </w:rPr>
-      </w:pPr>
-      <w:r>
-        <w:rPr>
-          <w:sz w:val="24"/>
-          <w:szCs w:val="24"/>
-        </w:rPr>
-        <w:t xml:space="preserve">Relatively </w:t>
-      </w:r>
-      <w:proofErr w:type="gramStart"/>
-      <w:r>
-        <w:rPr>
-          <w:sz w:val="24"/>
-          <w:szCs w:val="24"/>
-        </w:rPr>
-        <w:t>similar to</w:t>
-      </w:r>
-      <w:proofErr w:type="gramEnd"/>
-      <w:r>
-        <w:rPr>
-          <w:sz w:val="24"/>
-          <w:szCs w:val="24"/>
-        </w:rPr>
-        <w:t xml:space="preserve"> “deontological” ethics and “utilitarian” ethics</w:t>
-      </w:r>
-    </w:p>
-    <w:p>
-      <w:pPr>
-        <w:pStyle w:val="ListParagraph"/>
-        <w:numPr>
-          <w:ilvl w:val="0"/>
-          <w:numId w:val="2"/>
-        </w:numPr>
-        <w:rPr>
-          <w:sz w:val="24"/>
-          <w:szCs w:val="24"/>
-        </w:rPr>
-      </w:pPr>
-      <w:r>
-        <w:rPr>
-          <w:sz w:val="24"/>
-          <w:szCs w:val="24"/>
-        </w:rPr>
-        <w:t xml:space="preserve">Shows that individual ethical frameworks do indeed change how people perceive </w:t>
-      </w:r>
-      <w:proofErr w:type="gramStart"/>
-      <w:r>
-        <w:rPr>
-          <w:sz w:val="24"/>
-          <w:szCs w:val="24"/>
-        </w:rPr>
-        <w:t>whether or not</w:t>
-      </w:r>
-      <w:proofErr w:type="gramEnd"/>
-      <w:r>
-        <w:rPr>
-          <w:sz w:val="24"/>
-          <w:szCs w:val="24"/>
-        </w:rPr>
-        <w:t xml:space="preserve"> an organization is just.</w:t>
+        <w:t>Research focuses on PROCESS concerns and OUTCOME concerns</w:t>
+      </w:r>
+    </w:p>
+    <w:p>
+      <w:pPr>
+        <w:pStyle w:val="ListParagraph"/>
+        <w:numPr>
+          <w:ilvl w:val="1"/>
+          <w:numId w:val="2"/>
+        </w:numPr>
+        <w:rPr>
+          <w:sz w:val="24"/>
+          <w:szCs w:val="24"/>
+        </w:rPr>
+      </w:pPr>
+      <w:r>
+        <w:rPr>
+          <w:sz w:val="24"/>
+          <w:szCs w:val="24"/>
+        </w:rPr>
+        <w:t>Relatively similar to “deontological” ethics and “utilitarian” ethics</w:t>
+      </w:r>
+    </w:p>
+    <w:p>
+      <w:pPr>
+        <w:pStyle w:val="ListParagraph"/>
+        <w:numPr>
+          <w:ilvl w:val="0"/>
+          <w:numId w:val="2"/>
+        </w:numPr>
+        <w:rPr>
+          <w:sz w:val="24"/>
+          <w:szCs w:val="24"/>
+        </w:rPr>
+      </w:pPr>
+      <w:r>
+        <w:rPr>
+          <w:sz w:val="24"/>
+          <w:szCs w:val="24"/>
+        </w:rPr>
+        <w:t>Shows that individual ethical frameworks do indeed change how people perceive whether or not an organization is just.</w:t>
       </w:r>
     </w:p>
     <w:p>
@@ -2108,17 +1703,8 @@
           <w:sz w:val="24"/>
           <w:szCs w:val="24"/>
         </w:rPr>
-        <w:t xml:space="preserve">Seen as how people feel about the distribution of </w:t>
-      </w:r>
-      <w:proofErr w:type="gramStart"/>
-      <w:r>
-        <w:rPr>
-          <w:sz w:val="24"/>
-          <w:szCs w:val="24"/>
-        </w:rPr>
-        <w:t>outcomes</w:t>
-      </w:r>
-      <w:proofErr w:type="gramEnd"/>
+        <w:t>Seen as how people feel about the distribution of outcomes</w:t>
+      </w:r>
     </w:p>
     <w:p>
       <w:pPr>
@@ -2302,57 +1888,29 @@
           <w:highlight w:val="yellow"/>
         </w:rPr>
         <w:lastRenderedPageBreak/>
-        <w:t xml:space="preserve">Thibaut and Walker (1975): Even when people receive individually unfavorable outcomes, the outcome is seen as MORE positive when they believe the process by which it was determined was </w:t>
-      </w:r>
-      <w:proofErr w:type="gramStart"/>
-      <w:r>
-        <w:rPr>
-          <w:sz w:val="24"/>
-          <w:szCs w:val="24"/>
-          <w:highlight w:val="yellow"/>
-        </w:rPr>
-        <w:t>fair</w:t>
-      </w:r>
-      <w:proofErr w:type="gramEnd"/>
-    </w:p>
-    <w:p>
-      <w:pPr>
-        <w:pStyle w:val="ListParagraph"/>
-        <w:numPr>
-          <w:ilvl w:val="1"/>
-          <w:numId w:val="2"/>
-        </w:numPr>
-        <w:rPr>
-          <w:sz w:val="24"/>
-          <w:szCs w:val="24"/>
-          <w:highlight w:val="yellow"/>
-        </w:rPr>
-      </w:pPr>
-      <w:r>
-        <w:rPr>
-          <w:sz w:val="24"/>
-          <w:szCs w:val="24"/>
-          <w:highlight w:val="yellow"/>
-        </w:rPr>
-        <w:t xml:space="preserve">Input into a decision process increases </w:t>
-      </w:r>
-      <w:proofErr w:type="gramStart"/>
-      <w:r>
-        <w:rPr>
-          <w:sz w:val="24"/>
-          <w:szCs w:val="24"/>
-          <w:highlight w:val="yellow"/>
-        </w:rPr>
-        <w:t>individuals</w:t>
-      </w:r>
-      <w:proofErr w:type="gramEnd"/>
-      <w:r>
-        <w:rPr>
-          <w:sz w:val="24"/>
-          <w:szCs w:val="24"/>
-          <w:highlight w:val="yellow"/>
-        </w:rPr>
-        <w:t xml:space="preserve"> perception of the fairness of the process</w:t>
+        <w:t>Thibaut and Walker (1975): Even when people receive individually unfavorable outcomes, the outcome is seen as MORE positive when they believe the process by which it was determined was fair</w:t>
+      </w:r>
+    </w:p>
+    <w:p>
+      <w:pPr>
+        <w:pStyle w:val="ListParagraph"/>
+        <w:numPr>
+          <w:ilvl w:val="1"/>
+          <w:numId w:val="2"/>
+        </w:numPr>
+        <w:rPr>
+          <w:sz w:val="24"/>
+          <w:szCs w:val="24"/>
+          <w:highlight w:val="yellow"/>
+        </w:rPr>
+      </w:pPr>
+      <w:r>
+        <w:rPr>
+          <w:sz w:val="24"/>
+          <w:szCs w:val="24"/>
+          <w:highlight w:val="yellow"/>
+        </w:rPr>
+        <w:t>Input into a decision process increases individuals perception of the fairness of the process</w:t>
       </w:r>
       <w:r>
         <w:rPr>
@@ -2398,25 +1956,7 @@
           <w:szCs w:val="24"/>
           <w:highlight w:val="yellow"/>
         </w:rPr>
-        <w:t xml:space="preserve">Procedural fairness is applicable in many settings (drug testing, </w:t>
-      </w:r>
-      <w:proofErr w:type="spellStart"/>
-      <w:r>
-        <w:rPr>
-          <w:sz w:val="24"/>
-          <w:szCs w:val="24"/>
-          <w:highlight w:val="yellow"/>
-        </w:rPr>
-        <w:t>slection</w:t>
-      </w:r>
-      <w:proofErr w:type="spellEnd"/>
-      <w:r>
-        <w:rPr>
-          <w:sz w:val="24"/>
-          <w:szCs w:val="24"/>
-          <w:highlight w:val="yellow"/>
-        </w:rPr>
-        <w:t xml:space="preserve"> testing, discipline, budget decisions, recruiting, etc.)</w:t>
+        <w:t>Procedural fairness is applicable in many settings (drug testing, slection testing, discipline, budget decisions, recruiting, etc.)</w:t>
       </w:r>
     </w:p>
     <w:p>
@@ -2582,18 +2122,8 @@
           <w:szCs w:val="24"/>
           <w:highlight w:val="yellow"/>
         </w:rPr>
-        <w:t xml:space="preserve">Individual differences exist in how people deal with/assess moral judgement in </w:t>
-      </w:r>
-      <w:proofErr w:type="gramStart"/>
-      <w:r>
-        <w:rPr>
-          <w:sz w:val="24"/>
-          <w:szCs w:val="24"/>
-          <w:highlight w:val="yellow"/>
-        </w:rPr>
-        <w:t>ethics</w:t>
-      </w:r>
-      <w:proofErr w:type="gramEnd"/>
+        <w:t>Individual differences exist in how people deal with/assess moral judgement in ethics</w:t>
+      </w:r>
     </w:p>
     <w:p>
       <w:pPr>
@@ -2644,18 +2174,8 @@
           <w:szCs w:val="24"/>
           <w:highlight w:val="yellow"/>
         </w:rPr>
-        <w:t xml:space="preserve">They share the belief that stable individual differences in ethical ideology affect individual ethical </w:t>
-      </w:r>
-      <w:proofErr w:type="gramStart"/>
-      <w:r>
-        <w:rPr>
-          <w:sz w:val="24"/>
-          <w:szCs w:val="24"/>
-          <w:highlight w:val="yellow"/>
-        </w:rPr>
-        <w:t>judgements</w:t>
-      </w:r>
-      <w:proofErr w:type="gramEnd"/>
+        <w:t>They share the belief that stable individual differences in ethical ideology affect individual ethical judgements</w:t>
+      </w:r>
     </w:p>
     <w:p>
       <w:pPr>
@@ -2698,25 +2218,7 @@
           <w:szCs w:val="24"/>
           <w:highlight w:val="yellow"/>
         </w:rPr>
-        <w:t xml:space="preserve">Utilitarian approaches: Outcome oriented, people define ethical actions as those that create the greatest ‘net social good’ (under whose </w:t>
-      </w:r>
-      <w:proofErr w:type="gramStart"/>
-      <w:r>
-        <w:rPr>
-          <w:sz w:val="24"/>
-          <w:szCs w:val="24"/>
-          <w:highlight w:val="yellow"/>
-        </w:rPr>
-        <w:t>calculation?,</w:t>
-      </w:r>
-      <w:proofErr w:type="gramEnd"/>
-      <w:r>
-        <w:rPr>
-          <w:sz w:val="24"/>
-          <w:szCs w:val="24"/>
-          <w:highlight w:val="yellow"/>
-        </w:rPr>
-        <w:t xml:space="preserve"> very subjective)</w:t>
+        <w:t>Utilitarian approaches: Outcome oriented, people define ethical actions as those that create the greatest ‘net social good’ (under whose calculation?, very subjective)</w:t>
       </w:r>
       <w:r>
         <w:rPr>
@@ -2786,25 +2288,7 @@
           <w:szCs w:val="24"/>
           <w:highlight w:val="yellow"/>
         </w:rPr>
-        <w:t xml:space="preserve">Originally considered to be relatively separate ends of a continuum, however, Brady and Wheeler (1996) </w:t>
-      </w:r>
-      <w:proofErr w:type="gramStart"/>
-      <w:r>
-        <w:rPr>
-          <w:sz w:val="24"/>
-          <w:szCs w:val="24"/>
-          <w:highlight w:val="yellow"/>
-        </w:rPr>
-        <w:t>finds</w:t>
-      </w:r>
-      <w:proofErr w:type="gramEnd"/>
-      <w:r>
-        <w:rPr>
-          <w:sz w:val="24"/>
-          <w:szCs w:val="24"/>
-          <w:highlight w:val="yellow"/>
-        </w:rPr>
-        <w:t xml:space="preserve"> that they are not, but instead independent subdimensions (can be high or low on both!)</w:t>
+        <w:t>Originally considered to be relatively separate ends of a continuum, however, Brady and Wheeler (1996) finds that they are not, but instead independent subdimensions (can be high or low on both!)</w:t>
       </w:r>
     </w:p>
     <w:p>
@@ -2874,17 +2358,8 @@
           <w:sz w:val="24"/>
           <w:szCs w:val="24"/>
         </w:rPr>
-        <w:t xml:space="preserve">Ethics research focuses on individuals and how beliefs affect perceptions of </w:t>
-      </w:r>
-      <w:proofErr w:type="gramStart"/>
-      <w:r>
-        <w:rPr>
-          <w:sz w:val="24"/>
-          <w:szCs w:val="24"/>
-        </w:rPr>
-        <w:t>organizations</w:t>
-      </w:r>
-      <w:proofErr w:type="gramEnd"/>
+        <w:t>Ethics research focuses on individuals and how beliefs affect perceptions of organizations</w:t>
+      </w:r>
     </w:p>
     <w:p>
       <w:pPr>
@@ -2943,23 +2418,7 @@
           <w:sz w:val="24"/>
           <w:szCs w:val="24"/>
         </w:rPr>
-        <w:t xml:space="preserve">Affects how they view general organizations and outcomes as well, including </w:t>
-      </w:r>
-      <w:proofErr w:type="gramStart"/>
-      <w:r>
-        <w:rPr>
-          <w:sz w:val="24"/>
-          <w:szCs w:val="24"/>
-        </w:rPr>
-        <w:t>those w/ fairness of procedures/distribution</w:t>
-      </w:r>
-      <w:proofErr w:type="gramEnd"/>
-      <w:r>
-        <w:rPr>
-          <w:sz w:val="24"/>
-          <w:szCs w:val="24"/>
-        </w:rPr>
-        <w:t xml:space="preserve"> of outcomes.</w:t>
+        <w:t>Affects how they view general organizations and outcomes as well, including those w/ fairness of procedures/distribution of outcomes.</w:t>
       </w:r>
     </w:p>
     <w:p>
@@ -2997,23 +2456,13 @@
           <w:highlight w:val="yellow"/>
         </w:rPr>
       </w:pPr>
-      <w:proofErr w:type="spellStart"/>
-      <w:r>
-        <w:rPr>
-          <w:sz w:val="24"/>
-          <w:szCs w:val="24"/>
-          <w:highlight w:val="yellow"/>
-        </w:rPr>
-        <w:t>Rasinki</w:t>
-      </w:r>
-      <w:proofErr w:type="spellEnd"/>
-      <w:r>
-        <w:rPr>
-          <w:sz w:val="24"/>
-          <w:szCs w:val="24"/>
-          <w:highlight w:val="yellow"/>
-        </w:rPr>
-        <w:t xml:space="preserve"> (1987) finds that individual preferences for proportionality or egalitarianism affects how they weigh procedural or distributive justice in judging the ‘fairness’ of government policy!</w:t>
+      <w:r>
+        <w:rPr>
+          <w:sz w:val="24"/>
+          <w:szCs w:val="24"/>
+          <w:highlight w:val="yellow"/>
+        </w:rPr>
+        <w:t>Rasinki (1987) finds that individual preferences for proportionality or egalitarianism affects how they weigh procedural or distributive justice in judging the ‘fairness’ of government policy!</w:t>
       </w:r>
     </w:p>
     <w:p>
@@ -3040,17 +2489,8 @@
           <w:sz w:val="24"/>
           <w:szCs w:val="24"/>
         </w:rPr>
-        <w:t xml:space="preserve">). Seen as a MODERATING effect of ethical framework on the relationship between organizational decisions and their perceived </w:t>
-      </w:r>
-      <w:proofErr w:type="gramStart"/>
-      <w:r>
-        <w:rPr>
-          <w:sz w:val="24"/>
-          <w:szCs w:val="24"/>
-        </w:rPr>
-        <w:t>framework</w:t>
-      </w:r>
-      <w:proofErr w:type="gramEnd"/>
+        <w:t>). Seen as a MODERATING effect of ethical framework on the relationship between organizational decisions and their perceived framework</w:t>
+      </w:r>
     </w:p>
     <w:p>
       <w:pPr>
@@ -3111,25 +2551,7 @@
           <w:szCs w:val="24"/>
           <w:highlight w:val="yellow"/>
         </w:rPr>
-        <w:t xml:space="preserve">Perhaps we can frame UHC received as either the result of certain given procedures/rules of action (Formalism), or… </w:t>
-      </w:r>
-      <w:proofErr w:type="gramStart"/>
-      <w:r>
-        <w:rPr>
-          <w:sz w:val="24"/>
-          <w:szCs w:val="24"/>
-          <w:highlight w:val="yellow"/>
-        </w:rPr>
-        <w:t>whether or not</w:t>
-      </w:r>
-      <w:proofErr w:type="gramEnd"/>
-      <w:r>
-        <w:rPr>
-          <w:sz w:val="24"/>
-          <w:szCs w:val="24"/>
-          <w:highlight w:val="yellow"/>
-        </w:rPr>
-        <w:t xml:space="preserve"> those who received UHC had a good outcome (Utility)</w:t>
+        <w:t>Perhaps we can frame UHC received as either the result of certain given procedures/rules of action (Formalism), or… whether or not those who received UHC had a good outcome (Utility)</w:t>
       </w:r>
     </w:p>
     <w:p>
@@ -3204,23 +2626,7 @@
           <w:sz w:val="24"/>
           <w:szCs w:val="24"/>
         </w:rPr>
-        <w:t xml:space="preserve">73% response rate, with </w:t>
-      </w:r>
-      <w:proofErr w:type="gramStart"/>
-      <w:r>
-        <w:rPr>
-          <w:sz w:val="24"/>
-          <w:szCs w:val="24"/>
-        </w:rPr>
-        <w:t>avg</w:t>
-      </w:r>
-      <w:proofErr w:type="gramEnd"/>
-      <w:r>
-        <w:rPr>
-          <w:sz w:val="24"/>
-          <w:szCs w:val="24"/>
-        </w:rPr>
-        <w:t xml:space="preserve"> age 38.</w:t>
+        <w:t>73% response rate, with avg age 38.</w:t>
       </w:r>
     </w:p>
     <w:p>
@@ -3757,17 +3163,8 @@
           <w:sz w:val="24"/>
           <w:szCs w:val="24"/>
         </w:rPr>
-        <w:t xml:space="preserve">In the high procedural justice scenario – both people involved in the promotion decision are allowed input into the decision-making </w:t>
-      </w:r>
-      <w:proofErr w:type="gramStart"/>
-      <w:r>
-        <w:rPr>
-          <w:sz w:val="24"/>
-          <w:szCs w:val="24"/>
-        </w:rPr>
-        <w:t>process</w:t>
-      </w:r>
-      <w:proofErr w:type="gramEnd"/>
+        <w:t>In the high procedural justice scenario – both people involved in the promotion decision are allowed input into the decision-making process</w:t>
+      </w:r>
     </w:p>
     <w:p>
       <w:pPr>
@@ -3958,23 +3355,7 @@
           <w:sz w:val="24"/>
           <w:szCs w:val="24"/>
         </w:rPr>
-        <w:t>How fair was the decision/How fair was Chris’ outcome? (</w:t>
-      </w:r>
-      <w:proofErr w:type="gramStart"/>
-      <w:r>
-        <w:rPr>
-          <w:sz w:val="24"/>
-          <w:szCs w:val="24"/>
-        </w:rPr>
-        <w:t>measured</w:t>
-      </w:r>
-      <w:proofErr w:type="gramEnd"/>
-      <w:r>
-        <w:rPr>
-          <w:sz w:val="24"/>
-          <w:szCs w:val="24"/>
-        </w:rPr>
-        <w:t xml:space="preserve"> perceived distributive fairness)</w:t>
+        <w:t>How fair was the decision/How fair was Chris’ outcome? (measured perceived distributive fairness)</w:t>
       </w:r>
     </w:p>
     <w:p>
@@ -4029,52 +3410,27 @@
           <w:sz w:val="24"/>
           <w:szCs w:val="24"/>
         </w:rPr>
-        <w:t xml:space="preserve">Individual differences in utilitarianism/formalism scores used as covariates in </w:t>
-      </w:r>
-      <w:proofErr w:type="gramStart"/>
-      <w:r>
-        <w:rPr>
-          <w:sz w:val="24"/>
-          <w:szCs w:val="24"/>
-        </w:rPr>
-        <w:t>analysis</w:t>
-      </w:r>
-      <w:proofErr w:type="gramEnd"/>
-    </w:p>
-    <w:p>
-      <w:pPr>
-        <w:pStyle w:val="ListParagraph"/>
-        <w:numPr>
-          <w:ilvl w:val="1"/>
-          <w:numId w:val="2"/>
-        </w:numPr>
-        <w:rPr>
-          <w:sz w:val="24"/>
-          <w:szCs w:val="24"/>
-        </w:rPr>
-      </w:pPr>
-      <w:r>
-        <w:rPr>
-          <w:sz w:val="24"/>
-          <w:szCs w:val="24"/>
-        </w:rPr>
-        <w:t xml:space="preserve">Perceptions of procedural justice matched the manipulation (just = 4.6, </w:t>
-      </w:r>
-      <w:proofErr w:type="spellStart"/>
-      <w:r>
-        <w:rPr>
-          <w:sz w:val="24"/>
-          <w:szCs w:val="24"/>
-        </w:rPr>
-        <w:t>unust</w:t>
-      </w:r>
-      <w:proofErr w:type="spellEnd"/>
-      <w:r>
-        <w:rPr>
-          <w:sz w:val="24"/>
-          <w:szCs w:val="24"/>
-        </w:rPr>
-        <w:t xml:space="preserve"> = 2.7)</w:t>
+        <w:t>Individual differences in utilitarianism/formalism scores used as covariates in analysis</w:t>
+      </w:r>
+    </w:p>
+    <w:p>
+      <w:pPr>
+        <w:pStyle w:val="ListParagraph"/>
+        <w:numPr>
+          <w:ilvl w:val="1"/>
+          <w:numId w:val="2"/>
+        </w:numPr>
+        <w:rPr>
+          <w:sz w:val="24"/>
+          <w:szCs w:val="24"/>
+        </w:rPr>
+      </w:pPr>
+      <w:r>
+        <w:rPr>
+          <w:sz w:val="24"/>
+          <w:szCs w:val="24"/>
+        </w:rPr>
+        <w:t>Perceptions of procedural justice matched the manipulation (just = 4.6, unust = 2.7)</w:t>
       </w:r>
     </w:p>
     <w:p>
@@ -4121,23 +3477,7 @@
           <w:sz w:val="24"/>
           <w:szCs w:val="24"/>
         </w:rPr>
-        <w:t xml:space="preserve"> (</w:t>
-      </w:r>
-      <w:proofErr w:type="gramStart"/>
-      <w:r>
-        <w:rPr>
-          <w:sz w:val="24"/>
-          <w:szCs w:val="24"/>
-        </w:rPr>
-        <w:t>some</w:t>
-      </w:r>
-      <w:proofErr w:type="gramEnd"/>
-      <w:r>
-        <w:rPr>
-          <w:sz w:val="24"/>
-          <w:szCs w:val="24"/>
-        </w:rPr>
-        <w:t xml:space="preserve"> spillover from related concepts?)</w:t>
+        <w:t xml:space="preserve"> (some spillover from related concepts?)</w:t>
       </w:r>
       <w:r>
         <w:rPr>
@@ -4224,23 +3564,7 @@
           <w:sz w:val="24"/>
           <w:szCs w:val="24"/>
         </w:rPr>
-        <w:t xml:space="preserve">High formalism </w:t>
-      </w:r>
-      <w:proofErr w:type="gramStart"/>
-      <w:r>
-        <w:rPr>
-          <w:sz w:val="24"/>
-          <w:szCs w:val="24"/>
-        </w:rPr>
-        <w:t>see</w:t>
-      </w:r>
-      <w:proofErr w:type="gramEnd"/>
-      <w:r>
-        <w:rPr>
-          <w:sz w:val="24"/>
-          <w:szCs w:val="24"/>
-        </w:rPr>
-        <w:t xml:space="preserve"> procedurally just actions as more fair than those with lower formalism (especially fair!)</w:t>
+        <w:t>High formalism see procedurally just actions as more fair than those with lower formalism (especially fair!)</w:t>
       </w:r>
     </w:p>
     <w:p>
@@ -4450,21 +3774,12 @@
           <w:szCs w:val="24"/>
         </w:rPr>
       </w:pPr>
-      <w:proofErr w:type="gramStart"/>
-      <w:r>
-        <w:rPr>
-          <w:sz w:val="24"/>
-          <w:szCs w:val="24"/>
-        </w:rPr>
-        <w:t>E.g.</w:t>
-      </w:r>
-      <w:proofErr w:type="gramEnd"/>
-      <w:r>
-        <w:rPr>
-          <w:sz w:val="24"/>
-          <w:szCs w:val="24"/>
-        </w:rPr>
-        <w:t xml:space="preserve"> Formalists may notice procedural aspects, utilitarians notice outcomes, etc.</w:t>
+      <w:r>
+        <w:rPr>
+          <w:sz w:val="24"/>
+          <w:szCs w:val="24"/>
+        </w:rPr>
+        <w:t>E.g. Formalists may notice procedural aspects, utilitarians notice outcomes, etc.</w:t>
       </w:r>
     </w:p>
     <w:p>
@@ -4504,59 +3819,27 @@
           <w:sz w:val="24"/>
           <w:szCs w:val="24"/>
         </w:rPr>
-        <w:t xml:space="preserve">Could also be due to cognitive shortcuts, using a ‘fairness </w:t>
-      </w:r>
-      <w:proofErr w:type="gramStart"/>
-      <w:r>
-        <w:rPr>
-          <w:sz w:val="24"/>
-          <w:szCs w:val="24"/>
-        </w:rPr>
-        <w:t>heuristic</w:t>
-      </w:r>
-      <w:proofErr w:type="gramEnd"/>
-      <w:r>
-        <w:rPr>
-          <w:sz w:val="24"/>
-          <w:szCs w:val="24"/>
-        </w:rPr>
-        <w:t>’</w:t>
-      </w:r>
-    </w:p>
-    <w:p>
-      <w:pPr>
-        <w:pStyle w:val="ListParagraph"/>
-        <w:numPr>
-          <w:ilvl w:val="0"/>
-          <w:numId w:val="2"/>
-        </w:numPr>
-        <w:rPr>
-          <w:sz w:val="24"/>
-          <w:szCs w:val="24"/>
-        </w:rPr>
-      </w:pPr>
-      <w:r>
-        <w:rPr>
-          <w:sz w:val="24"/>
-          <w:szCs w:val="24"/>
-        </w:rPr>
-        <w:t xml:space="preserve">Incongruence between what people prioritize means someone may </w:t>
-      </w:r>
-      <w:proofErr w:type="gramStart"/>
-      <w:r>
-        <w:rPr>
-          <w:sz w:val="24"/>
-          <w:szCs w:val="24"/>
-        </w:rPr>
-        <w:t>thinking</w:t>
-      </w:r>
-      <w:proofErr w:type="gramEnd"/>
-      <w:r>
-        <w:rPr>
-          <w:sz w:val="24"/>
-          <w:szCs w:val="24"/>
-        </w:rPr>
-        <w:t xml:space="preserve"> something is fair under criteria of formalism, but not under criteria of utility!</w:t>
+        <w:t>Could also be due to cognitive shortcuts, using a ‘fairness heuristic’</w:t>
+      </w:r>
+    </w:p>
+    <w:p>
+      <w:pPr>
+        <w:pStyle w:val="ListParagraph"/>
+        <w:numPr>
+          <w:ilvl w:val="0"/>
+          <w:numId w:val="2"/>
+        </w:numPr>
+        <w:rPr>
+          <w:sz w:val="24"/>
+          <w:szCs w:val="24"/>
+        </w:rPr>
+      </w:pPr>
+      <w:r>
+        <w:rPr>
+          <w:sz w:val="24"/>
+          <w:szCs w:val="24"/>
+        </w:rPr>
+        <w:t>Incongruence between what people prioritize means someone may thinking something is fair under criteria of formalism, but not under criteria of utility!</w:t>
       </w:r>
     </w:p>
     <w:p>
@@ -4611,30 +3894,14 @@
           <w:sz w:val="24"/>
           <w:szCs w:val="24"/>
         </w:rPr>
-        <w:t xml:space="preserve">This paper focuses on how to measure the ethical frameworks of consequentialism (utilitarianism) and </w:t>
-      </w:r>
-      <w:proofErr w:type="gramStart"/>
-      <w:r>
-        <w:rPr>
-          <w:sz w:val="24"/>
-          <w:szCs w:val="24"/>
-        </w:rPr>
-        <w:t>formalism</w:t>
-      </w:r>
-      <w:r>
-        <w:rPr>
-          <w:sz w:val="24"/>
-          <w:szCs w:val="24"/>
-        </w:rPr>
-        <w:t>, and</w:t>
-      </w:r>
-      <w:proofErr w:type="gramEnd"/>
-      <w:r>
-        <w:rPr>
-          <w:sz w:val="24"/>
-          <w:szCs w:val="24"/>
-        </w:rPr>
-        <w:t xml:space="preserve"> measuring the two elements independently!</w:t>
+        <w:t>This paper focuses on how to measure the ethical frameworks of consequentialism (utilitarianism) and formalism</w:t>
+      </w:r>
+      <w:r>
+        <w:rPr>
+          <w:sz w:val="24"/>
+          <w:szCs w:val="24"/>
+        </w:rPr>
+        <w:t>, and measuring the two elements independently!</w:t>
       </w:r>
     </w:p>
     <w:p>
@@ -4709,17 +3976,8 @@
           <w:sz w:val="24"/>
           <w:szCs w:val="24"/>
         </w:rPr>
-        <w:t xml:space="preserve"> studies give insight onto how both consequentialism and formalism scores predict how people perceive behaviors in both consumer and religious </w:t>
-      </w:r>
-      <w:proofErr w:type="gramStart"/>
-      <w:r>
-        <w:rPr>
-          <w:sz w:val="24"/>
-          <w:szCs w:val="24"/>
-        </w:rPr>
-        <w:t>beliefs</w:t>
-      </w:r>
-      <w:proofErr w:type="gramEnd"/>
+        <w:t xml:space="preserve"> studies give insight onto how both consequentialism and formalism scores predict how people perceive behaviors in both consumer and religious beliefs</w:t>
+      </w:r>
     </w:p>
     <w:p>
       <w:pPr>
@@ -4745,23 +4003,7 @@
           <w:sz w:val="24"/>
           <w:szCs w:val="24"/>
         </w:rPr>
-        <w:t xml:space="preserve">. This </w:t>
-      </w:r>
-      <w:proofErr w:type="gramStart"/>
-      <w:r>
-        <w:rPr>
-          <w:sz w:val="24"/>
-          <w:szCs w:val="24"/>
-        </w:rPr>
-        <w:t>confound</w:t>
-      </w:r>
-      <w:proofErr w:type="gramEnd"/>
-      <w:r>
-        <w:rPr>
-          <w:sz w:val="24"/>
-          <w:szCs w:val="24"/>
-        </w:rPr>
-        <w:t xml:space="preserve"> is fine if the moral inclinations were inversely related (high deontology = low utility and vice/versa)</w:t>
+        <w:t>. This confound is fine if the moral inclinations were inversely related (high deontology = low utility and vice/versa)</w:t>
       </w:r>
       <w:r>
         <w:rPr>
@@ -4783,60 +4025,19 @@
           <w:szCs w:val="24"/>
         </w:rPr>
       </w:pPr>
-      <w:proofErr w:type="gramStart"/>
-      <w:r>
-        <w:rPr>
-          <w:sz w:val="24"/>
-          <w:szCs w:val="24"/>
-        </w:rPr>
-        <w:t>E.g.</w:t>
-      </w:r>
-      <w:proofErr w:type="gramEnd"/>
-      <w:r>
-        <w:rPr>
-          <w:sz w:val="24"/>
-          <w:szCs w:val="24"/>
-        </w:rPr>
-        <w:t xml:space="preserve"> Deontologist = follows principles, thus an anti-deontologist = IGNORES principles? This is </w:t>
-      </w:r>
-      <w:proofErr w:type="gramStart"/>
-      <w:r>
-        <w:rPr>
-          <w:sz w:val="24"/>
-          <w:szCs w:val="24"/>
-        </w:rPr>
-        <w:t>crazy, and</w:t>
-      </w:r>
-      <w:proofErr w:type="gramEnd"/>
-      <w:r>
-        <w:rPr>
-          <w:sz w:val="24"/>
-          <w:szCs w:val="24"/>
-        </w:rPr>
-        <w:t xml:space="preserve"> doesn’t suggest they care about outcomes instead of principles. The hypothetical anti-deontologist would make choices based on what takes the least effort as well as utility</w:t>
-      </w:r>
-      <w:r>
-        <w:rPr>
-          <w:sz w:val="24"/>
-          <w:szCs w:val="24"/>
-        </w:rPr>
-        <w:t xml:space="preserve"> (anti-utilitarian is much the same </w:t>
-      </w:r>
-      <w:proofErr w:type="spellStart"/>
-      <w:r>
-        <w:rPr>
-          <w:sz w:val="24"/>
-          <w:szCs w:val="24"/>
-        </w:rPr>
-        <w:t>w.r.t.</w:t>
-      </w:r>
-      <w:proofErr w:type="spellEnd"/>
-      <w:r>
-        <w:rPr>
-          <w:sz w:val="24"/>
-          <w:szCs w:val="24"/>
-        </w:rPr>
-        <w:t xml:space="preserve"> NOT adhering to principles, it’s not necessary to do so!)</w:t>
+      <w:r>
+        <w:rPr>
+          <w:sz w:val="24"/>
+          <w:szCs w:val="24"/>
+        </w:rPr>
+        <w:t>E.g. Deontologist = follows principles, thus an anti-deontologist = IGNORES principles? This is crazy, and doesn’t suggest they care about outcomes instead of principles. The hypothetical anti-deontologist would make choices based on what takes the least effort as well as utility</w:t>
+      </w:r>
+      <w:r>
+        <w:rPr>
+          <w:sz w:val="24"/>
+          <w:szCs w:val="24"/>
+        </w:rPr>
+        <w:t xml:space="preserve"> (anti-utilitarian is much the same w.r.t. NOT adhering to principles, it’s not necessary to do so!)</w:t>
       </w:r>
     </w:p>
     <w:p>
@@ -4876,23 +4077,7 @@
           <w:sz w:val="24"/>
           <w:szCs w:val="24"/>
         </w:rPr>
-        <w:t xml:space="preserve">“The tendency to assess ethical situations in terms of their consequences to </w:t>
-      </w:r>
-      <w:proofErr w:type="gramStart"/>
-      <w:r>
-        <w:rPr>
-          <w:sz w:val="24"/>
-          <w:szCs w:val="24"/>
-        </w:rPr>
-        <w:t>people</w:t>
-      </w:r>
-      <w:proofErr w:type="gramEnd"/>
-      <w:r>
-        <w:rPr>
-          <w:sz w:val="24"/>
-          <w:szCs w:val="24"/>
-        </w:rPr>
-        <w:t>”</w:t>
+        <w:t>“The tendency to assess ethical situations in terms of their consequences to people”</w:t>
       </w:r>
     </w:p>
     <w:p>
@@ -4956,46 +4141,28 @@
           <w:sz w:val="24"/>
           <w:szCs w:val="24"/>
         </w:rPr>
-        <w:t xml:space="preserve">Formalism and consequentialism measured separately as two constructs, with discriminant validity b/w the two </w:t>
-      </w:r>
-      <w:proofErr w:type="gramStart"/>
-      <w:r>
-        <w:rPr>
-          <w:sz w:val="24"/>
-          <w:szCs w:val="24"/>
-        </w:rPr>
-        <w:t>constructs</w:t>
-      </w:r>
-      <w:proofErr w:type="gramEnd"/>
-    </w:p>
-    <w:p>
-      <w:pPr>
-        <w:pStyle w:val="ListParagraph"/>
-        <w:numPr>
-          <w:ilvl w:val="1"/>
-          <w:numId w:val="2"/>
-        </w:numPr>
-        <w:rPr>
-          <w:sz w:val="24"/>
-          <w:szCs w:val="24"/>
-        </w:rPr>
-      </w:pPr>
-      <w:r>
-        <w:rPr>
-          <w:sz w:val="24"/>
-          <w:szCs w:val="24"/>
-        </w:rPr>
-        <w:t xml:space="preserve">Formalism scale needs to capture the tendency of a person to make ethical choices based on set of rules which determine whether behavior is good/bad, consequences should be </w:t>
-      </w:r>
-      <w:proofErr w:type="gramStart"/>
-      <w:r>
-        <w:rPr>
-          <w:sz w:val="24"/>
-          <w:szCs w:val="24"/>
-        </w:rPr>
-        <w:t>irrelevant</w:t>
-      </w:r>
-      <w:proofErr w:type="gramEnd"/>
+        <w:t>Formalism and consequentialism measured separately as two constructs, with discriminant validity b/w the two constructs</w:t>
+      </w:r>
+    </w:p>
+    <w:p>
+      <w:pPr>
+        <w:pStyle w:val="ListParagraph"/>
+        <w:numPr>
+          <w:ilvl w:val="1"/>
+          <w:numId w:val="2"/>
+        </w:numPr>
+        <w:rPr>
+          <w:sz w:val="24"/>
+          <w:szCs w:val="24"/>
+        </w:rPr>
+      </w:pPr>
+      <w:r>
+        <w:rPr>
+          <w:sz w:val="24"/>
+          <w:szCs w:val="24"/>
+        </w:rPr>
+        <w:t>Formalism scale needs to capture the tendency of a person to make ethical choices based on set of rules which determine whether behavior is good/bad, consequences should be irrelevant</w:t>
+      </w:r>
     </w:p>
     <w:p>
       <w:pPr>
@@ -5164,21 +4331,12 @@
           <w:szCs w:val="24"/>
         </w:rPr>
       </w:pPr>
-      <w:proofErr w:type="gramStart"/>
-      <w:r>
-        <w:rPr>
-          <w:sz w:val="24"/>
-          <w:szCs w:val="24"/>
-        </w:rPr>
-        <w:t>Biggest</w:t>
-      </w:r>
-      <w:proofErr w:type="gramEnd"/>
-      <w:r>
-        <w:rPr>
-          <w:sz w:val="24"/>
-          <w:szCs w:val="24"/>
-        </w:rPr>
-        <w:t xml:space="preserve"> issue is large correlation b/w formalism and consequentialism when measured.</w:t>
+      <w:r>
+        <w:rPr>
+          <w:sz w:val="24"/>
+          <w:szCs w:val="24"/>
+        </w:rPr>
+        <w:t>Biggest issue is large correlation b/w formalism and consequentialism when measured.</w:t>
       </w:r>
     </w:p>
     <w:p>
@@ -5380,59 +4538,27 @@
           <w:sz w:val="24"/>
           <w:szCs w:val="24"/>
         </w:rPr>
-        <w:t xml:space="preserve">MEV formalism scale works </w:t>
-      </w:r>
-      <w:proofErr w:type="gramStart"/>
-      <w:r>
-        <w:rPr>
-          <w:sz w:val="24"/>
-          <w:szCs w:val="24"/>
-        </w:rPr>
-        <w:t>fine</w:t>
-      </w:r>
-      <w:proofErr w:type="gramEnd"/>
-      <w:r>
-        <w:rPr>
-          <w:sz w:val="24"/>
-          <w:szCs w:val="24"/>
-        </w:rPr>
-        <w:t xml:space="preserve"> however.</w:t>
-      </w:r>
-    </w:p>
-    <w:p>
-      <w:pPr>
-        <w:pStyle w:val="ListParagraph"/>
-        <w:numPr>
-          <w:ilvl w:val="0"/>
-          <w:numId w:val="2"/>
-        </w:numPr>
-        <w:rPr>
-          <w:sz w:val="24"/>
-          <w:szCs w:val="24"/>
-        </w:rPr>
-      </w:pPr>
-      <w:r>
-        <w:rPr>
-          <w:sz w:val="24"/>
-          <w:szCs w:val="24"/>
-        </w:rPr>
-        <w:t xml:space="preserve">Assessed the impact of formalism and consequences on ethical perceptions w/ MV-CES scale (measuring consumer ethical </w:t>
-      </w:r>
-      <w:proofErr w:type="spellStart"/>
-      <w:r>
-        <w:rPr>
-          <w:sz w:val="24"/>
-          <w:szCs w:val="24"/>
-        </w:rPr>
-        <w:t>beliefrs</w:t>
-      </w:r>
-      <w:proofErr w:type="spellEnd"/>
-      <w:r>
-        <w:rPr>
-          <w:sz w:val="24"/>
-          <w:szCs w:val="24"/>
-        </w:rPr>
-        <w:t>)</w:t>
+        <w:t>MEV formalism scale works fine however.</w:t>
+      </w:r>
+    </w:p>
+    <w:p>
+      <w:pPr>
+        <w:pStyle w:val="ListParagraph"/>
+        <w:numPr>
+          <w:ilvl w:val="0"/>
+          <w:numId w:val="2"/>
+        </w:numPr>
+        <w:rPr>
+          <w:sz w:val="24"/>
+          <w:szCs w:val="24"/>
+        </w:rPr>
+      </w:pPr>
+      <w:r>
+        <w:rPr>
+          <w:sz w:val="24"/>
+          <w:szCs w:val="24"/>
+        </w:rPr>
+        <w:t>Assessed the impact of formalism and consequences on ethical perceptions w/ MV-CES scale (measuring consumer ethical beliefrs)</w:t>
       </w:r>
     </w:p>
     <w:p>
@@ -5473,17 +4599,8 @@
           <w:sz w:val="24"/>
           <w:szCs w:val="24"/>
         </w:rPr>
-        <w:t xml:space="preserve">Some of these ethical consumer issues show some </w:t>
-      </w:r>
-      <w:proofErr w:type="gramStart"/>
-      <w:r>
-        <w:rPr>
-          <w:sz w:val="24"/>
-          <w:szCs w:val="24"/>
-        </w:rPr>
-        <w:t>deviation</w:t>
-      </w:r>
-      <w:proofErr w:type="gramEnd"/>
+        <w:t>Some of these ethical consumer issues show some deviation</w:t>
+      </w:r>
     </w:p>
     <w:p>
       <w:pPr>
@@ -5613,67 +4730,29 @@
           <w:szCs w:val="24"/>
           <w:highlight w:val="yellow"/>
         </w:rPr>
-        <w:t xml:space="preserve">It is LIKELY that other personality traits interact with consequentialism and formalism to influence decision making and </w:t>
-      </w:r>
-      <w:proofErr w:type="gramStart"/>
-      <w:r>
-        <w:rPr>
-          <w:sz w:val="24"/>
-          <w:szCs w:val="24"/>
-          <w:highlight w:val="yellow"/>
-        </w:rPr>
-        <w:t>behaviors</w:t>
-      </w:r>
-      <w:proofErr w:type="gramEnd"/>
-    </w:p>
-    <w:p>
-      <w:pPr>
-        <w:pStyle w:val="ListParagraph"/>
-        <w:numPr>
-          <w:ilvl w:val="1"/>
-          <w:numId w:val="2"/>
-        </w:numPr>
-        <w:rPr>
-          <w:sz w:val="24"/>
-          <w:szCs w:val="24"/>
-          <w:highlight w:val="yellow"/>
-        </w:rPr>
-      </w:pPr>
-      <w:proofErr w:type="gramStart"/>
-      <w:r>
-        <w:rPr>
-          <w:sz w:val="24"/>
-          <w:szCs w:val="24"/>
-          <w:highlight w:val="yellow"/>
-        </w:rPr>
-        <w:t>E.g.</w:t>
-      </w:r>
-      <w:proofErr w:type="gramEnd"/>
-      <w:r>
-        <w:rPr>
-          <w:sz w:val="24"/>
-          <w:szCs w:val="24"/>
-          <w:highlight w:val="yellow"/>
-        </w:rPr>
-        <w:t xml:space="preserve"> Machiavellian consequentialism may be different from that </w:t>
-      </w:r>
-      <w:proofErr w:type="gramStart"/>
-      <w:r>
-        <w:rPr>
-          <w:sz w:val="24"/>
-          <w:szCs w:val="24"/>
-          <w:highlight w:val="yellow"/>
-        </w:rPr>
-        <w:t>from</w:t>
-      </w:r>
-      <w:proofErr w:type="gramEnd"/>
-      <w:r>
-        <w:rPr>
-          <w:sz w:val="24"/>
-          <w:szCs w:val="24"/>
-          <w:highlight w:val="yellow"/>
-        </w:rPr>
-        <w:t xml:space="preserve"> an altruist!</w:t>
+        <w:t>It is LIKELY that other personality traits interact with consequentialism and formalism to influence decision making and behaviors</w:t>
+      </w:r>
+    </w:p>
+    <w:p>
+      <w:pPr>
+        <w:pStyle w:val="ListParagraph"/>
+        <w:numPr>
+          <w:ilvl w:val="1"/>
+          <w:numId w:val="2"/>
+        </w:numPr>
+        <w:rPr>
+          <w:sz w:val="24"/>
+          <w:szCs w:val="24"/>
+          <w:highlight w:val="yellow"/>
+        </w:rPr>
+      </w:pPr>
+      <w:r>
+        <w:rPr>
+          <w:sz w:val="24"/>
+          <w:szCs w:val="24"/>
+          <w:highlight w:val="yellow"/>
+        </w:rPr>
+        <w:t>E.g. Machiavellian consequentialism may be different from that from an altruist!</w:t>
       </w:r>
     </w:p>
     <w:p>
@@ -5767,45 +4846,27 @@
           <w:sz w:val="32"/>
           <w:szCs w:val="32"/>
         </w:rPr>
-        <w:t xml:space="preserve">and framing effects: When principles are more important than </w:t>
-      </w:r>
-      <w:proofErr w:type="gramStart"/>
-      <w:r>
-        <w:rPr>
-          <w:sz w:val="32"/>
-          <w:szCs w:val="32"/>
-        </w:rPr>
-        <w:t>consequences</w:t>
-      </w:r>
-      <w:proofErr w:type="gramEnd"/>
-    </w:p>
-    <w:p>
-      <w:pPr>
-        <w:pStyle w:val="ListParagraph"/>
-        <w:numPr>
-          <w:ilvl w:val="0"/>
-          <w:numId w:val="2"/>
-        </w:numPr>
-        <w:rPr>
-          <w:sz w:val="24"/>
-          <w:szCs w:val="24"/>
-        </w:rPr>
-      </w:pPr>
-      <w:proofErr w:type="gramStart"/>
-      <w:r>
-        <w:rPr>
-          <w:sz w:val="24"/>
-          <w:szCs w:val="24"/>
-        </w:rPr>
-        <w:t>Focuses</w:t>
-      </w:r>
-      <w:proofErr w:type="gramEnd"/>
-      <w:r>
-        <w:rPr>
-          <w:sz w:val="24"/>
-          <w:szCs w:val="24"/>
-        </w:rPr>
-        <w:t xml:space="preserve"> is primarily on what scenarios people prefer deontological vs consequentialist morality.</w:t>
+        <w:t>and framing effects: When principles are more important than consequences</w:t>
+      </w:r>
+    </w:p>
+    <w:p>
+      <w:pPr>
+        <w:pStyle w:val="ListParagraph"/>
+        <w:numPr>
+          <w:ilvl w:val="0"/>
+          <w:numId w:val="2"/>
+        </w:numPr>
+        <w:rPr>
+          <w:sz w:val="24"/>
+          <w:szCs w:val="24"/>
+        </w:rPr>
+      </w:pPr>
+      <w:r>
+        <w:rPr>
+          <w:sz w:val="24"/>
+          <w:szCs w:val="24"/>
+        </w:rPr>
+        <w:t>Focuses is primarily on what scenarios people prefer deontological vs consequentialist morality.</w:t>
       </w:r>
     </w:p>
     <w:p>
@@ -5845,52 +4906,27 @@
           <w:sz w:val="24"/>
           <w:szCs w:val="24"/>
         </w:rPr>
-        <w:t xml:space="preserve">Act vs. Omission tendencies are linked to deontological focus and </w:t>
-      </w:r>
-      <w:proofErr w:type="gramStart"/>
-      <w:r>
-        <w:rPr>
-          <w:sz w:val="24"/>
-          <w:szCs w:val="24"/>
-        </w:rPr>
-        <w:t>PVs</w:t>
-      </w:r>
-      <w:proofErr w:type="gramEnd"/>
-    </w:p>
-    <w:p>
-      <w:pPr>
-        <w:pStyle w:val="ListParagraph"/>
-        <w:numPr>
-          <w:ilvl w:val="1"/>
-          <w:numId w:val="2"/>
-        </w:numPr>
-        <w:rPr>
-          <w:sz w:val="24"/>
-          <w:szCs w:val="24"/>
-        </w:rPr>
-      </w:pPr>
-      <w:r>
-        <w:rPr>
-          <w:sz w:val="24"/>
-          <w:szCs w:val="24"/>
-        </w:rPr>
-        <w:t xml:space="preserve">Framing </w:t>
-      </w:r>
-      <w:proofErr w:type="gramStart"/>
-      <w:r>
-        <w:rPr>
-          <w:sz w:val="24"/>
-          <w:szCs w:val="24"/>
-        </w:rPr>
-        <w:t>effects</w:t>
-      </w:r>
-      <w:proofErr w:type="gramEnd"/>
-      <w:r>
-        <w:rPr>
-          <w:sz w:val="24"/>
-          <w:szCs w:val="24"/>
-        </w:rPr>
-        <w:t xml:space="preserve"> however, are driven by consequentialist focus!</w:t>
+        <w:t>Act vs. Omission tendencies are linked to deontological focus and PVs</w:t>
+      </w:r>
+    </w:p>
+    <w:p>
+      <w:pPr>
+        <w:pStyle w:val="ListParagraph"/>
+        <w:numPr>
+          <w:ilvl w:val="1"/>
+          <w:numId w:val="2"/>
+        </w:numPr>
+        <w:rPr>
+          <w:sz w:val="24"/>
+          <w:szCs w:val="24"/>
+        </w:rPr>
+      </w:pPr>
+      <w:r>
+        <w:rPr>
+          <w:sz w:val="24"/>
+          <w:szCs w:val="24"/>
+        </w:rPr>
+        <w:t>Framing effects however, are driven by consequentialist focus!</w:t>
       </w:r>
     </w:p>
     <w:p>
@@ -5946,23 +4982,7 @@
           <w:szCs w:val="24"/>
         </w:rPr>
         <w:lastRenderedPageBreak/>
-        <w:t xml:space="preserve">Wants to find the influence of deontological vs consequentialist perspectives, and </w:t>
-      </w:r>
-      <w:proofErr w:type="gramStart"/>
-      <w:r>
-        <w:rPr>
-          <w:sz w:val="24"/>
-          <w:szCs w:val="24"/>
-        </w:rPr>
-        <w:t>whether or not</w:t>
-      </w:r>
-      <w:proofErr w:type="gramEnd"/>
-      <w:r>
-        <w:rPr>
-          <w:sz w:val="24"/>
-          <w:szCs w:val="24"/>
-        </w:rPr>
-        <w:t xml:space="preserve"> “protected values” (personal moral expectations) affect act/omission bias and on framing effects.</w:t>
+        <w:t>Wants to find the influence of deontological vs consequentialist perspectives, and whether or not “protected values” (personal moral expectations) affect act/omission bias and on framing effects.</w:t>
       </w:r>
     </w:p>
     <w:p>
@@ -5997,17 +5017,8 @@
           <w:sz w:val="24"/>
           <w:szCs w:val="24"/>
         </w:rPr>
-        <w:t xml:space="preserve">Multiple items to assess deontological/consequentialist </w:t>
-      </w:r>
-      <w:proofErr w:type="gramStart"/>
-      <w:r>
-        <w:rPr>
-          <w:sz w:val="24"/>
-          <w:szCs w:val="24"/>
-        </w:rPr>
-        <w:t>orientation</w:t>
-      </w:r>
-      <w:proofErr w:type="gramEnd"/>
+        <w:t>Multiple items to assess deontological/consequentialist orientation</w:t>
+      </w:r>
     </w:p>
     <w:p>
       <w:pPr>
@@ -6346,23 +5357,7 @@
           <w:sz w:val="24"/>
           <w:szCs w:val="24"/>
         </w:rPr>
-        <w:t xml:space="preserve">Note: Deontological rules can be framed as acts of action, or actions of omission! This is important for </w:t>
-      </w:r>
-      <w:proofErr w:type="gramStart"/>
-      <w:r>
-        <w:rPr>
-          <w:sz w:val="24"/>
-          <w:szCs w:val="24"/>
-        </w:rPr>
-        <w:t>the framing</w:t>
-      </w:r>
-      <w:proofErr w:type="gramEnd"/>
-      <w:r>
-        <w:rPr>
-          <w:sz w:val="24"/>
-          <w:szCs w:val="24"/>
-        </w:rPr>
-        <w:t>.</w:t>
+        <w:t>Note: Deontological rules can be framed as acts of action, or actions of omission! This is important for the framing.</w:t>
       </w:r>
     </w:p>
     <w:p>
@@ -6498,14 +5493,7 @@
           <w:sz w:val="24"/>
           <w:szCs w:val="24"/>
         </w:rPr>
-        <w:t>“</w:t>
-      </w:r>
-      <w:r>
-        <w:rPr>
-          <w:sz w:val="24"/>
-          <w:szCs w:val="24"/>
-        </w:rPr>
-        <w:t>Deontologists</w:t>
+        <w:t>“Deontologists argue that if a moral rule can be violated in one situation, it can be violated in any situation, and therefore stops being a moral rule. For example, “do not kill” is a classic absolute deontological rule, and thus murder is always wrong from a deontological perspective even if it saves lives. For a</w:t>
       </w:r>
       <w:r>
         <w:rPr>
@@ -6519,48 +5507,6 @@
           <w:sz w:val="24"/>
           <w:szCs w:val="24"/>
         </w:rPr>
-        <w:t>argue that if a moral rule can be violated in one situation, it can be violated in any situation, and</w:t>
-      </w:r>
-      <w:r>
-        <w:rPr>
-          <w:sz w:val="24"/>
-          <w:szCs w:val="24"/>
-        </w:rPr>
-        <w:t xml:space="preserve"> </w:t>
-      </w:r>
-      <w:r>
-        <w:rPr>
-          <w:sz w:val="24"/>
-          <w:szCs w:val="24"/>
-        </w:rPr>
-        <w:t>therefore stops being a moral rule. For example, “do not kill” is a classic absolute deontological</w:t>
-      </w:r>
-      <w:r>
-        <w:rPr>
-          <w:sz w:val="24"/>
-          <w:szCs w:val="24"/>
-        </w:rPr>
-        <w:t xml:space="preserve"> </w:t>
-      </w:r>
-      <w:r>
-        <w:rPr>
-          <w:sz w:val="24"/>
-          <w:szCs w:val="24"/>
-        </w:rPr>
-        <w:t>rule, and thus murder is always wrong from a deontological perspective even if it saves lives. For a</w:t>
-      </w:r>
-      <w:r>
-        <w:rPr>
-          <w:sz w:val="24"/>
-          <w:szCs w:val="24"/>
-        </w:rPr>
-        <w:t xml:space="preserve"> </w:t>
-      </w:r>
-      <w:r>
-        <w:rPr>
-          <w:sz w:val="24"/>
-          <w:szCs w:val="24"/>
-        </w:rPr>
         <w:t>utilitarian, the ends justify the means whereas for a deontologist they do not.</w:t>
       </w:r>
       <w:r>
@@ -6588,53 +5534,28 @@
           <w:sz w:val="24"/>
           <w:szCs w:val="24"/>
         </w:rPr>
-        <w:t xml:space="preserve">Talks about ‘high-conflict dilemmas’ where a moral agent (participant) has the option to kill an </w:t>
-      </w:r>
-      <w:proofErr w:type="gramStart"/>
-      <w:r>
-        <w:rPr>
-          <w:sz w:val="24"/>
-          <w:szCs w:val="24"/>
-        </w:rPr>
-        <w:t>innocent w/ actions</w:t>
-      </w:r>
-      <w:proofErr w:type="gramEnd"/>
-      <w:r>
-        <w:rPr>
-          <w:sz w:val="24"/>
-          <w:szCs w:val="24"/>
-        </w:rPr>
-        <w:t xml:space="preserve"> to save the lives of others.</w:t>
-      </w:r>
-    </w:p>
-    <w:p>
-      <w:pPr>
-        <w:pStyle w:val="ListParagraph"/>
-        <w:numPr>
-          <w:ilvl w:val="1"/>
-          <w:numId w:val="2"/>
-        </w:numPr>
-        <w:rPr>
-          <w:sz w:val="24"/>
-          <w:szCs w:val="24"/>
-        </w:rPr>
-      </w:pPr>
-      <w:r>
-        <w:rPr>
-          <w:sz w:val="24"/>
-          <w:szCs w:val="24"/>
-        </w:rPr>
-        <w:t xml:space="preserve">Considered an ‘emotionally taxing personal engagement’ as there is conflict between utilitarian and deontological </w:t>
-      </w:r>
-      <w:proofErr w:type="gramStart"/>
-      <w:r>
-        <w:rPr>
-          <w:sz w:val="24"/>
-          <w:szCs w:val="24"/>
-        </w:rPr>
-        <w:t>tendencies</w:t>
-      </w:r>
-      <w:proofErr w:type="gramEnd"/>
+        <w:t>Talks about ‘high-conflict dilemmas’ where a moral agent (participant) has the option to kill an innocent w/ actions to save the lives of others.</w:t>
+      </w:r>
+    </w:p>
+    <w:p>
+      <w:pPr>
+        <w:pStyle w:val="ListParagraph"/>
+        <w:numPr>
+          <w:ilvl w:val="1"/>
+          <w:numId w:val="2"/>
+        </w:numPr>
+        <w:rPr>
+          <w:sz w:val="24"/>
+          <w:szCs w:val="24"/>
+        </w:rPr>
+      </w:pPr>
+      <w:r>
+        <w:rPr>
+          <w:sz w:val="24"/>
+          <w:szCs w:val="24"/>
+        </w:rPr>
+        <w:t>Considered an ‘emotionally taxing personal engagement’ as there is conflict between utilitarian and deontological tendencies</w:t>
+      </w:r>
     </w:p>
     <w:p>
       <w:pPr>
@@ -6670,23 +5591,13 @@
           <w:highlight w:val="yellow"/>
         </w:rPr>
       </w:pPr>
-      <w:proofErr w:type="gramStart"/>
-      <w:r>
-        <w:rPr>
-          <w:sz w:val="24"/>
-          <w:szCs w:val="24"/>
-          <w:highlight w:val="yellow"/>
-        </w:rPr>
-        <w:t>E.g.</w:t>
-      </w:r>
-      <w:proofErr w:type="gramEnd"/>
-      <w:r>
-        <w:rPr>
-          <w:sz w:val="24"/>
-          <w:szCs w:val="24"/>
-          <w:highlight w:val="yellow"/>
-        </w:rPr>
-        <w:t xml:space="preserve"> People are aware of deontological or utilitarian benefits, but the choice that needs to be made is so simple that no conflict is generated?</w:t>
+      <w:r>
+        <w:rPr>
+          <w:sz w:val="24"/>
+          <w:szCs w:val="24"/>
+          <w:highlight w:val="yellow"/>
+        </w:rPr>
+        <w:t>E.g. People are aware of deontological or utilitarian benefits, but the choice that needs to be made is so simple that no conflict is generated?</w:t>
       </w:r>
     </w:p>
     <w:p>
@@ -6840,18 +5751,8 @@
           <w:szCs w:val="24"/>
           <w:highlight w:val="yellow"/>
         </w:rPr>
-        <w:t xml:space="preserve">Decision making with less emotion </w:t>
-      </w:r>
-      <w:proofErr w:type="gramStart"/>
-      <w:r>
-        <w:rPr>
-          <w:sz w:val="24"/>
-          <w:szCs w:val="24"/>
-          <w:highlight w:val="yellow"/>
-        </w:rPr>
-        <w:t>involved</w:t>
-      </w:r>
-      <w:proofErr w:type="gramEnd"/>
+        <w:t>Decision making with less emotion involved</w:t>
+      </w:r>
     </w:p>
     <w:p>
       <w:pPr>
@@ -6925,7 +5826,6 @@
         </w:rPr>
         <w:t xml:space="preserve"> </w:t>
       </w:r>
-      <w:proofErr w:type="gramStart"/>
       <w:r>
         <w:rPr>
           <w:sz w:val="28"/>
@@ -6933,7 +5833,6 @@
         </w:rPr>
         <w:t>making</w:t>
       </w:r>
-      <w:proofErr w:type="gramEnd"/>
     </w:p>
     <w:p>
       <w:pPr>
@@ -6970,7 +5869,6 @@
           <w:highlight w:val="yellow"/>
         </w:rPr>
       </w:pPr>
-      <w:proofErr w:type="gramStart"/>
       <w:r>
         <w:rPr>
           <w:sz w:val="24"/>
@@ -6978,16 +5876,7 @@
           <w:highlight w:val="yellow"/>
         </w:rPr>
         <w:lastRenderedPageBreak/>
-        <w:t>E.g.</w:t>
-      </w:r>
-      <w:proofErr w:type="gramEnd"/>
-      <w:r>
-        <w:rPr>
-          <w:sz w:val="24"/>
-          <w:szCs w:val="24"/>
-          <w:highlight w:val="yellow"/>
-        </w:rPr>
-        <w:t xml:space="preserve"> Use deontological/utilitarian scores as a mediator much the same way as ‘understanding’ and ‘perceptions of fairness’ in our previous research?</w:t>
+        <w:t>E.g. Use deontological/utilitarian scores as a mediator much the same way as ‘understanding’ and ‘perceptions of fairness’ in our previous research?</w:t>
       </w:r>
     </w:p>
     <w:p>
@@ -7014,82 +5903,48 @@
           <w:sz w:val="24"/>
           <w:szCs w:val="24"/>
         </w:rPr>
-        <w:t xml:space="preserve"> People making utilitarian choices were more likely to suppress their emotional </w:t>
-      </w:r>
-      <w:proofErr w:type="gramStart"/>
-      <w:r>
-        <w:rPr>
-          <w:sz w:val="24"/>
-          <w:szCs w:val="24"/>
-        </w:rPr>
-        <w:t>expression</w:t>
-      </w:r>
-      <w:proofErr w:type="gramEnd"/>
-    </w:p>
-    <w:p>
-      <w:pPr>
-        <w:pStyle w:val="ListParagraph"/>
-        <w:numPr>
-          <w:ilvl w:val="0"/>
-          <w:numId w:val="2"/>
-        </w:numPr>
-        <w:rPr>
-          <w:sz w:val="24"/>
-          <w:szCs w:val="24"/>
-        </w:rPr>
-      </w:pPr>
-      <w:r>
-        <w:rPr>
-          <w:sz w:val="24"/>
-          <w:szCs w:val="24"/>
-        </w:rPr>
-        <w:t>Study 2</w:t>
-      </w:r>
-      <w:proofErr w:type="gramStart"/>
-      <w:r>
-        <w:rPr>
-          <w:sz w:val="24"/>
-          <w:szCs w:val="24"/>
-        </w:rPr>
-        <w:t>a,b</w:t>
-      </w:r>
-      <w:proofErr w:type="gramEnd"/>
-      <w:r>
-        <w:rPr>
-          <w:sz w:val="24"/>
-          <w:szCs w:val="24"/>
-        </w:rPr>
-        <w:t>, and 3: Participants were told to either regulate their emotions (2 different strategies) or not to regulate emotion.</w:t>
-      </w:r>
-    </w:p>
-    <w:p>
-      <w:pPr>
-        <w:pStyle w:val="ListParagraph"/>
-        <w:numPr>
-          <w:ilvl w:val="1"/>
-          <w:numId w:val="2"/>
-        </w:numPr>
-        <w:rPr>
-          <w:sz w:val="24"/>
-          <w:szCs w:val="24"/>
-        </w:rPr>
-      </w:pPr>
-      <w:r>
-        <w:rPr>
-          <w:sz w:val="24"/>
-          <w:szCs w:val="24"/>
-        </w:rPr>
-        <w:t xml:space="preserve">Participants who suppressed their emotions were more likely to make utilitarian </w:t>
-      </w:r>
-      <w:proofErr w:type="gramStart"/>
-      <w:r>
-        <w:rPr>
-          <w:sz w:val="24"/>
-          <w:szCs w:val="24"/>
-        </w:rPr>
-        <w:t>decisions</w:t>
-      </w:r>
-      <w:proofErr w:type="gramEnd"/>
+        <w:t xml:space="preserve"> People making utilitarian choices were more likely to suppress their emotional expression</w:t>
+      </w:r>
+    </w:p>
+    <w:p>
+      <w:pPr>
+        <w:pStyle w:val="ListParagraph"/>
+        <w:numPr>
+          <w:ilvl w:val="0"/>
+          <w:numId w:val="2"/>
+        </w:numPr>
+        <w:rPr>
+          <w:sz w:val="24"/>
+          <w:szCs w:val="24"/>
+        </w:rPr>
+      </w:pPr>
+      <w:r>
+        <w:rPr>
+          <w:sz w:val="24"/>
+          <w:szCs w:val="24"/>
+        </w:rPr>
+        <w:t>Study 2a,b, and 3: Participants were told to either regulate their emotions (2 different strategies) or not to regulate emotion.</w:t>
+      </w:r>
+    </w:p>
+    <w:p>
+      <w:pPr>
+        <w:pStyle w:val="ListParagraph"/>
+        <w:numPr>
+          <w:ilvl w:val="1"/>
+          <w:numId w:val="2"/>
+        </w:numPr>
+        <w:rPr>
+          <w:sz w:val="24"/>
+          <w:szCs w:val="24"/>
+        </w:rPr>
+      </w:pPr>
+      <w:r>
+        <w:rPr>
+          <w:sz w:val="24"/>
+          <w:szCs w:val="24"/>
+        </w:rPr>
+        <w:t>Participants who suppressed their emotions were more likely to make utilitarian decisions</w:t>
+      </w:r>
     </w:p>
     <w:p>
       <w:pPr>
@@ -7132,25 +5987,7 @@
           <w:szCs w:val="24"/>
           <w:highlight w:val="yellow"/>
         </w:rPr>
-        <w:t xml:space="preserve">Then, if we see that suppression of emotion works to increase acceptance of the ‘utilitarian’ </w:t>
-      </w:r>
-      <w:proofErr w:type="gramStart"/>
-      <w:r>
-        <w:rPr>
-          <w:sz w:val="24"/>
-          <w:szCs w:val="24"/>
-          <w:highlight w:val="yellow"/>
-        </w:rPr>
-        <w:t>choice,  that</w:t>
-      </w:r>
-      <w:proofErr w:type="gramEnd"/>
-      <w:r>
-        <w:rPr>
-          <w:sz w:val="24"/>
-          <w:szCs w:val="24"/>
-          <w:highlight w:val="yellow"/>
-        </w:rPr>
-        <w:t xml:space="preserve"> indicates that the moral decision making within UHC is seen as a ‘moral-high conflict- dilemma’ which is UNKNOWN in the literature (and quite valuable?)</w:t>
+        <w:t>Then, if we see that suppression of emotion works to increase acceptance of the ‘utilitarian’ choice,  that indicates that the moral decision making within UHC is seen as a ‘moral-high conflict- dilemma’ which is UNKNOWN in the literature (and quite valuable?)</w:t>
       </w:r>
     </w:p>
     <w:p>
@@ -7196,23 +6033,7 @@
           <w:sz w:val="24"/>
           <w:szCs w:val="24"/>
         </w:rPr>
-        <w:t xml:space="preserve">Some utilitarian choices are seen as ‘necessary evils’, wherein those surveyed found 46% making those choices were ‘psychologically </w:t>
-      </w:r>
-      <w:proofErr w:type="gramStart"/>
-      <w:r>
-        <w:rPr>
-          <w:sz w:val="24"/>
-          <w:szCs w:val="24"/>
-        </w:rPr>
-        <w:t>disengaged</w:t>
-      </w:r>
-      <w:proofErr w:type="gramEnd"/>
-      <w:r>
-        <w:rPr>
-          <w:sz w:val="24"/>
-          <w:szCs w:val="24"/>
-        </w:rPr>
-        <w:t>”</w:t>
+        <w:t>Some utilitarian choices are seen as ‘necessary evils’, wherein those surveyed found 46% making those choices were ‘psychologically disengaged”</w:t>
       </w:r>
     </w:p>
     <w:p>
@@ -7286,63 +6107,7 @@
           <w:szCs w:val="24"/>
           <w:highlight w:val="yellow"/>
         </w:rPr>
-        <w:t xml:space="preserve"> </w:t>
-      </w:r>
-      <w:r>
-        <w:rPr>
-          <w:sz w:val="24"/>
-          <w:szCs w:val="24"/>
-          <w:highlight w:val="yellow"/>
-        </w:rPr>
-        <w:t>‘‘Doing harm is morally acceptable</w:t>
-      </w:r>
-      <w:r>
-        <w:rPr>
-          <w:sz w:val="24"/>
-          <w:szCs w:val="24"/>
-          <w:highlight w:val="yellow"/>
-        </w:rPr>
-        <w:t xml:space="preserve"> </w:t>
-      </w:r>
-      <w:r>
-        <w:rPr>
-          <w:sz w:val="24"/>
-          <w:szCs w:val="24"/>
-          <w:highlight w:val="yellow"/>
-        </w:rPr>
-        <w:t>in circumstances that improve well-being’’) and instead tend</w:t>
-      </w:r>
-      <w:r>
-        <w:rPr>
-          <w:sz w:val="24"/>
-          <w:szCs w:val="24"/>
-          <w:highlight w:val="yellow"/>
-        </w:rPr>
-        <w:t xml:space="preserve"> </w:t>
-      </w:r>
-      <w:r>
-        <w:rPr>
-          <w:sz w:val="24"/>
-          <w:szCs w:val="24"/>
-          <w:highlight w:val="yellow"/>
-        </w:rPr>
-        <w:t>to choose the more morally intuitive, deontological one (‘‘Doing</w:t>
-      </w:r>
-      <w:r>
-        <w:rPr>
-          <w:sz w:val="24"/>
-          <w:szCs w:val="24"/>
-          <w:highlight w:val="yellow"/>
-        </w:rPr>
-        <w:t xml:space="preserve"> </w:t>
-      </w:r>
-      <w:r>
-        <w:rPr>
-          <w:sz w:val="24"/>
-          <w:szCs w:val="24"/>
-          <w:highlight w:val="yellow"/>
-        </w:rPr>
-        <w:t>harm is morally unacceptable’’).</w:t>
+        <w:t xml:space="preserve"> ‘‘Doing harm is morally acceptable in circumstances that improve well-being’’) and instead tend to choose the more morally intuitive, deontological one (‘‘Doing harm is morally unacceptable’’).</w:t>
       </w:r>
     </w:p>
     <w:p>
@@ -7350,6 +6115,1650 @@
         <w:rPr>
           <w:sz w:val="28"/>
           <w:szCs w:val="28"/>
+        </w:rPr>
+      </w:pPr>
+    </w:p>
+    <w:p>
+      <w:pPr>
+        <w:rPr>
+          <w:sz w:val="28"/>
+          <w:szCs w:val="28"/>
+        </w:rPr>
+      </w:pPr>
+      <w:r>
+        <w:rPr>
+          <w:sz w:val="28"/>
+          <w:szCs w:val="28"/>
+        </w:rPr>
+        <w:t>Macko 2020: Contingencies of Self-worth and the strength of deontological and utilitarian inclinations:</w:t>
+      </w:r>
+    </w:p>
+    <w:p>
+      <w:pPr>
+        <w:pStyle w:val="ListParagraph"/>
+        <w:numPr>
+          <w:ilvl w:val="0"/>
+          <w:numId w:val="2"/>
+        </w:numPr>
+        <w:rPr>
+          <w:sz w:val="24"/>
+          <w:szCs w:val="24"/>
+        </w:rPr>
+      </w:pPr>
+      <w:r>
+        <w:rPr>
+          <w:sz w:val="24"/>
+          <w:szCs w:val="24"/>
+        </w:rPr>
+        <w:t>Paper shows that there is a correlation between self worth as measured by being ‘virtuous’ and deontological beliefs as well as ‘outperforming (competition)’ others and utilitarian beliefs</w:t>
+      </w:r>
+    </w:p>
+    <w:p>
+      <w:pPr>
+        <w:pStyle w:val="ListParagraph"/>
+        <w:numPr>
+          <w:ilvl w:val="1"/>
+          <w:numId w:val="2"/>
+        </w:numPr>
+        <w:rPr>
+          <w:sz w:val="24"/>
+          <w:szCs w:val="24"/>
+        </w:rPr>
+      </w:pPr>
+      <w:r>
+        <w:rPr>
+          <w:sz w:val="24"/>
+          <w:szCs w:val="24"/>
+        </w:rPr>
+        <w:lastRenderedPageBreak/>
+        <w:t>By increasing the saliency of ‘virtue’ as a source of self-worth, deontological beliefs/inclinations were increased, but no change in utilitarian inclinations.</w:t>
+      </w:r>
+    </w:p>
+    <w:p>
+      <w:pPr>
+        <w:pStyle w:val="ListParagraph"/>
+        <w:numPr>
+          <w:ilvl w:val="1"/>
+          <w:numId w:val="2"/>
+        </w:numPr>
+        <w:rPr>
+          <w:sz w:val="24"/>
+          <w:szCs w:val="24"/>
+        </w:rPr>
+      </w:pPr>
+      <w:r>
+        <w:rPr>
+          <w:sz w:val="24"/>
+          <w:szCs w:val="24"/>
+        </w:rPr>
+        <w:t>Same was shown when increasing saliency of competition as a source of self-worth</w:t>
+      </w:r>
+      <w:r>
+        <w:rPr>
+          <w:sz w:val="24"/>
+          <w:szCs w:val="24"/>
+        </w:rPr>
+        <w:t>, which improved utilitarian inclinations but did not affect deontological inclinations.</w:t>
+      </w:r>
+    </w:p>
+    <w:p>
+      <w:pPr>
+        <w:pStyle w:val="ListParagraph"/>
+        <w:numPr>
+          <w:ilvl w:val="0"/>
+          <w:numId w:val="2"/>
+        </w:numPr>
+        <w:rPr>
+          <w:sz w:val="24"/>
+          <w:szCs w:val="24"/>
+        </w:rPr>
+      </w:pPr>
+      <w:r>
+        <w:rPr>
+          <w:sz w:val="24"/>
+          <w:szCs w:val="24"/>
+        </w:rPr>
+        <w:t>Study 1:</w:t>
+      </w:r>
+    </w:p>
+    <w:p>
+      <w:pPr>
+        <w:pStyle w:val="ListParagraph"/>
+        <w:numPr>
+          <w:ilvl w:val="1"/>
+          <w:numId w:val="2"/>
+        </w:numPr>
+        <w:rPr>
+          <w:sz w:val="24"/>
+          <w:szCs w:val="24"/>
+          <w:highlight w:val="yellow"/>
+        </w:rPr>
+      </w:pPr>
+      <w:r>
+        <w:rPr>
+          <w:sz w:val="24"/>
+          <w:szCs w:val="24"/>
+          <w:highlight w:val="yellow"/>
+        </w:rPr>
+        <w:t>Conventionally measured relative deontological judgement correlates positively with deontological inclinations and correlates negatively with utilitarian ones.</w:t>
+      </w:r>
+    </w:p>
+    <w:p>
+      <w:pPr>
+        <w:pStyle w:val="ListParagraph"/>
+        <w:numPr>
+          <w:ilvl w:val="2"/>
+          <w:numId w:val="2"/>
+        </w:numPr>
+        <w:rPr>
+          <w:sz w:val="24"/>
+          <w:szCs w:val="24"/>
+          <w:highlight w:val="yellow"/>
+        </w:rPr>
+      </w:pPr>
+      <w:r>
+        <w:rPr>
+          <w:sz w:val="24"/>
+          <w:szCs w:val="24"/>
+          <w:highlight w:val="yellow"/>
+        </w:rPr>
+        <w:t>Thus, deontological judgement is used to enhance a desired self-image, even when communicating with self or others!</w:t>
+      </w:r>
+    </w:p>
+    <w:p>
+      <w:pPr>
+        <w:pStyle w:val="ListParagraph"/>
+        <w:numPr>
+          <w:ilvl w:val="1"/>
+          <w:numId w:val="2"/>
+        </w:numPr>
+        <w:rPr>
+          <w:sz w:val="24"/>
+          <w:szCs w:val="24"/>
+          <w:highlight w:val="yellow"/>
+        </w:rPr>
+      </w:pPr>
+      <w:r>
+        <w:rPr>
+          <w:sz w:val="24"/>
+          <w:szCs w:val="24"/>
+          <w:highlight w:val="yellow"/>
+        </w:rPr>
+        <w:t>Basing self-worth on competition, was a significant predictor of utilitarian inclinations!</w:t>
+      </w:r>
+    </w:p>
+    <w:p>
+      <w:pPr>
+        <w:pStyle w:val="ListParagraph"/>
+        <w:numPr>
+          <w:ilvl w:val="2"/>
+          <w:numId w:val="2"/>
+        </w:numPr>
+        <w:rPr>
+          <w:sz w:val="24"/>
+          <w:szCs w:val="24"/>
+          <w:highlight w:val="yellow"/>
+        </w:rPr>
+      </w:pPr>
+      <w:r>
+        <w:rPr>
+          <w:sz w:val="24"/>
+          <w:szCs w:val="24"/>
+          <w:highlight w:val="yellow"/>
+        </w:rPr>
+        <w:t>Thus, we show that motivational factors (self worth perception) have some explanatory power when identifying how harm rejection/outcome maximization functions.</w:t>
+      </w:r>
+    </w:p>
+    <w:p>
+      <w:pPr>
+        <w:pStyle w:val="ListParagraph"/>
+        <w:numPr>
+          <w:ilvl w:val="0"/>
+          <w:numId w:val="2"/>
+        </w:numPr>
+        <w:rPr>
+          <w:sz w:val="24"/>
+          <w:szCs w:val="24"/>
+        </w:rPr>
+      </w:pPr>
+      <w:r>
+        <w:rPr>
+          <w:sz w:val="24"/>
+          <w:szCs w:val="24"/>
+        </w:rPr>
+        <w:t>Study 2</w:t>
+      </w:r>
+      <w:r>
+        <w:rPr>
+          <w:sz w:val="24"/>
+          <w:szCs w:val="24"/>
+        </w:rPr>
+        <w:t>+3</w:t>
+      </w:r>
+      <w:r>
+        <w:rPr>
+          <w:sz w:val="24"/>
+          <w:szCs w:val="24"/>
+        </w:rPr>
+        <w:t>:</w:t>
+      </w:r>
+    </w:p>
+    <w:p>
+      <w:pPr>
+        <w:pStyle w:val="ListParagraph"/>
+        <w:numPr>
+          <w:ilvl w:val="1"/>
+          <w:numId w:val="2"/>
+        </w:numPr>
+        <w:rPr>
+          <w:sz w:val="24"/>
+          <w:szCs w:val="24"/>
+        </w:rPr>
+      </w:pPr>
+      <w:r>
+        <w:rPr>
+          <w:sz w:val="24"/>
+          <w:szCs w:val="24"/>
+        </w:rPr>
+        <w:t>How does manipulating salience of virtue or relative efficiency/effectiveness (competition) impact deontological and utilitarian inclinations?</w:t>
+      </w:r>
+    </w:p>
+    <w:p>
+      <w:pPr>
+        <w:pStyle w:val="ListParagraph"/>
+        <w:numPr>
+          <w:ilvl w:val="1"/>
+          <w:numId w:val="2"/>
+        </w:numPr>
+        <w:rPr>
+          <w:sz w:val="24"/>
+          <w:szCs w:val="24"/>
+        </w:rPr>
+      </w:pPr>
+      <w:r>
+        <w:rPr>
+          <w:sz w:val="24"/>
+          <w:szCs w:val="24"/>
+        </w:rPr>
+        <w:t>Control group, and two interventions (one increasing virtue, one in creasing competition)</w:t>
+      </w:r>
+    </w:p>
+    <w:p>
+      <w:pPr>
+        <w:pStyle w:val="ListParagraph"/>
+        <w:numPr>
+          <w:ilvl w:val="1"/>
+          <w:numId w:val="2"/>
+        </w:numPr>
+        <w:rPr>
+          <w:sz w:val="24"/>
+          <w:szCs w:val="24"/>
+          <w:highlight w:val="yellow"/>
+        </w:rPr>
+      </w:pPr>
+      <w:r>
+        <w:rPr>
+          <w:sz w:val="24"/>
+          <w:szCs w:val="24"/>
+          <w:highlight w:val="yellow"/>
+        </w:rPr>
+        <w:t>Strengths of deontological/utilitarian inclinations were related to contingencies of self-worth</w:t>
+      </w:r>
+    </w:p>
+    <w:p>
+      <w:pPr>
+        <w:pStyle w:val="ListParagraph"/>
+        <w:numPr>
+          <w:ilvl w:val="2"/>
+          <w:numId w:val="2"/>
+        </w:numPr>
+        <w:rPr>
+          <w:sz w:val="24"/>
+          <w:szCs w:val="24"/>
+          <w:highlight w:val="yellow"/>
+        </w:rPr>
+      </w:pPr>
+      <w:r>
+        <w:rPr>
+          <w:sz w:val="24"/>
+          <w:szCs w:val="24"/>
+          <w:highlight w:val="yellow"/>
+        </w:rPr>
+        <w:t>Note: We need to determine whether support or opposition of UHC is mainly centered around deontological or utilitarian beliefs</w:t>
+      </w:r>
+    </w:p>
+    <w:p>
+      <w:pPr>
+        <w:pStyle w:val="ListParagraph"/>
+        <w:numPr>
+          <w:ilvl w:val="2"/>
+          <w:numId w:val="2"/>
+        </w:numPr>
+        <w:rPr>
+          <w:sz w:val="24"/>
+          <w:szCs w:val="24"/>
+          <w:highlight w:val="yellow"/>
+        </w:rPr>
+      </w:pPr>
+      <w:r>
+        <w:rPr>
+          <w:sz w:val="24"/>
+          <w:szCs w:val="24"/>
+          <w:highlight w:val="yellow"/>
+        </w:rPr>
+        <w:t>Then, we can know whether manipulation of deontological or utilitarian levers is most appropriate!</w:t>
+      </w:r>
+    </w:p>
+    <w:p>
+      <w:pPr>
+        <w:pStyle w:val="ListParagraph"/>
+        <w:numPr>
+          <w:ilvl w:val="1"/>
+          <w:numId w:val="2"/>
+        </w:numPr>
+        <w:rPr>
+          <w:sz w:val="24"/>
+          <w:szCs w:val="24"/>
+          <w:highlight w:val="yellow"/>
+        </w:rPr>
+      </w:pPr>
+      <w:r>
+        <w:rPr>
+          <w:sz w:val="24"/>
+          <w:szCs w:val="24"/>
+          <w:highlight w:val="yellow"/>
+        </w:rPr>
+        <w:t>Study 3 confirmed result of study 2, that virtue or competition correlate strongly w/ deontology and utilitarianism.</w:t>
+      </w:r>
+    </w:p>
+    <w:p>
+      <w:pPr>
+        <w:pStyle w:val="ListParagraph"/>
+        <w:numPr>
+          <w:ilvl w:val="2"/>
+          <w:numId w:val="2"/>
+        </w:numPr>
+        <w:rPr>
+          <w:sz w:val="24"/>
+          <w:szCs w:val="24"/>
+          <w:highlight w:val="yellow"/>
+        </w:rPr>
+      </w:pPr>
+      <w:r>
+        <w:rPr>
+          <w:sz w:val="24"/>
+          <w:szCs w:val="24"/>
+          <w:highlight w:val="yellow"/>
+        </w:rPr>
+        <w:t>Importantly, concern for ‘appearing/feeling’ virtuous should generally predict increased deontological inclinations, and be unrelated to utilitarian ones.</w:t>
+      </w:r>
+    </w:p>
+    <w:p>
+      <w:pPr>
+        <w:pStyle w:val="ListParagraph"/>
+        <w:numPr>
+          <w:ilvl w:val="1"/>
+          <w:numId w:val="2"/>
+        </w:numPr>
+        <w:rPr>
+          <w:sz w:val="24"/>
+          <w:szCs w:val="24"/>
+          <w:highlight w:val="yellow"/>
+        </w:rPr>
+      </w:pPr>
+      <w:r>
+        <w:rPr>
+          <w:sz w:val="24"/>
+          <w:szCs w:val="24"/>
+          <w:highlight w:val="yellow"/>
+        </w:rPr>
+        <w:t>Improvements in virtue/deontology are due to</w:t>
+      </w:r>
+      <w:r>
+        <w:rPr>
+          <w:sz w:val="24"/>
+          <w:szCs w:val="24"/>
+          <w:highlight w:val="yellow"/>
+        </w:rPr>
+        <w:t xml:space="preserve"> the self-perception of the ‘moral</w:t>
+      </w:r>
+      <w:r>
+        <w:rPr>
+          <w:sz w:val="24"/>
+          <w:szCs w:val="24"/>
+          <w:highlight w:val="yellow"/>
+        </w:rPr>
+        <w:t xml:space="preserve"> </w:t>
+      </w:r>
+      <w:r>
+        <w:rPr>
+          <w:sz w:val="24"/>
+          <w:szCs w:val="24"/>
+          <w:highlight w:val="yellow"/>
+        </w:rPr>
+        <w:t>self’</w:t>
+      </w:r>
+      <w:r>
+        <w:rPr>
+          <w:sz w:val="24"/>
+          <w:szCs w:val="24"/>
+          <w:highlight w:val="yellow"/>
+        </w:rPr>
+        <w:t>. In contrast, improvements in utilitarian beliefs don’t have ‘moral roots’ and living up to one’s own moral standards are UNRELATED to utilitarian inclinations!</w:t>
+      </w:r>
+    </w:p>
+    <w:p>
+      <w:pPr>
+        <w:rPr>
+          <w:sz w:val="28"/>
+          <w:szCs w:val="28"/>
+        </w:rPr>
+      </w:pPr>
+      <w:r>
+        <w:rPr>
+          <w:sz w:val="28"/>
+          <w:szCs w:val="28"/>
+        </w:rPr>
+        <w:t>Garrafa 2018: A Central Question within Brazilian Bioethics</w:t>
+      </w:r>
+    </w:p>
+    <w:p>
+      <w:pPr>
+        <w:pStyle w:val="ListParagraph"/>
+        <w:numPr>
+          <w:ilvl w:val="0"/>
+          <w:numId w:val="2"/>
+        </w:numPr>
+        <w:rPr>
+          <w:sz w:val="24"/>
+          <w:szCs w:val="24"/>
+        </w:rPr>
+      </w:pPr>
+      <w:r>
+        <w:rPr>
+          <w:sz w:val="24"/>
+          <w:szCs w:val="24"/>
+        </w:rPr>
+        <w:t xml:space="preserve">Brazil’s constitution guarantees UHC </w:t>
+      </w:r>
+      <w:r>
+        <w:rPr>
+          <w:sz w:val="24"/>
+          <w:szCs w:val="24"/>
+        </w:rPr>
+        <w:t>“healthcare: everyone’s right and the state’s duty”</w:t>
+      </w:r>
+    </w:p>
+    <w:p>
+      <w:pPr>
+        <w:pStyle w:val="ListParagraph"/>
+        <w:numPr>
+          <w:ilvl w:val="1"/>
+          <w:numId w:val="2"/>
+        </w:numPr>
+        <w:rPr>
+          <w:sz w:val="24"/>
+          <w:szCs w:val="24"/>
+        </w:rPr>
+      </w:pPr>
+      <w:r>
+        <w:rPr>
+          <w:sz w:val="24"/>
+          <w:szCs w:val="24"/>
+        </w:rPr>
+        <w:t>This is an implementation of UHC that seems to hew to ‘deontological’ reasoning as to why it needs to be implemented!</w:t>
+      </w:r>
+    </w:p>
+    <w:p>
+      <w:pPr>
+        <w:pStyle w:val="ListParagraph"/>
+        <w:numPr>
+          <w:ilvl w:val="0"/>
+          <w:numId w:val="2"/>
+        </w:numPr>
+        <w:rPr>
+          <w:sz w:val="24"/>
+          <w:szCs w:val="24"/>
+        </w:rPr>
+      </w:pPr>
+      <w:r>
+        <w:rPr>
+          <w:sz w:val="24"/>
+          <w:szCs w:val="24"/>
+        </w:rPr>
+        <w:t>Brazil’s UHC (SUS)</w:t>
+      </w:r>
+      <w:r>
+        <w:rPr>
+          <w:sz w:val="24"/>
+          <w:szCs w:val="24"/>
+        </w:rPr>
+        <w:t xml:space="preserve"> guarantees six things</w:t>
+      </w:r>
+      <w:r>
+        <w:rPr>
+          <w:sz w:val="24"/>
+          <w:szCs w:val="24"/>
+        </w:rPr>
+        <w:t>:</w:t>
+      </w:r>
+    </w:p>
+    <w:p>
+      <w:pPr>
+        <w:pStyle w:val="ListParagraph"/>
+        <w:numPr>
+          <w:ilvl w:val="1"/>
+          <w:numId w:val="2"/>
+        </w:numPr>
+        <w:rPr>
+          <w:sz w:val="24"/>
+          <w:szCs w:val="24"/>
+        </w:rPr>
+      </w:pPr>
+      <w:r>
+        <w:rPr>
+          <w:sz w:val="24"/>
+          <w:szCs w:val="24"/>
+        </w:rPr>
+        <w:lastRenderedPageBreak/>
+        <w:t>Universality of access at all levels of care/assistance</w:t>
+      </w:r>
+    </w:p>
+    <w:p>
+      <w:pPr>
+        <w:pStyle w:val="ListParagraph"/>
+        <w:numPr>
+          <w:ilvl w:val="1"/>
+          <w:numId w:val="2"/>
+        </w:numPr>
+        <w:rPr>
+          <w:sz w:val="24"/>
+          <w:szCs w:val="24"/>
+        </w:rPr>
+      </w:pPr>
+      <w:r>
+        <w:rPr>
+          <w:sz w:val="24"/>
+          <w:szCs w:val="24"/>
+        </w:rPr>
+        <w:t>Equality of healthcare w/o prejudice and privilege</w:t>
+      </w:r>
+    </w:p>
+    <w:p>
+      <w:pPr>
+        <w:pStyle w:val="ListParagraph"/>
+        <w:numPr>
+          <w:ilvl w:val="1"/>
+          <w:numId w:val="2"/>
+        </w:numPr>
+        <w:rPr>
+          <w:sz w:val="24"/>
+          <w:szCs w:val="24"/>
+        </w:rPr>
+      </w:pPr>
+      <w:r>
+        <w:rPr>
+          <w:sz w:val="24"/>
+          <w:szCs w:val="24"/>
+        </w:rPr>
+        <w:t>Comprehensive care (integration of preventative and curative actions and services for each case at all levels of complexity)</w:t>
+      </w:r>
+    </w:p>
+    <w:p>
+      <w:pPr>
+        <w:pStyle w:val="ListParagraph"/>
+        <w:numPr>
+          <w:ilvl w:val="1"/>
+          <w:numId w:val="2"/>
+        </w:numPr>
+        <w:rPr>
+          <w:sz w:val="24"/>
+          <w:szCs w:val="24"/>
+        </w:rPr>
+      </w:pPr>
+      <w:r>
+        <w:rPr>
+          <w:sz w:val="24"/>
+          <w:szCs w:val="24"/>
+        </w:rPr>
+        <w:t>Community participation in the construction of guidelines/priorities for healthcare</w:t>
+      </w:r>
+    </w:p>
+    <w:p>
+      <w:pPr>
+        <w:pStyle w:val="ListParagraph"/>
+        <w:numPr>
+          <w:ilvl w:val="1"/>
+          <w:numId w:val="2"/>
+        </w:numPr>
+        <w:rPr>
+          <w:sz w:val="24"/>
+          <w:szCs w:val="24"/>
+        </w:rPr>
+      </w:pPr>
+      <w:r>
+        <w:rPr>
+          <w:sz w:val="24"/>
+          <w:szCs w:val="24"/>
+        </w:rPr>
+        <w:t>Political-administrative decentralization, with regionalization/hierarchical organization only as needed.</w:t>
+      </w:r>
+    </w:p>
+    <w:p>
+      <w:pPr>
+        <w:pStyle w:val="ListParagraph"/>
+        <w:numPr>
+          <w:ilvl w:val="0"/>
+          <w:numId w:val="2"/>
+        </w:numPr>
+        <w:rPr>
+          <w:sz w:val="24"/>
+          <w:szCs w:val="24"/>
+        </w:rPr>
+      </w:pPr>
+      <w:r>
+        <w:rPr>
+          <w:sz w:val="24"/>
+          <w:szCs w:val="24"/>
+        </w:rPr>
+        <w:t>“Countries contradictory social reality”</w:t>
+      </w:r>
+    </w:p>
+    <w:p>
+      <w:pPr>
+        <w:pStyle w:val="ListParagraph"/>
+        <w:numPr>
+          <w:ilvl w:val="1"/>
+          <w:numId w:val="2"/>
+        </w:numPr>
+        <w:rPr>
+          <w:sz w:val="24"/>
+          <w:szCs w:val="24"/>
+        </w:rPr>
+      </w:pPr>
+      <w:r>
+        <w:rPr>
+          <w:sz w:val="24"/>
+          <w:szCs w:val="24"/>
+        </w:rPr>
+        <w:t>Hard to maintain public healthcare service with minimal resources/huge poverty</w:t>
+      </w:r>
+    </w:p>
+    <w:p>
+      <w:pPr>
+        <w:pStyle w:val="ListParagraph"/>
+        <w:numPr>
+          <w:ilvl w:val="2"/>
+          <w:numId w:val="2"/>
+        </w:numPr>
+        <w:rPr>
+          <w:sz w:val="24"/>
+          <w:szCs w:val="24"/>
+          <w:highlight w:val="yellow"/>
+        </w:rPr>
+      </w:pPr>
+      <w:r>
+        <w:rPr>
+          <w:sz w:val="24"/>
+          <w:szCs w:val="24"/>
+          <w:highlight w:val="yellow"/>
+        </w:rPr>
+        <w:t>People perhaps can be framed as understanding of a country where UHC can’t be provided due to poverty?</w:t>
+      </w:r>
+    </w:p>
+    <w:p>
+      <w:pPr>
+        <w:pStyle w:val="ListParagraph"/>
+        <w:numPr>
+          <w:ilvl w:val="2"/>
+          <w:numId w:val="2"/>
+        </w:numPr>
+        <w:rPr>
+          <w:sz w:val="24"/>
+          <w:szCs w:val="24"/>
+          <w:highlight w:val="yellow"/>
+        </w:rPr>
+      </w:pPr>
+      <w:r>
+        <w:rPr>
+          <w:sz w:val="24"/>
+          <w:szCs w:val="24"/>
+          <w:highlight w:val="yellow"/>
+        </w:rPr>
+        <w:t>How is this contrasted to people supporting/opposing UHC in the US, were there is drastic over-spending on healthcare (not really poverty?)</w:t>
+      </w:r>
+    </w:p>
+    <w:p>
+      <w:pPr>
+        <w:pStyle w:val="ListParagraph"/>
+        <w:numPr>
+          <w:ilvl w:val="0"/>
+          <w:numId w:val="2"/>
+        </w:numPr>
+        <w:rPr>
+          <w:sz w:val="24"/>
+          <w:szCs w:val="24"/>
+        </w:rPr>
+      </w:pPr>
+      <w:r>
+        <w:rPr>
+          <w:sz w:val="24"/>
+          <w:szCs w:val="24"/>
+        </w:rPr>
+        <w:t>This social reality is reflected in the ‘subfield’ of “Hard Bioethics” or “Intervention Bioethics”</w:t>
+      </w:r>
+    </w:p>
+    <w:p>
+      <w:pPr>
+        <w:pStyle w:val="ListParagraph"/>
+        <w:numPr>
+          <w:ilvl w:val="1"/>
+          <w:numId w:val="2"/>
+        </w:numPr>
+        <w:rPr>
+          <w:sz w:val="24"/>
+          <w:szCs w:val="24"/>
+        </w:rPr>
+      </w:pPr>
+      <w:r>
+        <w:rPr>
+          <w:sz w:val="24"/>
+          <w:szCs w:val="24"/>
+        </w:rPr>
+        <w:t>Comparison to bioethics centered in US and Europe, thought to focus on use and application of new biotechnologies in clinical research, or problems w.r.t. relationship between healthcare professionals and patients.</w:t>
+      </w:r>
+    </w:p>
+    <w:p>
+      <w:pPr>
+        <w:pStyle w:val="ListParagraph"/>
+        <w:numPr>
+          <w:ilvl w:val="1"/>
+          <w:numId w:val="2"/>
+        </w:numPr>
+        <w:rPr>
+          <w:sz w:val="24"/>
+          <w:szCs w:val="24"/>
+        </w:rPr>
+      </w:pPr>
+      <w:r>
+        <w:rPr>
+          <w:sz w:val="24"/>
+          <w:szCs w:val="24"/>
+        </w:rPr>
+        <w:t>Faced with the “Hard” collective macro-problems for lower income countries (hunger, social exclusion, illiteracy, inequality, etc.), the previously mentioned issues are seen as “Soft”</w:t>
+      </w:r>
+    </w:p>
+    <w:p>
+      <w:pPr>
+        <w:pStyle w:val="ListParagraph"/>
+        <w:numPr>
+          <w:ilvl w:val="1"/>
+          <w:numId w:val="2"/>
+        </w:numPr>
+        <w:rPr>
+          <w:sz w:val="24"/>
+          <w:szCs w:val="24"/>
+        </w:rPr>
+      </w:pPr>
+      <w:r>
+        <w:rPr>
+          <w:sz w:val="24"/>
+          <w:szCs w:val="24"/>
+        </w:rPr>
+        <w:t>“</w:t>
+      </w:r>
+      <w:r>
+        <w:rPr>
+          <w:sz w:val="24"/>
+          <w:szCs w:val="24"/>
+        </w:rPr>
+        <w:t>I</w:t>
+      </w:r>
+      <w:r>
+        <w:rPr>
+          <w:sz w:val="24"/>
+          <w:szCs w:val="24"/>
+        </w:rPr>
+        <w:t>t sought to reflect more directly on bioethical issues associated with the</w:t>
+      </w:r>
+      <w:r>
+        <w:rPr>
+          <w:sz w:val="24"/>
+          <w:szCs w:val="24"/>
+        </w:rPr>
+        <w:t xml:space="preserve"> </w:t>
+      </w:r>
+      <w:r>
+        <w:rPr>
+          <w:sz w:val="24"/>
+          <w:szCs w:val="24"/>
+        </w:rPr>
+        <w:t>global political and economic determinants fundamental for comprehending the</w:t>
+      </w:r>
+      <w:r>
+        <w:rPr>
+          <w:sz w:val="24"/>
+          <w:szCs w:val="24"/>
+        </w:rPr>
+        <w:t xml:space="preserve"> </w:t>
+      </w:r>
+      <w:r>
+        <w:rPr>
+          <w:sz w:val="24"/>
+          <w:szCs w:val="24"/>
+        </w:rPr>
+        <w:t>ethical problems and conflicts that affect people’s right to access healthcare, or</w:t>
+      </w:r>
+      <w:r>
+        <w:rPr>
+          <w:sz w:val="24"/>
+          <w:szCs w:val="24"/>
+        </w:rPr>
+        <w:t xml:space="preserve"> </w:t>
+      </w:r>
+      <w:r>
+        <w:rPr>
+          <w:sz w:val="24"/>
+          <w:szCs w:val="24"/>
+        </w:rPr>
+        <w:t>inability to do so.</w:t>
+      </w:r>
+      <w:r>
+        <w:rPr>
+          <w:sz w:val="24"/>
+          <w:szCs w:val="24"/>
+        </w:rPr>
+        <w:t>”</w:t>
+      </w:r>
+    </w:p>
+    <w:p>
+      <w:pPr>
+        <w:pStyle w:val="ListParagraph"/>
+        <w:numPr>
+          <w:ilvl w:val="1"/>
+          <w:numId w:val="2"/>
+        </w:numPr>
+        <w:rPr>
+          <w:sz w:val="24"/>
+          <w:szCs w:val="24"/>
+        </w:rPr>
+      </w:pPr>
+      <w:r>
+        <w:rPr>
+          <w:sz w:val="24"/>
+          <w:szCs w:val="24"/>
+        </w:rPr>
+        <w:t>“It is the role/responsibility of the state to defend more vulnerable population groups in order to promote equity and equality”</w:t>
+      </w:r>
+    </w:p>
+    <w:p>
+      <w:pPr>
+        <w:rPr>
+          <w:sz w:val="28"/>
+          <w:szCs w:val="28"/>
+        </w:rPr>
+      </w:pPr>
+      <w:r>
+        <w:rPr>
+          <w:sz w:val="28"/>
+          <w:szCs w:val="28"/>
+        </w:rPr>
+        <w:t xml:space="preserve">Albert 2015: </w:t>
+      </w:r>
+      <w:r>
+        <w:rPr>
+          <w:sz w:val="28"/>
+          <w:szCs w:val="28"/>
+        </w:rPr>
+        <w:t>Turning Inward or Focusing Out? Navigating Theories</w:t>
+      </w:r>
+      <w:r>
+        <w:rPr>
+          <w:sz w:val="28"/>
+          <w:szCs w:val="28"/>
+        </w:rPr>
+        <w:t xml:space="preserve"> </w:t>
+      </w:r>
+      <w:r>
+        <w:rPr>
+          <w:sz w:val="28"/>
+          <w:szCs w:val="28"/>
+        </w:rPr>
+        <w:t>of Interpersonal and Ethical Cognitions to Understand Ethical</w:t>
+      </w:r>
+      <w:r>
+        <w:rPr>
+          <w:sz w:val="28"/>
+          <w:szCs w:val="28"/>
+        </w:rPr>
+        <w:t xml:space="preserve"> </w:t>
+      </w:r>
+      <w:r>
+        <w:rPr>
+          <w:sz w:val="28"/>
+          <w:szCs w:val="28"/>
+        </w:rPr>
+        <w:t>Decision-Making</w:t>
+      </w:r>
+    </w:p>
+    <w:p>
+      <w:pPr>
+        <w:pStyle w:val="ListParagraph"/>
+        <w:numPr>
+          <w:ilvl w:val="0"/>
+          <w:numId w:val="2"/>
+        </w:numPr>
+        <w:rPr>
+          <w:sz w:val="24"/>
+          <w:szCs w:val="24"/>
+        </w:rPr>
+      </w:pPr>
+      <w:r>
+        <w:rPr>
+          <w:sz w:val="24"/>
+          <w:szCs w:val="24"/>
+        </w:rPr>
+        <w:t>How theories of ethical decision making function in action.</w:t>
+      </w:r>
+    </w:p>
+    <w:p>
+      <w:pPr>
+        <w:pStyle w:val="ListParagraph"/>
+        <w:numPr>
+          <w:ilvl w:val="0"/>
+          <w:numId w:val="2"/>
+        </w:numPr>
+        <w:rPr>
+          <w:sz w:val="24"/>
+          <w:szCs w:val="24"/>
+        </w:rPr>
+      </w:pPr>
+      <w:r>
+        <w:rPr>
+          <w:sz w:val="24"/>
+          <w:szCs w:val="24"/>
+        </w:rPr>
+        <w:t>Does the ‘cognitive and rational’ approach (similar to utilitarian?) revolve around moral judgements of an issue when making choices w.r.t?</w:t>
+      </w:r>
+    </w:p>
+    <w:p>
+      <w:pPr>
+        <w:pStyle w:val="ListParagraph"/>
+        <w:numPr>
+          <w:ilvl w:val="0"/>
+          <w:numId w:val="2"/>
+        </w:numPr>
+        <w:rPr>
+          <w:sz w:val="24"/>
+          <w:szCs w:val="24"/>
+        </w:rPr>
+      </w:pPr>
+      <w:r>
+        <w:rPr>
+          <w:sz w:val="24"/>
+          <w:szCs w:val="24"/>
+        </w:rPr>
+        <w:t>Argument that ‘central aspect’ of ethics is “consideration of others”</w:t>
+      </w:r>
+    </w:p>
+    <w:p>
+      <w:pPr>
+        <w:pStyle w:val="ListParagraph"/>
+        <w:numPr>
+          <w:ilvl w:val="1"/>
+          <w:numId w:val="2"/>
+        </w:numPr>
+        <w:rPr>
+          <w:sz w:val="24"/>
+          <w:szCs w:val="24"/>
+        </w:rPr>
+      </w:pPr>
+      <w:r>
+        <w:rPr>
+          <w:sz w:val="24"/>
+          <w:szCs w:val="24"/>
+        </w:rPr>
+        <w:t>The ‘nature’ of the particular moral issue can shape individual responses to ethical situations!</w:t>
+      </w:r>
+    </w:p>
+    <w:p>
+      <w:pPr>
+        <w:pStyle w:val="ListParagraph"/>
+        <w:numPr>
+          <w:ilvl w:val="0"/>
+          <w:numId w:val="2"/>
+        </w:numPr>
+        <w:rPr>
+          <w:sz w:val="24"/>
+          <w:szCs w:val="24"/>
+        </w:rPr>
+      </w:pPr>
+      <w:r>
+        <w:rPr>
+          <w:sz w:val="24"/>
+          <w:szCs w:val="24"/>
+        </w:rPr>
+        <w:t>Two approaches to ‘Ethical Behavior’</w:t>
+      </w:r>
+    </w:p>
+    <w:p>
+      <w:pPr>
+        <w:pStyle w:val="ListParagraph"/>
+        <w:numPr>
+          <w:ilvl w:val="1"/>
+          <w:numId w:val="2"/>
+        </w:numPr>
+        <w:rPr>
+          <w:sz w:val="24"/>
+          <w:szCs w:val="24"/>
+        </w:rPr>
+      </w:pPr>
+      <w:r>
+        <w:rPr>
+          <w:sz w:val="24"/>
+          <w:szCs w:val="24"/>
+        </w:rPr>
+        <w:t xml:space="preserve">Cognitive Approach: </w:t>
+      </w:r>
+      <w:r>
+        <w:rPr>
+          <w:sz w:val="24"/>
+          <w:szCs w:val="24"/>
+        </w:rPr>
+        <w:t>recognize the ethical content, judgement on the issue, determine what behavior to do, then finally do it.</w:t>
+      </w:r>
+    </w:p>
+    <w:p>
+      <w:pPr>
+        <w:pStyle w:val="ListParagraph"/>
+        <w:numPr>
+          <w:ilvl w:val="1"/>
+          <w:numId w:val="2"/>
+        </w:numPr>
+        <w:rPr>
+          <w:sz w:val="24"/>
+          <w:szCs w:val="24"/>
+          <w:highlight w:val="yellow"/>
+        </w:rPr>
+      </w:pPr>
+      <w:r>
+        <w:rPr>
+          <w:sz w:val="24"/>
+          <w:szCs w:val="24"/>
+          <w:highlight w:val="yellow"/>
+        </w:rPr>
+        <w:lastRenderedPageBreak/>
+        <w:t>This cognitive approach underlies BOTH consequentialism and formalism (Brady and Wheeler 1996)</w:t>
+      </w:r>
+    </w:p>
+    <w:p>
+      <w:pPr>
+        <w:pStyle w:val="ListParagraph"/>
+        <w:numPr>
+          <w:ilvl w:val="2"/>
+          <w:numId w:val="2"/>
+        </w:numPr>
+        <w:rPr>
+          <w:sz w:val="24"/>
+          <w:szCs w:val="24"/>
+          <w:highlight w:val="yellow"/>
+        </w:rPr>
+      </w:pPr>
+      <w:r>
+        <w:rPr>
+          <w:sz w:val="24"/>
+          <w:szCs w:val="24"/>
+          <w:highlight w:val="yellow"/>
+        </w:rPr>
+        <w:t>E.g. Consequentialism is ends based decision making</w:t>
+      </w:r>
+      <w:r>
+        <w:rPr>
+          <w:sz w:val="24"/>
+          <w:szCs w:val="24"/>
+          <w:highlight w:val="yellow"/>
+        </w:rPr>
+        <w:t xml:space="preserve">, </w:t>
+      </w:r>
+      <w:r>
+        <w:rPr>
+          <w:sz w:val="24"/>
+          <w:szCs w:val="24"/>
+          <w:highlight w:val="yellow"/>
+        </w:rPr>
+        <w:t>Formalism is ‘means based’ decision making</w:t>
+      </w:r>
+      <w:r>
+        <w:rPr>
+          <w:sz w:val="24"/>
+          <w:szCs w:val="24"/>
+          <w:highlight w:val="yellow"/>
+        </w:rPr>
+        <w:t>. The two constructs here are fundamentally different elements of a ‘cognitive approach’</w:t>
+      </w:r>
+    </w:p>
+    <w:p>
+      <w:pPr>
+        <w:pStyle w:val="ListParagraph"/>
+        <w:numPr>
+          <w:ilvl w:val="1"/>
+          <w:numId w:val="2"/>
+        </w:numPr>
+        <w:rPr>
+          <w:sz w:val="24"/>
+          <w:szCs w:val="24"/>
+        </w:rPr>
+      </w:pPr>
+      <w:r>
+        <w:rPr>
+          <w:sz w:val="24"/>
+          <w:szCs w:val="24"/>
+        </w:rPr>
+        <w:t>Interpersonal Approach:</w:t>
+      </w:r>
+      <w:r>
+        <w:rPr>
+          <w:sz w:val="24"/>
+          <w:szCs w:val="24"/>
+        </w:rPr>
+        <w:t xml:space="preserve"> an additional dimension to ethical decision-making.</w:t>
+      </w:r>
+    </w:p>
+    <w:p>
+      <w:pPr>
+        <w:pStyle w:val="ListParagraph"/>
+        <w:numPr>
+          <w:ilvl w:val="2"/>
+          <w:numId w:val="2"/>
+        </w:numPr>
+        <w:rPr>
+          <w:sz w:val="24"/>
+          <w:szCs w:val="24"/>
+        </w:rPr>
+      </w:pPr>
+      <w:r>
+        <w:rPr>
+          <w:sz w:val="24"/>
+          <w:szCs w:val="24"/>
+        </w:rPr>
+        <w:t>Availability of both ‘view of self’ and ‘view of others’, the other view built on expectations of others, self model based on acceptability/worth of the self.</w:t>
+      </w:r>
+    </w:p>
+    <w:p>
+      <w:pPr>
+        <w:pStyle w:val="ListParagraph"/>
+        <w:numPr>
+          <w:ilvl w:val="2"/>
+          <w:numId w:val="2"/>
+        </w:numPr>
+        <w:rPr>
+          <w:sz w:val="24"/>
+          <w:szCs w:val="24"/>
+          <w:highlight w:val="yellow"/>
+        </w:rPr>
+      </w:pPr>
+      <w:r>
+        <w:rPr>
+          <w:sz w:val="24"/>
+          <w:szCs w:val="24"/>
+          <w:highlight w:val="yellow"/>
+        </w:rPr>
+        <w:t>Individual perception of others is argued to be one of the most important determinants of warm and agreeable behavior! (Albert &amp; Moskowitz 2014)</w:t>
+      </w:r>
+    </w:p>
+    <w:p>
+      <w:pPr>
+        <w:pStyle w:val="ListParagraph"/>
+        <w:numPr>
+          <w:ilvl w:val="2"/>
+          <w:numId w:val="2"/>
+        </w:numPr>
+        <w:rPr>
+          <w:sz w:val="24"/>
+          <w:szCs w:val="24"/>
+          <w:highlight w:val="yellow"/>
+        </w:rPr>
+      </w:pPr>
+      <w:r>
+        <w:rPr>
+          <w:sz w:val="24"/>
+          <w:szCs w:val="24"/>
+          <w:highlight w:val="yellow"/>
+        </w:rPr>
+        <w:t>Those who see others as hostile/unfriendly/unfair, respond in hostile, unfriendly, and unfair ways themselves!</w:t>
+      </w:r>
+    </w:p>
+    <w:p>
+      <w:pPr>
+        <w:pStyle w:val="ListParagraph"/>
+        <w:numPr>
+          <w:ilvl w:val="3"/>
+          <w:numId w:val="2"/>
+        </w:numPr>
+        <w:rPr>
+          <w:sz w:val="24"/>
+          <w:szCs w:val="24"/>
+          <w:highlight w:val="yellow"/>
+        </w:rPr>
+      </w:pPr>
+      <w:r>
+        <w:rPr>
+          <w:sz w:val="24"/>
+          <w:szCs w:val="24"/>
+          <w:highlight w:val="yellow"/>
+        </w:rPr>
+        <w:t>Likewise with perceptions of others being friendly, compassionate, etc.</w:t>
+      </w:r>
+    </w:p>
+    <w:p>
+      <w:pPr>
+        <w:pStyle w:val="ListParagraph"/>
+        <w:numPr>
+          <w:ilvl w:val="2"/>
+          <w:numId w:val="2"/>
+        </w:numPr>
+        <w:rPr>
+          <w:sz w:val="24"/>
+          <w:szCs w:val="24"/>
+          <w:highlight w:val="yellow"/>
+        </w:rPr>
+      </w:pPr>
+      <w:r>
+        <w:rPr>
+          <w:sz w:val="24"/>
+          <w:szCs w:val="24"/>
+          <w:highlight w:val="yellow"/>
+        </w:rPr>
+        <w:t>Baldwin (1992, 1995) argues that the view of others works in concert with view of self to determine how a person interprets and reacts to interpersonal information</w:t>
+      </w:r>
+      <w:r>
+        <w:rPr>
+          <w:sz w:val="24"/>
+          <w:szCs w:val="24"/>
+          <w:highlight w:val="yellow"/>
+        </w:rPr>
+        <w:t>, which can be used to guide their behavior!</w:t>
+      </w:r>
+    </w:p>
+    <w:p>
+      <w:pPr>
+        <w:rPr>
+          <w:sz w:val="24"/>
+          <w:szCs w:val="24"/>
+        </w:rPr>
+      </w:pPr>
+      <w:r>
+        <w:rPr>
+          <w:sz w:val="24"/>
+          <w:szCs w:val="24"/>
+        </w:rPr>
+        <w:t>An integrated Model based on Social Consensus</w:t>
+      </w:r>
+    </w:p>
+    <w:p>
+      <w:pPr>
+        <w:pStyle w:val="ListParagraph"/>
+        <w:numPr>
+          <w:ilvl w:val="0"/>
+          <w:numId w:val="2"/>
+        </w:numPr>
+        <w:rPr>
+          <w:sz w:val="24"/>
+          <w:szCs w:val="24"/>
+        </w:rPr>
+      </w:pPr>
+      <w:r>
+        <w:rPr>
+          <w:sz w:val="24"/>
+          <w:szCs w:val="24"/>
+        </w:rPr>
+        <w:t>Jones (1991) argues in their model that issues vary in moral intensity (% to which an issue involves moral content)</w:t>
+      </w:r>
+    </w:p>
+    <w:p>
+      <w:pPr>
+        <w:pStyle w:val="ListParagraph"/>
+        <w:numPr>
+          <w:ilvl w:val="1"/>
+          <w:numId w:val="2"/>
+        </w:numPr>
+        <w:rPr>
+          <w:sz w:val="24"/>
+          <w:szCs w:val="24"/>
+        </w:rPr>
+      </w:pPr>
+      <w:r>
+        <w:rPr>
+          <w:sz w:val="24"/>
+          <w:szCs w:val="24"/>
+        </w:rPr>
+        <w:t xml:space="preserve">6 Characteristics; Magnitude of harm, temporal immediacy, probability of effects, concentration of effects, proximity, and </w:t>
+      </w:r>
+      <w:r>
+        <w:rPr>
+          <w:sz w:val="24"/>
+          <w:szCs w:val="24"/>
+          <w:highlight w:val="yellow"/>
+        </w:rPr>
+        <w:t>SOCIAL CONSENSUS</w:t>
+      </w:r>
+    </w:p>
+    <w:p>
+      <w:pPr>
+        <w:pStyle w:val="ListParagraph"/>
+        <w:numPr>
+          <w:ilvl w:val="1"/>
+          <w:numId w:val="2"/>
+        </w:numPr>
+        <w:rPr>
+          <w:sz w:val="24"/>
+          <w:szCs w:val="24"/>
+        </w:rPr>
+      </w:pPr>
+      <w:r>
+        <w:rPr>
+          <w:sz w:val="24"/>
+          <w:szCs w:val="24"/>
+        </w:rPr>
+        <w:t>Social consensus is ‘degree of social agreement that a proposed act is evil or good’</w:t>
+      </w:r>
+    </w:p>
+    <w:p>
+      <w:pPr>
+        <w:pStyle w:val="ListParagraph"/>
+        <w:numPr>
+          <w:ilvl w:val="2"/>
+          <w:numId w:val="2"/>
+        </w:numPr>
+        <w:rPr>
+          <w:sz w:val="24"/>
+          <w:szCs w:val="24"/>
+          <w:highlight w:val="yellow"/>
+        </w:rPr>
+      </w:pPr>
+      <w:r>
+        <w:rPr>
+          <w:sz w:val="24"/>
+          <w:szCs w:val="24"/>
+          <w:highlight w:val="yellow"/>
+        </w:rPr>
+        <w:t>Perhaps directly query participants on what they believe the social consensus is for UHC???</w:t>
+      </w:r>
+      <w:r>
+        <w:rPr>
+          <w:sz w:val="24"/>
+          <w:szCs w:val="24"/>
+          <w:highlight w:val="yellow"/>
+        </w:rPr>
+        <w:t xml:space="preserve"> (e.g. do you think others see it as a good/bad act?)</w:t>
+      </w:r>
+      <w:r>
+        <w:rPr>
+          <w:sz w:val="24"/>
+          <w:szCs w:val="24"/>
+          <w:highlight w:val="yellow"/>
+        </w:rPr>
+        <w:t>. Also includes how much there is general consensus within society about the morality of the issue (do people in favor/against UHC believe that their belief is the consensus… do they believe that a consensus exists at all?</w:t>
+      </w:r>
+    </w:p>
+    <w:p>
+      <w:pPr>
+        <w:pStyle w:val="ListParagraph"/>
+        <w:numPr>
+          <w:ilvl w:val="1"/>
+          <w:numId w:val="2"/>
+        </w:numPr>
+        <w:rPr>
+          <w:sz w:val="24"/>
+          <w:szCs w:val="24"/>
+        </w:rPr>
+      </w:pPr>
+      <w:r>
+        <w:rPr>
+          <w:sz w:val="24"/>
+          <w:szCs w:val="24"/>
+        </w:rPr>
+        <w:t>When social consensus is high… clear and shared understanding of what is ethical becomes apparent. In these cases, personal judgements of ethicality (consequentialism or formalism based analysis of the issue, aka cognitive processes) are not needed!</w:t>
+      </w:r>
+    </w:p>
+    <w:p>
+      <w:pPr>
+        <w:pStyle w:val="ListParagraph"/>
+        <w:numPr>
+          <w:ilvl w:val="1"/>
+          <w:numId w:val="2"/>
+        </w:numPr>
+        <w:rPr>
+          <w:sz w:val="24"/>
+          <w:szCs w:val="24"/>
+        </w:rPr>
+      </w:pPr>
+      <w:r>
+        <w:rPr>
+          <w:sz w:val="24"/>
+          <w:szCs w:val="24"/>
+        </w:rPr>
+        <w:t xml:space="preserve">Instead, widely-accepted social consensus spontaneously informs the individual on the ethical nature of the issue, </w:t>
+      </w:r>
+      <w:r>
+        <w:rPr>
+          <w:sz w:val="24"/>
+          <w:szCs w:val="24"/>
+        </w:rPr>
+        <w:t>High</w:t>
+      </w:r>
+      <w:r>
+        <w:rPr>
+          <w:sz w:val="24"/>
+          <w:szCs w:val="24"/>
+        </w:rPr>
+        <w:t xml:space="preserve"> </w:t>
+      </w:r>
+      <w:r>
+        <w:rPr>
+          <w:sz w:val="24"/>
+          <w:szCs w:val="24"/>
+        </w:rPr>
+        <w:t xml:space="preserve">social consensus does not, however, </w:t>
+      </w:r>
+      <w:r>
+        <w:rPr>
+          <w:sz w:val="24"/>
+          <w:szCs w:val="24"/>
+        </w:rPr>
+        <w:lastRenderedPageBreak/>
+        <w:t>guarantee that the</w:t>
+      </w:r>
+      <w:r>
+        <w:rPr>
+          <w:sz w:val="24"/>
+          <w:szCs w:val="24"/>
+        </w:rPr>
+        <w:t xml:space="preserve"> </w:t>
+      </w:r>
+      <w:r>
+        <w:rPr>
+          <w:sz w:val="24"/>
+          <w:szCs w:val="24"/>
+        </w:rPr>
+        <w:t>individual will be motivated to perform that ethical</w:t>
+      </w:r>
+      <w:r>
+        <w:rPr>
+          <w:sz w:val="24"/>
+          <w:szCs w:val="24"/>
+        </w:rPr>
+        <w:t xml:space="preserve"> </w:t>
+      </w:r>
+      <w:r>
+        <w:rPr>
+          <w:sz w:val="24"/>
+          <w:szCs w:val="24"/>
+        </w:rPr>
+        <w:t xml:space="preserve">action. </w:t>
+      </w:r>
+      <w:r>
+        <w:rPr>
+          <w:sz w:val="24"/>
+          <w:szCs w:val="24"/>
+        </w:rPr>
+        <w:t>T</w:t>
+      </w:r>
+      <w:r>
+        <w:rPr>
+          <w:sz w:val="24"/>
+          <w:szCs w:val="24"/>
+        </w:rPr>
+        <w:t>he individual must be motivated to act upon</w:t>
+      </w:r>
+      <w:r>
+        <w:rPr>
+          <w:sz w:val="24"/>
+          <w:szCs w:val="24"/>
+        </w:rPr>
+        <w:t xml:space="preserve"> </w:t>
+      </w:r>
+      <w:r>
+        <w:rPr>
+          <w:sz w:val="24"/>
+          <w:szCs w:val="24"/>
+        </w:rPr>
+        <w:t>that social consensus.</w:t>
+      </w:r>
+    </w:p>
+    <w:p>
+      <w:pPr>
+        <w:pStyle w:val="ListParagraph"/>
+        <w:numPr>
+          <w:ilvl w:val="2"/>
+          <w:numId w:val="2"/>
+        </w:numPr>
+        <w:rPr>
+          <w:sz w:val="24"/>
+          <w:szCs w:val="24"/>
+        </w:rPr>
+      </w:pPr>
+      <w:r>
+        <w:rPr>
+          <w:sz w:val="24"/>
+          <w:szCs w:val="24"/>
+          <w:highlight w:val="yellow"/>
+        </w:rPr>
+        <w:t>This means that perhaps people do have a positive consensus view of UHC… but that some individuals (conservatives?) are just not motivated to engage in that ethical action, as they don’t have motivation to feel strongly about that social consensus.</w:t>
+      </w:r>
+    </w:p>
+    <w:p>
+      <w:pPr>
+        <w:pStyle w:val="ListParagraph"/>
+        <w:numPr>
+          <w:ilvl w:val="1"/>
+          <w:numId w:val="2"/>
+        </w:numPr>
+        <w:rPr>
+          <w:sz w:val="24"/>
+          <w:szCs w:val="24"/>
+        </w:rPr>
+      </w:pPr>
+      <w:r>
+        <w:rPr>
+          <w:sz w:val="24"/>
+          <w:szCs w:val="24"/>
+        </w:rPr>
+        <w:t>Interpersonal research shows that individuals perceptions of others is a vital determinant in behavior</w:t>
+      </w:r>
+      <w:r>
+        <w:rPr>
+          <w:sz w:val="24"/>
+          <w:szCs w:val="24"/>
+        </w:rPr>
+        <w:t xml:space="preserve"> (albert and Moskowitz 2014). Thus, in situations of high social consensus, behavior depends on the individuals view of others!</w:t>
+      </w:r>
+    </w:p>
+    <w:p>
+      <w:pPr>
+        <w:pStyle w:val="ListParagraph"/>
+        <w:numPr>
+          <w:ilvl w:val="2"/>
+          <w:numId w:val="2"/>
+        </w:numPr>
+        <w:rPr>
+          <w:sz w:val="24"/>
+          <w:szCs w:val="24"/>
+        </w:rPr>
+      </w:pPr>
+      <w:r>
+        <w:rPr>
+          <w:sz w:val="24"/>
+          <w:szCs w:val="24"/>
+        </w:rPr>
+        <w:t>If the individual perceives others positively, they will respond with positive behavior!</w:t>
+      </w:r>
+    </w:p>
+    <w:p>
+      <w:pPr>
+        <w:pStyle w:val="ListParagraph"/>
+        <w:numPr>
+          <w:ilvl w:val="0"/>
+          <w:numId w:val="2"/>
+        </w:numPr>
+        <w:rPr>
+          <w:sz w:val="24"/>
+          <w:szCs w:val="24"/>
+        </w:rPr>
+      </w:pPr>
+      <w:r>
+        <w:rPr>
+          <w:sz w:val="24"/>
+          <w:szCs w:val="24"/>
+        </w:rPr>
+        <w:t>If social consensus is low however… behavior seems rather different, individuals must reach their own conclusion to arrive at a moral decision.</w:t>
+      </w:r>
+    </w:p>
+    <w:p>
+      <w:pPr>
+        <w:pStyle w:val="ListParagraph"/>
+        <w:numPr>
+          <w:ilvl w:val="1"/>
+          <w:numId w:val="2"/>
+        </w:numPr>
+        <w:rPr>
+          <w:sz w:val="24"/>
+          <w:szCs w:val="24"/>
+        </w:rPr>
+      </w:pPr>
+      <w:r>
+        <w:rPr>
+          <w:sz w:val="24"/>
+          <w:szCs w:val="24"/>
+        </w:rPr>
+        <w:t>When social consensus is low… consequentialism should be associated with outcome oriented behavior, and formalism will be most associated with means-oriented behaviors.</w:t>
+      </w:r>
+    </w:p>
+    <w:p>
+      <w:pPr>
+        <w:pStyle w:val="ListParagraph"/>
+        <w:numPr>
+          <w:ilvl w:val="1"/>
+          <w:numId w:val="2"/>
+        </w:numPr>
+        <w:rPr>
+          <w:sz w:val="24"/>
+          <w:szCs w:val="24"/>
+        </w:rPr>
+      </w:pPr>
+      <w:r>
+        <w:rPr>
+          <w:sz w:val="24"/>
+          <w:szCs w:val="24"/>
+        </w:rPr>
+        <w:t>When social consensus is low, view of self should moderate both consequentialism and formalism (those with good view of self should have a stronger mediated effect of both)</w:t>
+      </w:r>
+    </w:p>
+    <w:p>
+      <w:pPr>
+        <w:rPr>
+          <w:sz w:val="24"/>
+          <w:szCs w:val="24"/>
         </w:rPr>
       </w:pPr>
     </w:p>

</xml_diff>

<commit_message>
Pull together a prospectus (1-pager?) tomorrow and friday, dont jerk around on it!
</commit_message>
<xml_diff>
--- a/Dissertation Reading/Moral Decision Theory/Moral Decision Notes.docx
+++ b/Dissertation Reading/Moral Decision Theory/Moral Decision Notes.docx
@@ -6919,35 +6919,7 @@
           <w:sz w:val="24"/>
           <w:szCs w:val="24"/>
         </w:rPr>
-        <w:t>t sought to reflect more directly on bioethical issues associated with the</w:t>
-      </w:r>
-      <w:r>
-        <w:rPr>
-          <w:sz w:val="24"/>
-          <w:szCs w:val="24"/>
-        </w:rPr>
-        <w:t xml:space="preserve"> </w:t>
-      </w:r>
-      <w:r>
-        <w:rPr>
-          <w:sz w:val="24"/>
-          <w:szCs w:val="24"/>
-        </w:rPr>
-        <w:t>global political and economic determinants fundamental for comprehending the</w:t>
-      </w:r>
-      <w:r>
-        <w:rPr>
-          <w:sz w:val="24"/>
-          <w:szCs w:val="24"/>
-        </w:rPr>
-        <w:t xml:space="preserve"> </w:t>
-      </w:r>
-      <w:r>
-        <w:rPr>
-          <w:sz w:val="24"/>
-          <w:szCs w:val="24"/>
-        </w:rPr>
-        <w:t>ethical problems and conflicts that affect people’s right to access healthcare, or</w:t>
+        <w:t>t sought to reflect more directly on bioethical issues associated with the global political and economic determinants fundamental for comprehending the ethical problems and conflicts that affect people’s right to access healthcare, or</w:t>
       </w:r>
       <w:r>
         <w:rPr>
@@ -7538,14 +7510,15 @@
           <w:sz w:val="24"/>
           <w:szCs w:val="24"/>
         </w:rPr>
-        <w:t xml:space="preserve">Instead, widely-accepted social consensus spontaneously informs the individual on the ethical nature of the issue, </w:t>
-      </w:r>
-      <w:r>
-        <w:rPr>
-          <w:sz w:val="24"/>
-          <w:szCs w:val="24"/>
-        </w:rPr>
-        <w:t>High</w:t>
+        <w:t xml:space="preserve">Instead, widely-accepted social consensus spontaneously informs the individual on the ethical nature of the issue, High social consensus does not, however, </w:t>
+      </w:r>
+      <w:r>
+        <w:rPr>
+          <w:sz w:val="24"/>
+          <w:szCs w:val="24"/>
+        </w:rPr>
+        <w:lastRenderedPageBreak/>
+        <w:t>guarantee that the individual will be motivated to perform that ethical action. The individual must be motivated to act upon</w:t>
       </w:r>
       <w:r>
         <w:rPr>
@@ -7559,71 +7532,501 @@
           <w:sz w:val="24"/>
           <w:szCs w:val="24"/>
         </w:rPr>
-        <w:t xml:space="preserve">social consensus does not, however, </w:t>
-      </w:r>
+        <w:t>that social consensus.</w:t>
+      </w:r>
+    </w:p>
+    <w:p>
+      <w:pPr>
+        <w:pStyle w:val="ListParagraph"/>
+        <w:numPr>
+          <w:ilvl w:val="2"/>
+          <w:numId w:val="2"/>
+        </w:numPr>
+        <w:rPr>
+          <w:sz w:val="24"/>
+          <w:szCs w:val="24"/>
+        </w:rPr>
+      </w:pPr>
+      <w:r>
+        <w:rPr>
+          <w:sz w:val="24"/>
+          <w:szCs w:val="24"/>
+          <w:highlight w:val="yellow"/>
+        </w:rPr>
+        <w:t>This means that perhaps people do have a positive consensus view of UHC… but that some individuals (conservatives?) are just not motivated to engage in that ethical action, as they don’t have motivation to feel strongly about that social consensus.</w:t>
+      </w:r>
+    </w:p>
+    <w:p>
+      <w:pPr>
+        <w:pStyle w:val="ListParagraph"/>
+        <w:numPr>
+          <w:ilvl w:val="1"/>
+          <w:numId w:val="2"/>
+        </w:numPr>
+        <w:rPr>
+          <w:sz w:val="24"/>
+          <w:szCs w:val="24"/>
+        </w:rPr>
+      </w:pPr>
+      <w:r>
+        <w:rPr>
+          <w:sz w:val="24"/>
+          <w:szCs w:val="24"/>
+        </w:rPr>
+        <w:t>Interpersonal research shows that individuals perceptions of others is a vital determinant in behavior</w:t>
+      </w:r>
+      <w:r>
+        <w:rPr>
+          <w:sz w:val="24"/>
+          <w:szCs w:val="24"/>
+        </w:rPr>
+        <w:t xml:space="preserve"> (albert and Moskowitz 2014). Thus, in situations of high social consensus, behavior depends on the individuals view of others!</w:t>
+      </w:r>
+    </w:p>
+    <w:p>
+      <w:pPr>
+        <w:pStyle w:val="ListParagraph"/>
+        <w:numPr>
+          <w:ilvl w:val="2"/>
+          <w:numId w:val="2"/>
+        </w:numPr>
+        <w:rPr>
+          <w:sz w:val="24"/>
+          <w:szCs w:val="24"/>
+        </w:rPr>
+      </w:pPr>
+      <w:r>
+        <w:rPr>
+          <w:sz w:val="24"/>
+          <w:szCs w:val="24"/>
+        </w:rPr>
+        <w:t>If the individual perceives others positively, they will respond with positive behavior!</w:t>
+      </w:r>
+    </w:p>
+    <w:p>
+      <w:pPr>
+        <w:pStyle w:val="ListParagraph"/>
+        <w:numPr>
+          <w:ilvl w:val="0"/>
+          <w:numId w:val="2"/>
+        </w:numPr>
+        <w:rPr>
+          <w:sz w:val="24"/>
+          <w:szCs w:val="24"/>
+        </w:rPr>
+      </w:pPr>
+      <w:r>
+        <w:rPr>
+          <w:sz w:val="24"/>
+          <w:szCs w:val="24"/>
+        </w:rPr>
+        <w:t>If social consensus is low however… behavior seems rather different, individuals must reach their own conclusion to arrive at a moral decision.</w:t>
+      </w:r>
+    </w:p>
+    <w:p>
+      <w:pPr>
+        <w:pStyle w:val="ListParagraph"/>
+        <w:numPr>
+          <w:ilvl w:val="1"/>
+          <w:numId w:val="2"/>
+        </w:numPr>
+        <w:rPr>
+          <w:sz w:val="24"/>
+          <w:szCs w:val="24"/>
+        </w:rPr>
+      </w:pPr>
+      <w:r>
+        <w:rPr>
+          <w:sz w:val="24"/>
+          <w:szCs w:val="24"/>
+        </w:rPr>
+        <w:t>When social consensus is low… consequentialism should be associated with outcome oriented behavior, and formalism will be most associated with means-oriented behaviors.</w:t>
+      </w:r>
+    </w:p>
+    <w:p>
+      <w:pPr>
+        <w:pStyle w:val="ListParagraph"/>
+        <w:numPr>
+          <w:ilvl w:val="1"/>
+          <w:numId w:val="2"/>
+        </w:numPr>
+        <w:rPr>
+          <w:sz w:val="24"/>
+          <w:szCs w:val="24"/>
+        </w:rPr>
+      </w:pPr>
+      <w:r>
+        <w:rPr>
+          <w:sz w:val="24"/>
+          <w:szCs w:val="24"/>
+        </w:rPr>
+        <w:t>When social consensus is low, view of self should moderate both consequentialism and formalism (those with good view of self should have a stronger mediated effect of both)</w:t>
+      </w:r>
+    </w:p>
+    <w:p>
+      <w:pPr>
+        <w:rPr>
+          <w:sz w:val="24"/>
+          <w:szCs w:val="24"/>
+        </w:rPr>
+      </w:pPr>
+      <w:r>
+        <w:rPr>
+          <w:sz w:val="24"/>
+          <w:szCs w:val="24"/>
+        </w:rPr>
+        <w:t>Study 1:</w:t>
+      </w:r>
+    </w:p>
+    <w:p>
+      <w:pPr>
+        <w:pStyle w:val="ListParagraph"/>
+        <w:numPr>
+          <w:ilvl w:val="0"/>
+          <w:numId w:val="2"/>
+        </w:numPr>
+        <w:rPr>
+          <w:sz w:val="24"/>
+          <w:szCs w:val="24"/>
+        </w:rPr>
+      </w:pPr>
+      <w:r>
+        <w:rPr>
+          <w:sz w:val="24"/>
+          <w:szCs w:val="24"/>
+        </w:rPr>
+        <w:t>Used multiple measures of ethics behavior to see effects of social consensus, view of others/self, and consequentialism/formalism axis on ‘ethical behavior’</w:t>
+      </w:r>
+    </w:p>
+    <w:p>
+      <w:pPr>
+        <w:pStyle w:val="ListParagraph"/>
+        <w:numPr>
+          <w:ilvl w:val="1"/>
+          <w:numId w:val="2"/>
+        </w:numPr>
+        <w:rPr>
+          <w:sz w:val="24"/>
+          <w:szCs w:val="24"/>
+        </w:rPr>
+      </w:pPr>
+      <w:r>
+        <w:rPr>
+          <w:sz w:val="24"/>
+          <w:szCs w:val="24"/>
+        </w:rPr>
+        <w:t>Measures of ethical behavior:</w:t>
+      </w:r>
+      <w:r>
+        <w:rPr>
+          <w:sz w:val="24"/>
+          <w:szCs w:val="24"/>
+        </w:rPr>
+        <w:t xml:space="preserve"> Measured social consensus (charitable giving </w:t>
+      </w:r>
+      <w:r>
+        <w:rPr>
+          <w:sz w:val="24"/>
+          <w:szCs w:val="24"/>
+          <w:highlight w:val="yellow"/>
+        </w:rPr>
+        <w:t>Reynolds and</w:t>
+      </w:r>
+      <w:r>
+        <w:rPr>
+          <w:sz w:val="24"/>
+          <w:szCs w:val="24"/>
+          <w:highlight w:val="yellow"/>
+        </w:rPr>
+        <w:t xml:space="preserve"> </w:t>
+      </w:r>
+      <w:r>
+        <w:rPr>
+          <w:sz w:val="24"/>
+          <w:szCs w:val="24"/>
+          <w:highlight w:val="yellow"/>
+        </w:rPr>
+        <w:t>Ceranic 2007</w:t>
+      </w:r>
+      <w:r>
+        <w:rPr>
+          <w:sz w:val="24"/>
+          <w:szCs w:val="24"/>
+        </w:rPr>
+        <w:t>), as well as directly testing social consensus on various choices using a ‘pilot/holdout’ sample of the data.</w:t>
+      </w:r>
+    </w:p>
+    <w:p>
+      <w:pPr>
+        <w:pStyle w:val="ListParagraph"/>
+        <w:numPr>
+          <w:ilvl w:val="1"/>
+          <w:numId w:val="2"/>
+        </w:numPr>
+        <w:rPr>
+          <w:sz w:val="24"/>
+          <w:szCs w:val="24"/>
+        </w:rPr>
+      </w:pPr>
+      <w:r>
+        <w:rPr>
+          <w:sz w:val="24"/>
+          <w:szCs w:val="24"/>
+        </w:rPr>
+        <w:t>Likert scale from 1 (disagreement that this is ethically good or bad), or 5 (agreement that this is ethically good or bad).</w:t>
+      </w:r>
+    </w:p>
+    <w:p>
+      <w:pPr>
+        <w:pStyle w:val="ListParagraph"/>
+        <w:numPr>
+          <w:ilvl w:val="1"/>
+          <w:numId w:val="2"/>
+        </w:numPr>
+        <w:rPr>
+          <w:sz w:val="24"/>
+          <w:szCs w:val="24"/>
+        </w:rPr>
+      </w:pPr>
+      <w:r>
+        <w:rPr>
+          <w:sz w:val="24"/>
+          <w:szCs w:val="24"/>
+        </w:rPr>
+        <w:t>View of self measured using Rosenberg Self Esteem Scale, and view of others measured with typicality schema scale.</w:t>
+      </w:r>
+    </w:p>
+    <w:p>
+      <w:pPr>
+        <w:pStyle w:val="ListParagraph"/>
+        <w:numPr>
+          <w:ilvl w:val="2"/>
+          <w:numId w:val="2"/>
+        </w:numPr>
+        <w:rPr>
+          <w:sz w:val="24"/>
+          <w:szCs w:val="24"/>
+          <w:highlight w:val="yellow"/>
+        </w:rPr>
+      </w:pPr>
+      <w:r>
+        <w:rPr>
+          <w:sz w:val="24"/>
+          <w:szCs w:val="24"/>
+          <w:highlight w:val="yellow"/>
+        </w:rPr>
+        <w:t>Instead of framing as, UHC is ethical or unethical based on either formalism/consequentialism, uses outside measures of ethical behavior to determine whether or not social consensus exists.</w:t>
+      </w:r>
+    </w:p>
+    <w:p>
+      <w:pPr>
+        <w:rPr>
+          <w:sz w:val="24"/>
+          <w:szCs w:val="24"/>
+        </w:rPr>
+      </w:pPr>
+      <w:r>
+        <w:rPr>
+          <w:sz w:val="24"/>
+          <w:szCs w:val="24"/>
+        </w:rPr>
+        <w:t>Study 2:</w:t>
+      </w:r>
+    </w:p>
+    <w:p>
+      <w:pPr>
+        <w:pStyle w:val="ListParagraph"/>
+        <w:numPr>
+          <w:ilvl w:val="0"/>
+          <w:numId w:val="2"/>
+        </w:numPr>
+        <w:rPr>
+          <w:sz w:val="24"/>
+          <w:szCs w:val="24"/>
+        </w:rPr>
+      </w:pPr>
+      <w:r>
+        <w:rPr>
+          <w:sz w:val="24"/>
+          <w:szCs w:val="24"/>
+        </w:rPr>
+        <w:t>Used assessment of willingness to engage in various ‘high’ or ‘low’ social consensus unethical actions as dependent variable.</w:t>
+      </w:r>
+    </w:p>
+    <w:p>
+      <w:pPr>
+        <w:pStyle w:val="ListParagraph"/>
+        <w:numPr>
+          <w:ilvl w:val="1"/>
+          <w:numId w:val="2"/>
+        </w:numPr>
+        <w:rPr>
+          <w:sz w:val="24"/>
+          <w:szCs w:val="24"/>
+        </w:rPr>
+      </w:pPr>
+      <w:r>
+        <w:rPr>
+          <w:sz w:val="24"/>
+          <w:szCs w:val="24"/>
+        </w:rPr>
+        <w:t>Only ‘views of others’ affect illegal action willingness on items of high social consensus.</w:t>
+      </w:r>
+    </w:p>
+    <w:p>
+      <w:pPr>
+        <w:pStyle w:val="ListParagraph"/>
+        <w:numPr>
+          <w:ilvl w:val="1"/>
+          <w:numId w:val="2"/>
+        </w:numPr>
+        <w:rPr>
+          <w:sz w:val="24"/>
+          <w:szCs w:val="24"/>
+        </w:rPr>
+      </w:pPr>
       <w:r>
         <w:rPr>
           <w:sz w:val="24"/>
           <w:szCs w:val="24"/>
         </w:rPr>
         <w:lastRenderedPageBreak/>
-        <w:t>guarantee that the</w:t>
-      </w:r>
-      <w:r>
-        <w:rPr>
-          <w:sz w:val="24"/>
-          <w:szCs w:val="24"/>
-        </w:rPr>
-        <w:t xml:space="preserve"> </w:t>
-      </w:r>
-      <w:r>
-        <w:rPr>
-          <w:sz w:val="24"/>
-          <w:szCs w:val="24"/>
-        </w:rPr>
-        <w:t>individual will be motivated to perform that ethical</w:t>
-      </w:r>
-      <w:r>
-        <w:rPr>
-          <w:sz w:val="24"/>
-          <w:szCs w:val="24"/>
-        </w:rPr>
-        <w:t xml:space="preserve"> </w:t>
-      </w:r>
-      <w:r>
-        <w:rPr>
-          <w:sz w:val="24"/>
-          <w:szCs w:val="24"/>
-        </w:rPr>
-        <w:t xml:space="preserve">action. </w:t>
-      </w:r>
-      <w:r>
-        <w:rPr>
-          <w:sz w:val="24"/>
-          <w:szCs w:val="24"/>
-        </w:rPr>
-        <w:t>T</w:t>
-      </w:r>
-      <w:r>
-        <w:rPr>
-          <w:sz w:val="24"/>
-          <w:szCs w:val="24"/>
-        </w:rPr>
-        <w:t>he individual must be motivated to act upon</w:t>
-      </w:r>
-      <w:r>
-        <w:rPr>
-          <w:sz w:val="24"/>
-          <w:szCs w:val="24"/>
-        </w:rPr>
-        <w:t xml:space="preserve"> </w:t>
-      </w:r>
-      <w:r>
-        <w:rPr>
-          <w:sz w:val="24"/>
-          <w:szCs w:val="24"/>
-        </w:rPr>
-        <w:t>that social consensus.</w:t>
+        <w:t>When consensus is high, a favorable view of self enhances the positive effect of view of others on ethical behavior</w:t>
+      </w:r>
+    </w:p>
+    <w:p>
+      <w:pPr>
+        <w:pStyle w:val="ListParagraph"/>
+        <w:numPr>
+          <w:ilvl w:val="0"/>
+          <w:numId w:val="2"/>
+        </w:numPr>
+        <w:rPr>
+          <w:sz w:val="24"/>
+          <w:szCs w:val="24"/>
+        </w:rPr>
+      </w:pPr>
+      <w:r>
+        <w:rPr>
+          <w:sz w:val="24"/>
+          <w:szCs w:val="24"/>
+        </w:rPr>
+        <w:t>For low social consensus, view of self/others didn’t influence behaviors.</w:t>
+      </w:r>
+    </w:p>
+    <w:p>
+      <w:pPr>
+        <w:pStyle w:val="ListParagraph"/>
+        <w:numPr>
+          <w:ilvl w:val="0"/>
+          <w:numId w:val="2"/>
+        </w:numPr>
+        <w:rPr>
+          <w:sz w:val="24"/>
+          <w:szCs w:val="24"/>
+        </w:rPr>
+      </w:pPr>
+      <w:r>
+        <w:rPr>
+          <w:sz w:val="24"/>
+          <w:szCs w:val="24"/>
+        </w:rPr>
+        <w:t>Both consequentialism and formalism independently influence behaviors in the directions expected!</w:t>
+      </w:r>
+    </w:p>
+    <w:p>
+      <w:pPr>
+        <w:rPr>
+          <w:sz w:val="24"/>
+          <w:szCs w:val="24"/>
+        </w:rPr>
+      </w:pPr>
+      <w:r>
+        <w:rPr>
+          <w:sz w:val="24"/>
+          <w:szCs w:val="24"/>
+        </w:rPr>
+        <w:t xml:space="preserve">Study 3: </w:t>
+      </w:r>
+    </w:p>
+    <w:p>
+      <w:pPr>
+        <w:pStyle w:val="ListParagraph"/>
+        <w:numPr>
+          <w:ilvl w:val="0"/>
+          <w:numId w:val="2"/>
+        </w:numPr>
+        <w:rPr>
+          <w:sz w:val="24"/>
+          <w:szCs w:val="24"/>
+        </w:rPr>
+      </w:pPr>
+      <w:r>
+        <w:rPr>
+          <w:sz w:val="24"/>
+          <w:szCs w:val="24"/>
+        </w:rPr>
+        <w:t>Within subjects exercise that isolates effects of social consensus on ethical decision-making.</w:t>
+      </w:r>
+    </w:p>
+    <w:p>
+      <w:pPr>
+        <w:pStyle w:val="ListParagraph"/>
+        <w:numPr>
+          <w:ilvl w:val="0"/>
+          <w:numId w:val="2"/>
+        </w:numPr>
+        <w:rPr>
+          <w:sz w:val="24"/>
+          <w:szCs w:val="24"/>
+        </w:rPr>
+      </w:pPr>
+      <w:r>
+        <w:rPr>
+          <w:sz w:val="24"/>
+          <w:szCs w:val="24"/>
+        </w:rPr>
+        <w:t>Repeated measures experiment, within subjects factor was social consensus</w:t>
+      </w:r>
+    </w:p>
+    <w:p>
+      <w:pPr>
+        <w:pStyle w:val="ListParagraph"/>
+        <w:numPr>
+          <w:ilvl w:val="1"/>
+          <w:numId w:val="2"/>
+        </w:numPr>
+        <w:rPr>
+          <w:sz w:val="24"/>
+          <w:szCs w:val="24"/>
+        </w:rPr>
+      </w:pPr>
+      <w:r>
+        <w:rPr>
+          <w:sz w:val="24"/>
+          <w:szCs w:val="24"/>
+        </w:rPr>
+        <w:t>Participants asked to pretend they are a manager, with a list of tasks to do.</w:t>
+      </w:r>
+    </w:p>
+    <w:p>
+      <w:pPr>
+        <w:pStyle w:val="ListParagraph"/>
+        <w:numPr>
+          <w:ilvl w:val="1"/>
+          <w:numId w:val="2"/>
+        </w:numPr>
+        <w:rPr>
+          <w:sz w:val="24"/>
+          <w:szCs w:val="24"/>
+        </w:rPr>
+      </w:pPr>
+      <w:r>
+        <w:rPr>
+          <w:sz w:val="24"/>
+          <w:szCs w:val="24"/>
+        </w:rPr>
+        <w:t>One task is recommending punishment for employees that engaged in specific behaviors, one a high consensus behavior and one low.</w:t>
       </w:r>
     </w:p>
     <w:p>
@@ -7642,125 +8045,222 @@
         <w:rPr>
           <w:sz w:val="24"/>
           <w:szCs w:val="24"/>
-          <w:highlight w:val="yellow"/>
-        </w:rPr>
-        <w:t>This means that perhaps people do have a positive consensus view of UHC… but that some individuals (conservatives?) are just not motivated to engage in that ethical action, as they don’t have motivation to feel strongly about that social consensus.</w:t>
-      </w:r>
-    </w:p>
-    <w:p>
-      <w:pPr>
-        <w:pStyle w:val="ListParagraph"/>
-        <w:numPr>
-          <w:ilvl w:val="1"/>
-          <w:numId w:val="2"/>
-        </w:numPr>
-        <w:rPr>
-          <w:sz w:val="24"/>
-          <w:szCs w:val="24"/>
-        </w:rPr>
-      </w:pPr>
-      <w:r>
-        <w:rPr>
-          <w:sz w:val="24"/>
-          <w:szCs w:val="24"/>
-        </w:rPr>
-        <w:t>Interpersonal research shows that individuals perceptions of others is a vital determinant in behavior</w:t>
-      </w:r>
-      <w:r>
-        <w:rPr>
-          <w:sz w:val="24"/>
-          <w:szCs w:val="24"/>
-        </w:rPr>
-        <w:t xml:space="preserve"> (albert and Moskowitz 2014). Thus, in situations of high social consensus, behavior depends on the individuals view of others!</w:t>
-      </w:r>
-    </w:p>
-    <w:p>
-      <w:pPr>
-        <w:pStyle w:val="ListParagraph"/>
-        <w:numPr>
-          <w:ilvl w:val="2"/>
-          <w:numId w:val="2"/>
-        </w:numPr>
-        <w:rPr>
-          <w:sz w:val="24"/>
-          <w:szCs w:val="24"/>
-        </w:rPr>
-      </w:pPr>
-      <w:r>
-        <w:rPr>
-          <w:sz w:val="24"/>
-          <w:szCs w:val="24"/>
-        </w:rPr>
-        <w:t>If the individual perceives others positively, they will respond with positive behavior!</w:t>
-      </w:r>
-    </w:p>
-    <w:p>
-      <w:pPr>
-        <w:pStyle w:val="ListParagraph"/>
-        <w:numPr>
-          <w:ilvl w:val="0"/>
-          <w:numId w:val="2"/>
-        </w:numPr>
-        <w:rPr>
-          <w:sz w:val="24"/>
-          <w:szCs w:val="24"/>
-        </w:rPr>
-      </w:pPr>
-      <w:r>
-        <w:rPr>
-          <w:sz w:val="24"/>
-          <w:szCs w:val="24"/>
-        </w:rPr>
-        <w:t>If social consensus is low however… behavior seems rather different, individuals must reach their own conclusion to arrive at a moral decision.</w:t>
-      </w:r>
-    </w:p>
-    <w:p>
-      <w:pPr>
-        <w:pStyle w:val="ListParagraph"/>
-        <w:numPr>
-          <w:ilvl w:val="1"/>
-          <w:numId w:val="2"/>
-        </w:numPr>
-        <w:rPr>
-          <w:sz w:val="24"/>
-          <w:szCs w:val="24"/>
-        </w:rPr>
-      </w:pPr>
-      <w:r>
-        <w:rPr>
-          <w:sz w:val="24"/>
-          <w:szCs w:val="24"/>
-        </w:rPr>
-        <w:t>When social consensus is low… consequentialism should be associated with outcome oriented behavior, and formalism will be most associated with means-oriented behaviors.</w:t>
-      </w:r>
-    </w:p>
-    <w:p>
-      <w:pPr>
-        <w:pStyle w:val="ListParagraph"/>
-        <w:numPr>
-          <w:ilvl w:val="1"/>
-          <w:numId w:val="2"/>
-        </w:numPr>
-        <w:rPr>
-          <w:sz w:val="24"/>
-          <w:szCs w:val="24"/>
-        </w:rPr>
-      </w:pPr>
-      <w:r>
-        <w:rPr>
-          <w:sz w:val="24"/>
-          <w:szCs w:val="24"/>
-        </w:rPr>
-        <w:t>When social consensus is low, view of self should moderate both consequentialism and formalism (those with good view of self should have a stronger mediated effect of both)</w:t>
-      </w:r>
-    </w:p>
-    <w:p>
-      <w:pPr>
-        <w:rPr>
-          <w:sz w:val="24"/>
-          <w:szCs w:val="24"/>
-        </w:rPr>
-      </w:pPr>
+        </w:rPr>
+        <w:t>Employee threatens a person life vs employee spent an afternoon doing personal taxes on their work computer</w:t>
+      </w:r>
+    </w:p>
+    <w:p>
+      <w:pPr>
+        <w:pStyle w:val="ListParagraph"/>
+        <w:numPr>
+          <w:ilvl w:val="0"/>
+          <w:numId w:val="2"/>
+        </w:numPr>
+        <w:rPr>
+          <w:sz w:val="24"/>
+          <w:szCs w:val="24"/>
+        </w:rPr>
+      </w:pPr>
+      <w:r>
+        <w:rPr>
+          <w:sz w:val="24"/>
+          <w:szCs w:val="24"/>
+        </w:rPr>
+        <w:t>Ethical behavior measured as ‘punishment recommended’ for the high and low consensus behaviors , from ‘do nothing’ to ‘fired’</w:t>
+      </w:r>
+    </w:p>
+    <w:p>
+      <w:pPr>
+        <w:pStyle w:val="ListParagraph"/>
+        <w:numPr>
+          <w:ilvl w:val="1"/>
+          <w:numId w:val="2"/>
+        </w:numPr>
+        <w:rPr>
+          <w:sz w:val="24"/>
+          <w:szCs w:val="24"/>
+        </w:rPr>
+      </w:pPr>
+      <w:r>
+        <w:rPr>
+          <w:sz w:val="24"/>
+          <w:szCs w:val="24"/>
+        </w:rPr>
+        <w:t>Punishment is a second order decision based on first order behavior of others.</w:t>
+      </w:r>
+    </w:p>
+    <w:p>
+      <w:pPr>
+        <w:pStyle w:val="ListParagraph"/>
+        <w:numPr>
+          <w:ilvl w:val="1"/>
+          <w:numId w:val="2"/>
+        </w:numPr>
+        <w:rPr>
+          <w:sz w:val="24"/>
+          <w:szCs w:val="24"/>
+        </w:rPr>
+      </w:pPr>
+      <w:r>
+        <w:rPr>
+          <w:sz w:val="24"/>
+          <w:szCs w:val="24"/>
+        </w:rPr>
+        <w:t>More ‘severe’ punishments were considered ethical behaviors, and more means based as well.</w:t>
+      </w:r>
+    </w:p>
+    <w:p>
+      <w:pPr>
+        <w:pStyle w:val="ListParagraph"/>
+        <w:numPr>
+          <w:ilvl w:val="0"/>
+          <w:numId w:val="2"/>
+        </w:numPr>
+        <w:rPr>
+          <w:sz w:val="24"/>
+          <w:szCs w:val="24"/>
+        </w:rPr>
+      </w:pPr>
+      <w:r>
+        <w:rPr>
+          <w:sz w:val="24"/>
+          <w:szCs w:val="24"/>
+        </w:rPr>
+        <w:t>Also measured formalism, consequentialism, and view of self/others</w:t>
+      </w:r>
+      <w:r>
+        <w:rPr>
+          <w:sz w:val="24"/>
+          <w:szCs w:val="24"/>
+        </w:rPr>
+        <w:t>, as covariates.</w:t>
+      </w:r>
+    </w:p>
+    <w:p>
+      <w:pPr>
+        <w:pStyle w:val="ListParagraph"/>
+        <w:numPr>
+          <w:ilvl w:val="1"/>
+          <w:numId w:val="2"/>
+        </w:numPr>
+        <w:rPr>
+          <w:sz w:val="24"/>
+          <w:szCs w:val="24"/>
+        </w:rPr>
+      </w:pPr>
+      <w:r>
+        <w:rPr>
+          <w:sz w:val="24"/>
+          <w:szCs w:val="24"/>
+        </w:rPr>
+        <w:t>Support for four of the hypotheses found (h1a,h2b, h1b, h2c)</w:t>
+      </w:r>
+    </w:p>
+    <w:p>
+      <w:pPr>
+        <w:pStyle w:val="ListParagraph"/>
+        <w:numPr>
+          <w:ilvl w:val="0"/>
+          <w:numId w:val="2"/>
+        </w:numPr>
+        <w:rPr>
+          <w:sz w:val="24"/>
+          <w:szCs w:val="24"/>
+        </w:rPr>
+      </w:pPr>
+      <w:r>
+        <w:rPr>
+          <w:sz w:val="24"/>
+          <w:szCs w:val="24"/>
+        </w:rPr>
+        <w:t>Integrated models combining principles from ethical cognition/interpersonal research helps explain ethical choices more comprehensively.</w:t>
+      </w:r>
+    </w:p>
+    <w:p>
+      <w:pPr>
+        <w:pStyle w:val="ListParagraph"/>
+        <w:numPr>
+          <w:ilvl w:val="1"/>
+          <w:numId w:val="2"/>
+        </w:numPr>
+        <w:rPr>
+          <w:sz w:val="24"/>
+          <w:szCs w:val="24"/>
+        </w:rPr>
+      </w:pPr>
+      <w:r>
+        <w:rPr>
+          <w:sz w:val="24"/>
+          <w:szCs w:val="24"/>
+        </w:rPr>
+        <w:t>Judgements of others as well as personal judgements of others affect ethical issues</w:t>
+      </w:r>
+    </w:p>
+    <w:p>
+      <w:pPr>
+        <w:pStyle w:val="ListParagraph"/>
+        <w:numPr>
+          <w:ilvl w:val="1"/>
+          <w:numId w:val="2"/>
+        </w:numPr>
+        <w:rPr>
+          <w:sz w:val="24"/>
+          <w:szCs w:val="24"/>
+          <w:highlight w:val="yellow"/>
+        </w:rPr>
+      </w:pPr>
+      <w:r>
+        <w:rPr>
+          <w:sz w:val="24"/>
+          <w:szCs w:val="24"/>
+          <w:highlight w:val="yellow"/>
+        </w:rPr>
+        <w:t>Can we directly activate salience of ‘high social consensus’ and ‘low social consensus’ for UHC before having people rate and assess the circumstances?</w:t>
+      </w:r>
+    </w:p>
+    <w:p>
+      <w:pPr>
+        <w:pStyle w:val="ListParagraph"/>
+        <w:numPr>
+          <w:ilvl w:val="1"/>
+          <w:numId w:val="2"/>
+        </w:numPr>
+        <w:rPr>
+          <w:sz w:val="24"/>
+          <w:szCs w:val="24"/>
+          <w:highlight w:val="yellow"/>
+        </w:rPr>
+      </w:pPr>
+      <w:r>
+        <w:rPr>
+          <w:sz w:val="24"/>
+          <w:szCs w:val="24"/>
+          <w:highlight w:val="yellow"/>
+        </w:rPr>
+        <w:t>Note, vitally, that view of self/others is an important moderator in the effect of consequentialism/formalism on ethical perception.</w:t>
+      </w:r>
+    </w:p>
+    <w:p>
+      <w:pPr>
+        <w:pStyle w:val="ListParagraph"/>
+        <w:numPr>
+          <w:ilvl w:val="1"/>
+          <w:numId w:val="2"/>
+        </w:numPr>
+        <w:rPr>
+          <w:sz w:val="24"/>
+          <w:szCs w:val="24"/>
+          <w:highlight w:val="yellow"/>
+        </w:rPr>
+      </w:pPr>
+      <w:r>
+        <w:rPr>
+          <w:sz w:val="24"/>
+          <w:szCs w:val="24"/>
+          <w:highlight w:val="yellow"/>
+        </w:rPr>
+        <w:t>View of self does not directly predict deviant behavior, it instead influences the relationship between view of OTHERS and ethical behavior.</w:t>
+      </w:r>
     </w:p>
     <w:p>
       <w:pPr>

</xml_diff>

<commit_message>
Starting to pull together our initial brainstorm document - Will try to fill up a 1-pager or a theoretical prospectus with our measures/methods etc.!
</commit_message>
<xml_diff>
--- a/Dissertation Reading/Moral Decision Theory/Moral Decision Notes.docx
+++ b/Dissertation Reading/Moral Decision Theory/Moral Decision Notes.docx
@@ -7730,23 +7730,7 @@
           <w:szCs w:val="24"/>
           <w:highlight w:val="yellow"/>
         </w:rPr>
-        <w:t>Reynolds and</w:t>
-      </w:r>
-      <w:r>
-        <w:rPr>
-          <w:sz w:val="24"/>
-          <w:szCs w:val="24"/>
-          <w:highlight w:val="yellow"/>
-        </w:rPr>
-        <w:t xml:space="preserve"> </w:t>
-      </w:r>
-      <w:r>
-        <w:rPr>
-          <w:sz w:val="24"/>
-          <w:szCs w:val="24"/>
-          <w:highlight w:val="yellow"/>
-        </w:rPr>
-        <w:t>Ceranic 2007</w:t>
+        <w:t>Reynolds and Ceranic 2007</w:t>
       </w:r>
       <w:r>
         <w:rPr>
@@ -8296,14 +8280,294 @@
           <w:szCs w:val="24"/>
         </w:rPr>
       </w:pPr>
-    </w:p>
-    <w:p>
-      <w:pPr>
-        <w:rPr>
-          <w:sz w:val="24"/>
-          <w:szCs w:val="24"/>
-        </w:rPr>
-      </w:pPr>
+      <w:r>
+        <w:rPr>
+          <w:sz w:val="24"/>
+          <w:szCs w:val="24"/>
+        </w:rPr>
+        <w:t>Rights are viewed here (especially that to health) as a ‘trump card’, wherein outside of extraordinary circumstances, they should not be overruled.</w:t>
+      </w:r>
+    </w:p>
+    <w:p>
+      <w:pPr>
+        <w:pStyle w:val="ListParagraph"/>
+        <w:numPr>
+          <w:ilvl w:val="1"/>
+          <w:numId w:val="2"/>
+        </w:numPr>
+        <w:rPr>
+          <w:sz w:val="24"/>
+          <w:szCs w:val="24"/>
+        </w:rPr>
+      </w:pPr>
+      <w:r>
+        <w:rPr>
+          <w:sz w:val="24"/>
+          <w:szCs w:val="24"/>
+        </w:rPr>
+        <w:t>Seen as ‘major constraints’ on action</w:t>
+      </w:r>
+    </w:p>
+    <w:p>
+      <w:pPr>
+        <w:pStyle w:val="ListParagraph"/>
+        <w:numPr>
+          <w:ilvl w:val="1"/>
+          <w:numId w:val="2"/>
+        </w:numPr>
+        <w:rPr>
+          <w:sz w:val="24"/>
+          <w:szCs w:val="24"/>
+          <w:highlight w:val="yellow"/>
+        </w:rPr>
+      </w:pPr>
+      <w:r>
+        <w:rPr>
+          <w:sz w:val="24"/>
+          <w:szCs w:val="24"/>
+          <w:highlight w:val="yellow"/>
+        </w:rPr>
+        <w:t>Can we engender increased salience of UHC as a “high social consensus”, if we portray it as something that people deserve, as a right?</w:t>
+      </w:r>
+    </w:p>
+    <w:p>
+      <w:pPr>
+        <w:pStyle w:val="ListParagraph"/>
+        <w:numPr>
+          <w:ilvl w:val="1"/>
+          <w:numId w:val="2"/>
+        </w:numPr>
+        <w:rPr>
+          <w:sz w:val="24"/>
+          <w:szCs w:val="24"/>
+          <w:highlight w:val="yellow"/>
+        </w:rPr>
+      </w:pPr>
+      <w:r>
+        <w:rPr>
+          <w:sz w:val="24"/>
+          <w:szCs w:val="24"/>
+          <w:highlight w:val="yellow"/>
+        </w:rPr>
+        <w:lastRenderedPageBreak/>
+        <w:t>Phrased differently, do people deserve UHC, and how much healthcare should people be granted?</w:t>
+      </w:r>
+    </w:p>
+    <w:p>
+      <w:pPr>
+        <w:pStyle w:val="ListParagraph"/>
+        <w:numPr>
+          <w:ilvl w:val="0"/>
+          <w:numId w:val="2"/>
+        </w:numPr>
+        <w:rPr>
+          <w:sz w:val="24"/>
+          <w:szCs w:val="24"/>
+        </w:rPr>
+      </w:pPr>
+      <w:r>
+        <w:rPr>
+          <w:sz w:val="24"/>
+          <w:szCs w:val="24"/>
+        </w:rPr>
+        <w:t>John Lock’s (conservative thinking?) original perspective: Three rights all humans are guaranteed: Freedom, Property, and Life. No-one can take my freedom, belongings, or life, ethically.</w:t>
+      </w:r>
+    </w:p>
+    <w:p>
+      <w:pPr>
+        <w:pStyle w:val="ListParagraph"/>
+        <w:numPr>
+          <w:ilvl w:val="1"/>
+          <w:numId w:val="2"/>
+        </w:numPr>
+        <w:rPr>
+          <w:sz w:val="24"/>
+          <w:szCs w:val="24"/>
+          <w:highlight w:val="yellow"/>
+        </w:rPr>
+      </w:pPr>
+      <w:r>
+        <w:rPr>
+          <w:sz w:val="24"/>
+          <w:szCs w:val="24"/>
+          <w:highlight w:val="yellow"/>
+        </w:rPr>
+        <w:t>Perhaps can frame this issue with regards to the social consensus existing for ‘Slavery is Bad’ (high consensus), and ‘Capital Punishment is Bad’ (lower consensus)</w:t>
+      </w:r>
+    </w:p>
+    <w:p>
+      <w:pPr>
+        <w:pStyle w:val="ListParagraph"/>
+        <w:numPr>
+          <w:ilvl w:val="0"/>
+          <w:numId w:val="2"/>
+        </w:numPr>
+        <w:rPr>
+          <w:sz w:val="24"/>
+          <w:szCs w:val="24"/>
+          <w:highlight w:val="yellow"/>
+        </w:rPr>
+      </w:pPr>
+      <w:r>
+        <w:rPr>
+          <w:sz w:val="24"/>
+          <w:szCs w:val="24"/>
+          <w:highlight w:val="yellow"/>
+        </w:rPr>
+        <w:t>Vital to distinguish between moral and political expectations of members of communities granted legal rights based on democratic processes</w:t>
+      </w:r>
+      <w:r>
+        <w:rPr>
+          <w:sz w:val="24"/>
+          <w:szCs w:val="24"/>
+          <w:highlight w:val="yellow"/>
+        </w:rPr>
+        <w:t>, and the real economic means of that community vs the ‘universal moral right’ to basic healthcare</w:t>
+      </w:r>
+    </w:p>
+    <w:p>
+      <w:pPr>
+        <w:pStyle w:val="ListParagraph"/>
+        <w:numPr>
+          <w:ilvl w:val="0"/>
+          <w:numId w:val="2"/>
+        </w:numPr>
+        <w:rPr>
+          <w:sz w:val="24"/>
+          <w:szCs w:val="24"/>
+          <w:highlight w:val="yellow"/>
+        </w:rPr>
+      </w:pPr>
+      <w:r>
+        <w:rPr>
+          <w:sz w:val="24"/>
+          <w:szCs w:val="24"/>
+          <w:highlight w:val="yellow"/>
+        </w:rPr>
+        <w:t>Another framing: The Positive Right to Healthcare is NOT stronger than the negative right to property:</w:t>
+      </w:r>
+    </w:p>
+    <w:p>
+      <w:pPr>
+        <w:pStyle w:val="ListParagraph"/>
+        <w:numPr>
+          <w:ilvl w:val="1"/>
+          <w:numId w:val="2"/>
+        </w:numPr>
+        <w:rPr>
+          <w:sz w:val="24"/>
+          <w:szCs w:val="24"/>
+          <w:highlight w:val="yellow"/>
+        </w:rPr>
+      </w:pPr>
+      <w:r>
+        <w:rPr>
+          <w:sz w:val="24"/>
+          <w:szCs w:val="24"/>
+          <w:highlight w:val="yellow"/>
+        </w:rPr>
+        <w:t>E.g. Society must NOT tax the rich in order to finance medical care for the poor</w:t>
+      </w:r>
+    </w:p>
+    <w:p>
+      <w:pPr>
+        <w:pStyle w:val="ListParagraph"/>
+        <w:numPr>
+          <w:ilvl w:val="1"/>
+          <w:numId w:val="2"/>
+        </w:numPr>
+        <w:rPr>
+          <w:sz w:val="24"/>
+          <w:szCs w:val="24"/>
+          <w:highlight w:val="yellow"/>
+        </w:rPr>
+      </w:pPr>
+      <w:r>
+        <w:rPr>
+          <w:sz w:val="24"/>
+          <w:szCs w:val="24"/>
+          <w:highlight w:val="yellow"/>
+        </w:rPr>
+        <w:t>Is this the actual perspective that people take? Is there STRONG social consensus with regards to belief in the ‘rights of property’?</w:t>
+      </w:r>
+    </w:p>
+    <w:p>
+      <w:pPr>
+        <w:pStyle w:val="ListParagraph"/>
+        <w:numPr>
+          <w:ilvl w:val="0"/>
+          <w:numId w:val="2"/>
+        </w:numPr>
+        <w:rPr>
+          <w:sz w:val="24"/>
+          <w:szCs w:val="24"/>
+        </w:rPr>
+      </w:pPr>
+      <w:r>
+        <w:rPr>
+          <w:sz w:val="24"/>
+          <w:szCs w:val="24"/>
+        </w:rPr>
+        <w:t>Most of these previous viewpoints are seen from a ‘deontological perspective’, from a utilitarian framing, we REJECT the idea of ‘human rights’, or see it as an ‘instrument’ used in the service of more developed values and moral theories.</w:t>
+      </w:r>
+    </w:p>
+    <w:p>
+      <w:pPr>
+        <w:pStyle w:val="ListParagraph"/>
+        <w:numPr>
+          <w:ilvl w:val="0"/>
+          <w:numId w:val="2"/>
+        </w:numPr>
+        <w:rPr>
+          <w:sz w:val="24"/>
+          <w:szCs w:val="24"/>
+        </w:rPr>
+      </w:pPr>
+      <w:r>
+        <w:rPr>
+          <w:sz w:val="24"/>
+          <w:szCs w:val="24"/>
+        </w:rPr>
+        <w:t>Is it possible that some opposition of UHC comes from people’s dislike of it’s increased encompassment of ‘abortion’, ‘infertility’, ‘eugenics’ and euthanasia?</w:t>
+      </w:r>
+    </w:p>
+    <w:p>
+      <w:pPr>
+        <w:pStyle w:val="ListParagraph"/>
+        <w:numPr>
+          <w:ilvl w:val="0"/>
+          <w:numId w:val="2"/>
+        </w:numPr>
+        <w:rPr>
+          <w:sz w:val="24"/>
+          <w:szCs w:val="24"/>
+          <w:highlight w:val="yellow"/>
+        </w:rPr>
+      </w:pPr>
+      <w:r>
+        <w:rPr>
+          <w:sz w:val="24"/>
+          <w:szCs w:val="24"/>
+          <w:highlight w:val="yellow"/>
+        </w:rPr>
+        <w:t>“The language of rights is NOT much help when rights themselves are at the heart of a moral conflict (supposedly equivalent rights butting up against each other)</w:t>
+      </w:r>
+      <w:r>
+        <w:rPr>
+          <w:sz w:val="24"/>
+          <w:szCs w:val="24"/>
+          <w:highlight w:val="yellow"/>
+        </w:rPr>
+        <w:t>!</w:t>
+      </w:r>
+      <w:r>
+        <w:rPr>
+          <w:sz w:val="24"/>
+          <w:szCs w:val="24"/>
+          <w:highlight w:val="yellow"/>
+        </w:rPr>
+        <w:t>”</w:t>
+      </w:r>
     </w:p>
     <w:p>
       <w:pPr>

</xml_diff>

<commit_message>
Reading some social consensus work, also, gonna prep a prospectus RE: numeracy and communication for boss later this week!
</commit_message>
<xml_diff>
--- a/Dissertation Reading/Moral Decision Theory/Moral Decision Notes.docx
+++ b/Dissertation Reading/Moral Decision Theory/Moral Decision Notes.docx
@@ -1956,7 +1956,23 @@
           <w:szCs w:val="24"/>
           <w:highlight w:val="yellow"/>
         </w:rPr>
-        <w:t>Procedural fairness is applicable in many settings (drug testing, slection testing, discipline, budget decisions, recruiting, etc.)</w:t>
+        <w:t>Procedural fairness is applicable in many settings (drug testing, s</w:t>
+      </w:r>
+      <w:r>
+        <w:rPr>
+          <w:sz w:val="24"/>
+          <w:szCs w:val="24"/>
+          <w:highlight w:val="yellow"/>
+        </w:rPr>
+        <w:t>el</w:t>
+      </w:r>
+      <w:r>
+        <w:rPr>
+          <w:sz w:val="24"/>
+          <w:szCs w:val="24"/>
+          <w:highlight w:val="yellow"/>
+        </w:rPr>
+        <w:t>ection testing, discipline, budget decisions, recruiting, etc.)</w:t>
       </w:r>
     </w:p>
     <w:p>
@@ -8576,6 +8592,1339 @@
           <w:szCs w:val="24"/>
         </w:rPr>
       </w:pPr>
+    </w:p>
+    <w:p>
+      <w:pPr>
+        <w:rPr>
+          <w:sz w:val="28"/>
+          <w:szCs w:val="28"/>
+        </w:rPr>
+      </w:pPr>
+      <w:r>
+        <w:rPr>
+          <w:sz w:val="28"/>
+          <w:szCs w:val="28"/>
+        </w:rPr>
+        <w:t xml:space="preserve">Kobayashi 2018: </w:t>
+      </w:r>
+      <w:r>
+        <w:rPr>
+          <w:sz w:val="28"/>
+          <w:szCs w:val="28"/>
+        </w:rPr>
+        <w:t>The Impact of Perceived</w:t>
+      </w:r>
+      <w:r>
+        <w:rPr>
+          <w:sz w:val="28"/>
+          <w:szCs w:val="28"/>
+        </w:rPr>
+        <w:t xml:space="preserve"> </w:t>
+      </w:r>
+      <w:r>
+        <w:rPr>
+          <w:sz w:val="28"/>
+          <w:szCs w:val="28"/>
+        </w:rPr>
+        <w:t>Scientific and Social</w:t>
+      </w:r>
+      <w:r>
+        <w:rPr>
+          <w:sz w:val="28"/>
+          <w:szCs w:val="28"/>
+        </w:rPr>
+        <w:t xml:space="preserve"> </w:t>
+      </w:r>
+      <w:r>
+        <w:rPr>
+          <w:sz w:val="28"/>
+          <w:szCs w:val="28"/>
+        </w:rPr>
+        <w:t>Consensus on Scientific</w:t>
+      </w:r>
+      <w:r>
+        <w:rPr>
+          <w:sz w:val="28"/>
+          <w:szCs w:val="28"/>
+        </w:rPr>
+        <w:t xml:space="preserve"> </w:t>
+      </w:r>
+      <w:r>
+        <w:rPr>
+          <w:sz w:val="28"/>
+          <w:szCs w:val="28"/>
+        </w:rPr>
+        <w:t>Beliefs</w:t>
+      </w:r>
+    </w:p>
+    <w:p>
+      <w:pPr>
+        <w:pStyle w:val="ListParagraph"/>
+        <w:numPr>
+          <w:ilvl w:val="0"/>
+          <w:numId w:val="2"/>
+        </w:numPr>
+        <w:rPr>
+          <w:sz w:val="24"/>
+          <w:szCs w:val="24"/>
+        </w:rPr>
+      </w:pPr>
+      <w:r>
+        <w:rPr>
+          <w:sz w:val="24"/>
+          <w:szCs w:val="24"/>
+        </w:rPr>
+        <w:t>Perceptions of both scientific and social (network and public) consensus and their impact on scientific belief, in Japanese people.</w:t>
+      </w:r>
+    </w:p>
+    <w:p>
+      <w:pPr>
+        <w:pStyle w:val="ListParagraph"/>
+        <w:numPr>
+          <w:ilvl w:val="1"/>
+          <w:numId w:val="2"/>
+        </w:numPr>
+        <w:rPr>
+          <w:sz w:val="24"/>
+          <w:szCs w:val="24"/>
+        </w:rPr>
+      </w:pPr>
+      <w:r>
+        <w:rPr>
+          <w:sz w:val="24"/>
+          <w:szCs w:val="24"/>
+        </w:rPr>
+        <w:t xml:space="preserve">Study 1: </w:t>
+      </w:r>
+      <w:r>
+        <w:rPr>
+          <w:sz w:val="24"/>
+          <w:szCs w:val="24"/>
+        </w:rPr>
+        <w:t>Participants’ estimates of scientific/social consensus predicted their beliefs, independently of each other!</w:t>
+      </w:r>
+    </w:p>
+    <w:p>
+      <w:pPr>
+        <w:pStyle w:val="ListParagraph"/>
+        <w:numPr>
+          <w:ilvl w:val="1"/>
+          <w:numId w:val="2"/>
+        </w:numPr>
+        <w:rPr>
+          <w:sz w:val="24"/>
+          <w:szCs w:val="24"/>
+        </w:rPr>
+      </w:pPr>
+      <w:r>
+        <w:rPr>
+          <w:sz w:val="24"/>
+          <w:szCs w:val="24"/>
+        </w:rPr>
+        <w:t>Study 2: Presentation of scientific/public consensus information functions as an anchor for consensus estimation, influences participants’ scientific beliefs through their perceptions of scientific/public consensus</w:t>
+      </w:r>
+    </w:p>
+    <w:p>
+      <w:pPr>
+        <w:pStyle w:val="ListParagraph"/>
+        <w:numPr>
+          <w:ilvl w:val="2"/>
+          <w:numId w:val="2"/>
+        </w:numPr>
+        <w:rPr>
+          <w:sz w:val="24"/>
+          <w:szCs w:val="24"/>
+        </w:rPr>
+      </w:pPr>
+      <w:r>
+        <w:rPr>
+          <w:sz w:val="24"/>
+          <w:szCs w:val="24"/>
+          <w:highlight w:val="yellow"/>
+        </w:rPr>
+        <w:t>Is UHC considered a moral issue, or a scientific issue?</w:t>
+      </w:r>
+    </w:p>
+    <w:p>
+      <w:pPr>
+        <w:pStyle w:val="ListParagraph"/>
+        <w:numPr>
+          <w:ilvl w:val="1"/>
+          <w:numId w:val="2"/>
+        </w:numPr>
+        <w:rPr>
+          <w:sz w:val="24"/>
+          <w:szCs w:val="24"/>
+        </w:rPr>
+      </w:pPr>
+      <w:r>
+        <w:rPr>
+          <w:sz w:val="24"/>
+          <w:szCs w:val="24"/>
+        </w:rPr>
+        <w:t>The credibility of scientists itself had little/no effect on the relationship between scientific consensus and scientific belief.</w:t>
+      </w:r>
+    </w:p>
+    <w:p>
+      <w:pPr>
+        <w:pStyle w:val="ListParagraph"/>
+        <w:numPr>
+          <w:ilvl w:val="0"/>
+          <w:numId w:val="2"/>
+        </w:numPr>
+        <w:rPr>
+          <w:sz w:val="24"/>
+          <w:szCs w:val="24"/>
+        </w:rPr>
+      </w:pPr>
+      <w:r>
+        <w:rPr>
+          <w:sz w:val="24"/>
+          <w:szCs w:val="24"/>
+        </w:rPr>
+        <w:t>Scientific consensus (extent to which scientists agree on an issue): Predicts and influences beliefs about those issues.</w:t>
+      </w:r>
+      <w:r>
+        <w:rPr>
+          <w:sz w:val="24"/>
+          <w:szCs w:val="24"/>
+        </w:rPr>
+        <w:t xml:space="preserve"> </w:t>
+      </w:r>
+      <w:r>
+        <w:rPr>
+          <w:sz w:val="24"/>
+          <w:szCs w:val="24"/>
+          <w:highlight w:val="yellow"/>
+        </w:rPr>
+        <w:t>(Cook &amp; Lewandowsky, 2016</w:t>
+      </w:r>
+      <w:r>
+        <w:rPr>
+          <w:sz w:val="24"/>
+          <w:szCs w:val="24"/>
+        </w:rPr>
+        <w:t>)</w:t>
+      </w:r>
+    </w:p>
+    <w:p>
+      <w:pPr>
+        <w:pStyle w:val="ListParagraph"/>
+        <w:numPr>
+          <w:ilvl w:val="1"/>
+          <w:numId w:val="2"/>
+        </w:numPr>
+        <w:rPr>
+          <w:sz w:val="24"/>
+          <w:szCs w:val="24"/>
+        </w:rPr>
+      </w:pPr>
+      <w:r>
+        <w:rPr>
+          <w:sz w:val="24"/>
+          <w:szCs w:val="24"/>
+          <w:highlight w:val="yellow"/>
+        </w:rPr>
+        <w:lastRenderedPageBreak/>
+        <w:t>E.g. Those who estimate greater consensus among scientists on existence of a science fact (Anthropogenic climate change) or causality (vaccine-autism link)</w:t>
+      </w:r>
+      <w:r>
+        <w:rPr>
+          <w:sz w:val="24"/>
+          <w:szCs w:val="24"/>
+          <w:highlight w:val="yellow"/>
+        </w:rPr>
+        <w:t xml:space="preserve"> are MORE likely to accept/be certain of those consensus truisms.</w:t>
+      </w:r>
+    </w:p>
+    <w:p>
+      <w:pPr>
+        <w:pStyle w:val="ListParagraph"/>
+        <w:numPr>
+          <w:ilvl w:val="0"/>
+          <w:numId w:val="2"/>
+        </w:numPr>
+        <w:rPr>
+          <w:sz w:val="24"/>
+          <w:szCs w:val="24"/>
+        </w:rPr>
+      </w:pPr>
+      <w:r>
+        <w:rPr>
+          <w:sz w:val="24"/>
+          <w:szCs w:val="24"/>
+        </w:rPr>
+        <w:t>Note, many cases exist where the average scientific belief deviates from the known scientific consensus.</w:t>
+      </w:r>
+    </w:p>
+    <w:p>
+      <w:pPr>
+        <w:pStyle w:val="ListParagraph"/>
+        <w:numPr>
+          <w:ilvl w:val="1"/>
+          <w:numId w:val="2"/>
+        </w:numPr>
+        <w:rPr>
+          <w:sz w:val="24"/>
+          <w:szCs w:val="24"/>
+        </w:rPr>
+      </w:pPr>
+      <w:r>
+        <w:rPr>
+          <w:sz w:val="24"/>
+          <w:szCs w:val="24"/>
+        </w:rPr>
+        <w:t>Thus, the perception of this consensus can provide the key to understanding/reducing these deviations in belief.</w:t>
+      </w:r>
+    </w:p>
+    <w:p>
+      <w:pPr>
+        <w:pStyle w:val="ListParagraph"/>
+        <w:numPr>
+          <w:ilvl w:val="0"/>
+          <w:numId w:val="2"/>
+        </w:numPr>
+        <w:rPr>
+          <w:sz w:val="24"/>
+          <w:szCs w:val="24"/>
+        </w:rPr>
+      </w:pPr>
+      <w:r>
+        <w:rPr>
+          <w:sz w:val="24"/>
+          <w:szCs w:val="24"/>
+        </w:rPr>
+        <w:t>Social consensus perception has had more research:</w:t>
+      </w:r>
+    </w:p>
+    <w:p>
+      <w:pPr>
+        <w:pStyle w:val="ListParagraph"/>
+        <w:numPr>
+          <w:ilvl w:val="1"/>
+          <w:numId w:val="2"/>
+        </w:numPr>
+        <w:rPr>
+          <w:sz w:val="24"/>
+          <w:szCs w:val="24"/>
+        </w:rPr>
+      </w:pPr>
+      <w:r>
+        <w:rPr>
+          <w:sz w:val="24"/>
+          <w:szCs w:val="24"/>
+        </w:rPr>
+        <w:t>Two elements: Consensus amongst social group members, such as family/friends/acquaintances (Social Network Consensus)</w:t>
+      </w:r>
+    </w:p>
+    <w:p>
+      <w:pPr>
+        <w:pStyle w:val="ListParagraph"/>
+        <w:numPr>
+          <w:ilvl w:val="1"/>
+          <w:numId w:val="2"/>
+        </w:numPr>
+        <w:rPr>
+          <w:sz w:val="24"/>
+          <w:szCs w:val="24"/>
+        </w:rPr>
+      </w:pPr>
+      <w:r>
+        <w:rPr>
+          <w:sz w:val="24"/>
+          <w:szCs w:val="24"/>
+        </w:rPr>
+        <w:t>Consensus amongst ‘ordinary’ people in society (Public Consensus)</w:t>
+      </w:r>
+    </w:p>
+    <w:p>
+      <w:pPr>
+        <w:pStyle w:val="ListParagraph"/>
+        <w:numPr>
+          <w:ilvl w:val="2"/>
+          <w:numId w:val="2"/>
+        </w:numPr>
+        <w:rPr>
+          <w:sz w:val="24"/>
+          <w:szCs w:val="24"/>
+        </w:rPr>
+      </w:pPr>
+      <w:r>
+        <w:rPr>
+          <w:sz w:val="24"/>
+          <w:szCs w:val="24"/>
+          <w:highlight w:val="yellow"/>
+        </w:rPr>
+        <w:t>Are these two elements mistaken for each other in normal individual perception and decision-making?</w:t>
+      </w:r>
+    </w:p>
+    <w:p>
+      <w:pPr>
+        <w:pStyle w:val="ListParagraph"/>
+        <w:numPr>
+          <w:ilvl w:val="0"/>
+          <w:numId w:val="2"/>
+        </w:numPr>
+        <w:rPr>
+          <w:sz w:val="24"/>
+          <w:szCs w:val="24"/>
+        </w:rPr>
+      </w:pPr>
+      <w:r>
+        <w:rPr>
+          <w:sz w:val="24"/>
+          <w:szCs w:val="24"/>
+        </w:rPr>
+        <w:t>Directly analyzes the effect of how social and scientific consensus are perceived (separately, together?) as well as how they influence scientific beliefs.</w:t>
+      </w:r>
+    </w:p>
+    <w:p>
+      <w:pPr>
+        <w:pStyle w:val="ListParagraph"/>
+        <w:numPr>
+          <w:ilvl w:val="1"/>
+          <w:numId w:val="2"/>
+        </w:numPr>
+        <w:rPr>
+          <w:sz w:val="24"/>
+          <w:szCs w:val="24"/>
+          <w:highlight w:val="yellow"/>
+        </w:rPr>
+      </w:pPr>
+      <w:r>
+        <w:rPr>
+          <w:sz w:val="24"/>
+          <w:szCs w:val="24"/>
+          <w:highlight w:val="yellow"/>
+        </w:rPr>
+        <w:t>Scientists agreement on a ‘Scientific Issue’ is a ‘heuristic’ cue about the acceptability of a scientific claim. This ‘cue’ exerts informational influences!</w:t>
+      </w:r>
+    </w:p>
+    <w:p>
+      <w:pPr>
+        <w:pStyle w:val="ListParagraph"/>
+        <w:numPr>
+          <w:ilvl w:val="2"/>
+          <w:numId w:val="2"/>
+        </w:numPr>
+        <w:rPr>
+          <w:sz w:val="24"/>
+          <w:szCs w:val="24"/>
+          <w:highlight w:val="yellow"/>
+        </w:rPr>
+      </w:pPr>
+      <w:r>
+        <w:rPr>
+          <w:sz w:val="24"/>
+          <w:szCs w:val="24"/>
+          <w:highlight w:val="yellow"/>
+        </w:rPr>
+        <w:t>E.g. Processes that change/maintain perceptions/attitudes/beliefs by providing information about reality</w:t>
+      </w:r>
+      <w:r>
+        <w:rPr>
+          <w:sz w:val="24"/>
+          <w:szCs w:val="24"/>
+        </w:rPr>
+        <w:t>.</w:t>
+      </w:r>
+    </w:p>
+    <w:p>
+      <w:pPr>
+        <w:pStyle w:val="ListParagraph"/>
+        <w:numPr>
+          <w:ilvl w:val="2"/>
+          <w:numId w:val="2"/>
+        </w:numPr>
+        <w:rPr>
+          <w:sz w:val="24"/>
+          <w:szCs w:val="24"/>
+        </w:rPr>
+      </w:pPr>
+      <w:r>
+        <w:rPr>
+          <w:sz w:val="24"/>
+          <w:szCs w:val="24"/>
+        </w:rPr>
+        <w:t>Not the same as ‘normative influence’, processes enforcing individuals’ compliance with others’ positive expectations.</w:t>
+      </w:r>
+    </w:p>
+    <w:p>
+      <w:pPr>
+        <w:pStyle w:val="ListParagraph"/>
+        <w:numPr>
+          <w:ilvl w:val="0"/>
+          <w:numId w:val="2"/>
+        </w:numPr>
+        <w:rPr>
+          <w:sz w:val="24"/>
+          <w:szCs w:val="24"/>
+        </w:rPr>
+      </w:pPr>
+      <w:r>
+        <w:rPr>
+          <w:sz w:val="24"/>
+          <w:szCs w:val="24"/>
+        </w:rPr>
+        <w:t>Perception of Scientific consensus can often be distorted to favor biased cultural worldview</w:t>
+      </w:r>
+      <w:r>
+        <w:rPr>
+          <w:sz w:val="24"/>
+          <w:szCs w:val="24"/>
+        </w:rPr>
+        <w:t xml:space="preserve">/party identification </w:t>
+      </w:r>
+      <w:r>
+        <w:rPr>
+          <w:sz w:val="24"/>
+          <w:szCs w:val="24"/>
+          <w:highlight w:val="yellow"/>
+        </w:rPr>
+        <w:t>(</w:t>
+      </w:r>
+      <w:r>
+        <w:rPr>
+          <w:sz w:val="24"/>
+          <w:szCs w:val="24"/>
+          <w:highlight w:val="yellow"/>
+        </w:rPr>
+        <w:t>Cook &amp; Lewandowsky, 2016; Kahan, Jenkins-Smith, &amp; Braman, 2011</w:t>
+      </w:r>
+      <w:r>
+        <w:rPr>
+          <w:sz w:val="24"/>
+          <w:szCs w:val="24"/>
+          <w:highlight w:val="yellow"/>
+        </w:rPr>
+        <w:t xml:space="preserve">; </w:t>
+      </w:r>
+      <w:r>
+        <w:rPr>
+          <w:sz w:val="24"/>
+          <w:szCs w:val="24"/>
+          <w:highlight w:val="yellow"/>
+        </w:rPr>
+        <w:t>McCright et al., 2013</w:t>
+      </w:r>
+      <w:r>
+        <w:rPr>
+          <w:sz w:val="24"/>
+          <w:szCs w:val="24"/>
+          <w:highlight w:val="yellow"/>
+        </w:rPr>
+        <w:t>)</w:t>
+      </w:r>
+    </w:p>
+    <w:p>
+      <w:pPr>
+        <w:pStyle w:val="ListParagraph"/>
+        <w:numPr>
+          <w:ilvl w:val="1"/>
+          <w:numId w:val="2"/>
+        </w:numPr>
+        <w:rPr>
+          <w:sz w:val="24"/>
+          <w:szCs w:val="24"/>
+        </w:rPr>
+      </w:pPr>
+      <w:r>
+        <w:rPr>
+          <w:sz w:val="24"/>
+          <w:szCs w:val="24"/>
+        </w:rPr>
+        <w:t>‘Gateway Belief’ model (van der Linden, Leiserowitz. 2015)</w:t>
+      </w:r>
+      <w:r>
+        <w:rPr>
+          <w:sz w:val="24"/>
+          <w:szCs w:val="24"/>
+        </w:rPr>
+        <w:t>: Normal people perceive/form beliefs about a level of scientific consensus on the basis of externally provided scientific information (e.g. information about the actual scientific consensus!)</w:t>
+      </w:r>
+      <w:r>
+        <w:rPr>
+          <w:sz w:val="24"/>
+          <w:szCs w:val="24"/>
+        </w:rPr>
+        <w:t xml:space="preserve"> and change beliefs in accordance with the perceived level of consensus.</w:t>
+      </w:r>
+      <w:r>
+        <w:rPr>
+          <w:sz w:val="24"/>
+          <w:szCs w:val="24"/>
+        </w:rPr>
+        <w:t xml:space="preserve"> </w:t>
+      </w:r>
+      <w:r>
+        <w:rPr>
+          <w:sz w:val="24"/>
+          <w:szCs w:val="24"/>
+          <w:highlight w:val="yellow"/>
+        </w:rPr>
+        <w:t>(e.g. less belief in early stages of COVID-19 with less consensus)</w:t>
+      </w:r>
+    </w:p>
+    <w:p>
+      <w:pPr>
+        <w:pStyle w:val="ListParagraph"/>
+        <w:numPr>
+          <w:ilvl w:val="1"/>
+          <w:numId w:val="2"/>
+        </w:numPr>
+        <w:rPr>
+          <w:sz w:val="24"/>
+          <w:szCs w:val="24"/>
+        </w:rPr>
+      </w:pPr>
+      <w:r>
+        <w:rPr>
+          <w:sz w:val="24"/>
+          <w:szCs w:val="24"/>
+        </w:rPr>
+        <w:t>Perceived scientific consensus mediates the relationship between presentation of scientific consensus information and scientific belief change.</w:t>
+      </w:r>
+      <w:r>
+        <w:rPr>
+          <w:sz w:val="24"/>
+          <w:szCs w:val="24"/>
+        </w:rPr>
+        <w:t xml:space="preserve"> Assumed that perceived consensus is the antecedent to change in belief.</w:t>
+      </w:r>
+    </w:p>
+    <w:p>
+      <w:pPr>
+        <w:pStyle w:val="ListParagraph"/>
+        <w:numPr>
+          <w:ilvl w:val="0"/>
+          <w:numId w:val="2"/>
+        </w:numPr>
+        <w:rPr>
+          <w:sz w:val="24"/>
+          <w:szCs w:val="24"/>
+        </w:rPr>
+      </w:pPr>
+      <w:r>
+        <w:rPr>
+          <w:sz w:val="24"/>
+          <w:szCs w:val="24"/>
+        </w:rPr>
+        <w:t>Perceived social consensus can influence scientific belief: Normal people regard group/social network as reliable sources of information, especially when given conflicting/ambiguous information from other sources.</w:t>
+      </w:r>
+    </w:p>
+    <w:p>
+      <w:pPr>
+        <w:pStyle w:val="ListParagraph"/>
+        <w:numPr>
+          <w:ilvl w:val="1"/>
+          <w:numId w:val="2"/>
+        </w:numPr>
+        <w:rPr>
+          <w:sz w:val="24"/>
+          <w:szCs w:val="24"/>
+        </w:rPr>
+      </w:pPr>
+      <w:r>
+        <w:rPr>
+          <w:sz w:val="24"/>
+          <w:szCs w:val="24"/>
+        </w:rPr>
+        <w:t>Social consensus can work as a heuristic to judge whether or not a scientific claim is acceptable.</w:t>
+      </w:r>
+    </w:p>
+    <w:p>
+      <w:pPr>
+        <w:pStyle w:val="ListParagraph"/>
+        <w:numPr>
+          <w:ilvl w:val="1"/>
+          <w:numId w:val="2"/>
+        </w:numPr>
+        <w:rPr>
+          <w:sz w:val="24"/>
+          <w:szCs w:val="24"/>
+        </w:rPr>
+      </w:pPr>
+      <w:r>
+        <w:rPr>
+          <w:sz w:val="24"/>
+          <w:szCs w:val="24"/>
+        </w:rPr>
+        <w:t>“</w:t>
+      </w:r>
+      <w:r>
+        <w:rPr>
+          <w:sz w:val="24"/>
+          <w:szCs w:val="24"/>
+        </w:rPr>
+        <w:t>Stangor, Sechrist, and Jost (2001) found that</w:t>
+      </w:r>
+      <w:r>
+        <w:rPr>
+          <w:sz w:val="24"/>
+          <w:szCs w:val="24"/>
+        </w:rPr>
+        <w:t xml:space="preserve"> </w:t>
+      </w:r>
+      <w:r>
+        <w:rPr>
+          <w:sz w:val="24"/>
+          <w:szCs w:val="24"/>
+        </w:rPr>
+        <w:t>providing individuals with information about a consensus among their group</w:t>
+      </w:r>
+      <w:r>
+        <w:rPr>
+          <w:sz w:val="24"/>
+          <w:szCs w:val="24"/>
+        </w:rPr>
+        <w:t xml:space="preserve"> </w:t>
+      </w:r>
+      <w:r>
+        <w:rPr>
+          <w:sz w:val="24"/>
+          <w:szCs w:val="24"/>
+        </w:rPr>
+        <w:t>members on a psychological issue (i.e., stereotypic traits of African American)</w:t>
+      </w:r>
+      <w:r>
+        <w:rPr>
+          <w:sz w:val="24"/>
+          <w:szCs w:val="24"/>
+        </w:rPr>
+        <w:t xml:space="preserve"> </w:t>
+      </w:r>
+      <w:r>
+        <w:rPr>
+          <w:sz w:val="24"/>
+          <w:szCs w:val="24"/>
+        </w:rPr>
+        <w:t xml:space="preserve">changed their estimates of a </w:t>
+      </w:r>
+      <w:r>
+        <w:rPr>
+          <w:sz w:val="24"/>
+          <w:szCs w:val="24"/>
+        </w:rPr>
+        <w:lastRenderedPageBreak/>
+        <w:t>level of group consensus and beliefs about the</w:t>
+      </w:r>
+      <w:r>
+        <w:rPr>
+          <w:sz w:val="24"/>
+          <w:szCs w:val="24"/>
+        </w:rPr>
+        <w:t xml:space="preserve"> </w:t>
+      </w:r>
+      <w:r>
+        <w:rPr>
+          <w:sz w:val="24"/>
+          <w:szCs w:val="24"/>
+        </w:rPr>
+        <w:t>issue in accordance with the given consensus information.</w:t>
+      </w:r>
+      <w:r>
+        <w:rPr>
+          <w:sz w:val="24"/>
+          <w:szCs w:val="24"/>
+        </w:rPr>
+        <w:t>”</w:t>
+      </w:r>
+    </w:p>
+    <w:p>
+      <w:pPr>
+        <w:pStyle w:val="ListParagraph"/>
+        <w:numPr>
+          <w:ilvl w:val="0"/>
+          <w:numId w:val="2"/>
+        </w:numPr>
+        <w:rPr>
+          <w:sz w:val="24"/>
+          <w:szCs w:val="24"/>
+        </w:rPr>
+      </w:pPr>
+      <w:r>
+        <w:rPr>
+          <w:sz w:val="24"/>
+          <w:szCs w:val="24"/>
+        </w:rPr>
+        <w:t>Scientific and Social consensus are rarely examined in joint aspect, however, van der Linden (2016) looked at perceived scientific consensus on the discrimination of global warming believers/deniers with that of perceived consensus among social network members and the ‘general public’.</w:t>
+      </w:r>
+    </w:p>
+    <w:p>
+      <w:pPr>
+        <w:pStyle w:val="ListParagraph"/>
+        <w:numPr>
+          <w:ilvl w:val="1"/>
+          <w:numId w:val="2"/>
+        </w:numPr>
+        <w:rPr>
+          <w:sz w:val="24"/>
+          <w:szCs w:val="24"/>
+        </w:rPr>
+      </w:pPr>
+      <w:r>
+        <w:rPr>
+          <w:sz w:val="24"/>
+          <w:szCs w:val="24"/>
+        </w:rPr>
+        <w:t>Scientific consensus was more predictive than social consensus amongst ‘general public’, but not greater than social consensus amongst ‘social network’.</w:t>
+      </w:r>
+    </w:p>
+    <w:p>
+      <w:pPr>
+        <w:rPr>
+          <w:sz w:val="24"/>
+          <w:szCs w:val="24"/>
+        </w:rPr>
+      </w:pPr>
+    </w:p>
+    <w:p>
+      <w:pPr>
+        <w:rPr>
+          <w:sz w:val="28"/>
+          <w:szCs w:val="28"/>
+        </w:rPr>
+      </w:pPr>
+      <w:r>
+        <w:rPr>
+          <w:sz w:val="28"/>
+          <w:szCs w:val="28"/>
+        </w:rPr>
+        <w:t>Study 1:</w:t>
+      </w:r>
+    </w:p>
+    <w:p>
+      <w:pPr>
+        <w:pStyle w:val="ListParagraph"/>
+        <w:numPr>
+          <w:ilvl w:val="0"/>
+          <w:numId w:val="2"/>
+        </w:numPr>
+        <w:rPr>
+          <w:sz w:val="24"/>
+          <w:szCs w:val="24"/>
+        </w:rPr>
+      </w:pPr>
+      <w:r>
+        <w:rPr>
+          <w:sz w:val="24"/>
+          <w:szCs w:val="24"/>
+        </w:rPr>
+        <w:t>Hypothesis 1: Perceived scientific and social consensus predict scientific</w:t>
+      </w:r>
+      <w:r>
+        <w:rPr>
+          <w:sz w:val="24"/>
+          <w:szCs w:val="24"/>
+        </w:rPr>
+        <w:t xml:space="preserve"> </w:t>
+      </w:r>
+      <w:r>
+        <w:rPr>
+          <w:sz w:val="24"/>
+          <w:szCs w:val="24"/>
+        </w:rPr>
+        <w:t>beliefs independently of each other.</w:t>
+      </w:r>
+    </w:p>
+    <w:p>
+      <w:pPr>
+        <w:pStyle w:val="ListParagraph"/>
+        <w:numPr>
+          <w:ilvl w:val="1"/>
+          <w:numId w:val="2"/>
+        </w:numPr>
+        <w:rPr>
+          <w:sz w:val="24"/>
+          <w:szCs w:val="24"/>
+        </w:rPr>
+      </w:pPr>
+      <w:r>
+        <w:rPr>
+          <w:sz w:val="24"/>
+          <w:szCs w:val="24"/>
+        </w:rPr>
+        <w:t>Hypothesis 2: Perceived scientific and social consensus mediate the</w:t>
+      </w:r>
+      <w:r>
+        <w:rPr>
+          <w:sz w:val="24"/>
+          <w:szCs w:val="24"/>
+        </w:rPr>
+        <w:t xml:space="preserve"> </w:t>
+      </w:r>
+      <w:r>
+        <w:rPr>
+          <w:sz w:val="24"/>
+          <w:szCs w:val="24"/>
+        </w:rPr>
+        <w:t>effects of anchoring consensus information on scientific beliefs independently</w:t>
+      </w:r>
+      <w:r>
+        <w:rPr>
+          <w:sz w:val="24"/>
+          <w:szCs w:val="24"/>
+        </w:rPr>
+        <w:t xml:space="preserve"> </w:t>
+      </w:r>
+      <w:r>
+        <w:rPr>
+          <w:sz w:val="24"/>
+          <w:szCs w:val="24"/>
+        </w:rPr>
+        <w:t>of each other.</w:t>
+      </w:r>
+    </w:p>
+    <w:p>
+      <w:pPr>
+        <w:pStyle w:val="ListParagraph"/>
+        <w:numPr>
+          <w:ilvl w:val="1"/>
+          <w:numId w:val="2"/>
+        </w:numPr>
+        <w:rPr>
+          <w:sz w:val="24"/>
+          <w:szCs w:val="24"/>
+        </w:rPr>
+      </w:pPr>
+      <w:r>
+        <w:rPr>
+          <w:sz w:val="24"/>
+          <w:szCs w:val="24"/>
+        </w:rPr>
+        <w:t>Hypothesis 3: Perceived credibility of scientists moderates the relation</w:t>
+      </w:r>
+      <w:r>
+        <w:rPr>
+          <w:sz w:val="24"/>
+          <w:szCs w:val="24"/>
+        </w:rPr>
+        <w:t xml:space="preserve"> </w:t>
+      </w:r>
+      <w:r>
+        <w:rPr>
+          <w:sz w:val="24"/>
+          <w:szCs w:val="24"/>
+        </w:rPr>
+        <w:t>between perceived scientific consensus and scientific beliefs.</w:t>
+      </w:r>
+    </w:p>
+    <w:p>
+      <w:pPr>
+        <w:pStyle w:val="ListParagraph"/>
+        <w:numPr>
+          <w:ilvl w:val="0"/>
+          <w:numId w:val="2"/>
+        </w:numPr>
+        <w:rPr>
+          <w:sz w:val="24"/>
+          <w:szCs w:val="24"/>
+        </w:rPr>
+      </w:pPr>
+      <w:r>
+        <w:rPr>
+          <w:sz w:val="24"/>
+          <w:szCs w:val="24"/>
+        </w:rPr>
+        <w:t>Social consensus was assessed separately as network/public consensus.</w:t>
+      </w:r>
+    </w:p>
+    <w:p>
+      <w:pPr>
+        <w:pStyle w:val="ListParagraph"/>
+        <w:numPr>
+          <w:ilvl w:val="1"/>
+          <w:numId w:val="2"/>
+        </w:numPr>
+        <w:rPr>
+          <w:sz w:val="24"/>
+          <w:szCs w:val="24"/>
+        </w:rPr>
+      </w:pPr>
+      <w:r>
+        <w:rPr>
+          <w:sz w:val="24"/>
+          <w:szCs w:val="24"/>
+        </w:rPr>
+        <w:t xml:space="preserve">Participants estimated % of scientists, social network, and general public who </w:t>
+      </w:r>
+      <w:r>
+        <w:rPr>
+          <w:sz w:val="24"/>
+          <w:szCs w:val="24"/>
+        </w:rPr>
+        <w:t>would agree with a given</w:t>
+      </w:r>
+      <w:r>
+        <w:rPr>
+          <w:sz w:val="24"/>
+          <w:szCs w:val="24"/>
+        </w:rPr>
+        <w:t xml:space="preserve"> view on a specific </w:t>
+      </w:r>
+      <w:r>
+        <w:rPr>
+          <w:sz w:val="24"/>
+          <w:szCs w:val="24"/>
+        </w:rPr>
+        <w:t>issue.</w:t>
+      </w:r>
+    </w:p>
+    <w:p>
+      <w:pPr>
+        <w:pStyle w:val="ListParagraph"/>
+        <w:numPr>
+          <w:ilvl w:val="2"/>
+          <w:numId w:val="2"/>
+        </w:numPr>
+        <w:rPr>
+          <w:sz w:val="24"/>
+          <w:szCs w:val="24"/>
+        </w:rPr>
+      </w:pPr>
+      <w:r>
+        <w:rPr>
+          <w:sz w:val="24"/>
+          <w:szCs w:val="24"/>
+        </w:rPr>
+        <w:t>Also reported scientific beliefs about issue and perception of scientists credibility.</w:t>
+      </w:r>
+    </w:p>
+    <w:p>
+      <w:pPr>
+        <w:pStyle w:val="ListParagraph"/>
+        <w:numPr>
+          <w:ilvl w:val="1"/>
+          <w:numId w:val="2"/>
+        </w:numPr>
+        <w:rPr>
+          <w:sz w:val="24"/>
+          <w:szCs w:val="24"/>
+        </w:rPr>
+      </w:pPr>
+      <w:r>
+        <w:rPr>
+          <w:sz w:val="24"/>
+          <w:szCs w:val="24"/>
+        </w:rPr>
+        <w:t>Participants themselves gave a 7-point likert from strong agree/disagree on those 4 scientific topics.</w:t>
+      </w:r>
+    </w:p>
+    <w:p>
+      <w:pPr>
+        <w:pStyle w:val="ListParagraph"/>
+        <w:numPr>
+          <w:ilvl w:val="0"/>
+          <w:numId w:val="2"/>
+        </w:numPr>
+        <w:rPr>
+          <w:sz w:val="24"/>
+          <w:szCs w:val="24"/>
+        </w:rPr>
+      </w:pPr>
+      <w:r>
+        <w:rPr>
+          <w:sz w:val="24"/>
+          <w:szCs w:val="24"/>
+          <w:highlight w:val="yellow"/>
+        </w:rPr>
+        <w:t xml:space="preserve">Scientific Consensus and Social Consensus are perceived separately! Although, </w:t>
+      </w:r>
+      <w:r>
+        <w:rPr>
+          <w:sz w:val="24"/>
+          <w:szCs w:val="24"/>
+          <w:highlight w:val="yellow"/>
+        </w:rPr>
+        <w:t xml:space="preserve">perceived scientific consensus was </w:t>
+      </w:r>
+      <w:r>
+        <w:rPr>
+          <w:sz w:val="24"/>
+          <w:szCs w:val="24"/>
+          <w:highlight w:val="yellow"/>
+        </w:rPr>
+        <w:t>positively and moderately correlated with social network consensus</w:t>
+      </w:r>
+      <w:r>
+        <w:rPr>
+          <w:sz w:val="24"/>
+          <w:szCs w:val="24"/>
+          <w:highlight w:val="yellow"/>
+        </w:rPr>
+        <w:t>.</w:t>
+      </w:r>
+    </w:p>
+    <w:p>
+      <w:pPr>
+        <w:pStyle w:val="ListParagraph"/>
+        <w:numPr>
+          <w:ilvl w:val="1"/>
+          <w:numId w:val="2"/>
+        </w:numPr>
+        <w:rPr>
+          <w:sz w:val="24"/>
+          <w:szCs w:val="24"/>
+        </w:rPr>
+      </w:pPr>
+      <w:r>
+        <w:rPr>
+          <w:sz w:val="24"/>
+          <w:szCs w:val="24"/>
+        </w:rPr>
+        <w:t>Social network/public consensus estimates were roughly similar.</w:t>
+      </w:r>
+    </w:p>
+    <w:p>
+      <w:pPr>
+        <w:pStyle w:val="ListParagraph"/>
+        <w:numPr>
+          <w:ilvl w:val="0"/>
+          <w:numId w:val="2"/>
+        </w:numPr>
+        <w:rPr>
+          <w:sz w:val="24"/>
+          <w:szCs w:val="24"/>
+          <w:highlight w:val="yellow"/>
+        </w:rPr>
+      </w:pPr>
+      <w:r>
+        <w:rPr>
+          <w:sz w:val="24"/>
+          <w:szCs w:val="24"/>
+          <w:highlight w:val="yellow"/>
+        </w:rPr>
+        <w:t>Estimates of social network/public consensus were highly correlated, thus, a composite index of perceived social consensus was created by averaging the two estimates.</w:t>
+      </w:r>
+    </w:p>
+    <w:p>
+      <w:pPr>
+        <w:pStyle w:val="ListParagraph"/>
+        <w:numPr>
+          <w:ilvl w:val="1"/>
+          <w:numId w:val="2"/>
+        </w:numPr>
+        <w:rPr>
+          <w:sz w:val="24"/>
+          <w:szCs w:val="24"/>
+          <w:highlight w:val="yellow"/>
+        </w:rPr>
+      </w:pPr>
+      <w:r>
+        <w:rPr>
+          <w:sz w:val="24"/>
+          <w:szCs w:val="24"/>
+          <w:highlight w:val="yellow"/>
+        </w:rPr>
+        <w:t>Scientific credibility was a partial moderator for belief in climate change and BT personality.</w:t>
+      </w:r>
+    </w:p>
+    <w:p>
+      <w:pPr>
+        <w:rPr>
+          <w:sz w:val="28"/>
+          <w:szCs w:val="28"/>
+        </w:rPr>
+      </w:pPr>
+      <w:r>
+        <w:rPr>
+          <w:sz w:val="28"/>
+          <w:szCs w:val="28"/>
+        </w:rPr>
+        <w:t>Study 2:</w:t>
+      </w:r>
+    </w:p>
+    <w:p>
+      <w:pPr>
+        <w:pStyle w:val="ListParagraph"/>
+        <w:numPr>
+          <w:ilvl w:val="0"/>
+          <w:numId w:val="2"/>
+        </w:numPr>
+        <w:rPr>
+          <w:sz w:val="24"/>
+          <w:szCs w:val="24"/>
+        </w:rPr>
+      </w:pPr>
+      <w:r>
+        <w:rPr>
+          <w:sz w:val="24"/>
+          <w:szCs w:val="24"/>
+        </w:rPr>
+        <w:t>Causal effects of scientific and social consensus perception by MANIPULATING levels of perceived scientific and social consensus.</w:t>
+      </w:r>
+    </w:p>
+    <w:p>
+      <w:pPr>
+        <w:pStyle w:val="ListParagraph"/>
+        <w:numPr>
+          <w:ilvl w:val="1"/>
+          <w:numId w:val="2"/>
+        </w:numPr>
+        <w:rPr>
+          <w:sz w:val="24"/>
+          <w:szCs w:val="24"/>
+        </w:rPr>
+      </w:pPr>
+      <w:r>
+        <w:rPr>
+          <w:sz w:val="24"/>
+          <w:szCs w:val="24"/>
+        </w:rPr>
+        <w:t>3 conditions: Scientific consensus feedback, Public consensus feedback, and no feedback conditions.</w:t>
+      </w:r>
+    </w:p>
+    <w:p>
+      <w:pPr>
+        <w:pStyle w:val="ListParagraph"/>
+        <w:numPr>
+          <w:ilvl w:val="2"/>
+          <w:numId w:val="2"/>
+        </w:numPr>
+        <w:rPr>
+          <w:sz w:val="24"/>
+          <w:szCs w:val="24"/>
+        </w:rPr>
+      </w:pPr>
+      <w:r>
+        <w:rPr>
+          <w:sz w:val="24"/>
+          <w:szCs w:val="24"/>
+        </w:rPr>
+        <w:lastRenderedPageBreak/>
+        <w:t xml:space="preserve">Scientific and public feedback conditions estimated recent past levels of scientific/public consensus on scientific issues first, then received feedback (preset) about </w:t>
+      </w:r>
+      <w:r>
+        <w:rPr>
+          <w:sz w:val="24"/>
+          <w:szCs w:val="24"/>
+        </w:rPr>
+        <w:t>those same recent past</w:t>
+      </w:r>
+      <w:r>
+        <w:rPr>
+          <w:sz w:val="24"/>
+          <w:szCs w:val="24"/>
+        </w:rPr>
+        <w:t xml:space="preserve"> consensus levels as an externally generated anchor for the following consensus estimation.</w:t>
+      </w:r>
+    </w:p>
+    <w:p>
+      <w:pPr>
+        <w:pStyle w:val="ListParagraph"/>
+        <w:numPr>
+          <w:ilvl w:val="2"/>
+          <w:numId w:val="2"/>
+        </w:numPr>
+        <w:rPr>
+          <w:sz w:val="24"/>
+          <w:szCs w:val="24"/>
+        </w:rPr>
+      </w:pPr>
+      <w:r>
+        <w:rPr>
+          <w:sz w:val="24"/>
+          <w:szCs w:val="24"/>
+        </w:rPr>
+        <w:t xml:space="preserve">Then, </w:t>
+      </w:r>
+      <w:r>
+        <w:rPr>
+          <w:sz w:val="24"/>
+          <w:szCs w:val="24"/>
+        </w:rPr>
+        <w:t>they were asked to estimate CURRENT levels of scientific/public consensus, by splitting the times into two groups, participants would not regard the second consensus estimation as a test of their memory/comprehension of feedback information.</w:t>
+      </w:r>
+    </w:p>
+    <w:p>
+      <w:pPr>
+        <w:pStyle w:val="ListParagraph"/>
+        <w:numPr>
+          <w:ilvl w:val="3"/>
+          <w:numId w:val="2"/>
+        </w:numPr>
+        <w:rPr>
+          <w:sz w:val="24"/>
+          <w:szCs w:val="24"/>
+        </w:rPr>
+      </w:pPr>
+      <w:r>
+        <w:rPr>
+          <w:sz w:val="24"/>
+          <w:szCs w:val="24"/>
+        </w:rPr>
+        <w:t>Estimating consensus before receiving feedback ‘enhances’ the acceptability of the feedback!</w:t>
+      </w:r>
+    </w:p>
+    <w:p>
+      <w:pPr>
+        <w:pStyle w:val="ListParagraph"/>
+        <w:numPr>
+          <w:ilvl w:val="1"/>
+          <w:numId w:val="2"/>
+        </w:numPr>
+        <w:rPr>
+          <w:sz w:val="24"/>
+          <w:szCs w:val="24"/>
+        </w:rPr>
+      </w:pPr>
+      <w:r>
+        <w:rPr>
+          <w:sz w:val="24"/>
+          <w:szCs w:val="24"/>
+        </w:rPr>
+        <w:t>No feedback condition estimated recent past levels of scientific consensus first, then current levels of scientific and public consensus without receiving feedback.</w:t>
+      </w:r>
+    </w:p>
+    <w:p>
+      <w:pPr>
+        <w:pStyle w:val="ListParagraph"/>
+        <w:numPr>
+          <w:ilvl w:val="2"/>
+          <w:numId w:val="2"/>
+        </w:numPr>
+        <w:rPr>
+          <w:sz w:val="24"/>
+          <w:szCs w:val="24"/>
+          <w:highlight w:val="yellow"/>
+        </w:rPr>
+      </w:pPr>
+      <w:r>
+        <w:rPr>
+          <w:sz w:val="24"/>
+          <w:szCs w:val="24"/>
+          <w:highlight w:val="yellow"/>
+        </w:rPr>
+        <w:t>We could run a modified version of this w/ assessing various ethical issues (obscuring UHC as one of many ethical issues considered?)</w:t>
+      </w:r>
+      <w:r>
+        <w:rPr>
+          <w:sz w:val="24"/>
+          <w:szCs w:val="24"/>
+          <w:highlight w:val="yellow"/>
+        </w:rPr>
+        <w:t>, e.g. how was slavery evaluated in the 1800s, 1900s? etc.</w:t>
+      </w:r>
+    </w:p>
+    <w:p>
+      <w:pPr>
+        <w:pStyle w:val="ListParagraph"/>
+        <w:numPr>
+          <w:ilvl w:val="1"/>
+          <w:numId w:val="2"/>
+        </w:numPr>
+        <w:rPr>
+          <w:sz w:val="24"/>
+          <w:szCs w:val="24"/>
+        </w:rPr>
+      </w:pPr>
+      <w:r>
+        <w:rPr>
+          <w:sz w:val="24"/>
+          <w:szCs w:val="24"/>
+        </w:rPr>
+        <w:t>adsfadsf</w:t>
+      </w:r>
     </w:p>
     <w:sectPr>
       <w:pgSz w:w="12240" w:h="15840"/>

</xml_diff>

<commit_message>
irrationally angry due to FEDEX so we're calling it 4 today
</commit_message>
<xml_diff>
--- a/Dissertation Reading/Moral Decision Theory/Moral Decision Notes.docx
+++ b/Dissertation Reading/Moral Decision Theory/Moral Decision Notes.docx
@@ -10971,23 +10971,7 @@
           <w:sz w:val="24"/>
           <w:szCs w:val="24"/>
         </w:rPr>
-        <w:t>Directly analyzes the effect of how social and scientific consensus are perceived (</w:t>
-      </w:r>
-      <w:proofErr w:type="gramStart"/>
-      <w:r>
-        <w:rPr>
-          <w:sz w:val="24"/>
-          <w:szCs w:val="24"/>
-        </w:rPr>
-        <w:t>separately</w:t>
-      </w:r>
-      <w:proofErr w:type="gramEnd"/>
-      <w:r>
-        <w:rPr>
-          <w:sz w:val="24"/>
-          <w:szCs w:val="24"/>
-        </w:rPr>
-        <w:t>, together?) as well as how they influence scientific beliefs.</w:t>
+        <w:t>Directly analyzes the effect of how social and scientific consensus are perceived (separately, together?) as well as how they influence scientific beliefs.</w:t>
       </w:r>
     </w:p>
     <w:p>
@@ -12424,63 +12408,7 @@
           <w:sz w:val="24"/>
           <w:szCs w:val="24"/>
         </w:rPr>
-        <w:t>“</w:t>
-      </w:r>
-      <w:r>
-        <w:rPr>
-          <w:sz w:val="24"/>
-          <w:szCs w:val="24"/>
-        </w:rPr>
-        <w:t>The present</w:t>
-      </w:r>
-      <w:r>
-        <w:rPr>
-          <w:sz w:val="24"/>
-          <w:szCs w:val="24"/>
-        </w:rPr>
-        <w:t xml:space="preserve"> </w:t>
-      </w:r>
-      <w:r>
-        <w:rPr>
-          <w:sz w:val="24"/>
-          <w:szCs w:val="24"/>
-        </w:rPr>
-        <w:t>findings suggest that social consensus is perceived differently from scientific</w:t>
-      </w:r>
-      <w:r>
-        <w:rPr>
-          <w:sz w:val="24"/>
-          <w:szCs w:val="24"/>
-        </w:rPr>
-        <w:t xml:space="preserve"> </w:t>
-      </w:r>
-      <w:r>
-        <w:rPr>
-          <w:sz w:val="24"/>
-          <w:szCs w:val="24"/>
-        </w:rPr>
-        <w:t>consensus and that perceived social consensus influences scientific beliefs</w:t>
-      </w:r>
-      <w:r>
-        <w:rPr>
-          <w:sz w:val="24"/>
-          <w:szCs w:val="24"/>
-        </w:rPr>
-        <w:t xml:space="preserve"> </w:t>
-      </w:r>
-      <w:r>
-        <w:rPr>
-          <w:sz w:val="24"/>
-          <w:szCs w:val="24"/>
-        </w:rPr>
-        <w:t>independently of perceived scientific consensus.</w:t>
-      </w:r>
-      <w:r>
-        <w:rPr>
-          <w:sz w:val="24"/>
-          <w:szCs w:val="24"/>
-        </w:rPr>
-        <w:t>”</w:t>
+        <w:t>“The present findings suggest that social consensus is perceived differently from scientific consensus and that perceived social consensus influences scientific beliefs independently of perceived scientific consensus.”</w:t>
       </w:r>
     </w:p>
     <w:p>
@@ -12877,21 +12805,7 @@
           <w:sz w:val="24"/>
           <w:szCs w:val="24"/>
         </w:rPr>
-        <w:t>Specifically, we suggest that when victims believe that the</w:t>
-      </w:r>
-      <w:r>
-        <w:rPr>
-          <w:sz w:val="24"/>
-          <w:szCs w:val="24"/>
-        </w:rPr>
-        <w:t xml:space="preserve"> </w:t>
-      </w:r>
-      <w:r>
-        <w:rPr>
-          <w:sz w:val="24"/>
-          <w:szCs w:val="24"/>
-        </w:rPr>
-        <w:t xml:space="preserve">ingroup holds a relatively </w:t>
+        <w:t xml:space="preserve">Specifically, we suggest that when victims believe that the ingroup holds a relatively </w:t>
       </w:r>
       <w:proofErr w:type="spellStart"/>
       <w:r>
@@ -13512,6 +13426,757 @@
           <w:szCs w:val="24"/>
         </w:rPr>
         <w:t>Does perception of social consensus affect the extent to which people believe in climate change?</w:t>
+      </w:r>
+    </w:p>
+    <w:p>
+      <w:pPr>
+        <w:pStyle w:val="ListParagraph"/>
+        <w:numPr>
+          <w:ilvl w:val="1"/>
+          <w:numId w:val="2"/>
+        </w:numPr>
+        <w:rPr>
+          <w:sz w:val="24"/>
+          <w:szCs w:val="24"/>
+        </w:rPr>
+      </w:pPr>
+      <w:r>
+        <w:rPr>
+          <w:sz w:val="24"/>
+          <w:szCs w:val="24"/>
+        </w:rPr>
+        <w:t>Are conservatives/liberals more likely to believe in climate change when they perceive a social in-group consensus about what to believe or about which pro-climate policies to support?</w:t>
+      </w:r>
+    </w:p>
+    <w:p>
+      <w:pPr>
+        <w:pStyle w:val="ListParagraph"/>
+        <w:numPr>
+          <w:ilvl w:val="1"/>
+          <w:numId w:val="2"/>
+        </w:numPr>
+        <w:rPr>
+          <w:sz w:val="24"/>
+          <w:szCs w:val="24"/>
+        </w:rPr>
+      </w:pPr>
+      <w:r>
+        <w:rPr>
+          <w:sz w:val="24"/>
+          <w:szCs w:val="24"/>
+        </w:rPr>
+        <w:t xml:space="preserve">Research demonstrates </w:t>
+      </w:r>
+      <w:proofErr w:type="gramStart"/>
+      <w:r>
+        <w:rPr>
+          <w:sz w:val="24"/>
+          <w:szCs w:val="24"/>
+        </w:rPr>
+        <w:t>importance</w:t>
+      </w:r>
+      <w:proofErr w:type="gramEnd"/>
+      <w:r>
+        <w:rPr>
+          <w:sz w:val="24"/>
+          <w:szCs w:val="24"/>
+        </w:rPr>
+        <w:t xml:space="preserve"> of in-group messages in shifting normative beliefs </w:t>
+      </w:r>
+      <w:r>
+        <w:rPr>
+          <w:sz w:val="24"/>
+          <w:szCs w:val="24"/>
+          <w:highlight w:val="yellow"/>
+        </w:rPr>
+        <w:t>(Ehret, Van Boven, and Sherman, 2018)</w:t>
+      </w:r>
+      <w:r>
+        <w:rPr>
+          <w:sz w:val="24"/>
+          <w:szCs w:val="24"/>
+        </w:rPr>
+        <w:t xml:space="preserve">. Respondents </w:t>
+      </w:r>
+      <w:proofErr w:type="gramStart"/>
+      <w:r>
+        <w:rPr>
+          <w:sz w:val="24"/>
+          <w:szCs w:val="24"/>
+        </w:rPr>
+        <w:t>more</w:t>
+      </w:r>
+      <w:proofErr w:type="gramEnd"/>
+      <w:r>
+        <w:rPr>
+          <w:sz w:val="24"/>
+          <w:szCs w:val="24"/>
+        </w:rPr>
+        <w:t xml:space="preserve"> likely to endorse pro-climate policy when endorsed by elites from their own party!</w:t>
+      </w:r>
+    </w:p>
+    <w:p>
+      <w:pPr>
+        <w:pStyle w:val="ListParagraph"/>
+        <w:numPr>
+          <w:ilvl w:val="2"/>
+          <w:numId w:val="2"/>
+        </w:numPr>
+        <w:rPr>
+          <w:sz w:val="24"/>
+          <w:szCs w:val="24"/>
+        </w:rPr>
+      </w:pPr>
+      <w:r>
+        <w:rPr>
+          <w:sz w:val="24"/>
+          <w:szCs w:val="24"/>
+        </w:rPr>
+        <w:t>Both for liberals and conservatives!</w:t>
+      </w:r>
+    </w:p>
+    <w:p>
+      <w:pPr>
+        <w:pStyle w:val="ListParagraph"/>
+        <w:numPr>
+          <w:ilvl w:val="0"/>
+          <w:numId w:val="2"/>
+        </w:numPr>
+        <w:rPr>
+          <w:sz w:val="24"/>
+          <w:szCs w:val="24"/>
+        </w:rPr>
+      </w:pPr>
+      <w:r>
+        <w:rPr>
+          <w:sz w:val="24"/>
+          <w:szCs w:val="24"/>
+        </w:rPr>
+        <w:lastRenderedPageBreak/>
+        <w:t xml:space="preserve">Inaccurate beliefs can also lead to ‘pluralistic ignorance’ – most people thinking </w:t>
+      </w:r>
+      <w:proofErr w:type="spellStart"/>
+      <w:r>
+        <w:rPr>
+          <w:sz w:val="24"/>
+          <w:szCs w:val="24"/>
+        </w:rPr>
+        <w:t>tha</w:t>
+      </w:r>
+      <w:proofErr w:type="spellEnd"/>
+      <w:r>
+        <w:rPr>
+          <w:sz w:val="24"/>
+          <w:szCs w:val="24"/>
+        </w:rPr>
+        <w:t xml:space="preserve"> others hold the opposing viewpoint, when they do not, leading people to self-silence!</w:t>
+      </w:r>
+    </w:p>
+    <w:p>
+      <w:pPr>
+        <w:pStyle w:val="ListParagraph"/>
+        <w:numPr>
+          <w:ilvl w:val="1"/>
+          <w:numId w:val="2"/>
+        </w:numPr>
+        <w:rPr>
+          <w:sz w:val="24"/>
+          <w:szCs w:val="24"/>
+        </w:rPr>
+      </w:pPr>
+      <w:r>
+        <w:rPr>
+          <w:sz w:val="24"/>
+          <w:szCs w:val="24"/>
+        </w:rPr>
+        <w:t>Exists for alcohol consumption, sexual behavior, and climate change beliefs.</w:t>
+      </w:r>
+    </w:p>
+    <w:p>
+      <w:pPr>
+        <w:pStyle w:val="ListParagraph"/>
+        <w:numPr>
+          <w:ilvl w:val="0"/>
+          <w:numId w:val="2"/>
+        </w:numPr>
+        <w:rPr>
+          <w:sz w:val="24"/>
+          <w:szCs w:val="24"/>
+        </w:rPr>
+      </w:pPr>
+      <w:r>
+        <w:rPr>
+          <w:sz w:val="24"/>
+          <w:szCs w:val="24"/>
+        </w:rPr>
+        <w:t>Does the effect of perceived social consensus change across the political spectrum?</w:t>
+      </w:r>
+    </w:p>
+    <w:p>
+      <w:pPr>
+        <w:pStyle w:val="ListParagraph"/>
+        <w:numPr>
+          <w:ilvl w:val="1"/>
+          <w:numId w:val="2"/>
+        </w:numPr>
+        <w:rPr>
+          <w:sz w:val="24"/>
+          <w:szCs w:val="24"/>
+        </w:rPr>
+      </w:pPr>
+      <w:r>
+        <w:rPr>
+          <w:sz w:val="24"/>
+          <w:szCs w:val="24"/>
+        </w:rPr>
+        <w:t>Core psychological/personality differences exist between liberals/conservatives</w:t>
+      </w:r>
+      <w:r>
+        <w:rPr>
+          <w:sz w:val="24"/>
+          <w:szCs w:val="24"/>
+        </w:rPr>
+        <w:t>, and generally suggests that social consensus might play a MORE important role amongst conservatives</w:t>
+      </w:r>
+      <w:r>
+        <w:rPr>
+          <w:sz w:val="24"/>
+          <w:szCs w:val="24"/>
+        </w:rPr>
+        <w:t>.</w:t>
+      </w:r>
+    </w:p>
+    <w:p>
+      <w:pPr>
+        <w:pStyle w:val="ListParagraph"/>
+        <w:numPr>
+          <w:ilvl w:val="2"/>
+          <w:numId w:val="2"/>
+        </w:numPr>
+        <w:rPr>
+          <w:sz w:val="24"/>
+          <w:szCs w:val="24"/>
+        </w:rPr>
+      </w:pPr>
+      <w:r>
+        <w:rPr>
+          <w:sz w:val="24"/>
+          <w:szCs w:val="24"/>
+        </w:rPr>
+        <w:t xml:space="preserve">Generally, greater value placed on conformity/in-group loyalty, thus </w:t>
+      </w:r>
+      <w:proofErr w:type="gramStart"/>
+      <w:r>
+        <w:rPr>
+          <w:sz w:val="24"/>
+          <w:szCs w:val="24"/>
+        </w:rPr>
+        <w:t>plausible</w:t>
+      </w:r>
+      <w:proofErr w:type="gramEnd"/>
+      <w:r>
+        <w:rPr>
+          <w:sz w:val="24"/>
+          <w:szCs w:val="24"/>
+        </w:rPr>
+        <w:t xml:space="preserve"> to expect greater effect of social consensus.</w:t>
+      </w:r>
+    </w:p>
+    <w:p>
+      <w:pPr>
+        <w:pStyle w:val="ListParagraph"/>
+        <w:numPr>
+          <w:ilvl w:val="2"/>
+          <w:numId w:val="2"/>
+        </w:numPr>
+        <w:rPr>
+          <w:sz w:val="24"/>
+          <w:szCs w:val="24"/>
+        </w:rPr>
+      </w:pPr>
+      <w:r>
+        <w:rPr>
+          <w:sz w:val="24"/>
+          <w:szCs w:val="24"/>
+        </w:rPr>
+        <w:t xml:space="preserve">Republicans are generally more responsive to messages from their ‘in-group’ than Democrats are </w:t>
+      </w:r>
+      <w:r>
+        <w:rPr>
+          <w:sz w:val="24"/>
+          <w:szCs w:val="24"/>
+          <w:highlight w:val="yellow"/>
+        </w:rPr>
+        <w:t>(</w:t>
+      </w:r>
+      <w:r>
+        <w:rPr>
+          <w:sz w:val="24"/>
+          <w:szCs w:val="24"/>
+          <w:highlight w:val="yellow"/>
+        </w:rPr>
+        <w:t>Benegal</w:t>
+      </w:r>
+      <w:r>
+        <w:rPr>
+          <w:sz w:val="24"/>
+          <w:szCs w:val="24"/>
+          <w:highlight w:val="yellow"/>
+        </w:rPr>
+        <w:t xml:space="preserve"> </w:t>
+      </w:r>
+      <w:r>
+        <w:rPr>
+          <w:sz w:val="24"/>
+          <w:szCs w:val="24"/>
+          <w:highlight w:val="yellow"/>
+        </w:rPr>
+        <w:t>&amp; Scruggs, 2018</w:t>
+      </w:r>
+      <w:r>
+        <w:rPr>
+          <w:sz w:val="24"/>
+          <w:szCs w:val="24"/>
+          <w:highlight w:val="yellow"/>
+        </w:rPr>
+        <w:t>)</w:t>
+      </w:r>
+    </w:p>
+    <w:p>
+      <w:pPr>
+        <w:pStyle w:val="ListParagraph"/>
+        <w:numPr>
+          <w:ilvl w:val="2"/>
+          <w:numId w:val="2"/>
+        </w:numPr>
+        <w:rPr>
+          <w:sz w:val="24"/>
+          <w:szCs w:val="24"/>
+        </w:rPr>
+      </w:pPr>
+      <w:r>
+        <w:rPr>
+          <w:sz w:val="24"/>
+          <w:szCs w:val="24"/>
+        </w:rPr>
+        <w:t xml:space="preserve">Ideology and political </w:t>
+      </w:r>
+      <w:proofErr w:type="gramStart"/>
+      <w:r>
+        <w:rPr>
+          <w:sz w:val="24"/>
+          <w:szCs w:val="24"/>
+        </w:rPr>
+        <w:t>party</w:t>
+      </w:r>
+      <w:proofErr w:type="gramEnd"/>
+      <w:r>
+        <w:rPr>
+          <w:sz w:val="24"/>
+          <w:szCs w:val="24"/>
+        </w:rPr>
+        <w:t>, while not the same, are strongly correlated.</w:t>
+      </w:r>
+    </w:p>
+    <w:p>
+      <w:pPr>
+        <w:rPr>
+          <w:sz w:val="28"/>
+          <w:szCs w:val="28"/>
+        </w:rPr>
+      </w:pPr>
+      <w:r>
+        <w:rPr>
+          <w:sz w:val="28"/>
+          <w:szCs w:val="28"/>
+        </w:rPr>
+        <w:t>Method</w:t>
+      </w:r>
+      <w:r>
+        <w:rPr>
+          <w:sz w:val="28"/>
+          <w:szCs w:val="28"/>
+        </w:rPr>
+        <w:t>/Results</w:t>
+      </w:r>
+    </w:p>
+    <w:p>
+      <w:pPr>
+        <w:pStyle w:val="ListParagraph"/>
+        <w:numPr>
+          <w:ilvl w:val="0"/>
+          <w:numId w:val="2"/>
+        </w:numPr>
+        <w:rPr>
+          <w:sz w:val="24"/>
+          <w:szCs w:val="24"/>
+        </w:rPr>
+      </w:pPr>
+      <w:r>
+        <w:rPr>
+          <w:sz w:val="24"/>
+          <w:szCs w:val="24"/>
+        </w:rPr>
+        <w:t>N = 16,168, between 2008-2017</w:t>
+      </w:r>
+    </w:p>
+    <w:p>
+      <w:pPr>
+        <w:pStyle w:val="ListParagraph"/>
+        <w:numPr>
+          <w:ilvl w:val="0"/>
+          <w:numId w:val="2"/>
+        </w:numPr>
+        <w:rPr>
+          <w:sz w:val="24"/>
+          <w:szCs w:val="24"/>
+        </w:rPr>
+      </w:pPr>
+      <w:r>
+        <w:rPr>
+          <w:sz w:val="24"/>
+          <w:szCs w:val="24"/>
+        </w:rPr>
+        <w:t>Participants were asked questions regarding global warming. Including beliefs, policy preferences, norm perceptions, political party, and ideology.</w:t>
+      </w:r>
+    </w:p>
+    <w:p>
+      <w:pPr>
+        <w:pStyle w:val="ListParagraph"/>
+        <w:numPr>
+          <w:ilvl w:val="1"/>
+          <w:numId w:val="2"/>
+        </w:numPr>
+        <w:rPr>
+          <w:sz w:val="24"/>
+          <w:szCs w:val="24"/>
+        </w:rPr>
+      </w:pPr>
+      <w:r>
+        <w:rPr>
+          <w:sz w:val="24"/>
+          <w:szCs w:val="24"/>
+        </w:rPr>
+        <w:t>4 conditions about perceptions of social consensus on climate change within their friends/family.</w:t>
+      </w:r>
+    </w:p>
+    <w:p>
+      <w:pPr>
+        <w:pStyle w:val="ListParagraph"/>
+        <w:numPr>
+          <w:ilvl w:val="2"/>
+          <w:numId w:val="2"/>
+        </w:numPr>
+        <w:rPr>
+          <w:sz w:val="24"/>
+          <w:szCs w:val="24"/>
+        </w:rPr>
+      </w:pPr>
+      <w:r>
+        <w:rPr>
+          <w:sz w:val="24"/>
+          <w:szCs w:val="24"/>
+        </w:rPr>
+        <w:t>“What percentage of people who are important to you (friends/family) believe that human-caused global warming is happening?”</w:t>
+      </w:r>
+      <w:r>
+        <w:rPr>
+          <w:sz w:val="24"/>
+          <w:szCs w:val="24"/>
+        </w:rPr>
+        <w:t xml:space="preserve"> (0-100%)</w:t>
+      </w:r>
+    </w:p>
+    <w:p>
+      <w:pPr>
+        <w:pStyle w:val="ListParagraph"/>
+        <w:numPr>
+          <w:ilvl w:val="2"/>
+          <w:numId w:val="2"/>
+        </w:numPr>
+        <w:rPr>
+          <w:sz w:val="24"/>
+          <w:szCs w:val="24"/>
+        </w:rPr>
+      </w:pPr>
+      <w:r>
+        <w:rPr>
+          <w:sz w:val="24"/>
+          <w:szCs w:val="24"/>
+        </w:rPr>
+        <w:t>“How important is it to your family and friends that you take action to reduce global warming?”</w:t>
+      </w:r>
+    </w:p>
+    <w:p>
+      <w:pPr>
+        <w:pStyle w:val="ListParagraph"/>
+        <w:numPr>
+          <w:ilvl w:val="0"/>
+          <w:numId w:val="2"/>
+        </w:numPr>
+        <w:rPr>
+          <w:sz w:val="24"/>
+          <w:szCs w:val="24"/>
+        </w:rPr>
+      </w:pPr>
+      <w:r>
+        <w:rPr>
+          <w:sz w:val="24"/>
+          <w:szCs w:val="24"/>
+        </w:rPr>
+        <w:t>Ideology was significantly negatively associated with the belief that global warming is happening</w:t>
+      </w:r>
+      <w:r>
+        <w:rPr>
+          <w:sz w:val="24"/>
+          <w:szCs w:val="24"/>
+        </w:rPr>
+        <w:t>, human caused, and worth worrying about.</w:t>
+      </w:r>
+    </w:p>
+    <w:p>
+      <w:pPr>
+        <w:pStyle w:val="ListParagraph"/>
+        <w:numPr>
+          <w:ilvl w:val="1"/>
+          <w:numId w:val="2"/>
+        </w:numPr>
+        <w:rPr>
+          <w:sz w:val="24"/>
+          <w:szCs w:val="24"/>
+        </w:rPr>
+      </w:pPr>
+      <w:r>
+        <w:rPr>
+          <w:sz w:val="24"/>
+          <w:szCs w:val="24"/>
+        </w:rPr>
+        <w:t>Also had a significant negative association with support for regulating carbon as a pollutant</w:t>
+      </w:r>
+      <w:r>
+        <w:rPr>
+          <w:sz w:val="24"/>
+          <w:szCs w:val="24"/>
+        </w:rPr>
+        <w:t xml:space="preserve"> and for regulating utility use in general.</w:t>
+      </w:r>
+    </w:p>
+    <w:p>
+      <w:pPr>
+        <w:pStyle w:val="ListParagraph"/>
+        <w:numPr>
+          <w:ilvl w:val="1"/>
+          <w:numId w:val="2"/>
+        </w:numPr>
+        <w:rPr>
+          <w:sz w:val="24"/>
+          <w:szCs w:val="24"/>
+        </w:rPr>
+      </w:pPr>
+      <w:r>
+        <w:rPr>
+          <w:sz w:val="24"/>
+          <w:szCs w:val="24"/>
+        </w:rPr>
+        <w:t>Also had a significant negative association with ‘whether or not they think people should be doing more/less to reduce global warming’, aka the need for public action.</w:t>
+      </w:r>
+    </w:p>
+    <w:p>
+      <w:pPr>
+        <w:pStyle w:val="ListParagraph"/>
+        <w:numPr>
+          <w:ilvl w:val="0"/>
+          <w:numId w:val="2"/>
+        </w:numPr>
+        <w:rPr>
+          <w:sz w:val="24"/>
+          <w:szCs w:val="24"/>
+        </w:rPr>
+      </w:pPr>
+      <w:r>
+        <w:rPr>
+          <w:sz w:val="24"/>
+          <w:szCs w:val="24"/>
+        </w:rPr>
+        <w:t>Perceived social consensus was significantly and positively associated with the belief that global warming is happening</w:t>
+      </w:r>
+      <w:r>
+        <w:rPr>
+          <w:sz w:val="24"/>
+          <w:szCs w:val="24"/>
+        </w:rPr>
+        <w:t>, human caused, more worry about global warming, more support for carbon regulation, more regulation for utilities, and more need for public action.</w:t>
+      </w:r>
+    </w:p>
+    <w:p>
+      <w:pPr>
+        <w:pStyle w:val="ListParagraph"/>
+        <w:numPr>
+          <w:ilvl w:val="1"/>
+          <w:numId w:val="2"/>
+        </w:numPr>
+        <w:rPr>
+          <w:sz w:val="24"/>
+          <w:szCs w:val="24"/>
+        </w:rPr>
+      </w:pPr>
+      <w:r>
+        <w:rPr>
+          <w:sz w:val="24"/>
+          <w:szCs w:val="24"/>
+        </w:rPr>
+        <w:t>Significant interaction, those with low social consensus, ideology had a negative and significant (but weak) relationship</w:t>
+      </w:r>
+      <w:r>
+        <w:rPr>
+          <w:sz w:val="24"/>
+          <w:szCs w:val="24"/>
+        </w:rPr>
+        <w:t xml:space="preserve"> on global warming is real, but this relationship was substantially weaker for those with high social consensus.</w:t>
+      </w:r>
+    </w:p>
+    <w:p>
+      <w:pPr>
+        <w:pStyle w:val="ListParagraph"/>
+        <w:numPr>
+          <w:ilvl w:val="0"/>
+          <w:numId w:val="2"/>
+        </w:numPr>
+        <w:rPr>
+          <w:sz w:val="24"/>
+          <w:szCs w:val="24"/>
+        </w:rPr>
+      </w:pPr>
+      <w:r>
+        <w:rPr>
+          <w:sz w:val="24"/>
+          <w:szCs w:val="24"/>
+        </w:rPr>
+        <w:t xml:space="preserve">The “Social Influence” model, </w:t>
+      </w:r>
+      <w:proofErr w:type="gramStart"/>
+      <w:r>
+        <w:rPr>
+          <w:sz w:val="24"/>
+          <w:szCs w:val="24"/>
+        </w:rPr>
+        <w:t>wherein  ideological</w:t>
+      </w:r>
+      <w:proofErr w:type="gramEnd"/>
+      <w:r>
+        <w:rPr>
+          <w:sz w:val="24"/>
+          <w:szCs w:val="24"/>
+        </w:rPr>
+        <w:t xml:space="preserve"> biases are weaker because of social influence, is more supported than “Social Projection” where people may project their own views onto what they think their social group members believe.</w:t>
+      </w:r>
+    </w:p>
+    <w:p>
+      <w:pPr>
+        <w:pStyle w:val="ListParagraph"/>
+        <w:numPr>
+          <w:ilvl w:val="0"/>
+          <w:numId w:val="2"/>
+        </w:numPr>
+        <w:rPr>
+          <w:sz w:val="24"/>
+          <w:szCs w:val="24"/>
+        </w:rPr>
+      </w:pPr>
+      <w:r>
+        <w:rPr>
+          <w:sz w:val="24"/>
+          <w:szCs w:val="24"/>
+        </w:rPr>
+        <w:lastRenderedPageBreak/>
+        <w:t>Perceived social consensus is associated with higher % of people believing that climate change is real and human caused</w:t>
+      </w:r>
+      <w:r>
+        <w:rPr>
+          <w:sz w:val="24"/>
+          <w:szCs w:val="24"/>
+        </w:rPr>
+        <w:t>, which holds for both worry and climate policy support!</w:t>
+      </w:r>
+    </w:p>
+    <w:p>
+      <w:pPr>
+        <w:pStyle w:val="ListParagraph"/>
+        <w:numPr>
+          <w:ilvl w:val="1"/>
+          <w:numId w:val="2"/>
+        </w:numPr>
+        <w:rPr>
+          <w:sz w:val="24"/>
+          <w:szCs w:val="24"/>
+        </w:rPr>
+      </w:pPr>
+      <w:r>
+        <w:rPr>
+          <w:sz w:val="24"/>
+          <w:szCs w:val="24"/>
+        </w:rPr>
+        <w:t>Social consensus is particularly important for predicting the views of conservatives.</w:t>
+      </w:r>
+    </w:p>
+    <w:p>
+      <w:pPr>
+        <w:pStyle w:val="ListParagraph"/>
+        <w:numPr>
+          <w:ilvl w:val="1"/>
+          <w:numId w:val="2"/>
+        </w:numPr>
+        <w:rPr>
+          <w:sz w:val="24"/>
+          <w:szCs w:val="24"/>
+        </w:rPr>
+      </w:pPr>
+      <w:r>
+        <w:rPr>
+          <w:sz w:val="24"/>
+          <w:szCs w:val="24"/>
+        </w:rPr>
+        <w:t>Thus, norm-perception could be a useful mechanism for social change!</w:t>
+      </w:r>
+    </w:p>
+    <w:p>
+      <w:pPr>
+        <w:pStyle w:val="ListParagraph"/>
+        <w:numPr>
+          <w:ilvl w:val="0"/>
+          <w:numId w:val="2"/>
+        </w:numPr>
+        <w:rPr>
+          <w:sz w:val="24"/>
+          <w:szCs w:val="24"/>
+        </w:rPr>
+      </w:pPr>
+      <w:r>
+        <w:rPr>
+          <w:sz w:val="24"/>
+          <w:szCs w:val="24"/>
+        </w:rPr>
+        <w:t>The effect of social consensus on ideology was STRONGEST when the respondent perceived that their friends and family thought the respondent themselves should take action on global warming!</w:t>
+      </w:r>
+    </w:p>
+    <w:p>
+      <w:pPr>
+        <w:pStyle w:val="ListParagraph"/>
+        <w:numPr>
+          <w:ilvl w:val="1"/>
+          <w:numId w:val="2"/>
+        </w:numPr>
+        <w:rPr>
+          <w:sz w:val="24"/>
+          <w:szCs w:val="24"/>
+        </w:rPr>
+      </w:pPr>
+      <w:r>
+        <w:rPr>
+          <w:sz w:val="24"/>
+          <w:szCs w:val="24"/>
+        </w:rPr>
+        <w:t>Unanswered question – How much ‘consensus’ is seen as enough to be ‘persuasive’, does this value change based on individual differences?</w:t>
       </w:r>
     </w:p>
     <w:p>

</xml_diff>

<commit_message>
Absorbed a significant amount of additional information for us to consider further studies <3
</commit_message>
<xml_diff>
--- a/Dissertation Reading/Moral Decision Theory/Moral Decision Notes.docx
+++ b/Dissertation Reading/Moral Decision Theory/Moral Decision Notes.docx
@@ -22358,15 +22358,7 @@
           <w:szCs w:val="28"/>
           <w:highlight w:val="yellow"/>
         </w:rPr>
-        <w:t>(</w:t>
-      </w:r>
-      <w:r>
-        <w:rPr>
-          <w:sz w:val="28"/>
-          <w:szCs w:val="28"/>
-          <w:highlight w:val="yellow"/>
-        </w:rPr>
-        <w:t xml:space="preserve">Longoni, </w:t>
+        <w:t xml:space="preserve">(Longoni, </w:t>
       </w:r>
       <w:proofErr w:type="spellStart"/>
       <w:r>
@@ -22402,15 +22394,7 @@
           <w:szCs w:val="28"/>
           <w:highlight w:val="yellow"/>
         </w:rPr>
-        <w:t xml:space="preserve"> 2019</w:t>
-      </w:r>
-      <w:r>
-        <w:rPr>
-          <w:sz w:val="28"/>
-          <w:szCs w:val="28"/>
-          <w:highlight w:val="yellow"/>
-        </w:rPr>
-        <w:t>)</w:t>
+        <w:t xml:space="preserve"> 2019)</w:t>
       </w:r>
       <w:r>
         <w:rPr>
@@ -22856,63 +22840,7 @@
           <w:szCs w:val="28"/>
           <w:highlight w:val="yellow"/>
         </w:rPr>
-        <w:t>(</w:t>
-      </w:r>
-      <w:r>
-        <w:rPr>
-          <w:sz w:val="28"/>
-          <w:szCs w:val="28"/>
-          <w:highlight w:val="yellow"/>
-        </w:rPr>
-        <w:t>Greene, Sommerville, Nystrom, Darley, and Cohen</w:t>
-      </w:r>
-      <w:r>
-        <w:rPr>
-          <w:sz w:val="28"/>
-          <w:szCs w:val="28"/>
-          <w:highlight w:val="yellow"/>
-        </w:rPr>
-        <w:t xml:space="preserve">, </w:t>
-      </w:r>
-      <w:r>
-        <w:rPr>
-          <w:sz w:val="28"/>
-          <w:szCs w:val="28"/>
-          <w:highlight w:val="yellow"/>
-        </w:rPr>
-        <w:t>2001</w:t>
-      </w:r>
-      <w:r>
-        <w:rPr>
-          <w:sz w:val="28"/>
-          <w:szCs w:val="28"/>
-          <w:highlight w:val="yellow"/>
-        </w:rPr>
-        <w:t>;</w:t>
-      </w:r>
-      <w:r>
-        <w:rPr>
-          <w:sz w:val="28"/>
-          <w:szCs w:val="28"/>
-          <w:highlight w:val="yellow"/>
-        </w:rPr>
-        <w:t xml:space="preserve"> Greene, Cushman,</w:t>
-      </w:r>
-      <w:r>
-        <w:rPr>
-          <w:sz w:val="28"/>
-          <w:szCs w:val="28"/>
-          <w:highlight w:val="yellow"/>
-        </w:rPr>
-        <w:t xml:space="preserve"> </w:t>
-      </w:r>
-      <w:r>
-        <w:rPr>
-          <w:sz w:val="28"/>
-          <w:szCs w:val="28"/>
-          <w:highlight w:val="yellow"/>
-        </w:rPr>
-        <w:t xml:space="preserve">Stewart, Lowenberg, </w:t>
+        <w:t xml:space="preserve">(Greene, Sommerville, Nystrom, Darley, and Cohen, 2001; Greene, Cushman, Stewart, Lowenberg, </w:t>
       </w:r>
       <w:r>
         <w:rPr>
@@ -22921,23 +22849,7 @@
           <w:highlight w:val="yellow"/>
         </w:rPr>
         <w:lastRenderedPageBreak/>
-        <w:t>Nystrom, &amp; Cohen, 2009; Greene, Nystrom, Engell, Darley, &amp; Cohen, 2004;</w:t>
-      </w:r>
-      <w:r>
-        <w:rPr>
-          <w:sz w:val="28"/>
-          <w:szCs w:val="28"/>
-          <w:highlight w:val="yellow"/>
-        </w:rPr>
-        <w:t xml:space="preserve"> </w:t>
-      </w:r>
-      <w:r>
-        <w:rPr>
-          <w:sz w:val="28"/>
-          <w:szCs w:val="28"/>
-          <w:highlight w:val="yellow"/>
-        </w:rPr>
-        <w:t>Greene, Morelli, Lowenberg, Nystrom, &amp; Cohen, 2008)</w:t>
+        <w:t>Nystrom, &amp; Cohen, 2009; Greene, Nystrom, Engell, Darley, &amp; Cohen, 2004; Greene, Morelli, Lowenberg, Nystrom, &amp; Cohen, 2008)</w:t>
       </w:r>
     </w:p>
     <w:p>
@@ -23120,56 +23032,7 @@
           <w:sz w:val="28"/>
           <w:szCs w:val="28"/>
         </w:rPr>
-        <w:t>“</w:t>
-      </w:r>
-      <w:r>
-        <w:rPr>
-          <w:sz w:val="28"/>
-          <w:szCs w:val="28"/>
-        </w:rPr>
-        <w:t>Assuming that the tension between utilitarian and</w:t>
-      </w:r>
-      <w:r>
-        <w:rPr>
-          <w:sz w:val="28"/>
-          <w:szCs w:val="28"/>
-        </w:rPr>
-        <w:t xml:space="preserve"> </w:t>
-      </w:r>
-      <w:r>
-        <w:rPr>
-          <w:sz w:val="28"/>
-          <w:szCs w:val="28"/>
-        </w:rPr>
-        <w:t>deontological moral decision-making reflects the distinction between calculating which choice</w:t>
-      </w:r>
-      <w:r>
-        <w:rPr>
-          <w:sz w:val="28"/>
-          <w:szCs w:val="28"/>
-        </w:rPr>
-        <w:t xml:space="preserve"> </w:t>
-      </w:r>
-      <w:r>
-        <w:rPr>
-          <w:sz w:val="28"/>
-          <w:szCs w:val="28"/>
-        </w:rPr>
-        <w:t>maximizes the overall good on the one hand, and behaving with regard to a general rule</w:t>
-      </w:r>
-      <w:r>
-        <w:rPr>
-          <w:sz w:val="28"/>
-          <w:szCs w:val="28"/>
-        </w:rPr>
-        <w:t xml:space="preserve"> </w:t>
-      </w:r>
-      <w:r>
-        <w:rPr>
-          <w:sz w:val="28"/>
-          <w:szCs w:val="28"/>
-        </w:rPr>
-        <w:t>irrespective of consequences on the other, we might predict that activating the market mindset that</w:t>
+        <w:t>“Assuming that the tension between utilitarian and deontological moral decision-making reflects the distinction between calculating which choice maximizes the overall good on the one hand, and behaving with regard to a general rule irrespective of consequences on the other, we might predict that activating the market mindset that</w:t>
       </w:r>
       <w:r>
         <w:rPr>
@@ -23551,15 +23414,351 @@
           <w:sz w:val="28"/>
           <w:szCs w:val="28"/>
         </w:rPr>
+        <w:t>“In the present paper, we showed that when people are exposed to market relationships, they become more prone to base their considerations on proportionality, which brings them closer to the utilitarian position in their moral judgments and choices. Our research documented that thinking consistent with the market mindset not only makes people more open to utilitarian decision</w:t>
+      </w:r>
+      <w:r>
+        <w:rPr>
+          <w:sz w:val="28"/>
+          <w:szCs w:val="28"/>
+        </w:rPr>
+        <w:t xml:space="preserve"> </w:t>
+      </w:r>
+      <w:r>
+        <w:rPr>
+          <w:sz w:val="28"/>
+          <w:szCs w:val="28"/>
+        </w:rPr>
+        <w:t>making, but also makes them perceive such a manner of making moral decisions by others as right</w:t>
+      </w:r>
+      <w:r>
+        <w:rPr>
+          <w:sz w:val="28"/>
+          <w:szCs w:val="28"/>
+        </w:rPr>
+        <w:t xml:space="preserve"> </w:t>
+      </w:r>
+      <w:r>
+        <w:rPr>
+          <w:sz w:val="28"/>
+          <w:szCs w:val="28"/>
+        </w:rPr>
+        <w:t xml:space="preserve">and </w:t>
+      </w:r>
+      <w:proofErr w:type="gramStart"/>
+      <w:r>
+        <w:rPr>
+          <w:sz w:val="28"/>
+          <w:szCs w:val="28"/>
+        </w:rPr>
+        <w:t>acceptable</w:t>
+      </w:r>
+      <w:proofErr w:type="gramEnd"/>
+      <w:r>
+        <w:rPr>
+          <w:sz w:val="28"/>
+          <w:szCs w:val="28"/>
+        </w:rPr>
+        <w:t>”</w:t>
+      </w:r>
+    </w:p>
+    <w:p>
+      <w:pPr>
+        <w:rPr>
+          <w:sz w:val="28"/>
+          <w:szCs w:val="28"/>
+        </w:rPr>
+      </w:pPr>
+    </w:p>
+    <w:p>
+      <w:pPr>
+        <w:rPr>
+          <w:sz w:val="32"/>
+          <w:szCs w:val="32"/>
+        </w:rPr>
+      </w:pPr>
+      <w:proofErr w:type="spellStart"/>
+      <w:r>
+        <w:rPr>
+          <w:sz w:val="32"/>
+          <w:szCs w:val="32"/>
+        </w:rPr>
+        <w:t>Aktas</w:t>
+      </w:r>
+      <w:proofErr w:type="spellEnd"/>
+      <w:r>
+        <w:rPr>
+          <w:sz w:val="32"/>
+          <w:szCs w:val="32"/>
+        </w:rPr>
+        <w:t xml:space="preserve"> 2017: Moral Pluralism on the trolley tracks: Different normative principles are used for different reasons in justifying moral judgements.</w:t>
+      </w:r>
+    </w:p>
+    <w:p>
+      <w:pPr>
+        <w:pStyle w:val="ListParagraph"/>
+        <w:numPr>
+          <w:ilvl w:val="0"/>
+          <w:numId w:val="2"/>
+        </w:numPr>
+        <w:rPr>
+          <w:sz w:val="28"/>
+          <w:szCs w:val="28"/>
+        </w:rPr>
+      </w:pPr>
+      <w:r>
+        <w:rPr>
+          <w:sz w:val="28"/>
+          <w:szCs w:val="28"/>
+        </w:rPr>
+        <w:t>Authors asked subjects to make a choice in ethical dilemmas, and then were asked to indicate what normative principle they used for judgement in the dilemma.</w:t>
+      </w:r>
+    </w:p>
+    <w:p>
+      <w:pPr>
+        <w:pStyle w:val="ListParagraph"/>
+        <w:numPr>
+          <w:ilvl w:val="1"/>
+          <w:numId w:val="2"/>
+        </w:numPr>
+        <w:rPr>
+          <w:sz w:val="28"/>
+          <w:szCs w:val="28"/>
+          <w:highlight w:val="yellow"/>
+        </w:rPr>
+      </w:pPr>
+      <w:r>
+        <w:rPr>
+          <w:sz w:val="28"/>
+          <w:szCs w:val="28"/>
+          <w:highlight w:val="yellow"/>
+        </w:rPr>
+        <w:t>This DIRECTLY relates to us wanting to know why and how people use various considerations to make choices on supporting or opposing the various queried items.</w:t>
+      </w:r>
+    </w:p>
+    <w:p>
+      <w:pPr>
+        <w:pStyle w:val="ListParagraph"/>
+        <w:numPr>
+          <w:ilvl w:val="1"/>
+          <w:numId w:val="2"/>
+        </w:numPr>
+        <w:rPr>
+          <w:sz w:val="28"/>
+          <w:szCs w:val="28"/>
+          <w:highlight w:val="yellow"/>
+        </w:rPr>
+      </w:pPr>
+      <w:r>
+        <w:rPr>
+          <w:sz w:val="28"/>
+          <w:szCs w:val="28"/>
+          <w:highlight w:val="yellow"/>
+        </w:rPr>
+        <w:lastRenderedPageBreak/>
+        <w:t xml:space="preserve">Also… we </w:t>
+      </w:r>
+      <w:proofErr w:type="gramStart"/>
+      <w:r>
+        <w:rPr>
+          <w:sz w:val="28"/>
+          <w:szCs w:val="28"/>
+          <w:highlight w:val="yellow"/>
+        </w:rPr>
+        <w:t>can</w:t>
+      </w:r>
+      <w:proofErr w:type="gramEnd"/>
+      <w:r>
+        <w:rPr>
+          <w:sz w:val="28"/>
+          <w:szCs w:val="28"/>
+          <w:highlight w:val="yellow"/>
+        </w:rPr>
+        <w:t xml:space="preserve"> see if the normative principle used to justify changes after an intervention, thus we can look @ the mediational relationship between these normative principles and the outcome!</w:t>
+      </w:r>
+    </w:p>
+    <w:p>
+      <w:pPr>
+        <w:pStyle w:val="ListParagraph"/>
+        <w:numPr>
+          <w:ilvl w:val="1"/>
+          <w:numId w:val="2"/>
+        </w:numPr>
+        <w:rPr>
+          <w:sz w:val="28"/>
+          <w:szCs w:val="28"/>
+        </w:rPr>
+      </w:pPr>
+      <w:r>
+        <w:rPr>
+          <w:sz w:val="28"/>
+          <w:szCs w:val="28"/>
+        </w:rPr>
+        <w:t>The principles were ‘fatalism’, ‘virtue ethics’, ‘utilitarianism’, ‘deontology’, and ‘</w:t>
+      </w:r>
+      <w:proofErr w:type="spellStart"/>
+      <w:r>
+        <w:rPr>
+          <w:sz w:val="28"/>
+          <w:szCs w:val="28"/>
+        </w:rPr>
+        <w:t>amoralism</w:t>
+      </w:r>
+      <w:proofErr w:type="spellEnd"/>
+      <w:r>
+        <w:rPr>
+          <w:sz w:val="28"/>
+          <w:szCs w:val="28"/>
+        </w:rPr>
+        <w:t>’</w:t>
+      </w:r>
+      <w:r>
+        <w:rPr>
+          <w:sz w:val="28"/>
+          <w:szCs w:val="28"/>
+        </w:rPr>
+        <w:t>.</w:t>
+      </w:r>
+    </w:p>
+    <w:p>
+      <w:pPr>
+        <w:pStyle w:val="ListParagraph"/>
+        <w:numPr>
+          <w:ilvl w:val="0"/>
+          <w:numId w:val="2"/>
+        </w:numPr>
+        <w:rPr>
+          <w:sz w:val="28"/>
+          <w:szCs w:val="28"/>
+        </w:rPr>
+      </w:pPr>
+      <w:r>
+        <w:rPr>
+          <w:sz w:val="28"/>
+          <w:szCs w:val="28"/>
+        </w:rPr>
+        <w:t>Most people chose based on deontological principles, but a non-insignificant number also chose virtue ethical and fatalistic justifications.</w:t>
+      </w:r>
+    </w:p>
+    <w:p>
+      <w:pPr>
+        <w:pStyle w:val="ListParagraph"/>
+        <w:numPr>
+          <w:ilvl w:val="1"/>
+          <w:numId w:val="2"/>
+        </w:numPr>
+        <w:rPr>
+          <w:sz w:val="28"/>
+          <w:szCs w:val="28"/>
+          <w:highlight w:val="yellow"/>
+        </w:rPr>
+      </w:pPr>
+      <w:r>
+        <w:rPr>
+          <w:sz w:val="28"/>
+          <w:szCs w:val="28"/>
+          <w:highlight w:val="yellow"/>
+        </w:rPr>
+        <w:t xml:space="preserve">Note – we can also measure psychopathy? </w:t>
+      </w:r>
+      <w:proofErr w:type="gramStart"/>
+      <w:r>
+        <w:rPr>
+          <w:sz w:val="28"/>
+          <w:szCs w:val="28"/>
+          <w:highlight w:val="yellow"/>
+        </w:rPr>
+        <w:t>E.g.</w:t>
+      </w:r>
+      <w:proofErr w:type="gramEnd"/>
+      <w:r>
+        <w:rPr>
+          <w:sz w:val="28"/>
+          <w:szCs w:val="28"/>
+          <w:highlight w:val="yellow"/>
+        </w:rPr>
+        <w:t xml:space="preserve"> it’s plausible that psychopaths are utilitarian in some ways (namely, IH), but they lack on the IB thinking that supports UHC… We could show that psychopaths are utilitarian that have IH, but they don’t support UHC, </w:t>
+      </w:r>
+      <w:proofErr w:type="gramStart"/>
+      <w:r>
+        <w:rPr>
+          <w:sz w:val="28"/>
+          <w:szCs w:val="28"/>
+          <w:highlight w:val="yellow"/>
+        </w:rPr>
+        <w:t>and also</w:t>
+      </w:r>
+      <w:proofErr w:type="gramEnd"/>
+      <w:r>
+        <w:rPr>
+          <w:sz w:val="28"/>
+          <w:szCs w:val="28"/>
+          <w:highlight w:val="yellow"/>
+        </w:rPr>
+        <w:t xml:space="preserve"> see whether or not IB thinking supports UHC!?</w:t>
+      </w:r>
+    </w:p>
+    <w:p>
+      <w:pPr>
+        <w:pStyle w:val="ListParagraph"/>
+        <w:numPr>
+          <w:ilvl w:val="0"/>
+          <w:numId w:val="2"/>
+        </w:numPr>
+        <w:rPr>
+          <w:sz w:val="28"/>
+          <w:szCs w:val="28"/>
+        </w:rPr>
+      </w:pPr>
+      <w:r>
+        <w:rPr>
+          <w:sz w:val="28"/>
+          <w:szCs w:val="28"/>
+        </w:rPr>
+        <w:t xml:space="preserve">Uhlmann (2015) </w:t>
+      </w:r>
+      <w:r>
+        <w:rPr>
+          <w:sz w:val="28"/>
+          <w:szCs w:val="28"/>
+        </w:rPr>
+        <w:t>Theorized that people evaluate a person’s general moral character instead of individual actions</w:t>
+      </w:r>
+      <w:r>
+        <w:rPr>
+          <w:sz w:val="28"/>
+          <w:szCs w:val="28"/>
+        </w:rPr>
+        <w:t>.</w:t>
+      </w:r>
+    </w:p>
+    <w:p>
+      <w:pPr>
+        <w:pStyle w:val="ListParagraph"/>
+        <w:numPr>
+          <w:ilvl w:val="1"/>
+          <w:numId w:val="2"/>
+        </w:numPr>
+        <w:rPr>
+          <w:sz w:val="28"/>
+          <w:szCs w:val="28"/>
+        </w:rPr>
+      </w:pPr>
+      <w:r>
+        <w:rPr>
+          <w:sz w:val="28"/>
+          <w:szCs w:val="28"/>
+        </w:rPr>
         <w:t>“</w:t>
       </w:r>
-      <w:r>
-        <w:rPr>
-          <w:sz w:val="28"/>
-          <w:szCs w:val="28"/>
-        </w:rPr>
-        <w:t>In</w:t>
-      </w:r>
+      <w:proofErr w:type="gramStart"/>
+      <w:r>
+        <w:rPr>
+          <w:sz w:val="28"/>
+          <w:szCs w:val="28"/>
+        </w:rPr>
+        <w:t>Thus</w:t>
+      </w:r>
+      <w:proofErr w:type="gramEnd"/>
       <w:r>
         <w:rPr>
           <w:sz w:val="28"/>
@@ -23572,7 +23771,7 @@
           <w:sz w:val="28"/>
           <w:szCs w:val="28"/>
         </w:rPr>
-        <w:t>the present paper, we showed that when people are exposed to market relationships, they become</w:t>
+        <w:t>a</w:t>
       </w:r>
       <w:r>
         <w:rPr>
@@ -23586,7 +23785,7 @@
           <w:sz w:val="28"/>
           <w:szCs w:val="28"/>
         </w:rPr>
-        <w:t>more prone to base their considerations on proportionality, which brings them closer to the</w:t>
+        <w:t>person</w:t>
       </w:r>
       <w:r>
         <w:rPr>
@@ -23600,7 +23799,7 @@
           <w:sz w:val="28"/>
           <w:szCs w:val="28"/>
         </w:rPr>
-        <w:t>utilitarian position in their moral judgments and choices. Our research documented that thinking</w:t>
+        <w:t>who</w:t>
       </w:r>
       <w:r>
         <w:rPr>
@@ -23614,7 +23813,7 @@
           <w:sz w:val="28"/>
           <w:szCs w:val="28"/>
         </w:rPr>
-        <w:t>consistent with the market mindset not only makes people more open to utilitarian decision</w:t>
+        <w:t>smothers</w:t>
       </w:r>
       <w:r>
         <w:rPr>
@@ -23628,7 +23827,7 @@
           <w:sz w:val="28"/>
           <w:szCs w:val="28"/>
         </w:rPr>
-        <w:t>making, but also makes them perceive such a manner of making moral decisions by others as right</w:t>
+        <w:t>a</w:t>
       </w:r>
       <w:r>
         <w:rPr>
@@ -23642,17 +23841,512 @@
           <w:sz w:val="28"/>
           <w:szCs w:val="28"/>
         </w:rPr>
-        <w:t xml:space="preserve">and </w:t>
-      </w:r>
-      <w:proofErr w:type="gramStart"/>
-      <w:r>
-        <w:rPr>
-          <w:sz w:val="28"/>
-          <w:szCs w:val="28"/>
-        </w:rPr>
-        <w:t>acceptable</w:t>
-      </w:r>
-      <w:proofErr w:type="gramEnd"/>
+        <w:t>baby</w:t>
+      </w:r>
+      <w:r>
+        <w:rPr>
+          <w:sz w:val="28"/>
+          <w:szCs w:val="28"/>
+        </w:rPr>
+        <w:t xml:space="preserve"> </w:t>
+      </w:r>
+      <w:r>
+        <w:rPr>
+          <w:sz w:val="28"/>
+          <w:szCs w:val="28"/>
+        </w:rPr>
+        <w:t>to</w:t>
+      </w:r>
+      <w:r>
+        <w:rPr>
+          <w:sz w:val="28"/>
+          <w:szCs w:val="28"/>
+        </w:rPr>
+        <w:t xml:space="preserve"> </w:t>
+      </w:r>
+      <w:r>
+        <w:rPr>
+          <w:sz w:val="28"/>
+          <w:szCs w:val="28"/>
+        </w:rPr>
+        <w:t>save</w:t>
+      </w:r>
+      <w:r>
+        <w:rPr>
+          <w:sz w:val="28"/>
+          <w:szCs w:val="28"/>
+        </w:rPr>
+        <w:t xml:space="preserve"> </w:t>
+      </w:r>
+      <w:r>
+        <w:rPr>
+          <w:sz w:val="28"/>
+          <w:szCs w:val="28"/>
+        </w:rPr>
+        <w:t>a</w:t>
+      </w:r>
+      <w:r>
+        <w:rPr>
+          <w:sz w:val="28"/>
+          <w:szCs w:val="28"/>
+        </w:rPr>
+        <w:t xml:space="preserve"> </w:t>
+      </w:r>
+      <w:r>
+        <w:rPr>
+          <w:sz w:val="28"/>
+          <w:szCs w:val="28"/>
+        </w:rPr>
+        <w:t>group of</w:t>
+      </w:r>
+      <w:r>
+        <w:rPr>
+          <w:sz w:val="28"/>
+          <w:szCs w:val="28"/>
+        </w:rPr>
+        <w:t xml:space="preserve"> </w:t>
+      </w:r>
+      <w:r>
+        <w:rPr>
+          <w:sz w:val="28"/>
+          <w:szCs w:val="28"/>
+        </w:rPr>
+        <w:t>fellow</w:t>
+      </w:r>
+      <w:r>
+        <w:rPr>
+          <w:sz w:val="28"/>
+          <w:szCs w:val="28"/>
+        </w:rPr>
+        <w:t xml:space="preserve"> </w:t>
+      </w:r>
+      <w:r>
+        <w:rPr>
+          <w:sz w:val="28"/>
+          <w:szCs w:val="28"/>
+        </w:rPr>
+        <w:t>citizens</w:t>
+      </w:r>
+      <w:r>
+        <w:rPr>
+          <w:sz w:val="28"/>
+          <w:szCs w:val="28"/>
+        </w:rPr>
+        <w:t xml:space="preserve"> </w:t>
+      </w:r>
+      <w:r>
+        <w:rPr>
+          <w:sz w:val="28"/>
+          <w:szCs w:val="28"/>
+        </w:rPr>
+        <w:t>might</w:t>
+      </w:r>
+      <w:r>
+        <w:rPr>
+          <w:sz w:val="28"/>
+          <w:szCs w:val="28"/>
+        </w:rPr>
+        <w:t xml:space="preserve"> </w:t>
+      </w:r>
+      <w:r>
+        <w:rPr>
+          <w:sz w:val="28"/>
+          <w:szCs w:val="28"/>
+        </w:rPr>
+        <w:t>be</w:t>
+      </w:r>
+      <w:r>
+        <w:rPr>
+          <w:sz w:val="28"/>
+          <w:szCs w:val="28"/>
+        </w:rPr>
+        <w:t xml:space="preserve"> </w:t>
+      </w:r>
+      <w:r>
+        <w:rPr>
+          <w:sz w:val="28"/>
+          <w:szCs w:val="28"/>
+        </w:rPr>
+        <w:t>judged</w:t>
+      </w:r>
+      <w:r>
+        <w:rPr>
+          <w:sz w:val="28"/>
+          <w:szCs w:val="28"/>
+        </w:rPr>
+        <w:t xml:space="preserve"> </w:t>
+      </w:r>
+      <w:r>
+        <w:rPr>
+          <w:sz w:val="28"/>
+          <w:szCs w:val="28"/>
+        </w:rPr>
+        <w:t>to</w:t>
+      </w:r>
+      <w:r>
+        <w:rPr>
+          <w:sz w:val="28"/>
+          <w:szCs w:val="28"/>
+        </w:rPr>
+        <w:t xml:space="preserve"> </w:t>
+      </w:r>
+      <w:r>
+        <w:rPr>
+          <w:sz w:val="28"/>
+          <w:szCs w:val="28"/>
+        </w:rPr>
+        <w:t>perform</w:t>
+      </w:r>
+      <w:r>
+        <w:rPr>
+          <w:sz w:val="28"/>
+          <w:szCs w:val="28"/>
+        </w:rPr>
+        <w:t xml:space="preserve"> </w:t>
+      </w:r>
+      <w:r>
+        <w:rPr>
+          <w:sz w:val="28"/>
+          <w:szCs w:val="28"/>
+        </w:rPr>
+        <w:t>the</w:t>
+      </w:r>
+      <w:r>
+        <w:rPr>
+          <w:sz w:val="28"/>
+          <w:szCs w:val="28"/>
+        </w:rPr>
+        <w:t xml:space="preserve"> </w:t>
+      </w:r>
+      <w:r>
+        <w:rPr>
+          <w:sz w:val="28"/>
+          <w:szCs w:val="28"/>
+        </w:rPr>
+        <w:t>right</w:t>
+      </w:r>
+      <w:r>
+        <w:rPr>
+          <w:sz w:val="28"/>
+          <w:szCs w:val="28"/>
+        </w:rPr>
+        <w:t xml:space="preserve"> </w:t>
+      </w:r>
+      <w:r>
+        <w:rPr>
+          <w:sz w:val="28"/>
+          <w:szCs w:val="28"/>
+        </w:rPr>
+        <w:t>action</w:t>
+      </w:r>
+      <w:r>
+        <w:rPr>
+          <w:sz w:val="28"/>
+          <w:szCs w:val="28"/>
+        </w:rPr>
+        <w:t xml:space="preserve"> </w:t>
+      </w:r>
+      <w:r>
+        <w:rPr>
+          <w:sz w:val="28"/>
+          <w:szCs w:val="28"/>
+        </w:rPr>
+        <w:t>from</w:t>
+      </w:r>
+      <w:r>
+        <w:rPr>
+          <w:sz w:val="28"/>
+          <w:szCs w:val="28"/>
+        </w:rPr>
+        <w:t xml:space="preserve"> </w:t>
+      </w:r>
+      <w:r>
+        <w:rPr>
+          <w:sz w:val="28"/>
+          <w:szCs w:val="28"/>
+        </w:rPr>
+        <w:t>a</w:t>
+      </w:r>
+      <w:r>
+        <w:rPr>
+          <w:sz w:val="28"/>
+          <w:szCs w:val="28"/>
+        </w:rPr>
+        <w:t xml:space="preserve"> </w:t>
+      </w:r>
+      <w:r>
+        <w:rPr>
+          <w:sz w:val="28"/>
+          <w:szCs w:val="28"/>
+        </w:rPr>
+        <w:t>utilitarian</w:t>
+      </w:r>
+      <w:r>
+        <w:rPr>
+          <w:sz w:val="28"/>
+          <w:szCs w:val="28"/>
+        </w:rPr>
+        <w:t xml:space="preserve"> </w:t>
+      </w:r>
+      <w:r>
+        <w:rPr>
+          <w:sz w:val="28"/>
+          <w:szCs w:val="28"/>
+        </w:rPr>
+        <w:t>point</w:t>
+      </w:r>
+      <w:r>
+        <w:rPr>
+          <w:sz w:val="28"/>
+          <w:szCs w:val="28"/>
+        </w:rPr>
+        <w:t xml:space="preserve"> </w:t>
+      </w:r>
+      <w:r>
+        <w:rPr>
+          <w:sz w:val="28"/>
+          <w:szCs w:val="28"/>
+        </w:rPr>
+        <w:t>of</w:t>
+      </w:r>
+      <w:r>
+        <w:rPr>
+          <w:sz w:val="28"/>
+          <w:szCs w:val="28"/>
+        </w:rPr>
+        <w:t xml:space="preserve"> </w:t>
+      </w:r>
+      <w:r>
+        <w:rPr>
+          <w:sz w:val="28"/>
+          <w:szCs w:val="28"/>
+        </w:rPr>
+        <w:t>view</w:t>
+      </w:r>
+      <w:r>
+        <w:rPr>
+          <w:sz w:val="28"/>
+          <w:szCs w:val="28"/>
+        </w:rPr>
+        <w:t xml:space="preserve"> </w:t>
+      </w:r>
+      <w:r>
+        <w:rPr>
+          <w:sz w:val="28"/>
+          <w:szCs w:val="28"/>
+        </w:rPr>
+        <w:t>but</w:t>
+      </w:r>
+      <w:r>
+        <w:rPr>
+          <w:sz w:val="28"/>
+          <w:szCs w:val="28"/>
+        </w:rPr>
+        <w:t xml:space="preserve"> </w:t>
+      </w:r>
+      <w:r>
+        <w:rPr>
+          <w:sz w:val="28"/>
+          <w:szCs w:val="28"/>
+        </w:rPr>
+        <w:t>still</w:t>
+      </w:r>
+      <w:r>
+        <w:rPr>
+          <w:sz w:val="28"/>
+          <w:szCs w:val="28"/>
+        </w:rPr>
+        <w:t xml:space="preserve"> </w:t>
+      </w:r>
+      <w:r>
+        <w:rPr>
+          <w:sz w:val="28"/>
+          <w:szCs w:val="28"/>
+        </w:rPr>
+        <w:t>be</w:t>
+      </w:r>
+      <w:r>
+        <w:rPr>
+          <w:sz w:val="28"/>
+          <w:szCs w:val="28"/>
+        </w:rPr>
+        <w:t xml:space="preserve"> </w:t>
+      </w:r>
+      <w:r>
+        <w:rPr>
+          <w:sz w:val="28"/>
+          <w:szCs w:val="28"/>
+        </w:rPr>
+        <w:t>undesired</w:t>
+      </w:r>
+      <w:r>
+        <w:rPr>
+          <w:sz w:val="28"/>
+          <w:szCs w:val="28"/>
+        </w:rPr>
+        <w:t xml:space="preserve"> </w:t>
+      </w:r>
+      <w:r>
+        <w:rPr>
+          <w:sz w:val="28"/>
+          <w:szCs w:val="28"/>
+        </w:rPr>
+        <w:t>as</w:t>
+      </w:r>
+      <w:r>
+        <w:rPr>
+          <w:sz w:val="28"/>
+          <w:szCs w:val="28"/>
+        </w:rPr>
+        <w:t xml:space="preserve"> </w:t>
+      </w:r>
+      <w:r>
+        <w:rPr>
+          <w:sz w:val="28"/>
+          <w:szCs w:val="28"/>
+        </w:rPr>
+        <w:t>a</w:t>
+      </w:r>
+      <w:r>
+        <w:rPr>
+          <w:sz w:val="28"/>
+          <w:szCs w:val="28"/>
+        </w:rPr>
+        <w:t xml:space="preserve"> </w:t>
+      </w:r>
+      <w:r>
+        <w:rPr>
+          <w:sz w:val="28"/>
+          <w:szCs w:val="28"/>
+        </w:rPr>
+        <w:t>friend</w:t>
+      </w:r>
+      <w:r>
+        <w:rPr>
+          <w:sz w:val="28"/>
+          <w:szCs w:val="28"/>
+        </w:rPr>
+        <w:t xml:space="preserve"> </w:t>
+      </w:r>
+      <w:r>
+        <w:rPr>
+          <w:sz w:val="28"/>
+          <w:szCs w:val="28"/>
+        </w:rPr>
+        <w:t>because</w:t>
+      </w:r>
+      <w:r>
+        <w:rPr>
+          <w:sz w:val="28"/>
+          <w:szCs w:val="28"/>
+        </w:rPr>
+        <w:t xml:space="preserve"> </w:t>
+      </w:r>
+      <w:r>
+        <w:rPr>
+          <w:sz w:val="28"/>
+          <w:szCs w:val="28"/>
+        </w:rPr>
+        <w:t>of</w:t>
+      </w:r>
+      <w:r>
+        <w:rPr>
+          <w:sz w:val="28"/>
+          <w:szCs w:val="28"/>
+        </w:rPr>
+        <w:t xml:space="preserve"> </w:t>
+      </w:r>
+      <w:r>
+        <w:rPr>
+          <w:sz w:val="28"/>
+          <w:szCs w:val="28"/>
+        </w:rPr>
+        <w:t>a</w:t>
+      </w:r>
+      <w:r>
+        <w:rPr>
+          <w:sz w:val="28"/>
+          <w:szCs w:val="28"/>
+        </w:rPr>
+        <w:t xml:space="preserve"> </w:t>
+      </w:r>
+      <w:r>
+        <w:rPr>
+          <w:sz w:val="28"/>
+          <w:szCs w:val="28"/>
+        </w:rPr>
+        <w:t>presumed</w:t>
+      </w:r>
+      <w:r>
+        <w:rPr>
+          <w:sz w:val="28"/>
+          <w:szCs w:val="28"/>
+        </w:rPr>
+        <w:t xml:space="preserve"> </w:t>
+      </w:r>
+      <w:r>
+        <w:rPr>
+          <w:sz w:val="28"/>
+          <w:szCs w:val="28"/>
+        </w:rPr>
+        <w:t>d</w:t>
+      </w:r>
+      <w:r>
+        <w:rPr>
+          <w:sz w:val="28"/>
+          <w:szCs w:val="28"/>
+        </w:rPr>
+        <w:t>e</w:t>
+      </w:r>
+      <w:r>
+        <w:rPr>
+          <w:sz w:val="28"/>
+          <w:szCs w:val="28"/>
+        </w:rPr>
+        <w:t>fect</w:t>
+      </w:r>
+      <w:r>
+        <w:rPr>
+          <w:sz w:val="28"/>
+          <w:szCs w:val="28"/>
+        </w:rPr>
+        <w:t xml:space="preserve"> </w:t>
+      </w:r>
+      <w:r>
+        <w:rPr>
+          <w:sz w:val="28"/>
+          <w:szCs w:val="28"/>
+        </w:rPr>
+        <w:t>in</w:t>
+      </w:r>
+      <w:r>
+        <w:rPr>
+          <w:sz w:val="28"/>
+          <w:szCs w:val="28"/>
+        </w:rPr>
+        <w:t xml:space="preserve"> </w:t>
+      </w:r>
+      <w:r>
+        <w:rPr>
+          <w:sz w:val="28"/>
+          <w:szCs w:val="28"/>
+        </w:rPr>
+        <w:t>his</w:t>
+      </w:r>
+      <w:r>
+        <w:rPr>
+          <w:sz w:val="28"/>
+          <w:szCs w:val="28"/>
+        </w:rPr>
+        <w:t xml:space="preserve"> </w:t>
+      </w:r>
+      <w:r>
+        <w:rPr>
+          <w:sz w:val="28"/>
+          <w:szCs w:val="28"/>
+        </w:rPr>
+        <w:t>character</w:t>
+      </w:r>
       <w:r>
         <w:rPr>
           <w:sz w:val="28"/>
@@ -23660,6 +24354,2701 @@
         </w:rPr>
         <w:t>”</w:t>
       </w:r>
+    </w:p>
+    <w:p>
+      <w:pPr>
+        <w:pStyle w:val="ListParagraph"/>
+        <w:numPr>
+          <w:ilvl w:val="1"/>
+          <w:numId w:val="2"/>
+        </w:numPr>
+        <w:rPr>
+          <w:sz w:val="28"/>
+          <w:szCs w:val="28"/>
+        </w:rPr>
+      </w:pPr>
+      <w:r>
+        <w:rPr>
+          <w:sz w:val="28"/>
+          <w:szCs w:val="28"/>
+        </w:rPr>
+        <w:t xml:space="preserve">Querying on ‘virtue </w:t>
+      </w:r>
+      <w:proofErr w:type="gramStart"/>
+      <w:r>
+        <w:rPr>
+          <w:sz w:val="28"/>
+          <w:szCs w:val="28"/>
+        </w:rPr>
+        <w:t>ethics’</w:t>
+      </w:r>
+      <w:proofErr w:type="gramEnd"/>
+      <w:r>
+        <w:rPr>
+          <w:sz w:val="28"/>
+          <w:szCs w:val="28"/>
+        </w:rPr>
+        <w:t xml:space="preserve"> seeks to capture this intuitive moral judgement aspect.</w:t>
+      </w:r>
+    </w:p>
+    <w:p>
+      <w:pPr>
+        <w:pStyle w:val="ListParagraph"/>
+        <w:numPr>
+          <w:ilvl w:val="0"/>
+          <w:numId w:val="2"/>
+        </w:numPr>
+        <w:rPr>
+          <w:sz w:val="28"/>
+          <w:szCs w:val="28"/>
+          <w:highlight w:val="yellow"/>
+        </w:rPr>
+      </w:pPr>
+      <w:r>
+        <w:rPr>
+          <w:sz w:val="28"/>
+          <w:szCs w:val="28"/>
+          <w:highlight w:val="yellow"/>
+        </w:rPr>
+        <w:t>Questions RE: grounds for judgements</w:t>
+      </w:r>
+    </w:p>
+    <w:p>
+      <w:pPr>
+        <w:pStyle w:val="ListParagraph"/>
+        <w:numPr>
+          <w:ilvl w:val="1"/>
+          <w:numId w:val="2"/>
+        </w:numPr>
+        <w:rPr>
+          <w:sz w:val="28"/>
+          <w:szCs w:val="28"/>
+          <w:highlight w:val="yellow"/>
+        </w:rPr>
+      </w:pPr>
+      <w:r>
+        <w:rPr>
+          <w:sz w:val="28"/>
+          <w:szCs w:val="28"/>
+          <w:highlight w:val="yellow"/>
+        </w:rPr>
+        <w:t xml:space="preserve">Acting on non-moral grounds: “Moral reasons did not play an important role in my </w:t>
+      </w:r>
+      <w:proofErr w:type="gramStart"/>
+      <w:r>
+        <w:rPr>
+          <w:sz w:val="28"/>
+          <w:szCs w:val="28"/>
+          <w:highlight w:val="yellow"/>
+        </w:rPr>
+        <w:t>judgement</w:t>
+      </w:r>
+      <w:proofErr w:type="gramEnd"/>
+      <w:r>
+        <w:rPr>
+          <w:sz w:val="28"/>
+          <w:szCs w:val="28"/>
+          <w:highlight w:val="yellow"/>
+        </w:rPr>
+        <w:t>”</w:t>
+      </w:r>
+    </w:p>
+    <w:p>
+      <w:pPr>
+        <w:pStyle w:val="ListParagraph"/>
+        <w:numPr>
+          <w:ilvl w:val="1"/>
+          <w:numId w:val="2"/>
+        </w:numPr>
+        <w:rPr>
+          <w:sz w:val="28"/>
+          <w:szCs w:val="28"/>
+          <w:highlight w:val="yellow"/>
+        </w:rPr>
+      </w:pPr>
+      <w:r>
+        <w:rPr>
+          <w:sz w:val="28"/>
+          <w:szCs w:val="28"/>
+          <w:highlight w:val="yellow"/>
+        </w:rPr>
+        <w:t xml:space="preserve">Virtue-ethical principle: “Someone who intentionally harms an innocent person cannot be </w:t>
+      </w:r>
+      <w:proofErr w:type="gramStart"/>
+      <w:r>
+        <w:rPr>
+          <w:sz w:val="28"/>
+          <w:szCs w:val="28"/>
+          <w:highlight w:val="yellow"/>
+        </w:rPr>
+        <w:t>moral</w:t>
+      </w:r>
+      <w:proofErr w:type="gramEnd"/>
+      <w:r>
+        <w:rPr>
+          <w:sz w:val="28"/>
+          <w:szCs w:val="28"/>
+          <w:highlight w:val="yellow"/>
+        </w:rPr>
+        <w:t>”</w:t>
+      </w:r>
+    </w:p>
+    <w:p>
+      <w:pPr>
+        <w:pStyle w:val="ListParagraph"/>
+        <w:numPr>
+          <w:ilvl w:val="1"/>
+          <w:numId w:val="2"/>
+        </w:numPr>
+        <w:rPr>
+          <w:sz w:val="28"/>
+          <w:szCs w:val="28"/>
+          <w:highlight w:val="yellow"/>
+        </w:rPr>
+      </w:pPr>
+      <w:r>
+        <w:rPr>
+          <w:sz w:val="28"/>
+          <w:szCs w:val="28"/>
+          <w:highlight w:val="yellow"/>
+        </w:rPr>
+        <w:t xml:space="preserve">Deontology: “Intentionally harming an innocent person is against fundamental moral rules and is thus unacceptable regardless of </w:t>
+      </w:r>
+      <w:proofErr w:type="spellStart"/>
+      <w:r>
+        <w:rPr>
+          <w:sz w:val="28"/>
+          <w:szCs w:val="28"/>
+          <w:highlight w:val="yellow"/>
+        </w:rPr>
+        <w:t>it’s</w:t>
+      </w:r>
+      <w:proofErr w:type="spellEnd"/>
+      <w:r>
+        <w:rPr>
+          <w:sz w:val="28"/>
+          <w:szCs w:val="28"/>
+          <w:highlight w:val="yellow"/>
+        </w:rPr>
+        <w:t xml:space="preserve"> intended consequence”</w:t>
+      </w:r>
+    </w:p>
+    <w:p>
+      <w:pPr>
+        <w:pStyle w:val="ListParagraph"/>
+        <w:numPr>
+          <w:ilvl w:val="1"/>
+          <w:numId w:val="2"/>
+        </w:numPr>
+        <w:rPr>
+          <w:sz w:val="28"/>
+          <w:szCs w:val="28"/>
+          <w:highlight w:val="yellow"/>
+        </w:rPr>
+      </w:pPr>
+      <w:r>
+        <w:rPr>
+          <w:sz w:val="28"/>
+          <w:szCs w:val="28"/>
+          <w:highlight w:val="yellow"/>
+        </w:rPr>
+        <w:t>Utilitarianism: “Moral action is what ensures the well-being of the maximum number of people”</w:t>
+      </w:r>
+    </w:p>
+    <w:p>
+      <w:pPr>
+        <w:pStyle w:val="ListParagraph"/>
+        <w:numPr>
+          <w:ilvl w:val="1"/>
+          <w:numId w:val="2"/>
+        </w:numPr>
+        <w:rPr>
+          <w:sz w:val="28"/>
+          <w:szCs w:val="28"/>
+          <w:highlight w:val="yellow"/>
+        </w:rPr>
+      </w:pPr>
+      <w:r>
+        <w:rPr>
+          <w:sz w:val="28"/>
+          <w:szCs w:val="28"/>
+          <w:highlight w:val="yellow"/>
+        </w:rPr>
+        <w:t xml:space="preserve">Fatalism/Fate: “It is wrong to interfere with consequences that arise as a result of the natural course of events no matter what the ensuing harm </w:t>
+      </w:r>
+      <w:r>
+        <w:rPr>
+          <w:sz w:val="28"/>
+          <w:szCs w:val="28"/>
+          <w:highlight w:val="yellow"/>
+        </w:rPr>
+        <w:t>is.</w:t>
+      </w:r>
+      <w:r>
+        <w:rPr>
+          <w:sz w:val="28"/>
+          <w:szCs w:val="28"/>
+          <w:highlight w:val="yellow"/>
+        </w:rPr>
+        <w:t>”</w:t>
+      </w:r>
+    </w:p>
+    <w:p>
+      <w:pPr>
+        <w:pStyle w:val="ListParagraph"/>
+        <w:numPr>
+          <w:ilvl w:val="2"/>
+          <w:numId w:val="2"/>
+        </w:numPr>
+        <w:rPr>
+          <w:sz w:val="28"/>
+          <w:szCs w:val="28"/>
+          <w:highlight w:val="yellow"/>
+        </w:rPr>
+      </w:pPr>
+      <w:r>
+        <w:rPr>
+          <w:sz w:val="28"/>
+          <w:szCs w:val="28"/>
+          <w:highlight w:val="yellow"/>
+        </w:rPr>
+        <w:t>Participants were asked to choose one of the five justifications for their choices in each of the dilemmas (order randomized!)</w:t>
+      </w:r>
+    </w:p>
+    <w:p>
+      <w:pPr>
+        <w:pStyle w:val="ListParagraph"/>
+        <w:numPr>
+          <w:ilvl w:val="1"/>
+          <w:numId w:val="2"/>
+        </w:numPr>
+        <w:rPr>
+          <w:sz w:val="28"/>
+          <w:szCs w:val="28"/>
+          <w:highlight w:val="yellow"/>
+        </w:rPr>
+      </w:pPr>
+      <w:r>
+        <w:rPr>
+          <w:sz w:val="28"/>
+          <w:szCs w:val="28"/>
+          <w:highlight w:val="yellow"/>
+        </w:rPr>
+        <w:lastRenderedPageBreak/>
+        <w:t>The guiding principle can also be seen as being rated, the importance of each principle from 1-5!</w:t>
+      </w:r>
+    </w:p>
+    <w:p>
+      <w:pPr>
+        <w:pStyle w:val="ListParagraph"/>
+        <w:numPr>
+          <w:ilvl w:val="2"/>
+          <w:numId w:val="2"/>
+        </w:numPr>
+        <w:rPr>
+          <w:sz w:val="28"/>
+          <w:szCs w:val="28"/>
+          <w:highlight w:val="yellow"/>
+        </w:rPr>
+      </w:pPr>
+      <w:r>
+        <w:rPr>
+          <w:sz w:val="28"/>
+          <w:szCs w:val="28"/>
+          <w:highlight w:val="yellow"/>
+        </w:rPr>
+        <w:t>This was what was done in the expansion, Study 3</w:t>
+      </w:r>
+    </w:p>
+    <w:p>
+      <w:pPr>
+        <w:pStyle w:val="ListParagraph"/>
+        <w:numPr>
+          <w:ilvl w:val="0"/>
+          <w:numId w:val="2"/>
+        </w:numPr>
+        <w:rPr>
+          <w:sz w:val="28"/>
+          <w:szCs w:val="28"/>
+        </w:rPr>
+      </w:pPr>
+      <w:r>
+        <w:rPr>
+          <w:sz w:val="28"/>
+          <w:szCs w:val="28"/>
+        </w:rPr>
+        <w:t xml:space="preserve">Psychopath was measured using the psychopathology subscale of the “Dark Triad” scale </w:t>
+      </w:r>
+      <w:r>
+        <w:rPr>
+          <w:sz w:val="28"/>
+          <w:szCs w:val="28"/>
+          <w:highlight w:val="yellow"/>
+        </w:rPr>
+        <w:t>(Paulhus &amp; Williams</w:t>
+      </w:r>
+      <w:r>
+        <w:rPr>
+          <w:sz w:val="28"/>
+          <w:szCs w:val="28"/>
+          <w:highlight w:val="yellow"/>
+        </w:rPr>
+        <w:t>,</w:t>
+      </w:r>
+      <w:r>
+        <w:rPr>
+          <w:sz w:val="28"/>
+          <w:szCs w:val="28"/>
+          <w:highlight w:val="yellow"/>
+        </w:rPr>
+        <w:t xml:space="preserve"> 2002)</w:t>
+      </w:r>
+    </w:p>
+    <w:p>
+      <w:pPr>
+        <w:pStyle w:val="ListParagraph"/>
+        <w:numPr>
+          <w:ilvl w:val="1"/>
+          <w:numId w:val="2"/>
+        </w:numPr>
+        <w:rPr>
+          <w:sz w:val="28"/>
+          <w:szCs w:val="28"/>
+          <w:highlight w:val="yellow"/>
+        </w:rPr>
+      </w:pPr>
+      <w:r>
+        <w:rPr>
+          <w:sz w:val="28"/>
+          <w:szCs w:val="28"/>
+          <w:highlight w:val="yellow"/>
+        </w:rPr>
+        <w:t>Can we present and directly frame various paragraphs on the reasoning behind supporting or opposing UHC?</w:t>
+      </w:r>
+    </w:p>
+    <w:p>
+      <w:pPr>
+        <w:pStyle w:val="ListParagraph"/>
+        <w:numPr>
+          <w:ilvl w:val="2"/>
+          <w:numId w:val="2"/>
+        </w:numPr>
+        <w:rPr>
+          <w:sz w:val="28"/>
+          <w:szCs w:val="28"/>
+          <w:highlight w:val="yellow"/>
+        </w:rPr>
+      </w:pPr>
+      <w:proofErr w:type="gramStart"/>
+      <w:r>
+        <w:rPr>
+          <w:sz w:val="28"/>
+          <w:szCs w:val="28"/>
+          <w:highlight w:val="yellow"/>
+        </w:rPr>
+        <w:t>E.g.</w:t>
+      </w:r>
+      <w:proofErr w:type="gramEnd"/>
+      <w:r>
+        <w:rPr>
+          <w:sz w:val="28"/>
+          <w:szCs w:val="28"/>
+          <w:highlight w:val="yellow"/>
+        </w:rPr>
+        <w:t xml:space="preserve"> we can say… do you believe that more Americans would be better off if healthcare was only provided to those who work? Most of those that do not work will find it more difficult to access healthcare (Utilitarian Opposition)</w:t>
+      </w:r>
+    </w:p>
+    <w:p>
+      <w:pPr>
+        <w:pStyle w:val="ListParagraph"/>
+        <w:numPr>
+          <w:ilvl w:val="2"/>
+          <w:numId w:val="2"/>
+        </w:numPr>
+        <w:rPr>
+          <w:sz w:val="28"/>
+          <w:szCs w:val="28"/>
+          <w:highlight w:val="yellow"/>
+        </w:rPr>
+      </w:pPr>
+      <w:r>
+        <w:rPr>
+          <w:sz w:val="28"/>
+          <w:szCs w:val="28"/>
+          <w:highlight w:val="yellow"/>
+        </w:rPr>
+        <w:t>Alternatively</w:t>
+      </w:r>
+      <w:r>
+        <w:rPr>
+          <w:sz w:val="28"/>
+          <w:szCs w:val="28"/>
+          <w:highlight w:val="yellow"/>
+        </w:rPr>
+        <w:t>… Do you believe more Americans would be better off if healthcare was provided without requiring work? Some will choose to not work, if it is not necessary for them to have healthcare (Utilitarian Support)</w:t>
+      </w:r>
+    </w:p>
+    <w:p>
+      <w:pPr>
+        <w:pStyle w:val="ListParagraph"/>
+        <w:numPr>
+          <w:ilvl w:val="2"/>
+          <w:numId w:val="2"/>
+        </w:numPr>
+        <w:rPr>
+          <w:sz w:val="28"/>
+          <w:szCs w:val="28"/>
+          <w:highlight w:val="yellow"/>
+        </w:rPr>
+      </w:pPr>
+      <w:r>
+        <w:rPr>
+          <w:sz w:val="28"/>
+          <w:szCs w:val="28"/>
+          <w:highlight w:val="yellow"/>
+        </w:rPr>
+        <w:t>Do you believe Americans have a right to healthcare access, and that the government should enact programs to ensure continued access to healthcare (Deontology Support)</w:t>
+      </w:r>
+    </w:p>
+    <w:p>
+      <w:pPr>
+        <w:pStyle w:val="ListParagraph"/>
+        <w:numPr>
+          <w:ilvl w:val="2"/>
+          <w:numId w:val="2"/>
+        </w:numPr>
+        <w:rPr>
+          <w:sz w:val="28"/>
+          <w:szCs w:val="28"/>
+          <w:highlight w:val="yellow"/>
+        </w:rPr>
+      </w:pPr>
+      <w:r>
+        <w:rPr>
+          <w:sz w:val="28"/>
+          <w:szCs w:val="28"/>
+          <w:highlight w:val="yellow"/>
+        </w:rPr>
+        <w:t>Do you believe Americans have a right to healthcare access if they are a member of the workforce, and that the government should enact programs to ensure hard-working Americans have access to healthcare (Deontology Oppose??)</w:t>
+      </w:r>
+    </w:p>
+    <w:p>
+      <w:pPr>
+        <w:pStyle w:val="ListParagraph"/>
+        <w:numPr>
+          <w:ilvl w:val="1"/>
+          <w:numId w:val="2"/>
+        </w:numPr>
+        <w:rPr>
+          <w:sz w:val="28"/>
+          <w:szCs w:val="28"/>
+          <w:highlight w:val="yellow"/>
+        </w:rPr>
+      </w:pPr>
+      <w:r>
+        <w:rPr>
+          <w:sz w:val="28"/>
+          <w:szCs w:val="28"/>
+          <w:highlight w:val="yellow"/>
+        </w:rPr>
+        <w:t xml:space="preserve">Unsure how we would test and calibrate these </w:t>
+      </w:r>
+      <w:proofErr w:type="gramStart"/>
+      <w:r>
+        <w:rPr>
+          <w:sz w:val="28"/>
+          <w:szCs w:val="28"/>
+          <w:highlight w:val="yellow"/>
+        </w:rPr>
+        <w:t>options, but</w:t>
+      </w:r>
+      <w:proofErr w:type="gramEnd"/>
+      <w:r>
+        <w:rPr>
+          <w:sz w:val="28"/>
+          <w:szCs w:val="28"/>
+          <w:highlight w:val="yellow"/>
+        </w:rPr>
+        <w:t xml:space="preserve"> would LOVE to see a final product for it.</w:t>
+      </w:r>
+    </w:p>
+    <w:p>
+      <w:pPr>
+        <w:rPr>
+          <w:sz w:val="28"/>
+          <w:szCs w:val="28"/>
+        </w:rPr>
+      </w:pPr>
+    </w:p>
+    <w:p>
+      <w:pPr>
+        <w:rPr>
+          <w:sz w:val="32"/>
+          <w:szCs w:val="32"/>
+        </w:rPr>
+      </w:pPr>
+      <w:r>
+        <w:rPr>
+          <w:sz w:val="32"/>
+          <w:szCs w:val="32"/>
+        </w:rPr>
+        <w:t>Reynolds 2017: The Recognition of Moral Issues: Moral Awareness, moral sensitivity, and moral attentiveness</w:t>
+      </w:r>
+    </w:p>
+    <w:p>
+      <w:pPr>
+        <w:pStyle w:val="ListParagraph"/>
+        <w:numPr>
+          <w:ilvl w:val="0"/>
+          <w:numId w:val="2"/>
+        </w:numPr>
+        <w:rPr>
+          <w:sz w:val="28"/>
+          <w:szCs w:val="28"/>
+        </w:rPr>
+      </w:pPr>
+      <w:r>
+        <w:rPr>
+          <w:sz w:val="28"/>
+          <w:szCs w:val="28"/>
+        </w:rPr>
+        <w:t xml:space="preserve">Brief review looking at how individuals can recognize </w:t>
+      </w:r>
+      <w:proofErr w:type="gramStart"/>
+      <w:r>
+        <w:rPr>
+          <w:sz w:val="28"/>
+          <w:szCs w:val="28"/>
+        </w:rPr>
+        <w:t>whether or not</w:t>
+      </w:r>
+      <w:proofErr w:type="gramEnd"/>
+      <w:r>
+        <w:rPr>
+          <w:sz w:val="28"/>
+          <w:szCs w:val="28"/>
+        </w:rPr>
+        <w:t xml:space="preserve"> an issue has moral bearing.</w:t>
+      </w:r>
+    </w:p>
+    <w:p>
+      <w:pPr>
+        <w:pStyle w:val="ListParagraph"/>
+        <w:numPr>
+          <w:ilvl w:val="0"/>
+          <w:numId w:val="2"/>
+        </w:numPr>
+        <w:rPr>
+          <w:sz w:val="28"/>
+          <w:szCs w:val="28"/>
+        </w:rPr>
+      </w:pPr>
+      <w:r>
+        <w:rPr>
+          <w:sz w:val="28"/>
+          <w:szCs w:val="28"/>
+        </w:rPr>
+        <w:t>Moral Awareness: An individual’s determination that a single situation contains moral content and legitimately can be considered from a moral point of view.</w:t>
+      </w:r>
+    </w:p>
+    <w:p>
+      <w:pPr>
+        <w:pStyle w:val="ListParagraph"/>
+        <w:numPr>
+          <w:ilvl w:val="0"/>
+          <w:numId w:val="2"/>
+        </w:numPr>
+        <w:rPr>
+          <w:sz w:val="28"/>
+          <w:szCs w:val="28"/>
+        </w:rPr>
+      </w:pPr>
+      <w:r>
+        <w:rPr>
+          <w:sz w:val="28"/>
+          <w:szCs w:val="28"/>
+        </w:rPr>
+        <w:lastRenderedPageBreak/>
+        <w:t>Moral/Ethical Sensitivity: A broader cognizance of moral issues (</w:t>
+      </w:r>
+      <w:proofErr w:type="gramStart"/>
+      <w:r>
+        <w:rPr>
+          <w:sz w:val="28"/>
+          <w:szCs w:val="28"/>
+        </w:rPr>
+        <w:t>e.g.</w:t>
+      </w:r>
+      <w:proofErr w:type="gramEnd"/>
+      <w:r>
+        <w:rPr>
+          <w:sz w:val="28"/>
+          <w:szCs w:val="28"/>
+        </w:rPr>
+        <w:t xml:space="preserve"> measuring through exposure to moral issues) and captures the individual’s ability to recognize and consider a set or range of moral issues.</w:t>
+      </w:r>
+    </w:p>
+    <w:p>
+      <w:pPr>
+        <w:pStyle w:val="ListParagraph"/>
+        <w:numPr>
+          <w:ilvl w:val="0"/>
+          <w:numId w:val="2"/>
+        </w:numPr>
+        <w:rPr>
+          <w:sz w:val="28"/>
+          <w:szCs w:val="28"/>
+        </w:rPr>
+      </w:pPr>
+      <w:r>
+        <w:rPr>
+          <w:sz w:val="28"/>
+          <w:szCs w:val="28"/>
+        </w:rPr>
+        <w:t xml:space="preserve">Moral Attentiveness: The extent to which one chronically perceives and considers morality and moral elements in his or her </w:t>
+      </w:r>
+      <w:proofErr w:type="gramStart"/>
+      <w:r>
+        <w:rPr>
+          <w:sz w:val="28"/>
+          <w:szCs w:val="28"/>
+        </w:rPr>
+        <w:t>experiences</w:t>
+      </w:r>
+      <w:proofErr w:type="gramEnd"/>
+    </w:p>
+    <w:p>
+      <w:pPr>
+        <w:pStyle w:val="ListParagraph"/>
+        <w:numPr>
+          <w:ilvl w:val="1"/>
+          <w:numId w:val="2"/>
+        </w:numPr>
+        <w:rPr>
+          <w:sz w:val="28"/>
+          <w:szCs w:val="28"/>
+        </w:rPr>
+      </w:pPr>
+      <w:r>
+        <w:rPr>
+          <w:sz w:val="28"/>
+          <w:szCs w:val="28"/>
+        </w:rPr>
+        <w:t>Thus, Moral awareness is about an event an individual experiences, Moral sensitivity on the individuals’ skill at regularly achieving this moral awareness, and Moral attentiveness captures the innate tendency to perceive issues as moral issues.</w:t>
+      </w:r>
+    </w:p>
+    <w:p>
+      <w:pPr>
+        <w:pStyle w:val="ListParagraph"/>
+        <w:numPr>
+          <w:ilvl w:val="1"/>
+          <w:numId w:val="2"/>
+        </w:numPr>
+        <w:rPr>
+          <w:sz w:val="28"/>
+          <w:szCs w:val="28"/>
+        </w:rPr>
+      </w:pPr>
+      <w:r>
+        <w:rPr>
+          <w:sz w:val="28"/>
+          <w:szCs w:val="28"/>
+          <w:highlight w:val="yellow"/>
+        </w:rPr>
+        <w:t>I think moral awareness is specifically what I want to look @ with regards to our various issues and calibration considerations.</w:t>
+      </w:r>
+    </w:p>
+    <w:p>
+      <w:pPr>
+        <w:pStyle w:val="ListParagraph"/>
+        <w:numPr>
+          <w:ilvl w:val="0"/>
+          <w:numId w:val="2"/>
+        </w:numPr>
+        <w:rPr>
+          <w:sz w:val="28"/>
+          <w:szCs w:val="28"/>
+        </w:rPr>
+      </w:pPr>
+      <w:r>
+        <w:rPr>
+          <w:sz w:val="28"/>
+          <w:szCs w:val="28"/>
+        </w:rPr>
+        <w:t xml:space="preserve">Cognitive depletion is a biological factor </w:t>
+      </w:r>
+      <w:proofErr w:type="gramStart"/>
+      <w:r>
+        <w:rPr>
+          <w:sz w:val="28"/>
+          <w:szCs w:val="28"/>
+        </w:rPr>
+        <w:t>that  can</w:t>
+      </w:r>
+      <w:proofErr w:type="gramEnd"/>
+      <w:r>
+        <w:rPr>
+          <w:sz w:val="28"/>
+          <w:szCs w:val="28"/>
+        </w:rPr>
+        <w:t xml:space="preserve"> reduce an individual’s ability to be morally aware</w:t>
+      </w:r>
+    </w:p>
+    <w:p>
+      <w:pPr>
+        <w:pStyle w:val="ListParagraph"/>
+        <w:numPr>
+          <w:ilvl w:val="1"/>
+          <w:numId w:val="2"/>
+        </w:numPr>
+        <w:rPr>
+          <w:sz w:val="28"/>
+          <w:szCs w:val="28"/>
+        </w:rPr>
+      </w:pPr>
+      <w:r>
+        <w:rPr>
+          <w:sz w:val="28"/>
+          <w:szCs w:val="28"/>
+        </w:rPr>
+        <w:t>If this is something we want to manipulate… we can have them write essays without the letters A or N (remove the letters from a keyboard?)</w:t>
+      </w:r>
+      <w:r>
+        <w:rPr>
+          <w:sz w:val="28"/>
+          <w:szCs w:val="28"/>
+        </w:rPr>
+        <w:t xml:space="preserve"> </w:t>
+      </w:r>
+      <w:r>
+        <w:rPr>
+          <w:sz w:val="28"/>
+          <w:szCs w:val="28"/>
+          <w:highlight w:val="yellow"/>
+        </w:rPr>
+        <w:t>(Gino et al, 2011)</w:t>
+      </w:r>
+    </w:p>
+    <w:p>
+      <w:pPr>
+        <w:pStyle w:val="ListParagraph"/>
+        <w:numPr>
+          <w:ilvl w:val="0"/>
+          <w:numId w:val="2"/>
+        </w:numPr>
+        <w:rPr>
+          <w:sz w:val="28"/>
+          <w:szCs w:val="28"/>
+        </w:rPr>
+      </w:pPr>
+      <w:r>
+        <w:rPr>
+          <w:sz w:val="28"/>
+          <w:szCs w:val="28"/>
+        </w:rPr>
+        <w:t xml:space="preserve">Conversely, mindfulness exercises can improve relative moral attentiveness </w:t>
+      </w:r>
+      <w:r>
+        <w:rPr>
+          <w:sz w:val="28"/>
+          <w:szCs w:val="28"/>
+          <w:highlight w:val="yellow"/>
+        </w:rPr>
+        <w:t>(Brown KW, 2003; Ruedy NE, 2010)</w:t>
+      </w:r>
+    </w:p>
+    <w:p>
+      <w:pPr>
+        <w:pStyle w:val="ListParagraph"/>
+        <w:numPr>
+          <w:ilvl w:val="0"/>
+          <w:numId w:val="2"/>
+        </w:numPr>
+        <w:rPr>
+          <w:sz w:val="28"/>
+          <w:szCs w:val="28"/>
+        </w:rPr>
+      </w:pPr>
+      <w:r>
+        <w:rPr>
+          <w:sz w:val="28"/>
+          <w:szCs w:val="28"/>
+        </w:rPr>
+        <w:t>In general, consequentialists (utilitarians) respond to moral issues involving harm, whereas formalists (deontologists) recognize issues involving harm and issues involving violations of behavioral standards.</w:t>
+      </w:r>
+    </w:p>
+    <w:p>
+      <w:pPr>
+        <w:pStyle w:val="ListParagraph"/>
+        <w:numPr>
+          <w:ilvl w:val="1"/>
+          <w:numId w:val="2"/>
+        </w:numPr>
+        <w:rPr>
+          <w:sz w:val="28"/>
+          <w:szCs w:val="28"/>
+        </w:rPr>
+      </w:pPr>
+      <w:r>
+        <w:rPr>
+          <w:sz w:val="28"/>
+          <w:szCs w:val="28"/>
+        </w:rPr>
+        <w:t xml:space="preserve">NFC and moral identity positively </w:t>
+      </w:r>
+      <w:proofErr w:type="gramStart"/>
+      <w:r>
+        <w:rPr>
+          <w:sz w:val="28"/>
+          <w:szCs w:val="28"/>
+        </w:rPr>
+        <w:t>shapes</w:t>
+      </w:r>
+      <w:proofErr w:type="gramEnd"/>
+      <w:r>
+        <w:rPr>
+          <w:sz w:val="28"/>
+          <w:szCs w:val="28"/>
+        </w:rPr>
+        <w:t xml:space="preserve"> moral sensitivity.</w:t>
+      </w:r>
+    </w:p>
+    <w:p>
+      <w:pPr>
+        <w:pStyle w:val="ListParagraph"/>
+        <w:numPr>
+          <w:ilvl w:val="0"/>
+          <w:numId w:val="2"/>
+        </w:numPr>
+        <w:rPr>
+          <w:sz w:val="28"/>
+          <w:szCs w:val="28"/>
+        </w:rPr>
+      </w:pPr>
+      <w:r>
+        <w:rPr>
+          <w:sz w:val="28"/>
+          <w:szCs w:val="28"/>
+        </w:rPr>
+        <w:t xml:space="preserve">How an issue is framed, and the relative competitive context in which it is understood is key to shaping individual reactions to moral issues, especially </w:t>
+      </w:r>
+      <w:proofErr w:type="spellStart"/>
+      <w:r>
+        <w:rPr>
+          <w:sz w:val="28"/>
+          <w:szCs w:val="28"/>
+        </w:rPr>
+        <w:t>w.r.t.</w:t>
+      </w:r>
+      <w:proofErr w:type="spellEnd"/>
+      <w:r>
+        <w:rPr>
+          <w:sz w:val="28"/>
+          <w:szCs w:val="28"/>
+        </w:rPr>
+        <w:t xml:space="preserve"> moral awareness </w:t>
+      </w:r>
+      <w:r>
+        <w:rPr>
+          <w:sz w:val="28"/>
+          <w:szCs w:val="28"/>
+          <w:highlight w:val="yellow"/>
+        </w:rPr>
+        <w:t>(Butterfield KD, 2000)</w:t>
+      </w:r>
+    </w:p>
+    <w:p>
+      <w:pPr>
+        <w:pStyle w:val="ListParagraph"/>
+        <w:numPr>
+          <w:ilvl w:val="1"/>
+          <w:numId w:val="2"/>
+        </w:numPr>
+        <w:rPr>
+          <w:sz w:val="28"/>
+          <w:szCs w:val="28"/>
+        </w:rPr>
+      </w:pPr>
+      <w:r>
+        <w:rPr>
+          <w:sz w:val="28"/>
+          <w:szCs w:val="28"/>
+        </w:rPr>
+        <w:t>Similarly, when subjects were primed by their environment to think of the issue in moral terms (</w:t>
+      </w:r>
+      <w:proofErr w:type="gramStart"/>
+      <w:r>
+        <w:rPr>
+          <w:sz w:val="28"/>
+          <w:szCs w:val="28"/>
+        </w:rPr>
+        <w:t>i.e.</w:t>
+      </w:r>
+      <w:proofErr w:type="gramEnd"/>
+      <w:r>
+        <w:rPr>
+          <w:sz w:val="28"/>
+          <w:szCs w:val="28"/>
+        </w:rPr>
+        <w:t xml:space="preserve"> their information package included a label marked “ethics”) they were more likely to demonstrate moral sensitivity </w:t>
+      </w:r>
+      <w:r>
+        <w:rPr>
+          <w:sz w:val="28"/>
+          <w:szCs w:val="28"/>
+          <w:highlight w:val="yellow"/>
+        </w:rPr>
+        <w:t>(Sparks JR, 2015)</w:t>
+      </w:r>
+    </w:p>
+    <w:p>
+      <w:pPr>
+        <w:rPr>
+          <w:sz w:val="28"/>
+          <w:szCs w:val="28"/>
+        </w:rPr>
+      </w:pPr>
+    </w:p>
+    <w:p>
+      <w:pPr>
+        <w:rPr>
+          <w:sz w:val="32"/>
+          <w:szCs w:val="32"/>
+        </w:rPr>
+      </w:pPr>
+      <w:r>
+        <w:rPr>
+          <w:sz w:val="32"/>
+          <w:szCs w:val="32"/>
+        </w:rPr>
+        <w:t>Lutzen 2006: Developing the Concept of Moral Sensitivity in Healthcare Practice</w:t>
+      </w:r>
+    </w:p>
+    <w:p>
+      <w:pPr>
+        <w:pStyle w:val="ListParagraph"/>
+        <w:numPr>
+          <w:ilvl w:val="0"/>
+          <w:numId w:val="2"/>
+        </w:numPr>
+        <w:rPr>
+          <w:sz w:val="28"/>
+          <w:szCs w:val="28"/>
+        </w:rPr>
+      </w:pPr>
+      <w:r>
+        <w:rPr>
+          <w:sz w:val="28"/>
+          <w:szCs w:val="28"/>
+        </w:rPr>
+        <w:lastRenderedPageBreak/>
+        <w:t>Simple paper that goes over the concepts for a questionnaire that queries how much moral sensitivity a given individual expresses.</w:t>
+      </w:r>
+    </w:p>
+    <w:p>
+      <w:pPr>
+        <w:pStyle w:val="ListParagraph"/>
+        <w:numPr>
+          <w:ilvl w:val="1"/>
+          <w:numId w:val="2"/>
+        </w:numPr>
+        <w:rPr>
+          <w:sz w:val="28"/>
+          <w:szCs w:val="28"/>
+        </w:rPr>
+      </w:pPr>
+      <w:r>
+        <w:rPr>
+          <w:sz w:val="28"/>
+          <w:szCs w:val="28"/>
+        </w:rPr>
+        <w:t>Few missing values though, which indicates good likelihood it can be used in practice!</w:t>
+      </w:r>
+    </w:p>
+    <w:p>
+      <w:pPr>
+        <w:pStyle w:val="ListParagraph"/>
+        <w:numPr>
+          <w:ilvl w:val="0"/>
+          <w:numId w:val="2"/>
+        </w:numPr>
+        <w:rPr>
+          <w:sz w:val="28"/>
+          <w:szCs w:val="28"/>
+        </w:rPr>
+      </w:pPr>
+      <w:r>
+        <w:rPr>
+          <w:sz w:val="28"/>
+          <w:szCs w:val="28"/>
+        </w:rPr>
+        <w:t>Splits perception into three sub-units</w:t>
+      </w:r>
+    </w:p>
+    <w:p>
+      <w:pPr>
+        <w:pStyle w:val="ListParagraph"/>
+        <w:numPr>
+          <w:ilvl w:val="1"/>
+          <w:numId w:val="2"/>
+        </w:numPr>
+        <w:rPr>
+          <w:sz w:val="28"/>
+          <w:szCs w:val="28"/>
+        </w:rPr>
+      </w:pPr>
+      <w:r>
+        <w:rPr>
+          <w:sz w:val="28"/>
+          <w:szCs w:val="28"/>
+        </w:rPr>
+        <w:t>Moral Burden: caused by problems or situations that have moral values.</w:t>
+      </w:r>
+      <w:r>
+        <w:rPr>
+          <w:sz w:val="28"/>
+          <w:szCs w:val="28"/>
+        </w:rPr>
+        <w:t xml:space="preserve"> This is the ‘negative’ domain of moral sensitivity. High sensitivity can result in moral </w:t>
+      </w:r>
+      <w:proofErr w:type="gramStart"/>
+      <w:r>
+        <w:rPr>
+          <w:sz w:val="28"/>
+          <w:szCs w:val="28"/>
+        </w:rPr>
+        <w:t>burden</w:t>
+      </w:r>
+      <w:proofErr w:type="gramEnd"/>
+    </w:p>
+    <w:p>
+      <w:pPr>
+        <w:pStyle w:val="ListParagraph"/>
+        <w:numPr>
+          <w:ilvl w:val="1"/>
+          <w:numId w:val="2"/>
+        </w:numPr>
+        <w:rPr>
+          <w:sz w:val="28"/>
+          <w:szCs w:val="28"/>
+        </w:rPr>
+      </w:pPr>
+      <w:r>
+        <w:rPr>
+          <w:sz w:val="28"/>
+          <w:szCs w:val="28"/>
+        </w:rPr>
+        <w:t>Moral Strength: the courage to act and the ability to provide arguments with the intention to justify these actions on behalf of another instead of defending oneself.</w:t>
+      </w:r>
+    </w:p>
+    <w:p>
+      <w:pPr>
+        <w:pStyle w:val="ListParagraph"/>
+        <w:numPr>
+          <w:ilvl w:val="1"/>
+          <w:numId w:val="2"/>
+        </w:numPr>
+        <w:rPr>
+          <w:sz w:val="28"/>
+          <w:szCs w:val="28"/>
+        </w:rPr>
+      </w:pPr>
+      <w:r>
+        <w:rPr>
+          <w:sz w:val="28"/>
+          <w:szCs w:val="28"/>
+        </w:rPr>
+        <w:t>Moral Responsibility: Indicates primarily a moral obligation to work according to the rules and regulations, and insight into their purpose.</w:t>
+      </w:r>
+    </w:p>
+    <w:p>
+      <w:pPr>
+        <w:rPr>
+          <w:sz w:val="32"/>
+          <w:szCs w:val="32"/>
+        </w:rPr>
+      </w:pPr>
+      <w:r>
+        <w:rPr>
+          <w:sz w:val="32"/>
+          <w:szCs w:val="32"/>
+        </w:rPr>
+        <w:t>Savulescu 2020: Utilitarianism and the Pandemic</w:t>
+      </w:r>
+    </w:p>
+    <w:p>
+      <w:pPr>
+        <w:pStyle w:val="ListParagraph"/>
+        <w:numPr>
+          <w:ilvl w:val="0"/>
+          <w:numId w:val="2"/>
+        </w:numPr>
+        <w:rPr>
+          <w:sz w:val="28"/>
+          <w:szCs w:val="28"/>
+        </w:rPr>
+      </w:pPr>
+      <w:r>
+        <w:rPr>
+          <w:sz w:val="28"/>
+          <w:szCs w:val="28"/>
+        </w:rPr>
+        <w:t>CANNOT be egalitarian in a pandemic, as pressure on the healthcare system is too high, prioritization of needs is fundamentally required.</w:t>
+      </w:r>
+    </w:p>
+    <w:p>
+      <w:pPr>
+        <w:pStyle w:val="ListParagraph"/>
+        <w:numPr>
+          <w:ilvl w:val="1"/>
+          <w:numId w:val="2"/>
+        </w:numPr>
+        <w:rPr>
+          <w:sz w:val="28"/>
+          <w:szCs w:val="28"/>
+        </w:rPr>
+      </w:pPr>
+      <w:r>
+        <w:rPr>
+          <w:sz w:val="28"/>
+          <w:szCs w:val="28"/>
+        </w:rPr>
+        <w:t xml:space="preserve">Utilitarianism falls within this ideal of optimizing limited resources; how can utilitarianism be put into practice </w:t>
+      </w:r>
+      <w:proofErr w:type="spellStart"/>
+      <w:r>
+        <w:rPr>
+          <w:sz w:val="28"/>
+          <w:szCs w:val="28"/>
+        </w:rPr>
+        <w:t>w.r.t.</w:t>
+      </w:r>
+      <w:proofErr w:type="spellEnd"/>
+      <w:r>
+        <w:rPr>
+          <w:sz w:val="28"/>
+          <w:szCs w:val="28"/>
+        </w:rPr>
+        <w:t xml:space="preserve"> limited resources?</w:t>
+      </w:r>
+    </w:p>
+    <w:p>
+      <w:pPr>
+        <w:pStyle w:val="ListParagraph"/>
+        <w:numPr>
+          <w:ilvl w:val="1"/>
+          <w:numId w:val="2"/>
+        </w:numPr>
+        <w:rPr>
+          <w:sz w:val="28"/>
+          <w:szCs w:val="28"/>
+        </w:rPr>
+      </w:pPr>
+      <w:r>
+        <w:rPr>
+          <w:sz w:val="28"/>
+          <w:szCs w:val="28"/>
+        </w:rPr>
+        <w:t>Triage: Which patients should get a ventilator w/ limited supply?</w:t>
+      </w:r>
+    </w:p>
+    <w:p>
+      <w:pPr>
+        <w:pStyle w:val="ListParagraph"/>
+        <w:numPr>
+          <w:ilvl w:val="1"/>
+          <w:numId w:val="2"/>
+        </w:numPr>
+        <w:rPr>
+          <w:sz w:val="28"/>
+          <w:szCs w:val="28"/>
+        </w:rPr>
+      </w:pPr>
+      <w:r>
+        <w:rPr>
+          <w:sz w:val="28"/>
+          <w:szCs w:val="28"/>
+        </w:rPr>
+        <w:t>Lockdown: How should countries decide when to implement stringent social restrictions, balancing preventable deaths from COVID-19 with causing deaths/reduction in wellbeing from other sources?</w:t>
+      </w:r>
+    </w:p>
+    <w:p>
+      <w:pPr>
+        <w:pStyle w:val="ListParagraph"/>
+        <w:numPr>
+          <w:ilvl w:val="0"/>
+          <w:numId w:val="2"/>
+        </w:numPr>
+        <w:rPr>
+          <w:sz w:val="28"/>
+          <w:szCs w:val="28"/>
+        </w:rPr>
+      </w:pPr>
+      <w:r>
+        <w:rPr>
+          <w:sz w:val="28"/>
+          <w:szCs w:val="28"/>
+        </w:rPr>
+        <w:t>Utilitarianism here isn’t the ONLY relevant ethical theory, and a purely utilitarian approach has issues, but a utilitarian framework can help individuals think critically about the cost and benefits of various services.</w:t>
+      </w:r>
+    </w:p>
+    <w:p>
+      <w:pPr>
+        <w:pStyle w:val="ListParagraph"/>
+        <w:numPr>
+          <w:ilvl w:val="1"/>
+          <w:numId w:val="2"/>
+        </w:numPr>
+        <w:rPr>
+          <w:sz w:val="28"/>
+          <w:szCs w:val="28"/>
+          <w:highlight w:val="yellow"/>
+        </w:rPr>
+      </w:pPr>
+      <w:r>
+        <w:rPr>
+          <w:sz w:val="28"/>
+          <w:szCs w:val="28"/>
+          <w:highlight w:val="yellow"/>
+        </w:rPr>
+        <w:t xml:space="preserve">Societies may choose to embrace or reject utilitarian ideas, BUT this MUST be done with a CLEAR understanding of the values involved and the price they are willing to </w:t>
+      </w:r>
+      <w:proofErr w:type="gramStart"/>
+      <w:r>
+        <w:rPr>
+          <w:sz w:val="28"/>
+          <w:szCs w:val="28"/>
+          <w:highlight w:val="yellow"/>
+        </w:rPr>
+        <w:t>pay</w:t>
+      </w:r>
+      <w:proofErr w:type="gramEnd"/>
+    </w:p>
+    <w:p>
+      <w:pPr>
+        <w:pStyle w:val="ListParagraph"/>
+        <w:numPr>
+          <w:ilvl w:val="0"/>
+          <w:numId w:val="2"/>
+        </w:numPr>
+        <w:rPr>
+          <w:sz w:val="28"/>
+          <w:szCs w:val="28"/>
+        </w:rPr>
+      </w:pPr>
+      <w:r>
+        <w:rPr>
+          <w:sz w:val="28"/>
+          <w:szCs w:val="28"/>
+        </w:rPr>
+        <w:t xml:space="preserve">Utilitarianism is </w:t>
+      </w:r>
+      <w:proofErr w:type="gramStart"/>
+      <w:r>
+        <w:rPr>
+          <w:sz w:val="28"/>
+          <w:szCs w:val="28"/>
+        </w:rPr>
+        <w:t>seem</w:t>
+      </w:r>
+      <w:proofErr w:type="gramEnd"/>
+      <w:r>
+        <w:rPr>
+          <w:sz w:val="28"/>
+          <w:szCs w:val="28"/>
+        </w:rPr>
+        <w:t xml:space="preserve"> by so</w:t>
+      </w:r>
+      <w:r>
+        <w:rPr>
+          <w:sz w:val="28"/>
+          <w:szCs w:val="28"/>
+        </w:rPr>
+        <w:t>me as a ‘pejorative term’, meaning ‘using a person as a means to an end’ or indicative of an ethical dystopia</w:t>
+      </w:r>
+    </w:p>
+    <w:p>
+      <w:pPr>
+        <w:pStyle w:val="ListParagraph"/>
+        <w:numPr>
+          <w:ilvl w:val="1"/>
+          <w:numId w:val="2"/>
+        </w:numPr>
+        <w:rPr>
+          <w:sz w:val="28"/>
+          <w:szCs w:val="28"/>
+        </w:rPr>
+      </w:pPr>
+      <w:r>
+        <w:rPr>
+          <w:sz w:val="28"/>
+          <w:szCs w:val="28"/>
+        </w:rPr>
+        <w:t>“W</w:t>
+      </w:r>
+      <w:r>
+        <w:rPr>
+          <w:sz w:val="28"/>
+          <w:szCs w:val="28"/>
+        </w:rPr>
+        <w:t xml:space="preserve">henever a utilitarian solution to a dilemma is adopted, there will be more well-being or happiness in the world. Typically, some people </w:t>
+      </w:r>
+      <w:r>
+        <w:rPr>
+          <w:sz w:val="28"/>
+          <w:szCs w:val="28"/>
+        </w:rPr>
+        <w:lastRenderedPageBreak/>
+        <w:t xml:space="preserve">will be better off. Of course, there may be good ethical reasons to deviate from a pure utilitarian approach, for example </w:t>
+      </w:r>
+      <w:r>
+        <w:rPr>
+          <w:sz w:val="28"/>
+          <w:szCs w:val="28"/>
+        </w:rPr>
+        <w:t>to</w:t>
+      </w:r>
+      <w:r>
+        <w:rPr>
+          <w:sz w:val="28"/>
+          <w:szCs w:val="28"/>
+        </w:rPr>
+        <w:t xml:space="preserve"> protect rights or promote equality. However, considering the alternative will help societies to identify and consider the necessary cost of these other ethical values.  Utilitarianism is not the end of ethical reflection, but it is a good place to start.</w:t>
+      </w:r>
+      <w:r>
+        <w:rPr>
+          <w:sz w:val="28"/>
+          <w:szCs w:val="28"/>
+        </w:rPr>
+        <w:t>”</w:t>
+      </w:r>
+    </w:p>
+    <w:p>
+      <w:pPr>
+        <w:pStyle w:val="ListParagraph"/>
+        <w:numPr>
+          <w:ilvl w:val="0"/>
+          <w:numId w:val="2"/>
+        </w:numPr>
+        <w:rPr>
+          <w:sz w:val="28"/>
+          <w:szCs w:val="28"/>
+        </w:rPr>
+      </w:pPr>
+      <w:r>
+        <w:rPr>
+          <w:sz w:val="28"/>
+          <w:szCs w:val="28"/>
+        </w:rPr>
+        <w:t>Moral choice is generally to maximize what is good for all; this is principle of beneficence.</w:t>
+      </w:r>
+    </w:p>
+    <w:p>
+      <w:pPr>
+        <w:pStyle w:val="ListParagraph"/>
+        <w:numPr>
+          <w:ilvl w:val="1"/>
+          <w:numId w:val="2"/>
+        </w:numPr>
+        <w:rPr>
+          <w:sz w:val="28"/>
+          <w:szCs w:val="28"/>
+        </w:rPr>
+      </w:pPr>
+      <w:r>
+        <w:rPr>
+          <w:sz w:val="28"/>
+          <w:szCs w:val="28"/>
+        </w:rPr>
+        <w:t>Utilitarians hold that maximizing this is the only thing that matters.</w:t>
+      </w:r>
+      <w:r>
+        <w:rPr>
+          <w:sz w:val="28"/>
+          <w:szCs w:val="28"/>
+        </w:rPr>
+        <w:t xml:space="preserve"> This is a VERY simple moral rule.</w:t>
+      </w:r>
+    </w:p>
+    <w:p>
+      <w:pPr>
+        <w:pStyle w:val="ListParagraph"/>
+        <w:numPr>
+          <w:ilvl w:val="1"/>
+          <w:numId w:val="2"/>
+        </w:numPr>
+        <w:rPr>
+          <w:sz w:val="28"/>
+          <w:szCs w:val="28"/>
+        </w:rPr>
+      </w:pPr>
+      <w:r>
+        <w:rPr>
+          <w:sz w:val="28"/>
+          <w:szCs w:val="28"/>
+        </w:rPr>
+        <w:t>The distribution that maximizes greatest good, might not be a just or fair distribution!</w:t>
+      </w:r>
+      <w:r>
+        <w:rPr>
+          <w:sz w:val="28"/>
+          <w:szCs w:val="28"/>
+        </w:rPr>
+        <w:t xml:space="preserve"> </w:t>
+      </w:r>
+      <w:r>
+        <w:rPr>
+          <w:sz w:val="28"/>
+          <w:szCs w:val="28"/>
+          <w:highlight w:val="yellow"/>
+        </w:rPr>
+        <w:t>Principle of beneficence balanced against the principle of justice</w:t>
+      </w:r>
+      <w:r>
+        <w:rPr>
+          <w:sz w:val="28"/>
+          <w:szCs w:val="28"/>
+        </w:rPr>
+        <w:t>.</w:t>
+      </w:r>
+    </w:p>
+    <w:p>
+      <w:pPr>
+        <w:pStyle w:val="ListParagraph"/>
+        <w:numPr>
+          <w:ilvl w:val="2"/>
+          <w:numId w:val="2"/>
+        </w:numPr>
+        <w:rPr>
+          <w:sz w:val="28"/>
+          <w:szCs w:val="28"/>
+          <w:highlight w:val="yellow"/>
+        </w:rPr>
+      </w:pPr>
+      <w:r>
+        <w:rPr>
+          <w:sz w:val="28"/>
+          <w:szCs w:val="28"/>
+          <w:highlight w:val="yellow"/>
+        </w:rPr>
+        <w:t>I</w:t>
+      </w:r>
+      <w:r>
+        <w:rPr>
+          <w:sz w:val="28"/>
+          <w:szCs w:val="28"/>
+          <w:highlight w:val="yellow"/>
+        </w:rPr>
+        <w:t xml:space="preserve"> think this is an EXCELLENT way of framing hypothetical deontological argument against UHC; the individual would hold the principle of justice/fairness above that of the principle of beneficence (e.g., don’t unfairly tax those to pay for healthcare for all)</w:t>
+      </w:r>
+      <w:r>
+        <w:rPr>
+          <w:sz w:val="28"/>
+          <w:szCs w:val="28"/>
+          <w:highlight w:val="yellow"/>
+        </w:rPr>
+        <w:t>.</w:t>
+      </w:r>
+    </w:p>
+    <w:p>
+      <w:pPr>
+        <w:pStyle w:val="ListParagraph"/>
+        <w:numPr>
+          <w:ilvl w:val="2"/>
+          <w:numId w:val="2"/>
+        </w:numPr>
+        <w:rPr>
+          <w:sz w:val="28"/>
+          <w:szCs w:val="28"/>
+          <w:highlight w:val="yellow"/>
+        </w:rPr>
+      </w:pPr>
+      <w:r>
+        <w:rPr>
+          <w:sz w:val="28"/>
+          <w:szCs w:val="28"/>
+          <w:highlight w:val="yellow"/>
+        </w:rPr>
+        <w:t>Balances again against ‘principle of autonomy’ which gives weight to individual’s freedom to choose and determine (</w:t>
+      </w:r>
+      <w:proofErr w:type="gramStart"/>
+      <w:r>
+        <w:rPr>
+          <w:sz w:val="28"/>
+          <w:szCs w:val="28"/>
+          <w:highlight w:val="yellow"/>
+        </w:rPr>
+        <w:t>e.g.</w:t>
+      </w:r>
+      <w:proofErr w:type="gramEnd"/>
+      <w:r>
+        <w:rPr>
+          <w:sz w:val="28"/>
+          <w:szCs w:val="28"/>
+          <w:highlight w:val="yellow"/>
+        </w:rPr>
+        <w:t xml:space="preserve"> the right to NOT have healthcare and thus save the mone</w:t>
+      </w:r>
+      <w:r>
+        <w:rPr>
+          <w:sz w:val="28"/>
+          <w:szCs w:val="28"/>
+          <w:highlight w:val="yellow"/>
+        </w:rPr>
+        <w:t>y). Individual freedoms can conflict with overall good, e.g., hanging out w/ friends when social isolation is recommended.</w:t>
+      </w:r>
+    </w:p>
+    <w:p>
+      <w:pPr>
+        <w:pStyle w:val="ListParagraph"/>
+        <w:numPr>
+          <w:ilvl w:val="3"/>
+          <w:numId w:val="2"/>
+        </w:numPr>
+        <w:rPr>
+          <w:sz w:val="28"/>
+          <w:szCs w:val="28"/>
+        </w:rPr>
+      </w:pPr>
+      <w:r>
+        <w:rPr>
+          <w:sz w:val="28"/>
+          <w:szCs w:val="28"/>
+        </w:rPr>
+        <w:t>Additionally, is there a stronger/more stringent moral reason to omit doing harm, as compared to providing a benefit?</w:t>
+      </w:r>
+    </w:p>
+    <w:p>
+      <w:pPr>
+        <w:pStyle w:val="ListParagraph"/>
+        <w:numPr>
+          <w:ilvl w:val="1"/>
+          <w:numId w:val="2"/>
+        </w:numPr>
+        <w:rPr>
+          <w:sz w:val="28"/>
+          <w:szCs w:val="28"/>
+        </w:rPr>
+      </w:pPr>
+      <w:r>
+        <w:rPr>
+          <w:sz w:val="28"/>
+          <w:szCs w:val="28"/>
+        </w:rPr>
+        <w:t>It is extremely challenging to balance the deaths of a lower number of people (extreme bad outcome for a few) against the small burdens for a much higher number of people (social isolation, less access to health services)</w:t>
+      </w:r>
+      <w:r>
+        <w:rPr>
+          <w:sz w:val="28"/>
+          <w:szCs w:val="28"/>
+        </w:rPr>
+        <w:t xml:space="preserve"> with regards to utilitarian outcomes.</w:t>
+      </w:r>
+    </w:p>
+    <w:p>
+      <w:pPr>
+        <w:pStyle w:val="ListParagraph"/>
+        <w:numPr>
+          <w:ilvl w:val="0"/>
+          <w:numId w:val="2"/>
+        </w:numPr>
+        <w:rPr>
+          <w:sz w:val="28"/>
+          <w:szCs w:val="28"/>
+        </w:rPr>
+      </w:pPr>
+      <w:r>
+        <w:rPr>
+          <w:sz w:val="28"/>
+          <w:szCs w:val="28"/>
+        </w:rPr>
+        <w:t xml:space="preserve">Act and Rule utilitarianism </w:t>
+      </w:r>
+    </w:p>
+    <w:p>
+      <w:pPr>
+        <w:pStyle w:val="ListParagraph"/>
+        <w:numPr>
+          <w:ilvl w:val="1"/>
+          <w:numId w:val="2"/>
+        </w:numPr>
+        <w:rPr>
+          <w:sz w:val="28"/>
+          <w:szCs w:val="28"/>
+        </w:rPr>
+      </w:pPr>
+      <w:r>
+        <w:rPr>
+          <w:sz w:val="28"/>
+          <w:szCs w:val="28"/>
+        </w:rPr>
+        <w:t>Act: The right act is the act that produces the best consequences.</w:t>
+      </w:r>
+    </w:p>
+    <w:p>
+      <w:pPr>
+        <w:pStyle w:val="ListParagraph"/>
+        <w:numPr>
+          <w:ilvl w:val="1"/>
+          <w:numId w:val="2"/>
+        </w:numPr>
+        <w:rPr>
+          <w:sz w:val="28"/>
+          <w:szCs w:val="28"/>
+        </w:rPr>
+      </w:pPr>
+      <w:r>
+        <w:rPr>
+          <w:sz w:val="28"/>
+          <w:szCs w:val="28"/>
+        </w:rPr>
+        <w:t>Rule: The right rule is the rule that produces the best consequences.</w:t>
+      </w:r>
+    </w:p>
+    <w:p>
+      <w:pPr>
+        <w:pStyle w:val="ListParagraph"/>
+        <w:numPr>
+          <w:ilvl w:val="2"/>
+          <w:numId w:val="2"/>
+        </w:numPr>
+        <w:rPr>
+          <w:sz w:val="28"/>
+          <w:szCs w:val="28"/>
+        </w:rPr>
+      </w:pPr>
+      <w:proofErr w:type="gramStart"/>
+      <w:r>
+        <w:rPr>
+          <w:sz w:val="28"/>
+          <w:szCs w:val="28"/>
+        </w:rPr>
+        <w:t>E.g.</w:t>
+      </w:r>
+      <w:proofErr w:type="gramEnd"/>
+      <w:r>
+        <w:rPr>
+          <w:sz w:val="28"/>
+          <w:szCs w:val="28"/>
+        </w:rPr>
+        <w:t xml:space="preserve"> laws are chosen b/c they bring about the best consequences.</w:t>
+      </w:r>
+    </w:p>
+    <w:p>
+      <w:pPr>
+        <w:pStyle w:val="ListParagraph"/>
+        <w:numPr>
+          <w:ilvl w:val="1"/>
+          <w:numId w:val="2"/>
+        </w:numPr>
+        <w:rPr>
+          <w:sz w:val="28"/>
+          <w:szCs w:val="28"/>
+        </w:rPr>
+      </w:pPr>
+      <w:r>
+        <w:rPr>
+          <w:sz w:val="28"/>
+          <w:szCs w:val="28"/>
+        </w:rPr>
+        <w:lastRenderedPageBreak/>
+        <w:t xml:space="preserve">An act that may be beneficial </w:t>
+      </w:r>
+      <w:r>
+        <w:rPr>
+          <w:sz w:val="28"/>
+          <w:szCs w:val="28"/>
+        </w:rPr>
+        <w:t>in each</w:t>
+      </w:r>
+      <w:r>
+        <w:rPr>
+          <w:sz w:val="28"/>
+          <w:szCs w:val="28"/>
+        </w:rPr>
+        <w:t xml:space="preserve"> case, doesn’t mean that the rule in place may have still overall better </w:t>
+      </w:r>
+      <w:proofErr w:type="gramStart"/>
+      <w:r>
+        <w:rPr>
+          <w:sz w:val="28"/>
+          <w:szCs w:val="28"/>
+        </w:rPr>
+        <w:t>over-riding</w:t>
+      </w:r>
+      <w:proofErr w:type="gramEnd"/>
+      <w:r>
+        <w:rPr>
+          <w:sz w:val="28"/>
+          <w:szCs w:val="28"/>
+        </w:rPr>
+        <w:t xml:space="preserve"> consequences.</w:t>
+      </w:r>
+    </w:p>
+    <w:p>
+      <w:pPr>
+        <w:pStyle w:val="ListParagraph"/>
+        <w:numPr>
+          <w:ilvl w:val="0"/>
+          <w:numId w:val="2"/>
+        </w:numPr>
+        <w:rPr>
+          <w:sz w:val="28"/>
+          <w:szCs w:val="28"/>
+        </w:rPr>
+      </w:pPr>
+      <w:r>
+        <w:rPr>
+          <w:sz w:val="28"/>
+          <w:szCs w:val="28"/>
+        </w:rPr>
+        <w:t>Two levels of utilitarianism:</w:t>
+      </w:r>
+    </w:p>
+    <w:p>
+      <w:pPr>
+        <w:pStyle w:val="ListParagraph"/>
+        <w:numPr>
+          <w:ilvl w:val="1"/>
+          <w:numId w:val="2"/>
+        </w:numPr>
+        <w:rPr>
+          <w:sz w:val="28"/>
+          <w:szCs w:val="28"/>
+        </w:rPr>
+      </w:pPr>
+      <w:r>
+        <w:rPr>
+          <w:sz w:val="28"/>
+          <w:szCs w:val="28"/>
+        </w:rPr>
+        <w:t xml:space="preserve">Intuitive utilitarianism: </w:t>
+      </w:r>
+      <w:proofErr w:type="gramStart"/>
+      <w:r>
+        <w:rPr>
+          <w:sz w:val="28"/>
+          <w:szCs w:val="28"/>
+        </w:rPr>
+        <w:t>e.g.</w:t>
+      </w:r>
+      <w:proofErr w:type="gramEnd"/>
+      <w:r>
+        <w:rPr>
+          <w:sz w:val="28"/>
+          <w:szCs w:val="28"/>
+        </w:rPr>
+        <w:t xml:space="preserve"> rules of thumb that can be deployed without major reflection (don’t kill, don’t steal, be honest)</w:t>
+      </w:r>
+    </w:p>
+    <w:p>
+      <w:pPr>
+        <w:pStyle w:val="ListParagraph"/>
+        <w:numPr>
+          <w:ilvl w:val="1"/>
+          <w:numId w:val="2"/>
+        </w:numPr>
+        <w:rPr>
+          <w:sz w:val="28"/>
+          <w:szCs w:val="28"/>
+        </w:rPr>
+      </w:pPr>
+      <w:r>
+        <w:rPr>
+          <w:sz w:val="28"/>
+          <w:szCs w:val="28"/>
+        </w:rPr>
+        <w:t>“Critical Level” utilitarianism: choosing the action that will maximize the good when we have time to consider alternatives; with good access to the knowledge and facts at hand</w:t>
+      </w:r>
+      <w:r>
+        <w:rPr>
+          <w:sz w:val="28"/>
+          <w:szCs w:val="28"/>
+        </w:rPr>
+        <w:t>. In complex situations, we must try to rise to the more reflective and deliberative critical level.</w:t>
+      </w:r>
+    </w:p>
+    <w:p>
+      <w:pPr>
+        <w:pStyle w:val="ListParagraph"/>
+        <w:numPr>
+          <w:ilvl w:val="0"/>
+          <w:numId w:val="2"/>
+        </w:numPr>
+        <w:rPr>
+          <w:sz w:val="28"/>
+          <w:szCs w:val="28"/>
+        </w:rPr>
+      </w:pPr>
+      <w:r>
+        <w:rPr>
+          <w:sz w:val="28"/>
+          <w:szCs w:val="28"/>
+        </w:rPr>
+        <w:t>Utilitarian rules of thumb</w:t>
+      </w:r>
+    </w:p>
+    <w:p>
+      <w:pPr>
+        <w:pStyle w:val="ListParagraph"/>
+        <w:numPr>
+          <w:ilvl w:val="1"/>
+          <w:numId w:val="2"/>
+        </w:numPr>
+        <w:rPr>
+          <w:sz w:val="28"/>
+          <w:szCs w:val="28"/>
+        </w:rPr>
+      </w:pPr>
+      <w:r>
+        <w:rPr>
+          <w:sz w:val="28"/>
+          <w:szCs w:val="28"/>
+        </w:rPr>
+        <w:t>Number: Saving the greatest number of lives is very easy to contemplate</w:t>
+      </w:r>
+    </w:p>
+    <w:p>
+      <w:pPr>
+        <w:pStyle w:val="ListParagraph"/>
+        <w:numPr>
+          <w:ilvl w:val="2"/>
+          <w:numId w:val="2"/>
+        </w:numPr>
+        <w:rPr>
+          <w:sz w:val="28"/>
+          <w:szCs w:val="28"/>
+        </w:rPr>
+      </w:pPr>
+      <w:r>
+        <w:rPr>
+          <w:sz w:val="28"/>
+          <w:szCs w:val="28"/>
+        </w:rPr>
+        <w:t>Probability: Saving the individuals with greatest improvement in odds for recovery.</w:t>
+      </w:r>
+    </w:p>
+    <w:p>
+      <w:pPr>
+        <w:pStyle w:val="ListParagraph"/>
+        <w:numPr>
+          <w:ilvl w:val="2"/>
+          <w:numId w:val="2"/>
+        </w:numPr>
+        <w:rPr>
+          <w:sz w:val="28"/>
+          <w:szCs w:val="28"/>
+        </w:rPr>
+      </w:pPr>
+      <w:r>
+        <w:rPr>
+          <w:sz w:val="28"/>
+          <w:szCs w:val="28"/>
+        </w:rPr>
+        <w:t>Duration: Limited ventilator time is available, so if four people need it for one week, vs one for four, the first group is prioritized.</w:t>
+      </w:r>
+    </w:p>
+    <w:p>
+      <w:pPr>
+        <w:pStyle w:val="ListParagraph"/>
+        <w:numPr>
+          <w:ilvl w:val="2"/>
+          <w:numId w:val="2"/>
+        </w:numPr>
+        <w:rPr>
+          <w:sz w:val="28"/>
+          <w:szCs w:val="28"/>
+        </w:rPr>
+      </w:pPr>
+      <w:r>
+        <w:rPr>
+          <w:sz w:val="28"/>
+          <w:szCs w:val="28"/>
+        </w:rPr>
+        <w:t>Resources: Limited resources = lives, thus, the more resources a person uses, the less there is for others. Thus, we should prioritize treatments that use less resources (all other things being equal)</w:t>
+      </w:r>
+    </w:p>
+    <w:p>
+      <w:pPr>
+        <w:pStyle w:val="ListParagraph"/>
+        <w:numPr>
+          <w:ilvl w:val="1"/>
+          <w:numId w:val="2"/>
+        </w:numPr>
+        <w:rPr>
+          <w:sz w:val="28"/>
+          <w:szCs w:val="28"/>
+        </w:rPr>
+      </w:pPr>
+      <w:r>
+        <w:rPr>
+          <w:sz w:val="28"/>
+          <w:szCs w:val="28"/>
+        </w:rPr>
+        <w:t>Length of life: How many QALY can be added by saving a given individual?</w:t>
+      </w:r>
+    </w:p>
+    <w:p>
+      <w:pPr>
+        <w:pStyle w:val="ListParagraph"/>
+        <w:numPr>
+          <w:ilvl w:val="2"/>
+          <w:numId w:val="2"/>
+        </w:numPr>
+        <w:rPr>
+          <w:sz w:val="28"/>
+          <w:szCs w:val="28"/>
+        </w:rPr>
+      </w:pPr>
+      <w:r>
+        <w:rPr>
+          <w:sz w:val="28"/>
+          <w:szCs w:val="28"/>
+        </w:rPr>
+        <w:t>Age: Priority should be given to the younger person; or in general, treatment should be given to those who would live longer if successfully treated.</w:t>
+      </w:r>
+    </w:p>
+    <w:p>
+      <w:pPr>
+        <w:pStyle w:val="ListParagraph"/>
+        <w:numPr>
+          <w:ilvl w:val="2"/>
+          <w:numId w:val="2"/>
+        </w:numPr>
+        <w:rPr>
+          <w:sz w:val="28"/>
+          <w:szCs w:val="28"/>
+        </w:rPr>
+      </w:pPr>
+      <w:r>
+        <w:rPr>
+          <w:sz w:val="28"/>
+          <w:szCs w:val="28"/>
+        </w:rPr>
+        <w:t xml:space="preserve">Age here is a </w:t>
+      </w:r>
+      <w:proofErr w:type="gramStart"/>
+      <w:r>
+        <w:rPr>
+          <w:sz w:val="28"/>
+          <w:szCs w:val="28"/>
+        </w:rPr>
+        <w:t>de-facto</w:t>
+      </w:r>
+      <w:proofErr w:type="gramEnd"/>
+      <w:r>
+        <w:rPr>
+          <w:sz w:val="28"/>
+          <w:szCs w:val="28"/>
+        </w:rPr>
+        <w:t xml:space="preserve"> measure of length,</w:t>
+      </w:r>
+      <w:r>
+        <w:rPr>
+          <w:sz w:val="28"/>
+          <w:szCs w:val="28"/>
+        </w:rPr>
+        <w:t xml:space="preserve"> there can be older people that will still live long lives! </w:t>
+      </w:r>
+      <w:proofErr w:type="gramStart"/>
+      <w:r>
+        <w:rPr>
+          <w:sz w:val="28"/>
+          <w:szCs w:val="28"/>
+        </w:rPr>
+        <w:t>Also</w:t>
+      </w:r>
+      <w:proofErr w:type="gramEnd"/>
+      <w:r>
+        <w:rPr>
+          <w:sz w:val="28"/>
+          <w:szCs w:val="28"/>
+        </w:rPr>
+        <w:t xml:space="preserve"> still younger </w:t>
+      </w:r>
+      <w:proofErr w:type="gramStart"/>
+      <w:r>
+        <w:rPr>
+          <w:sz w:val="28"/>
+          <w:szCs w:val="28"/>
+        </w:rPr>
+        <w:t>people who</w:t>
+      </w:r>
+      <w:proofErr w:type="gramEnd"/>
+      <w:r>
+        <w:rPr>
+          <w:sz w:val="28"/>
+          <w:szCs w:val="28"/>
+        </w:rPr>
+        <w:t xml:space="preserve"> are likely to die very soon.</w:t>
+      </w:r>
+      <w:r>
+        <w:rPr>
+          <w:sz w:val="28"/>
+          <w:szCs w:val="28"/>
+        </w:rPr>
+        <w:t xml:space="preserve"> </w:t>
+      </w:r>
+      <w:r>
+        <w:rPr>
+          <w:sz w:val="28"/>
+          <w:szCs w:val="28"/>
+        </w:rPr>
+        <w:t>T</w:t>
+      </w:r>
+      <w:r>
+        <w:rPr>
+          <w:sz w:val="28"/>
+          <w:szCs w:val="28"/>
+        </w:rPr>
+        <w:t>his is why utilitarianism is not unfairly discriminatory and not ‘ageist’ in an ethically problematic way.</w:t>
+      </w:r>
+    </w:p>
+    <w:p>
+      <w:pPr>
+        <w:pStyle w:val="ListParagraph"/>
+        <w:numPr>
+          <w:ilvl w:val="2"/>
+          <w:numId w:val="2"/>
+        </w:numPr>
+        <w:rPr>
+          <w:sz w:val="28"/>
+          <w:szCs w:val="28"/>
+        </w:rPr>
+      </w:pPr>
+      <w:proofErr w:type="gramStart"/>
+      <w:r>
+        <w:rPr>
+          <w:sz w:val="28"/>
+          <w:szCs w:val="28"/>
+        </w:rPr>
+        <w:t>E.g.</w:t>
+      </w:r>
+      <w:proofErr w:type="gramEnd"/>
+      <w:r>
+        <w:rPr>
+          <w:sz w:val="28"/>
+          <w:szCs w:val="28"/>
+        </w:rPr>
+        <w:t xml:space="preserve"> for the lockdown question; if the pandemic largely affects patients w/ short life expectancy, the benefit of a lockdown would be smaller than a different illness that affects younger people more harshly.</w:t>
+      </w:r>
+      <w:r>
+        <w:rPr>
+          <w:sz w:val="28"/>
+          <w:szCs w:val="28"/>
+        </w:rPr>
+        <w:t xml:space="preserve"> Perhaps it’s OK to not lockdown, since </w:t>
+      </w:r>
+      <w:r>
+        <w:rPr>
+          <w:sz w:val="28"/>
+          <w:szCs w:val="28"/>
+        </w:rPr>
+        <w:lastRenderedPageBreak/>
+        <w:t>the costs are borne on the elderly that have relatively few QALYs, and otherwise, the costs are borne on the young, with the total amount of QALYs affected being potentially even greater.</w:t>
+      </w:r>
+    </w:p>
+    <w:p>
+      <w:pPr>
+        <w:pStyle w:val="ListParagraph"/>
+        <w:numPr>
+          <w:ilvl w:val="1"/>
+          <w:numId w:val="2"/>
+        </w:numPr>
+        <w:rPr>
+          <w:sz w:val="28"/>
+          <w:szCs w:val="28"/>
+        </w:rPr>
+      </w:pPr>
+      <w:r>
+        <w:rPr>
+          <w:sz w:val="28"/>
+          <w:szCs w:val="28"/>
+        </w:rPr>
+        <w:t>Quality of Life: Should we spend resources to give respirators to those with dementia, or in comas? Even if they have a higher chance of survival with treatment?</w:t>
+      </w:r>
+    </w:p>
+    <w:p>
+      <w:pPr>
+        <w:pStyle w:val="ListParagraph"/>
+        <w:numPr>
+          <w:ilvl w:val="2"/>
+          <w:numId w:val="2"/>
+        </w:numPr>
+        <w:rPr>
+          <w:sz w:val="28"/>
+          <w:szCs w:val="28"/>
+        </w:rPr>
+      </w:pPr>
+      <w:r>
+        <w:rPr>
+          <w:sz w:val="28"/>
+          <w:szCs w:val="28"/>
+        </w:rPr>
+        <w:t>How about lesser degrees of cognitive impairment or other disabilities?</w:t>
+      </w:r>
+      <w:r>
+        <w:rPr>
+          <w:sz w:val="28"/>
+          <w:szCs w:val="28"/>
+        </w:rPr>
+        <w:t xml:space="preserve"> This comparison is NOT </w:t>
+      </w:r>
+      <w:proofErr w:type="gramStart"/>
+      <w:r>
+        <w:rPr>
+          <w:sz w:val="28"/>
+          <w:szCs w:val="28"/>
+        </w:rPr>
+        <w:t>straightforward</w:t>
+      </w:r>
+      <w:proofErr w:type="gramEnd"/>
+      <w:r>
+        <w:rPr>
+          <w:sz w:val="28"/>
+          <w:szCs w:val="28"/>
+        </w:rPr>
+        <w:t xml:space="preserve"> however, it’s very difficult.</w:t>
+      </w:r>
+    </w:p>
+    <w:p>
+      <w:pPr>
+        <w:pStyle w:val="ListParagraph"/>
+        <w:numPr>
+          <w:ilvl w:val="2"/>
+          <w:numId w:val="2"/>
+        </w:numPr>
+        <w:rPr>
+          <w:sz w:val="28"/>
+          <w:szCs w:val="28"/>
+        </w:rPr>
+      </w:pPr>
+      <w:r>
+        <w:rPr>
+          <w:sz w:val="28"/>
+          <w:szCs w:val="28"/>
+        </w:rPr>
+        <w:t>Practical cut-offs include unconsciousness or sever disorders of consciousness.</w:t>
+      </w:r>
+    </w:p>
+    <w:p>
+      <w:pPr>
+        <w:pStyle w:val="ListParagraph"/>
+        <w:numPr>
+          <w:ilvl w:val="1"/>
+          <w:numId w:val="2"/>
+        </w:numPr>
+        <w:rPr>
+          <w:sz w:val="28"/>
+          <w:szCs w:val="28"/>
+        </w:rPr>
+      </w:pPr>
+      <w:r>
+        <w:rPr>
+          <w:sz w:val="28"/>
+          <w:szCs w:val="28"/>
+        </w:rPr>
+        <w:t>Social Benefit: Should we give care first to those who are healthcare workers, or other essential services?</w:t>
+      </w:r>
+    </w:p>
+    <w:p>
+      <w:pPr>
+        <w:pStyle w:val="ListParagraph"/>
+        <w:numPr>
+          <w:ilvl w:val="2"/>
+          <w:numId w:val="2"/>
+        </w:numPr>
+        <w:rPr>
+          <w:sz w:val="28"/>
+          <w:szCs w:val="28"/>
+        </w:rPr>
+      </w:pPr>
+      <w:r>
+        <w:rPr>
+          <w:sz w:val="28"/>
+          <w:szCs w:val="28"/>
+        </w:rPr>
+        <w:t>This presupposes that the relative social worth of others is a metric by which we can evaluate how we would want to distribute care.</w:t>
+      </w:r>
+    </w:p>
+    <w:p>
+      <w:pPr>
+        <w:pStyle w:val="ListParagraph"/>
+        <w:numPr>
+          <w:ilvl w:val="2"/>
+          <w:numId w:val="2"/>
+        </w:numPr>
+        <w:rPr>
+          <w:sz w:val="28"/>
+          <w:szCs w:val="28"/>
+        </w:rPr>
+      </w:pPr>
+      <w:proofErr w:type="gramStart"/>
+      <w:r>
+        <w:rPr>
+          <w:sz w:val="28"/>
+          <w:szCs w:val="28"/>
+        </w:rPr>
+        <w:t>E.g.</w:t>
+      </w:r>
+      <w:proofErr w:type="gramEnd"/>
+      <w:r>
+        <w:rPr>
+          <w:sz w:val="28"/>
+          <w:szCs w:val="28"/>
+        </w:rPr>
+        <w:t xml:space="preserve"> Pregnant women, parents of dependent children, </w:t>
+      </w:r>
+      <w:proofErr w:type="spellStart"/>
+      <w:r>
+        <w:rPr>
+          <w:sz w:val="28"/>
+          <w:szCs w:val="28"/>
+        </w:rPr>
+        <w:t>etc</w:t>
+      </w:r>
+      <w:proofErr w:type="spellEnd"/>
+      <w:r>
+        <w:rPr>
+          <w:sz w:val="28"/>
+          <w:szCs w:val="28"/>
+        </w:rPr>
+        <w:t>?</w:t>
+      </w:r>
+    </w:p>
+    <w:p>
+      <w:pPr>
+        <w:pStyle w:val="ListParagraph"/>
+        <w:numPr>
+          <w:ilvl w:val="3"/>
+          <w:numId w:val="2"/>
+        </w:numPr>
+        <w:rPr>
+          <w:sz w:val="28"/>
+          <w:szCs w:val="28"/>
+        </w:rPr>
+      </w:pPr>
+      <w:r>
+        <w:rPr>
+          <w:sz w:val="28"/>
+          <w:szCs w:val="28"/>
+        </w:rPr>
+        <w:t xml:space="preserve">If there is a risk that a principle will be abused, you should consider not using it. </w:t>
+      </w:r>
+      <w:proofErr w:type="gramStart"/>
+      <w:r>
+        <w:rPr>
+          <w:sz w:val="28"/>
+          <w:szCs w:val="28"/>
+        </w:rPr>
+        <w:t>E.g.</w:t>
+      </w:r>
+      <w:proofErr w:type="gramEnd"/>
+      <w:r>
+        <w:rPr>
+          <w:sz w:val="28"/>
+          <w:szCs w:val="28"/>
+        </w:rPr>
+        <w:t xml:space="preserve"> Social Worth metrics can be abused by rich and powerful to claim privilege and priority in treatment (even if this is </w:t>
+      </w:r>
+      <w:proofErr w:type="spellStart"/>
+      <w:r>
+        <w:rPr>
+          <w:sz w:val="28"/>
+          <w:szCs w:val="28"/>
+        </w:rPr>
+        <w:t>net</w:t>
+      </w:r>
+      <w:proofErr w:type="spellEnd"/>
+      <w:r>
+        <w:rPr>
+          <w:sz w:val="28"/>
+          <w:szCs w:val="28"/>
+        </w:rPr>
+        <w:t xml:space="preserve"> bad for society)</w:t>
+      </w:r>
+    </w:p>
+    <w:p>
+      <w:pPr>
+        <w:pStyle w:val="ListParagraph"/>
+        <w:numPr>
+          <w:ilvl w:val="1"/>
+          <w:numId w:val="2"/>
+        </w:numPr>
+        <w:rPr>
+          <w:sz w:val="28"/>
+          <w:szCs w:val="28"/>
+        </w:rPr>
+      </w:pPr>
+      <w:r>
+        <w:rPr>
+          <w:sz w:val="28"/>
+          <w:szCs w:val="28"/>
+        </w:rPr>
+        <w:t>Responsibility: Smokers should receive lower priority for lung transplants, drinkers for liver transplants, etc. As these issues are at least partially due to their own hand.</w:t>
+      </w:r>
+    </w:p>
+    <w:p>
+      <w:pPr>
+        <w:pStyle w:val="ListParagraph"/>
+        <w:numPr>
+          <w:ilvl w:val="2"/>
+          <w:numId w:val="2"/>
+        </w:numPr>
+        <w:rPr>
+          <w:sz w:val="28"/>
+          <w:szCs w:val="28"/>
+        </w:rPr>
+      </w:pPr>
+      <w:r>
+        <w:rPr>
+          <w:sz w:val="28"/>
+          <w:szCs w:val="28"/>
+        </w:rPr>
+        <w:t xml:space="preserve">However, this is an issue because it doesn’t ascribe to maximizing actual net </w:t>
+      </w:r>
+      <w:proofErr w:type="gramStart"/>
+      <w:r>
+        <w:rPr>
+          <w:sz w:val="28"/>
+          <w:szCs w:val="28"/>
+        </w:rPr>
+        <w:t>good</w:t>
+      </w:r>
+      <w:proofErr w:type="gramEnd"/>
+      <w:r>
+        <w:rPr>
+          <w:sz w:val="28"/>
+          <w:szCs w:val="28"/>
+        </w:rPr>
+        <w:t>.</w:t>
+      </w:r>
+      <w:r>
+        <w:rPr>
+          <w:sz w:val="28"/>
+          <w:szCs w:val="28"/>
+        </w:rPr>
+        <w:t xml:space="preserve"> </w:t>
+      </w:r>
+      <w:r>
+        <w:rPr>
+          <w:sz w:val="28"/>
+          <w:szCs w:val="28"/>
+          <w:highlight w:val="yellow"/>
+        </w:rPr>
+        <w:t>(Friesen, 2018)</w:t>
+      </w:r>
+    </w:p>
+    <w:p>
+      <w:pPr>
+        <w:pStyle w:val="ListParagraph"/>
+        <w:numPr>
+          <w:ilvl w:val="0"/>
+          <w:numId w:val="2"/>
+        </w:numPr>
+        <w:rPr>
+          <w:sz w:val="28"/>
+          <w:szCs w:val="28"/>
+        </w:rPr>
+      </w:pPr>
+      <w:proofErr w:type="gramStart"/>
+      <w:r>
+        <w:rPr>
+          <w:sz w:val="28"/>
+          <w:szCs w:val="28"/>
+        </w:rPr>
+        <w:t>Above</w:t>
+      </w:r>
+      <w:proofErr w:type="gramEnd"/>
+      <w:r>
+        <w:rPr>
+          <w:sz w:val="28"/>
+          <w:szCs w:val="28"/>
+        </w:rPr>
+        <w:t xml:space="preserve"> rules can be used algorithmically to determine allocation of </w:t>
+      </w:r>
+      <w:r>
+        <w:rPr>
+          <w:sz w:val="28"/>
+          <w:szCs w:val="28"/>
+        </w:rPr>
+        <w:t>ventilation, same with scarce and expensive treatments.</w:t>
+      </w:r>
+    </w:p>
+    <w:p>
+      <w:pPr>
+        <w:pStyle w:val="ListParagraph"/>
+        <w:numPr>
+          <w:ilvl w:val="1"/>
+          <w:numId w:val="2"/>
+        </w:numPr>
+        <w:rPr>
+          <w:sz w:val="28"/>
+          <w:szCs w:val="28"/>
+        </w:rPr>
+      </w:pPr>
+      <w:r>
+        <w:rPr>
+          <w:sz w:val="28"/>
+          <w:szCs w:val="28"/>
+        </w:rPr>
+        <w:t xml:space="preserve">Divides decision-making into </w:t>
+      </w:r>
+      <w:proofErr w:type="gramStart"/>
+      <w:r>
+        <w:rPr>
+          <w:sz w:val="28"/>
+          <w:szCs w:val="28"/>
+        </w:rPr>
+        <w:t>stages, and</w:t>
+      </w:r>
+      <w:proofErr w:type="gramEnd"/>
+      <w:r>
+        <w:rPr>
+          <w:sz w:val="28"/>
+          <w:szCs w:val="28"/>
+        </w:rPr>
+        <w:t xml:space="preserve"> prioritizes on the basis of different criteria.</w:t>
+      </w:r>
+    </w:p>
+    <w:p>
+      <w:pPr>
+        <w:pStyle w:val="ListParagraph"/>
+        <w:numPr>
+          <w:ilvl w:val="0"/>
+          <w:numId w:val="2"/>
+        </w:numPr>
+        <w:rPr>
+          <w:sz w:val="28"/>
+          <w:szCs w:val="28"/>
+        </w:rPr>
+      </w:pPr>
+      <w:r>
+        <w:rPr>
+          <w:sz w:val="28"/>
+          <w:szCs w:val="28"/>
+        </w:rPr>
+        <w:t>Lockdown: This is significantly more difficult to determine, as there is more uncertainty with regards to individual elements</w:t>
+      </w:r>
+      <w:r>
+        <w:rPr>
+          <w:sz w:val="28"/>
+          <w:szCs w:val="28"/>
+        </w:rPr>
+        <w:t>.</w:t>
+      </w:r>
+    </w:p>
+    <w:p>
+      <w:pPr>
+        <w:pStyle w:val="ListParagraph"/>
+        <w:numPr>
+          <w:ilvl w:val="1"/>
+          <w:numId w:val="2"/>
+        </w:numPr>
+        <w:rPr>
+          <w:sz w:val="28"/>
+          <w:szCs w:val="28"/>
+        </w:rPr>
+      </w:pPr>
+      <w:r>
+        <w:rPr>
+          <w:sz w:val="28"/>
+          <w:szCs w:val="28"/>
+        </w:rPr>
+        <w:lastRenderedPageBreak/>
+        <w:t>Utilitarianism here is highly dependent on accurate information to lead to correct decision</w:t>
+      </w:r>
+      <w:r>
+        <w:rPr>
+          <w:sz w:val="28"/>
+          <w:szCs w:val="28"/>
+        </w:rPr>
+        <w:t xml:space="preserve"> </w:t>
+      </w:r>
+      <w:r>
+        <w:rPr>
+          <w:sz w:val="28"/>
+          <w:szCs w:val="28"/>
+        </w:rPr>
+        <w:t>making.</w:t>
+      </w:r>
+    </w:p>
+    <w:p>
+      <w:pPr>
+        <w:pStyle w:val="ListParagraph"/>
+        <w:numPr>
+          <w:ilvl w:val="0"/>
+          <w:numId w:val="2"/>
+        </w:numPr>
+        <w:rPr>
+          <w:sz w:val="28"/>
+          <w:szCs w:val="28"/>
+          <w:highlight w:val="yellow"/>
+        </w:rPr>
+      </w:pPr>
+      <w:r>
+        <w:rPr>
+          <w:sz w:val="28"/>
+          <w:szCs w:val="28"/>
+          <w:highlight w:val="yellow"/>
+        </w:rPr>
+        <w:t>Well-being matters MORE than RIGHTS/LIBERTY</w:t>
+      </w:r>
+    </w:p>
+    <w:p>
+      <w:pPr>
+        <w:pStyle w:val="ListParagraph"/>
+        <w:numPr>
+          <w:ilvl w:val="1"/>
+          <w:numId w:val="2"/>
+        </w:numPr>
+        <w:rPr>
+          <w:sz w:val="28"/>
+          <w:szCs w:val="28"/>
+          <w:highlight w:val="yellow"/>
+        </w:rPr>
+      </w:pPr>
+      <w:r>
+        <w:rPr>
+          <w:sz w:val="28"/>
+          <w:szCs w:val="28"/>
+          <w:highlight w:val="yellow"/>
+        </w:rPr>
+        <w:t>Is this a way we can phrase this question to query the balance between medical utilitarianism vs deontological prioritization in the healthcare field?</w:t>
+      </w:r>
+    </w:p>
+    <w:p>
+      <w:pPr>
+        <w:pStyle w:val="ListParagraph"/>
+        <w:numPr>
+          <w:ilvl w:val="1"/>
+          <w:numId w:val="2"/>
+        </w:numPr>
+        <w:rPr>
+          <w:sz w:val="28"/>
+          <w:szCs w:val="28"/>
+        </w:rPr>
+      </w:pPr>
+      <w:r>
+        <w:rPr>
+          <w:sz w:val="28"/>
+          <w:szCs w:val="28"/>
+        </w:rPr>
+        <w:t>Rights and liberty are only important insofar as they secure well-being</w:t>
+      </w:r>
+      <w:r>
+        <w:rPr>
+          <w:sz w:val="28"/>
+          <w:szCs w:val="28"/>
+        </w:rPr>
+        <w:t>.</w:t>
+      </w:r>
+    </w:p>
+    <w:p>
+      <w:pPr>
+        <w:pStyle w:val="ListParagraph"/>
+        <w:numPr>
+          <w:ilvl w:val="1"/>
+          <w:numId w:val="2"/>
+        </w:numPr>
+        <w:rPr>
+          <w:sz w:val="28"/>
+          <w:szCs w:val="28"/>
+        </w:rPr>
+      </w:pPr>
+      <w:r>
+        <w:rPr>
+          <w:sz w:val="28"/>
+          <w:szCs w:val="28"/>
+        </w:rPr>
+        <w:t xml:space="preserve">Some favor voluntary self-isolation and greater liberty/freedoms, and this is certainly a choice that can be made, HOWEVER, it’s a “values” choice, it prioritizes individual rights over reduction in disease spread, thus if the </w:t>
+      </w:r>
+      <w:proofErr w:type="gramStart"/>
+      <w:r>
+        <w:rPr>
+          <w:sz w:val="28"/>
+          <w:szCs w:val="28"/>
+        </w:rPr>
+        <w:t>liberty based</w:t>
+      </w:r>
+      <w:proofErr w:type="gramEnd"/>
+      <w:r>
+        <w:rPr>
+          <w:sz w:val="28"/>
+          <w:szCs w:val="28"/>
+        </w:rPr>
+        <w:t xml:space="preserve"> approach is less effective, it comes at the cost of additional COVID-19 cases and more deaths.</w:t>
+      </w:r>
+    </w:p>
+    <w:p>
+      <w:pPr>
+        <w:pStyle w:val="ListParagraph"/>
+        <w:numPr>
+          <w:ilvl w:val="0"/>
+          <w:numId w:val="2"/>
+        </w:numPr>
+        <w:rPr>
+          <w:sz w:val="28"/>
+          <w:szCs w:val="28"/>
+          <w:highlight w:val="yellow"/>
+        </w:rPr>
+      </w:pPr>
+      <w:r>
+        <w:rPr>
+          <w:sz w:val="28"/>
+          <w:szCs w:val="28"/>
+          <w:highlight w:val="yellow"/>
+        </w:rPr>
+        <w:t>When people understand that there is an unavoidable need to choose between patients, they appear to recognize that securing the most benefit overall is both logical and ethical</w:t>
+      </w:r>
+      <w:r>
+        <w:rPr>
+          <w:sz w:val="28"/>
+          <w:szCs w:val="28"/>
+          <w:highlight w:val="yellow"/>
+        </w:rPr>
+        <w:t xml:space="preserve"> (Arora et </w:t>
+      </w:r>
+      <w:proofErr w:type="gramStart"/>
+      <w:r>
+        <w:rPr>
+          <w:sz w:val="28"/>
+          <w:szCs w:val="28"/>
+          <w:highlight w:val="yellow"/>
+        </w:rPr>
+        <w:t>al;,</w:t>
+      </w:r>
+      <w:proofErr w:type="gramEnd"/>
+      <w:r>
+        <w:rPr>
+          <w:sz w:val="28"/>
+          <w:szCs w:val="28"/>
+          <w:highlight w:val="yellow"/>
+        </w:rPr>
+        <w:t xml:space="preserve"> 2016)</w:t>
+      </w:r>
+    </w:p>
+    <w:p>
+      <w:pPr>
+        <w:pStyle w:val="ListParagraph"/>
+        <w:numPr>
+          <w:ilvl w:val="0"/>
+          <w:numId w:val="2"/>
+        </w:numPr>
+        <w:rPr>
+          <w:sz w:val="28"/>
+          <w:szCs w:val="28"/>
+        </w:rPr>
+      </w:pPr>
+      <w:proofErr w:type="spellStart"/>
+      <w:r>
+        <w:rPr>
+          <w:sz w:val="28"/>
+          <w:szCs w:val="28"/>
+        </w:rPr>
+        <w:t>asdadsf</w:t>
+      </w:r>
+      <w:proofErr w:type="spellEnd"/>
     </w:p>
     <w:sectPr>
       <w:pgSz w:w="12240" w:h="15840"/>

</xml_diff>

<commit_message>
Actually read a killer paper by Tauber, going to read more later but I think we have a good internalized framework to play off of now :)
</commit_message>
<xml_diff>
--- a/Dissertation Reading/Moral Decision Theory/Moral Decision Notes.docx
+++ b/Dissertation Reading/Moral Decision Theory/Moral Decision Notes.docx
@@ -420,23 +420,7 @@
           <w:sz w:val="24"/>
           <w:szCs w:val="24"/>
         </w:rPr>
-        <w:t xml:space="preserve">Utilitarian ethics are inclined to be society-centered; </w:t>
-      </w:r>
-      <w:proofErr w:type="gramStart"/>
-      <w:r>
-        <w:rPr>
-          <w:sz w:val="24"/>
-          <w:szCs w:val="24"/>
-        </w:rPr>
-        <w:t>this</w:t>
-      </w:r>
-      <w:proofErr w:type="gramEnd"/>
-      <w:r>
-        <w:rPr>
-          <w:sz w:val="24"/>
-          <w:szCs w:val="24"/>
-        </w:rPr>
-        <w:t xml:space="preserve"> values care for the greatest welfare for the greatest number of human beings;</w:t>
+        <w:t>Utilitarian ethics are inclined to be society-centered; this values care for the greatest welfare for the greatest number of human beings;</w:t>
       </w:r>
       <w:r>
         <w:rPr>
@@ -709,7 +693,6 @@
         <w:t xml:space="preserve">Whether an action is moral is evaluated by the nature of the action, not </w:t>
       </w:r>
       <w:proofErr w:type="spellStart"/>
-      <w:proofErr w:type="gramStart"/>
       <w:r>
         <w:rPr>
           <w:sz w:val="24"/>
@@ -718,7 +701,6 @@
         <w:t>it’s</w:t>
       </w:r>
       <w:proofErr w:type="spellEnd"/>
-      <w:proofErr w:type="gramEnd"/>
       <w:r>
         <w:rPr>
           <w:sz w:val="24"/>
@@ -1328,23 +1310,7 @@
           <w:sz w:val="24"/>
           <w:szCs w:val="24"/>
         </w:rPr>
-        <w:t xml:space="preserve"> used in emergency departments! If someone is doing very badly in an ED, they are taken care of first and EVERYTHING is done to try to save that person, no </w:t>
-      </w:r>
-      <w:proofErr w:type="gramStart"/>
-      <w:r>
-        <w:rPr>
-          <w:sz w:val="24"/>
-          <w:szCs w:val="24"/>
-        </w:rPr>
-        <w:t>matter</w:t>
-      </w:r>
-      <w:proofErr w:type="gramEnd"/>
-      <w:r>
-        <w:rPr>
-          <w:sz w:val="24"/>
-          <w:szCs w:val="24"/>
-        </w:rPr>
-        <w:t xml:space="preserve"> the resources.</w:t>
+        <w:t xml:space="preserve"> used in emergency departments! If someone is doing very badly in an ED, they are taken care of first and EVERYTHING is done to try to save that person, no matter the resources.</w:t>
       </w:r>
     </w:p>
     <w:p>
@@ -3266,23 +3232,7 @@
           <w:sz w:val="24"/>
           <w:szCs w:val="24"/>
         </w:rPr>
-        <w:t xml:space="preserve">73% response rate, with </w:t>
-      </w:r>
-      <w:proofErr w:type="gramStart"/>
-      <w:r>
-        <w:rPr>
-          <w:sz w:val="24"/>
-          <w:szCs w:val="24"/>
-        </w:rPr>
-        <w:t>avg</w:t>
-      </w:r>
-      <w:proofErr w:type="gramEnd"/>
-      <w:r>
-        <w:rPr>
-          <w:sz w:val="24"/>
-          <w:szCs w:val="24"/>
-        </w:rPr>
-        <w:t xml:space="preserve"> age 38.</w:t>
+        <w:t>73% response rate, with avg age 38.</w:t>
       </w:r>
     </w:p>
     <w:p>
@@ -4935,23 +4885,7 @@
           <w:sz w:val="24"/>
           <w:szCs w:val="24"/>
         </w:rPr>
-        <w:t xml:space="preserve">. This </w:t>
-      </w:r>
-      <w:proofErr w:type="gramStart"/>
-      <w:r>
-        <w:rPr>
-          <w:sz w:val="24"/>
-          <w:szCs w:val="24"/>
-        </w:rPr>
-        <w:t>confound</w:t>
-      </w:r>
-      <w:proofErr w:type="gramEnd"/>
-      <w:r>
-        <w:rPr>
-          <w:sz w:val="24"/>
-          <w:szCs w:val="24"/>
-        </w:rPr>
-        <w:t xml:space="preserve"> is fine if the moral inclinations were inversely related (high deontology = low utility and vice/versa)</w:t>
+        <w:t>. This confound is fine if the moral inclinations were inversely related (high deontology = low utility and vice/versa)</w:t>
       </w:r>
       <w:r>
         <w:rPr>
@@ -7663,25 +7597,7 @@
           <w:szCs w:val="24"/>
           <w:highlight w:val="yellow"/>
         </w:rPr>
-        <w:t xml:space="preserve">Basing self-worth on </w:t>
-      </w:r>
-      <w:proofErr w:type="gramStart"/>
-      <w:r>
-        <w:rPr>
-          <w:sz w:val="24"/>
-          <w:szCs w:val="24"/>
-          <w:highlight w:val="yellow"/>
-        </w:rPr>
-        <w:t>competition,</w:t>
-      </w:r>
-      <w:proofErr w:type="gramEnd"/>
-      <w:r>
-        <w:rPr>
-          <w:sz w:val="24"/>
-          <w:szCs w:val="24"/>
-          <w:highlight w:val="yellow"/>
-        </w:rPr>
-        <w:t xml:space="preserve"> was a significant predictor of utilitarian inclinations!</w:t>
+        <w:t>Basing self-worth on competition, was a significant predictor of utilitarian inclinations!</w:t>
       </w:r>
     </w:p>
     <w:p>
@@ -9392,23 +9308,7 @@
           <w:sz w:val="24"/>
           <w:szCs w:val="24"/>
         </w:rPr>
-        <w:t xml:space="preserve"> (albert and Moskowitz 2014). Thus, in situations of high social consensus, behavior depends on the </w:t>
-      </w:r>
-      <w:proofErr w:type="gramStart"/>
-      <w:r>
-        <w:rPr>
-          <w:sz w:val="24"/>
-          <w:szCs w:val="24"/>
-        </w:rPr>
-        <w:t>individuals</w:t>
-      </w:r>
-      <w:proofErr w:type="gramEnd"/>
-      <w:r>
-        <w:rPr>
-          <w:sz w:val="24"/>
-          <w:szCs w:val="24"/>
-        </w:rPr>
-        <w:t xml:space="preserve"> view of others!</w:t>
+        <w:t xml:space="preserve"> (albert and Moskowitz 2014). Thus, in situations of high social consensus, behavior depends on the individuals view of others!</w:t>
       </w:r>
     </w:p>
     <w:p>
@@ -10629,7 +10529,6 @@
         <w:t xml:space="preserve">Is it possible that some opposition of UHC comes from people’s dislike of </w:t>
       </w:r>
       <w:proofErr w:type="spellStart"/>
-      <w:proofErr w:type="gramStart"/>
       <w:r>
         <w:rPr>
           <w:sz w:val="24"/>
@@ -10643,15 +10542,7 @@
           <w:sz w:val="24"/>
           <w:szCs w:val="24"/>
         </w:rPr>
-        <w:t xml:space="preserve"> increased</w:t>
-      </w:r>
-      <w:proofErr w:type="gramEnd"/>
-      <w:r>
-        <w:rPr>
-          <w:sz w:val="24"/>
-          <w:szCs w:val="24"/>
-        </w:rPr>
-        <w:t xml:space="preserve"> encompassment of ‘abortion’, ‘infertility’, ‘</w:t>
+        <w:t xml:space="preserve"> increased encompassment of ‘abortion’, ‘infertility’, ‘</w:t>
       </w:r>
       <w:proofErr w:type="gramStart"/>
       <w:r>
@@ -10885,23 +10776,7 @@
           <w:sz w:val="24"/>
           <w:szCs w:val="24"/>
         </w:rPr>
-        <w:t xml:space="preserve">The credibility of scientists </w:t>
-      </w:r>
-      <w:proofErr w:type="gramStart"/>
-      <w:r>
-        <w:rPr>
-          <w:sz w:val="24"/>
-          <w:szCs w:val="24"/>
-        </w:rPr>
-        <w:t>itself</w:t>
-      </w:r>
-      <w:proofErr w:type="gramEnd"/>
-      <w:r>
-        <w:rPr>
-          <w:sz w:val="24"/>
-          <w:szCs w:val="24"/>
-        </w:rPr>
-        <w:t xml:space="preserve"> had little/no effect on the relationship between scientific consensus and scientific belief.</w:t>
+        <w:t>The credibility of scientists itself had little/no effect on the relationship between scientific consensus and scientific belief.</w:t>
       </w:r>
     </w:p>
     <w:p>
@@ -12241,23 +12116,7 @@
           <w:sz w:val="24"/>
           <w:szCs w:val="24"/>
         </w:rPr>
-        <w:t xml:space="preserve">Feedback </w:t>
-      </w:r>
-      <w:proofErr w:type="gramStart"/>
-      <w:r>
-        <w:rPr>
-          <w:sz w:val="24"/>
-          <w:szCs w:val="24"/>
-        </w:rPr>
-        <w:t>condition</w:t>
-      </w:r>
-      <w:proofErr w:type="gramEnd"/>
-      <w:r>
-        <w:rPr>
-          <w:sz w:val="24"/>
-          <w:szCs w:val="24"/>
-        </w:rPr>
-        <w:t xml:space="preserve"> lead to differing estimates of scientific consensus for BT personality, Whale research, but not for climate change </w:t>
+        <w:t xml:space="preserve">Feedback condition lead to differing estimates of scientific consensus for BT personality, Whale research, but not for climate change </w:t>
       </w:r>
       <w:proofErr w:type="gramStart"/>
       <w:r>
@@ -13432,23 +13291,7 @@
           <w:sz w:val="24"/>
           <w:szCs w:val="24"/>
         </w:rPr>
-        <w:t xml:space="preserve">Are these ideological differences in climate change beliefs, attitudes, and </w:t>
-      </w:r>
-      <w:proofErr w:type="gramStart"/>
-      <w:r>
-        <w:rPr>
-          <w:sz w:val="24"/>
-          <w:szCs w:val="24"/>
-        </w:rPr>
-        <w:t>preferences,</w:t>
-      </w:r>
-      <w:proofErr w:type="gramEnd"/>
-      <w:r>
-        <w:rPr>
-          <w:sz w:val="24"/>
-          <w:szCs w:val="24"/>
-        </w:rPr>
-        <w:t xml:space="preserve"> smaller when people have close friends and family members who care about climate change?</w:t>
+        <w:t>Are these ideological differences in climate change beliefs, attitudes, and preferences, smaller when people have close friends and family members who care about climate change?</w:t>
       </w:r>
     </w:p>
     <w:p>
@@ -13741,23 +13584,7 @@
           <w:sz w:val="24"/>
           <w:szCs w:val="24"/>
         </w:rPr>
-        <w:t xml:space="preserve">. Respondents </w:t>
-      </w:r>
-      <w:proofErr w:type="gramStart"/>
-      <w:r>
-        <w:rPr>
-          <w:sz w:val="24"/>
-          <w:szCs w:val="24"/>
-        </w:rPr>
-        <w:t>more</w:t>
-      </w:r>
-      <w:proofErr w:type="gramEnd"/>
-      <w:r>
-        <w:rPr>
-          <w:sz w:val="24"/>
-          <w:szCs w:val="24"/>
-        </w:rPr>
-        <w:t xml:space="preserve"> likely to endorse pro-climate policy when endorsed by elites from their own party!</w:t>
+        <w:t>. Respondents more likely to endorse pro-climate policy when endorsed by elites from their own party!</w:t>
       </w:r>
     </w:p>
     <w:p>
@@ -13908,23 +13735,7 @@
           <w:sz w:val="24"/>
           <w:szCs w:val="24"/>
         </w:rPr>
-        <w:t xml:space="preserve">Generally, greater value placed on conformity/in-group loyalty, thus </w:t>
-      </w:r>
-      <w:proofErr w:type="gramStart"/>
-      <w:r>
-        <w:rPr>
-          <w:sz w:val="24"/>
-          <w:szCs w:val="24"/>
-        </w:rPr>
-        <w:t>plausible</w:t>
-      </w:r>
-      <w:proofErr w:type="gramEnd"/>
-      <w:r>
-        <w:rPr>
-          <w:sz w:val="24"/>
-          <w:szCs w:val="24"/>
-        </w:rPr>
-        <w:t xml:space="preserve"> to expect greater effect of social consensus.</w:t>
+        <w:t>Generally, greater value placed on conformity/in-group loyalty, thus plausible to expect greater effect of social consensus.</w:t>
       </w:r>
     </w:p>
     <w:p>
@@ -14956,23 +14767,7 @@
           <w:sz w:val="28"/>
           <w:szCs w:val="28"/>
         </w:rPr>
-        <w:t>Magnitude of Consequences: How much can the individual be harmed or benefit from the decision-</w:t>
-      </w:r>
-      <w:proofErr w:type="gramStart"/>
-      <w:r>
-        <w:rPr>
-          <w:sz w:val="28"/>
-          <w:szCs w:val="28"/>
-        </w:rPr>
-        <w:t>makers</w:t>
-      </w:r>
-      <w:proofErr w:type="gramEnd"/>
-      <w:r>
-        <w:rPr>
-          <w:sz w:val="28"/>
-          <w:szCs w:val="28"/>
-        </w:rPr>
-        <w:t xml:space="preserve"> action?</w:t>
+        <w:t>Magnitude of Consequences: How much can the individual be harmed or benefit from the decision-makers action?</w:t>
       </w:r>
     </w:p>
     <w:p>
@@ -18633,19 +18428,6 @@
       <w:pPr>
         <w:pStyle w:val="ListParagraph"/>
         <w:numPr>
-          <w:ilvl w:val="2"/>
-          <w:numId w:val="2"/>
-        </w:numPr>
-        <w:rPr>
-          <w:sz w:val="28"/>
-          <w:szCs w:val="28"/>
-        </w:rPr>
-      </w:pPr>
-    </w:p>
-    <w:p>
-      <w:pPr>
-        <w:pStyle w:val="ListParagraph"/>
-        <w:numPr>
           <w:ilvl w:val="1"/>
           <w:numId w:val="2"/>
         </w:numPr>
@@ -18970,6 +18752,7 @@
           <w:szCs w:val="28"/>
         </w:rPr>
       </w:pPr>
+      <w:bookmarkStart w:id="0" w:name="_Hlk143506293"/>
       <w:r>
         <w:rPr>
           <w:sz w:val="28"/>
@@ -18985,6 +18768,7 @@
         <w:t>.</w:t>
       </w:r>
     </w:p>
+    <w:bookmarkEnd w:id="0"/>
     <w:p>
       <w:pPr>
         <w:pStyle w:val="ListParagraph"/>
@@ -19228,6 +19012,7 @@
           <w:highlight w:val="yellow"/>
         </w:rPr>
       </w:pPr>
+      <w:bookmarkStart w:id="1" w:name="_Hlk143506430"/>
       <w:r>
         <w:rPr>
           <w:sz w:val="28"/>
@@ -19268,6 +19053,8 @@
           <w:szCs w:val="28"/>
         </w:rPr>
       </w:pPr>
+      <w:bookmarkStart w:id="2" w:name="_Hlk143506488"/>
+      <w:bookmarkEnd w:id="1"/>
       <w:r>
         <w:rPr>
           <w:sz w:val="28"/>
@@ -19297,6 +19084,7 @@
         <w:t>)</w:t>
       </w:r>
     </w:p>
+    <w:bookmarkEnd w:id="2"/>
     <w:p>
       <w:pPr>
         <w:pStyle w:val="ListParagraph"/>
@@ -19421,23 +19209,7 @@
           <w:sz w:val="28"/>
           <w:szCs w:val="28"/>
         </w:rPr>
-        <w:t xml:space="preserve">This research </w:t>
-      </w:r>
-      <w:proofErr w:type="gramStart"/>
-      <w:r>
-        <w:rPr>
-          <w:sz w:val="28"/>
-          <w:szCs w:val="28"/>
-        </w:rPr>
-        <w:t>shows</w:t>
-      </w:r>
-      <w:proofErr w:type="gramEnd"/>
-      <w:r>
-        <w:rPr>
-          <w:sz w:val="28"/>
-          <w:szCs w:val="28"/>
-        </w:rPr>
-        <w:t xml:space="preserve"> first time that behavior manipulation of system 2 thinking results in a change in rate of utilitarian judgement</w:t>
+        <w:t>This research shows first time that behavior manipulation of system 2 thinking results in a change in rate of utilitarian judgement</w:t>
       </w:r>
       <w:r>
         <w:rPr>
@@ -19733,7 +19505,15 @@
           <w:sz w:val="28"/>
           <w:szCs w:val="28"/>
         </w:rPr>
-        <w:t>‘Briefly describe the emotions that the thought of your own death arouses</w:t>
+        <w:t>‘</w:t>
+      </w:r>
+      <w:bookmarkStart w:id="3" w:name="_Hlk143506582"/>
+      <w:r>
+        <w:rPr>
+          <w:sz w:val="28"/>
+          <w:szCs w:val="28"/>
+        </w:rPr>
+        <w:t>Briefly describe the emotions that the thought of your own death arouses</w:t>
       </w:r>
       <w:r>
         <w:rPr>
@@ -19816,6 +19596,7 @@
         <w:t>’</w:t>
       </w:r>
     </w:p>
+    <w:bookmarkEnd w:id="3"/>
     <w:p>
       <w:pPr>
         <w:pStyle w:val="ListParagraph"/>
@@ -20060,6 +19841,7 @@
           <w:szCs w:val="28"/>
         </w:rPr>
       </w:pPr>
+      <w:bookmarkStart w:id="4" w:name="_Hlk143506748"/>
       <w:r>
         <w:rPr>
           <w:sz w:val="28"/>
@@ -20078,6 +19860,7 @@
       </w:r>
       <w:proofErr w:type="gramEnd"/>
     </w:p>
+    <w:bookmarkEnd w:id="4"/>
     <w:p>
       <w:pPr>
         <w:pStyle w:val="ListParagraph"/>
@@ -20329,23 +20112,7 @@
           <w:sz w:val="28"/>
           <w:szCs w:val="28"/>
         </w:rPr>
-        <w:t xml:space="preserve">This author provides </w:t>
-      </w:r>
-      <w:proofErr w:type="gramStart"/>
-      <w:r>
-        <w:rPr>
-          <w:sz w:val="28"/>
-          <w:szCs w:val="28"/>
-        </w:rPr>
-        <w:t>strong</w:t>
-      </w:r>
-      <w:proofErr w:type="gramEnd"/>
-      <w:r>
-        <w:rPr>
-          <w:sz w:val="28"/>
-          <w:szCs w:val="28"/>
-        </w:rPr>
-        <w:t xml:space="preserve"> deontological perspective on </w:t>
+        <w:t xml:space="preserve">This author provides strong deontological perspective on </w:t>
       </w:r>
       <w:r>
         <w:rPr>
@@ -21703,23 +21470,7 @@
           <w:sz w:val="28"/>
           <w:szCs w:val="28"/>
         </w:rPr>
-        <w:t xml:space="preserve">Hypothetically, an argument would be that everyone should be responsible </w:t>
-      </w:r>
-      <w:proofErr w:type="gramStart"/>
-      <w:r>
-        <w:rPr>
-          <w:sz w:val="28"/>
-          <w:szCs w:val="28"/>
-        </w:rPr>
-        <w:t>to pay</w:t>
-      </w:r>
-      <w:proofErr w:type="gramEnd"/>
-      <w:r>
-        <w:rPr>
-          <w:sz w:val="28"/>
-          <w:szCs w:val="28"/>
-        </w:rPr>
-        <w:t xml:space="preserve"> for their own healthcare, JUST AS they would pay for any market good.</w:t>
+        <w:t>Hypothetically, an argument would be that everyone should be responsible to pay for their own healthcare, JUST AS they would pay for any market good.</w:t>
       </w:r>
     </w:p>
     <w:p>
@@ -23709,6 +23460,7 @@
           <w:szCs w:val="28"/>
         </w:rPr>
       </w:pPr>
+      <w:bookmarkStart w:id="5" w:name="_Hlk143508952"/>
       <w:r>
         <w:rPr>
           <w:sz w:val="28"/>
@@ -24355,6 +24107,7 @@
         <w:t>”</w:t>
       </w:r>
     </w:p>
+    <w:bookmarkEnd w:id="5"/>
     <w:p>
       <w:pPr>
         <w:pStyle w:val="ListParagraph"/>
@@ -24404,6 +24157,7 @@
           <w:highlight w:val="yellow"/>
         </w:rPr>
       </w:pPr>
+      <w:bookmarkStart w:id="6" w:name="_Hlk143508886"/>
       <w:r>
         <w:rPr>
           <w:sz w:val="28"/>
@@ -24660,6 +24414,7 @@
         <w:t>This was what was done in the expansion, Study 3</w:t>
       </w:r>
     </w:p>
+    <w:bookmarkEnd w:id="6"/>
     <w:p>
       <w:pPr>
         <w:pStyle w:val="ListParagraph"/>
@@ -24755,8 +24510,18 @@
           <w:szCs w:val="28"/>
           <w:highlight w:val="yellow"/>
         </w:rPr>
-        <w:t xml:space="preserve"> we can say… do you believe that more Americans would be better off if healthcare was only provided to those who work? Most of those that do not work will find it more difficult to access healthcare (Utilitarian Opposition)</w:t>
-      </w:r>
+        <w:t xml:space="preserve"> we can say… </w:t>
+      </w:r>
+      <w:bookmarkStart w:id="7" w:name="_Hlk143509118"/>
+      <w:r>
+        <w:rPr>
+          <w:sz w:val="28"/>
+          <w:szCs w:val="28"/>
+          <w:highlight w:val="yellow"/>
+        </w:rPr>
+        <w:t>do you believe that more Americans would be better off if healthcare was only provided to those who work? Most of those that do not work will find it more difficult to access healthcare (Utilitarian Opposition)</w:t>
+      </w:r>
+      <w:bookmarkEnd w:id="7"/>
     </w:p>
     <w:p>
       <w:pPr>
@@ -24785,8 +24550,18 @@
           <w:szCs w:val="28"/>
           <w:highlight w:val="yellow"/>
         </w:rPr>
-        <w:t>… Do you believe more Americans would be better off if healthcare was provided without requiring work? Some will choose to not work, if it is not necessary for them to have healthcare (Utilitarian Support)</w:t>
-      </w:r>
+        <w:t xml:space="preserve">… </w:t>
+      </w:r>
+      <w:bookmarkStart w:id="8" w:name="_Hlk143509096"/>
+      <w:r>
+        <w:rPr>
+          <w:sz w:val="28"/>
+          <w:szCs w:val="28"/>
+          <w:highlight w:val="yellow"/>
+        </w:rPr>
+        <w:t>Do you believe more Americans would be better off if healthcare was provided without requiring work? Some will choose to not work, if it is not necessary for them to have healthcare (Utilitarian Support)</w:t>
+      </w:r>
+      <w:bookmarkEnd w:id="8"/>
     </w:p>
     <w:p>
       <w:pPr>
@@ -24801,6 +24576,7 @@
           <w:highlight w:val="yellow"/>
         </w:rPr>
       </w:pPr>
+      <w:bookmarkStart w:id="9" w:name="_Hlk143509162"/>
       <w:r>
         <w:rPr>
           <w:sz w:val="28"/>
@@ -24823,6 +24599,8 @@
           <w:highlight w:val="yellow"/>
         </w:rPr>
       </w:pPr>
+      <w:bookmarkStart w:id="10" w:name="_Hlk143509181"/>
+      <w:bookmarkEnd w:id="9"/>
       <w:r>
         <w:rPr>
           <w:sz w:val="28"/>
@@ -24832,6 +24610,7 @@
         <w:t>Do you believe Americans have a right to healthcare access if they are a member of the workforce, and that the government should enact programs to ensure hard-working Americans have access to healthcare (Deontology Oppose??)</w:t>
       </w:r>
     </w:p>
+    <w:bookmarkEnd w:id="10"/>
     <w:p>
       <w:pPr>
         <w:pStyle w:val="ListParagraph"/>
@@ -24892,7 +24671,21 @@
           <w:sz w:val="32"/>
           <w:szCs w:val="32"/>
         </w:rPr>
-        <w:t>Reynolds 2017: The Recognition of Moral Issues: Moral Awareness, moral sensitivity, and moral attentiveness</w:t>
+        <w:t>Reynolds 201</w:t>
+      </w:r>
+      <w:r>
+        <w:rPr>
+          <w:sz w:val="32"/>
+          <w:szCs w:val="32"/>
+        </w:rPr>
+        <w:t>5</w:t>
+      </w:r>
+      <w:r>
+        <w:rPr>
+          <w:sz w:val="32"/>
+          <w:szCs w:val="32"/>
+        </w:rPr>
+        <w:t>: The Recognition of Moral Issues: Moral Awareness, moral sensitivity, and moral attentiveness</w:t>
       </w:r>
     </w:p>
     <w:p>
@@ -25796,6 +25589,7 @@
         </w:rPr>
         <w:t xml:space="preserve"> </w:t>
       </w:r>
+      <w:bookmarkStart w:id="11" w:name="_Hlk143509475"/>
       <w:r>
         <w:rPr>
           <w:sz w:val="28"/>
@@ -25898,6 +25692,7 @@
         <w:t>y). Individual freedoms can conflict with overall good, e.g., hanging out w/ friends when social isolation is recommended.</w:t>
       </w:r>
     </w:p>
+    <w:bookmarkEnd w:id="11"/>
     <w:p>
       <w:pPr>
         <w:pStyle w:val="ListParagraph"/>
@@ -26993,6 +26788,7 @@
           <w:highlight w:val="yellow"/>
         </w:rPr>
       </w:pPr>
+      <w:bookmarkStart w:id="12" w:name="_Hlk143509573"/>
       <w:r>
         <w:rPr>
           <w:sz w:val="28"/>
@@ -27028,6 +26824,7 @@
         <w:t xml:space="preserve"> 2016)</w:t>
       </w:r>
     </w:p>
+    <w:bookmarkEnd w:id="12"/>
     <w:p>
       <w:pPr>
         <w:pStyle w:val="ListParagraph"/>
@@ -27046,9 +26843,2805 @@
           <w:sz w:val="28"/>
           <w:szCs w:val="28"/>
         </w:rPr>
-        <w:t>asdadsf</w:t>
+        <w:t>A</w:t>
+      </w:r>
+      <w:r>
+        <w:rPr>
+          <w:sz w:val="28"/>
+          <w:szCs w:val="28"/>
+        </w:rPr>
+        <w:t>sdadsf</w:t>
       </w:r>
       <w:proofErr w:type="spellEnd"/>
+    </w:p>
+    <w:p>
+      <w:pPr>
+        <w:rPr>
+          <w:sz w:val="28"/>
+          <w:szCs w:val="28"/>
+        </w:rPr>
+      </w:pPr>
+    </w:p>
+    <w:p>
+      <w:pPr>
+        <w:rPr>
+          <w:sz w:val="36"/>
+          <w:szCs w:val="36"/>
+        </w:rPr>
+      </w:pPr>
+      <w:r>
+        <w:rPr>
+          <w:sz w:val="36"/>
+          <w:szCs w:val="36"/>
+        </w:rPr>
+        <w:t xml:space="preserve">Kim 2021: </w:t>
+      </w:r>
+      <w:r>
+        <w:rPr>
+          <w:sz w:val="36"/>
+          <w:szCs w:val="36"/>
+        </w:rPr>
+        <w:t>Analogical Encoding Fosters Ethical Decision Making Because</w:t>
+      </w:r>
+      <w:r>
+        <w:rPr>
+          <w:sz w:val="36"/>
+          <w:szCs w:val="36"/>
+        </w:rPr>
+        <w:t xml:space="preserve"> </w:t>
+      </w:r>
+      <w:r>
+        <w:rPr>
+          <w:sz w:val="36"/>
+          <w:szCs w:val="36"/>
+        </w:rPr>
+        <w:t>Improved Knowledge of Ethical Principles Increases Moral Awareness</w:t>
+      </w:r>
+    </w:p>
+    <w:p>
+      <w:pPr>
+        <w:pStyle w:val="ListParagraph"/>
+        <w:numPr>
+          <w:ilvl w:val="0"/>
+          <w:numId w:val="2"/>
+        </w:numPr>
+        <w:rPr>
+          <w:sz w:val="28"/>
+          <w:szCs w:val="28"/>
+        </w:rPr>
+      </w:pPr>
+      <w:r>
+        <w:rPr>
+          <w:sz w:val="28"/>
+          <w:szCs w:val="28"/>
+        </w:rPr>
+        <w:t>Knowledge of an ethical principle DOES influence moral awareness (generally up) and ethical decision-making!</w:t>
+      </w:r>
+    </w:p>
+    <w:p>
+      <w:pPr>
+        <w:pStyle w:val="ListParagraph"/>
+        <w:numPr>
+          <w:ilvl w:val="1"/>
+          <w:numId w:val="2"/>
+        </w:numPr>
+        <w:rPr>
+          <w:sz w:val="28"/>
+          <w:szCs w:val="28"/>
+        </w:rPr>
+      </w:pPr>
+      <w:r>
+        <w:rPr>
+          <w:sz w:val="28"/>
+          <w:szCs w:val="28"/>
+        </w:rPr>
+        <w:t xml:space="preserve">An analogical encoding learning intervention </w:t>
+      </w:r>
+      <w:proofErr w:type="gramStart"/>
+      <w:r>
+        <w:rPr>
+          <w:sz w:val="28"/>
+          <w:szCs w:val="28"/>
+        </w:rPr>
+        <w:t>lead</w:t>
+      </w:r>
+      <w:proofErr w:type="gramEnd"/>
+      <w:r>
+        <w:rPr>
+          <w:sz w:val="28"/>
+          <w:szCs w:val="28"/>
+        </w:rPr>
+        <w:t xml:space="preserve"> to greater knowledge of the ethical principle.</w:t>
+      </w:r>
+    </w:p>
+    <w:p>
+      <w:pPr>
+        <w:pStyle w:val="ListParagraph"/>
+        <w:numPr>
+          <w:ilvl w:val="1"/>
+          <w:numId w:val="2"/>
+        </w:numPr>
+        <w:rPr>
+          <w:sz w:val="28"/>
+          <w:szCs w:val="28"/>
+        </w:rPr>
+      </w:pPr>
+      <w:r>
+        <w:rPr>
+          <w:sz w:val="28"/>
+          <w:szCs w:val="28"/>
+        </w:rPr>
+        <w:t xml:space="preserve">Moral awareness </w:t>
+      </w:r>
+      <w:r>
+        <w:rPr>
+          <w:sz w:val="28"/>
+          <w:szCs w:val="28"/>
+        </w:rPr>
+        <w:t>is partly a matter of the depth of the individuals’ knowledge of ethical principles.</w:t>
+      </w:r>
+    </w:p>
+    <w:p>
+      <w:pPr>
+        <w:pStyle w:val="ListParagraph"/>
+        <w:numPr>
+          <w:ilvl w:val="0"/>
+          <w:numId w:val="2"/>
+        </w:numPr>
+        <w:rPr>
+          <w:sz w:val="28"/>
+          <w:szCs w:val="28"/>
+        </w:rPr>
+      </w:pPr>
+      <w:r>
+        <w:rPr>
+          <w:sz w:val="28"/>
+          <w:szCs w:val="28"/>
+        </w:rPr>
+        <w:t xml:space="preserve">Well-meaning/smart people can FAIL to be morally aware! </w:t>
+      </w:r>
+      <w:r>
+        <w:rPr>
+          <w:sz w:val="28"/>
+          <w:szCs w:val="28"/>
+          <w:highlight w:val="yellow"/>
+        </w:rPr>
+        <w:t>(Reynolds and Miller 2015; Sezer</w:t>
+      </w:r>
+      <w:r>
+        <w:rPr>
+          <w:sz w:val="28"/>
+          <w:szCs w:val="28"/>
+          <w:highlight w:val="yellow"/>
+        </w:rPr>
+        <w:t xml:space="preserve"> </w:t>
+      </w:r>
+      <w:r>
+        <w:rPr>
+          <w:sz w:val="28"/>
+          <w:szCs w:val="28"/>
+          <w:highlight w:val="yellow"/>
+        </w:rPr>
+        <w:t xml:space="preserve">et al. 2015; </w:t>
+      </w:r>
+      <w:proofErr w:type="spellStart"/>
+      <w:r>
+        <w:rPr>
+          <w:sz w:val="28"/>
+          <w:szCs w:val="28"/>
+          <w:highlight w:val="yellow"/>
+        </w:rPr>
+        <w:t>Tenbrunsel</w:t>
+      </w:r>
+      <w:proofErr w:type="spellEnd"/>
+      <w:r>
+        <w:rPr>
+          <w:sz w:val="28"/>
+          <w:szCs w:val="28"/>
+          <w:highlight w:val="yellow"/>
+        </w:rPr>
+        <w:t xml:space="preserve"> and Smith-Crowe 2008)</w:t>
+      </w:r>
+    </w:p>
+    <w:p>
+      <w:pPr>
+        <w:pStyle w:val="ListParagraph"/>
+        <w:numPr>
+          <w:ilvl w:val="0"/>
+          <w:numId w:val="2"/>
+        </w:numPr>
+        <w:rPr>
+          <w:sz w:val="28"/>
+          <w:szCs w:val="28"/>
+        </w:rPr>
+      </w:pPr>
+      <w:r>
+        <w:rPr>
+          <w:sz w:val="28"/>
+          <w:szCs w:val="28"/>
+        </w:rPr>
+        <w:t xml:space="preserve">Moral awareness is the FIRST step in making ethical choices, the difficulty is in noticing the relevant moral issues at work </w:t>
+      </w:r>
+      <w:proofErr w:type="gramStart"/>
+      <w:r>
+        <w:rPr>
+          <w:sz w:val="28"/>
+          <w:szCs w:val="28"/>
+        </w:rPr>
+        <w:t>in a given</w:t>
+      </w:r>
+      <w:proofErr w:type="gramEnd"/>
+      <w:r>
+        <w:rPr>
+          <w:sz w:val="28"/>
+          <w:szCs w:val="28"/>
+        </w:rPr>
+        <w:t xml:space="preserve"> circumstance.</w:t>
+      </w:r>
+    </w:p>
+    <w:p>
+      <w:pPr>
+        <w:pStyle w:val="ListParagraph"/>
+        <w:numPr>
+          <w:ilvl w:val="1"/>
+          <w:numId w:val="2"/>
+        </w:numPr>
+        <w:rPr>
+          <w:sz w:val="28"/>
+          <w:szCs w:val="28"/>
+        </w:rPr>
+      </w:pPr>
+      <w:r>
+        <w:rPr>
+          <w:sz w:val="28"/>
+          <w:szCs w:val="28"/>
+        </w:rPr>
+        <w:t>This can be due to motivational barriers, situational bias, etc.</w:t>
+      </w:r>
+    </w:p>
+    <w:p>
+      <w:pPr>
+        <w:pStyle w:val="ListParagraph"/>
+        <w:numPr>
+          <w:ilvl w:val="0"/>
+          <w:numId w:val="2"/>
+        </w:numPr>
+        <w:rPr>
+          <w:sz w:val="28"/>
+          <w:szCs w:val="28"/>
+        </w:rPr>
+      </w:pPr>
+      <w:r>
+        <w:rPr>
+          <w:sz w:val="28"/>
+          <w:szCs w:val="28"/>
+        </w:rPr>
+        <w:lastRenderedPageBreak/>
+        <w:t>Ethical training works, but generally has issues with being extremely explicit, asking subjects if there are any moral issues playing an important role in a situation.</w:t>
+      </w:r>
+      <w:r>
+        <w:rPr>
+          <w:sz w:val="28"/>
+          <w:szCs w:val="28"/>
+        </w:rPr>
+        <w:t xml:space="preserve"> </w:t>
+      </w:r>
+      <w:r>
+        <w:rPr>
+          <w:sz w:val="28"/>
+          <w:szCs w:val="28"/>
+          <w:highlight w:val="yellow"/>
+        </w:rPr>
+        <w:t>(</w:t>
+      </w:r>
+      <w:r>
+        <w:rPr>
+          <w:sz w:val="28"/>
+          <w:szCs w:val="28"/>
+          <w:highlight w:val="yellow"/>
+        </w:rPr>
+        <w:t xml:space="preserve">Shawver and Miller 2017; see Watts et al. 2017 for a </w:t>
+      </w:r>
+      <w:proofErr w:type="spellStart"/>
+      <w:r>
+        <w:rPr>
+          <w:sz w:val="28"/>
+          <w:szCs w:val="28"/>
+          <w:highlight w:val="yellow"/>
+        </w:rPr>
+        <w:t>metaanalysis</w:t>
+      </w:r>
+      <w:proofErr w:type="spellEnd"/>
+      <w:r>
+        <w:rPr>
+          <w:sz w:val="28"/>
+          <w:szCs w:val="28"/>
+          <w:highlight w:val="yellow"/>
+        </w:rPr>
+        <w:t>)</w:t>
+      </w:r>
+    </w:p>
+    <w:p>
+      <w:pPr>
+        <w:pStyle w:val="ListParagraph"/>
+        <w:numPr>
+          <w:ilvl w:val="1"/>
+          <w:numId w:val="2"/>
+        </w:numPr>
+        <w:rPr>
+          <w:sz w:val="28"/>
+          <w:szCs w:val="28"/>
+        </w:rPr>
+      </w:pPr>
+      <w:r>
+        <w:rPr>
+          <w:sz w:val="28"/>
+          <w:szCs w:val="28"/>
+        </w:rPr>
+        <w:t xml:space="preserve">This is an example of ‘prompted moral awareness’, which is significantly different from ‘spontaneous moral </w:t>
+      </w:r>
+      <w:proofErr w:type="gramStart"/>
+      <w:r>
+        <w:rPr>
+          <w:sz w:val="28"/>
+          <w:szCs w:val="28"/>
+        </w:rPr>
+        <w:t>awareness’</w:t>
+      </w:r>
+      <w:proofErr w:type="gramEnd"/>
+    </w:p>
+    <w:p>
+      <w:pPr>
+        <w:pStyle w:val="ListParagraph"/>
+        <w:numPr>
+          <w:ilvl w:val="1"/>
+          <w:numId w:val="2"/>
+        </w:numPr>
+        <w:rPr>
+          <w:sz w:val="28"/>
+          <w:szCs w:val="28"/>
+        </w:rPr>
+      </w:pPr>
+      <w:r>
+        <w:rPr>
+          <w:sz w:val="28"/>
+          <w:szCs w:val="28"/>
+          <w:highlight w:val="yellow"/>
+        </w:rPr>
+        <w:t>Spontaneous moral awareness is not guaranteed to lead to more ethical decision making, but it gives people the chance to determine whether an ethical issue is important, and to apply the principles they do endorse</w:t>
+      </w:r>
+      <w:r>
+        <w:rPr>
+          <w:sz w:val="28"/>
+          <w:szCs w:val="28"/>
+        </w:rPr>
+        <w:t xml:space="preserve"> which GENERALLY leads to more ethical decision-making.</w:t>
+      </w:r>
+    </w:p>
+    <w:p>
+      <w:pPr>
+        <w:pStyle w:val="ListParagraph"/>
+        <w:numPr>
+          <w:ilvl w:val="0"/>
+          <w:numId w:val="2"/>
+        </w:numPr>
+        <w:rPr>
+          <w:sz w:val="28"/>
+          <w:szCs w:val="28"/>
+        </w:rPr>
+      </w:pPr>
+      <w:r>
+        <w:rPr>
+          <w:sz w:val="28"/>
+          <w:szCs w:val="28"/>
+        </w:rPr>
+        <w:t>Intervention: Participants read two cases of an ethical issue (conflict of interest), and one group was asked to ‘compare’ the cases</w:t>
+      </w:r>
+      <w:r>
+        <w:rPr>
+          <w:sz w:val="28"/>
+          <w:szCs w:val="28"/>
+        </w:rPr>
+        <w:t>, while the other group studied them separately.</w:t>
+      </w:r>
+    </w:p>
+    <w:p>
+      <w:pPr>
+        <w:pStyle w:val="ListParagraph"/>
+        <w:numPr>
+          <w:ilvl w:val="1"/>
+          <w:numId w:val="2"/>
+        </w:numPr>
+        <w:rPr>
+          <w:sz w:val="28"/>
+          <w:szCs w:val="28"/>
+        </w:rPr>
+      </w:pPr>
+      <w:r>
+        <w:rPr>
+          <w:sz w:val="28"/>
+          <w:szCs w:val="28"/>
+        </w:rPr>
+        <w:t>Baseline condition had no intervention.</w:t>
+      </w:r>
+    </w:p>
+    <w:p>
+      <w:pPr>
+        <w:pStyle w:val="ListParagraph"/>
+        <w:numPr>
+          <w:ilvl w:val="0"/>
+          <w:numId w:val="2"/>
+        </w:numPr>
+        <w:rPr>
+          <w:sz w:val="28"/>
+          <w:szCs w:val="28"/>
+        </w:rPr>
+      </w:pPr>
+      <w:r>
+        <w:rPr>
+          <w:sz w:val="28"/>
+          <w:szCs w:val="28"/>
+        </w:rPr>
+        <w:t>Then, all participants read a decision scenario, set in a new context in which there was an ethical issue (conflict of interest)</w:t>
+      </w:r>
+    </w:p>
+    <w:p>
+      <w:pPr>
+        <w:pStyle w:val="ListParagraph"/>
+        <w:numPr>
+          <w:ilvl w:val="1"/>
+          <w:numId w:val="2"/>
+        </w:numPr>
+        <w:rPr>
+          <w:sz w:val="28"/>
+          <w:szCs w:val="28"/>
+        </w:rPr>
+      </w:pPr>
+      <w:r>
+        <w:rPr>
+          <w:sz w:val="28"/>
+          <w:szCs w:val="28"/>
+        </w:rPr>
+        <w:t>Would participants notice the conflict of interest?</w:t>
+      </w:r>
+    </w:p>
+    <w:p>
+      <w:pPr>
+        <w:pStyle w:val="ListParagraph"/>
+        <w:numPr>
+          <w:ilvl w:val="0"/>
+          <w:numId w:val="2"/>
+        </w:numPr>
+        <w:rPr>
+          <w:sz w:val="28"/>
+          <w:szCs w:val="28"/>
+        </w:rPr>
+      </w:pPr>
+      <w:r>
+        <w:rPr>
+          <w:sz w:val="28"/>
+          <w:szCs w:val="28"/>
+        </w:rPr>
+        <w:t xml:space="preserve">The </w:t>
+      </w:r>
+      <w:proofErr w:type="gramStart"/>
+      <w:r>
+        <w:rPr>
+          <w:sz w:val="28"/>
+          <w:szCs w:val="28"/>
+        </w:rPr>
+        <w:t>two case</w:t>
+      </w:r>
+      <w:proofErr w:type="gramEnd"/>
+      <w:r>
+        <w:rPr>
+          <w:sz w:val="28"/>
+          <w:szCs w:val="28"/>
+        </w:rPr>
+        <w:t xml:space="preserve"> comparison was significantly more effective, the learning that encouraged comparison was the most successful!</w:t>
+      </w:r>
+    </w:p>
+    <w:p>
+      <w:pPr>
+        <w:pStyle w:val="ListParagraph"/>
+        <w:numPr>
+          <w:ilvl w:val="0"/>
+          <w:numId w:val="2"/>
+        </w:numPr>
+        <w:rPr>
+          <w:sz w:val="28"/>
+          <w:szCs w:val="28"/>
+        </w:rPr>
+      </w:pPr>
+      <w:r>
+        <w:rPr>
+          <w:sz w:val="28"/>
+          <w:szCs w:val="28"/>
+        </w:rPr>
+        <w:t xml:space="preserve">In </w:t>
+      </w:r>
+      <w:proofErr w:type="gramStart"/>
+      <w:r>
+        <w:rPr>
+          <w:sz w:val="28"/>
+          <w:szCs w:val="28"/>
+        </w:rPr>
+        <w:t>general</w:t>
+      </w:r>
+      <w:proofErr w:type="gramEnd"/>
+      <w:r>
+        <w:rPr>
+          <w:sz w:val="28"/>
+          <w:szCs w:val="28"/>
+        </w:rPr>
+        <w:t>… greater moral awareness – due to presentation of the ethical principle in question</w:t>
+      </w:r>
+      <w:r>
+        <w:rPr>
+          <w:sz w:val="28"/>
+          <w:szCs w:val="28"/>
+        </w:rPr>
+        <w:t xml:space="preserve"> lead to MORE moral decision-making</w:t>
+      </w:r>
+    </w:p>
+    <w:p>
+      <w:pPr>
+        <w:pStyle w:val="ListParagraph"/>
+        <w:numPr>
+          <w:ilvl w:val="1"/>
+          <w:numId w:val="2"/>
+        </w:numPr>
+        <w:rPr>
+          <w:sz w:val="28"/>
+          <w:szCs w:val="28"/>
+        </w:rPr>
+      </w:pPr>
+      <w:r>
+        <w:rPr>
+          <w:sz w:val="28"/>
+          <w:szCs w:val="28"/>
+        </w:rPr>
+        <w:t xml:space="preserve">Easiest way to test – ask after making the final choice </w:t>
+      </w:r>
+      <w:proofErr w:type="gramStart"/>
+      <w:r>
+        <w:rPr>
+          <w:sz w:val="28"/>
+          <w:szCs w:val="28"/>
+        </w:rPr>
+        <w:t>whether or not</w:t>
+      </w:r>
+      <w:proofErr w:type="gramEnd"/>
+      <w:r>
+        <w:rPr>
+          <w:sz w:val="28"/>
+          <w:szCs w:val="28"/>
+        </w:rPr>
+        <w:t xml:space="preserve"> this was due to various moral reasons?</w:t>
+      </w:r>
+      <w:r>
+        <w:rPr>
+          <w:sz w:val="28"/>
+          <w:szCs w:val="28"/>
+        </w:rPr>
+        <w:t xml:space="preserve"> (e.g., an increase or decrease in support was due to increased moral perception)</w:t>
+      </w:r>
+    </w:p>
+    <w:p>
+      <w:pPr>
+        <w:pStyle w:val="ListParagraph"/>
+        <w:numPr>
+          <w:ilvl w:val="2"/>
+          <w:numId w:val="2"/>
+        </w:numPr>
+        <w:rPr>
+          <w:sz w:val="28"/>
+          <w:szCs w:val="28"/>
+          <w:highlight w:val="yellow"/>
+        </w:rPr>
+      </w:pPr>
+      <w:r>
+        <w:rPr>
+          <w:sz w:val="28"/>
+          <w:szCs w:val="28"/>
+          <w:highlight w:val="yellow"/>
+        </w:rPr>
+        <w:t>Is the opposite of moral awareness, moral disengagement?</w:t>
+      </w:r>
+    </w:p>
+    <w:p>
+      <w:pPr>
+        <w:pStyle w:val="ListParagraph"/>
+        <w:numPr>
+          <w:ilvl w:val="1"/>
+          <w:numId w:val="2"/>
+        </w:numPr>
+        <w:rPr>
+          <w:sz w:val="28"/>
+          <w:szCs w:val="28"/>
+        </w:rPr>
+      </w:pPr>
+      <w:r>
+        <w:rPr>
+          <w:sz w:val="28"/>
+          <w:szCs w:val="28"/>
+        </w:rPr>
+        <w:t>Why did you make this choice? Free-form answer that was coded by relative knowledge of ethical principles (0 = absent, 1 = incomplete, 2 = complete)</w:t>
+      </w:r>
+    </w:p>
+    <w:p>
+      <w:pPr>
+        <w:pStyle w:val="ListParagraph"/>
+        <w:numPr>
+          <w:ilvl w:val="0"/>
+          <w:numId w:val="2"/>
+        </w:numPr>
+        <w:rPr>
+          <w:sz w:val="28"/>
+          <w:szCs w:val="28"/>
+        </w:rPr>
+      </w:pPr>
+      <w:r>
+        <w:rPr>
+          <w:sz w:val="28"/>
+          <w:szCs w:val="28"/>
+        </w:rPr>
+        <w:t xml:space="preserve">Asking people to compare two examples to draw out their commonalities might seem not worth it, but it’s </w:t>
+      </w:r>
+      <w:proofErr w:type="gramStart"/>
+      <w:r>
+        <w:rPr>
+          <w:sz w:val="28"/>
+          <w:szCs w:val="28"/>
+        </w:rPr>
+        <w:t>really effective</w:t>
+      </w:r>
+      <w:proofErr w:type="gramEnd"/>
+      <w:r>
+        <w:rPr>
+          <w:sz w:val="28"/>
+          <w:szCs w:val="28"/>
+        </w:rPr>
+        <w:t>!</w:t>
+      </w:r>
+    </w:p>
+    <w:p>
+      <w:pPr>
+        <w:rPr>
+          <w:sz w:val="36"/>
+          <w:szCs w:val="36"/>
+        </w:rPr>
+      </w:pPr>
+    </w:p>
+    <w:p>
+      <w:pPr>
+        <w:rPr>
+          <w:sz w:val="36"/>
+          <w:szCs w:val="36"/>
+        </w:rPr>
+      </w:pPr>
+      <w:r>
+        <w:rPr>
+          <w:sz w:val="36"/>
+          <w:szCs w:val="36"/>
+        </w:rPr>
+        <w:lastRenderedPageBreak/>
+        <w:t>Carlson 2009: Impact of Moral Intensity Dimensions on Ethical Decision-making Assessment:</w:t>
+      </w:r>
+    </w:p>
+    <w:p>
+      <w:pPr>
+        <w:pStyle w:val="ListParagraph"/>
+        <w:numPr>
+          <w:ilvl w:val="0"/>
+          <w:numId w:val="2"/>
+        </w:numPr>
+        <w:rPr>
+          <w:sz w:val="28"/>
+          <w:szCs w:val="28"/>
+        </w:rPr>
+      </w:pPr>
+      <w:r>
+        <w:rPr>
+          <w:sz w:val="28"/>
+          <w:szCs w:val="28"/>
+        </w:rPr>
+        <w:t>Recognition of Moral Issue:</w:t>
+      </w:r>
+    </w:p>
+    <w:p>
+      <w:pPr>
+        <w:pStyle w:val="ListParagraph"/>
+        <w:numPr>
+          <w:ilvl w:val="1"/>
+          <w:numId w:val="2"/>
+        </w:numPr>
+        <w:rPr>
+          <w:sz w:val="28"/>
+          <w:szCs w:val="28"/>
+        </w:rPr>
+      </w:pPr>
+      <w:r>
+        <w:rPr>
+          <w:sz w:val="28"/>
+          <w:szCs w:val="28"/>
+        </w:rPr>
+        <w:t xml:space="preserve">Directly queries </w:t>
+      </w:r>
+      <w:proofErr w:type="gramStart"/>
+      <w:r>
+        <w:rPr>
+          <w:sz w:val="28"/>
+          <w:szCs w:val="28"/>
+        </w:rPr>
+        <w:t>respondents</w:t>
+      </w:r>
+      <w:proofErr w:type="gramEnd"/>
+      <w:r>
+        <w:rPr>
+          <w:sz w:val="28"/>
+          <w:szCs w:val="28"/>
+        </w:rPr>
+        <w:t xml:space="preserve"> w/ level of agreement “This is an ethical dilemma”</w:t>
+      </w:r>
+    </w:p>
+    <w:p>
+      <w:pPr>
+        <w:pStyle w:val="ListParagraph"/>
+        <w:numPr>
+          <w:ilvl w:val="0"/>
+          <w:numId w:val="2"/>
+        </w:numPr>
+        <w:rPr>
+          <w:sz w:val="28"/>
+          <w:szCs w:val="28"/>
+        </w:rPr>
+      </w:pPr>
+      <w:r>
+        <w:rPr>
+          <w:sz w:val="28"/>
+          <w:szCs w:val="28"/>
+        </w:rPr>
+        <w:t xml:space="preserve">Ethicality: Agree </w:t>
+      </w:r>
+      <w:proofErr w:type="gramStart"/>
+      <w:r>
+        <w:rPr>
+          <w:sz w:val="28"/>
+          <w:szCs w:val="28"/>
+        </w:rPr>
+        <w:t>Or</w:t>
+      </w:r>
+      <w:proofErr w:type="gramEnd"/>
+      <w:r>
+        <w:rPr>
+          <w:sz w:val="28"/>
+          <w:szCs w:val="28"/>
+        </w:rPr>
+        <w:t xml:space="preserve"> Disagree “This act is morally wrong”</w:t>
+      </w:r>
+    </w:p>
+    <w:p>
+      <w:pPr>
+        <w:pStyle w:val="ListParagraph"/>
+        <w:numPr>
+          <w:ilvl w:val="0"/>
+          <w:numId w:val="2"/>
+        </w:numPr>
+        <w:rPr>
+          <w:sz w:val="28"/>
+          <w:szCs w:val="28"/>
+        </w:rPr>
+      </w:pPr>
+      <w:r>
+        <w:rPr>
+          <w:sz w:val="28"/>
+          <w:szCs w:val="28"/>
+        </w:rPr>
+        <w:t>Measures Concentration of Effect, Probability of Effect, and Proximity through the lens of the ‘potential victim’</w:t>
+      </w:r>
+    </w:p>
+    <w:p>
+      <w:pPr>
+        <w:pStyle w:val="ListParagraph"/>
+        <w:numPr>
+          <w:ilvl w:val="1"/>
+          <w:numId w:val="2"/>
+        </w:numPr>
+        <w:rPr>
+          <w:sz w:val="28"/>
+          <w:szCs w:val="28"/>
+        </w:rPr>
+      </w:pPr>
+      <w:r>
+        <w:rPr>
+          <w:sz w:val="28"/>
+          <w:szCs w:val="28"/>
+        </w:rPr>
+        <w:t>Would be random taxpayer in the UHC condition?</w:t>
+      </w:r>
+    </w:p>
+    <w:p>
+      <w:pPr>
+        <w:pStyle w:val="ListParagraph"/>
+        <w:numPr>
+          <w:ilvl w:val="1"/>
+          <w:numId w:val="2"/>
+        </w:numPr>
+        <w:rPr>
+          <w:sz w:val="28"/>
+          <w:szCs w:val="28"/>
+        </w:rPr>
+      </w:pPr>
+      <w:r>
+        <w:rPr>
+          <w:sz w:val="28"/>
+          <w:szCs w:val="28"/>
+        </w:rPr>
+        <w:t>Would be… someone who can’t afford care otherwise in the obverse?</w:t>
+      </w:r>
+    </w:p>
+    <w:p>
+      <w:pPr>
+        <w:pStyle w:val="ListParagraph"/>
+        <w:numPr>
+          <w:ilvl w:val="0"/>
+          <w:numId w:val="2"/>
+        </w:numPr>
+        <w:rPr>
+          <w:sz w:val="28"/>
+          <w:szCs w:val="28"/>
+        </w:rPr>
+      </w:pPr>
+      <w:r>
+        <w:rPr>
+          <w:sz w:val="28"/>
+          <w:szCs w:val="28"/>
+        </w:rPr>
+        <w:t>Proximity seemed to be the only factor that changed perception of ethicality on the action.</w:t>
+      </w:r>
+    </w:p>
+    <w:p>
+      <w:pPr>
+        <w:rPr>
+          <w:sz w:val="28"/>
+          <w:szCs w:val="28"/>
+        </w:rPr>
+      </w:pPr>
+    </w:p>
+    <w:p>
+      <w:pPr>
+        <w:rPr>
+          <w:sz w:val="36"/>
+          <w:szCs w:val="36"/>
+        </w:rPr>
+      </w:pPr>
+      <w:r>
+        <w:rPr>
+          <w:sz w:val="36"/>
+          <w:szCs w:val="36"/>
+        </w:rPr>
+        <w:t xml:space="preserve">Tauber 2014: </w:t>
+      </w:r>
+      <w:r>
+        <w:rPr>
+          <w:sz w:val="36"/>
+          <w:szCs w:val="36"/>
+        </w:rPr>
+        <w:t>Should the moral core of climate issues be emphasized</w:t>
+      </w:r>
+      <w:r>
+        <w:rPr>
+          <w:sz w:val="36"/>
+          <w:szCs w:val="36"/>
+        </w:rPr>
+        <w:t xml:space="preserve"> </w:t>
+      </w:r>
+      <w:r>
+        <w:rPr>
+          <w:sz w:val="36"/>
+          <w:szCs w:val="36"/>
+        </w:rPr>
+        <w:t>or downplayed in public discourse? Three ways</w:t>
+      </w:r>
+      <w:r>
+        <w:rPr>
+          <w:sz w:val="36"/>
+          <w:szCs w:val="36"/>
+        </w:rPr>
+        <w:t xml:space="preserve"> </w:t>
+      </w:r>
+      <w:r>
+        <w:rPr>
+          <w:sz w:val="36"/>
+          <w:szCs w:val="36"/>
+        </w:rPr>
+        <w:t>to successfully manage the double-edged sword</w:t>
+      </w:r>
+      <w:r>
+        <w:rPr>
+          <w:sz w:val="36"/>
+          <w:szCs w:val="36"/>
+        </w:rPr>
+        <w:t xml:space="preserve"> </w:t>
+      </w:r>
+      <w:r>
+        <w:rPr>
+          <w:sz w:val="36"/>
+          <w:szCs w:val="36"/>
+        </w:rPr>
+        <w:t xml:space="preserve">of moral </w:t>
+      </w:r>
+      <w:proofErr w:type="gramStart"/>
+      <w:r>
+        <w:rPr>
+          <w:sz w:val="36"/>
+          <w:szCs w:val="36"/>
+        </w:rPr>
+        <w:t>communication</w:t>
+      </w:r>
+      <w:proofErr w:type="gramEnd"/>
+    </w:p>
+    <w:p>
+      <w:pPr>
+        <w:pStyle w:val="ListParagraph"/>
+        <w:numPr>
+          <w:ilvl w:val="0"/>
+          <w:numId w:val="2"/>
+        </w:numPr>
+        <w:rPr>
+          <w:sz w:val="28"/>
+          <w:szCs w:val="28"/>
+        </w:rPr>
+      </w:pPr>
+      <w:r>
+        <w:rPr>
+          <w:sz w:val="28"/>
+          <w:szCs w:val="28"/>
+        </w:rPr>
+        <w:t>What is the effect of ‘moralizing’ an issue?</w:t>
+      </w:r>
+    </w:p>
+    <w:p>
+      <w:pPr>
+        <w:pStyle w:val="ListParagraph"/>
+        <w:numPr>
+          <w:ilvl w:val="1"/>
+          <w:numId w:val="2"/>
+        </w:numPr>
+        <w:rPr>
+          <w:sz w:val="28"/>
+          <w:szCs w:val="28"/>
+        </w:rPr>
+      </w:pPr>
+      <w:r>
+        <w:rPr>
+          <w:sz w:val="28"/>
+          <w:szCs w:val="28"/>
+        </w:rPr>
+        <w:t xml:space="preserve">Can motivate some to change and support the </w:t>
+      </w:r>
+      <w:proofErr w:type="gramStart"/>
+      <w:r>
+        <w:rPr>
+          <w:sz w:val="28"/>
+          <w:szCs w:val="28"/>
+        </w:rPr>
+        <w:t>thing</w:t>
+      </w:r>
+      <w:proofErr w:type="gramEnd"/>
+    </w:p>
+    <w:p>
+      <w:pPr>
+        <w:pStyle w:val="ListParagraph"/>
+        <w:numPr>
+          <w:ilvl w:val="1"/>
+          <w:numId w:val="2"/>
+        </w:numPr>
+        <w:rPr>
+          <w:sz w:val="28"/>
+          <w:szCs w:val="28"/>
+        </w:rPr>
+      </w:pPr>
+      <w:proofErr w:type="gramStart"/>
+      <w:r>
+        <w:rPr>
+          <w:sz w:val="28"/>
+          <w:szCs w:val="28"/>
+        </w:rPr>
+        <w:t>However</w:t>
+      </w:r>
+      <w:proofErr w:type="gramEnd"/>
+      <w:r>
+        <w:rPr>
+          <w:sz w:val="28"/>
+          <w:szCs w:val="28"/>
+        </w:rPr>
+        <w:t>… can lead others to act defensively, and lead them to NOT solve the problem</w:t>
+      </w:r>
+      <w:r>
+        <w:rPr>
+          <w:sz w:val="28"/>
+          <w:szCs w:val="28"/>
+        </w:rPr>
+        <w:t>.</w:t>
+      </w:r>
+    </w:p>
+    <w:p>
+      <w:pPr>
+        <w:pStyle w:val="ListParagraph"/>
+        <w:numPr>
+          <w:ilvl w:val="2"/>
+          <w:numId w:val="2"/>
+        </w:numPr>
+        <w:rPr>
+          <w:sz w:val="28"/>
+          <w:szCs w:val="28"/>
+        </w:rPr>
+      </w:pPr>
+      <w:r>
+        <w:rPr>
+          <w:sz w:val="28"/>
+          <w:szCs w:val="28"/>
+        </w:rPr>
+        <w:t xml:space="preserve">This </w:t>
+      </w:r>
+      <w:proofErr w:type="gramStart"/>
+      <w:r>
+        <w:rPr>
+          <w:sz w:val="28"/>
+          <w:szCs w:val="28"/>
+        </w:rPr>
+        <w:t>double-effect</w:t>
+      </w:r>
+      <w:proofErr w:type="gramEnd"/>
+      <w:r>
+        <w:rPr>
+          <w:sz w:val="28"/>
+          <w:szCs w:val="28"/>
+        </w:rPr>
+        <w:t xml:space="preserve"> is similar to our suppositions initially!</w:t>
+      </w:r>
+    </w:p>
+    <w:p>
+      <w:pPr>
+        <w:pStyle w:val="ListParagraph"/>
+        <w:numPr>
+          <w:ilvl w:val="0"/>
+          <w:numId w:val="2"/>
+        </w:numPr>
+        <w:rPr>
+          <w:sz w:val="28"/>
+          <w:szCs w:val="28"/>
+        </w:rPr>
+      </w:pPr>
+      <w:r>
+        <w:rPr>
+          <w:sz w:val="28"/>
+          <w:szCs w:val="28"/>
+        </w:rPr>
+        <w:t xml:space="preserve">Moral Threats foster social </w:t>
+      </w:r>
+      <w:proofErr w:type="gramStart"/>
+      <w:r>
+        <w:rPr>
+          <w:sz w:val="28"/>
+          <w:szCs w:val="28"/>
+        </w:rPr>
+        <w:t>action</w:t>
+      </w:r>
+      <w:proofErr w:type="gramEnd"/>
+    </w:p>
+    <w:p>
+      <w:pPr>
+        <w:pStyle w:val="ListParagraph"/>
+        <w:numPr>
+          <w:ilvl w:val="1"/>
+          <w:numId w:val="2"/>
+        </w:numPr>
+        <w:rPr>
+          <w:sz w:val="28"/>
+          <w:szCs w:val="28"/>
+        </w:rPr>
+      </w:pPr>
+      <w:r>
+        <w:rPr>
+          <w:sz w:val="28"/>
+          <w:szCs w:val="28"/>
+        </w:rPr>
+        <w:t xml:space="preserve">“Sacred Values” such as those highly moral </w:t>
+      </w:r>
+      <w:r>
+        <w:rPr>
+          <w:sz w:val="28"/>
+          <w:szCs w:val="28"/>
+          <w:highlight w:val="yellow"/>
+        </w:rPr>
+        <w:t>(</w:t>
+      </w:r>
+      <w:r>
+        <w:rPr>
+          <w:sz w:val="28"/>
+          <w:szCs w:val="28"/>
+          <w:highlight w:val="yellow"/>
+        </w:rPr>
+        <w:t xml:space="preserve">Bauman and </w:t>
+      </w:r>
+      <w:proofErr w:type="spellStart"/>
+      <w:r>
+        <w:rPr>
+          <w:sz w:val="28"/>
+          <w:szCs w:val="28"/>
+          <w:highlight w:val="yellow"/>
+        </w:rPr>
+        <w:t>Skitka</w:t>
+      </w:r>
+      <w:proofErr w:type="spellEnd"/>
+      <w:r>
+        <w:rPr>
+          <w:sz w:val="28"/>
+          <w:szCs w:val="28"/>
+          <w:highlight w:val="yellow"/>
+        </w:rPr>
+        <w:t xml:space="preserve"> 2009; </w:t>
+      </w:r>
+      <w:proofErr w:type="spellStart"/>
+      <w:r>
+        <w:rPr>
+          <w:sz w:val="28"/>
+          <w:szCs w:val="28"/>
+          <w:highlight w:val="yellow"/>
+        </w:rPr>
+        <w:t>Skitka</w:t>
+      </w:r>
+      <w:proofErr w:type="spellEnd"/>
+      <w:r>
+        <w:rPr>
+          <w:sz w:val="28"/>
+          <w:szCs w:val="28"/>
+          <w:highlight w:val="yellow"/>
+        </w:rPr>
+        <w:t xml:space="preserve"> et al. 2005)</w:t>
+      </w:r>
+      <w:r>
+        <w:rPr>
+          <w:sz w:val="28"/>
+          <w:szCs w:val="28"/>
+        </w:rPr>
+        <w:t xml:space="preserve"> can be internalized such that they are experienced as moral convictions – strong attitudes that uniquely differ from non-moral strong attitudes by instigating a sense of “</w:t>
+      </w:r>
+      <w:r>
+        <w:rPr>
+          <w:sz w:val="28"/>
+          <w:szCs w:val="28"/>
+        </w:rPr>
+        <w:t>imperative and unwillingness to compromise even in the face of competing</w:t>
+      </w:r>
+      <w:r>
+        <w:rPr>
+          <w:sz w:val="28"/>
+          <w:szCs w:val="28"/>
+        </w:rPr>
+        <w:t xml:space="preserve"> </w:t>
+      </w:r>
+      <w:r>
+        <w:rPr>
+          <w:sz w:val="28"/>
+          <w:szCs w:val="28"/>
+        </w:rPr>
+        <w:t>desires or concerns</w:t>
+      </w:r>
+      <w:r>
+        <w:rPr>
+          <w:sz w:val="28"/>
+          <w:szCs w:val="28"/>
+        </w:rPr>
+        <w:t xml:space="preserve">” </w:t>
+      </w:r>
+      <w:r>
+        <w:rPr>
+          <w:sz w:val="28"/>
+          <w:szCs w:val="28"/>
+          <w:highlight w:val="yellow"/>
+        </w:rPr>
+        <w:t>(</w:t>
+      </w:r>
+      <w:proofErr w:type="spellStart"/>
+      <w:r>
+        <w:rPr>
+          <w:sz w:val="28"/>
+          <w:szCs w:val="28"/>
+          <w:highlight w:val="yellow"/>
+        </w:rPr>
+        <w:t>Skitka</w:t>
+      </w:r>
+      <w:proofErr w:type="spellEnd"/>
+      <w:r>
+        <w:rPr>
+          <w:sz w:val="28"/>
+          <w:szCs w:val="28"/>
+          <w:highlight w:val="yellow"/>
+        </w:rPr>
+        <w:t xml:space="preserve"> 2014)</w:t>
+      </w:r>
+    </w:p>
+    <w:p>
+      <w:pPr>
+        <w:pStyle w:val="ListParagraph"/>
+        <w:numPr>
+          <w:ilvl w:val="2"/>
+          <w:numId w:val="2"/>
+        </w:numPr>
+        <w:rPr>
+          <w:sz w:val="28"/>
+          <w:szCs w:val="28"/>
+        </w:rPr>
+      </w:pPr>
+      <w:r>
+        <w:rPr>
+          <w:sz w:val="28"/>
+          <w:szCs w:val="28"/>
+        </w:rPr>
+        <w:lastRenderedPageBreak/>
+        <w:t>This is evidence that if someone feels high moral awareness/intensity about an issue, they are less likely to change their minds.</w:t>
+      </w:r>
+    </w:p>
+    <w:p>
+      <w:pPr>
+        <w:pStyle w:val="ListParagraph"/>
+        <w:numPr>
+          <w:ilvl w:val="1"/>
+          <w:numId w:val="2"/>
+        </w:numPr>
+        <w:rPr>
+          <w:sz w:val="28"/>
+          <w:szCs w:val="28"/>
+        </w:rPr>
+      </w:pPr>
+      <w:r>
+        <w:rPr>
+          <w:sz w:val="28"/>
+          <w:szCs w:val="28"/>
+        </w:rPr>
+        <w:t>These moral convictions are seen as being subjectively absolute – they are seen to reflect the truth, rather than opinion.</w:t>
+      </w:r>
+    </w:p>
+    <w:p>
+      <w:pPr>
+        <w:pStyle w:val="ListParagraph"/>
+        <w:numPr>
+          <w:ilvl w:val="2"/>
+          <w:numId w:val="2"/>
+        </w:numPr>
+        <w:rPr>
+          <w:sz w:val="28"/>
+          <w:szCs w:val="28"/>
+        </w:rPr>
+      </w:pPr>
+      <w:r>
+        <w:rPr>
+          <w:sz w:val="28"/>
+          <w:szCs w:val="28"/>
+        </w:rPr>
+        <w:t>Note that both this can lead to overt defensiveness, when the proposed ethical framework is seen as a threat to their morality, but also that honest moral convictions can be developed that work in the opposite way (</w:t>
+      </w:r>
+      <w:proofErr w:type="gramStart"/>
+      <w:r>
+        <w:rPr>
+          <w:sz w:val="28"/>
+          <w:szCs w:val="28"/>
+        </w:rPr>
+        <w:t>e.g.</w:t>
+      </w:r>
+      <w:proofErr w:type="gramEnd"/>
+      <w:r>
+        <w:rPr>
+          <w:sz w:val="28"/>
+          <w:szCs w:val="28"/>
+        </w:rPr>
+        <w:t xml:space="preserve"> those who moralize denial of climate change).</w:t>
+      </w:r>
+    </w:p>
+    <w:p>
+      <w:pPr>
+        <w:pStyle w:val="ListParagraph"/>
+        <w:numPr>
+          <w:ilvl w:val="1"/>
+          <w:numId w:val="2"/>
+        </w:numPr>
+        <w:rPr>
+          <w:sz w:val="28"/>
+          <w:szCs w:val="28"/>
+        </w:rPr>
+      </w:pPr>
+      <w:r>
+        <w:rPr>
+          <w:sz w:val="28"/>
+          <w:szCs w:val="28"/>
+        </w:rPr>
+        <w:t>Previous moral framing work in ‘values framing’ did NOT increase moral motivation, but indirectly increased the predictive power of the sense of ‘</w:t>
+      </w:r>
+      <w:proofErr w:type="gramStart"/>
+      <w:r>
+        <w:rPr>
+          <w:sz w:val="28"/>
+          <w:szCs w:val="28"/>
+        </w:rPr>
+        <w:t>unfairness’</w:t>
+      </w:r>
+      <w:proofErr w:type="gramEnd"/>
+      <w:r>
+        <w:rPr>
+          <w:sz w:val="28"/>
+          <w:szCs w:val="28"/>
+        </w:rPr>
+        <w:t xml:space="preserve"> and action </w:t>
+      </w:r>
+      <w:r>
+        <w:rPr>
+          <w:sz w:val="28"/>
+          <w:szCs w:val="28"/>
+          <w:highlight w:val="yellow"/>
+        </w:rPr>
+        <w:t>(</w:t>
+      </w:r>
+      <w:proofErr w:type="spellStart"/>
+      <w:r>
+        <w:rPr>
+          <w:sz w:val="28"/>
+          <w:szCs w:val="28"/>
+          <w:highlight w:val="yellow"/>
+        </w:rPr>
+        <w:t>Kutlaca</w:t>
+      </w:r>
+      <w:proofErr w:type="spellEnd"/>
+      <w:r>
+        <w:rPr>
+          <w:sz w:val="28"/>
+          <w:szCs w:val="28"/>
+          <w:highlight w:val="yellow"/>
+        </w:rPr>
+        <w:t>, 2013; Mazzoni, 2013</w:t>
+      </w:r>
+      <w:r>
+        <w:rPr>
+          <w:sz w:val="28"/>
+          <w:szCs w:val="28"/>
+        </w:rPr>
+        <w:t>)</w:t>
+      </w:r>
+      <w:r>
+        <w:rPr>
+          <w:sz w:val="28"/>
+          <w:szCs w:val="28"/>
+        </w:rPr>
+        <w:t>.</w:t>
+      </w:r>
+    </w:p>
+    <w:p>
+      <w:pPr>
+        <w:pStyle w:val="ListParagraph"/>
+        <w:numPr>
+          <w:ilvl w:val="2"/>
+          <w:numId w:val="2"/>
+        </w:numPr>
+        <w:rPr>
+          <w:sz w:val="28"/>
+          <w:szCs w:val="28"/>
+        </w:rPr>
+      </w:pPr>
+      <w:r>
+        <w:rPr>
+          <w:sz w:val="28"/>
+          <w:szCs w:val="28"/>
+        </w:rPr>
+        <w:t>In t</w:t>
+      </w:r>
+      <w:r>
+        <w:rPr>
+          <w:sz w:val="28"/>
+          <w:szCs w:val="28"/>
+        </w:rPr>
+        <w:t>hose mobilized through their identity (</w:t>
+      </w:r>
+      <w:proofErr w:type="gramStart"/>
+      <w:r>
+        <w:rPr>
+          <w:sz w:val="28"/>
+          <w:szCs w:val="28"/>
+        </w:rPr>
+        <w:t>e.g.</w:t>
+      </w:r>
+      <w:proofErr w:type="gramEnd"/>
+      <w:r>
+        <w:rPr>
+          <w:sz w:val="28"/>
+          <w:szCs w:val="28"/>
+        </w:rPr>
+        <w:t xml:space="preserve"> I feel X because I am Y), the values-framing backfired, with weaker motivation to act.</w:t>
+      </w:r>
+    </w:p>
+    <w:p>
+      <w:pPr>
+        <w:pStyle w:val="ListParagraph"/>
+        <w:numPr>
+          <w:ilvl w:val="0"/>
+          <w:numId w:val="2"/>
+        </w:numPr>
+        <w:rPr>
+          <w:sz w:val="28"/>
+          <w:szCs w:val="28"/>
+        </w:rPr>
+      </w:pPr>
+      <w:r>
+        <w:rPr>
+          <w:sz w:val="28"/>
+          <w:szCs w:val="28"/>
+        </w:rPr>
+        <w:t>“Defensive Overkill” – People not stopping after deflecting the threat, but ‘over-doing’ their threat response, leading to an ‘overkill’ of the threat by COMPLETELY disengaging from the topic.</w:t>
+      </w:r>
+    </w:p>
+    <w:p>
+      <w:pPr>
+        <w:pStyle w:val="ListParagraph"/>
+        <w:numPr>
+          <w:ilvl w:val="1"/>
+          <w:numId w:val="2"/>
+        </w:numPr>
+        <w:rPr>
+          <w:sz w:val="28"/>
+          <w:szCs w:val="28"/>
+        </w:rPr>
+      </w:pPr>
+      <w:r>
+        <w:rPr>
+          <w:sz w:val="28"/>
+          <w:szCs w:val="28"/>
+        </w:rPr>
+        <w:t>This can occur when people form an impression!</w:t>
+      </w:r>
+    </w:p>
+    <w:p>
+      <w:pPr>
+        <w:pStyle w:val="ListParagraph"/>
+        <w:numPr>
+          <w:ilvl w:val="1"/>
+          <w:numId w:val="2"/>
+        </w:numPr>
+        <w:rPr>
+          <w:sz w:val="28"/>
+          <w:szCs w:val="28"/>
+        </w:rPr>
+      </w:pPr>
+      <w:proofErr w:type="gramStart"/>
+      <w:r>
+        <w:rPr>
+          <w:sz w:val="28"/>
+          <w:szCs w:val="28"/>
+        </w:rPr>
+        <w:t>E.g.</w:t>
+      </w:r>
+      <w:proofErr w:type="gramEnd"/>
+      <w:r>
+        <w:rPr>
+          <w:sz w:val="28"/>
+          <w:szCs w:val="28"/>
+        </w:rPr>
+        <w:t xml:space="preserve"> Being seen as incompetent is much better than being seen as immoral.</w:t>
+      </w:r>
+      <w:r>
+        <w:rPr>
+          <w:sz w:val="28"/>
+          <w:szCs w:val="28"/>
+        </w:rPr>
+        <w:t xml:space="preserve"> </w:t>
+      </w:r>
+    </w:p>
+    <w:p>
+      <w:pPr>
+        <w:pStyle w:val="ListParagraph"/>
+        <w:numPr>
+          <w:ilvl w:val="1"/>
+          <w:numId w:val="2"/>
+        </w:numPr>
+        <w:rPr>
+          <w:sz w:val="28"/>
+          <w:szCs w:val="28"/>
+        </w:rPr>
+      </w:pPr>
+      <w:r>
+        <w:rPr>
+          <w:sz w:val="28"/>
+          <w:szCs w:val="28"/>
+        </w:rPr>
+        <w:t xml:space="preserve">‘Failure’ to meet a given moral standard is seen as an aversive experience for many, that often elicits self-protective responses </w:t>
+      </w:r>
+      <w:r>
+        <w:rPr>
+          <w:sz w:val="28"/>
+          <w:szCs w:val="28"/>
+          <w:highlight w:val="yellow"/>
+        </w:rPr>
+        <w:t xml:space="preserve">(Monin 2007; </w:t>
+      </w:r>
+      <w:proofErr w:type="spellStart"/>
+      <w:r>
+        <w:rPr>
+          <w:sz w:val="28"/>
+          <w:szCs w:val="28"/>
+          <w:highlight w:val="yellow"/>
+        </w:rPr>
+        <w:t>Tetlock</w:t>
+      </w:r>
+      <w:proofErr w:type="spellEnd"/>
+      <w:r>
+        <w:rPr>
+          <w:sz w:val="28"/>
+          <w:szCs w:val="28"/>
+          <w:highlight w:val="yellow"/>
+        </w:rPr>
+        <w:t xml:space="preserve"> 2002)</w:t>
+      </w:r>
+    </w:p>
+    <w:p>
+      <w:pPr>
+        <w:pStyle w:val="ListParagraph"/>
+        <w:numPr>
+          <w:ilvl w:val="1"/>
+          <w:numId w:val="2"/>
+        </w:numPr>
+        <w:spacing w:before="240"/>
+        <w:rPr>
+          <w:sz w:val="28"/>
+          <w:szCs w:val="28"/>
+        </w:rPr>
+      </w:pPr>
+      <w:r>
+        <w:rPr>
+          <w:sz w:val="28"/>
+          <w:szCs w:val="28"/>
+        </w:rPr>
+        <w:t xml:space="preserve">Non-moral framing of shortcomings of one’s group resulted in striving to improve the </w:t>
+      </w:r>
+      <w:proofErr w:type="spellStart"/>
+      <w:r>
+        <w:rPr>
+          <w:sz w:val="28"/>
+          <w:szCs w:val="28"/>
+        </w:rPr>
+        <w:t>groups</w:t>
+      </w:r>
+      <w:proofErr w:type="spellEnd"/>
+      <w:r>
+        <w:rPr>
+          <w:sz w:val="28"/>
+          <w:szCs w:val="28"/>
+        </w:rPr>
+        <w:t xml:space="preserve"> performance (</w:t>
+      </w:r>
+      <w:proofErr w:type="gramStart"/>
+      <w:r>
+        <w:rPr>
+          <w:sz w:val="28"/>
+          <w:szCs w:val="28"/>
+        </w:rPr>
+        <w:t>e.g.</w:t>
+      </w:r>
+      <w:proofErr w:type="gramEnd"/>
+      <w:r>
+        <w:rPr>
+          <w:sz w:val="28"/>
+          <w:szCs w:val="28"/>
+        </w:rPr>
+        <w:t xml:space="preserve"> being seen as incompetent lead them to work harder), but moral framing resulted in a REFUSAL to improve (non-moral = angry at the group itself, moral = angry at the outgroups ‘judging’ them)</w:t>
+      </w:r>
+    </w:p>
+    <w:p>
+      <w:pPr>
+        <w:pStyle w:val="ListParagraph"/>
+        <w:numPr>
+          <w:ilvl w:val="0"/>
+          <w:numId w:val="2"/>
+        </w:numPr>
+        <w:spacing w:before="240"/>
+        <w:rPr>
+          <w:sz w:val="28"/>
+          <w:szCs w:val="28"/>
+        </w:rPr>
+      </w:pPr>
+      <w:r>
+        <w:rPr>
+          <w:sz w:val="28"/>
+          <w:szCs w:val="28"/>
+        </w:rPr>
+        <w:t>How to make communication of these moral issues ‘WORK’?</w:t>
+      </w:r>
+    </w:p>
+    <w:p>
+      <w:pPr>
+        <w:pStyle w:val="ListParagraph"/>
+        <w:numPr>
+          <w:ilvl w:val="1"/>
+          <w:numId w:val="2"/>
+        </w:numPr>
+        <w:spacing w:before="240"/>
+        <w:rPr>
+          <w:sz w:val="28"/>
+          <w:szCs w:val="28"/>
+        </w:rPr>
+      </w:pPr>
+      <w:r>
+        <w:rPr>
+          <w:sz w:val="28"/>
+          <w:szCs w:val="28"/>
+        </w:rPr>
+        <w:t>Appealing to morality is likely no good, and lead to refusal to improve… it appears that the success of moral framing hinges on whether the recipient agrees with these moral values</w:t>
+      </w:r>
+      <w:r>
+        <w:rPr>
+          <w:sz w:val="28"/>
+          <w:szCs w:val="28"/>
+        </w:rPr>
+        <w:t>!</w:t>
+      </w:r>
+    </w:p>
+    <w:p>
+      <w:pPr>
+        <w:pStyle w:val="ListParagraph"/>
+        <w:numPr>
+          <w:ilvl w:val="2"/>
+          <w:numId w:val="2"/>
+        </w:numPr>
+        <w:spacing w:before="240"/>
+        <w:rPr>
+          <w:sz w:val="28"/>
+          <w:szCs w:val="28"/>
+        </w:rPr>
+      </w:pPr>
+      <w:r>
+        <w:rPr>
+          <w:sz w:val="28"/>
+          <w:szCs w:val="28"/>
+        </w:rPr>
+        <w:lastRenderedPageBreak/>
+        <w:t xml:space="preserve">Those that have a moral </w:t>
+      </w:r>
+      <w:proofErr w:type="gramStart"/>
+      <w:r>
+        <w:rPr>
+          <w:sz w:val="28"/>
+          <w:szCs w:val="28"/>
+        </w:rPr>
+        <w:t>conviction,</w:t>
+      </w:r>
+      <w:proofErr w:type="gramEnd"/>
+      <w:r>
+        <w:rPr>
+          <w:sz w:val="28"/>
+          <w:szCs w:val="28"/>
+        </w:rPr>
+        <w:t xml:space="preserve"> do not need persuasion (perhaps salience instead), </w:t>
+      </w:r>
+      <w:proofErr w:type="gramStart"/>
+      <w:r>
+        <w:rPr>
+          <w:sz w:val="28"/>
+          <w:szCs w:val="28"/>
+        </w:rPr>
+        <w:t>e.g.</w:t>
+      </w:r>
+      <w:proofErr w:type="gramEnd"/>
+      <w:r>
+        <w:rPr>
+          <w:sz w:val="28"/>
+          <w:szCs w:val="28"/>
+        </w:rPr>
+        <w:t xml:space="preserve"> preaching to the choir.</w:t>
+      </w:r>
+    </w:p>
+    <w:p>
+      <w:pPr>
+        <w:pStyle w:val="ListParagraph"/>
+        <w:numPr>
+          <w:ilvl w:val="2"/>
+          <w:numId w:val="2"/>
+        </w:numPr>
+        <w:spacing w:before="240"/>
+        <w:rPr>
+          <w:sz w:val="28"/>
+          <w:szCs w:val="28"/>
+        </w:rPr>
+      </w:pPr>
+      <w:r>
+        <w:rPr>
+          <w:sz w:val="28"/>
+          <w:szCs w:val="28"/>
+        </w:rPr>
+        <w:t xml:space="preserve">Those that do NOT have </w:t>
+      </w:r>
+      <w:proofErr w:type="gramStart"/>
+      <w:r>
+        <w:rPr>
+          <w:sz w:val="28"/>
+          <w:szCs w:val="28"/>
+        </w:rPr>
+        <w:t>the moral</w:t>
+      </w:r>
+      <w:proofErr w:type="gramEnd"/>
+      <w:r>
+        <w:rPr>
+          <w:sz w:val="28"/>
+          <w:szCs w:val="28"/>
+        </w:rPr>
+        <w:t xml:space="preserve"> conviction, they may experience appeals to their morality as threatening!</w:t>
+      </w:r>
+      <w:r>
+        <w:rPr>
+          <w:sz w:val="28"/>
+          <w:szCs w:val="28"/>
+        </w:rPr>
+        <w:t xml:space="preserve"> Thus, those that need motivation to act will respond with the opposite behavior.</w:t>
+      </w:r>
+    </w:p>
+    <w:p>
+      <w:pPr>
+        <w:pStyle w:val="ListParagraph"/>
+        <w:numPr>
+          <w:ilvl w:val="0"/>
+          <w:numId w:val="2"/>
+        </w:numPr>
+        <w:spacing w:before="240"/>
+        <w:rPr>
+          <w:sz w:val="28"/>
+          <w:szCs w:val="28"/>
+          <w:highlight w:val="yellow"/>
+        </w:rPr>
+      </w:pPr>
+      <w:r>
+        <w:rPr>
+          <w:sz w:val="28"/>
+          <w:szCs w:val="28"/>
+          <w:highlight w:val="yellow"/>
+        </w:rPr>
+        <w:t>Solution 1: Non-moral framing of persuasive messages:</w:t>
+      </w:r>
+    </w:p>
+    <w:p>
+      <w:pPr>
+        <w:pStyle w:val="ListParagraph"/>
+        <w:numPr>
+          <w:ilvl w:val="1"/>
+          <w:numId w:val="2"/>
+        </w:numPr>
+        <w:spacing w:before="240"/>
+        <w:rPr>
+          <w:sz w:val="28"/>
+          <w:szCs w:val="28"/>
+        </w:rPr>
+      </w:pPr>
+      <w:r>
+        <w:rPr>
+          <w:sz w:val="28"/>
+          <w:szCs w:val="28"/>
+        </w:rPr>
+        <w:t>In theory, if people are already neutral to slightly in favor, moral messaging can be very functional!</w:t>
+      </w:r>
+    </w:p>
+    <w:p>
+      <w:pPr>
+        <w:pStyle w:val="ListParagraph"/>
+        <w:numPr>
+          <w:ilvl w:val="2"/>
+          <w:numId w:val="2"/>
+        </w:numPr>
+        <w:spacing w:before="240"/>
+        <w:rPr>
+          <w:sz w:val="28"/>
+          <w:szCs w:val="28"/>
+        </w:rPr>
+      </w:pPr>
+      <w:proofErr w:type="gramStart"/>
+      <w:r>
+        <w:rPr>
+          <w:sz w:val="28"/>
+          <w:szCs w:val="28"/>
+        </w:rPr>
+        <w:t>However</w:t>
+      </w:r>
+      <w:proofErr w:type="gramEnd"/>
+      <w:r>
+        <w:rPr>
+          <w:sz w:val="28"/>
+          <w:szCs w:val="28"/>
+        </w:rPr>
+        <w:t>… if people are against it, then non-moral messaging may have superior results!</w:t>
+      </w:r>
+    </w:p>
+    <w:p>
+      <w:pPr>
+        <w:pStyle w:val="ListParagraph"/>
+        <w:numPr>
+          <w:ilvl w:val="1"/>
+          <w:numId w:val="2"/>
+        </w:numPr>
+        <w:spacing w:before="240"/>
+        <w:rPr>
+          <w:sz w:val="28"/>
+          <w:szCs w:val="28"/>
+        </w:rPr>
+      </w:pPr>
+      <w:proofErr w:type="gramStart"/>
+      <w:r>
+        <w:rPr>
+          <w:sz w:val="28"/>
+          <w:szCs w:val="28"/>
+        </w:rPr>
+        <w:t>E.g.</w:t>
+      </w:r>
+      <w:proofErr w:type="gramEnd"/>
+      <w:r>
+        <w:rPr>
+          <w:sz w:val="28"/>
+          <w:szCs w:val="28"/>
+        </w:rPr>
+        <w:t xml:space="preserve"> Stressing the aspects of competence and capability might be better suited to motivate nations to reduce GHG emissions (as compared to making nations’ current emissions look like a failure)</w:t>
+      </w:r>
+    </w:p>
+    <w:p>
+      <w:pPr>
+        <w:pStyle w:val="ListParagraph"/>
+        <w:numPr>
+          <w:ilvl w:val="1"/>
+          <w:numId w:val="2"/>
+        </w:numPr>
+        <w:spacing w:before="240"/>
+        <w:rPr>
+          <w:sz w:val="28"/>
+          <w:szCs w:val="28"/>
+        </w:rPr>
+      </w:pPr>
+      <w:r>
+        <w:rPr>
+          <w:sz w:val="28"/>
+          <w:szCs w:val="28"/>
+        </w:rPr>
+        <w:t>Moral ideals (</w:t>
+      </w:r>
+      <w:proofErr w:type="spellStart"/>
+      <w:r>
+        <w:rPr>
+          <w:sz w:val="28"/>
+          <w:szCs w:val="28"/>
+        </w:rPr>
+        <w:t>oughts</w:t>
+      </w:r>
+      <w:proofErr w:type="spellEnd"/>
+      <w:r>
+        <w:rPr>
+          <w:sz w:val="28"/>
+          <w:szCs w:val="28"/>
+        </w:rPr>
+        <w:t xml:space="preserve">) work better than moral obligations (musts) for changing intended behavior </w:t>
+      </w:r>
+      <w:r>
+        <w:rPr>
+          <w:sz w:val="28"/>
+          <w:szCs w:val="28"/>
+          <w:highlight w:val="yellow"/>
+        </w:rPr>
+        <w:t>(Does et al, 2011)</w:t>
+      </w:r>
+    </w:p>
+    <w:p>
+      <w:pPr>
+        <w:pStyle w:val="ListParagraph"/>
+        <w:numPr>
+          <w:ilvl w:val="2"/>
+          <w:numId w:val="2"/>
+        </w:numPr>
+        <w:spacing w:before="240"/>
+        <w:rPr>
+          <w:sz w:val="28"/>
+          <w:szCs w:val="28"/>
+        </w:rPr>
+      </w:pPr>
+      <w:proofErr w:type="gramStart"/>
+      <w:r>
+        <w:rPr>
+          <w:sz w:val="28"/>
+          <w:szCs w:val="28"/>
+        </w:rPr>
+        <w:t>Down-playing</w:t>
+      </w:r>
+      <w:proofErr w:type="gramEnd"/>
+      <w:r>
+        <w:rPr>
+          <w:sz w:val="28"/>
+          <w:szCs w:val="28"/>
+        </w:rPr>
+        <w:t xml:space="preserve"> the moral core of climate issues may help avoid this defensiveness!</w:t>
+      </w:r>
+    </w:p>
+    <w:p>
+      <w:pPr>
+        <w:pStyle w:val="ListParagraph"/>
+        <w:numPr>
+          <w:ilvl w:val="1"/>
+          <w:numId w:val="2"/>
+        </w:numPr>
+        <w:spacing w:before="240"/>
+        <w:rPr>
+          <w:sz w:val="28"/>
+          <w:szCs w:val="28"/>
+        </w:rPr>
+      </w:pPr>
+      <w:r>
+        <w:rPr>
+          <w:sz w:val="28"/>
+          <w:szCs w:val="28"/>
+        </w:rPr>
+        <w:t>While this may be seen as unrealistic, as ‘climate issues’ (and UHC honestly) are often viewed as ‘inherently moral issues’ – however over time, this has changed and morphed (</w:t>
+      </w:r>
+      <w:proofErr w:type="gramStart"/>
+      <w:r>
+        <w:rPr>
+          <w:sz w:val="28"/>
+          <w:szCs w:val="28"/>
+        </w:rPr>
+        <w:t>e.g.</w:t>
+      </w:r>
+      <w:proofErr w:type="gramEnd"/>
+      <w:r>
+        <w:rPr>
+          <w:sz w:val="28"/>
+          <w:szCs w:val="28"/>
+        </w:rPr>
+        <w:t xml:space="preserve"> cigarette smoking in public has become moralized)</w:t>
+      </w:r>
+    </w:p>
+    <w:p>
+      <w:pPr>
+        <w:pStyle w:val="ListParagraph"/>
+        <w:numPr>
+          <w:ilvl w:val="2"/>
+          <w:numId w:val="2"/>
+        </w:numPr>
+        <w:spacing w:before="240"/>
+        <w:rPr>
+          <w:sz w:val="28"/>
+          <w:szCs w:val="28"/>
+        </w:rPr>
+      </w:pPr>
+      <w:proofErr w:type="gramStart"/>
+      <w:r>
+        <w:rPr>
+          <w:sz w:val="28"/>
+          <w:szCs w:val="28"/>
+        </w:rPr>
+        <w:t>E.g.</w:t>
+      </w:r>
+      <w:proofErr w:type="gramEnd"/>
+      <w:r>
+        <w:rPr>
+          <w:sz w:val="28"/>
+          <w:szCs w:val="28"/>
+        </w:rPr>
+        <w:t xml:space="preserve"> In Germany, introduction of electricity based transportation has been framed in economic terms, such as innovation amongst engineers, creation of new professions, and positive impact on the labor market</w:t>
+      </w:r>
+    </w:p>
+    <w:p>
+      <w:pPr>
+        <w:pStyle w:val="ListParagraph"/>
+        <w:numPr>
+          <w:ilvl w:val="0"/>
+          <w:numId w:val="2"/>
+        </w:numPr>
+        <w:spacing w:before="240"/>
+        <w:rPr>
+          <w:sz w:val="28"/>
+          <w:szCs w:val="28"/>
+        </w:rPr>
+      </w:pPr>
+      <w:r>
+        <w:rPr>
+          <w:sz w:val="28"/>
+          <w:szCs w:val="28"/>
+        </w:rPr>
+        <w:t>Solution 2</w:t>
+      </w:r>
+      <w:r>
+        <w:rPr>
+          <w:sz w:val="28"/>
+          <w:szCs w:val="28"/>
+        </w:rPr>
+        <w:t>: Value-Identity Fit</w:t>
+      </w:r>
+    </w:p>
+    <w:p>
+      <w:pPr>
+        <w:pStyle w:val="ListParagraph"/>
+        <w:numPr>
+          <w:ilvl w:val="1"/>
+          <w:numId w:val="2"/>
+        </w:numPr>
+        <w:spacing w:before="240"/>
+        <w:rPr>
+          <w:sz w:val="28"/>
+          <w:szCs w:val="28"/>
+        </w:rPr>
+      </w:pPr>
+      <w:r>
+        <w:rPr>
+          <w:sz w:val="28"/>
+          <w:szCs w:val="28"/>
+        </w:rPr>
+        <w:t>Moralization can work, but it works in a condition where the value and identity fit well.</w:t>
+      </w:r>
+    </w:p>
+    <w:p>
+      <w:pPr>
+        <w:pStyle w:val="ListParagraph"/>
+        <w:numPr>
+          <w:ilvl w:val="2"/>
+          <w:numId w:val="2"/>
+        </w:numPr>
+        <w:spacing w:before="240"/>
+        <w:rPr>
+          <w:sz w:val="28"/>
+          <w:szCs w:val="28"/>
+        </w:rPr>
+      </w:pPr>
+      <w:r>
+        <w:rPr>
+          <w:sz w:val="28"/>
+          <w:szCs w:val="28"/>
+        </w:rPr>
+        <w:t xml:space="preserve">Especially, how to motivate those who sympathize but are not yet morally convinced of the need to act on </w:t>
+      </w:r>
+      <w:proofErr w:type="gramStart"/>
+      <w:r>
+        <w:rPr>
+          <w:sz w:val="28"/>
+          <w:szCs w:val="28"/>
+        </w:rPr>
+        <w:t>the behalf</w:t>
+      </w:r>
+      <w:proofErr w:type="gramEnd"/>
+      <w:r>
+        <w:rPr>
+          <w:sz w:val="28"/>
+          <w:szCs w:val="28"/>
+        </w:rPr>
+        <w:t xml:space="preserve"> of the environment</w:t>
+      </w:r>
+      <w:r>
+        <w:rPr>
+          <w:sz w:val="28"/>
+          <w:szCs w:val="28"/>
+        </w:rPr>
+        <w:t>.</w:t>
+      </w:r>
+    </w:p>
+    <w:p>
+      <w:pPr>
+        <w:pStyle w:val="ListParagraph"/>
+        <w:numPr>
+          <w:ilvl w:val="1"/>
+          <w:numId w:val="2"/>
+        </w:numPr>
+        <w:spacing w:before="240"/>
+        <w:rPr>
+          <w:sz w:val="28"/>
+          <w:szCs w:val="28"/>
+        </w:rPr>
+      </w:pPr>
+      <w:r>
+        <w:rPr>
+          <w:sz w:val="28"/>
+          <w:szCs w:val="28"/>
+        </w:rPr>
+        <w:t xml:space="preserve">For those outside the ‘choir’, a focus on moralization in communication about climate issues needs to take into account a </w:t>
+      </w:r>
+      <w:r>
+        <w:rPr>
+          <w:sz w:val="28"/>
+          <w:szCs w:val="28"/>
+        </w:rPr>
+        <w:lastRenderedPageBreak/>
+        <w:t xml:space="preserve">broader, more inclusive type of identity to which the relevant values can be </w:t>
+      </w:r>
+      <w:proofErr w:type="gramStart"/>
+      <w:r>
+        <w:rPr>
+          <w:sz w:val="28"/>
+          <w:szCs w:val="28"/>
+        </w:rPr>
+        <w:t>linked</w:t>
+      </w:r>
+      <w:proofErr w:type="gramEnd"/>
+    </w:p>
+    <w:p>
+      <w:pPr>
+        <w:pStyle w:val="ListParagraph"/>
+        <w:numPr>
+          <w:ilvl w:val="2"/>
+          <w:numId w:val="2"/>
+        </w:numPr>
+        <w:spacing w:before="240"/>
+        <w:rPr>
+          <w:sz w:val="28"/>
+          <w:szCs w:val="28"/>
+        </w:rPr>
+      </w:pPr>
+      <w:proofErr w:type="gramStart"/>
+      <w:r>
+        <w:rPr>
+          <w:sz w:val="28"/>
+          <w:szCs w:val="28"/>
+        </w:rPr>
+        <w:t>E.g.</w:t>
+      </w:r>
+      <w:proofErr w:type="gramEnd"/>
+      <w:r>
+        <w:rPr>
+          <w:sz w:val="28"/>
+          <w:szCs w:val="28"/>
+        </w:rPr>
+        <w:t xml:space="preserve"> for UHC, American exceptionalism?</w:t>
+      </w:r>
+      <w:r>
+        <w:rPr>
+          <w:sz w:val="28"/>
+          <w:szCs w:val="28"/>
+        </w:rPr>
+        <w:t xml:space="preserve"> This value-identity fit avoids any defensiveness based in potential conflict between the individuals’ own values, and those of their group (</w:t>
+      </w:r>
+      <w:proofErr w:type="gramStart"/>
+      <w:r>
+        <w:rPr>
+          <w:sz w:val="28"/>
+          <w:szCs w:val="28"/>
+        </w:rPr>
+        <w:t>e.g.</w:t>
+      </w:r>
+      <w:proofErr w:type="gramEnd"/>
+      <w:r>
+        <w:rPr>
+          <w:sz w:val="28"/>
+          <w:szCs w:val="28"/>
+        </w:rPr>
+        <w:t xml:space="preserve"> social movement, political party, etc.)</w:t>
+      </w:r>
+    </w:p>
+    <w:p>
+      <w:pPr>
+        <w:pStyle w:val="ListParagraph"/>
+        <w:numPr>
+          <w:ilvl w:val="1"/>
+          <w:numId w:val="2"/>
+        </w:numPr>
+        <w:spacing w:before="240"/>
+        <w:rPr>
+          <w:sz w:val="28"/>
+          <w:szCs w:val="28"/>
+        </w:rPr>
+      </w:pPr>
+      <w:r>
+        <w:rPr>
+          <w:sz w:val="28"/>
+          <w:szCs w:val="28"/>
+        </w:rPr>
+        <w:t>Also, many people SHARE values and moral convictions, that can be disrupted in aggregate because they are focused on disparate parts of the identity itself.</w:t>
+      </w:r>
+    </w:p>
+    <w:p>
+      <w:pPr>
+        <w:pStyle w:val="ListParagraph"/>
+        <w:numPr>
+          <w:ilvl w:val="2"/>
+          <w:numId w:val="2"/>
+        </w:numPr>
+        <w:spacing w:before="240"/>
+        <w:rPr>
+          <w:sz w:val="28"/>
+          <w:szCs w:val="28"/>
+        </w:rPr>
+      </w:pPr>
+      <w:proofErr w:type="gramStart"/>
+      <w:r>
+        <w:rPr>
+          <w:sz w:val="28"/>
+          <w:szCs w:val="28"/>
+        </w:rPr>
+        <w:t>E.g.</w:t>
+      </w:r>
+      <w:proofErr w:type="gramEnd"/>
+      <w:r>
+        <w:rPr>
+          <w:sz w:val="28"/>
+          <w:szCs w:val="28"/>
+        </w:rPr>
+        <w:t xml:space="preserve"> Those that buy sustainable goods are supportive, but not in the same way those that go to protest marches are.</w:t>
+      </w:r>
+    </w:p>
+    <w:p>
+      <w:pPr>
+        <w:pStyle w:val="ListParagraph"/>
+        <w:numPr>
+          <w:ilvl w:val="1"/>
+          <w:numId w:val="2"/>
+        </w:numPr>
+        <w:spacing w:before="240"/>
+        <w:rPr>
+          <w:sz w:val="28"/>
+          <w:szCs w:val="28"/>
+        </w:rPr>
+      </w:pPr>
+      <w:r>
+        <w:rPr>
+          <w:sz w:val="28"/>
+          <w:szCs w:val="28"/>
+        </w:rPr>
+        <w:t xml:space="preserve">Feinberg and Willer (2013) </w:t>
+      </w:r>
+      <w:proofErr w:type="gramStart"/>
+      <w:r>
+        <w:rPr>
+          <w:sz w:val="28"/>
+          <w:szCs w:val="28"/>
+        </w:rPr>
+        <w:t>finds</w:t>
+      </w:r>
+      <w:proofErr w:type="gramEnd"/>
+      <w:r>
+        <w:rPr>
+          <w:sz w:val="28"/>
+          <w:szCs w:val="28"/>
+        </w:rPr>
+        <w:t xml:space="preserve"> that the discourse around environmental issues is primarily around the care/harm aspect of morality, which works for liberals, but for conservatives, they are motivated by the moral principle of purity.</w:t>
+      </w:r>
+    </w:p>
+    <w:p>
+      <w:pPr>
+        <w:pStyle w:val="ListParagraph"/>
+        <w:numPr>
+          <w:ilvl w:val="2"/>
+          <w:numId w:val="2"/>
+        </w:numPr>
+        <w:spacing w:before="240"/>
+        <w:rPr>
+          <w:sz w:val="28"/>
+          <w:szCs w:val="28"/>
+        </w:rPr>
+      </w:pPr>
+      <w:r>
+        <w:rPr>
+          <w:sz w:val="28"/>
+          <w:szCs w:val="28"/>
+        </w:rPr>
+        <w:t>There is a more natural match in value/identity fit on environmental issues for liberals than conservatives.</w:t>
+      </w:r>
+    </w:p>
+    <w:p>
+      <w:pPr>
+        <w:pStyle w:val="ListParagraph"/>
+        <w:numPr>
+          <w:ilvl w:val="1"/>
+          <w:numId w:val="2"/>
+        </w:numPr>
+        <w:spacing w:before="240"/>
+        <w:rPr>
+          <w:sz w:val="28"/>
+          <w:szCs w:val="28"/>
+        </w:rPr>
+      </w:pPr>
+      <w:r>
+        <w:rPr>
+          <w:sz w:val="28"/>
+          <w:szCs w:val="28"/>
+        </w:rPr>
+        <w:t>Framing pro-environmental arguments in terms of purity (</w:t>
+      </w:r>
+      <w:proofErr w:type="gramStart"/>
+      <w:r>
+        <w:rPr>
+          <w:sz w:val="28"/>
+          <w:szCs w:val="28"/>
+        </w:rPr>
+        <w:t>e.g.</w:t>
+      </w:r>
+      <w:proofErr w:type="gramEnd"/>
+      <w:r>
+        <w:rPr>
+          <w:sz w:val="28"/>
+          <w:szCs w:val="28"/>
+        </w:rPr>
+        <w:t xml:space="preserve"> stressing how polluted and contaminated the environment has become, and how important it is to clean up and purify the environment) largely eliminated the difference b/w conservatives and liberals in climate studies!</w:t>
+      </w:r>
+    </w:p>
+    <w:p>
+      <w:pPr>
+        <w:pStyle w:val="ListParagraph"/>
+        <w:numPr>
+          <w:ilvl w:val="2"/>
+          <w:numId w:val="2"/>
+        </w:numPr>
+        <w:spacing w:before="240"/>
+        <w:rPr>
+          <w:sz w:val="28"/>
+          <w:szCs w:val="28"/>
+        </w:rPr>
+      </w:pPr>
+      <w:r>
+        <w:rPr>
+          <w:sz w:val="28"/>
+          <w:szCs w:val="28"/>
+        </w:rPr>
+        <w:t xml:space="preserve">Communication should be highly tuned towards the audience </w:t>
+      </w:r>
+      <w:proofErr w:type="gramStart"/>
+      <w:r>
+        <w:rPr>
+          <w:sz w:val="28"/>
+          <w:szCs w:val="28"/>
+        </w:rPr>
+        <w:t>in order to</w:t>
+      </w:r>
+      <w:proofErr w:type="gramEnd"/>
+      <w:r>
+        <w:rPr>
+          <w:sz w:val="28"/>
+          <w:szCs w:val="28"/>
+        </w:rPr>
+        <w:t xml:space="preserve"> bridge the gap between moral belief and action.</w:t>
+      </w:r>
+    </w:p>
+    <w:p>
+      <w:pPr>
+        <w:pStyle w:val="ListParagraph"/>
+        <w:numPr>
+          <w:ilvl w:val="0"/>
+          <w:numId w:val="2"/>
+        </w:numPr>
+        <w:spacing w:before="240"/>
+        <w:rPr>
+          <w:sz w:val="28"/>
+          <w:szCs w:val="28"/>
+        </w:rPr>
+      </w:pPr>
+      <w:r>
+        <w:rPr>
+          <w:sz w:val="28"/>
+          <w:szCs w:val="28"/>
+        </w:rPr>
+        <w:t>Potential Solution 3: Developing change oriented moral convictions about climate issues:</w:t>
+      </w:r>
+    </w:p>
+    <w:p>
+      <w:pPr>
+        <w:pStyle w:val="ListParagraph"/>
+        <w:numPr>
+          <w:ilvl w:val="1"/>
+          <w:numId w:val="2"/>
+        </w:numPr>
+        <w:spacing w:before="240"/>
+        <w:rPr>
+          <w:sz w:val="28"/>
+          <w:szCs w:val="28"/>
+        </w:rPr>
+      </w:pPr>
+      <w:r>
+        <w:rPr>
+          <w:sz w:val="28"/>
+          <w:szCs w:val="28"/>
+        </w:rPr>
+        <w:t>Instead of framing climate issues themselves, focus on understanding the antecedents of these moral convictions.</w:t>
+      </w:r>
+    </w:p>
+    <w:p>
+      <w:pPr>
+        <w:pStyle w:val="ListParagraph"/>
+        <w:numPr>
+          <w:ilvl w:val="2"/>
+          <w:numId w:val="2"/>
+        </w:numPr>
+        <w:spacing w:before="240"/>
+        <w:rPr>
+          <w:sz w:val="28"/>
+          <w:szCs w:val="28"/>
+        </w:rPr>
+      </w:pPr>
+      <w:r>
+        <w:rPr>
+          <w:sz w:val="28"/>
+          <w:szCs w:val="28"/>
+        </w:rPr>
+        <w:t>If we know how they develop, we could perhaps alter them in the long run!</w:t>
+      </w:r>
+    </w:p>
+    <w:p>
+      <w:pPr>
+        <w:pStyle w:val="ListParagraph"/>
+        <w:numPr>
+          <w:ilvl w:val="1"/>
+          <w:numId w:val="2"/>
+        </w:numPr>
+        <w:spacing w:before="240"/>
+        <w:rPr>
+          <w:sz w:val="28"/>
+          <w:szCs w:val="28"/>
+        </w:rPr>
+      </w:pPr>
+      <w:r>
+        <w:rPr>
+          <w:sz w:val="28"/>
+          <w:szCs w:val="28"/>
+        </w:rPr>
+        <w:t xml:space="preserve">Conclusive evidence </w:t>
+      </w:r>
+      <w:proofErr w:type="spellStart"/>
+      <w:r>
+        <w:rPr>
+          <w:sz w:val="28"/>
+          <w:szCs w:val="28"/>
+        </w:rPr>
+        <w:t>w.r.t.</w:t>
+      </w:r>
+      <w:proofErr w:type="spellEnd"/>
+      <w:r>
+        <w:rPr>
+          <w:sz w:val="28"/>
+          <w:szCs w:val="28"/>
+        </w:rPr>
+        <w:t xml:space="preserve"> does NOT exist at the </w:t>
+      </w:r>
+      <w:proofErr w:type="gramStart"/>
+      <w:r>
+        <w:rPr>
+          <w:sz w:val="28"/>
+          <w:szCs w:val="28"/>
+        </w:rPr>
+        <w:t>moment</w:t>
+      </w:r>
+      <w:proofErr w:type="gramEnd"/>
+    </w:p>
+    <w:p>
+      <w:pPr>
+        <w:pStyle w:val="ListParagraph"/>
+        <w:numPr>
+          <w:ilvl w:val="1"/>
+          <w:numId w:val="2"/>
+        </w:numPr>
+        <w:spacing w:before="240"/>
+        <w:rPr>
+          <w:sz w:val="28"/>
+          <w:szCs w:val="28"/>
+        </w:rPr>
+      </w:pPr>
+      <w:r>
+        <w:rPr>
+          <w:sz w:val="28"/>
+          <w:szCs w:val="28"/>
+        </w:rPr>
+        <w:t>While some people see an issue as inherently moral, other people’s attitudes merely reflect what they consider PREFERENCES.</w:t>
+      </w:r>
+    </w:p>
+    <w:p>
+      <w:pPr>
+        <w:pStyle w:val="ListParagraph"/>
+        <w:numPr>
+          <w:ilvl w:val="2"/>
+          <w:numId w:val="2"/>
+        </w:numPr>
+        <w:spacing w:before="240"/>
+        <w:rPr>
+          <w:sz w:val="28"/>
+          <w:szCs w:val="28"/>
+        </w:rPr>
+      </w:pPr>
+      <w:r>
+        <w:rPr>
+          <w:sz w:val="28"/>
+          <w:szCs w:val="28"/>
+        </w:rPr>
+        <w:t xml:space="preserve">For those expressing preference, social norms are the MOST important source of information, a person might support or </w:t>
+      </w:r>
+      <w:r>
+        <w:rPr>
+          <w:sz w:val="28"/>
+          <w:szCs w:val="28"/>
+        </w:rPr>
+        <w:lastRenderedPageBreak/>
+        <w:t xml:space="preserve">oppose green electricity b/w the neighbors do, but would change their mind if the majority changed their opinion </w:t>
+      </w:r>
+      <w:r>
+        <w:rPr>
+          <w:sz w:val="28"/>
+          <w:szCs w:val="28"/>
+          <w:highlight w:val="yellow"/>
+        </w:rPr>
+        <w:t>(</w:t>
+      </w:r>
+      <w:proofErr w:type="spellStart"/>
+      <w:r>
+        <w:rPr>
+          <w:sz w:val="28"/>
+          <w:szCs w:val="28"/>
+          <w:highlight w:val="yellow"/>
+        </w:rPr>
+        <w:t>Skitka</w:t>
+      </w:r>
+      <w:proofErr w:type="spellEnd"/>
+      <w:r>
+        <w:rPr>
+          <w:sz w:val="28"/>
+          <w:szCs w:val="28"/>
+          <w:highlight w:val="yellow"/>
+        </w:rPr>
+        <w:t xml:space="preserve"> 2010)</w:t>
+      </w:r>
+    </w:p>
+    <w:p>
+      <w:pPr>
+        <w:pStyle w:val="ListParagraph"/>
+        <w:numPr>
+          <w:ilvl w:val="3"/>
+          <w:numId w:val="2"/>
+        </w:numPr>
+        <w:spacing w:before="240"/>
+        <w:rPr>
+          <w:sz w:val="28"/>
+          <w:szCs w:val="28"/>
+        </w:rPr>
+      </w:pPr>
+      <w:r>
+        <w:rPr>
+          <w:sz w:val="28"/>
+          <w:szCs w:val="28"/>
+        </w:rPr>
+        <w:t>This would explain neatly what we saw in our results, wherein there was more room to move for UHC, perhaps because it is NOT seen as a particularly inherently moral issue.</w:t>
+      </w:r>
+    </w:p>
+    <w:p>
+      <w:pPr>
+        <w:pStyle w:val="ListParagraph"/>
+        <w:numPr>
+          <w:ilvl w:val="2"/>
+          <w:numId w:val="2"/>
+        </w:numPr>
+        <w:spacing w:before="240"/>
+        <w:rPr>
+          <w:sz w:val="28"/>
+          <w:szCs w:val="28"/>
+        </w:rPr>
+      </w:pPr>
+      <w:r>
+        <w:rPr>
+          <w:sz w:val="28"/>
+          <w:szCs w:val="28"/>
+        </w:rPr>
+        <w:t>This third solution focuses on MORALIZING an existing favorable opinion rather than on persuasion in the common meaning of the word.</w:t>
+      </w:r>
+    </w:p>
+    <w:p>
+      <w:pPr>
+        <w:pStyle w:val="ListParagraph"/>
+        <w:numPr>
+          <w:ilvl w:val="1"/>
+          <w:numId w:val="2"/>
+        </w:numPr>
+        <w:spacing w:before="240"/>
+        <w:rPr>
+          <w:sz w:val="28"/>
+          <w:szCs w:val="28"/>
+        </w:rPr>
+      </w:pPr>
+      <w:r>
+        <w:rPr>
+          <w:sz w:val="28"/>
+          <w:szCs w:val="28"/>
+        </w:rPr>
+        <w:t>Research on social action points to beliefs about ‘group’ efficacy to change things, as part of the motivation for social action, violated moral concerns here increase motivation through identity concerns, perceptions of unfairness, and the perception that one has agency and empowerment to do something about it, as a group!</w:t>
+      </w:r>
+      <w:r>
+        <w:rPr>
+          <w:sz w:val="28"/>
+          <w:szCs w:val="28"/>
+        </w:rPr>
+        <w:t xml:space="preserve"> (</w:t>
+      </w:r>
+      <w:proofErr w:type="gramStart"/>
+      <w:r>
+        <w:rPr>
+          <w:sz w:val="28"/>
+          <w:szCs w:val="28"/>
+        </w:rPr>
+        <w:t>or</w:t>
+      </w:r>
+      <w:proofErr w:type="gramEnd"/>
+      <w:r>
+        <w:rPr>
+          <w:sz w:val="28"/>
+          <w:szCs w:val="28"/>
+        </w:rPr>
+        <w:t xml:space="preserve"> with the support of the group) </w:t>
+      </w:r>
+      <w:r>
+        <w:rPr>
+          <w:sz w:val="28"/>
+          <w:szCs w:val="28"/>
+          <w:highlight w:val="yellow"/>
+        </w:rPr>
+        <w:t>(</w:t>
+      </w:r>
+      <w:r>
+        <w:rPr>
+          <w:sz w:val="28"/>
+          <w:szCs w:val="28"/>
+          <w:highlight w:val="yellow"/>
+        </w:rPr>
+        <w:t xml:space="preserve">Drury and Reicher 2009; Van </w:t>
+      </w:r>
+      <w:proofErr w:type="spellStart"/>
+      <w:r>
+        <w:rPr>
+          <w:sz w:val="28"/>
+          <w:szCs w:val="28"/>
+          <w:highlight w:val="yellow"/>
+        </w:rPr>
+        <w:t>Zomeren</w:t>
+      </w:r>
+      <w:proofErr w:type="spellEnd"/>
+      <w:r>
+        <w:rPr>
+          <w:sz w:val="28"/>
+          <w:szCs w:val="28"/>
+          <w:highlight w:val="yellow"/>
+        </w:rPr>
+        <w:t xml:space="preserve"> 2013)</w:t>
+      </w:r>
+    </w:p>
+    <w:p>
+      <w:pPr>
+        <w:pStyle w:val="ListParagraph"/>
+        <w:numPr>
+          <w:ilvl w:val="0"/>
+          <w:numId w:val="2"/>
+        </w:numPr>
+        <w:spacing w:before="240"/>
+        <w:rPr>
+          <w:sz w:val="28"/>
+          <w:szCs w:val="28"/>
+        </w:rPr>
+      </w:pPr>
+      <w:r>
+        <w:rPr>
+          <w:sz w:val="28"/>
+          <w:szCs w:val="28"/>
+        </w:rPr>
+        <w:t>Total Conclusions:</w:t>
+      </w:r>
+    </w:p>
+    <w:p>
+      <w:pPr>
+        <w:pStyle w:val="ListParagraph"/>
+        <w:numPr>
+          <w:ilvl w:val="1"/>
+          <w:numId w:val="2"/>
+        </w:numPr>
+        <w:spacing w:before="240"/>
+        <w:rPr>
+          <w:sz w:val="28"/>
+          <w:szCs w:val="28"/>
+        </w:rPr>
+      </w:pPr>
+      <w:r>
+        <w:rPr>
+          <w:sz w:val="28"/>
+          <w:szCs w:val="28"/>
+        </w:rPr>
+        <w:t>Th</w:t>
+      </w:r>
+      <w:r>
+        <w:rPr>
+          <w:sz w:val="28"/>
+          <w:szCs w:val="28"/>
+        </w:rPr>
+        <w:t>e rese</w:t>
+      </w:r>
+      <w:r>
+        <w:rPr>
+          <w:sz w:val="28"/>
+          <w:szCs w:val="28"/>
+        </w:rPr>
+        <w:t>ar</w:t>
+      </w:r>
+      <w:r>
+        <w:rPr>
+          <w:sz w:val="28"/>
+          <w:szCs w:val="28"/>
+        </w:rPr>
+        <w:t>ch</w:t>
+      </w:r>
+      <w:r>
+        <w:rPr>
+          <w:sz w:val="28"/>
+          <w:szCs w:val="28"/>
+        </w:rPr>
+        <w:t xml:space="preserve"> suggests that different framings might be tailored to different</w:t>
+      </w:r>
+      <w:r>
+        <w:rPr>
+          <w:sz w:val="28"/>
+          <w:szCs w:val="28"/>
+        </w:rPr>
+        <w:t xml:space="preserve"> </w:t>
+      </w:r>
+      <w:r>
+        <w:rPr>
+          <w:sz w:val="28"/>
+          <w:szCs w:val="28"/>
+        </w:rPr>
+        <w:t xml:space="preserve">audiences </w:t>
+      </w:r>
+      <w:proofErr w:type="gramStart"/>
+      <w:r>
+        <w:rPr>
+          <w:sz w:val="28"/>
+          <w:szCs w:val="28"/>
+        </w:rPr>
+        <w:t>in order to</w:t>
+      </w:r>
+      <w:proofErr w:type="gramEnd"/>
+      <w:r>
+        <w:rPr>
+          <w:sz w:val="28"/>
+          <w:szCs w:val="28"/>
+        </w:rPr>
+        <w:t xml:space="preserve"> be most effective. People endorsing self-interest over pro-social motives</w:t>
+      </w:r>
+      <w:r>
+        <w:rPr>
+          <w:sz w:val="28"/>
+          <w:szCs w:val="28"/>
+        </w:rPr>
+        <w:t xml:space="preserve"> </w:t>
+      </w:r>
+      <w:r>
+        <w:rPr>
+          <w:sz w:val="28"/>
+          <w:szCs w:val="28"/>
+        </w:rPr>
+        <w:t>might be persuaded by pragmatic framing (e.g., how much money can we save through energy</w:t>
+      </w:r>
+      <w:r>
+        <w:rPr>
+          <w:sz w:val="28"/>
+          <w:szCs w:val="28"/>
+        </w:rPr>
+        <w:t xml:space="preserve"> </w:t>
+      </w:r>
+      <w:r>
+        <w:rPr>
+          <w:sz w:val="28"/>
+          <w:szCs w:val="28"/>
+        </w:rPr>
+        <w:t>conservation)</w:t>
+      </w:r>
+    </w:p>
+    <w:p>
+      <w:pPr>
+        <w:pStyle w:val="ListParagraph"/>
+        <w:numPr>
+          <w:ilvl w:val="1"/>
+          <w:numId w:val="2"/>
+        </w:numPr>
+        <w:spacing w:before="240"/>
+        <w:rPr>
+          <w:sz w:val="28"/>
+          <w:szCs w:val="28"/>
+        </w:rPr>
+      </w:pPr>
     </w:p>
     <w:sectPr>
       <w:pgSz w:w="12240" w:h="15840"/>

</xml_diff>

<commit_message>
Getting closer and closer to finding a good experimental protocol
</commit_message>
<xml_diff>
--- a/Dissertation Reading/Moral Decision Theory/Moral Decision Notes.docx
+++ b/Dissertation Reading/Moral Decision Theory/Moral Decision Notes.docx
@@ -6495,23 +6495,7 @@
           <w:sz w:val="24"/>
           <w:szCs w:val="24"/>
         </w:rPr>
-        <w:t xml:space="preserve">Note: Deontological rules can be framed as acts of action, or actions of omission! This is important for </w:t>
-      </w:r>
-      <w:proofErr w:type="gramStart"/>
-      <w:r>
-        <w:rPr>
-          <w:sz w:val="24"/>
-          <w:szCs w:val="24"/>
-        </w:rPr>
-        <w:t>the framing</w:t>
-      </w:r>
-      <w:proofErr w:type="gramEnd"/>
-      <w:r>
-        <w:rPr>
-          <w:sz w:val="24"/>
-          <w:szCs w:val="24"/>
-        </w:rPr>
-        <w:t>.</w:t>
+        <w:t>Note: Deontological rules can be framed as acts of action, or actions of omission! This is important for the framing.</w:t>
       </w:r>
     </w:p>
     <w:p>
@@ -7825,25 +7809,7 @@
           <w:szCs w:val="24"/>
           <w:highlight w:val="yellow"/>
         </w:rPr>
-        <w:t xml:space="preserve">Study 3 confirmed </w:t>
-      </w:r>
-      <w:proofErr w:type="gramStart"/>
-      <w:r>
-        <w:rPr>
-          <w:sz w:val="24"/>
-          <w:szCs w:val="24"/>
-          <w:highlight w:val="yellow"/>
-        </w:rPr>
-        <w:t>result</w:t>
-      </w:r>
-      <w:proofErr w:type="gramEnd"/>
-      <w:r>
-        <w:rPr>
-          <w:sz w:val="24"/>
-          <w:szCs w:val="24"/>
-          <w:highlight w:val="yellow"/>
-        </w:rPr>
-        <w:t xml:space="preserve"> of study 2, that virtue or competition </w:t>
+        <w:t xml:space="preserve">Study 3 confirmed result of study 2, that virtue or competition </w:t>
       </w:r>
       <w:proofErr w:type="gramStart"/>
       <w:r>
@@ -8261,25 +8227,7 @@
           <w:szCs w:val="24"/>
           <w:highlight w:val="yellow"/>
         </w:rPr>
-        <w:t xml:space="preserve">How is this contrasted to people supporting/opposing UHC in the US, </w:t>
-      </w:r>
-      <w:proofErr w:type="gramStart"/>
-      <w:r>
-        <w:rPr>
-          <w:sz w:val="24"/>
-          <w:szCs w:val="24"/>
-          <w:highlight w:val="yellow"/>
-        </w:rPr>
-        <w:t>were</w:t>
-      </w:r>
-      <w:proofErr w:type="gramEnd"/>
-      <w:r>
-        <w:rPr>
-          <w:sz w:val="24"/>
-          <w:szCs w:val="24"/>
-          <w:highlight w:val="yellow"/>
-        </w:rPr>
-        <w:t xml:space="preserve"> there is drastic over-spending on healthcare (not really poverty?)</w:t>
+        <w:t>How is this contrasted to people supporting/opposing UHC in the US, were there is drastic over-spending on healthcare (not really poverty?)</w:t>
       </w:r>
     </w:p>
     <w:p>
@@ -9859,23 +9807,7 @@
           <w:sz w:val="24"/>
           <w:szCs w:val="24"/>
         </w:rPr>
-        <w:t xml:space="preserve">Participants </w:t>
-      </w:r>
-      <w:proofErr w:type="gramStart"/>
-      <w:r>
-        <w:rPr>
-          <w:sz w:val="24"/>
-          <w:szCs w:val="24"/>
-        </w:rPr>
-        <w:t>asked</w:t>
-      </w:r>
-      <w:proofErr w:type="gramEnd"/>
-      <w:r>
-        <w:rPr>
-          <w:sz w:val="24"/>
-          <w:szCs w:val="24"/>
-        </w:rPr>
-        <w:t xml:space="preserve"> to pretend they are a manager, with a list of tasks to do.</w:t>
+        <w:t>Participants asked to pretend they are a manager, with a list of tasks to do.</w:t>
       </w:r>
     </w:p>
     <w:p>
@@ -14854,23 +14786,7 @@
           <w:sz w:val="28"/>
           <w:szCs w:val="28"/>
         </w:rPr>
-        <w:t xml:space="preserve"> Do we </w:t>
-      </w:r>
-      <w:proofErr w:type="gramStart"/>
-      <w:r>
-        <w:rPr>
-          <w:sz w:val="28"/>
-          <w:szCs w:val="28"/>
-        </w:rPr>
-        <w:t>query</w:t>
-      </w:r>
-      <w:proofErr w:type="gramEnd"/>
-      <w:r>
-        <w:rPr>
-          <w:sz w:val="28"/>
-          <w:szCs w:val="28"/>
-        </w:rPr>
-        <w:t xml:space="preserve"> people what do they think the relative ‘lag-time’ is between these choices being made and the outcomes? Is this perception different amongst people?</w:t>
+        <w:t xml:space="preserve"> Do we query people what do they think the relative ‘lag-time’ is between these choices being made and the outcomes? Is this perception different amongst people?</w:t>
       </w:r>
     </w:p>
     <w:p>
@@ -15241,23 +15157,7 @@
           <w:sz w:val="28"/>
           <w:szCs w:val="28"/>
         </w:rPr>
-        <w:t xml:space="preserve">Can we manipulate these the same way we </w:t>
-      </w:r>
-      <w:proofErr w:type="gramStart"/>
-      <w:r>
-        <w:rPr>
-          <w:sz w:val="28"/>
-          <w:szCs w:val="28"/>
-        </w:rPr>
-        <w:t>manipulated</w:t>
-      </w:r>
-      <w:proofErr w:type="gramEnd"/>
-      <w:r>
-        <w:rPr>
-          <w:sz w:val="28"/>
-          <w:szCs w:val="28"/>
-        </w:rPr>
-        <w:t xml:space="preserve"> social consensus scores?</w:t>
+        <w:t>Can we manipulate these the same way we manipulated social consensus scores?</w:t>
       </w:r>
     </w:p>
     <w:p>
@@ -15313,23 +15213,7 @@
           <w:sz w:val="28"/>
           <w:szCs w:val="28"/>
         </w:rPr>
-        <w:t xml:space="preserve">When people assess that something is moral, form a judgement, and decide </w:t>
-      </w:r>
-      <w:proofErr w:type="gramStart"/>
-      <w:r>
-        <w:rPr>
-          <w:sz w:val="28"/>
-          <w:szCs w:val="28"/>
-        </w:rPr>
-        <w:t>intentionality</w:t>
-      </w:r>
-      <w:proofErr w:type="gramEnd"/>
-      <w:r>
-        <w:rPr>
-          <w:sz w:val="28"/>
-          <w:szCs w:val="28"/>
-        </w:rPr>
-        <w:t>, they are STRONGLY affected by what others believe.</w:t>
+        <w:t>When people assess that something is moral, form a judgement, and decide intentionality, they are STRONGLY affected by what others believe.</w:t>
       </w:r>
     </w:p>
     <w:p>
@@ -16084,23 +15968,7 @@
           <w:sz w:val="28"/>
           <w:szCs w:val="28"/>
         </w:rPr>
-        <w:t xml:space="preserve">This puts pressure on society to assess </w:t>
-      </w:r>
-      <w:proofErr w:type="gramStart"/>
-      <w:r>
-        <w:rPr>
-          <w:sz w:val="28"/>
-          <w:szCs w:val="28"/>
-        </w:rPr>
-        <w:t>value</w:t>
-      </w:r>
-      <w:proofErr w:type="gramEnd"/>
-      <w:r>
-        <w:rPr>
-          <w:sz w:val="28"/>
-          <w:szCs w:val="28"/>
-        </w:rPr>
-        <w:t xml:space="preserve"> of individual health economically.</w:t>
+        <w:t>This puts pressure on society to assess value of individual health economically.</w:t>
       </w:r>
     </w:p>
     <w:p>
@@ -20227,23 +20095,7 @@
           <w:sz w:val="28"/>
           <w:szCs w:val="28"/>
         </w:rPr>
-        <w:t xml:space="preserve">Clearly, </w:t>
-      </w:r>
-      <w:proofErr w:type="gramStart"/>
-      <w:r>
-        <w:rPr>
-          <w:sz w:val="28"/>
-          <w:szCs w:val="28"/>
-        </w:rPr>
-        <w:t>single</w:t>
-      </w:r>
-      <w:proofErr w:type="gramEnd"/>
-      <w:r>
-        <w:rPr>
-          <w:sz w:val="28"/>
-          <w:szCs w:val="28"/>
-        </w:rPr>
-        <w:t xml:space="preserve"> payer would address at least the relative difficulty of access to same services that currently exists.</w:t>
+        <w:t>Clearly, single payer would address at least the relative difficulty of access to same services that currently exists.</w:t>
       </w:r>
     </w:p>
     <w:p>
@@ -21023,23 +20875,7 @@
           <w:sz w:val="28"/>
           <w:szCs w:val="28"/>
         </w:rPr>
-        <w:t xml:space="preserve">UHC also ‘restricts’ the freedom of patients to decide how much health care, and what quality healthcare is </w:t>
-      </w:r>
-      <w:proofErr w:type="gramStart"/>
-      <w:r>
-        <w:rPr>
-          <w:sz w:val="28"/>
-          <w:szCs w:val="28"/>
-        </w:rPr>
-        <w:t>worth</w:t>
-      </w:r>
-      <w:proofErr w:type="gramEnd"/>
-      <w:r>
-        <w:rPr>
-          <w:sz w:val="28"/>
-          <w:szCs w:val="28"/>
-        </w:rPr>
-        <w:t xml:space="preserve"> what price.</w:t>
+        <w:t>UHC also ‘restricts’ the freedom of patients to decide how much health care, and what quality healthcare is worth what price.</w:t>
       </w:r>
     </w:p>
     <w:p>
@@ -21571,23 +21407,7 @@
           <w:sz w:val="28"/>
           <w:szCs w:val="28"/>
         </w:rPr>
-        <w:t xml:space="preserve">Individual differences in utilitarianism and hedonic thinking </w:t>
-      </w:r>
-      <w:proofErr w:type="gramStart"/>
-      <w:r>
-        <w:rPr>
-          <w:sz w:val="28"/>
-          <w:szCs w:val="28"/>
-        </w:rPr>
-        <w:t>interacts</w:t>
-      </w:r>
-      <w:proofErr w:type="gramEnd"/>
-      <w:r>
-        <w:rPr>
-          <w:sz w:val="28"/>
-          <w:szCs w:val="28"/>
-        </w:rPr>
-        <w:t xml:space="preserve"> with preference for/resistance to ‘AI based recommendations’</w:t>
+        <w:t>Individual differences in utilitarianism and hedonic thinking interacts with preference for/resistance to ‘AI based recommendations’</w:t>
       </w:r>
       <w:r>
         <w:rPr>
@@ -21738,23 +21558,7 @@
           <w:szCs w:val="28"/>
         </w:rPr>
         <w:lastRenderedPageBreak/>
-        <w:t xml:space="preserve">Humans think AI </w:t>
-      </w:r>
-      <w:proofErr w:type="gramStart"/>
-      <w:r>
-        <w:rPr>
-          <w:sz w:val="28"/>
-          <w:szCs w:val="28"/>
-        </w:rPr>
-        <w:t>are</w:t>
-      </w:r>
-      <w:proofErr w:type="gramEnd"/>
-      <w:r>
-        <w:rPr>
-          <w:sz w:val="28"/>
-          <w:szCs w:val="28"/>
-        </w:rPr>
-        <w:t xml:space="preserve"> more competent when assessing relative utility value of things (hardness, cost, etc.)</w:t>
+        <w:t>Humans think AI are more competent when assessing relative utility value of things (hardness, cost, etc.)</w:t>
       </w:r>
       <w:r>
         <w:rPr>
@@ -26500,23 +26304,7 @@
           <w:sz w:val="28"/>
           <w:szCs w:val="28"/>
         </w:rPr>
-        <w:t xml:space="preserve">However, this is an issue because it doesn’t ascribe to maximizing actual net </w:t>
-      </w:r>
-      <w:proofErr w:type="gramStart"/>
-      <w:r>
-        <w:rPr>
-          <w:sz w:val="28"/>
-          <w:szCs w:val="28"/>
-        </w:rPr>
-        <w:t>good</w:t>
-      </w:r>
-      <w:proofErr w:type="gramEnd"/>
-      <w:r>
-        <w:rPr>
-          <w:sz w:val="28"/>
-          <w:szCs w:val="28"/>
-        </w:rPr>
-        <w:t>.</w:t>
+        <w:t>However, this is an issue because it doesn’t ascribe to maximizing actual net good.</w:t>
       </w:r>
       <w:r>
         <w:rPr>
@@ -26546,21 +26334,12 @@
           <w:szCs w:val="28"/>
         </w:rPr>
       </w:pPr>
-      <w:proofErr w:type="gramStart"/>
-      <w:r>
-        <w:rPr>
-          <w:sz w:val="28"/>
-          <w:szCs w:val="28"/>
-        </w:rPr>
-        <w:t>Above</w:t>
-      </w:r>
-      <w:proofErr w:type="gramEnd"/>
-      <w:r>
-        <w:rPr>
-          <w:sz w:val="28"/>
-          <w:szCs w:val="28"/>
-        </w:rPr>
-        <w:t xml:space="preserve"> rules can be used algorithmically to determine allocation of </w:t>
+      <w:r>
+        <w:rPr>
+          <w:sz w:val="28"/>
+          <w:szCs w:val="28"/>
+        </w:rPr>
+        <w:t xml:space="preserve">Above rules can be used algorithmically to determine allocation of </w:t>
       </w:r>
       <w:r>
         <w:rPr>
@@ -27006,23 +26785,7 @@
           <w:szCs w:val="28"/>
           <w:highlight w:val="yellow"/>
         </w:rPr>
-        <w:t>(Reynolds and Miller 2015; Sezer</w:t>
-      </w:r>
-      <w:r>
-        <w:rPr>
-          <w:sz w:val="28"/>
-          <w:szCs w:val="28"/>
-          <w:highlight w:val="yellow"/>
-        </w:rPr>
-        <w:t xml:space="preserve"> </w:t>
-      </w:r>
-      <w:r>
-        <w:rPr>
-          <w:sz w:val="28"/>
-          <w:szCs w:val="28"/>
-          <w:highlight w:val="yellow"/>
-        </w:rPr>
-        <w:t xml:space="preserve">et al. 2015; </w:t>
+        <w:t xml:space="preserve">(Reynolds and Miller 2015; Sezer et al. 2015; </w:t>
       </w:r>
       <w:proofErr w:type="spellStart"/>
       <w:r>
@@ -27132,15 +26895,7 @@
           <w:szCs w:val="28"/>
           <w:highlight w:val="yellow"/>
         </w:rPr>
-        <w:t>(</w:t>
-      </w:r>
-      <w:r>
-        <w:rPr>
-          <w:sz w:val="28"/>
-          <w:szCs w:val="28"/>
-          <w:highlight w:val="yellow"/>
-        </w:rPr>
-        <w:t xml:space="preserve">Shawver and Miller 2017; see Watts et al. 2017 for a </w:t>
+        <w:t xml:space="preserve">(Shawver and Miller 2017; see Watts et al. 2017 for a </w:t>
       </w:r>
       <w:proofErr w:type="spellStart"/>
       <w:r>
@@ -27957,15 +27712,7 @@
           <w:szCs w:val="28"/>
           <w:highlight w:val="yellow"/>
         </w:rPr>
-        <w:t>(</w:t>
-      </w:r>
-      <w:r>
-        <w:rPr>
-          <w:sz w:val="28"/>
-          <w:szCs w:val="28"/>
-          <w:highlight w:val="yellow"/>
-        </w:rPr>
-        <w:t xml:space="preserve">Bauman and </w:t>
+        <w:t xml:space="preserve">(Bauman and </w:t>
       </w:r>
       <w:proofErr w:type="spellStart"/>
       <w:r>
@@ -28008,14 +27755,7 @@
           <w:sz w:val="28"/>
           <w:szCs w:val="28"/>
         </w:rPr>
-        <w:t xml:space="preserve"> can be internalized such that they are experienced as moral convictions – strong attitudes that uniquely differ from non-moral strong attitudes by instigating a sense of “</w:t>
-      </w:r>
-      <w:r>
-        <w:rPr>
-          <w:sz w:val="28"/>
-          <w:szCs w:val="28"/>
-        </w:rPr>
-        <w:t>imperative and unwillingness to compromise even in the face of competing</w:t>
+        <w:t xml:space="preserve"> can be internalized such that they are experienced as moral convictions – strong attitudes that uniquely differ from non-moral strong attitudes by instigating a sense of “imperative and unwillingness to compromise even in the face of competing</w:t>
       </w:r>
       <w:r>
         <w:rPr>
@@ -28504,23 +28244,7 @@
           <w:szCs w:val="28"/>
         </w:rPr>
         <w:lastRenderedPageBreak/>
-        <w:t xml:space="preserve">Those that have a moral </w:t>
-      </w:r>
-      <w:proofErr w:type="gramStart"/>
-      <w:r>
-        <w:rPr>
-          <w:sz w:val="28"/>
-          <w:szCs w:val="28"/>
-        </w:rPr>
-        <w:t>conviction,</w:t>
-      </w:r>
-      <w:proofErr w:type="gramEnd"/>
-      <w:r>
-        <w:rPr>
-          <w:sz w:val="28"/>
-          <w:szCs w:val="28"/>
-        </w:rPr>
-        <w:t xml:space="preserve"> do not need persuasion (perhaps salience instead), </w:t>
+        <w:t xml:space="preserve">Those that have a moral conviction, do not need persuasion (perhaps salience instead), </w:t>
       </w:r>
       <w:proofErr w:type="gramStart"/>
       <w:r>
@@ -28896,23 +28620,7 @@
           <w:sz w:val="28"/>
           <w:szCs w:val="28"/>
         </w:rPr>
-        <w:t xml:space="preserve">Especially, how to motivate those who sympathize but are not yet morally convinced of the need to act on </w:t>
-      </w:r>
-      <w:proofErr w:type="gramStart"/>
-      <w:r>
-        <w:rPr>
-          <w:sz w:val="28"/>
-          <w:szCs w:val="28"/>
-        </w:rPr>
-        <w:t>the behalf</w:t>
-      </w:r>
-      <w:proofErr w:type="gramEnd"/>
-      <w:r>
-        <w:rPr>
-          <w:sz w:val="28"/>
-          <w:szCs w:val="28"/>
-        </w:rPr>
-        <w:t xml:space="preserve"> of the environment</w:t>
+        <w:t>Especially, how to motivate those who sympathize but are not yet morally convinced of the need to act on the behalf of the environment</w:t>
       </w:r>
       <w:r>
         <w:rPr>
@@ -29472,33 +29180,498 @@
           <w:szCs w:val="28"/>
           <w:highlight w:val="yellow"/>
         </w:rPr>
+        <w:t xml:space="preserve">(Drury and Reicher 2009; Van </w:t>
+      </w:r>
+      <w:proofErr w:type="spellStart"/>
+      <w:r>
+        <w:rPr>
+          <w:sz w:val="28"/>
+          <w:szCs w:val="28"/>
+          <w:highlight w:val="yellow"/>
+        </w:rPr>
+        <w:t>Zomeren</w:t>
+      </w:r>
+      <w:proofErr w:type="spellEnd"/>
+      <w:r>
+        <w:rPr>
+          <w:sz w:val="28"/>
+          <w:szCs w:val="28"/>
+          <w:highlight w:val="yellow"/>
+        </w:rPr>
+        <w:t xml:space="preserve"> 2013)</w:t>
+      </w:r>
+    </w:p>
+    <w:p>
+      <w:pPr>
+        <w:pStyle w:val="ListParagraph"/>
+        <w:numPr>
+          <w:ilvl w:val="0"/>
+          <w:numId w:val="2"/>
+        </w:numPr>
+        <w:spacing w:before="240"/>
+        <w:rPr>
+          <w:sz w:val="28"/>
+          <w:szCs w:val="28"/>
+        </w:rPr>
+      </w:pPr>
+      <w:r>
+        <w:rPr>
+          <w:sz w:val="28"/>
+          <w:szCs w:val="28"/>
+        </w:rPr>
+        <w:t>Total Conclusions:</w:t>
+      </w:r>
+    </w:p>
+    <w:p>
+      <w:pPr>
+        <w:pStyle w:val="ListParagraph"/>
+        <w:numPr>
+          <w:ilvl w:val="1"/>
+          <w:numId w:val="2"/>
+        </w:numPr>
+        <w:spacing w:before="240"/>
+        <w:rPr>
+          <w:sz w:val="28"/>
+          <w:szCs w:val="28"/>
+        </w:rPr>
+      </w:pPr>
+      <w:r>
+        <w:rPr>
+          <w:sz w:val="28"/>
+          <w:szCs w:val="28"/>
+        </w:rPr>
+        <w:t>Th</w:t>
+      </w:r>
+      <w:r>
+        <w:rPr>
+          <w:sz w:val="28"/>
+          <w:szCs w:val="28"/>
+        </w:rPr>
+        <w:t>e rese</w:t>
+      </w:r>
+      <w:r>
+        <w:rPr>
+          <w:sz w:val="28"/>
+          <w:szCs w:val="28"/>
+        </w:rPr>
+        <w:t>ar</w:t>
+      </w:r>
+      <w:r>
+        <w:rPr>
+          <w:sz w:val="28"/>
+          <w:szCs w:val="28"/>
+        </w:rPr>
+        <w:t>ch</w:t>
+      </w:r>
+      <w:r>
+        <w:rPr>
+          <w:sz w:val="28"/>
+          <w:szCs w:val="28"/>
+        </w:rPr>
+        <w:t xml:space="preserve"> suggests that different framings might be tailored to different audiences </w:t>
+      </w:r>
+      <w:proofErr w:type="gramStart"/>
+      <w:r>
+        <w:rPr>
+          <w:sz w:val="28"/>
+          <w:szCs w:val="28"/>
+        </w:rPr>
+        <w:t>in order to</w:t>
+      </w:r>
+      <w:proofErr w:type="gramEnd"/>
+      <w:r>
+        <w:rPr>
+          <w:sz w:val="28"/>
+          <w:szCs w:val="28"/>
+        </w:rPr>
+        <w:t xml:space="preserve"> be most effective. People endorsing self-interest over pro-social motives might be persuaded by pragmatic framing (e.g., how much money can we save through energy</w:t>
+      </w:r>
+      <w:r>
+        <w:rPr>
+          <w:sz w:val="28"/>
+          <w:szCs w:val="28"/>
+        </w:rPr>
+        <w:t xml:space="preserve"> </w:t>
+      </w:r>
+      <w:r>
+        <w:rPr>
+          <w:sz w:val="28"/>
+          <w:szCs w:val="28"/>
+        </w:rPr>
+        <w:t>conservation)</w:t>
+      </w:r>
+    </w:p>
+    <w:p>
+      <w:pPr>
+        <w:spacing w:before="240"/>
+        <w:rPr>
+          <w:sz w:val="32"/>
+          <w:szCs w:val="32"/>
+        </w:rPr>
+      </w:pPr>
+      <w:proofErr w:type="spellStart"/>
+      <w:r>
+        <w:rPr>
+          <w:sz w:val="32"/>
+          <w:szCs w:val="32"/>
+        </w:rPr>
+        <w:t>Skitka</w:t>
+      </w:r>
+      <w:proofErr w:type="spellEnd"/>
+      <w:r>
+        <w:rPr>
+          <w:sz w:val="32"/>
+          <w:szCs w:val="32"/>
+        </w:rPr>
+        <w:t xml:space="preserve"> 2015: </w:t>
+      </w:r>
+      <w:r>
+        <w:rPr>
+          <w:sz w:val="32"/>
+          <w:szCs w:val="32"/>
+        </w:rPr>
+        <w:t>The psychological foundations and consequences of moral</w:t>
+      </w:r>
+      <w:r>
+        <w:rPr>
+          <w:sz w:val="32"/>
+          <w:szCs w:val="32"/>
+        </w:rPr>
+        <w:t xml:space="preserve"> </w:t>
+      </w:r>
+      <w:r>
+        <w:rPr>
+          <w:sz w:val="32"/>
+          <w:szCs w:val="32"/>
+        </w:rPr>
+        <w:t>conviction</w:t>
+      </w:r>
+    </w:p>
+    <w:p>
+      <w:pPr>
+        <w:pStyle w:val="ListParagraph"/>
+        <w:numPr>
+          <w:ilvl w:val="0"/>
+          <w:numId w:val="2"/>
+        </w:numPr>
+        <w:spacing w:before="240"/>
+        <w:rPr>
+          <w:sz w:val="24"/>
+          <w:szCs w:val="24"/>
+        </w:rPr>
+      </w:pPr>
+      <w:r>
+        <w:rPr>
+          <w:sz w:val="24"/>
+          <w:szCs w:val="24"/>
+        </w:rPr>
+        <w:t>Moral Conviction, the idea that a given position is based on one’s core moral beliefs and convictions.</w:t>
+      </w:r>
+    </w:p>
+    <w:p>
+      <w:pPr>
+        <w:pStyle w:val="ListParagraph"/>
+        <w:numPr>
+          <w:ilvl w:val="1"/>
+          <w:numId w:val="2"/>
+        </w:numPr>
+        <w:spacing w:before="240"/>
+        <w:rPr>
+          <w:sz w:val="24"/>
+          <w:szCs w:val="24"/>
+        </w:rPr>
+      </w:pPr>
+      <w:r>
+        <w:rPr>
+          <w:sz w:val="24"/>
+          <w:szCs w:val="24"/>
+        </w:rPr>
+        <w:t>Attitudes that are HIGH in moral conviction (‘moral mandates’) are structurally different from strong but non-moral attitudes</w:t>
+      </w:r>
+      <w:r>
+        <w:rPr>
+          <w:sz w:val="24"/>
+          <w:szCs w:val="24"/>
+        </w:rPr>
+        <w:t xml:space="preserve"> in many ways.</w:t>
+      </w:r>
+    </w:p>
+    <w:p>
+      <w:pPr>
+        <w:pStyle w:val="ListParagraph"/>
+        <w:numPr>
+          <w:ilvl w:val="2"/>
+          <w:numId w:val="2"/>
+        </w:numPr>
+        <w:spacing w:before="240"/>
+        <w:rPr>
+          <w:sz w:val="24"/>
+          <w:szCs w:val="24"/>
+        </w:rPr>
+      </w:pPr>
+      <w:r>
+        <w:rPr>
+          <w:sz w:val="24"/>
+          <w:szCs w:val="24"/>
+        </w:rPr>
+        <w:t>Believing that your attitude is more universally applicable/objectively true,</w:t>
+      </w:r>
+      <w:r>
+        <w:rPr>
+          <w:sz w:val="24"/>
+          <w:szCs w:val="24"/>
+        </w:rPr>
+        <w:t xml:space="preserve"> g</w:t>
+      </w:r>
+      <w:r>
+        <w:rPr>
+          <w:sz w:val="24"/>
+          <w:szCs w:val="24"/>
+        </w:rPr>
+        <w:t>reater p</w:t>
+      </w:r>
+      <w:r>
+        <w:rPr>
+          <w:sz w:val="24"/>
+          <w:szCs w:val="24"/>
+        </w:rPr>
+        <w:t>olitical engagement, greater preferred social/physical distance from those that disagree with you, and increased resistance to compromise, inoculation from usual pressures to obey authorities/the law, and increased acceptance of VIOLENT solutions to conflict!</w:t>
+      </w:r>
+    </w:p>
+    <w:p>
+      <w:pPr>
+        <w:pStyle w:val="ListParagraph"/>
+        <w:numPr>
+          <w:ilvl w:val="0"/>
+          <w:numId w:val="2"/>
+        </w:numPr>
+        <w:spacing w:before="240"/>
+        <w:rPr>
+          <w:sz w:val="24"/>
+          <w:szCs w:val="24"/>
+        </w:rPr>
+      </w:pPr>
+      <w:r>
+        <w:rPr>
+          <w:sz w:val="24"/>
+          <w:szCs w:val="24"/>
+        </w:rPr>
+        <w:t>Clear difference between personal preferences: attitudes based on individual discretion/taste, and choices based on moral commitment!</w:t>
+      </w:r>
+    </w:p>
+    <w:p>
+      <w:pPr>
+        <w:pStyle w:val="ListParagraph"/>
+        <w:numPr>
+          <w:ilvl w:val="1"/>
+          <w:numId w:val="2"/>
+        </w:numPr>
+        <w:spacing w:before="240"/>
+        <w:rPr>
+          <w:sz w:val="24"/>
+          <w:szCs w:val="24"/>
+        </w:rPr>
+      </w:pPr>
+      <w:r>
+        <w:rPr>
+          <w:sz w:val="24"/>
+          <w:szCs w:val="24"/>
+        </w:rPr>
+        <w:lastRenderedPageBreak/>
+        <w:t>The degree to which these attitudes are perceived is based on one’s core moral beliefs and convictions.</w:t>
+      </w:r>
+    </w:p>
+    <w:p>
+      <w:pPr>
+        <w:pStyle w:val="ListParagraph"/>
+        <w:numPr>
+          <w:ilvl w:val="0"/>
+          <w:numId w:val="2"/>
+        </w:numPr>
+        <w:spacing w:before="240"/>
+        <w:rPr>
+          <w:sz w:val="24"/>
+          <w:szCs w:val="24"/>
+        </w:rPr>
+      </w:pPr>
+      <w:r>
+        <w:rPr>
+          <w:sz w:val="24"/>
+          <w:szCs w:val="24"/>
+        </w:rPr>
+        <w:t>Moral mandates differ from ‘</w:t>
+      </w:r>
+      <w:proofErr w:type="gramStart"/>
+      <w:r>
+        <w:rPr>
+          <w:sz w:val="24"/>
+          <w:szCs w:val="24"/>
+        </w:rPr>
+        <w:t>preferences’</w:t>
+      </w:r>
+      <w:proofErr w:type="gramEnd"/>
+      <w:r>
+        <w:rPr>
+          <w:sz w:val="24"/>
+          <w:szCs w:val="24"/>
+        </w:rPr>
+        <w:t xml:space="preserve"> and ‘convention’ in that they are seen as usually universally applicable and objectively true.</w:t>
+      </w:r>
+    </w:p>
+    <w:p>
+      <w:pPr>
+        <w:pStyle w:val="ListParagraph"/>
+        <w:numPr>
+          <w:ilvl w:val="1"/>
+          <w:numId w:val="2"/>
+        </w:numPr>
+        <w:spacing w:before="240"/>
+        <w:rPr>
+          <w:sz w:val="24"/>
+          <w:szCs w:val="24"/>
+        </w:rPr>
+      </w:pPr>
+      <w:r>
+        <w:rPr>
+          <w:sz w:val="24"/>
+          <w:szCs w:val="24"/>
+        </w:rPr>
+        <w:t>People do not accept/expect that their moral convictions are or should be contextual/situational.</w:t>
+      </w:r>
+    </w:p>
+    <w:p>
+      <w:pPr>
+        <w:pStyle w:val="ListParagraph"/>
+        <w:numPr>
+          <w:ilvl w:val="2"/>
+          <w:numId w:val="2"/>
+        </w:numPr>
+        <w:spacing w:before="240"/>
+        <w:rPr>
+          <w:sz w:val="24"/>
+          <w:szCs w:val="24"/>
+        </w:rPr>
+      </w:pPr>
+      <w:proofErr w:type="gramStart"/>
+      <w:r>
+        <w:rPr>
+          <w:sz w:val="24"/>
+          <w:szCs w:val="24"/>
+        </w:rPr>
+        <w:t>E.g.</w:t>
+      </w:r>
+      <w:proofErr w:type="gramEnd"/>
+      <w:r>
+        <w:rPr>
+          <w:sz w:val="24"/>
+          <w:szCs w:val="24"/>
+        </w:rPr>
+        <w:t xml:space="preserve"> if you think abortion is wrong, you believe it is generally objectively and universally wrong in all cases.</w:t>
+      </w:r>
+    </w:p>
+    <w:p>
+      <w:pPr>
+        <w:pStyle w:val="ListParagraph"/>
+        <w:numPr>
+          <w:ilvl w:val="1"/>
+          <w:numId w:val="2"/>
+        </w:numPr>
+        <w:spacing w:before="240"/>
+        <w:rPr>
+          <w:sz w:val="24"/>
+          <w:szCs w:val="24"/>
+        </w:rPr>
+      </w:pPr>
+      <w:r>
+        <w:rPr>
+          <w:sz w:val="24"/>
+          <w:szCs w:val="24"/>
+        </w:rPr>
+        <w:t>The degree to which a person’s attitude about abortion reflects moral conviction, predicts the degree to which they believe this practice should be universally banned</w:t>
+      </w:r>
+      <w:r>
+        <w:rPr>
+          <w:sz w:val="24"/>
+          <w:szCs w:val="24"/>
+        </w:rPr>
+        <w:t>.</w:t>
+      </w:r>
+    </w:p>
+    <w:p>
+      <w:pPr>
+        <w:pStyle w:val="ListParagraph"/>
+        <w:numPr>
+          <w:ilvl w:val="0"/>
+          <w:numId w:val="2"/>
+        </w:numPr>
+        <w:spacing w:before="240"/>
+        <w:rPr>
+          <w:sz w:val="24"/>
+          <w:szCs w:val="24"/>
+        </w:rPr>
+      </w:pPr>
+      <w:r>
+        <w:rPr>
+          <w:sz w:val="24"/>
+          <w:szCs w:val="24"/>
+        </w:rPr>
+        <w:t>Simply priming a given attitude by reading an essay about policy, is associated with an increase from pre-prime to post-prime commitments to the idea of ‘universalistic moral philosophy’ when people’s attitude about the issue is high (but not LOW) in moral conviction</w:t>
+      </w:r>
+      <w:r>
+        <w:rPr>
+          <w:sz w:val="24"/>
+          <w:szCs w:val="24"/>
+        </w:rPr>
+        <w:t xml:space="preserve"> </w:t>
+      </w:r>
+      <w:r>
+        <w:rPr>
+          <w:sz w:val="24"/>
+          <w:szCs w:val="24"/>
+          <w:highlight w:val="yellow"/>
+        </w:rPr>
         <w:t>(</w:t>
       </w:r>
-      <w:r>
-        <w:rPr>
-          <w:sz w:val="28"/>
-          <w:szCs w:val="28"/>
-          <w:highlight w:val="yellow"/>
-        </w:rPr>
-        <w:t xml:space="preserve">Drury and Reicher 2009; Van </w:t>
-      </w:r>
       <w:proofErr w:type="spellStart"/>
       <w:r>
         <w:rPr>
-          <w:sz w:val="28"/>
-          <w:szCs w:val="28"/>
-          <w:highlight w:val="yellow"/>
-        </w:rPr>
-        <w:t>Zomeren</w:t>
+          <w:sz w:val="24"/>
+          <w:szCs w:val="24"/>
+          <w:highlight w:val="yellow"/>
+        </w:rPr>
+        <w:t>Skitka</w:t>
       </w:r>
       <w:proofErr w:type="spellEnd"/>
       <w:r>
         <w:rPr>
-          <w:sz w:val="28"/>
-          <w:szCs w:val="28"/>
-          <w:highlight w:val="yellow"/>
-        </w:rPr>
-        <w:t xml:space="preserve"> 2013)</w:t>
+          <w:sz w:val="24"/>
+          <w:szCs w:val="24"/>
+          <w:highlight w:val="yellow"/>
+        </w:rPr>
+        <w:t>, 2014)</w:t>
+      </w:r>
+    </w:p>
+    <w:p>
+      <w:pPr>
+        <w:pStyle w:val="ListParagraph"/>
+        <w:numPr>
+          <w:ilvl w:val="1"/>
+          <w:numId w:val="2"/>
+        </w:numPr>
+        <w:spacing w:before="240"/>
+        <w:rPr>
+          <w:sz w:val="24"/>
+          <w:szCs w:val="24"/>
+          <w:highlight w:val="yellow"/>
+        </w:rPr>
+      </w:pPr>
+      <w:r>
+        <w:rPr>
+          <w:sz w:val="24"/>
+          <w:szCs w:val="24"/>
+          <w:highlight w:val="yellow"/>
+        </w:rPr>
+        <w:t>People experience their moral convictions as if they were readily observable, objective truths about the world that generalize across contexts!</w:t>
       </w:r>
     </w:p>
     <w:p>
@@ -29510,16 +29683,32 @@
         </w:numPr>
         <w:spacing w:before="240"/>
         <w:rPr>
-          <w:sz w:val="28"/>
-          <w:szCs w:val="28"/>
-        </w:rPr>
-      </w:pPr>
-      <w:r>
-        <w:rPr>
-          <w:sz w:val="28"/>
-          <w:szCs w:val="28"/>
-        </w:rPr>
-        <w:t>Total Conclusions:</w:t>
+          <w:sz w:val="24"/>
+          <w:szCs w:val="24"/>
+        </w:rPr>
+      </w:pPr>
+      <w:r>
+        <w:rPr>
+          <w:sz w:val="24"/>
+          <w:szCs w:val="24"/>
+        </w:rPr>
+        <w:t>Legitimacy/Authority (either social or expert/scientific) can often create a duty/obligation to defer to authority to replace personal interests as a guide or motivation… however when peoples moral conviction is at stake, the acceptance of even legitimate authority (</w:t>
+      </w:r>
+      <w:proofErr w:type="gramStart"/>
+      <w:r>
+        <w:rPr>
+          <w:sz w:val="24"/>
+          <w:szCs w:val="24"/>
+        </w:rPr>
+        <w:t>e.g.</w:t>
+      </w:r>
+      <w:proofErr w:type="gramEnd"/>
+      <w:r>
+        <w:rPr>
+          <w:sz w:val="24"/>
+          <w:szCs w:val="24"/>
+        </w:rPr>
+        <w:t xml:space="preserve"> Supreme Court rulings that you find unfavorable) depend on if the decision laid down is consistent with your own moral preferred conclusions!</w:t>
       </w:r>
     </w:p>
     <w:p>
@@ -29531,117 +29720,1867 @@
         </w:numPr>
         <w:spacing w:before="240"/>
         <w:rPr>
-          <w:sz w:val="28"/>
-          <w:szCs w:val="28"/>
-        </w:rPr>
-      </w:pPr>
-      <w:r>
-        <w:rPr>
-          <w:sz w:val="28"/>
-          <w:szCs w:val="28"/>
-        </w:rPr>
-        <w:t>Th</w:t>
-      </w:r>
-      <w:r>
-        <w:rPr>
-          <w:sz w:val="28"/>
-          <w:szCs w:val="28"/>
-        </w:rPr>
-        <w:t>e rese</w:t>
-      </w:r>
-      <w:r>
-        <w:rPr>
-          <w:sz w:val="28"/>
-          <w:szCs w:val="28"/>
-        </w:rPr>
-        <w:t>ar</w:t>
-      </w:r>
-      <w:r>
-        <w:rPr>
-          <w:sz w:val="28"/>
-          <w:szCs w:val="28"/>
-        </w:rPr>
-        <w:t>ch</w:t>
-      </w:r>
-      <w:r>
-        <w:rPr>
-          <w:sz w:val="28"/>
-          <w:szCs w:val="28"/>
-        </w:rPr>
-        <w:t xml:space="preserve"> suggests that different framings might be tailored to different</w:t>
-      </w:r>
-      <w:r>
-        <w:rPr>
-          <w:sz w:val="28"/>
-          <w:szCs w:val="28"/>
+          <w:sz w:val="24"/>
+          <w:szCs w:val="24"/>
+        </w:rPr>
+      </w:pPr>
+      <w:r>
+        <w:rPr>
+          <w:sz w:val="24"/>
+          <w:szCs w:val="24"/>
+        </w:rPr>
+        <w:t xml:space="preserve">The morally convicted both react negatively to decisions </w:t>
+      </w:r>
+      <w:proofErr w:type="spellStart"/>
+      <w:r>
+        <w:rPr>
+          <w:sz w:val="24"/>
+          <w:szCs w:val="24"/>
+        </w:rPr>
+        <w:t>sucha</w:t>
+      </w:r>
+      <w:proofErr w:type="spellEnd"/>
+      <w:r>
+        <w:rPr>
+          <w:sz w:val="24"/>
+          <w:szCs w:val="24"/>
+        </w:rPr>
+        <w:t xml:space="preserve"> s this, and do not trust legitimate authorities to make the right choice in the first place. </w:t>
+      </w:r>
+      <w:r>
+        <w:rPr>
+          <w:sz w:val="24"/>
+          <w:szCs w:val="24"/>
+          <w:highlight w:val="yellow"/>
+        </w:rPr>
+        <w:t>(</w:t>
+      </w:r>
+      <w:r>
+        <w:rPr>
+          <w:sz w:val="24"/>
+          <w:szCs w:val="24"/>
+          <w:highlight w:val="yellow"/>
+        </w:rPr>
+        <w:t>Bauman, 2009)</w:t>
+      </w:r>
+    </w:p>
+    <w:p>
+      <w:pPr>
+        <w:pStyle w:val="ListParagraph"/>
+        <w:numPr>
+          <w:ilvl w:val="0"/>
+          <w:numId w:val="2"/>
+        </w:numPr>
+        <w:spacing w:before="240"/>
+        <w:rPr>
+          <w:sz w:val="24"/>
+          <w:szCs w:val="24"/>
+        </w:rPr>
+      </w:pPr>
+      <w:r>
+        <w:rPr>
+          <w:sz w:val="24"/>
+          <w:szCs w:val="24"/>
+        </w:rPr>
+        <w:t>Peer Independence: Moral conviction inoculates those from peer influence as well!</w:t>
+      </w:r>
+    </w:p>
+    <w:p>
+      <w:pPr>
+        <w:pStyle w:val="ListParagraph"/>
+        <w:numPr>
+          <w:ilvl w:val="1"/>
+          <w:numId w:val="2"/>
+        </w:numPr>
+        <w:spacing w:before="240"/>
+        <w:rPr>
+          <w:sz w:val="24"/>
+          <w:szCs w:val="24"/>
+        </w:rPr>
+      </w:pPr>
+      <w:r>
+        <w:rPr>
+          <w:sz w:val="24"/>
+          <w:szCs w:val="24"/>
+        </w:rPr>
+        <w:t>This NEATLY explains the results we found in our own study, regarding these stances that people have RE: moral conviction and willingness to change.</w:t>
+      </w:r>
+    </w:p>
+    <w:p>
+      <w:pPr>
+        <w:pStyle w:val="ListParagraph"/>
+        <w:numPr>
+          <w:ilvl w:val="1"/>
+          <w:numId w:val="2"/>
+        </w:numPr>
+        <w:spacing w:before="240"/>
+        <w:rPr>
+          <w:sz w:val="24"/>
+          <w:szCs w:val="24"/>
+        </w:rPr>
+      </w:pPr>
+      <w:r>
+        <w:rPr>
+          <w:sz w:val="24"/>
+          <w:szCs w:val="24"/>
+        </w:rPr>
+        <w:t xml:space="preserve">People typically conform when faced with the choice to accept/reject a majority opinion (social consensus), especially when unsure about what’s right to behave, and assumption that the majority is correct </w:t>
+      </w:r>
+      <w:r>
+        <w:rPr>
+          <w:sz w:val="24"/>
+          <w:szCs w:val="24"/>
+          <w:highlight w:val="yellow"/>
+        </w:rPr>
+        <w:t>(Asch, 1956; Deutsch M, 1955)</w:t>
+      </w:r>
+      <w:r>
+        <w:rPr>
+          <w:sz w:val="24"/>
+          <w:szCs w:val="24"/>
+        </w:rPr>
+        <w:t>.</w:t>
+      </w:r>
+    </w:p>
+    <w:p>
+      <w:pPr>
+        <w:pStyle w:val="ListParagraph"/>
+        <w:numPr>
+          <w:ilvl w:val="2"/>
+          <w:numId w:val="2"/>
+        </w:numPr>
+        <w:spacing w:before="240"/>
+        <w:rPr>
+          <w:sz w:val="24"/>
+          <w:szCs w:val="24"/>
+        </w:rPr>
+      </w:pPr>
+      <w:r>
+        <w:rPr>
+          <w:sz w:val="24"/>
+          <w:szCs w:val="24"/>
+        </w:rPr>
+        <w:t>Moral conviction decreases these pressures because people want to distance themselves from those they disagree with (</w:t>
+      </w:r>
+      <w:proofErr w:type="gramStart"/>
+      <w:r>
+        <w:rPr>
+          <w:sz w:val="24"/>
+          <w:szCs w:val="24"/>
+        </w:rPr>
+        <w:t>e.g.</w:t>
+      </w:r>
+      <w:proofErr w:type="gramEnd"/>
+      <w:r>
+        <w:rPr>
+          <w:sz w:val="24"/>
+          <w:szCs w:val="24"/>
+        </w:rPr>
+        <w:t xml:space="preserve"> the conventional wisdom)</w:t>
+      </w:r>
+      <w:r>
+        <w:rPr>
+          <w:sz w:val="24"/>
+          <w:szCs w:val="24"/>
+        </w:rPr>
+        <w:t xml:space="preserve">, and they think they have the right answer! </w:t>
+      </w:r>
+      <w:r>
+        <w:rPr>
+          <w:sz w:val="24"/>
+          <w:szCs w:val="24"/>
+          <w:highlight w:val="yellow"/>
+        </w:rPr>
+        <w:t>(</w:t>
+      </w:r>
+      <w:proofErr w:type="spellStart"/>
+      <w:r>
+        <w:rPr>
+          <w:sz w:val="24"/>
+          <w:szCs w:val="24"/>
+          <w:highlight w:val="yellow"/>
+        </w:rPr>
+        <w:t>Skitka</w:t>
+      </w:r>
+      <w:proofErr w:type="spellEnd"/>
+      <w:r>
+        <w:rPr>
+          <w:sz w:val="24"/>
+          <w:szCs w:val="24"/>
+          <w:highlight w:val="yellow"/>
+        </w:rPr>
+        <w:t>, 2005; Kidder 2015)</w:t>
+      </w:r>
+    </w:p>
+    <w:p>
+      <w:pPr>
+        <w:pStyle w:val="ListParagraph"/>
+        <w:numPr>
+          <w:ilvl w:val="1"/>
+          <w:numId w:val="2"/>
+        </w:numPr>
+        <w:spacing w:before="240"/>
+        <w:rPr>
+          <w:sz w:val="24"/>
+          <w:szCs w:val="24"/>
+        </w:rPr>
+      </w:pPr>
+      <w:r>
+        <w:rPr>
+          <w:sz w:val="24"/>
+          <w:szCs w:val="24"/>
+        </w:rPr>
+        <w:t xml:space="preserve">Moral conviction is ALSO strongly associated with immunity from majority group influence in a computerized version of the Asch paradigm </w:t>
+      </w:r>
+      <w:r>
+        <w:rPr>
+          <w:sz w:val="24"/>
+          <w:szCs w:val="24"/>
+          <w:highlight w:val="yellow"/>
+        </w:rPr>
+        <w:t>(</w:t>
+      </w:r>
+      <w:proofErr w:type="spellStart"/>
+      <w:r>
+        <w:rPr>
+          <w:sz w:val="24"/>
+          <w:szCs w:val="24"/>
+          <w:highlight w:val="yellow"/>
+        </w:rPr>
+        <w:t>Aramovich</w:t>
+      </w:r>
+      <w:proofErr w:type="spellEnd"/>
+      <w:r>
+        <w:rPr>
+          <w:sz w:val="24"/>
+          <w:szCs w:val="24"/>
+          <w:highlight w:val="yellow"/>
+        </w:rPr>
+        <w:t>, 2012)</w:t>
+      </w:r>
+    </w:p>
+    <w:p>
+      <w:pPr>
+        <w:pStyle w:val="ListParagraph"/>
+        <w:numPr>
+          <w:ilvl w:val="0"/>
+          <w:numId w:val="2"/>
+        </w:numPr>
+        <w:spacing w:before="240"/>
+        <w:rPr>
+          <w:sz w:val="24"/>
+          <w:szCs w:val="24"/>
+        </w:rPr>
+      </w:pPr>
+      <w:r>
+        <w:rPr>
+          <w:sz w:val="24"/>
+          <w:szCs w:val="24"/>
+        </w:rPr>
+        <w:t xml:space="preserve">Morality is in the eye of the beholder: </w:t>
+      </w:r>
+    </w:p>
+    <w:p>
+      <w:pPr>
+        <w:pStyle w:val="ListParagraph"/>
+        <w:numPr>
+          <w:ilvl w:val="1"/>
+          <w:numId w:val="2"/>
+        </w:numPr>
+        <w:spacing w:before="240"/>
+        <w:rPr>
+          <w:sz w:val="24"/>
+          <w:szCs w:val="24"/>
+        </w:rPr>
+      </w:pPr>
+      <w:r>
+        <w:rPr>
+          <w:sz w:val="24"/>
+          <w:szCs w:val="24"/>
+        </w:rPr>
+        <w:t xml:space="preserve">Researchers might treat certain issues (abortion, UHC, etc.) as if everyone were certain to recognize and agree on the moral essence or fundamental character of </w:t>
+      </w:r>
+      <w:r>
+        <w:rPr>
+          <w:sz w:val="24"/>
+          <w:szCs w:val="24"/>
+        </w:rPr>
+        <w:lastRenderedPageBreak/>
+        <w:t>the issue/dilemma. Assessing the degree to which people see any given issue as rooted in moral conviction predicts many important consequences!</w:t>
+      </w:r>
+    </w:p>
+    <w:p>
+      <w:pPr>
+        <w:spacing w:before="240"/>
+        <w:rPr>
+          <w:sz w:val="24"/>
+          <w:szCs w:val="24"/>
+        </w:rPr>
+      </w:pPr>
+    </w:p>
+    <w:p>
+      <w:pPr>
+        <w:spacing w:before="240"/>
+        <w:rPr>
+          <w:sz w:val="32"/>
+          <w:szCs w:val="32"/>
+        </w:rPr>
+      </w:pPr>
+      <w:r>
+        <w:rPr>
+          <w:sz w:val="32"/>
+          <w:szCs w:val="32"/>
+        </w:rPr>
+        <w:t xml:space="preserve">Reynolds 2006: </w:t>
+      </w:r>
+      <w:r>
+        <w:rPr>
+          <w:sz w:val="32"/>
+          <w:szCs w:val="32"/>
+        </w:rPr>
+        <w:t>Moral Awareness and Ethical Predispositions: Investigating the Role</w:t>
+      </w:r>
+      <w:r>
+        <w:rPr>
+          <w:sz w:val="32"/>
+          <w:szCs w:val="32"/>
         </w:rPr>
         <w:t xml:space="preserve"> </w:t>
       </w:r>
       <w:r>
         <w:rPr>
-          <w:sz w:val="28"/>
-          <w:szCs w:val="28"/>
-        </w:rPr>
-        <w:t xml:space="preserve">audiences </w:t>
-      </w:r>
-      <w:proofErr w:type="gramStart"/>
-      <w:r>
-        <w:rPr>
-          <w:sz w:val="28"/>
-          <w:szCs w:val="28"/>
-        </w:rPr>
-        <w:t>in order to</w:t>
-      </w:r>
-      <w:proofErr w:type="gramEnd"/>
-      <w:r>
-        <w:rPr>
-          <w:sz w:val="28"/>
-          <w:szCs w:val="28"/>
-        </w:rPr>
-        <w:t xml:space="preserve"> be most effective. People endorsing self-interest over pro-social motives</w:t>
-      </w:r>
-      <w:r>
-        <w:rPr>
-          <w:sz w:val="28"/>
-          <w:szCs w:val="28"/>
+          <w:sz w:val="32"/>
+          <w:szCs w:val="32"/>
+        </w:rPr>
+        <w:t>of Individual Differences in the Recognition of Moral Issues</w:t>
+      </w:r>
+    </w:p>
+    <w:p>
+      <w:pPr>
+        <w:pStyle w:val="ListParagraph"/>
+        <w:numPr>
+          <w:ilvl w:val="0"/>
+          <w:numId w:val="2"/>
+        </w:numPr>
+        <w:spacing w:before="240"/>
+        <w:rPr>
+          <w:sz w:val="24"/>
+          <w:szCs w:val="24"/>
+        </w:rPr>
+      </w:pPr>
+      <w:r>
+        <w:rPr>
+          <w:sz w:val="24"/>
+          <w:szCs w:val="24"/>
+        </w:rPr>
+        <w:t>How do individual differences in ethical stances, utilitarian/deontological orientation, affect moral awareness?</w:t>
+      </w:r>
+    </w:p>
+    <w:p>
+      <w:pPr>
+        <w:pStyle w:val="ListParagraph"/>
+        <w:numPr>
+          <w:ilvl w:val="1"/>
+          <w:numId w:val="2"/>
+        </w:numPr>
+        <w:spacing w:before="240"/>
+        <w:rPr>
+          <w:sz w:val="24"/>
+          <w:szCs w:val="24"/>
+        </w:rPr>
+      </w:pPr>
+      <w:r>
+        <w:rPr>
+          <w:sz w:val="24"/>
+          <w:szCs w:val="24"/>
+          <w:highlight w:val="yellow"/>
+        </w:rPr>
+        <w:t>Rest (1986)</w:t>
+      </w:r>
+      <w:r>
+        <w:rPr>
+          <w:sz w:val="24"/>
+          <w:szCs w:val="24"/>
+        </w:rPr>
+        <w:t xml:space="preserve"> argues that moral awareness is an ‘interpretive’ process in which a person recognizes that a moral problem exists in a moral circumstance, and that some principle or standard is relevant.</w:t>
+      </w:r>
+    </w:p>
+    <w:p>
+      <w:pPr>
+        <w:pStyle w:val="ListParagraph"/>
+        <w:numPr>
+          <w:ilvl w:val="1"/>
+          <w:numId w:val="2"/>
+        </w:numPr>
+        <w:spacing w:before="240"/>
+        <w:rPr>
+          <w:sz w:val="24"/>
+          <w:szCs w:val="24"/>
+        </w:rPr>
+      </w:pPr>
+      <w:r>
+        <w:rPr>
+          <w:sz w:val="24"/>
+          <w:szCs w:val="24"/>
+          <w:highlight w:val="yellow"/>
+        </w:rPr>
+        <w:t>Butterfield Trevino and Weaver (2000)</w:t>
+      </w:r>
+      <w:r>
+        <w:rPr>
+          <w:sz w:val="24"/>
+          <w:szCs w:val="24"/>
+        </w:rPr>
+        <w:t xml:space="preserve"> defined it as “</w:t>
+      </w:r>
+      <w:r>
+        <w:rPr>
+          <w:sz w:val="24"/>
+          <w:szCs w:val="24"/>
+        </w:rPr>
+        <w:t>a</w:t>
+      </w:r>
+      <w:r>
+        <w:rPr>
+          <w:sz w:val="24"/>
+          <w:szCs w:val="24"/>
         </w:rPr>
         <w:t xml:space="preserve"> </w:t>
       </w:r>
       <w:r>
         <w:rPr>
-          <w:sz w:val="28"/>
-          <w:szCs w:val="28"/>
-        </w:rPr>
-        <w:t>might be persuaded by pragmatic framing (e.g., how much money can we save through energy</w:t>
-      </w:r>
-      <w:r>
-        <w:rPr>
-          <w:sz w:val="28"/>
-          <w:szCs w:val="28"/>
+          <w:sz w:val="24"/>
+          <w:szCs w:val="24"/>
+        </w:rPr>
+        <w:t>person’s recognition that his or her potential decision or action</w:t>
+      </w:r>
+      <w:r>
+        <w:rPr>
+          <w:sz w:val="24"/>
+          <w:szCs w:val="24"/>
         </w:rPr>
         <w:t xml:space="preserve"> </w:t>
       </w:r>
       <w:r>
         <w:rPr>
-          <w:sz w:val="28"/>
-          <w:szCs w:val="28"/>
-        </w:rPr>
-        <w:t>conservation)</w:t>
-      </w:r>
-    </w:p>
-    <w:p>
-      <w:pPr>
-        <w:pStyle w:val="ListParagraph"/>
-        <w:numPr>
-          <w:ilvl w:val="1"/>
+          <w:sz w:val="24"/>
+          <w:szCs w:val="24"/>
+        </w:rPr>
+        <w:t>could affect the interests, welfare, or expectations of the self or</w:t>
+      </w:r>
+      <w:r>
+        <w:rPr>
+          <w:sz w:val="24"/>
+          <w:szCs w:val="24"/>
+        </w:rPr>
+        <w:t xml:space="preserve"> </w:t>
+      </w:r>
+      <w:r>
+        <w:rPr>
+          <w:sz w:val="24"/>
+          <w:szCs w:val="24"/>
+        </w:rPr>
+        <w:t>others in a fashion that may conflict with one or more ethical</w:t>
+      </w:r>
+      <w:r>
+        <w:rPr>
+          <w:sz w:val="24"/>
+          <w:szCs w:val="24"/>
+        </w:rPr>
+        <w:t xml:space="preserve"> </w:t>
+      </w:r>
+      <w:proofErr w:type="gramStart"/>
+      <w:r>
+        <w:rPr>
+          <w:sz w:val="24"/>
+          <w:szCs w:val="24"/>
+        </w:rPr>
+        <w:t>standards</w:t>
+      </w:r>
+      <w:proofErr w:type="gramEnd"/>
+    </w:p>
+    <w:p>
+      <w:pPr>
+        <w:pStyle w:val="ListParagraph"/>
+        <w:numPr>
+          <w:ilvl w:val="2"/>
           <w:numId w:val="2"/>
         </w:numPr>
         <w:spacing w:before="240"/>
         <w:rPr>
-          <w:sz w:val="28"/>
-          <w:szCs w:val="28"/>
-        </w:rPr>
-      </w:pPr>
+          <w:sz w:val="24"/>
+          <w:szCs w:val="24"/>
+        </w:rPr>
+      </w:pPr>
+      <w:r>
+        <w:rPr>
+          <w:sz w:val="24"/>
+          <w:szCs w:val="24"/>
+        </w:rPr>
+        <w:t>This definition is considered a bit overstated.</w:t>
+      </w:r>
+    </w:p>
+    <w:p>
+      <w:pPr>
+        <w:pStyle w:val="ListParagraph"/>
+        <w:numPr>
+          <w:ilvl w:val="1"/>
+          <w:numId w:val="2"/>
+        </w:numPr>
+        <w:spacing w:before="240"/>
+        <w:rPr>
+          <w:sz w:val="24"/>
+          <w:szCs w:val="24"/>
+        </w:rPr>
+      </w:pPr>
+      <w:r>
+        <w:rPr>
+          <w:sz w:val="24"/>
+          <w:szCs w:val="24"/>
+        </w:rPr>
+        <w:t xml:space="preserve">Reynolds defines: </w:t>
+      </w:r>
+      <w:r>
+        <w:rPr>
+          <w:sz w:val="24"/>
+          <w:szCs w:val="24"/>
+        </w:rPr>
+        <w:t>a person’s</w:t>
+      </w:r>
+      <w:r>
+        <w:rPr>
+          <w:sz w:val="24"/>
+          <w:szCs w:val="24"/>
+        </w:rPr>
+        <w:t xml:space="preserve"> </w:t>
+      </w:r>
+      <w:r>
+        <w:rPr>
+          <w:sz w:val="24"/>
+          <w:szCs w:val="24"/>
+        </w:rPr>
+        <w:t xml:space="preserve">determination that a situation contains moral </w:t>
+      </w:r>
+      <w:r>
+        <w:rPr>
+          <w:sz w:val="24"/>
+          <w:szCs w:val="24"/>
+        </w:rPr>
+        <w:t>c</w:t>
+      </w:r>
+      <w:r>
+        <w:rPr>
+          <w:sz w:val="24"/>
+          <w:szCs w:val="24"/>
+        </w:rPr>
+        <w:t xml:space="preserve">ontent and legitimately can be considered from a moral point of </w:t>
+      </w:r>
+      <w:proofErr w:type="gramStart"/>
+      <w:r>
+        <w:rPr>
+          <w:sz w:val="24"/>
+          <w:szCs w:val="24"/>
+        </w:rPr>
+        <w:t>view</w:t>
+      </w:r>
+      <w:proofErr w:type="gramEnd"/>
+    </w:p>
+    <w:p>
+      <w:pPr>
+        <w:pStyle w:val="ListParagraph"/>
+        <w:numPr>
+          <w:ilvl w:val="0"/>
+          <w:numId w:val="2"/>
+        </w:numPr>
+        <w:spacing w:before="240"/>
+        <w:rPr>
+          <w:sz w:val="24"/>
+          <w:szCs w:val="24"/>
+        </w:rPr>
+      </w:pPr>
+      <w:r>
+        <w:rPr>
+          <w:sz w:val="24"/>
+          <w:szCs w:val="24"/>
+        </w:rPr>
+        <w:t>Jones 6 item moral intensity has NOT been borne out in contemporary research (Magnitude of consequences, Concentration of Effect, Probability of Effect, Temporal immediacy, social consensus, and Proximity)</w:t>
+      </w:r>
+      <w:r>
+        <w:rPr>
+          <w:sz w:val="24"/>
+          <w:szCs w:val="24"/>
+        </w:rPr>
+        <w:t>.</w:t>
+      </w:r>
+    </w:p>
+    <w:p>
+      <w:pPr>
+        <w:pStyle w:val="ListParagraph"/>
+        <w:numPr>
+          <w:ilvl w:val="1"/>
+          <w:numId w:val="2"/>
+        </w:numPr>
+        <w:spacing w:before="240"/>
+        <w:rPr>
+          <w:sz w:val="24"/>
+          <w:szCs w:val="24"/>
+        </w:rPr>
+      </w:pPr>
+      <w:r>
+        <w:rPr>
+          <w:sz w:val="24"/>
+          <w:szCs w:val="24"/>
+        </w:rPr>
+        <w:t xml:space="preserve">Instead, the two </w:t>
+      </w:r>
+      <w:proofErr w:type="gramStart"/>
+      <w:r>
+        <w:rPr>
+          <w:sz w:val="24"/>
+          <w:szCs w:val="24"/>
+        </w:rPr>
+        <w:t>principle</w:t>
+      </w:r>
+      <w:proofErr w:type="gramEnd"/>
+      <w:r>
+        <w:rPr>
+          <w:sz w:val="24"/>
+          <w:szCs w:val="24"/>
+        </w:rPr>
+        <w:t xml:space="preserve"> factors are “Harm” and the “Social Expectations/Social Norms”, otherwise known as ‘perceived potential harm/no harm’ and ‘perceived social pressure’ </w:t>
+      </w:r>
+      <w:r>
+        <w:rPr>
+          <w:sz w:val="24"/>
+          <w:szCs w:val="24"/>
+          <w:highlight w:val="yellow"/>
+        </w:rPr>
+        <w:t>(</w:t>
+      </w:r>
+      <w:proofErr w:type="spellStart"/>
+      <w:r>
+        <w:rPr>
+          <w:sz w:val="24"/>
+          <w:szCs w:val="24"/>
+          <w:highlight w:val="yellow"/>
+        </w:rPr>
+        <w:t>Singhapakdi</w:t>
+      </w:r>
+      <w:proofErr w:type="spellEnd"/>
+      <w:r>
+        <w:rPr>
+          <w:sz w:val="24"/>
+          <w:szCs w:val="24"/>
+          <w:highlight w:val="yellow"/>
+        </w:rPr>
+        <w:t>, Vitell and Kraft, 1996)</w:t>
+      </w:r>
+      <w:r>
+        <w:rPr>
+          <w:sz w:val="24"/>
+          <w:szCs w:val="24"/>
+        </w:rPr>
+        <w:t>.</w:t>
+      </w:r>
+    </w:p>
+    <w:p>
+      <w:pPr>
+        <w:pStyle w:val="ListParagraph"/>
+        <w:numPr>
+          <w:ilvl w:val="0"/>
+          <w:numId w:val="2"/>
+        </w:numPr>
+        <w:spacing w:before="240"/>
+        <w:rPr>
+          <w:sz w:val="24"/>
+          <w:szCs w:val="24"/>
+        </w:rPr>
+      </w:pPr>
+      <w:r>
+        <w:rPr>
+          <w:sz w:val="24"/>
+          <w:szCs w:val="24"/>
+        </w:rPr>
+        <w:t xml:space="preserve">Moral intensity has roots not just in salience and vividness, but also the accessibility (readiness to hand) of the ethical predispositions. These are </w:t>
+      </w:r>
+      <w:proofErr w:type="gramStart"/>
+      <w:r>
+        <w:rPr>
+          <w:sz w:val="24"/>
+          <w:szCs w:val="24"/>
+        </w:rPr>
+        <w:t>functionally</w:t>
+      </w:r>
+      <w:proofErr w:type="gramEnd"/>
+      <w:r>
+        <w:rPr>
+          <w:sz w:val="24"/>
+          <w:szCs w:val="24"/>
+        </w:rPr>
+        <w:t xml:space="preserve"> patterns used to process information – utilitarian patterns or the deontological patterns!</w:t>
+      </w:r>
+    </w:p>
+    <w:p>
+      <w:pPr>
+        <w:pStyle w:val="ListParagraph"/>
+        <w:numPr>
+          <w:ilvl w:val="0"/>
+          <w:numId w:val="2"/>
+        </w:numPr>
+        <w:spacing w:before="240"/>
+        <w:rPr>
+          <w:sz w:val="24"/>
+          <w:szCs w:val="24"/>
+        </w:rPr>
+      </w:pPr>
+      <w:r>
+        <w:rPr>
+          <w:sz w:val="24"/>
+          <w:szCs w:val="24"/>
+        </w:rPr>
+        <w:t>2 X 2 Experimental design,</w:t>
+      </w:r>
+    </w:p>
+    <w:p>
+      <w:pPr>
+        <w:pStyle w:val="ListParagraph"/>
+        <w:numPr>
+          <w:ilvl w:val="1"/>
+          <w:numId w:val="2"/>
+        </w:numPr>
+        <w:spacing w:before="240"/>
+        <w:rPr>
+          <w:sz w:val="24"/>
+          <w:szCs w:val="24"/>
+        </w:rPr>
+      </w:pPr>
+      <w:r>
+        <w:rPr>
+          <w:sz w:val="24"/>
+          <w:szCs w:val="24"/>
+        </w:rPr>
+        <w:t>Conditions of harm (present and absent) and violation of behavioral norm (present and absent).</w:t>
+      </w:r>
+    </w:p>
+    <w:p>
+      <w:pPr>
+        <w:pStyle w:val="ListParagraph"/>
+        <w:numPr>
+          <w:ilvl w:val="1"/>
+          <w:numId w:val="2"/>
+        </w:numPr>
+        <w:spacing w:before="240"/>
+        <w:rPr>
+          <w:sz w:val="24"/>
+          <w:szCs w:val="24"/>
+        </w:rPr>
+      </w:pPr>
+      <w:r>
+        <w:rPr>
+          <w:sz w:val="24"/>
+          <w:szCs w:val="24"/>
+        </w:rPr>
+        <w:t>Reader imagines that they are the manager of a company, and a customer had called about an order.</w:t>
+      </w:r>
+    </w:p>
+    <w:p>
+      <w:pPr>
+        <w:pStyle w:val="ListParagraph"/>
+        <w:numPr>
+          <w:ilvl w:val="2"/>
+          <w:numId w:val="2"/>
+        </w:numPr>
+        <w:spacing w:before="240"/>
+        <w:rPr>
+          <w:sz w:val="24"/>
+          <w:szCs w:val="24"/>
+        </w:rPr>
+      </w:pPr>
+      <w:r>
+        <w:rPr>
+          <w:sz w:val="24"/>
+          <w:szCs w:val="24"/>
+        </w:rPr>
+        <w:t xml:space="preserve">The manipulation here is whether or not the ‘shipping clerk’ told the truth or not, and whether or not the shipment was delayed or </w:t>
+      </w:r>
+      <w:proofErr w:type="gramStart"/>
+      <w:r>
+        <w:rPr>
+          <w:sz w:val="24"/>
+          <w:szCs w:val="24"/>
+        </w:rPr>
+        <w:t>not</w:t>
+      </w:r>
+      <w:proofErr w:type="gramEnd"/>
+    </w:p>
+    <w:p>
+      <w:pPr>
+        <w:pStyle w:val="ListParagraph"/>
+        <w:numPr>
+          <w:ilvl w:val="0"/>
+          <w:numId w:val="2"/>
+        </w:numPr>
+        <w:spacing w:before="240"/>
+        <w:rPr>
+          <w:sz w:val="24"/>
+          <w:szCs w:val="24"/>
+          <w:highlight w:val="yellow"/>
+        </w:rPr>
+      </w:pPr>
+      <w:r>
+        <w:rPr>
+          <w:sz w:val="24"/>
+          <w:szCs w:val="24"/>
+          <w:highlight w:val="yellow"/>
+        </w:rPr>
+        <w:t>Moral Awareness measure:</w:t>
+      </w:r>
+    </w:p>
+    <w:p>
+      <w:pPr>
+        <w:pStyle w:val="ListParagraph"/>
+        <w:numPr>
+          <w:ilvl w:val="1"/>
+          <w:numId w:val="2"/>
+        </w:numPr>
+        <w:spacing w:before="240"/>
+        <w:rPr>
+          <w:sz w:val="24"/>
+          <w:szCs w:val="24"/>
+          <w:highlight w:val="yellow"/>
+        </w:rPr>
+      </w:pPr>
+      <w:r>
+        <w:rPr>
+          <w:sz w:val="24"/>
+          <w:szCs w:val="24"/>
+          <w:highlight w:val="yellow"/>
+        </w:rPr>
+        <w:t xml:space="preserve">Measured with 3, 7-point </w:t>
+      </w:r>
+      <w:proofErr w:type="spellStart"/>
+      <w:r>
+        <w:rPr>
+          <w:sz w:val="24"/>
+          <w:szCs w:val="24"/>
+          <w:highlight w:val="yellow"/>
+        </w:rPr>
+        <w:t>likert</w:t>
+      </w:r>
+      <w:proofErr w:type="spellEnd"/>
+      <w:r>
+        <w:rPr>
+          <w:sz w:val="24"/>
+          <w:szCs w:val="24"/>
+          <w:highlight w:val="yellow"/>
+        </w:rPr>
+        <w:t xml:space="preserve"> scales (strongly disagree to strongly agree) validated for this research paper.</w:t>
+      </w:r>
+    </w:p>
+    <w:p>
+      <w:pPr>
+        <w:pStyle w:val="ListParagraph"/>
+        <w:numPr>
+          <w:ilvl w:val="1"/>
+          <w:numId w:val="2"/>
+        </w:numPr>
+        <w:spacing w:before="240"/>
+        <w:rPr>
+          <w:sz w:val="24"/>
+          <w:szCs w:val="24"/>
+          <w:highlight w:val="yellow"/>
+        </w:rPr>
+      </w:pPr>
+      <w:r>
+        <w:rPr>
+          <w:sz w:val="24"/>
+          <w:szCs w:val="24"/>
+          <w:highlight w:val="yellow"/>
+        </w:rPr>
+        <w:lastRenderedPageBreak/>
+        <w:t>“There are very important ethical aspects to this situation” and “This matter clearly does not involve ethics or moral issues”, and the third measures more indirectly, participants read a memo from the leadership of a fictitious company, which announced the formation of an Ethics Resource Committee, the memo then encouraged employees to inform the committee if an issue has ethical content/consequences</w:t>
+      </w:r>
+      <w:r>
+        <w:rPr>
+          <w:sz w:val="24"/>
+          <w:szCs w:val="24"/>
+          <w:highlight w:val="yellow"/>
+        </w:rPr>
+        <w:t>, thus, the final item states “I would definitely report this situation to the ERC”.</w:t>
+      </w:r>
+    </w:p>
+    <w:p>
+      <w:pPr>
+        <w:pStyle w:val="ListParagraph"/>
+        <w:numPr>
+          <w:ilvl w:val="2"/>
+          <w:numId w:val="2"/>
+        </w:numPr>
+        <w:spacing w:before="240"/>
+        <w:rPr>
+          <w:sz w:val="24"/>
+          <w:szCs w:val="24"/>
+          <w:highlight w:val="yellow"/>
+        </w:rPr>
+      </w:pPr>
+      <w:r>
+        <w:rPr>
+          <w:sz w:val="24"/>
+          <w:szCs w:val="24"/>
+          <w:highlight w:val="yellow"/>
+        </w:rPr>
+        <w:t>Great choice for measuring moral awareness in our own circumstances!</w:t>
+      </w:r>
+    </w:p>
+    <w:p>
+      <w:pPr>
+        <w:pStyle w:val="ListParagraph"/>
+        <w:numPr>
+          <w:ilvl w:val="1"/>
+          <w:numId w:val="2"/>
+        </w:numPr>
+        <w:spacing w:before="240"/>
+        <w:rPr>
+          <w:sz w:val="24"/>
+          <w:szCs w:val="24"/>
+        </w:rPr>
+      </w:pPr>
+      <w:r>
+        <w:rPr>
+          <w:sz w:val="24"/>
+          <w:szCs w:val="24"/>
+        </w:rPr>
+        <w:t xml:space="preserve">Alternatively, can use the method in </w:t>
+      </w:r>
+      <w:r>
+        <w:rPr>
+          <w:sz w:val="24"/>
+          <w:szCs w:val="24"/>
+          <w:highlight w:val="yellow"/>
+        </w:rPr>
+        <w:t>Wright 2008</w:t>
+      </w:r>
+      <w:r>
+        <w:rPr>
+          <w:sz w:val="24"/>
+          <w:szCs w:val="24"/>
+        </w:rPr>
+        <w:t xml:space="preserve">, and just DIRECTLY ask </w:t>
+      </w:r>
+      <w:proofErr w:type="gramStart"/>
+      <w:r>
+        <w:rPr>
+          <w:sz w:val="24"/>
+          <w:szCs w:val="24"/>
+        </w:rPr>
+        <w:t>whether or not</w:t>
+      </w:r>
+      <w:proofErr w:type="gramEnd"/>
+      <w:r>
+        <w:rPr>
+          <w:sz w:val="24"/>
+          <w:szCs w:val="24"/>
+        </w:rPr>
+        <w:t xml:space="preserve"> they consider X or Y subject to be a moral or nonmoral issue.</w:t>
+      </w:r>
+    </w:p>
+    <w:p>
+      <w:pPr>
+        <w:pStyle w:val="ListParagraph"/>
+        <w:numPr>
+          <w:ilvl w:val="0"/>
+          <w:numId w:val="2"/>
+        </w:numPr>
+        <w:spacing w:before="240"/>
+        <w:rPr>
+          <w:sz w:val="24"/>
+          <w:szCs w:val="24"/>
+        </w:rPr>
+      </w:pPr>
+      <w:r>
+        <w:rPr>
+          <w:sz w:val="24"/>
+          <w:szCs w:val="24"/>
+        </w:rPr>
+        <w:t xml:space="preserve">Manipulation check for perceived harm, and </w:t>
+      </w:r>
+      <w:proofErr w:type="gramStart"/>
+      <w:r>
+        <w:rPr>
+          <w:sz w:val="24"/>
+          <w:szCs w:val="24"/>
+        </w:rPr>
+        <w:t>social-norm</w:t>
+      </w:r>
+      <w:proofErr w:type="gramEnd"/>
+      <w:r>
+        <w:rPr>
+          <w:sz w:val="24"/>
+          <w:szCs w:val="24"/>
+        </w:rPr>
+        <w:t xml:space="preserve"> breaking</w:t>
+      </w:r>
+    </w:p>
+    <w:p>
+      <w:pPr>
+        <w:pStyle w:val="ListParagraph"/>
+        <w:numPr>
+          <w:ilvl w:val="1"/>
+          <w:numId w:val="2"/>
+        </w:numPr>
+        <w:spacing w:before="240"/>
+        <w:rPr>
+          <w:sz w:val="24"/>
+          <w:szCs w:val="24"/>
+        </w:rPr>
+      </w:pPr>
+      <w:r>
+        <w:rPr>
+          <w:sz w:val="24"/>
+          <w:szCs w:val="24"/>
+        </w:rPr>
+        <w:t>Harm: “Someone was seriously injured in this situation”, “Someone has experienced a great deal of harm”</w:t>
+      </w:r>
+    </w:p>
+    <w:p>
+      <w:pPr>
+        <w:pStyle w:val="ListParagraph"/>
+        <w:numPr>
+          <w:ilvl w:val="1"/>
+          <w:numId w:val="2"/>
+        </w:numPr>
+        <w:spacing w:before="240"/>
+        <w:rPr>
+          <w:sz w:val="24"/>
+          <w:szCs w:val="24"/>
+        </w:rPr>
+      </w:pPr>
+      <w:r>
+        <w:rPr>
+          <w:sz w:val="24"/>
+          <w:szCs w:val="24"/>
+        </w:rPr>
+        <w:t xml:space="preserve">Social norms: “Person X acted as he or she is supposed to in this situation”; “I would expect anyone in Person X’s position to act as he or she </w:t>
+      </w:r>
+      <w:proofErr w:type="gramStart"/>
+      <w:r>
+        <w:rPr>
+          <w:sz w:val="24"/>
+          <w:szCs w:val="24"/>
+        </w:rPr>
+        <w:t>did</w:t>
+      </w:r>
+      <w:proofErr w:type="gramEnd"/>
+      <w:r>
+        <w:rPr>
+          <w:sz w:val="24"/>
+          <w:szCs w:val="24"/>
+        </w:rPr>
+        <w:t>”</w:t>
+      </w:r>
+    </w:p>
+    <w:p>
+      <w:pPr>
+        <w:spacing w:before="240"/>
+        <w:rPr>
+          <w:sz w:val="24"/>
+          <w:szCs w:val="24"/>
+        </w:rPr>
+      </w:pPr>
+    </w:p>
+    <w:p>
+      <w:pPr>
+        <w:spacing w:before="240"/>
+        <w:rPr>
+          <w:sz w:val="32"/>
+          <w:szCs w:val="32"/>
+        </w:rPr>
+      </w:pPr>
+      <w:r>
+        <w:rPr>
+          <w:sz w:val="32"/>
+          <w:szCs w:val="32"/>
+        </w:rPr>
+        <w:t>Tauber 2013: Outrage Towards Whom? Threats to Moral Group Status</w:t>
+      </w:r>
+    </w:p>
+    <w:p>
+      <w:pPr>
+        <w:pStyle w:val="ListParagraph"/>
+        <w:numPr>
+          <w:ilvl w:val="0"/>
+          <w:numId w:val="2"/>
+        </w:numPr>
+        <w:spacing w:before="240"/>
+        <w:rPr>
+          <w:sz w:val="24"/>
+          <w:szCs w:val="24"/>
+        </w:rPr>
+      </w:pPr>
+      <w:r>
+        <w:rPr>
+          <w:sz w:val="24"/>
+          <w:szCs w:val="24"/>
+        </w:rPr>
+        <w:t>Tauber creates an intervention that is a ‘questionnaire’ investigating people’s attitudes towards climate change</w:t>
+      </w:r>
+      <w:r>
+        <w:rPr>
+          <w:sz w:val="24"/>
+          <w:szCs w:val="24"/>
+        </w:rPr>
+        <w:t>.</w:t>
+      </w:r>
+    </w:p>
+    <w:p>
+      <w:pPr>
+        <w:pStyle w:val="ListParagraph"/>
+        <w:numPr>
+          <w:ilvl w:val="1"/>
+          <w:numId w:val="2"/>
+        </w:numPr>
+        <w:spacing w:before="240"/>
+        <w:rPr>
+          <w:sz w:val="24"/>
+          <w:szCs w:val="24"/>
+        </w:rPr>
+      </w:pPr>
+      <w:r>
+        <w:rPr>
+          <w:sz w:val="24"/>
+          <w:szCs w:val="24"/>
+        </w:rPr>
+        <w:t>Participants are asked to read the report carefully, as they may answer questions about the report later.</w:t>
+      </w:r>
+    </w:p>
+    <w:p>
+      <w:pPr>
+        <w:pStyle w:val="ListParagraph"/>
+        <w:numPr>
+          <w:ilvl w:val="0"/>
+          <w:numId w:val="2"/>
+        </w:numPr>
+        <w:spacing w:before="240"/>
+        <w:rPr>
+          <w:sz w:val="24"/>
+          <w:szCs w:val="24"/>
+        </w:rPr>
+      </w:pPr>
+      <w:r>
+        <w:rPr>
+          <w:sz w:val="24"/>
+          <w:szCs w:val="24"/>
+        </w:rPr>
+        <w:t>The report was from an authority (IPCC here, would be WHO or other in ours), and referred to the consequences of climate change and the measures taken against climate change by different nations (consequences of …. COVID? Consequences of healthcare availability in general?)</w:t>
+      </w:r>
+    </w:p>
+    <w:p>
+      <w:pPr>
+        <w:pStyle w:val="ListParagraph"/>
+        <w:numPr>
+          <w:ilvl w:val="1"/>
+          <w:numId w:val="2"/>
+        </w:numPr>
+        <w:spacing w:before="240"/>
+        <w:rPr>
+          <w:sz w:val="24"/>
+          <w:szCs w:val="24"/>
+          <w:highlight w:val="yellow"/>
+        </w:rPr>
+      </w:pPr>
+      <w:r>
+        <w:rPr>
+          <w:sz w:val="24"/>
+          <w:szCs w:val="24"/>
+          <w:highlight w:val="yellow"/>
+        </w:rPr>
+        <w:t xml:space="preserve">Against this background, one sentence compared the Netherlands w/ Germany, stating that </w:t>
+      </w:r>
+      <w:r>
+        <w:rPr>
+          <w:sz w:val="24"/>
+          <w:szCs w:val="24"/>
+          <w:highlight w:val="yellow"/>
+        </w:rPr>
+        <w:t>“Research</w:t>
+      </w:r>
+      <w:r>
+        <w:rPr>
+          <w:sz w:val="24"/>
+          <w:szCs w:val="24"/>
+          <w:highlight w:val="yellow"/>
+        </w:rPr>
+        <w:t xml:space="preserve"> </w:t>
+      </w:r>
+      <w:r>
+        <w:rPr>
+          <w:sz w:val="24"/>
+          <w:szCs w:val="24"/>
+          <w:highlight w:val="yellow"/>
+        </w:rPr>
+        <w:t>by the IPCC showed that The Netherlands are dealing with</w:t>
+      </w:r>
+      <w:r>
+        <w:rPr>
+          <w:sz w:val="24"/>
+          <w:szCs w:val="24"/>
+          <w:highlight w:val="yellow"/>
+        </w:rPr>
+        <w:t xml:space="preserve"> </w:t>
+      </w:r>
+      <w:r>
+        <w:rPr>
+          <w:sz w:val="24"/>
+          <w:szCs w:val="24"/>
+          <w:highlight w:val="yellow"/>
+        </w:rPr>
+        <w:t>the challenges of climate change much worse than for instance</w:t>
+      </w:r>
+      <w:r>
+        <w:rPr>
+          <w:sz w:val="24"/>
+          <w:szCs w:val="24"/>
+          <w:highlight w:val="yellow"/>
+        </w:rPr>
+        <w:t xml:space="preserve"> </w:t>
+      </w:r>
+      <w:proofErr w:type="gramStart"/>
+      <w:r>
+        <w:rPr>
+          <w:sz w:val="24"/>
+          <w:szCs w:val="24"/>
+          <w:highlight w:val="yellow"/>
+        </w:rPr>
+        <w:t>Germany</w:t>
+      </w:r>
+      <w:proofErr w:type="gramEnd"/>
+      <w:r>
+        <w:rPr>
+          <w:sz w:val="24"/>
+          <w:szCs w:val="24"/>
+          <w:highlight w:val="yellow"/>
+        </w:rPr>
+        <w:t>”</w:t>
+      </w:r>
+    </w:p>
+    <w:p>
+      <w:pPr>
+        <w:pStyle w:val="ListParagraph"/>
+        <w:numPr>
+          <w:ilvl w:val="2"/>
+          <w:numId w:val="2"/>
+        </w:numPr>
+        <w:spacing w:before="240"/>
+        <w:rPr>
+          <w:sz w:val="24"/>
+          <w:szCs w:val="24"/>
+          <w:highlight w:val="yellow"/>
+        </w:rPr>
+      </w:pPr>
+      <w:r>
+        <w:rPr>
+          <w:sz w:val="24"/>
+          <w:szCs w:val="24"/>
+          <w:highlight w:val="yellow"/>
+        </w:rPr>
+        <w:t xml:space="preserve">Then, following this, the report concluded that either: </w:t>
+      </w:r>
+      <w:r>
+        <w:rPr>
+          <w:sz w:val="24"/>
+          <w:szCs w:val="24"/>
+          <w:highlight w:val="yellow"/>
+        </w:rPr>
+        <w:t>The Netherlands run risk of being seen as</w:t>
+      </w:r>
+      <w:r>
+        <w:rPr>
+          <w:sz w:val="24"/>
+          <w:szCs w:val="24"/>
+          <w:highlight w:val="yellow"/>
+        </w:rPr>
+        <w:t xml:space="preserve"> </w:t>
+      </w:r>
+      <w:r>
+        <w:rPr>
+          <w:sz w:val="24"/>
+          <w:szCs w:val="24"/>
+          <w:highlight w:val="yellow"/>
+        </w:rPr>
+        <w:t>immoral (moral threat condition)/incompetent (non-moral</w:t>
+      </w:r>
+      <w:r>
+        <w:rPr>
+          <w:sz w:val="24"/>
+          <w:szCs w:val="24"/>
+          <w:highlight w:val="yellow"/>
+        </w:rPr>
+        <w:t xml:space="preserve"> </w:t>
+      </w:r>
+      <w:r>
+        <w:rPr>
+          <w:sz w:val="24"/>
+          <w:szCs w:val="24"/>
+          <w:highlight w:val="yellow"/>
+        </w:rPr>
+        <w:t>threat condition) within Europe if they fail to achieve as much</w:t>
+      </w:r>
+      <w:r>
+        <w:rPr>
+          <w:sz w:val="24"/>
+          <w:szCs w:val="24"/>
+          <w:highlight w:val="yellow"/>
+        </w:rPr>
+        <w:t xml:space="preserve"> </w:t>
+      </w:r>
+      <w:r>
+        <w:rPr>
+          <w:sz w:val="24"/>
+          <w:szCs w:val="24"/>
+          <w:highlight w:val="yellow"/>
+        </w:rPr>
+        <w:t xml:space="preserve">as other countries </w:t>
+      </w:r>
+      <w:proofErr w:type="gramStart"/>
+      <w:r>
+        <w:rPr>
+          <w:sz w:val="24"/>
+          <w:szCs w:val="24"/>
+          <w:highlight w:val="yellow"/>
+        </w:rPr>
+        <w:t>with regard to</w:t>
+      </w:r>
+      <w:proofErr w:type="gramEnd"/>
+      <w:r>
+        <w:rPr>
+          <w:sz w:val="24"/>
+          <w:szCs w:val="24"/>
+          <w:highlight w:val="yellow"/>
+        </w:rPr>
+        <w:t xml:space="preserve"> combating climate change.”</w:t>
+      </w:r>
+    </w:p>
+    <w:p>
+      <w:pPr>
+        <w:pStyle w:val="ListParagraph"/>
+        <w:numPr>
+          <w:ilvl w:val="2"/>
+          <w:numId w:val="2"/>
+        </w:numPr>
+        <w:spacing w:before="240"/>
+        <w:rPr>
+          <w:sz w:val="24"/>
+          <w:szCs w:val="24"/>
+          <w:highlight w:val="yellow"/>
+        </w:rPr>
+      </w:pPr>
+      <w:r>
+        <w:rPr>
+          <w:sz w:val="24"/>
+          <w:szCs w:val="24"/>
+          <w:highlight w:val="yellow"/>
+        </w:rPr>
+        <w:t>Would compare the US to Canada, or something similar regarding UHC availability?</w:t>
+      </w:r>
+    </w:p>
+    <w:p>
+      <w:pPr>
+        <w:pStyle w:val="ListParagraph"/>
+        <w:numPr>
+          <w:ilvl w:val="1"/>
+          <w:numId w:val="2"/>
+        </w:numPr>
+        <w:spacing w:before="240"/>
+        <w:rPr>
+          <w:sz w:val="24"/>
+          <w:szCs w:val="24"/>
+          <w:highlight w:val="yellow"/>
+        </w:rPr>
+      </w:pPr>
+      <w:r>
+        <w:rPr>
+          <w:sz w:val="24"/>
+          <w:szCs w:val="24"/>
+          <w:highlight w:val="yellow"/>
+        </w:rPr>
+        <w:t>Directly asks participants (</w:t>
+      </w:r>
+      <w:proofErr w:type="spellStart"/>
+      <w:r>
+        <w:rPr>
+          <w:sz w:val="24"/>
+          <w:szCs w:val="24"/>
+          <w:highlight w:val="yellow"/>
+        </w:rPr>
+        <w:t>likert</w:t>
+      </w:r>
+      <w:proofErr w:type="spellEnd"/>
+      <w:r>
+        <w:rPr>
+          <w:sz w:val="24"/>
+          <w:szCs w:val="24"/>
+          <w:highlight w:val="yellow"/>
+        </w:rPr>
+        <w:t xml:space="preserve"> scale) on whether the report was credible (“I found the article believable” and relevant “The Netherlands need to follow the suggestions of this article”</w:t>
+      </w:r>
+      <w:r>
+        <w:rPr>
+          <w:sz w:val="24"/>
+          <w:szCs w:val="24"/>
+          <w:highlight w:val="yellow"/>
+        </w:rPr>
+        <w:t>.</w:t>
+      </w:r>
+    </w:p>
+    <w:p>
+      <w:pPr>
+        <w:pStyle w:val="ListParagraph"/>
+        <w:numPr>
+          <w:ilvl w:val="0"/>
+          <w:numId w:val="2"/>
+        </w:numPr>
+        <w:spacing w:before="240"/>
+        <w:rPr>
+          <w:sz w:val="24"/>
+          <w:szCs w:val="24"/>
+          <w:highlight w:val="yellow"/>
+        </w:rPr>
+      </w:pPr>
+      <w:r>
+        <w:rPr>
+          <w:sz w:val="24"/>
+          <w:szCs w:val="24"/>
+          <w:highlight w:val="yellow"/>
+        </w:rPr>
+        <w:lastRenderedPageBreak/>
+        <w:t xml:space="preserve">For the primary study – the report is published by the OECD, and focuses on Germany and Netherlands, </w:t>
+      </w:r>
+      <w:proofErr w:type="spellStart"/>
+      <w:r>
+        <w:rPr>
+          <w:sz w:val="24"/>
+          <w:szCs w:val="24"/>
+          <w:highlight w:val="yellow"/>
+        </w:rPr>
+        <w:t>w.r.t.</w:t>
+      </w:r>
+      <w:proofErr w:type="spellEnd"/>
+      <w:r>
+        <w:rPr>
+          <w:sz w:val="24"/>
+          <w:szCs w:val="24"/>
+          <w:highlight w:val="yellow"/>
+        </w:rPr>
+        <w:t xml:space="preserve"> integration of immigrants to the country. The report concludes that Germany was superior to the Netherlands </w:t>
+      </w:r>
+      <w:proofErr w:type="spellStart"/>
+      <w:r>
+        <w:rPr>
+          <w:sz w:val="24"/>
+          <w:szCs w:val="24"/>
+          <w:highlight w:val="yellow"/>
+        </w:rPr>
+        <w:t>w.r.t.</w:t>
+      </w:r>
+      <w:proofErr w:type="spellEnd"/>
+      <w:r>
+        <w:rPr>
+          <w:sz w:val="24"/>
+          <w:szCs w:val="24"/>
+          <w:highlight w:val="yellow"/>
+        </w:rPr>
+        <w:t xml:space="preserve"> immigration group status</w:t>
+      </w:r>
+      <w:r>
+        <w:rPr>
+          <w:sz w:val="24"/>
+          <w:szCs w:val="24"/>
+          <w:highlight w:val="yellow"/>
+        </w:rPr>
+        <w:t xml:space="preserve">. The moral condition </w:t>
+      </w:r>
+      <w:proofErr w:type="gramStart"/>
+      <w:r>
+        <w:rPr>
+          <w:sz w:val="24"/>
+          <w:szCs w:val="24"/>
+          <w:highlight w:val="yellow"/>
+        </w:rPr>
+        <w:t>wrote clearly</w:t>
+      </w:r>
+      <w:proofErr w:type="gramEnd"/>
+      <w:r>
+        <w:rPr>
+          <w:sz w:val="24"/>
+          <w:szCs w:val="24"/>
+          <w:highlight w:val="yellow"/>
+        </w:rPr>
+        <w:t xml:space="preserve"> that “The Netherlands run the risk of being seen as immoral with respect to immigration issues in general, and Muslim immigration in particular</w:t>
+      </w:r>
+      <w:r>
+        <w:rPr>
+          <w:sz w:val="24"/>
+          <w:szCs w:val="24"/>
+          <w:highlight w:val="yellow"/>
+        </w:rPr>
+        <w:t>”</w:t>
+      </w:r>
+      <w:r>
+        <w:rPr>
+          <w:sz w:val="24"/>
+          <w:szCs w:val="24"/>
+          <w:highlight w:val="yellow"/>
+        </w:rPr>
+        <w:t>, the nonmoral condition is the same, but WITHOUT the last sentence.</w:t>
+      </w:r>
+    </w:p>
+    <w:p>
+      <w:pPr>
+        <w:pStyle w:val="ListParagraph"/>
+        <w:numPr>
+          <w:ilvl w:val="1"/>
+          <w:numId w:val="2"/>
+        </w:numPr>
+        <w:spacing w:before="240"/>
+        <w:rPr>
+          <w:sz w:val="24"/>
+          <w:szCs w:val="24"/>
+          <w:highlight w:val="yellow"/>
+        </w:rPr>
+      </w:pPr>
+      <w:r>
+        <w:rPr>
+          <w:sz w:val="24"/>
+          <w:szCs w:val="24"/>
+          <w:highlight w:val="yellow"/>
+        </w:rPr>
+        <w:t>This is a conservative test of the idea that moral framing is needed.</w:t>
+      </w:r>
+    </w:p>
+    <w:p>
+      <w:pPr>
+        <w:pStyle w:val="ListParagraph"/>
+        <w:numPr>
+          <w:ilvl w:val="1"/>
+          <w:numId w:val="2"/>
+        </w:numPr>
+        <w:spacing w:before="240"/>
+        <w:rPr>
+          <w:sz w:val="24"/>
+          <w:szCs w:val="24"/>
+          <w:highlight w:val="yellow"/>
+        </w:rPr>
+      </w:pPr>
+      <w:r>
+        <w:rPr>
+          <w:sz w:val="24"/>
+          <w:szCs w:val="24"/>
+          <w:highlight w:val="yellow"/>
+        </w:rPr>
+        <w:t xml:space="preserve">Two additional topics were added after questioning to assess the participants ‘moral engagement’ with the topic: “I have an idea that there is a </w:t>
+      </w:r>
+      <w:proofErr w:type="gramStart"/>
+      <w:r>
+        <w:rPr>
+          <w:sz w:val="24"/>
+          <w:szCs w:val="24"/>
+          <w:highlight w:val="yellow"/>
+        </w:rPr>
+        <w:t>clear cut</w:t>
+      </w:r>
+      <w:proofErr w:type="gramEnd"/>
+      <w:r>
+        <w:rPr>
+          <w:sz w:val="24"/>
+          <w:szCs w:val="24"/>
+          <w:highlight w:val="yellow"/>
+        </w:rPr>
+        <w:t xml:space="preserve"> distinction between moral and immoral when the integration of </w:t>
+      </w:r>
+      <w:proofErr w:type="spellStart"/>
+      <w:r>
+        <w:rPr>
+          <w:sz w:val="24"/>
+          <w:szCs w:val="24"/>
+          <w:highlight w:val="yellow"/>
+        </w:rPr>
+        <w:t>muslims</w:t>
+      </w:r>
+      <w:proofErr w:type="spellEnd"/>
+      <w:r>
+        <w:rPr>
+          <w:sz w:val="24"/>
+          <w:szCs w:val="24"/>
+          <w:highlight w:val="yellow"/>
+        </w:rPr>
+        <w:t xml:space="preserve"> is concerned” and “When the integration of Muslims is concerned, rules regarding what is moral and what is immoral apply to everyone”</w:t>
+      </w:r>
+    </w:p>
+    <w:p>
+      <w:pPr>
+        <w:spacing w:before="240"/>
+        <w:rPr>
+          <w:sz w:val="32"/>
+          <w:szCs w:val="32"/>
+        </w:rPr>
+      </w:pPr>
+    </w:p>
+    <w:p>
+      <w:pPr>
+        <w:spacing w:before="240"/>
+        <w:rPr>
+          <w:sz w:val="32"/>
+          <w:szCs w:val="32"/>
+        </w:rPr>
+      </w:pPr>
+      <w:r>
+        <w:rPr>
+          <w:sz w:val="32"/>
+          <w:szCs w:val="32"/>
+        </w:rPr>
+        <w:t xml:space="preserve">Bavel 2014: </w:t>
+      </w:r>
+      <w:r>
+        <w:rPr>
+          <w:sz w:val="32"/>
+          <w:szCs w:val="32"/>
+        </w:rPr>
+        <w:t>The Importance of Moral Construal: Moral versus</w:t>
+      </w:r>
+      <w:r>
+        <w:rPr>
+          <w:sz w:val="32"/>
+          <w:szCs w:val="32"/>
+        </w:rPr>
+        <w:t xml:space="preserve"> </w:t>
+      </w:r>
+      <w:proofErr w:type="gramStart"/>
+      <w:r>
+        <w:rPr>
+          <w:sz w:val="32"/>
+          <w:szCs w:val="32"/>
+        </w:rPr>
+        <w:t>Non</w:t>
+      </w:r>
+      <w:r>
+        <w:rPr>
+          <w:sz w:val="32"/>
+          <w:szCs w:val="32"/>
+        </w:rPr>
+        <w:t xml:space="preserve"> </w:t>
+      </w:r>
+      <w:r>
+        <w:rPr>
+          <w:sz w:val="32"/>
+          <w:szCs w:val="32"/>
+        </w:rPr>
+        <w:t>Moral</w:t>
+      </w:r>
+      <w:proofErr w:type="gramEnd"/>
+      <w:r>
+        <w:rPr>
+          <w:sz w:val="32"/>
+          <w:szCs w:val="32"/>
+        </w:rPr>
+        <w:t xml:space="preserve"> Construal Elicits Faster, More Extreme, Universal</w:t>
+      </w:r>
+      <w:r>
+        <w:rPr>
+          <w:sz w:val="32"/>
+          <w:szCs w:val="32"/>
+        </w:rPr>
+        <w:t xml:space="preserve"> </w:t>
+      </w:r>
+      <w:r>
+        <w:rPr>
+          <w:sz w:val="32"/>
+          <w:szCs w:val="32"/>
+        </w:rPr>
+        <w:t>Evaluations of the Same Actions</w:t>
+      </w:r>
+    </w:p>
+    <w:p>
+      <w:pPr>
+        <w:pStyle w:val="ListParagraph"/>
+        <w:numPr>
+          <w:ilvl w:val="0"/>
+          <w:numId w:val="2"/>
+        </w:numPr>
+        <w:spacing w:before="240"/>
+        <w:rPr>
+          <w:sz w:val="24"/>
+          <w:szCs w:val="24"/>
+        </w:rPr>
+      </w:pPr>
+      <w:r>
+        <w:rPr>
+          <w:sz w:val="24"/>
+          <w:szCs w:val="24"/>
+        </w:rPr>
+        <w:t xml:space="preserve">Evaluations of events are subject to the influence of moral versus non-moral </w:t>
+      </w:r>
+      <w:proofErr w:type="gramStart"/>
+      <w:r>
+        <w:rPr>
+          <w:sz w:val="24"/>
+          <w:szCs w:val="24"/>
+        </w:rPr>
+        <w:t>construal</w:t>
+      </w:r>
+      <w:proofErr w:type="gramEnd"/>
+    </w:p>
+    <w:p>
+      <w:pPr>
+        <w:pStyle w:val="ListParagraph"/>
+        <w:numPr>
+          <w:ilvl w:val="1"/>
+          <w:numId w:val="2"/>
+        </w:numPr>
+        <w:spacing w:before="240"/>
+        <w:rPr>
+          <w:sz w:val="24"/>
+          <w:szCs w:val="24"/>
+        </w:rPr>
+      </w:pPr>
+      <w:r>
+        <w:rPr>
+          <w:sz w:val="24"/>
+          <w:szCs w:val="24"/>
+        </w:rPr>
+        <w:t>Participants rating things as moral (whether it’s morally good or bad!) versus nonmoral (rating whether actions where pragmatically/hedonically good or bad) for a wide array of actions.</w:t>
+      </w:r>
+    </w:p>
+    <w:p>
+      <w:pPr>
+        <w:pStyle w:val="ListParagraph"/>
+        <w:numPr>
+          <w:ilvl w:val="1"/>
+          <w:numId w:val="2"/>
+        </w:numPr>
+        <w:spacing w:before="240"/>
+        <w:rPr>
+          <w:sz w:val="24"/>
+          <w:szCs w:val="24"/>
+        </w:rPr>
+      </w:pPr>
+      <w:r>
+        <w:rPr>
+          <w:sz w:val="24"/>
+          <w:szCs w:val="24"/>
+        </w:rPr>
+        <w:t>Moral evaluations are faster, more extreme, and more associated with universal proscriptions</w:t>
+      </w:r>
+      <w:r>
+        <w:rPr>
+          <w:sz w:val="24"/>
+          <w:szCs w:val="24"/>
+        </w:rPr>
+        <w:t xml:space="preserve"> (belief that everyone/nobody should engage in these actions)</w:t>
+      </w:r>
+      <w:r>
+        <w:rPr>
+          <w:sz w:val="24"/>
+          <w:szCs w:val="24"/>
+        </w:rPr>
+        <w:t xml:space="preserve"> than compared to nonmoral evaluations of the s</w:t>
+      </w:r>
+      <w:r>
+        <w:rPr>
+          <w:sz w:val="24"/>
+          <w:szCs w:val="24"/>
+        </w:rPr>
+        <w:t>ame action.</w:t>
+      </w:r>
+    </w:p>
+    <w:p>
+      <w:pPr>
+        <w:pStyle w:val="ListParagraph"/>
+        <w:numPr>
+          <w:ilvl w:val="0"/>
+          <w:numId w:val="2"/>
+        </w:numPr>
+        <w:spacing w:before="240"/>
+        <w:rPr>
+          <w:sz w:val="24"/>
+          <w:szCs w:val="24"/>
+        </w:rPr>
+      </w:pPr>
+      <w:r>
+        <w:rPr>
+          <w:sz w:val="24"/>
+          <w:szCs w:val="24"/>
+        </w:rPr>
+        <w:t>Clear distinction is made between the content (attitude/representation), process (mental operations/computations), and outcomes of evaluation.</w:t>
+      </w:r>
+    </w:p>
+    <w:p>
+      <w:pPr>
+        <w:pStyle w:val="ListParagraph"/>
+        <w:numPr>
+          <w:ilvl w:val="1"/>
+          <w:numId w:val="2"/>
+        </w:numPr>
+        <w:spacing w:before="240"/>
+        <w:rPr>
+          <w:sz w:val="24"/>
+          <w:szCs w:val="24"/>
+        </w:rPr>
+      </w:pPr>
+      <w:r>
+        <w:rPr>
+          <w:sz w:val="24"/>
+          <w:szCs w:val="24"/>
+        </w:rPr>
+        <w:t>While people generally develop stable moral ‘content’ (</w:t>
+      </w:r>
+      <w:proofErr w:type="gramStart"/>
+      <w:r>
+        <w:rPr>
+          <w:sz w:val="24"/>
+          <w:szCs w:val="24"/>
+        </w:rPr>
+        <w:t>e.g.</w:t>
+      </w:r>
+      <w:proofErr w:type="gramEnd"/>
+      <w:r>
+        <w:rPr>
+          <w:sz w:val="24"/>
+          <w:szCs w:val="24"/>
+        </w:rPr>
+        <w:t xml:space="preserve"> standards and values), whether these contents influence an evaluation at any given moment likely depends on if the action is processed in moral or non-moral terms!</w:t>
+      </w:r>
+    </w:p>
+    <w:p>
+      <w:pPr>
+        <w:pStyle w:val="ListParagraph"/>
+        <w:numPr>
+          <w:ilvl w:val="0"/>
+          <w:numId w:val="2"/>
+        </w:numPr>
+        <w:spacing w:before="240"/>
+        <w:rPr>
+          <w:sz w:val="24"/>
+          <w:szCs w:val="24"/>
+        </w:rPr>
+      </w:pPr>
+      <w:r>
+        <w:rPr>
+          <w:sz w:val="24"/>
+          <w:szCs w:val="24"/>
+        </w:rPr>
+        <w:t xml:space="preserve">The main experiment is asking individuals to consider the same stimuli/issues under moral vs non moral terms, by holding the stimuli/issues constant, the experimenters are able to determine if there is a difference in the evaluation of outcomes based on whether or not moral/nonmoral construal was what was </w:t>
+      </w:r>
+      <w:proofErr w:type="spellStart"/>
+      <w:proofErr w:type="gramStart"/>
+      <w:r>
+        <w:rPr>
+          <w:sz w:val="24"/>
+          <w:szCs w:val="24"/>
+        </w:rPr>
+        <w:t>prioritized.</w:t>
+      </w:r>
+      <w:proofErr w:type="spellEnd"/>
+      <w:proofErr w:type="gramEnd"/>
     </w:p>
     <w:sectPr>
       <w:pgSz w:w="12240" w:h="15840"/>

</xml_diff>